<commit_message>
Added more blue marks
</commit_message>
<xml_diff>
--- a/Реферат по истории на тему Семилетняя война.docx
+++ b/Реферат по истории на тему Семилетняя война.docx
@@ -322,25 +322,7 @@
           <w:sz w:val="28"/>
           <w:szCs w:val="28"/>
         </w:rPr>
-        <w:t xml:space="preserve">Проверил </w:t>
-      </w:r>
-      <w:proofErr w:type="spellStart"/>
-      <w:r>
-        <w:rPr>
-          <w:rFonts w:ascii="Times New Roman" w:hAnsi="Times New Roman" w:cs="Times New Roman"/>
-          <w:sz w:val="28"/>
-          <w:szCs w:val="28"/>
-        </w:rPr>
-        <w:t>к.и.н</w:t>
-      </w:r>
-      <w:proofErr w:type="spellEnd"/>
-      <w:r>
-        <w:rPr>
-          <w:rFonts w:ascii="Times New Roman" w:hAnsi="Times New Roman" w:cs="Times New Roman"/>
-          <w:sz w:val="28"/>
-          <w:szCs w:val="28"/>
-        </w:rPr>
-        <w:t>., доцент</w:t>
+        <w:t>Проверил к.и.н., доцент</w:t>
       </w:r>
     </w:p>
     <w:p>
@@ -420,16 +402,7 @@
           <w:szCs w:val="28"/>
         </w:rPr>
         <w:lastRenderedPageBreak/>
-        <w:t>Оглавление…………………………………………………………</w:t>
-      </w:r>
-      <w:proofErr w:type="gramStart"/>
-      <w:r>
-        <w:rPr>
-          <w:rFonts w:ascii="Times New Roman" w:hAnsi="Times New Roman" w:cs="Times New Roman"/>
-          <w:sz w:val="28"/>
-          <w:szCs w:val="28"/>
-        </w:rPr>
-        <w:t>……</w:t>
+        <w:t>Оглавление………………………………………………………………</w:t>
       </w:r>
       <w:r>
         <w:rPr>
@@ -439,7 +412,6 @@
         </w:rPr>
         <w:t>.</w:t>
       </w:r>
-      <w:proofErr w:type="gramEnd"/>
       <w:r>
         <w:rPr>
           <w:rFonts w:ascii="Times New Roman" w:hAnsi="Times New Roman" w:cs="Times New Roman"/>
@@ -467,7 +439,6 @@
         </w:rPr>
         <w:t>Введение……………………………………………………………</w:t>
       </w:r>
-      <w:proofErr w:type="gramStart"/>
       <w:r>
         <w:rPr>
           <w:rFonts w:ascii="Times New Roman" w:hAnsi="Times New Roman" w:cs="Times New Roman"/>
@@ -484,7 +455,6 @@
         </w:rPr>
         <w:t>….</w:t>
       </w:r>
-      <w:proofErr w:type="gramEnd"/>
       <w:r>
         <w:rPr>
           <w:rFonts w:ascii="Times New Roman" w:hAnsi="Times New Roman" w:cs="Times New Roman"/>
@@ -729,15 +699,7 @@
         <w:t xml:space="preserve"> участию</w:t>
       </w:r>
       <w:r>
-        <w:t xml:space="preserve"> Российской </w:t>
-      </w:r>
-      <w:proofErr w:type="spellStart"/>
-      <w:r>
-        <w:t>имерии</w:t>
-      </w:r>
-      <w:proofErr w:type="spellEnd"/>
-      <w:r>
-        <w:t xml:space="preserve"> в Семилетней войне</w:t>
+        <w:t xml:space="preserve"> Российской имерии в Семилетней войне</w:t>
       </w:r>
       <w:r>
         <w:t xml:space="preserve"> и охватыв</w:t>
@@ -1058,15 +1020,19 @@
         <w:t>Российскую империю в то время считали достаточно си</w:t>
       </w:r>
       <w:r>
-        <w:t>льной державой, чему способствова</w:t>
-      </w:r>
-      <w:bookmarkStart w:id="0" w:name="_GoBack"/>
-      <w:bookmarkEnd w:id="0"/>
-      <w:r>
-        <w:t>ла</w:t>
-      </w:r>
-      <w:r>
-        <w:t xml:space="preserve"> её недавняя победа в войне против Швеции, которая дала ей новые приобретения и укрепила её положение в кругу европейских держав (стр.16, абзац 1).</w:t>
+        <w:t>льной державой, чему способствовала</w:t>
+      </w:r>
+      <w:r>
+        <w:t xml:space="preserve"> её недавняя победа в войне против Швеции, которая дала ей новые приобретения и укрепила её положение в кругу европейских держав </w:t>
+      </w:r>
+      <w:r>
+        <w:rPr>
+          <w:highlight w:val="cyan"/>
+        </w:rPr>
+        <w:t>(стр.16, абзац 1)</w:t>
+      </w:r>
+      <w:r>
+        <w:t>.</w:t>
       </w:r>
       <w:r>
         <w:t xml:space="preserve"> Однако это вызывало тревогу у соседей</w:t>
@@ -1081,13 +1047,8 @@
         <w:t xml:space="preserve">Как выразился отец </w:t>
       </w:r>
       <w:r>
-        <w:t xml:space="preserve">короля </w:t>
-      </w:r>
-      <w:proofErr w:type="spellStart"/>
-      <w:r>
-        <w:t>Прусси</w:t>
-      </w:r>
-      <w:proofErr w:type="spellEnd"/>
+        <w:t>короля Прусси</w:t>
+      </w:r>
       <w:r>
         <w:t xml:space="preserve">, </w:t>
       </w:r>
@@ -1173,31 +1134,13 @@
       </w:pPr>
       <w:r>
         <w:tab/>
-        <w:t xml:space="preserve">Уже через некоторое время, Англия, не уступавшая в Франции стремление ограничить экономическую и политическую мощь России, тем не менее в то же время старалась использовать силу великой северной державы для </w:t>
-      </w:r>
-      <w:proofErr w:type="spellStart"/>
-      <w:r>
-        <w:t>укремление</w:t>
-      </w:r>
-      <w:proofErr w:type="spellEnd"/>
-      <w:r>
-        <w:t xml:space="preserve"> своего </w:t>
-      </w:r>
-      <w:proofErr w:type="spellStart"/>
-      <w:r>
-        <w:t>влиния</w:t>
-      </w:r>
-      <w:proofErr w:type="spellEnd"/>
-      <w:r>
-        <w:t xml:space="preserve"> на континенте и как оружие в борьбе против Франции и её </w:t>
-      </w:r>
-      <w:proofErr w:type="spellStart"/>
-      <w:r>
-        <w:t>союзници</w:t>
-      </w:r>
-      <w:proofErr w:type="spellEnd"/>
-      <w:r>
-        <w:t xml:space="preserve"> – Пруссии (стр. 15, абзац 1)</w:t>
+        <w:t xml:space="preserve">Уже через некоторое время, Англия, не уступавшая в Франции стремление ограничить экономическую и политическую мощь России, тем не менее в то же время старалась использовать силу великой северной державы для укремление своего влиния на континенте и как оружие в борьбе против Франции и её союзници – Пруссии </w:t>
+      </w:r>
+      <w:r>
+        <w:rPr>
+          <w:highlight w:val="cyan"/>
+        </w:rPr>
+        <w:t>(стр. 15, абзац 1)</w:t>
       </w:r>
       <w:r>
         <w:t>. Таким образом Россия уже начала влиять на европейские дела.</w:t>
@@ -1209,20 +1152,24 @@
         <w:ind w:firstLine="0"/>
       </w:pPr>
       <w:r>
+        <w:rPr>
+          <w:highlight w:val="cyan"/>
+        </w:rPr>
         <w:lastRenderedPageBreak/>
         <w:t xml:space="preserve">(Возможно стоит вставить цитату Фридриха </w:t>
       </w:r>
       <w:r>
         <w:rPr>
+          <w:highlight w:val="cyan"/>
           <w:lang w:val="en-US"/>
         </w:rPr>
         <w:t>II</w:t>
       </w:r>
       <w:r>
-        <w:t xml:space="preserve"> </w:t>
-      </w:r>
-      <w:r>
-        <w:t>из стр. 16, абзац 2)</w:t>
+        <w:rPr>
+          <w:highlight w:val="cyan"/>
+        </w:rPr>
+        <w:t xml:space="preserve"> из стр. 16, абзац 2)</w:t>
       </w:r>
     </w:p>
     <w:p>
@@ -1301,46 +1248,48 @@
         <w:t>ния сп</w:t>
       </w:r>
       <w:r>
-        <w:t xml:space="preserve">особов борьбы с </w:t>
-      </w:r>
-      <w:proofErr w:type="gramStart"/>
-      <w:r>
-        <w:t>Фридрихом(</w:t>
-      </w:r>
-      <w:proofErr w:type="gramEnd"/>
-      <w:r>
-        <w:t>стр. 18, абзац 3).</w:t>
+        <w:t>особов борьбы с Фридрихом</w:t>
+      </w:r>
+      <w:r>
+        <w:rPr>
+          <w:highlight w:val="cyan"/>
+        </w:rPr>
+        <w:t>(стр. 18, абзац 3)</w:t>
+      </w:r>
+      <w:r>
+        <w:t>.</w:t>
       </w:r>
       <w:r>
         <w:t xml:space="preserve"> </w:t>
       </w:r>
       <w:r>
+        <w:t xml:space="preserve"> Предлогалось создать 90-тысячную армию и, договорившись с Австрией</w:t>
+      </w:r>
+      <w:r>
+        <w:t>, давним врагом Пруссии</w:t>
+      </w:r>
+      <w:r>
+        <w:t>, возобновить войну против Фридриха.</w:t>
+      </w:r>
+      <w:r>
         <w:t xml:space="preserve"> </w:t>
       </w:r>
-      <w:proofErr w:type="spellStart"/>
-      <w:r>
-        <w:t>Предлогалось</w:t>
-      </w:r>
-      <w:proofErr w:type="spellEnd"/>
-      <w:r>
-        <w:t xml:space="preserve"> создать 90-тысячную армию и, договорившись с Австрией</w:t>
-      </w:r>
-      <w:r>
-        <w:t>, давним врагом Пруссии</w:t>
-      </w:r>
-      <w:r>
-        <w:t>, возобновить войну против Фридриха.</w:t>
+      <w:r>
+        <w:t xml:space="preserve">Австрия и Россия заключили оборонительный договор </w:t>
+      </w:r>
+      <w:r>
+        <w:rPr>
+          <w:highlight w:val="cyan"/>
+        </w:rPr>
+        <w:t>(стр. 18, абзац 4)</w:t>
+      </w:r>
+      <w:r>
+        <w:t>.</w:t>
       </w:r>
       <w:r>
         <w:t xml:space="preserve"> </w:t>
       </w:r>
       <w:r>
-        <w:t>Австрия и Россия заключили оборонительный договор (стр. 18, абзац 4).</w:t>
-      </w:r>
-      <w:r>
-        <w:t xml:space="preserve"> </w:t>
-      </w:r>
-      <w:r>
         <w:t>Это определило одного из союзников России в предстоящей войне</w:t>
       </w:r>
       <w:r>
@@ -1368,7 +1317,16 @@
         <w:t>н</w:t>
       </w:r>
       <w:r>
-        <w:t>овера (стр. 18, абзац 5).</w:t>
+        <w:t xml:space="preserve">овера </w:t>
+      </w:r>
+      <w:r>
+        <w:rPr>
+          <w:highlight w:val="cyan"/>
+        </w:rPr>
+        <w:t>(стр. 18, абзац 5)</w:t>
+      </w:r>
+      <w:r>
+        <w:t>.</w:t>
       </w:r>
     </w:p>
     <w:p>
@@ -1384,15 +1342,16 @@
         <w:t>е усиление Пруссии, которая угро</w:t>
       </w:r>
       <w:r>
-        <w:t xml:space="preserve">жала теперь всем своим соседям. Россия подписала с Англией </w:t>
-      </w:r>
-      <w:proofErr w:type="spellStart"/>
-      <w:r>
-        <w:t>субсидную</w:t>
-      </w:r>
-      <w:proofErr w:type="spellEnd"/>
-      <w:r>
-        <w:t xml:space="preserve"> конвенцию (стр. 19-20, абзац 6-1), которая была</w:t>
+        <w:t xml:space="preserve">жала теперь всем своим соседям. Россия подписала с Англией субсидную конвенцию </w:t>
+      </w:r>
+      <w:r>
+        <w:rPr>
+          <w:highlight w:val="cyan"/>
+        </w:rPr>
+        <w:t>(стр. 19-20, абзац 6-1)</w:t>
+      </w:r>
+      <w:r>
+        <w:t>, которая была</w:t>
       </w:r>
       <w:r>
         <w:t xml:space="preserve"> утверждена в 1755 году.</w:t>
@@ -1413,15 +1372,7 @@
         <w:t xml:space="preserve"> 16 января 1756 г. между Англией и Пруссией была зак</w:t>
       </w:r>
       <w:r>
-        <w:t xml:space="preserve">лючена </w:t>
-      </w:r>
-      <w:proofErr w:type="spellStart"/>
-      <w:r>
-        <w:t>Вестинстерская</w:t>
-      </w:r>
-      <w:proofErr w:type="spellEnd"/>
-      <w:r>
-        <w:t xml:space="preserve"> конвенция, что ставило под сомнение союз России и Англии, </w:t>
+        <w:t xml:space="preserve">лючена Вестинстерская конвенция, что ставило под сомнение союз России и Англии, </w:t>
       </w:r>
       <w:r>
         <w:t xml:space="preserve">ведь первая </w:t>
@@ -1430,30 +1381,26 @@
         <w:t>заключала его именно с целью противостояния</w:t>
       </w:r>
       <w:r>
-        <w:t xml:space="preserve"> и </w:t>
-      </w:r>
-      <w:proofErr w:type="spellStart"/>
-      <w:r>
-        <w:t>сдержания</w:t>
-      </w:r>
-      <w:proofErr w:type="spellEnd"/>
+        <w:t xml:space="preserve"> и сдержания</w:t>
+      </w:r>
       <w:r>
         <w:t xml:space="preserve"> Пруссии.</w:t>
       </w:r>
       <w:r>
-        <w:t xml:space="preserve"> (стр. 21, абзац 5)</w:t>
+        <w:t xml:space="preserve"> </w:t>
+      </w:r>
+      <w:r>
+        <w:rPr>
+          <w:highlight w:val="cyan"/>
+        </w:rPr>
+        <w:t>(стр. 21, абзац 5)</w:t>
       </w:r>
       <w:r>
         <w:t>. Сообщение об этой конвенции России вызвало бурную реакцию в Петербурге и по</w:t>
       </w:r>
       <w:r>
-        <w:t xml:space="preserve">следующее расторжение </w:t>
-      </w:r>
-      <w:proofErr w:type="spellStart"/>
-      <w:r>
-        <w:t>субсидной</w:t>
-      </w:r>
-      <w:proofErr w:type="spellEnd"/>
+        <w:t>следующее расторжение субсидной</w:t>
+      </w:r>
       <w:r>
         <w:t xml:space="preserve"> конвенции</w:t>
       </w:r>
@@ -1464,7 +1411,13 @@
         <w:t>.</w:t>
       </w:r>
       <w:r>
-        <w:t xml:space="preserve"> (стр. 22, абзац 1)</w:t>
+        <w:t xml:space="preserve"> </w:t>
+      </w:r>
+      <w:r>
+        <w:rPr>
+          <w:highlight w:val="cyan"/>
+        </w:rPr>
+        <w:t>(стр. 22, абзац 1)</w:t>
       </w:r>
       <w:r>
         <w:t xml:space="preserve">. Всё это поставило Россию и Австрию перед опасностью </w:t>
@@ -1486,7 +1439,16 @@
         <w:t xml:space="preserve"> и в Вене породило мысль о необходимости пересмотра оборонительного договора 1746 г. и придания ему характера наступательного.</w:t>
       </w:r>
       <w:r>
-        <w:t xml:space="preserve"> (стр.22, абзац 1).</w:t>
+        <w:t xml:space="preserve"> </w:t>
+      </w:r>
+      <w:r>
+        <w:rPr>
+          <w:highlight w:val="cyan"/>
+        </w:rPr>
+        <w:t>(стр.22, абзац 1)</w:t>
+      </w:r>
+      <w:r>
+        <w:t>.</w:t>
       </w:r>
     </w:p>
     <w:p>
@@ -1542,14 +1504,25 @@
       <w:pPr>
         <w:pStyle w:val="afb"/>
         <w:ind w:firstLine="0"/>
+        <w:rPr>
+          <w:lang w:val="en-US"/>
+        </w:rPr>
       </w:pPr>
       <w:r>
         <w:tab/>
         <w:t>Вестминстерская конвенция сделала неизбежной войну Пруссии с Россией и Австрией и предопределила расстановку сил вокруг Англии и Франции.</w:t>
       </w:r>
       <w:r>
-        <w:t xml:space="preserve"> (стр.22, абзац 5)</w:t>
-      </w:r>
+        <w:t xml:space="preserve"> </w:t>
+      </w:r>
+      <w:r>
+        <w:rPr>
+          <w:highlight w:val="cyan"/>
+        </w:rPr>
+        <w:t>(стр.22, абзац 5)</w:t>
+      </w:r>
+      <w:bookmarkStart w:id="0" w:name="_GoBack"/>
+      <w:bookmarkEnd w:id="0"/>
     </w:p>
     <w:p>
       <w:pPr>
@@ -1570,21 +1543,7 @@
         <w:rPr>
           <w:b/>
         </w:rPr>
-        <w:t xml:space="preserve">Как </w:t>
-      </w:r>
-      <w:proofErr w:type="spellStart"/>
-      <w:r>
-        <w:rPr>
-          <w:b/>
-        </w:rPr>
-        <w:t>учавствовала</w:t>
-      </w:r>
-      <w:proofErr w:type="spellEnd"/>
-      <w:r>
-        <w:rPr>
-          <w:b/>
-        </w:rPr>
-        <w:t xml:space="preserve"> </w:t>
+        <w:t xml:space="preserve">Как учавствовала </w:t>
       </w:r>
       <w:r>
         <w:rPr>
@@ -1619,33 +1578,11 @@
           <w:b/>
         </w:rPr>
       </w:pPr>
-      <w:proofErr w:type="spellStart"/>
-      <w:r>
-        <w:rPr>
-          <w:b/>
-        </w:rPr>
-        <w:t>Противопрусская</w:t>
-      </w:r>
-      <w:proofErr w:type="spellEnd"/>
-      <w:r>
-        <w:rPr>
-          <w:b/>
-        </w:rPr>
-        <w:t xml:space="preserve"> коалиция и </w:t>
-      </w:r>
-      <w:proofErr w:type="spellStart"/>
-      <w:r>
-        <w:rPr>
-          <w:b/>
-        </w:rPr>
-        <w:t>ее</w:t>
-      </w:r>
-      <w:proofErr w:type="spellEnd"/>
-      <w:r>
-        <w:rPr>
-          <w:b/>
-        </w:rPr>
-        <w:t xml:space="preserve"> внутренние противоречия. Финансы я военная промышленность России. Нападение Пруссии на Саксонию. Начало войны.</w:t>
+      <w:r>
+        <w:rPr>
+          <w:b/>
+        </w:rPr>
+        <w:t>Противопрусская коалиция и ее внутренние противоречия. Финансы я военная промышленность России. Нападение Пруссии на Саксонию. Начало войны.</w:t>
       </w:r>
       <w:r>
         <w:rPr>
@@ -1666,15 +1603,7 @@
         <w:t>Российской империи</w:t>
       </w:r>
       <w:r>
-        <w:t xml:space="preserve"> было сложно поддерживать армию, и поэтому она нуждалась в субсидиях. Но за то Россия славилась своим хорошим состоянием </w:t>
-      </w:r>
-      <w:proofErr w:type="spellStart"/>
-      <w:r>
-        <w:t>артилирейского</w:t>
-      </w:r>
-      <w:proofErr w:type="spellEnd"/>
-      <w:r>
-        <w:t xml:space="preserve"> и оружейного производства.</w:t>
+        <w:t xml:space="preserve"> было сложно поддерживать армию, и поэтому она нуждалась в субсидиях. Но за то Россия славилась своим хорошим состоянием артилирейского и оружейного производства.</w:t>
       </w:r>
     </w:p>
     <w:p>
@@ -1748,40 +1677,16 @@
         <w:t>ить мобилизацию на время.</w:t>
       </w:r>
       <w:r>
-        <w:t xml:space="preserve"> Австрия направила своё войско против Фридриха. Первое столкновение в этой войне произошло между армиями </w:t>
-      </w:r>
-      <w:proofErr w:type="spellStart"/>
-      <w:r>
-        <w:t>Астрии</w:t>
-      </w:r>
-      <w:proofErr w:type="spellEnd"/>
-      <w:r>
-        <w:t xml:space="preserve"> и </w:t>
+        <w:t xml:space="preserve"> Австрия направила своё войско против Фридриха. Первое столкновение в этой войне произошло между армиями Астрии и </w:t>
       </w:r>
       <w:r>
         <w:t xml:space="preserve">Пруссии </w:t>
       </w:r>
       <w:r>
-        <w:t xml:space="preserve">1 октября под </w:t>
-      </w:r>
-      <w:proofErr w:type="spellStart"/>
-      <w:r>
-        <w:t>Лобозицем</w:t>
-      </w:r>
-      <w:proofErr w:type="spellEnd"/>
-      <w:r>
-        <w:t xml:space="preserve"> и окончи</w:t>
-      </w:r>
-      <w:r>
-        <w:t xml:space="preserve">лось победой </w:t>
-      </w:r>
-      <w:proofErr w:type="spellStart"/>
-      <w:r>
-        <w:t>Фрдириха</w:t>
-      </w:r>
-      <w:proofErr w:type="spellEnd"/>
-      <w:r>
-        <w:t>.</w:t>
+        <w:t>1 октября под Лобозицем и окончи</w:t>
+      </w:r>
+      <w:r>
+        <w:t>лось победой Фрдириха.</w:t>
       </w:r>
     </w:p>
     <w:p>
@@ -1874,15 +1779,7 @@
         <w:ind w:firstLine="708"/>
       </w:pPr>
       <w:r>
-        <w:t xml:space="preserve">10-11 мая 1757 г. Апраксин занял </w:t>
-      </w:r>
-      <w:proofErr w:type="spellStart"/>
-      <w:r>
-        <w:t>Ковно</w:t>
-      </w:r>
-      <w:proofErr w:type="spellEnd"/>
-      <w:r>
-        <w:t>, а 11 июля России удалось взять Мемель.</w:t>
+        <w:t>10-11 мая 1757 г. Апраксин занял Ковно, а 11 июля России удалось взять Мемель.</w:t>
       </w:r>
       <w:r>
         <w:t xml:space="preserve"> Тем не менее, все события происходили слишком медленно, чем была очень недовольна императрица Елизавета</w:t>
@@ -1906,26 +1803,10 @@
         <w:t>г. войско России вступило в поко</w:t>
       </w:r>
       <w:r>
-        <w:t xml:space="preserve">рённый </w:t>
-      </w:r>
-      <w:proofErr w:type="spellStart"/>
-      <w:r>
-        <w:t>Тильизт</w:t>
-      </w:r>
-      <w:proofErr w:type="spellEnd"/>
-      <w:r>
-        <w:t>.</w:t>
-      </w:r>
-      <w:r>
-        <w:t xml:space="preserve"> Через некоторое время армия выдвинулась дальше и остановилась на Гросс-</w:t>
-      </w:r>
-      <w:proofErr w:type="spellStart"/>
-      <w:r>
-        <w:t>Егерсдорфском</w:t>
-      </w:r>
-      <w:proofErr w:type="spellEnd"/>
-      <w:r>
-        <w:t xml:space="preserve"> поле. 29 августа 1757 г.</w:t>
+        <w:t>рённый Тильизт.</w:t>
+      </w:r>
+      <w:r>
+        <w:t xml:space="preserve"> Через некоторое время армия выдвинулась дальше и остановилась на Гросс-Егерсдорфском поле. 29 августа 1757 г.</w:t>
       </w:r>
       <w:r>
         <w:t xml:space="preserve"> произошло наступление прусских войск</w:t>
@@ -2056,19 +1937,11 @@
           <w:b/>
         </w:rPr>
       </w:pPr>
-      <w:proofErr w:type="spellStart"/>
-      <w:r>
-        <w:rPr>
-          <w:b/>
-        </w:rPr>
-        <w:t>Зинняя</w:t>
-      </w:r>
-      <w:proofErr w:type="spellEnd"/>
-      <w:r>
-        <w:rPr>
-          <w:b/>
-        </w:rPr>
-        <w:t xml:space="preserve"> кампания 1758 г. Оккупация Восточной Пруссии</w:t>
+      <w:r>
+        <w:rPr>
+          <w:b/>
+        </w:rPr>
+        <w:t>Зинняя кампания 1758 г. Оккупация Восточной Пруссии</w:t>
       </w:r>
     </w:p>
     <w:p>
@@ -2078,95 +1951,47 @@
       </w:pPr>
       <w:r>
         <w:tab/>
-        <w:t xml:space="preserve">Роль главнокомандующего армией России занял военный деятель </w:t>
-      </w:r>
-      <w:proofErr w:type="spellStart"/>
-      <w:r>
-        <w:t>Фермор</w:t>
-      </w:r>
-      <w:proofErr w:type="spellEnd"/>
+        <w:t>Роль главнокомандующего армией России занял военный деятель Фермор.</w:t>
+      </w:r>
+      <w:r>
+        <w:t xml:space="preserve"> В декабре 1757 года Конференция (возможно не объясняется, что это) утвердила новый план, итогом которого должен был стать захват столицы Восточной Пруссии – Кёнигсберга.</w:t>
+      </w:r>
+      <w:r>
+        <w:t xml:space="preserve"> 15 января 1757 года сдался город Тильзит, а 21 января был занят Либау.</w:t>
+      </w:r>
+      <w:r>
+        <w:t xml:space="preserve"> После манифеста об безопасности мирного населения в Лабиу явилась дипутация с заявлением, что из Кёнигсберга «во все здешние амты указы разосланы встречать и принимать» </w:t>
+      </w:r>
+      <w:r>
+        <w:rPr>
+          <w:highlight w:val="cyan"/>
+        </w:rPr>
+        <w:t>(</w:t>
+      </w:r>
+      <w:r>
+        <w:rPr>
+          <w:highlight w:val="cyan"/>
+        </w:rPr>
+        <w:t>сноска со с</w:t>
+      </w:r>
+      <w:r>
+        <w:rPr>
+          <w:highlight w:val="cyan"/>
+        </w:rPr>
+        <w:t>тр. 148, абзац 5)</w:t>
+      </w:r>
+      <w:r>
+        <w:t xml:space="preserve"> русские войска без сопротивления. Русские заняли Кёнегсберг, а «самый въезд русского главнокомандующего в столицу Восточной Пруссии состоялся в необыкновенно торжественной обстановке» </w:t>
+      </w:r>
+      <w:r>
+        <w:rPr>
+          <w:highlight w:val="cyan"/>
+        </w:rPr>
+        <w:t>(сноска со стр. 149-150, абзац 3-1)</w:t>
+      </w:r>
       <w:r>
         <w:t>.</w:t>
       </w:r>
-      <w:r>
-        <w:t xml:space="preserve"> В декабре 1757 года Конференция (возможно не объясняется, что это) утвердила новый план, итогом которого должен был стать захват столицы Восточной Пруссии – Кёнигсберга.</w:t>
-      </w:r>
-      <w:r>
-        <w:t xml:space="preserve"> 15 января 1757 года сдался город Тильзит, а 21 января был занят </w:t>
-      </w:r>
-      <w:proofErr w:type="spellStart"/>
-      <w:r>
-        <w:t>Либау</w:t>
-      </w:r>
-      <w:proofErr w:type="spellEnd"/>
-      <w:r>
-        <w:t>.</w:t>
-      </w:r>
-      <w:r>
-        <w:t xml:space="preserve"> После манифеста об безопасности мирного населения в </w:t>
-      </w:r>
-      <w:proofErr w:type="spellStart"/>
-      <w:r>
-        <w:t>Лабиу</w:t>
-      </w:r>
-      <w:proofErr w:type="spellEnd"/>
-      <w:r>
-        <w:t xml:space="preserve"> явилась </w:t>
-      </w:r>
-      <w:proofErr w:type="spellStart"/>
-      <w:r>
-        <w:t>дипутация</w:t>
-      </w:r>
-      <w:proofErr w:type="spellEnd"/>
-      <w:r>
-        <w:t xml:space="preserve"> с заявлением, что из Кёнигсберга «во все здешние </w:t>
-      </w:r>
-      <w:proofErr w:type="spellStart"/>
-      <w:r>
-        <w:t>амты</w:t>
-      </w:r>
-      <w:proofErr w:type="spellEnd"/>
-      <w:r>
-        <w:t xml:space="preserve"> указы разосланы встречать и принимать» </w:t>
-      </w:r>
-      <w:r>
-        <w:rPr>
-          <w:highlight w:val="cyan"/>
-        </w:rPr>
-        <w:t>(</w:t>
-      </w:r>
-      <w:r>
-        <w:rPr>
-          <w:highlight w:val="cyan"/>
-        </w:rPr>
-        <w:t>сноска со с</w:t>
-      </w:r>
-      <w:r>
-        <w:rPr>
-          <w:highlight w:val="cyan"/>
-        </w:rPr>
-        <w:t>тр. 148, абзац 5)</w:t>
-      </w:r>
-      <w:r>
-        <w:t xml:space="preserve"> русские войска без сопротивления. Русские заняли </w:t>
-      </w:r>
-      <w:proofErr w:type="spellStart"/>
-      <w:r>
-        <w:t>Кёнегсберг</w:t>
-      </w:r>
-      <w:proofErr w:type="spellEnd"/>
-      <w:r>
-        <w:t xml:space="preserve">, а «самый въезд русского главнокомандующего в столицу Восточной Пруссии состоялся в необыкновенно торжественной обстановке» </w:t>
-      </w:r>
-      <w:r>
-        <w:rPr>
-          <w:highlight w:val="cyan"/>
-        </w:rPr>
-        <w:t>(сноска со стр. 149-150, абзац 3-1)</w:t>
-      </w:r>
-      <w:r>
-        <w:t>.</w:t>
-      </w:r>
     </w:p>
     <w:p>
       <w:pPr>
@@ -2176,13 +2001,8 @@
       <w:r>
         <w:tab/>
       </w:r>
-      <w:proofErr w:type="spellStart"/>
-      <w:r>
-        <w:t>Кёнегсберг</w:t>
-      </w:r>
-      <w:proofErr w:type="spellEnd"/>
-      <w:r>
-        <w:t xml:space="preserve"> присоединился к России</w:t>
+      <w:r>
+        <w:t>Кёнегсберг присоединился к России</w:t>
       </w:r>
       <w:r>
         <w:t xml:space="preserve"> и</w:t>
@@ -2207,15 +2027,7 @@
       </w:pPr>
       <w:r>
         <w:tab/>
-        <w:t xml:space="preserve">Дальнейший план действий русских и австрийцев отличался, ведь для России было важно защищать </w:t>
-      </w:r>
-      <w:proofErr w:type="spellStart"/>
-      <w:r>
-        <w:t>новозавоёванные</w:t>
-      </w:r>
-      <w:proofErr w:type="spellEnd"/>
-      <w:r>
-        <w:t xml:space="preserve"> земли, а для Австрии нет. Более того, венским дипломатам не было выгодно, чтобы Россия усиливалась, ведь они боялись, что она в будущем, став очень могущественной, может стать врагом для них.</w:t>
+        <w:t>Дальнейший план действий русских и австрийцев отличался, ведь для России было важно защищать новозавоёванные земли, а для Австрии нет. Более того, венским дипломатам не было выгодно, чтобы Россия усиливалась, ведь они боялись, что она в будущем, став очень могущественной, может стать врагом для них.</w:t>
       </w:r>
     </w:p>
     <w:p>
@@ -2226,15 +2038,7 @@
       <w:r>
         <w:lastRenderedPageBreak/>
         <w:tab/>
-        <w:t xml:space="preserve">Закончив </w:t>
-      </w:r>
-      <w:proofErr w:type="spellStart"/>
-      <w:r>
-        <w:t>Богемско</w:t>
-      </w:r>
-      <w:proofErr w:type="spellEnd"/>
-      <w:r>
-        <w:t xml:space="preserve">-моравскую </w:t>
+        <w:t xml:space="preserve">Закончив Богемско-моравскую </w:t>
       </w:r>
       <w:r>
         <w:rPr>
@@ -2285,23 +2089,7 @@
         <w:tab/>
       </w:r>
       <w:r>
-        <w:t xml:space="preserve">Но новому плану отряд Рязанова отправили к </w:t>
-      </w:r>
-      <w:proofErr w:type="spellStart"/>
-      <w:r>
-        <w:t>Кольбергу</w:t>
-      </w:r>
-      <w:proofErr w:type="spellEnd"/>
-      <w:r>
-        <w:t xml:space="preserve">, в то время как главная армия собиралась приступить наконец к действиям под </w:t>
-      </w:r>
-      <w:proofErr w:type="spellStart"/>
-      <w:r>
-        <w:t>Кюстрином</w:t>
-      </w:r>
-      <w:proofErr w:type="spellEnd"/>
-      <w:r>
-        <w:t>.</w:t>
+        <w:t>Но новому плану отряд Рязанова отправили к Кольбергу, в то время как главная армия собиралась приступить наконец к действиям под Кюстрином.</w:t>
       </w:r>
     </w:p>
     <w:p>
@@ -2333,30 +2121,8 @@
         <w:rPr>
           <w:b/>
         </w:rPr>
-        <w:t xml:space="preserve"> Осада </w:t>
-      </w:r>
-      <w:proofErr w:type="spellStart"/>
-      <w:r>
-        <w:rPr>
-          <w:b/>
-        </w:rPr>
-        <w:t>Кюстрина</w:t>
-      </w:r>
-      <w:proofErr w:type="spellEnd"/>
-      <w:r>
-        <w:rPr>
-          <w:b/>
-        </w:rPr>
-        <w:t xml:space="preserve">. Сражение при </w:t>
-      </w:r>
-      <w:proofErr w:type="spellStart"/>
-      <w:r>
-        <w:rPr>
-          <w:b/>
-        </w:rPr>
-        <w:t>Цорндорфе</w:t>
-      </w:r>
-      <w:proofErr w:type="spellEnd"/>
+        <w:t xml:space="preserve"> Осада Кюстрина. Сражение при Цорндорфе</w:t>
+      </w:r>
     </w:p>
     <w:p>
       <w:pPr>
@@ -2365,15 +2131,7 @@
       </w:pPr>
       <w:r>
         <w:tab/>
-        <w:t xml:space="preserve">14 августа 1758 года главная армия начала операции против </w:t>
-      </w:r>
-      <w:proofErr w:type="spellStart"/>
-      <w:r>
-        <w:t>Кюстрина</w:t>
-      </w:r>
-      <w:proofErr w:type="spellEnd"/>
-      <w:r>
-        <w:t>.</w:t>
+        <w:t>14 августа 1758 года главная армия начала операции против Кюстрина.</w:t>
       </w:r>
       <w:r>
         <w:t xml:space="preserve"> </w:t>
@@ -2391,33 +2149,14 @@
         <w:rPr>
           <w:highlight w:val="cyan"/>
         </w:rPr>
-        <w:t xml:space="preserve">(стр. 178, цитата </w:t>
-      </w:r>
-      <w:proofErr w:type="spellStart"/>
-      <w:r>
-        <w:rPr>
-          <w:highlight w:val="cyan"/>
-        </w:rPr>
-        <w:t>Болотова</w:t>
-      </w:r>
-      <w:proofErr w:type="spellEnd"/>
-      <w:r>
-        <w:rPr>
-          <w:highlight w:val="cyan"/>
-        </w:rPr>
-        <w:t>)</w:t>
+        <w:t>(стр. 178, цитата Болотова)</w:t>
       </w:r>
       <w:r>
         <w:t>. В 9 часов утра</w:t>
       </w:r>
       <w:r>
-        <w:t xml:space="preserve"> на занятых позициях при </w:t>
-      </w:r>
-      <w:proofErr w:type="spellStart"/>
-      <w:r>
-        <w:t>Цорндорфе</w:t>
-      </w:r>
-      <w:proofErr w:type="spellEnd"/>
+        <w:t xml:space="preserve"> на занятых позициях при Цорндорфе</w:t>
+      </w:r>
       <w:r>
         <w:t xml:space="preserve"> начался обстрел Фридрихом русских, который длился 2 часа.</w:t>
       </w:r>
@@ -2460,15 +2199,7 @@
       </w:pPr>
       <w:r>
         <w:tab/>
-        <w:t xml:space="preserve">14 октября 1758 года Фридрих потерпел жёсткое поражение при </w:t>
-      </w:r>
-      <w:proofErr w:type="spellStart"/>
-      <w:r>
-        <w:t>Гохкирхене</w:t>
-      </w:r>
-      <w:proofErr w:type="spellEnd"/>
-      <w:r>
-        <w:t xml:space="preserve"> против Австрии.</w:t>
+        <w:t>14 октября 1758 года Фридрих потерпел жёсткое поражение при Гохкирхене против Австрии.</w:t>
       </w:r>
     </w:p>
     <w:p>
@@ -2511,64 +2242,99 @@
       <w:r>
         <w:lastRenderedPageBreak/>
         <w:tab/>
-        <w:t xml:space="preserve">6 сентября 1758 года главнокомандующий русской армией </w:t>
-      </w:r>
-      <w:proofErr w:type="spellStart"/>
-      <w:r>
-        <w:t>Фермор</w:t>
-      </w:r>
-      <w:proofErr w:type="spellEnd"/>
-      <w:r>
-        <w:t xml:space="preserve"> собрал совет, который постановил осадить </w:t>
-      </w:r>
-      <w:proofErr w:type="spellStart"/>
-      <w:r>
-        <w:t>Кольберг</w:t>
-      </w:r>
-      <w:proofErr w:type="spellEnd"/>
-      <w:r>
-        <w:t xml:space="preserve">, идя через </w:t>
-      </w:r>
-      <w:proofErr w:type="spellStart"/>
-      <w:r>
-        <w:t>Солдин</w:t>
-      </w:r>
-      <w:proofErr w:type="spellEnd"/>
-      <w:r>
-        <w:t xml:space="preserve"> на </w:t>
-      </w:r>
-      <w:proofErr w:type="spellStart"/>
-      <w:r>
-        <w:t>Старград</w:t>
-      </w:r>
-      <w:proofErr w:type="spellEnd"/>
+        <w:t>6 сентября 1758 года главнокомандующий русской армией Фермор собрал совет, который постановил осадить Кольберг, идя через Солдин на Старград.</w:t>
+      </w:r>
+      <w:r>
+        <w:t xml:space="preserve"> 26 сентября русские пере</w:t>
+      </w:r>
+      <w:r>
+        <w:t>довые части вступили в Старград и заняли его 30 сентября.</w:t>
+      </w:r>
+      <w:r>
+        <w:t xml:space="preserve"> Особый отряд направили на Кольберг, однако операцию пришлось отменить и начать отступление.</w:t>
+      </w:r>
+    </w:p>
+    <w:p>
+      <w:pPr>
+        <w:pStyle w:val="afb"/>
+        <w:ind w:firstLine="0"/>
+      </w:pPr>
+      <w:r>
+        <w:tab/>
+      </w:r>
+      <w:r>
+        <w:t xml:space="preserve">Франция подписала </w:t>
+      </w:r>
+      <w:r>
+        <w:t xml:space="preserve">соглашение </w:t>
+      </w:r>
+      <w:r>
+        <w:rPr>
+          <w:highlight w:val="cyan"/>
+        </w:rPr>
+        <w:t>(что именно за соглашение?)</w:t>
+      </w:r>
+      <w:r>
+        <w:t xml:space="preserve"> с Австрией, к которому в 1760 году присоединилась и Россия.</w:t>
+      </w:r>
+      <w:r>
+        <w:t xml:space="preserve"> Желая обезопасить</w:t>
+      </w:r>
+      <w:r>
+        <w:t xml:space="preserve"> </w:t>
+      </w:r>
+      <w:r>
+        <w:t xml:space="preserve">себя от нападения британского флота Россия и Швеция заключили </w:t>
+      </w:r>
+      <w:r>
+        <w:t>в марте 1759 года договор</w:t>
+      </w:r>
+      <w:r>
+        <w:t>, к которому позже присоединились Франция и Дания.</w:t>
+      </w:r>
+      <w:r>
+        <w:t xml:space="preserve"> </w:t>
+      </w:r>
+      <w:r>
+        <w:rPr>
+          <w:highlight w:val="cyan"/>
+        </w:rPr>
+        <w:t>(стр. 200)</w:t>
+      </w:r>
       <w:r>
         <w:t>.</w:t>
       </w:r>
-      <w:r>
-        <w:t xml:space="preserve"> 26 сентября русские пере</w:t>
-      </w:r>
-      <w:r>
-        <w:t xml:space="preserve">довые части вступили в </w:t>
-      </w:r>
-      <w:proofErr w:type="spellStart"/>
-      <w:r>
-        <w:t>Старград</w:t>
-      </w:r>
-      <w:proofErr w:type="spellEnd"/>
-      <w:r>
-        <w:t xml:space="preserve"> и заняли его 30 сентября.</w:t>
-      </w:r>
-      <w:r>
-        <w:t xml:space="preserve"> Особый отряд направили на </w:t>
-      </w:r>
-      <w:proofErr w:type="spellStart"/>
-      <w:r>
-        <w:t>Кольберг</w:t>
-      </w:r>
-      <w:proofErr w:type="spellEnd"/>
-      <w:r>
-        <w:t>, однако операцию пришлось отменить и начать отступление.</w:t>
+    </w:p>
+    <w:p>
+      <w:pPr>
+        <w:pStyle w:val="afb"/>
+        <w:ind w:firstLine="0"/>
+        <w:jc w:val="center"/>
+        <w:rPr>
+          <w:b/>
+        </w:rPr>
+      </w:pPr>
+      <w:r>
+        <w:rPr>
+          <w:b/>
+        </w:rPr>
+        <w:t>XIII</w:t>
+      </w:r>
+    </w:p>
+    <w:p>
+      <w:pPr>
+        <w:pStyle w:val="afb"/>
+        <w:ind w:firstLine="0"/>
+        <w:jc w:val="center"/>
+        <w:rPr>
+          <w:b/>
+        </w:rPr>
+      </w:pPr>
+      <w:r>
+        <w:rPr>
+          <w:b/>
+        </w:rPr>
+        <w:t>Зима и начало кампании 1759 г.</w:t>
       </w:r>
     </w:p>
     <w:p>
@@ -2580,262 +2346,102 @@
         <w:tab/>
       </w:r>
       <w:r>
-        <w:t xml:space="preserve">Франция подписала </w:t>
-      </w:r>
-      <w:r>
-        <w:t xml:space="preserve">соглашение </w:t>
+        <w:t xml:space="preserve">В конце января 1759 года </w:t>
+      </w:r>
+      <w:r>
+        <w:t>Фермор получил приказание сдать командование Фролову-Багрееву.</w:t>
+      </w:r>
+      <w:r>
+        <w:t xml:space="preserve"> Тем не менее Фермор продолжил участвовать в армии, но теперь имел более низкое звание.</w:t>
+      </w:r>
+      <w:r>
+        <w:t xml:space="preserve"> Однако затем роль главнокомандующего получил П. С. Салтыков.</w:t>
+      </w:r>
+      <w:r>
+        <w:t xml:space="preserve"> 14 июня 1759 года был окончательно утверждён </w:t>
+      </w:r>
+      <w:r>
+        <w:t>план предстоящей кампании, по которому главные силы армии направлялись к Карлоту, или при особых обстоятельствах к Кроссену.</w:t>
+      </w:r>
+      <w:r>
+        <w:t xml:space="preserve"> Там 18-19 июля армии австрийцев и русских должны были встретиться. Предпологалось собрать контрибуции, испортить канал у Франкфурта и сделать попытку набега на Берлин.</w:t>
+      </w:r>
+      <w:r>
+        <w:t xml:space="preserve"> </w:t>
       </w:r>
       <w:r>
         <w:rPr>
           <w:highlight w:val="cyan"/>
         </w:rPr>
-        <w:t>(что именно за соглашение?)</w:t>
-      </w:r>
-      <w:r>
-        <w:t xml:space="preserve"> с Австрией, к которому в 1760 году присоединилась и Россия.</w:t>
-      </w:r>
-      <w:r>
-        <w:t xml:space="preserve"> Желая обезопасить</w:t>
+        <w:t>(план на стр. 212)</w:t>
+      </w:r>
+    </w:p>
+    <w:p>
+      <w:pPr>
+        <w:pStyle w:val="afb"/>
+        <w:ind w:firstLine="0"/>
+        <w:jc w:val="center"/>
+        <w:rPr>
+          <w:b/>
+        </w:rPr>
+      </w:pPr>
+      <w:r>
+        <w:rPr>
+          <w:b/>
+        </w:rPr>
+        <w:t>XIV</w:t>
+      </w:r>
+    </w:p>
+    <w:p>
+      <w:pPr>
+        <w:pStyle w:val="afb"/>
+        <w:ind w:firstLine="0"/>
+        <w:jc w:val="center"/>
+        <w:rPr>
+          <w:b/>
+        </w:rPr>
+      </w:pPr>
+      <w:r>
+        <w:rPr>
+          <w:b/>
+        </w:rPr>
+        <w:t>Второй поход в Бранденбург. Битва при Пальциге</w:t>
+      </w:r>
+    </w:p>
+    <w:p>
+      <w:pPr>
+        <w:pStyle w:val="afb"/>
+        <w:ind w:firstLine="0"/>
+      </w:pPr>
+      <w:r>
+        <w:tab/>
+      </w:r>
+    </w:p>
+    <w:p>
+      <w:pPr>
+        <w:pStyle w:val="afb"/>
+        <w:ind w:firstLine="0"/>
+      </w:pPr>
+      <w:r>
+        <w:tab/>
       </w:r>
       <w:r>
         <w:t xml:space="preserve"> </w:t>
       </w:r>
       <w:r>
-        <w:t xml:space="preserve">себя от нападения британского флота Россия и Швеция заключили </w:t>
-      </w:r>
-      <w:r>
-        <w:t>в марте 1759 года договор</w:t>
-      </w:r>
-      <w:r>
-        <w:t>, к которому позже присоединились Франция и Дания.</w:t>
-      </w:r>
-      <w:r>
-        <w:t xml:space="preserve"> </w:t>
-      </w:r>
-      <w:r>
-        <w:rPr>
-          <w:highlight w:val="cyan"/>
-        </w:rPr>
-        <w:t>(стр. 200)</w:t>
-      </w:r>
-      <w:r>
-        <w:t>.</w:t>
-      </w:r>
-    </w:p>
-    <w:p>
-      <w:pPr>
-        <w:pStyle w:val="afb"/>
-        <w:ind w:firstLine="0"/>
-        <w:jc w:val="center"/>
-        <w:rPr>
-          <w:b/>
-        </w:rPr>
-      </w:pPr>
-      <w:r>
-        <w:rPr>
-          <w:b/>
-        </w:rPr>
-        <w:t>XIII</w:t>
-      </w:r>
-    </w:p>
-    <w:p>
-      <w:pPr>
-        <w:pStyle w:val="afb"/>
-        <w:ind w:firstLine="0"/>
-        <w:jc w:val="center"/>
-        <w:rPr>
-          <w:b/>
-        </w:rPr>
-      </w:pPr>
-      <w:r>
-        <w:rPr>
-          <w:b/>
-        </w:rPr>
-        <w:t>Зима и начало кампании 1759 г.</w:t>
-      </w:r>
-    </w:p>
-    <w:p>
-      <w:pPr>
-        <w:pStyle w:val="afb"/>
-        <w:ind w:firstLine="0"/>
-      </w:pPr>
-      <w:r>
-        <w:tab/>
-      </w:r>
-      <w:r>
-        <w:t xml:space="preserve">В конце января 1759 года </w:t>
-      </w:r>
-      <w:proofErr w:type="spellStart"/>
-      <w:r>
-        <w:t>Фермор</w:t>
-      </w:r>
-      <w:proofErr w:type="spellEnd"/>
-      <w:r>
-        <w:t xml:space="preserve"> получил приказание сдать командование Фролову-</w:t>
-      </w:r>
-      <w:proofErr w:type="spellStart"/>
-      <w:r>
-        <w:t>Багрееву</w:t>
-      </w:r>
-      <w:proofErr w:type="spellEnd"/>
-      <w:r>
-        <w:t>.</w:t>
-      </w:r>
-      <w:r>
-        <w:t xml:space="preserve"> Тем не менее </w:t>
-      </w:r>
-      <w:proofErr w:type="spellStart"/>
-      <w:r>
-        <w:t>Фермор</w:t>
-      </w:r>
-      <w:proofErr w:type="spellEnd"/>
-      <w:r>
-        <w:t xml:space="preserve"> продолжил участвовать в армии, но теперь имел более низкое звание.</w:t>
-      </w:r>
-      <w:r>
-        <w:t xml:space="preserve"> Однако затем роль главнокомандующего получил П. С. Салтыков.</w:t>
-      </w:r>
-      <w:r>
-        <w:t xml:space="preserve"> 14 июня 1759 года был окончательно утверждён </w:t>
-      </w:r>
-      <w:r>
-        <w:t xml:space="preserve">план предстоящей кампании, по которому главные силы армии направлялись к </w:t>
-      </w:r>
-      <w:proofErr w:type="spellStart"/>
-      <w:r>
-        <w:t>Карлоту</w:t>
-      </w:r>
-      <w:proofErr w:type="spellEnd"/>
-      <w:r>
-        <w:t xml:space="preserve">, или при особых обстоятельствах к </w:t>
-      </w:r>
-      <w:proofErr w:type="spellStart"/>
-      <w:r>
-        <w:t>Кроссену</w:t>
-      </w:r>
-      <w:proofErr w:type="spellEnd"/>
-      <w:r>
-        <w:t>.</w:t>
-      </w:r>
-      <w:r>
-        <w:t xml:space="preserve"> Там 18-19 июля армии австрийцев и русских должны были встретиться. </w:t>
-      </w:r>
-      <w:proofErr w:type="spellStart"/>
-      <w:r>
-        <w:t>Предпологалось</w:t>
-      </w:r>
-      <w:proofErr w:type="spellEnd"/>
-      <w:r>
-        <w:t xml:space="preserve"> собрать контрибуции, испортить канал у Франкфурта и сделать попытку набега на Берлин.</w:t>
-      </w:r>
-      <w:r>
-        <w:t xml:space="preserve"> </w:t>
-      </w:r>
-      <w:r>
-        <w:rPr>
-          <w:highlight w:val="cyan"/>
-        </w:rPr>
-        <w:t>(план на стр. 212)</w:t>
-      </w:r>
-    </w:p>
-    <w:p>
-      <w:pPr>
-        <w:pStyle w:val="afb"/>
-        <w:ind w:firstLine="0"/>
-        <w:jc w:val="center"/>
-        <w:rPr>
-          <w:b/>
-        </w:rPr>
-      </w:pPr>
-      <w:r>
-        <w:rPr>
-          <w:b/>
-        </w:rPr>
-        <w:t>XIV</w:t>
-      </w:r>
-    </w:p>
-    <w:p>
-      <w:pPr>
-        <w:pStyle w:val="afb"/>
-        <w:ind w:firstLine="0"/>
-        <w:jc w:val="center"/>
-        <w:rPr>
-          <w:b/>
-        </w:rPr>
-      </w:pPr>
-      <w:r>
-        <w:rPr>
-          <w:b/>
-        </w:rPr>
-        <w:t xml:space="preserve">Второй поход в Бранденбург. Битва при </w:t>
-      </w:r>
-      <w:proofErr w:type="spellStart"/>
-      <w:r>
-        <w:rPr>
-          <w:b/>
-        </w:rPr>
-        <w:t>Пальциге</w:t>
-      </w:r>
-      <w:proofErr w:type="spellEnd"/>
-    </w:p>
-    <w:p>
-      <w:pPr>
-        <w:pStyle w:val="afb"/>
-        <w:ind w:firstLine="0"/>
-      </w:pPr>
-      <w:r>
-        <w:tab/>
-      </w:r>
-    </w:p>
-    <w:p>
-      <w:pPr>
-        <w:pStyle w:val="afb"/>
-        <w:ind w:firstLine="0"/>
-      </w:pPr>
-      <w:r>
-        <w:tab/>
-      </w:r>
-      <w:r>
-        <w:t xml:space="preserve"> </w:t>
-      </w:r>
-      <w:r>
-        <w:t xml:space="preserve">Русская армия продвигалась быстро и остановилась у деревни </w:t>
-      </w:r>
-      <w:proofErr w:type="spellStart"/>
-      <w:r>
-        <w:t>Пальциг</w:t>
-      </w:r>
-      <w:proofErr w:type="spellEnd"/>
-      <w:r>
-        <w:t>.</w:t>
+        <w:t>Русская армия продвигалась быстро и остановилась у деревни Пальциг.</w:t>
       </w:r>
       <w:r>
         <w:t xml:space="preserve"> В 4 часа утра пруссаки начали канонаду по </w:t>
       </w:r>
       <w:r>
-        <w:t xml:space="preserve">позициям русских. В течении сражения был убит кавалерийский генерал </w:t>
-      </w:r>
-      <w:proofErr w:type="spellStart"/>
-      <w:r>
-        <w:t>Демику</w:t>
-      </w:r>
-      <w:proofErr w:type="spellEnd"/>
-      <w:r>
-        <w:t xml:space="preserve">. А у </w:t>
+        <w:t xml:space="preserve">позициям русских. В течении сражения был убит кавалерийский генерал Демику. А у </w:t>
       </w:r>
       <w:r>
         <w:t>пруссаков</w:t>
       </w:r>
       <w:r>
-        <w:t xml:space="preserve"> погиб </w:t>
-      </w:r>
-      <w:proofErr w:type="spellStart"/>
-      <w:r>
-        <w:t>Воберснов</w:t>
-      </w:r>
-      <w:proofErr w:type="spellEnd"/>
-      <w:r>
-        <w:t>.</w:t>
+        <w:t xml:space="preserve"> погиб Воберснов.</w:t>
       </w:r>
       <w:r>
         <w:t xml:space="preserve"> Сражение кончилось в 8 часов вечера победой русских.</w:t>
@@ -2871,16 +2477,8 @@
         <w:rPr>
           <w:b/>
         </w:rPr>
-        <w:t xml:space="preserve">Сражение при </w:t>
-      </w:r>
-      <w:proofErr w:type="spellStart"/>
-      <w:r>
-        <w:rPr>
-          <w:b/>
-        </w:rPr>
-        <w:t>Кунерсдорфе</w:t>
-      </w:r>
-      <w:proofErr w:type="spellEnd"/>
+        <w:t>Сражение при Кунерсдорфе</w:t>
+      </w:r>
     </w:p>
     <w:p>
       <w:pPr>
@@ -2894,46 +2492,38 @@
         <w:t xml:space="preserve">Салтыков </w:t>
       </w:r>
       <w:r>
-        <w:t xml:space="preserve">предложил </w:t>
-      </w:r>
-      <w:proofErr w:type="spellStart"/>
-      <w:r>
-        <w:t>Лаудону</w:t>
-      </w:r>
-      <w:proofErr w:type="spellEnd"/>
+        <w:t xml:space="preserve">предложил Лаудону </w:t>
+      </w:r>
+      <w:r>
+        <w:rPr>
+          <w:highlight w:val="cyan"/>
+        </w:rPr>
+        <w:t>(австрийскому главнокомандующему)</w:t>
+      </w:r>
+      <w:r>
+        <w:t xml:space="preserve"> вести корпус на Франкфурт, куда он решил двинуться и сам. 1 августа Салтыков вступил в Франкфурт </w:t>
+      </w:r>
+      <w:r>
+        <w:rPr>
+          <w:highlight w:val="cyan"/>
+        </w:rPr>
+        <w:t>(тавтология какая-то, надо исправить)</w:t>
+      </w:r>
+      <w:r>
+        <w:t>.</w:t>
+      </w:r>
       <w:r>
         <w:t xml:space="preserve"> </w:t>
       </w:r>
       <w:r>
-        <w:rPr>
-          <w:highlight w:val="cyan"/>
-        </w:rPr>
-        <w:t>(австрийскому главнокомандующему)</w:t>
-      </w:r>
-      <w:r>
-        <w:t xml:space="preserve"> вести корпус на Франкфурт, куда он решил двинуться и сам. 1 августа Салтыков вступил в Франкфурт </w:t>
-      </w:r>
-      <w:r>
-        <w:rPr>
-          <w:highlight w:val="cyan"/>
-        </w:rPr>
-        <w:t>(тавтология какая-то, надо исправить)</w:t>
-      </w:r>
-      <w:r>
-        <w:t>.</w:t>
+        <w:t>Началась бомбардиров</w:t>
+      </w:r>
+      <w:r>
+        <w:t>ка Франкфурта, после чего город сдался.</w:t>
       </w:r>
       <w:r>
         <w:t xml:space="preserve"> </w:t>
       </w:r>
-      <w:r>
-        <w:t>Началась бомбардиров</w:t>
-      </w:r>
-      <w:r>
-        <w:t>ка Франкфурта, после чего город сдался.</w:t>
-      </w:r>
-      <w:r>
-        <w:t xml:space="preserve"> </w:t>
-      </w:r>
     </w:p>
     <w:p>
       <w:pPr>
@@ -2942,26 +2532,10 @@
       </w:pPr>
       <w:r>
         <w:tab/>
-        <w:t xml:space="preserve">Следующий бой Салтыков решил принять у деревни </w:t>
-      </w:r>
-      <w:proofErr w:type="spellStart"/>
-      <w:r>
-        <w:t>Кунерсдорф</w:t>
-      </w:r>
-      <w:proofErr w:type="spellEnd"/>
-      <w:r>
-        <w:t>.</w:t>
-      </w:r>
-      <w:r>
-        <w:t xml:space="preserve"> Примерно в 9 часов утра прусская артиллерия открыла </w:t>
-      </w:r>
-      <w:proofErr w:type="spellStart"/>
-      <w:r>
-        <w:t>кананаду</w:t>
-      </w:r>
-      <w:proofErr w:type="spellEnd"/>
-      <w:r>
-        <w:t>. Русские отвечали энергичным огнём. Около 11 часов появились крупные прусские силы с конницей.</w:t>
+        <w:t>Следующий бой Салтыков решил принять у деревни Кунерсдорф.</w:t>
+      </w:r>
+      <w:r>
+        <w:t xml:space="preserve"> Примерно в 9 часов утра прусская артиллерия открыла кананаду. Русские отвечали энергичным огнём. Около 11 часов появились крупные прусские силы с конницей.</w:t>
       </w:r>
       <w:r>
         <w:t xml:space="preserve"> </w:t>
@@ -3034,14 +2608,7 @@
       </w:pPr>
       <w:r>
         <w:tab/>
-      </w:r>
-      <w:proofErr w:type="spellStart"/>
-      <w:r>
-        <w:t>Кунерсдорфская</w:t>
-      </w:r>
-      <w:proofErr w:type="spellEnd"/>
-      <w:r>
-        <w:t xml:space="preserve"> победа открывала русским дорогу на Берлин.</w:t>
+        <w:t>Кунерсдорфская победа открывала русским дорогу на Берлин.</w:t>
       </w:r>
       <w:r>
         <w:t xml:space="preserve"> Однако поход был отменён из-за того, что австрийский главнокомандующий </w:t>
@@ -3056,15 +2623,7 @@
         <w:t xml:space="preserve"> Даун отказался от этой идеи.</w:t>
       </w:r>
       <w:r>
-        <w:t xml:space="preserve"> 7 сентября 1759 года Фридрих с восторгом рассказал </w:t>
-      </w:r>
-      <w:proofErr w:type="spellStart"/>
-      <w:r>
-        <w:t>Финкенштейну</w:t>
-      </w:r>
-      <w:proofErr w:type="spellEnd"/>
-      <w:r>
-        <w:t xml:space="preserve"> о том, что русские и австрийцы рассорились. «эти люди ведут себя как пьяные» - говорил Фридрих </w:t>
+        <w:t xml:space="preserve"> 7 сентября 1759 года Фридрих с восторгом рассказал Финкенштейну о том, что русские и австрийцы рассорились. «эти люди ведут себя как пьяные» - говорил Фридрих </w:t>
       </w:r>
       <w:r>
         <w:rPr>
@@ -3095,46 +2654,14 @@
         <w:t>с</w:t>
       </w:r>
       <w:r>
-        <w:t xml:space="preserve">читывать на удовлетворение претензий о возврате Силезии и графства </w:t>
-      </w:r>
-      <w:proofErr w:type="spellStart"/>
-      <w:r>
-        <w:t>Глац</w:t>
-      </w:r>
-      <w:proofErr w:type="spellEnd"/>
-      <w:r>
-        <w:t xml:space="preserve"> </w:t>
-      </w:r>
-      <w:r>
-        <w:t xml:space="preserve">В </w:t>
-      </w:r>
-      <w:proofErr w:type="spellStart"/>
-      <w:r>
-        <w:t>Петербугре</w:t>
-      </w:r>
-      <w:proofErr w:type="spellEnd"/>
-      <w:r>
-        <w:t xml:space="preserve"> поступили заверения в дружбе и преданности Австрии и </w:t>
-      </w:r>
-      <w:proofErr w:type="spellStart"/>
-      <w:r>
-        <w:t>просба</w:t>
-      </w:r>
-      <w:proofErr w:type="spellEnd"/>
-      <w:r>
-        <w:t xml:space="preserve"> подтвердить прежние обязательства. Со своей стороны, Вена </w:t>
+        <w:t xml:space="preserve">читывать на удовлетворение претензий о возврате Силезии и графства Глац </w:t>
+      </w:r>
+      <w:r>
+        <w:t xml:space="preserve">В Петербугре поступили заверения в дружбе и преданности Австрии и просба подтвердить прежние обязательства. Со своей стороны, Вена </w:t>
       </w:r>
       <w:r>
         <w:lastRenderedPageBreak/>
-        <w:t xml:space="preserve">обещала приложить все </w:t>
-      </w:r>
-      <w:proofErr w:type="spellStart"/>
-      <w:r>
-        <w:t>училия</w:t>
-      </w:r>
-      <w:proofErr w:type="spellEnd"/>
-      <w:r>
-        <w:t xml:space="preserve"> для удовлетворения пр</w:t>
+        <w:t>обещала приложить все училия для удовлетворения пр</w:t>
       </w:r>
       <w:r>
         <w:t xml:space="preserve">етензий петербургского кабинета </w:t>
@@ -3168,15 +2695,7 @@
       </w:pPr>
       <w:r>
         <w:tab/>
-        <w:t xml:space="preserve">Вопреки обязательству Австрии не заключать без ведома Франции договоров с Россией, </w:t>
-      </w:r>
-      <w:proofErr w:type="spellStart"/>
-      <w:r>
-        <w:t>Эстергази</w:t>
-      </w:r>
-      <w:proofErr w:type="spellEnd"/>
-      <w:r>
-        <w:t xml:space="preserve"> под давлением Воронцова 23 марта 1760 года подписал соглашение.</w:t>
+        <w:t>Вопреки обязательству Австрии не заключать без ведома Франции договоров с Россией, Эстергази под давлением Воронцова 23 марта 1760 года подписал соглашение.</w:t>
       </w:r>
       <w:r>
         <w:t xml:space="preserve"> Франции не удалось заключить мира с Англией и поэтому ей пришлось оставаться верным союзником.</w:t>
@@ -3211,21 +2730,7 @@
         <w:rPr>
           <w:b/>
         </w:rPr>
-        <w:t xml:space="preserve">Зима 1760 г. Действия в Померании. Первая </w:t>
-      </w:r>
-      <w:proofErr w:type="spellStart"/>
-      <w:r>
-        <w:rPr>
-          <w:b/>
-        </w:rPr>
-        <w:t>Силезская</w:t>
-      </w:r>
-      <w:proofErr w:type="spellEnd"/>
-      <w:r>
-        <w:rPr>
-          <w:b/>
-        </w:rPr>
-        <w:t xml:space="preserve"> кампания</w:t>
+        <w:t>Зима 1760 г. Действия в Померании. Первая Силезская кампания</w:t>
       </w:r>
     </w:p>
     <w:p>
@@ -3235,15 +2740,7 @@
       </w:pPr>
       <w:r>
         <w:tab/>
-        <w:t xml:space="preserve">Для разработки направления действий в будущей кампании Салтыков во второй половине февраля выехал в Петербург, временно сдав командование генералу </w:t>
-      </w:r>
-      <w:proofErr w:type="spellStart"/>
-      <w:r>
-        <w:t>Фермору</w:t>
-      </w:r>
-      <w:proofErr w:type="spellEnd"/>
-      <w:r>
-        <w:t>.</w:t>
+        <w:t>Для разработки направления действий в будущей кампании Салтыков во второй половине февраля выехал в Петербург, временно сдав командование генералу Фермору.</w:t>
       </w:r>
     </w:p>
     <w:p>
@@ -3253,15 +2750,7 @@
       </w:pPr>
       <w:r>
         <w:tab/>
-        <w:t xml:space="preserve">Новая кампания предполагала, что главная австрийская армия продолжит операции в Саксонии, а заново сформированная вторая соединится с русской армией, которая, будучи доведена до 70 тыс. чел., должна выступить в направлении на Одер между Франкфуртом и </w:t>
-      </w:r>
-      <w:proofErr w:type="spellStart"/>
-      <w:r>
-        <w:t>Глогау</w:t>
-      </w:r>
-      <w:proofErr w:type="spellEnd"/>
-      <w:r>
-        <w:t>.</w:t>
+        <w:t>Новая кампания предполагала, что главная австрийская армия продолжит операции в Саксонии, а заново сформированная вторая соединится с русской армией, которая, будучи доведена до 70 тыс. чел., должна выступить в направлении на Одер между Франкфуртом и Глогау.</w:t>
       </w:r>
       <w:r>
         <w:t xml:space="preserve"> Если бы Фридрих захотел препятствовать соединению союзни</w:t>
@@ -3295,15 +2784,7 @@
         <w:t>Салтыков вернулся к армии.</w:t>
       </w:r>
       <w:r>
-        <w:t xml:space="preserve"> Произошло </w:t>
-      </w:r>
-      <w:proofErr w:type="spellStart"/>
-      <w:r>
-        <w:t>Лигницкое</w:t>
-      </w:r>
-      <w:proofErr w:type="spellEnd"/>
-      <w:r>
-        <w:t xml:space="preserve"> сражение, в котором пруссаки одержали победу над австрийцами.</w:t>
+        <w:t xml:space="preserve"> Произошло Лигницкое сражение, в котором пруссаки одержали победу над австрийцами.</w:t>
       </w:r>
       <w:r>
         <w:t xml:space="preserve"> </w:t>
@@ -3321,26 +2802,10 @@
         <w:t>Недовольная положением дел Конференция находила целесообразным отказаться от первоначальных намерений, перенести действия в Померанию</w:t>
       </w:r>
       <w:r>
-        <w:t xml:space="preserve">, однако потом приняли решение повести войска на </w:t>
-      </w:r>
-      <w:proofErr w:type="spellStart"/>
-      <w:r>
-        <w:t>Глогау</w:t>
-      </w:r>
-      <w:proofErr w:type="spellEnd"/>
-      <w:r>
-        <w:t xml:space="preserve">. </w:t>
-      </w:r>
-      <w:r>
-        <w:t xml:space="preserve">12 сентября 1760 года Салтыков был вынужден временно сдать командование </w:t>
-      </w:r>
-      <w:proofErr w:type="spellStart"/>
-      <w:r>
-        <w:t>Фремеру</w:t>
-      </w:r>
-      <w:proofErr w:type="spellEnd"/>
-      <w:r>
-        <w:t xml:space="preserve"> из-за болезни.</w:t>
+        <w:t xml:space="preserve">, однако потом приняли решение повести войска на Глогау. </w:t>
+      </w:r>
+      <w:r>
+        <w:t>12 сентября 1760 года Салтыков был вынужден временно сдать командование Фремеру из-за болезни.</w:t>
       </w:r>
     </w:p>
     <w:p>
@@ -3396,152 +2861,330 @@
       <w:r>
         <w:lastRenderedPageBreak/>
         <w:tab/>
-        <w:t xml:space="preserve">К началу сентября 1760 года русские заняли </w:t>
-      </w:r>
-      <w:proofErr w:type="spellStart"/>
-      <w:r>
-        <w:t>Каролат</w:t>
-      </w:r>
-      <w:proofErr w:type="spellEnd"/>
+        <w:t>К началу сентября 1760 года русские заняли Каролат.</w:t>
+      </w:r>
+      <w:r>
+        <w:t xml:space="preserve"> Петербургом был принят новый план – из армии выделялось два отряда: один под начальством генерала Олица для операций под Кольбергом, другой под командой Тотлебена, подкреплённый частями Чернышёва, для захвата Берлина.</w:t>
+      </w:r>
+    </w:p>
+    <w:p>
+      <w:pPr>
+        <w:pStyle w:val="afb"/>
+        <w:ind w:firstLine="0"/>
+      </w:pPr>
+      <w:r>
+        <w:tab/>
+        <w:t>3 октября 1760 года Тотлебен выступил к Берлину со всей конницей.</w:t>
+      </w:r>
+      <w:r>
+        <w:t xml:space="preserve"> Обстрел столицы начался около 2 часов дня. Вторая атака произошла лишь в 12 часов ночи.</w:t>
+      </w:r>
+      <w:r>
+        <w:t xml:space="preserve"> Тотлебен приступил к переговорам о капитуляции, текст которой был окончательно выработан к 4 часам ночи.</w:t>
+      </w:r>
+    </w:p>
+    <w:p>
+      <w:pPr>
+        <w:pStyle w:val="afb"/>
+        <w:ind w:firstLine="0"/>
+      </w:pPr>
+      <w:r>
+        <w:tab/>
+        <w:t>Тотлебен вошёл в Берлин. Он оказался его полным хозяином, и Чернышёв, не вмешиваясь в его распоряжения, даже не вошёл в столицу, а оставался со своими войсками вне Берлина.</w:t>
+      </w:r>
+      <w:r>
+        <w:t xml:space="preserve"> Тотлебен не разрушал город, лишь взяв контрибуци</w:t>
+      </w:r>
+      <w:r>
+        <w:t>ю с него.</w:t>
+      </w:r>
+      <w:r>
+        <w:t xml:space="preserve"> В это время к Берлину</w:t>
+      </w:r>
+      <w:r>
+        <w:t xml:space="preserve"> форсированным маршем двигалась 70-тысячная армия</w:t>
+      </w:r>
+      <w:r>
+        <w:t xml:space="preserve"> Фридриха</w:t>
+      </w:r>
+      <w:r>
+        <w:t>. Было принято решение начать отступление. В ночь с 11 на 12 октября</w:t>
+      </w:r>
+      <w:r>
+        <w:t xml:space="preserve"> одна ча</w:t>
+      </w:r>
+      <w:r>
+        <w:t>с</w:t>
+      </w:r>
+      <w:r>
+        <w:t>ть</w:t>
+      </w:r>
+      <w:r>
+        <w:t xml:space="preserve"> и вечером 12 октября </w:t>
+      </w:r>
+      <w:r>
+        <w:t xml:space="preserve">другая часть русской армии </w:t>
+      </w:r>
+      <w:r>
+        <w:t>покинули город.</w:t>
+      </w:r>
+    </w:p>
+    <w:p>
+      <w:pPr>
+        <w:pStyle w:val="afb"/>
+        <w:ind w:firstLine="0"/>
+        <w:jc w:val="center"/>
+        <w:rPr>
+          <w:b/>
+        </w:rPr>
+      </w:pPr>
+      <w:r>
+        <w:rPr>
+          <w:b/>
+        </w:rPr>
+        <w:t>XIX</w:t>
+      </w:r>
+    </w:p>
+    <w:p>
+      <w:pPr>
+        <w:pStyle w:val="afb"/>
+        <w:ind w:firstLine="0"/>
+        <w:jc w:val="center"/>
+        <w:rPr>
+          <w:b/>
+        </w:rPr>
+      </w:pPr>
+      <w:r>
+        <w:rPr>
+          <w:b/>
+        </w:rPr>
+        <w:t>Осада Кольберга. Конец кампании</w:t>
+      </w:r>
+      <w:r>
+        <w:rPr>
+          <w:b/>
+        </w:rPr>
+        <w:t xml:space="preserve"> 1760 г.</w:t>
+      </w:r>
+    </w:p>
+    <w:p>
+      <w:pPr>
+        <w:pStyle w:val="afb"/>
+        <w:ind w:firstLine="0"/>
+      </w:pPr>
+      <w:r>
+        <w:tab/>
+      </w:r>
+      <w:r>
+        <w:t>26</w:t>
+      </w:r>
+      <w:r>
+        <w:t xml:space="preserve"> августа 1760 года</w:t>
+      </w:r>
+      <w:r>
+        <w:t xml:space="preserve"> к Кольбергу прибыл </w:t>
+      </w:r>
+      <w:r>
+        <w:t>флот</w:t>
+      </w:r>
+      <w:r>
+        <w:t>, а на следующий день открыл бомбардировку.</w:t>
+      </w:r>
+      <w:r>
+        <w:t xml:space="preserve"> </w:t>
+      </w:r>
+      <w:r>
+        <w:t>31 августа н</w:t>
+      </w:r>
+      <w:r>
+        <w:t>ачался сильный шторм.</w:t>
+      </w:r>
+      <w:r>
+        <w:t xml:space="preserve"> Фридрих отправил на помощь Вернера, который сбил конные посты и вошёл в крепость</w:t>
+      </w:r>
       <w:r>
         <w:t>.</w:t>
       </w:r>
       <w:r>
-        <w:t xml:space="preserve"> Петербургом был принят новый план – из армии выделялось два отряда: один под начальством генерала </w:t>
-      </w:r>
-      <w:proofErr w:type="spellStart"/>
-      <w:r>
-        <w:t>Олица</w:t>
-      </w:r>
-      <w:proofErr w:type="spellEnd"/>
-      <w:r>
-        <w:t xml:space="preserve"> для операций под </w:t>
-      </w:r>
-      <w:proofErr w:type="spellStart"/>
-      <w:r>
-        <w:t>Кольбергом</w:t>
-      </w:r>
-      <w:proofErr w:type="spellEnd"/>
-      <w:r>
-        <w:t xml:space="preserve">, другой под командой </w:t>
-      </w:r>
-      <w:proofErr w:type="spellStart"/>
-      <w:r>
-        <w:t>Тотлебена</w:t>
-      </w:r>
-      <w:proofErr w:type="spellEnd"/>
-      <w:r>
-        <w:t xml:space="preserve">, подкреплённый частями </w:t>
-      </w:r>
-      <w:proofErr w:type="spellStart"/>
-      <w:r>
-        <w:t>Чернышёва</w:t>
-      </w:r>
-      <w:proofErr w:type="spellEnd"/>
-      <w:r>
-        <w:t>, для захвата Берлина.</w:t>
-      </w:r>
-    </w:p>
-    <w:p>
-      <w:pPr>
-        <w:pStyle w:val="afb"/>
-        <w:ind w:firstLine="0"/>
+        <w:t xml:space="preserve"> </w:t>
+      </w:r>
+      <w:r>
+        <w:t>Русским пришлось отступить.</w:t>
+      </w:r>
+    </w:p>
+    <w:p>
+      <w:pPr>
+        <w:pStyle w:val="afb"/>
+        <w:ind w:firstLine="0"/>
+        <w:jc w:val="center"/>
+        <w:rPr>
+          <w:b/>
+        </w:rPr>
       </w:pPr>
       <w:r>
         <w:tab/>
-        <w:t xml:space="preserve">3 октября 1760 года </w:t>
-      </w:r>
-      <w:proofErr w:type="spellStart"/>
-      <w:r>
-        <w:t>Тотлебен</w:t>
-      </w:r>
-      <w:proofErr w:type="spellEnd"/>
-      <w:r>
-        <w:t xml:space="preserve"> выступил к Берлину со всей конницей.</w:t>
-      </w:r>
-      <w:r>
-        <w:t xml:space="preserve"> Обстрел столицы начался около 2 часов дня. Вторая атака произошла лишь в 12 часов ночи.</w:t>
+      </w:r>
+      <w:r>
+        <w:rPr>
+          <w:b/>
+        </w:rPr>
+        <w:t>XX</w:t>
+      </w:r>
+    </w:p>
+    <w:p>
+      <w:pPr>
+        <w:pStyle w:val="afb"/>
+        <w:ind w:firstLine="0"/>
+        <w:jc w:val="center"/>
+        <w:rPr>
+          <w:b/>
+        </w:rPr>
+      </w:pPr>
+      <w:r>
+        <w:rPr>
+          <w:b/>
+        </w:rPr>
+        <w:t>Втор</w:t>
+      </w:r>
+      <w:r>
+        <w:rPr>
+          <w:b/>
+        </w:rPr>
+        <w:t>а</w:t>
+      </w:r>
+      <w:r>
+        <w:rPr>
+          <w:b/>
+        </w:rPr>
+        <w:t>я Силезская ка</w:t>
+      </w:r>
+      <w:r>
+        <w:rPr>
+          <w:b/>
+        </w:rPr>
+        <w:t>м</w:t>
+      </w:r>
+      <w:r>
+        <w:rPr>
+          <w:b/>
+        </w:rPr>
+        <w:t xml:space="preserve">пания. Падение Кольберга. Завоевание </w:t>
+      </w:r>
+      <w:r>
+        <w:rPr>
+          <w:b/>
+        </w:rPr>
+        <w:t>П</w:t>
+      </w:r>
+      <w:r>
+        <w:rPr>
+          <w:b/>
+        </w:rPr>
+        <w:t>омерании</w:t>
+      </w:r>
+    </w:p>
+    <w:p>
+      <w:pPr>
+        <w:pStyle w:val="afb"/>
+        <w:ind w:firstLine="708"/>
+      </w:pPr>
+      <w:r>
+        <w:t>План кампании 1761 года начали обсуждать значительно раньше, чем в предыдущие годы.</w:t>
+      </w:r>
+      <w:r>
+        <w:t xml:space="preserve"> В</w:t>
+      </w:r>
+      <w:r>
+        <w:t xml:space="preserve"> основном проектировали начать операции взятием Кольберга, перейти Одер, открыть путь для соединения со шведами и двинуться на Берлин.</w:t>
+      </w:r>
+    </w:p>
+    <w:p>
+      <w:pPr>
+        <w:pStyle w:val="afb"/>
+        <w:ind w:firstLine="708"/>
+      </w:pPr>
+      <w:r>
+        <w:lastRenderedPageBreak/>
+        <w:t>25 января 1761 года русская кавалерия во главе с Тотлебеном подошла к Кольбергу, но 17 февраля была вынуждена отступить.</w:t>
+      </w:r>
+      <w:r>
+        <w:t xml:space="preserve"> 14 мая поступил рескрипт Конференции, предписывавший идти в Силезию на соединение с Лаудоном, выделив особый корпус под командой Румянцева для осады Кольберга.</w:t>
+      </w:r>
+    </w:p>
+    <w:p>
+      <w:pPr>
+        <w:pStyle w:val="afb"/>
+        <w:ind w:firstLine="708"/>
+      </w:pPr>
+      <w:r>
+        <w:t>Атаку назначали на 3 сентября. 9 сентября 1761 года Лаудон взял Швейдницу.</w:t>
+      </w:r>
+      <w:r>
+        <w:t xml:space="preserve"> Внезапно выяснилось, что Тотлебен был предателем, его арестовали.</w:t>
+      </w:r>
+    </w:p>
+    <w:p>
+      <w:pPr>
+        <w:pStyle w:val="afb"/>
+        <w:ind w:firstLine="708"/>
+      </w:pPr>
+      <w:r>
+        <w:t xml:space="preserve">19 августа 1761 года Румянцев двинул войска в направлении к крепости, а 4 сентября </w:t>
+      </w:r>
+      <w:r>
+        <w:t>он уже подступил к Кольбергу и сбил неприятеля с окрестных высот.</w:t>
+      </w:r>
+      <w:r>
+        <w:t xml:space="preserve"> Русские начали осаду крепости и 16 декабря Кольберг сдался.</w:t>
+      </w:r>
+    </w:p>
+    <w:p>
+      <w:pPr>
+        <w:pStyle w:val="afb"/>
+        <w:ind w:firstLine="708"/>
+      </w:pPr>
+      <w:r>
+        <w:t xml:space="preserve">15 августа 1761 года между Людовиком и Карлом </w:t>
+      </w:r>
+      <w:r>
+        <w:rPr>
+          <w:lang w:val="en-US"/>
+        </w:rPr>
+        <w:t>III</w:t>
       </w:r>
       <w:r>
         <w:t xml:space="preserve"> </w:t>
       </w:r>
-      <w:proofErr w:type="spellStart"/>
-      <w:r>
-        <w:t>Тотлебен</w:t>
-      </w:r>
-      <w:proofErr w:type="spellEnd"/>
-      <w:r>
-        <w:t xml:space="preserve"> приступил к переговорам о капитуляции, текст которой был окончательно выработан к 4 часам ночи.</w:t>
-      </w:r>
-    </w:p>
-    <w:p>
-      <w:pPr>
-        <w:pStyle w:val="afb"/>
-        <w:ind w:firstLine="0"/>
-      </w:pPr>
+      <w:r>
+        <w:t>состоялось соглашение, следствием которого явилось вступление Испании в война на стороне Франции.</w:t>
+      </w:r>
+      <w:r>
+        <w:t xml:space="preserve"> </w:t>
+      </w:r>
+    </w:p>
+    <w:p>
+      <w:pPr>
+        <w:pStyle w:val="afb"/>
+        <w:ind w:firstLine="708"/>
+      </w:pPr>
+      <w:r>
+        <w:t>Англия не нуждалась более в помощи Пруссии, которой уже выплатила более двух с половиной миллионов фунтов стерлингов, и с начала 1762 года раст</w:t>
+      </w:r>
+      <w:r>
+        <w:t>оргла с нею договор о субсидиях, чем усугубило и без того сложное положение Фридриха.</w:t>
+      </w:r>
+    </w:p>
+    <w:p>
+      <w:pPr>
+        <w:pStyle w:val="afb"/>
+        <w:ind w:firstLine="708"/>
+      </w:pPr>
+      <w:r>
+        <w:t>6 января 1762 года, то есть на другой день после смерти Елизаветы (о чём ещё не знал Фридрих), король написал Финкенштейну о подготовке переговоров с противниками ради спасения остатков прусской монархии, которую он хотел передать племяннику.</w:t>
+      </w:r>
       <w:r>
         <w:tab/>
       </w:r>
-      <w:proofErr w:type="spellStart"/>
-      <w:r>
-        <w:t>Тотлебен</w:t>
-      </w:r>
-      <w:proofErr w:type="spellEnd"/>
-      <w:r>
-        <w:t xml:space="preserve"> вошёл в Берлин. Он оказался его полным хозяином, и </w:t>
-      </w:r>
-      <w:proofErr w:type="spellStart"/>
-      <w:r>
-        <w:t>Чернышёв</w:t>
-      </w:r>
-      <w:proofErr w:type="spellEnd"/>
-      <w:r>
-        <w:t>, не вмешиваясь в его распоряжения, даже не вошёл в столицу, а оставался со своими войсками вне Берлина.</w:t>
-      </w:r>
-      <w:r>
-        <w:t xml:space="preserve"> </w:t>
-      </w:r>
-      <w:proofErr w:type="spellStart"/>
-      <w:r>
-        <w:t>Тотлебен</w:t>
-      </w:r>
-      <w:proofErr w:type="spellEnd"/>
-      <w:r>
-        <w:t xml:space="preserve"> не разрушал город, лишь взяв контрибуци</w:t>
-      </w:r>
-      <w:r>
-        <w:t>ю с него.</w:t>
-      </w:r>
-      <w:r>
-        <w:t xml:space="preserve"> В это время к Берлину</w:t>
-      </w:r>
-      <w:r>
-        <w:t xml:space="preserve"> форсированным маршем двигалась 70-тысячная армия</w:t>
-      </w:r>
-      <w:r>
-        <w:t xml:space="preserve"> Фридриха</w:t>
-      </w:r>
-      <w:r>
-        <w:t>. Было принято решение начать отступление. В ночь с 11 на 12 октября</w:t>
-      </w:r>
-      <w:r>
-        <w:t xml:space="preserve"> одна ча</w:t>
-      </w:r>
-      <w:r>
-        <w:t>с</w:t>
-      </w:r>
-      <w:r>
-        <w:t>ть</w:t>
-      </w:r>
-      <w:r>
-        <w:t xml:space="preserve"> и вечером 12 октября </w:t>
-      </w:r>
-      <w:r>
-        <w:t xml:space="preserve">другая часть русской армии </w:t>
-      </w:r>
-      <w:r>
-        <w:t>покинули город.</w:t>
-      </w:r>
     </w:p>
     <w:p>
       <w:pPr>
@@ -3556,7 +3199,7 @@
         <w:rPr>
           <w:b/>
         </w:rPr>
-        <w:t>XIX</w:t>
+        <w:t>XXI</w:t>
       </w:r>
     </w:p>
     <w:p>
@@ -3572,28 +3215,14 @@
         <w:rPr>
           <w:b/>
         </w:rPr>
-        <w:t xml:space="preserve">Осада </w:t>
-      </w:r>
-      <w:proofErr w:type="spellStart"/>
-      <w:r>
-        <w:rPr>
-          <w:b/>
-        </w:rPr>
-        <w:t>Кольберга</w:t>
-      </w:r>
-      <w:proofErr w:type="spellEnd"/>
-      <w:r>
-        <w:rPr>
-          <w:b/>
-        </w:rPr>
-        <w:t>. Конец кампании</w:t>
-      </w:r>
-      <w:r>
-        <w:rPr>
-          <w:b/>
-        </w:rPr>
-        <w:t xml:space="preserve"> 1760 г.</w:t>
-      </w:r>
+        <w:t>Окончание войны</w:t>
+      </w:r>
+    </w:p>
+    <w:p>
+      <w:pPr>
+        <w:pStyle w:val="afb"/>
+        <w:ind w:firstLine="0"/>
+      </w:pPr>
     </w:p>
     <w:p>
       <w:pPr>
@@ -3604,396 +3233,7 @@
         <w:tab/>
       </w:r>
       <w:r>
-        <w:t>26</w:t>
-      </w:r>
-      <w:r>
-        <w:t xml:space="preserve"> августа 1760 года</w:t>
-      </w:r>
-      <w:r>
-        <w:t xml:space="preserve"> к </w:t>
-      </w:r>
-      <w:proofErr w:type="spellStart"/>
-      <w:r>
-        <w:t>Кольбергу</w:t>
-      </w:r>
-      <w:proofErr w:type="spellEnd"/>
-      <w:r>
-        <w:t xml:space="preserve"> прибыл </w:t>
-      </w:r>
-      <w:r>
-        <w:t>флот</w:t>
-      </w:r>
-      <w:r>
-        <w:t>, а на следующий день открыл бомбардировку.</w:t>
-      </w:r>
-      <w:r>
-        <w:t xml:space="preserve"> </w:t>
-      </w:r>
-      <w:r>
-        <w:t>31 августа н</w:t>
-      </w:r>
-      <w:r>
-        <w:t>ачался сильный шторм.</w:t>
-      </w:r>
-      <w:r>
-        <w:t xml:space="preserve"> Фридрих отправил на помощь Вернера, который сбил конные посты и вошёл в крепость</w:t>
-      </w:r>
-      <w:r>
-        <w:t>.</w:t>
-      </w:r>
-      <w:r>
-        <w:t xml:space="preserve"> </w:t>
-      </w:r>
-      <w:r>
-        <w:t>Русским пришлось отступить.</w:t>
-      </w:r>
-    </w:p>
-    <w:p>
-      <w:pPr>
-        <w:pStyle w:val="afb"/>
-        <w:ind w:firstLine="0"/>
-        <w:jc w:val="center"/>
-        <w:rPr>
-          <w:b/>
-        </w:rPr>
-      </w:pPr>
-      <w:r>
-        <w:tab/>
-      </w:r>
-      <w:r>
-        <w:rPr>
-          <w:b/>
-        </w:rPr>
-        <w:t>XX</w:t>
-      </w:r>
-    </w:p>
-    <w:p>
-      <w:pPr>
-        <w:pStyle w:val="afb"/>
-        <w:ind w:firstLine="0"/>
-        <w:jc w:val="center"/>
-        <w:rPr>
-          <w:b/>
-        </w:rPr>
-      </w:pPr>
-      <w:r>
-        <w:rPr>
-          <w:b/>
-        </w:rPr>
-        <w:t>Втор</w:t>
-      </w:r>
-      <w:r>
-        <w:rPr>
-          <w:b/>
-        </w:rPr>
-        <w:t>а</w:t>
-      </w:r>
-      <w:r>
-        <w:rPr>
-          <w:b/>
-        </w:rPr>
-        <w:t xml:space="preserve">я </w:t>
-      </w:r>
-      <w:proofErr w:type="spellStart"/>
-      <w:r>
-        <w:rPr>
-          <w:b/>
-        </w:rPr>
-        <w:t>Силезская</w:t>
-      </w:r>
-      <w:proofErr w:type="spellEnd"/>
-      <w:r>
-        <w:rPr>
-          <w:b/>
-        </w:rPr>
-        <w:t xml:space="preserve"> ка</w:t>
-      </w:r>
-      <w:r>
-        <w:rPr>
-          <w:b/>
-        </w:rPr>
-        <w:t>м</w:t>
-      </w:r>
-      <w:r>
-        <w:rPr>
-          <w:b/>
-        </w:rPr>
-        <w:t xml:space="preserve">пания. Падение </w:t>
-      </w:r>
-      <w:proofErr w:type="spellStart"/>
-      <w:r>
-        <w:rPr>
-          <w:b/>
-        </w:rPr>
-        <w:t>Кольберга</w:t>
-      </w:r>
-      <w:proofErr w:type="spellEnd"/>
-      <w:r>
-        <w:rPr>
-          <w:b/>
-        </w:rPr>
-        <w:t xml:space="preserve">. Завоевание </w:t>
-      </w:r>
-      <w:r>
-        <w:rPr>
-          <w:b/>
-        </w:rPr>
-        <w:t>П</w:t>
-      </w:r>
-      <w:r>
-        <w:rPr>
-          <w:b/>
-        </w:rPr>
-        <w:t>омерании</w:t>
-      </w:r>
-    </w:p>
-    <w:p>
-      <w:pPr>
-        <w:pStyle w:val="afb"/>
-        <w:ind w:firstLine="708"/>
-      </w:pPr>
-      <w:r>
-        <w:t>План кампании 1761 года начали обсуждать значительно раньше, чем в предыдущие годы.</w:t>
-      </w:r>
-      <w:r>
-        <w:t xml:space="preserve"> В</w:t>
-      </w:r>
-      <w:r>
-        <w:t xml:space="preserve"> основном проектировали начать операции взятием </w:t>
-      </w:r>
-      <w:proofErr w:type="spellStart"/>
-      <w:r>
-        <w:t>Кольберга</w:t>
-      </w:r>
-      <w:proofErr w:type="spellEnd"/>
-      <w:r>
-        <w:t>, перейти Одер, открыть путь для соединения со шведами и двинуться на Берлин.</w:t>
-      </w:r>
-    </w:p>
-    <w:p>
-      <w:pPr>
-        <w:pStyle w:val="afb"/>
-        <w:ind w:firstLine="708"/>
-      </w:pPr>
-      <w:r>
-        <w:lastRenderedPageBreak/>
-        <w:t xml:space="preserve">25 января 1761 года русская кавалерия во главе с </w:t>
-      </w:r>
-      <w:proofErr w:type="spellStart"/>
-      <w:r>
-        <w:t>Тотлебеном</w:t>
-      </w:r>
-      <w:proofErr w:type="spellEnd"/>
-      <w:r>
-        <w:t xml:space="preserve"> подошла к </w:t>
-      </w:r>
-      <w:proofErr w:type="spellStart"/>
-      <w:r>
-        <w:t>Кольбергу</w:t>
-      </w:r>
-      <w:proofErr w:type="spellEnd"/>
-      <w:r>
-        <w:t>, но 17 февраля была вынуждена отступить.</w:t>
-      </w:r>
-      <w:r>
-        <w:t xml:space="preserve"> 14 мая поступил рескрипт Конференции, предписывавший идти в Силезию на соединение с </w:t>
-      </w:r>
-      <w:proofErr w:type="spellStart"/>
-      <w:r>
-        <w:t>Лаудоном</w:t>
-      </w:r>
-      <w:proofErr w:type="spellEnd"/>
-      <w:r>
-        <w:t xml:space="preserve">, выделив особый корпус под командой Румянцева для осады </w:t>
-      </w:r>
-      <w:proofErr w:type="spellStart"/>
-      <w:r>
-        <w:t>Кольберга</w:t>
-      </w:r>
-      <w:proofErr w:type="spellEnd"/>
-      <w:r>
-        <w:t>.</w:t>
-      </w:r>
-    </w:p>
-    <w:p>
-      <w:pPr>
-        <w:pStyle w:val="afb"/>
-        <w:ind w:firstLine="708"/>
-      </w:pPr>
-      <w:r>
-        <w:t xml:space="preserve">Атаку назначали на 3 сентября. 9 сентября 1761 года </w:t>
-      </w:r>
-      <w:proofErr w:type="spellStart"/>
-      <w:r>
-        <w:t>Лаудон</w:t>
-      </w:r>
-      <w:proofErr w:type="spellEnd"/>
-      <w:r>
-        <w:t xml:space="preserve"> взял </w:t>
-      </w:r>
-      <w:proofErr w:type="spellStart"/>
-      <w:r>
-        <w:t>Швейдницу</w:t>
-      </w:r>
-      <w:proofErr w:type="spellEnd"/>
-      <w:r>
-        <w:t>.</w:t>
-      </w:r>
-      <w:r>
-        <w:t xml:space="preserve"> Внезапно выяснилось, что </w:t>
-      </w:r>
-      <w:proofErr w:type="spellStart"/>
-      <w:r>
-        <w:t>Тотлебен</w:t>
-      </w:r>
-      <w:proofErr w:type="spellEnd"/>
-      <w:r>
-        <w:t xml:space="preserve"> был предателем, его арестовали.</w:t>
-      </w:r>
-    </w:p>
-    <w:p>
-      <w:pPr>
-        <w:pStyle w:val="afb"/>
-        <w:ind w:firstLine="708"/>
-      </w:pPr>
-      <w:r>
-        <w:t xml:space="preserve">19 августа 1761 года Румянцев двинул войска в направлении к крепости, а 4 сентября </w:t>
-      </w:r>
-      <w:r>
-        <w:t xml:space="preserve">он уже подступил к </w:t>
-      </w:r>
-      <w:proofErr w:type="spellStart"/>
-      <w:r>
-        <w:t>Кольбергу</w:t>
-      </w:r>
-      <w:proofErr w:type="spellEnd"/>
-      <w:r>
-        <w:t xml:space="preserve"> и сбил неприятеля с окрестных высот.</w:t>
-      </w:r>
-      <w:r>
-        <w:t xml:space="preserve"> Русские начали осаду крепости и 16 декабря </w:t>
-      </w:r>
-      <w:proofErr w:type="spellStart"/>
-      <w:r>
-        <w:t>Кольберг</w:t>
-      </w:r>
-      <w:proofErr w:type="spellEnd"/>
-      <w:r>
-        <w:t xml:space="preserve"> сдался.</w:t>
-      </w:r>
-    </w:p>
-    <w:p>
-      <w:pPr>
-        <w:pStyle w:val="afb"/>
-        <w:ind w:firstLine="708"/>
-      </w:pPr>
-      <w:r>
-        <w:t xml:space="preserve">15 августа 1761 года между Людовиком и Карлом </w:t>
-      </w:r>
-      <w:r>
-        <w:rPr>
-          <w:lang w:val="en-US"/>
-        </w:rPr>
-        <w:t>III</w:t>
-      </w:r>
-      <w:r>
-        <w:t xml:space="preserve"> </w:t>
-      </w:r>
-      <w:r>
-        <w:t>состоялось соглашение, следствием которого явилось вступление Испании в война на стороне Франции.</w:t>
-      </w:r>
-      <w:r>
-        <w:t xml:space="preserve"> </w:t>
-      </w:r>
-    </w:p>
-    <w:p>
-      <w:pPr>
-        <w:pStyle w:val="afb"/>
-        <w:ind w:firstLine="708"/>
-      </w:pPr>
-      <w:r>
-        <w:t>Англия не нуждалась более в помощи Пруссии, которой уже выплатила более двух с половиной миллионов фунтов стерлингов, и с начала 1762 года раст</w:t>
-      </w:r>
-      <w:r>
-        <w:t>оргла с нею договор о субсидиях, чем усугубило и без того сложное положение Фридриха.</w:t>
-      </w:r>
-    </w:p>
-    <w:p>
-      <w:pPr>
-        <w:pStyle w:val="afb"/>
-        <w:ind w:firstLine="708"/>
-      </w:pPr>
-      <w:r>
-        <w:t xml:space="preserve">6 января 1762 года, то есть на другой день после смерти Елизаветы (о чём ещё не знал Фридрих), король написал </w:t>
-      </w:r>
-      <w:proofErr w:type="spellStart"/>
-      <w:r>
-        <w:t>Финкенштейну</w:t>
-      </w:r>
-      <w:proofErr w:type="spellEnd"/>
-      <w:r>
-        <w:t xml:space="preserve"> о подготовке переговоров с противниками ради спасения остатков прусской монархии, которую он хотел передать племяннику.</w:t>
-      </w:r>
-      <w:r>
-        <w:tab/>
-      </w:r>
-    </w:p>
-    <w:p>
-      <w:pPr>
-        <w:pStyle w:val="afb"/>
-        <w:ind w:firstLine="0"/>
-        <w:jc w:val="center"/>
-        <w:rPr>
-          <w:b/>
-        </w:rPr>
-      </w:pPr>
-      <w:r>
-        <w:rPr>
-          <w:b/>
-        </w:rPr>
-        <w:t>XXI</w:t>
-      </w:r>
-    </w:p>
-    <w:p>
-      <w:pPr>
-        <w:pStyle w:val="afb"/>
-        <w:ind w:firstLine="0"/>
-        <w:jc w:val="center"/>
-        <w:rPr>
-          <w:b/>
-        </w:rPr>
-      </w:pPr>
-      <w:r>
-        <w:rPr>
-          <w:b/>
-        </w:rPr>
-        <w:t>Окончание войны</w:t>
-      </w:r>
-    </w:p>
-    <w:p>
-      <w:pPr>
-        <w:pStyle w:val="afb"/>
-        <w:ind w:firstLine="0"/>
-      </w:pPr>
-    </w:p>
-    <w:p>
-      <w:pPr>
-        <w:pStyle w:val="afb"/>
-        <w:ind w:firstLine="0"/>
-      </w:pPr>
-      <w:r>
-        <w:tab/>
-      </w:r>
-      <w:r>
-        <w:t xml:space="preserve">5 января 1762 года в Петербурге было опубликовано сообщение о взятии </w:t>
-      </w:r>
-      <w:proofErr w:type="spellStart"/>
-      <w:r>
-        <w:t>Кольберга</w:t>
-      </w:r>
-      <w:proofErr w:type="spellEnd"/>
-      <w:r>
-        <w:t>. В тот же день, после длительной агонии, умерла императрица Елизавета.</w:t>
+        <w:t>5 января 1762 года в Петербурге было опубликовано сообщение о взятии Кольберга. В тот же день, после длительной агонии, умерла императрица Елизавета.</w:t>
       </w:r>
     </w:p>
     <w:p>
@@ -4025,15 +3265,7 @@
         <w:t xml:space="preserve"> Особый пункт предусматривал начало переговоров о заключении русско-прусского союза.</w:t>
       </w:r>
       <w:r>
-        <w:t xml:space="preserve"> Этим </w:t>
-      </w:r>
-      <w:proofErr w:type="spellStart"/>
-      <w:r>
-        <w:t>сепаратским</w:t>
-      </w:r>
-      <w:proofErr w:type="spellEnd"/>
-      <w:r>
-        <w:t xml:space="preserve"> миром император испортил </w:t>
+        <w:t xml:space="preserve"> Этим сепаратским миром император испортил </w:t>
       </w:r>
       <w:r>
         <w:t>отношения с Францией и Австрией, давним союзником России.</w:t>
@@ -4136,23 +3368,7 @@
       </w:pPr>
       <w:r>
         <w:tab/>
-        <w:t xml:space="preserve">Австрия приступила к переговорам с Пруссией при </w:t>
-      </w:r>
-      <w:proofErr w:type="spellStart"/>
-      <w:r>
-        <w:t>посреднечестве</w:t>
-      </w:r>
-      <w:proofErr w:type="spellEnd"/>
-      <w:r>
-        <w:t xml:space="preserve"> Саксонии осенью 1763 года и 15 февраля 1763 года подписала с ней в охотничьем замке </w:t>
-      </w:r>
-      <w:proofErr w:type="spellStart"/>
-      <w:r>
-        <w:t>Губертсбург</w:t>
-      </w:r>
-      <w:proofErr w:type="spellEnd"/>
-      <w:r>
-        <w:t xml:space="preserve"> мирный договор, установивший </w:t>
+        <w:t xml:space="preserve">Австрия приступила к переговорам с Пруссией при посреднечестве Саксонии осенью 1763 года и 15 февраля 1763 года подписала с ней в охотничьем замке Губертсбург мирный договор, установивший </w:t>
       </w:r>
       <w:r>
         <w:rPr>
@@ -4409,25 +3625,7 @@
           <w:sz w:val="28"/>
           <w:szCs w:val="28"/>
         </w:rPr>
-        <w:t xml:space="preserve"> война (1756 - 1763). Это настолько крупная война, что Винстон </w:t>
-      </w:r>
-      <w:proofErr w:type="spellStart"/>
-      <w:r>
-        <w:rPr>
-          <w:rFonts w:ascii="Times New Roman" w:hAnsi="Times New Roman" w:cs="Times New Roman"/>
-          <w:sz w:val="28"/>
-          <w:szCs w:val="28"/>
-        </w:rPr>
-        <w:t>Черчель</w:t>
-      </w:r>
-      <w:proofErr w:type="spellEnd"/>
-      <w:r>
-        <w:rPr>
-          <w:rFonts w:ascii="Times New Roman" w:hAnsi="Times New Roman" w:cs="Times New Roman"/>
-          <w:sz w:val="28"/>
-          <w:szCs w:val="28"/>
-        </w:rPr>
-        <w:t xml:space="preserve"> даже назвал её </w:t>
+        <w:t xml:space="preserve"> война (1756 - 1763). Это настолько крупная война, что Винстон Черчель даже назвал её </w:t>
       </w:r>
       <w:r>
         <w:rPr>
@@ -4444,25 +3642,7 @@
           <w:sz w:val="28"/>
           <w:szCs w:val="28"/>
         </w:rPr>
-        <w:t xml:space="preserve">. Основное противостояние </w:t>
-      </w:r>
-      <w:proofErr w:type="spellStart"/>
-      <w:r>
-        <w:rPr>
-          <w:rFonts w:ascii="Times New Roman" w:hAnsi="Times New Roman" w:cs="Times New Roman"/>
-          <w:sz w:val="28"/>
-          <w:szCs w:val="28"/>
-        </w:rPr>
-        <w:t>происходело</w:t>
-      </w:r>
-      <w:proofErr w:type="spellEnd"/>
-      <w:r>
-        <w:rPr>
-          <w:rFonts w:ascii="Times New Roman" w:hAnsi="Times New Roman" w:cs="Times New Roman"/>
-          <w:sz w:val="28"/>
-          <w:szCs w:val="28"/>
-        </w:rPr>
-        <w:t xml:space="preserve"> в Европе между </w:t>
+        <w:t xml:space="preserve">. Основное противостояние происходело в Европе между </w:t>
       </w:r>
       <w:r>
         <w:rPr>
@@ -4481,7 +3661,6 @@
         </w:rPr>
         <w:t xml:space="preserve"> и </w:t>
       </w:r>
-      <w:proofErr w:type="spellStart"/>
       <w:r>
         <w:rPr>
           <w:rFonts w:ascii="Times New Roman" w:hAnsi="Times New Roman" w:cs="Times New Roman"/>
@@ -4491,7 +3670,6 @@
         </w:rPr>
         <w:t>Прусией</w:t>
       </w:r>
-      <w:proofErr w:type="spellEnd"/>
       <w:r>
         <w:rPr>
           <w:rFonts w:ascii="Times New Roman" w:hAnsi="Times New Roman" w:cs="Times New Roman"/>
@@ -4515,25 +3693,7 @@
           <w:sz w:val="28"/>
           <w:szCs w:val="28"/>
         </w:rPr>
-        <w:t xml:space="preserve">, поэтому Семилетнюю войну называют </w:t>
-      </w:r>
-      <w:proofErr w:type="spellStart"/>
-      <w:r>
-        <w:rPr>
-          <w:rFonts w:ascii="Times New Roman" w:hAnsi="Times New Roman" w:cs="Times New Roman"/>
-          <w:sz w:val="28"/>
-          <w:szCs w:val="28"/>
-        </w:rPr>
-        <w:t>таже</w:t>
-      </w:r>
-      <w:proofErr w:type="spellEnd"/>
-      <w:r>
-        <w:rPr>
-          <w:rFonts w:ascii="Times New Roman" w:hAnsi="Times New Roman" w:cs="Times New Roman"/>
-          <w:sz w:val="28"/>
-          <w:szCs w:val="28"/>
-        </w:rPr>
-        <w:t xml:space="preserve"> </w:t>
+        <w:t xml:space="preserve">, поэтому Семилетнюю войну называют таже </w:t>
       </w:r>
       <w:r>
         <w:rPr>
@@ -4543,29 +3703,7 @@
           <w:sz w:val="28"/>
           <w:szCs w:val="28"/>
         </w:rPr>
-        <w:t xml:space="preserve">третьей </w:t>
-      </w:r>
-      <w:proofErr w:type="spellStart"/>
-      <w:r>
-        <w:rPr>
-          <w:rFonts w:ascii="Times New Roman" w:hAnsi="Times New Roman" w:cs="Times New Roman"/>
-          <w:b/>
-          <w:i/>
-          <w:sz w:val="28"/>
-          <w:szCs w:val="28"/>
-        </w:rPr>
-        <w:t>Силезской</w:t>
-      </w:r>
-      <w:proofErr w:type="spellEnd"/>
-      <w:r>
-        <w:rPr>
-          <w:rFonts w:ascii="Times New Roman" w:hAnsi="Times New Roman" w:cs="Times New Roman"/>
-          <w:b/>
-          <w:i/>
-          <w:sz w:val="28"/>
-          <w:szCs w:val="28"/>
-        </w:rPr>
-        <w:t xml:space="preserve"> войной</w:t>
+        <w:t>третьей Силезской войной</w:t>
       </w:r>
       <w:r>
         <w:rPr>
@@ -4594,25 +3732,7 @@
           <w:szCs w:val="28"/>
         </w:rPr>
         <w:lastRenderedPageBreak/>
-        <w:t xml:space="preserve">Обозначение «семилетняя» война получила в 1780-х годах, до того о ней </w:t>
-      </w:r>
-      <w:proofErr w:type="gramStart"/>
-      <w:r>
-        <w:rPr>
-          <w:rFonts w:ascii="Times New Roman" w:hAnsi="Times New Roman" w:cs="Times New Roman"/>
-          <w:sz w:val="28"/>
-          <w:szCs w:val="28"/>
-        </w:rPr>
-        <w:t>говорили</w:t>
-      </w:r>
-      <w:proofErr w:type="gramEnd"/>
-      <w:r>
-        <w:rPr>
-          <w:rFonts w:ascii="Times New Roman" w:hAnsi="Times New Roman" w:cs="Times New Roman"/>
-          <w:sz w:val="28"/>
-          <w:szCs w:val="28"/>
-        </w:rPr>
-        <w:t xml:space="preserve"> как о «недавней войне».</w:t>
+        <w:t>Обозначение «семилетняя» война получила в 1780-х годах, до того о ней говорили как о «недавней войне».</w:t>
       </w:r>
     </w:p>
     <w:p>
@@ -4850,7 +3970,6 @@
           </w:rPr>
           <w:t>://</w:t>
         </w:r>
-        <w:proofErr w:type="spellStart"/>
         <w:r>
           <w:rPr>
             <w:rStyle w:val="afd"/>
@@ -4861,7 +3980,6 @@
           </w:rPr>
           <w:t>prussia</w:t>
         </w:r>
-        <w:proofErr w:type="spellEnd"/>
         <w:r>
           <w:rPr>
             <w:rStyle w:val="afd"/>
@@ -4947,7 +4065,6 @@
           </w:rPr>
           <w:t>/</w:t>
         </w:r>
-        <w:proofErr w:type="spellStart"/>
         <w:r>
           <w:rPr>
             <w:rStyle w:val="afd"/>
@@ -4958,7 +4075,6 @@
           </w:rPr>
           <w:t>semiletnyaya</w:t>
         </w:r>
-        <w:proofErr w:type="spellEnd"/>
         <w:r>
           <w:rPr>
             <w:rStyle w:val="afd"/>
@@ -4968,7 +4084,6 @@
           </w:rPr>
           <w:t>-</w:t>
         </w:r>
-        <w:proofErr w:type="spellStart"/>
         <w:r>
           <w:rPr>
             <w:rStyle w:val="afd"/>
@@ -4979,7 +4094,6 @@
           </w:rPr>
           <w:t>voyna</w:t>
         </w:r>
-        <w:proofErr w:type="spellEnd"/>
         <w:r>
           <w:rPr>
             <w:rStyle w:val="afd"/>
@@ -5983,13 +5097,8 @@
         <w:pStyle w:val="afb"/>
         <w:ind w:left="720" w:firstLine="0"/>
       </w:pPr>
-      <w:proofErr w:type="spellStart"/>
-      <w:r>
-        <w:t>Крата</w:t>
-      </w:r>
-      <w:proofErr w:type="spellEnd"/>
-      <w:r>
-        <w:t xml:space="preserve"> Европы 1740-вых годов:</w:t>
+      <w:r>
+        <w:t>Крата Европы 1740-вых годов:</w:t>
       </w:r>
     </w:p>
     <w:p>
@@ -6020,15 +5129,7 @@
         </w:numPr>
       </w:pPr>
       <w:r>
-        <w:t xml:space="preserve">Карта Европы </w:t>
-      </w:r>
-      <w:proofErr w:type="spellStart"/>
-      <w:r>
-        <w:t>времян</w:t>
-      </w:r>
-      <w:proofErr w:type="spellEnd"/>
-      <w:r>
-        <w:t xml:space="preserve"> Семилетней войны: </w:t>
+        <w:t xml:space="preserve">Карта Европы времян Семилетней войны: </w:t>
       </w:r>
       <w:hyperlink r:id="rId14" w:history="1">
         <w:r>
@@ -6133,21 +5234,7 @@
         <w:rPr>
           <w:rFonts w:ascii="Times New Roman" w:hAnsi="Times New Roman" w:cs="Times New Roman"/>
         </w:rPr>
-        <w:t xml:space="preserve"> Семилетняя война / Под ред. Н. М. </w:t>
-      </w:r>
-      <w:proofErr w:type="spellStart"/>
-      <w:r>
-        <w:rPr>
-          <w:rFonts w:ascii="Times New Roman" w:hAnsi="Times New Roman" w:cs="Times New Roman"/>
-        </w:rPr>
-        <w:t>Коробкова</w:t>
-      </w:r>
-      <w:proofErr w:type="spellEnd"/>
-      <w:r>
-        <w:rPr>
-          <w:rFonts w:ascii="Times New Roman" w:hAnsi="Times New Roman" w:cs="Times New Roman"/>
-        </w:rPr>
-        <w:t>. – М., 1948 (стр. 20, абзац 5)</w:t>
+        <w:t xml:space="preserve"> Семилетняя война / Под ред. Н. М. Коробкова. – М., 1948 (стр. 20, абзац 5)</w:t>
       </w:r>
     </w:p>
   </w:footnote>
@@ -6170,21 +5257,7 @@
         <w:rPr>
           <w:rFonts w:ascii="Times New Roman" w:hAnsi="Times New Roman" w:cs="Times New Roman"/>
         </w:rPr>
-        <w:t xml:space="preserve"> Семилетняя война / Под ред. Н. М. </w:t>
-      </w:r>
-      <w:proofErr w:type="spellStart"/>
-      <w:r>
-        <w:rPr>
-          <w:rFonts w:ascii="Times New Roman" w:hAnsi="Times New Roman" w:cs="Times New Roman"/>
-        </w:rPr>
-        <w:t>Коробкова</w:t>
-      </w:r>
-      <w:proofErr w:type="spellEnd"/>
-      <w:r>
-        <w:rPr>
-          <w:rFonts w:ascii="Times New Roman" w:hAnsi="Times New Roman" w:cs="Times New Roman"/>
-        </w:rPr>
-        <w:t>. – М., 1948 (стр. 20, абзац 5)</w:t>
+        <w:t xml:space="preserve"> Семилетняя война / Под ред. Н. М. Коробкова. – М., 1948 (стр. 20, абзац 5)</w:t>
       </w:r>
     </w:p>
   </w:footnote>
@@ -6209,21 +5282,7 @@
         <w:rPr>
           <w:rFonts w:ascii="Times New Roman" w:hAnsi="Times New Roman" w:cs="Times New Roman"/>
         </w:rPr>
-        <w:t xml:space="preserve">Семилетняя война / Под ред. Н. М. </w:t>
-      </w:r>
-      <w:proofErr w:type="spellStart"/>
-      <w:r>
-        <w:rPr>
-          <w:rFonts w:ascii="Times New Roman" w:hAnsi="Times New Roman" w:cs="Times New Roman"/>
-        </w:rPr>
-        <w:t>Коробкова</w:t>
-      </w:r>
-      <w:proofErr w:type="spellEnd"/>
-      <w:r>
-        <w:rPr>
-          <w:rFonts w:ascii="Times New Roman" w:hAnsi="Times New Roman" w:cs="Times New Roman"/>
-        </w:rPr>
-        <w:t xml:space="preserve">. – М., 1948 (стр. </w:t>
+        <w:t xml:space="preserve">Семилетняя война / Под ред. Н. М. Коробкова. – М., 1948 (стр. </w:t>
       </w:r>
       <w:r>
         <w:rPr>
@@ -8311,7 +7370,7 @@
 </file>
 
 <file path=customXml/itemProps1.xml><?xml version="1.0" encoding="utf-8"?>
-<ds:datastoreItem xmlns:ds="http://schemas.openxmlformats.org/officeDocument/2006/customXml" ds:itemID="{92864242-F347-46ED-8254-5709D1B3BC9D}">
+<ds:datastoreItem xmlns:ds="http://schemas.openxmlformats.org/officeDocument/2006/customXml" ds:itemID="{24FB92D6-4B15-4E6B-A9A8-D8E9549702D6}">
   <ds:schemaRefs>
     <ds:schemaRef ds:uri="http://schemas.openxmlformats.org/officeDocument/2006/bibliography"/>
   </ds:schemaRefs>

</xml_diff>

<commit_message>
Correct some mistakes in words
</commit_message>
<xml_diff>
--- a/Реферат по истории на тему Семилетняя война.docx
+++ b/Реферат по истории на тему Семилетняя война.docx
@@ -322,7 +322,25 @@
           <w:sz w:val="28"/>
           <w:szCs w:val="28"/>
         </w:rPr>
-        <w:t>Проверил к.и.н., доцент</w:t>
+        <w:t xml:space="preserve">Проверил </w:t>
+      </w:r>
+      <w:proofErr w:type="spellStart"/>
+      <w:r>
+        <w:rPr>
+          <w:rFonts w:ascii="Times New Roman" w:hAnsi="Times New Roman" w:cs="Times New Roman"/>
+          <w:sz w:val="28"/>
+          <w:szCs w:val="28"/>
+        </w:rPr>
+        <w:t>к.и.н</w:t>
+      </w:r>
+      <w:proofErr w:type="spellEnd"/>
+      <w:r>
+        <w:rPr>
+          <w:rFonts w:ascii="Times New Roman" w:hAnsi="Times New Roman" w:cs="Times New Roman"/>
+          <w:sz w:val="28"/>
+          <w:szCs w:val="28"/>
+        </w:rPr>
+        <w:t>., доцент</w:t>
       </w:r>
     </w:p>
     <w:p>
@@ -402,7 +420,16 @@
           <w:szCs w:val="28"/>
         </w:rPr>
         <w:lastRenderedPageBreak/>
-        <w:t>Оглавление………………………………………………………………</w:t>
+        <w:t>Оглавление…………………………………………………………</w:t>
+      </w:r>
+      <w:proofErr w:type="gramStart"/>
+      <w:r>
+        <w:rPr>
+          <w:rFonts w:ascii="Times New Roman" w:hAnsi="Times New Roman" w:cs="Times New Roman"/>
+          <w:sz w:val="28"/>
+          <w:szCs w:val="28"/>
+        </w:rPr>
+        <w:t>……</w:t>
       </w:r>
       <w:r>
         <w:rPr>
@@ -412,6 +439,7 @@
         </w:rPr>
         <w:t>.</w:t>
       </w:r>
+      <w:proofErr w:type="gramEnd"/>
       <w:r>
         <w:rPr>
           <w:rFonts w:ascii="Times New Roman" w:hAnsi="Times New Roman" w:cs="Times New Roman"/>
@@ -439,6 +467,7 @@
         </w:rPr>
         <w:t>Введение……………………………………………………………</w:t>
       </w:r>
+      <w:proofErr w:type="gramStart"/>
       <w:r>
         <w:rPr>
           <w:rFonts w:ascii="Times New Roman" w:hAnsi="Times New Roman" w:cs="Times New Roman"/>
@@ -455,6 +484,7 @@
         </w:rPr>
         <w:t>….</w:t>
       </w:r>
+      <w:proofErr w:type="gramEnd"/>
       <w:r>
         <w:rPr>
           <w:rFonts w:ascii="Times New Roman" w:hAnsi="Times New Roman" w:cs="Times New Roman"/>
@@ -699,7 +729,13 @@
         <w:t xml:space="preserve"> участию</w:t>
       </w:r>
       <w:r>
-        <w:t xml:space="preserve"> Российской имерии в Семилетней войне</w:t>
+        <w:t xml:space="preserve"> Российской </w:t>
+      </w:r>
+      <w:r>
+        <w:t>империи</w:t>
+      </w:r>
+      <w:r>
+        <w:t xml:space="preserve"> в Семилетней войне</w:t>
       </w:r>
       <w:r>
         <w:t xml:space="preserve"> и охватыв</w:t>
@@ -1017,7 +1053,12 @@
         <w:ind w:firstLine="708"/>
       </w:pPr>
       <w:r>
-        <w:t>Российскую империю в то время считали достаточно си</w:t>
+        <w:t>Российскую империю в то время считали достаточно с</w:t>
+      </w:r>
+      <w:bookmarkStart w:id="0" w:name="_GoBack"/>
+      <w:bookmarkEnd w:id="0"/>
+      <w:r>
+        <w:t>и</w:t>
       </w:r>
       <w:r>
         <w:t>льной державой, чему способствовала</w:t>
@@ -1048,6 +1089,9 @@
       </w:r>
       <w:r>
         <w:t>короля Прусси</w:t>
+      </w:r>
+      <w:r>
+        <w:t>и</w:t>
       </w:r>
       <w:r>
         <w:t xml:space="preserve">, </w:t>
@@ -1134,7 +1178,25 @@
       </w:pPr>
       <w:r>
         <w:tab/>
-        <w:t xml:space="preserve">Уже через некоторое время, Англия, не уступавшая в Франции стремление ограничить экономическую и политическую мощь России, тем не менее в то же время старалась использовать силу великой северной державы для укремление своего влиния на континенте и как оружие в борьбе против Франции и её союзници – Пруссии </w:t>
+        <w:t>Уже через некоторое время, Англия, не уступавшая в Франции стремление ограничить экономическую и политическую мощь России, тем не менее в то же время старалась использовать силу ве</w:t>
+      </w:r>
+      <w:r>
+        <w:t>ликой северной державы для укреп</w:t>
+      </w:r>
+      <w:r>
+        <w:t>ление своего вли</w:t>
+      </w:r>
+      <w:r>
+        <w:t>я</w:t>
+      </w:r>
+      <w:r>
+        <w:t>ния на континенте и как оружие в бор</w:t>
+      </w:r>
+      <w:r>
+        <w:t>ьбе против Франции и её союзницы</w:t>
+      </w:r>
+      <w:r>
+        <w:t xml:space="preserve"> – Пруссии </w:t>
       </w:r>
       <w:r>
         <w:rPr>
@@ -1248,13 +1310,24 @@
         <w:t>ния сп</w:t>
       </w:r>
       <w:r>
-        <w:t>особов борьбы с Фридрихом</w:t>
+        <w:t xml:space="preserve">особов борьбы с </w:t>
+      </w:r>
+      <w:proofErr w:type="gramStart"/>
+      <w:r>
+        <w:t>Фридрихом</w:t>
       </w:r>
       <w:r>
         <w:rPr>
           <w:highlight w:val="cyan"/>
         </w:rPr>
-        <w:t>(стр. 18, абзац 3)</w:t>
+        <w:t>(</w:t>
+      </w:r>
+      <w:proofErr w:type="gramEnd"/>
+      <w:r>
+        <w:rPr>
+          <w:highlight w:val="cyan"/>
+        </w:rPr>
+        <w:t>стр. 18, абзац 3)</w:t>
       </w:r>
       <w:r>
         <w:t>.</w:t>
@@ -1263,7 +1336,10 @@
         <w:t xml:space="preserve"> </w:t>
       </w:r>
       <w:r>
-        <w:t xml:space="preserve"> Предлогалось создать 90-тысячную армию и, договорившись с Австрией</w:t>
+        <w:t xml:space="preserve"> Предла</w:t>
+      </w:r>
+      <w:r>
+        <w:t>галось создать 90-тысячную армию и, договорившись с Австрией</w:t>
       </w:r>
       <w:r>
         <w:t>, давним врагом Пруссии</w:t>
@@ -1372,7 +1448,13 @@
         <w:t xml:space="preserve"> 16 января 1756 г. между Англией и Пруссией была зак</w:t>
       </w:r>
       <w:r>
-        <w:t xml:space="preserve">лючена Вестинстерская конвенция, что ставило под сомнение союз России и Англии, </w:t>
+        <w:t xml:space="preserve">лючена </w:t>
+      </w:r>
+      <w:r>
+        <w:t>Вестминстерская</w:t>
+      </w:r>
+      <w:r>
+        <w:t xml:space="preserve"> конвенция, что ставило под сомнение союз России и Англии, </w:t>
       </w:r>
       <w:r>
         <w:t xml:space="preserve">ведь первая </w:t>
@@ -1381,7 +1463,10 @@
         <w:t>заключала его именно с целью противостояния</w:t>
       </w:r>
       <w:r>
-        <w:t xml:space="preserve"> и сдержания</w:t>
+        <w:t xml:space="preserve"> и </w:t>
+      </w:r>
+      <w:r>
+        <w:t>сдерживания</w:t>
       </w:r>
       <w:r>
         <w:t xml:space="preserve"> Пруссии.</w:t>
@@ -1521,8 +1606,6 @@
         </w:rPr>
         <w:t>(стр.22, абзац 5)</w:t>
       </w:r>
-      <w:bookmarkStart w:id="0" w:name="_GoBack"/>
-      <w:bookmarkEnd w:id="0"/>
     </w:p>
     <w:p>
       <w:pPr>
@@ -1543,7 +1626,19 @@
         <w:rPr>
           <w:b/>
         </w:rPr>
-        <w:t xml:space="preserve">Как учавствовала </w:t>
+        <w:t xml:space="preserve">Как </w:t>
+      </w:r>
+      <w:r>
+        <w:rPr>
+          <w:b/>
+        </w:rPr>
+        <w:t>уча</w:t>
+      </w:r>
+      <w:r>
+        <w:rPr>
+          <w:b/>
+        </w:rPr>
+        <w:t xml:space="preserve">ствовала </w:t>
       </w:r>
       <w:r>
         <w:rPr>
@@ -1578,11 +1673,31 @@
           <w:b/>
         </w:rPr>
       </w:pPr>
-      <w:r>
-        <w:rPr>
-          <w:b/>
-        </w:rPr>
-        <w:t>Противопрусская коалиция и ее внутренние противоречия. Финансы я военная промышленность России. Нападение Пруссии на Саксонию. Начало войны.</w:t>
+      <w:proofErr w:type="spellStart"/>
+      <w:r>
+        <w:rPr>
+          <w:b/>
+        </w:rPr>
+        <w:t>Противопрусская</w:t>
+      </w:r>
+      <w:proofErr w:type="spellEnd"/>
+      <w:r>
+        <w:rPr>
+          <w:b/>
+        </w:rPr>
+        <w:t xml:space="preserve"> коалиция и е</w:t>
+      </w:r>
+      <w:r>
+        <w:rPr>
+          <w:b/>
+        </w:rPr>
+        <w:t>ё</w:t>
+      </w:r>
+      <w:r>
+        <w:rPr>
+          <w:b/>
+        </w:rPr>
+        <w:t xml:space="preserve"> внутренние противоречия. Финансы я военная промышленность России. Нападение Пруссии на Саксонию. Начало войны.</w:t>
       </w:r>
       <w:r>
         <w:rPr>
@@ -1603,7 +1718,15 @@
         <w:t>Российской империи</w:t>
       </w:r>
       <w:r>
-        <w:t xml:space="preserve"> было сложно поддерживать армию, и поэтому она нуждалась в субсидиях. Но за то Россия славилась своим хорошим состоянием артилирейского и оружейного производства.</w:t>
+        <w:t xml:space="preserve"> было сложно поддерживать армию, и поэтому она нуждалась в субсидиях. Но за то Россия славилась своим хорошим состоянием </w:t>
+      </w:r>
+      <w:proofErr w:type="spellStart"/>
+      <w:r>
+        <w:t>артилирейского</w:t>
+      </w:r>
+      <w:proofErr w:type="spellEnd"/>
+      <w:r>
+        <w:t xml:space="preserve"> и оружейного производства.</w:t>
       </w:r>
     </w:p>
     <w:p>
@@ -1677,16 +1800,40 @@
         <w:t>ить мобилизацию на время.</w:t>
       </w:r>
       <w:r>
-        <w:t xml:space="preserve"> Австрия направила своё войско против Фридриха. Первое столкновение в этой войне произошло между армиями Астрии и </w:t>
+        <w:t xml:space="preserve"> Австрия направила своё войско против Фридриха. Первое столкновение в этой войне произошло между армиями </w:t>
+      </w:r>
+      <w:proofErr w:type="spellStart"/>
+      <w:r>
+        <w:t>Астрии</w:t>
+      </w:r>
+      <w:proofErr w:type="spellEnd"/>
+      <w:r>
+        <w:t xml:space="preserve"> и </w:t>
       </w:r>
       <w:r>
         <w:t xml:space="preserve">Пруссии </w:t>
       </w:r>
       <w:r>
-        <w:t>1 октября под Лобозицем и окончи</w:t>
-      </w:r>
-      <w:r>
-        <w:t>лось победой Фрдириха.</w:t>
+        <w:t xml:space="preserve">1 октября под </w:t>
+      </w:r>
+      <w:proofErr w:type="spellStart"/>
+      <w:r>
+        <w:t>Лобозицем</w:t>
+      </w:r>
+      <w:proofErr w:type="spellEnd"/>
+      <w:r>
+        <w:t xml:space="preserve"> и окончи</w:t>
+      </w:r>
+      <w:r>
+        <w:t xml:space="preserve">лось победой </w:t>
+      </w:r>
+      <w:proofErr w:type="spellStart"/>
+      <w:r>
+        <w:t>Фрдириха</w:t>
+      </w:r>
+      <w:proofErr w:type="spellEnd"/>
+      <w:r>
+        <w:t>.</w:t>
       </w:r>
     </w:p>
     <w:p>
@@ -1779,7 +1926,15 @@
         <w:ind w:firstLine="708"/>
       </w:pPr>
       <w:r>
-        <w:t>10-11 мая 1757 г. Апраксин занял Ковно, а 11 июля России удалось взять Мемель.</w:t>
+        <w:t xml:space="preserve">10-11 мая 1757 г. Апраксин занял </w:t>
+      </w:r>
+      <w:proofErr w:type="spellStart"/>
+      <w:r>
+        <w:t>Ковно</w:t>
+      </w:r>
+      <w:proofErr w:type="spellEnd"/>
+      <w:r>
+        <w:t>, а 11 июля России удалось взять Мемель.</w:t>
       </w:r>
       <w:r>
         <w:t xml:space="preserve"> Тем не менее, все события происходили слишком медленно, чем была очень недовольна императрица Елизавета</w:t>
@@ -1803,10 +1958,26 @@
         <w:t>г. войско России вступило в поко</w:t>
       </w:r>
       <w:r>
-        <w:t>рённый Тильизт.</w:t>
-      </w:r>
-      <w:r>
-        <w:t xml:space="preserve"> Через некоторое время армия выдвинулась дальше и остановилась на Гросс-Егерсдорфском поле. 29 августа 1757 г.</w:t>
+        <w:t xml:space="preserve">рённый </w:t>
+      </w:r>
+      <w:proofErr w:type="spellStart"/>
+      <w:r>
+        <w:t>Тильизт</w:t>
+      </w:r>
+      <w:proofErr w:type="spellEnd"/>
+      <w:r>
+        <w:t>.</w:t>
+      </w:r>
+      <w:r>
+        <w:t xml:space="preserve"> Через некоторое время армия выдвинулась дальше и остановилась на Гросс-</w:t>
+      </w:r>
+      <w:proofErr w:type="spellStart"/>
+      <w:r>
+        <w:t>Егерсдорфском</w:t>
+      </w:r>
+      <w:proofErr w:type="spellEnd"/>
+      <w:r>
+        <w:t xml:space="preserve"> поле. 29 августа 1757 г.</w:t>
       </w:r>
       <w:r>
         <w:t xml:space="preserve"> произошло наступление прусских войск</w:t>
@@ -1937,11 +2108,19 @@
           <w:b/>
         </w:rPr>
       </w:pPr>
-      <w:r>
-        <w:rPr>
-          <w:b/>
-        </w:rPr>
-        <w:t>Зинняя кампания 1758 г. Оккупация Восточной Пруссии</w:t>
+      <w:proofErr w:type="spellStart"/>
+      <w:r>
+        <w:rPr>
+          <w:b/>
+        </w:rPr>
+        <w:t>Зинняя</w:t>
+      </w:r>
+      <w:proofErr w:type="spellEnd"/>
+      <w:r>
+        <w:rPr>
+          <w:b/>
+        </w:rPr>
+        <w:t xml:space="preserve"> кампания 1758 г. Оккупация Восточной Пруссии</w:t>
       </w:r>
     </w:p>
     <w:p>
@@ -1951,16 +2130,56 @@
       </w:pPr>
       <w:r>
         <w:tab/>
-        <w:t>Роль главнокомандующего армией России занял военный деятель Фермор.</w:t>
+        <w:t xml:space="preserve">Роль главнокомандующего армией России занял военный деятель </w:t>
+      </w:r>
+      <w:proofErr w:type="spellStart"/>
+      <w:r>
+        <w:t>Фермор</w:t>
+      </w:r>
+      <w:proofErr w:type="spellEnd"/>
+      <w:r>
+        <w:t>.</w:t>
       </w:r>
       <w:r>
         <w:t xml:space="preserve"> В декабре 1757 года Конференция (возможно не объясняется, что это) утвердила новый план, итогом которого должен был стать захват столицы Восточной Пруссии – Кёнигсберга.</w:t>
       </w:r>
       <w:r>
-        <w:t xml:space="preserve"> 15 января 1757 года сдался город Тильзит, а 21 января был занят Либау.</w:t>
-      </w:r>
-      <w:r>
-        <w:t xml:space="preserve"> После манифеста об безопасности мирного населения в Лабиу явилась дипутация с заявлением, что из Кёнигсберга «во все здешние амты указы разосланы встречать и принимать» </w:t>
+        <w:t xml:space="preserve"> 15 января 1757 года сдался город Тильзит, а 21 января был занят </w:t>
+      </w:r>
+      <w:proofErr w:type="spellStart"/>
+      <w:r>
+        <w:t>Либау</w:t>
+      </w:r>
+      <w:proofErr w:type="spellEnd"/>
+      <w:r>
+        <w:t>.</w:t>
+      </w:r>
+      <w:r>
+        <w:t xml:space="preserve"> После манифеста об безопасности мирного населения в </w:t>
+      </w:r>
+      <w:proofErr w:type="spellStart"/>
+      <w:r>
+        <w:t>Лабиу</w:t>
+      </w:r>
+      <w:proofErr w:type="spellEnd"/>
+      <w:r>
+        <w:t xml:space="preserve"> явилась </w:t>
+      </w:r>
+      <w:proofErr w:type="spellStart"/>
+      <w:r>
+        <w:t>дипутация</w:t>
+      </w:r>
+      <w:proofErr w:type="spellEnd"/>
+      <w:r>
+        <w:t xml:space="preserve"> с заявлением, что из Кёнигсберга «во все здешние </w:t>
+      </w:r>
+      <w:proofErr w:type="spellStart"/>
+      <w:r>
+        <w:t>амты</w:t>
+      </w:r>
+      <w:proofErr w:type="spellEnd"/>
+      <w:r>
+        <w:t xml:space="preserve"> указы разосланы встречать и принимать» </w:t>
       </w:r>
       <w:r>
         <w:rPr>
@@ -1981,7 +2200,15 @@
         <w:t>тр. 148, абзац 5)</w:t>
       </w:r>
       <w:r>
-        <w:t xml:space="preserve"> русские войска без сопротивления. Русские заняли Кёнегсберг, а «самый въезд русского главнокомандующего в столицу Восточной Пруссии состоялся в необыкновенно торжественной обстановке» </w:t>
+        <w:t xml:space="preserve"> русские войска без сопротивления. Русские заняли </w:t>
+      </w:r>
+      <w:proofErr w:type="spellStart"/>
+      <w:r>
+        <w:t>Кёнегсберг</w:t>
+      </w:r>
+      <w:proofErr w:type="spellEnd"/>
+      <w:r>
+        <w:t xml:space="preserve">, а «самый въезд русского главнокомандующего в столицу Восточной Пруссии состоялся в необыкновенно торжественной обстановке» </w:t>
       </w:r>
       <w:r>
         <w:rPr>
@@ -2001,8 +2228,13 @@
       <w:r>
         <w:tab/>
       </w:r>
-      <w:r>
-        <w:t>Кёнегсберг присоединился к России</w:t>
+      <w:proofErr w:type="spellStart"/>
+      <w:r>
+        <w:t>Кёнегсберг</w:t>
+      </w:r>
+      <w:proofErr w:type="spellEnd"/>
+      <w:r>
+        <w:t xml:space="preserve"> присоединился к России</w:t>
       </w:r>
       <w:r>
         <w:t xml:space="preserve"> и</w:t>
@@ -2027,7 +2259,15 @@
       </w:pPr>
       <w:r>
         <w:tab/>
-        <w:t>Дальнейший план действий русских и австрийцев отличался, ведь для России было важно защищать новозавоёванные земли, а для Австрии нет. Более того, венским дипломатам не было выгодно, чтобы Россия усиливалась, ведь они боялись, что она в будущем, став очень могущественной, может стать врагом для них.</w:t>
+        <w:t xml:space="preserve">Дальнейший план действий русских и австрийцев отличался, ведь для России было важно защищать </w:t>
+      </w:r>
+      <w:proofErr w:type="spellStart"/>
+      <w:r>
+        <w:t>новозавоёванные</w:t>
+      </w:r>
+      <w:proofErr w:type="spellEnd"/>
+      <w:r>
+        <w:t xml:space="preserve"> земли, а для Австрии нет. Более того, венским дипломатам не было выгодно, чтобы Россия усиливалась, ведь они боялись, что она в будущем, став очень могущественной, может стать врагом для них.</w:t>
       </w:r>
     </w:p>
     <w:p>
@@ -2038,7 +2278,15 @@
       <w:r>
         <w:lastRenderedPageBreak/>
         <w:tab/>
-        <w:t xml:space="preserve">Закончив Богемско-моравскую </w:t>
+        <w:t xml:space="preserve">Закончив </w:t>
+      </w:r>
+      <w:proofErr w:type="spellStart"/>
+      <w:r>
+        <w:t>Богемско</w:t>
+      </w:r>
+      <w:proofErr w:type="spellEnd"/>
+      <w:r>
+        <w:t xml:space="preserve">-моравскую </w:t>
       </w:r>
       <w:r>
         <w:rPr>
@@ -2089,7 +2337,23 @@
         <w:tab/>
       </w:r>
       <w:r>
-        <w:t>Но новому плану отряд Рязанова отправили к Кольбергу, в то время как главная армия собиралась приступить наконец к действиям под Кюстрином.</w:t>
+        <w:t xml:space="preserve">Но новому плану отряд Рязанова отправили к </w:t>
+      </w:r>
+      <w:proofErr w:type="spellStart"/>
+      <w:r>
+        <w:t>Кольбергу</w:t>
+      </w:r>
+      <w:proofErr w:type="spellEnd"/>
+      <w:r>
+        <w:t xml:space="preserve">, в то время как главная армия собиралась приступить наконец к действиям под </w:t>
+      </w:r>
+      <w:proofErr w:type="spellStart"/>
+      <w:r>
+        <w:t>Кюстрином</w:t>
+      </w:r>
+      <w:proofErr w:type="spellEnd"/>
+      <w:r>
+        <w:t>.</w:t>
       </w:r>
     </w:p>
     <w:p>
@@ -2121,8 +2385,30 @@
         <w:rPr>
           <w:b/>
         </w:rPr>
-        <w:t xml:space="preserve"> Осада Кюстрина. Сражение при Цорндорфе</w:t>
-      </w:r>
+        <w:t xml:space="preserve"> Осада </w:t>
+      </w:r>
+      <w:proofErr w:type="spellStart"/>
+      <w:r>
+        <w:rPr>
+          <w:b/>
+        </w:rPr>
+        <w:t>Кюстрина</w:t>
+      </w:r>
+      <w:proofErr w:type="spellEnd"/>
+      <w:r>
+        <w:rPr>
+          <w:b/>
+        </w:rPr>
+        <w:t xml:space="preserve">. Сражение при </w:t>
+      </w:r>
+      <w:proofErr w:type="spellStart"/>
+      <w:r>
+        <w:rPr>
+          <w:b/>
+        </w:rPr>
+        <w:t>Цорндорфе</w:t>
+      </w:r>
+      <w:proofErr w:type="spellEnd"/>
     </w:p>
     <w:p>
       <w:pPr>
@@ -2131,7 +2417,15 @@
       </w:pPr>
       <w:r>
         <w:tab/>
-        <w:t>14 августа 1758 года главная армия начала операции против Кюстрина.</w:t>
+        <w:t xml:space="preserve">14 августа 1758 года главная армия начала операции против </w:t>
+      </w:r>
+      <w:proofErr w:type="spellStart"/>
+      <w:r>
+        <w:t>Кюстрина</w:t>
+      </w:r>
+      <w:proofErr w:type="spellEnd"/>
+      <w:r>
+        <w:t>.</w:t>
       </w:r>
       <w:r>
         <w:t xml:space="preserve"> </w:t>
@@ -2149,14 +2443,33 @@
         <w:rPr>
           <w:highlight w:val="cyan"/>
         </w:rPr>
-        <w:t>(стр. 178, цитата Болотова)</w:t>
+        <w:t xml:space="preserve">(стр. 178, цитата </w:t>
+      </w:r>
+      <w:proofErr w:type="spellStart"/>
+      <w:r>
+        <w:rPr>
+          <w:highlight w:val="cyan"/>
+        </w:rPr>
+        <w:t>Болотова</w:t>
+      </w:r>
+      <w:proofErr w:type="spellEnd"/>
+      <w:r>
+        <w:rPr>
+          <w:highlight w:val="cyan"/>
+        </w:rPr>
+        <w:t>)</w:t>
       </w:r>
       <w:r>
         <w:t>. В 9 часов утра</w:t>
       </w:r>
       <w:r>
-        <w:t xml:space="preserve"> на занятых позициях при Цорндорфе</w:t>
-      </w:r>
+        <w:t xml:space="preserve"> на занятых позициях при </w:t>
+      </w:r>
+      <w:proofErr w:type="spellStart"/>
+      <w:r>
+        <w:t>Цорндорфе</w:t>
+      </w:r>
+      <w:proofErr w:type="spellEnd"/>
       <w:r>
         <w:t xml:space="preserve"> начался обстрел Фридрихом русских, который длился 2 часа.</w:t>
       </w:r>
@@ -2199,7 +2512,15 @@
       </w:pPr>
       <w:r>
         <w:tab/>
-        <w:t>14 октября 1758 года Фридрих потерпел жёсткое поражение при Гохкирхене против Австрии.</w:t>
+        <w:t xml:space="preserve">14 октября 1758 года Фридрих потерпел жёсткое поражение при </w:t>
+      </w:r>
+      <w:proofErr w:type="spellStart"/>
+      <w:r>
+        <w:t>Гохкирхене</w:t>
+      </w:r>
+      <w:proofErr w:type="spellEnd"/>
+      <w:r>
+        <w:t xml:space="preserve"> против Австрии.</w:t>
       </w:r>
     </w:p>
     <w:p>
@@ -2242,16 +2563,64 @@
       <w:r>
         <w:lastRenderedPageBreak/>
         <w:tab/>
-        <w:t>6 сентября 1758 года главнокомандующий русской армией Фермор собрал совет, который постановил осадить Кольберг, идя через Солдин на Старград.</w:t>
+        <w:t xml:space="preserve">6 сентября 1758 года главнокомандующий русской армией </w:t>
+      </w:r>
+      <w:proofErr w:type="spellStart"/>
+      <w:r>
+        <w:t>Фермор</w:t>
+      </w:r>
+      <w:proofErr w:type="spellEnd"/>
+      <w:r>
+        <w:t xml:space="preserve"> собрал совет, который постановил осадить </w:t>
+      </w:r>
+      <w:proofErr w:type="spellStart"/>
+      <w:r>
+        <w:t>Кольберг</w:t>
+      </w:r>
+      <w:proofErr w:type="spellEnd"/>
+      <w:r>
+        <w:t xml:space="preserve">, идя через </w:t>
+      </w:r>
+      <w:proofErr w:type="spellStart"/>
+      <w:r>
+        <w:t>Солдин</w:t>
+      </w:r>
+      <w:proofErr w:type="spellEnd"/>
+      <w:r>
+        <w:t xml:space="preserve"> на </w:t>
+      </w:r>
+      <w:proofErr w:type="spellStart"/>
+      <w:r>
+        <w:t>Старград</w:t>
+      </w:r>
+      <w:proofErr w:type="spellEnd"/>
+      <w:r>
+        <w:t>.</w:t>
       </w:r>
       <w:r>
         <w:t xml:space="preserve"> 26 сентября русские пере</w:t>
       </w:r>
       <w:r>
-        <w:t>довые части вступили в Старград и заняли его 30 сентября.</w:t>
-      </w:r>
-      <w:r>
-        <w:t xml:space="preserve"> Особый отряд направили на Кольберг, однако операцию пришлось отменить и начать отступление.</w:t>
+        <w:t xml:space="preserve">довые части вступили в </w:t>
+      </w:r>
+      <w:proofErr w:type="spellStart"/>
+      <w:r>
+        <w:t>Старград</w:t>
+      </w:r>
+      <w:proofErr w:type="spellEnd"/>
+      <w:r>
+        <w:t xml:space="preserve"> и заняли его 30 сентября.</w:t>
+      </w:r>
+      <w:r>
+        <w:t xml:space="preserve"> Особый отряд направили на </w:t>
+      </w:r>
+      <w:proofErr w:type="spellStart"/>
+      <w:r>
+        <w:t>Кольберг</w:t>
+      </w:r>
+      <w:proofErr w:type="spellEnd"/>
+      <w:r>
+        <w:t>, однако операцию пришлось отменить и начать отступление.</w:t>
       </w:r>
     </w:p>
     <w:p>
@@ -2348,11 +2717,32 @@
       <w:r>
         <w:t xml:space="preserve">В конце января 1759 года </w:t>
       </w:r>
-      <w:r>
-        <w:t>Фермор получил приказание сдать командование Фролову-Багрееву.</w:t>
-      </w:r>
-      <w:r>
-        <w:t xml:space="preserve"> Тем не менее Фермор продолжил участвовать в армии, но теперь имел более низкое звание.</w:t>
+      <w:proofErr w:type="spellStart"/>
+      <w:r>
+        <w:t>Фермор</w:t>
+      </w:r>
+      <w:proofErr w:type="spellEnd"/>
+      <w:r>
+        <w:t xml:space="preserve"> получил приказание сдать командование Фролову-</w:t>
+      </w:r>
+      <w:proofErr w:type="spellStart"/>
+      <w:r>
+        <w:t>Багрееву</w:t>
+      </w:r>
+      <w:proofErr w:type="spellEnd"/>
+      <w:r>
+        <w:t>.</w:t>
+      </w:r>
+      <w:r>
+        <w:t xml:space="preserve"> Тем не менее </w:t>
+      </w:r>
+      <w:proofErr w:type="spellStart"/>
+      <w:r>
+        <w:t>Фермор</w:t>
+      </w:r>
+      <w:proofErr w:type="spellEnd"/>
+      <w:r>
+        <w:t xml:space="preserve"> продолжил участвовать в армии, но теперь имел более низкое звание.</w:t>
       </w:r>
       <w:r>
         <w:t xml:space="preserve"> Однако затем роль главнокомандующего получил П. С. Салтыков.</w:t>
@@ -2361,10 +2751,34 @@
         <w:t xml:space="preserve"> 14 июня 1759 года был окончательно утверждён </w:t>
       </w:r>
       <w:r>
-        <w:t>план предстоящей кампании, по которому главные силы армии направлялись к Карлоту, или при особых обстоятельствах к Кроссену.</w:t>
-      </w:r>
-      <w:r>
-        <w:t xml:space="preserve"> Там 18-19 июля армии австрийцев и русских должны были встретиться. Предпологалось собрать контрибуции, испортить канал у Франкфурта и сделать попытку набега на Берлин.</w:t>
+        <w:t xml:space="preserve">план предстоящей кампании, по которому главные силы армии направлялись к </w:t>
+      </w:r>
+      <w:proofErr w:type="spellStart"/>
+      <w:r>
+        <w:t>Карлоту</w:t>
+      </w:r>
+      <w:proofErr w:type="spellEnd"/>
+      <w:r>
+        <w:t xml:space="preserve">, или при особых обстоятельствах к </w:t>
+      </w:r>
+      <w:proofErr w:type="spellStart"/>
+      <w:r>
+        <w:t>Кроссену</w:t>
+      </w:r>
+      <w:proofErr w:type="spellEnd"/>
+      <w:r>
+        <w:t>.</w:t>
+      </w:r>
+      <w:r>
+        <w:t xml:space="preserve"> Там 18-19 июля армии австрийцев и русских должны были встретиться. </w:t>
+      </w:r>
+      <w:proofErr w:type="spellStart"/>
+      <w:r>
+        <w:t>Предпологалось</w:t>
+      </w:r>
+      <w:proofErr w:type="spellEnd"/>
+      <w:r>
+        <w:t xml:space="preserve"> собрать контрибуции, испортить канал у Франкфурта и сделать попытку набега на Берлин.</w:t>
       </w:r>
       <w:r>
         <w:t xml:space="preserve"> </w:t>
@@ -2405,8 +2819,16 @@
         <w:rPr>
           <w:b/>
         </w:rPr>
-        <w:t>Второй поход в Бранденбург. Битва при Пальциге</w:t>
-      </w:r>
+        <w:t xml:space="preserve">Второй поход в Бранденбург. Битва при </w:t>
+      </w:r>
+      <w:proofErr w:type="spellStart"/>
+      <w:r>
+        <w:rPr>
+          <w:b/>
+        </w:rPr>
+        <w:t>Пальциге</w:t>
+      </w:r>
+      <w:proofErr w:type="spellEnd"/>
     </w:p>
     <w:p>
       <w:pPr>
@@ -2429,19 +2851,43 @@
         <w:t xml:space="preserve"> </w:t>
       </w:r>
       <w:r>
-        <w:t>Русская армия продвигалась быстро и остановилась у деревни Пальциг.</w:t>
+        <w:t xml:space="preserve">Русская армия продвигалась быстро и остановилась у деревни </w:t>
+      </w:r>
+      <w:proofErr w:type="spellStart"/>
+      <w:r>
+        <w:t>Пальциг</w:t>
+      </w:r>
+      <w:proofErr w:type="spellEnd"/>
+      <w:r>
+        <w:t>.</w:t>
       </w:r>
       <w:r>
         <w:t xml:space="preserve"> В 4 часа утра пруссаки начали канонаду по </w:t>
       </w:r>
       <w:r>
-        <w:t xml:space="preserve">позициям русских. В течении сражения был убит кавалерийский генерал Демику. А у </w:t>
+        <w:t xml:space="preserve">позициям русских. В течении сражения был убит кавалерийский генерал </w:t>
+      </w:r>
+      <w:proofErr w:type="spellStart"/>
+      <w:r>
+        <w:t>Демику</w:t>
+      </w:r>
+      <w:proofErr w:type="spellEnd"/>
+      <w:r>
+        <w:t xml:space="preserve">. А у </w:t>
       </w:r>
       <w:r>
         <w:t>пруссаков</w:t>
       </w:r>
       <w:r>
-        <w:t xml:space="preserve"> погиб Воберснов.</w:t>
+        <w:t xml:space="preserve"> погиб </w:t>
+      </w:r>
+      <w:proofErr w:type="spellStart"/>
+      <w:r>
+        <w:t>Воберснов</w:t>
+      </w:r>
+      <w:proofErr w:type="spellEnd"/>
+      <w:r>
+        <w:t>.</w:t>
       </w:r>
       <w:r>
         <w:t xml:space="preserve"> Сражение кончилось в 8 часов вечера победой русских.</w:t>
@@ -2477,8 +2923,16 @@
         <w:rPr>
           <w:b/>
         </w:rPr>
-        <w:t>Сражение при Кунерсдорфе</w:t>
-      </w:r>
+        <w:t xml:space="preserve">Сражение при </w:t>
+      </w:r>
+      <w:proofErr w:type="spellStart"/>
+      <w:r>
+        <w:rPr>
+          <w:b/>
+        </w:rPr>
+        <w:t>Кунерсдорфе</w:t>
+      </w:r>
+      <w:proofErr w:type="spellEnd"/>
     </w:p>
     <w:p>
       <w:pPr>
@@ -2492,7 +2946,15 @@
         <w:t xml:space="preserve">Салтыков </w:t>
       </w:r>
       <w:r>
-        <w:t xml:space="preserve">предложил Лаудону </w:t>
+        <w:t xml:space="preserve">предложил </w:t>
+      </w:r>
+      <w:proofErr w:type="spellStart"/>
+      <w:r>
+        <w:t>Лаудону</w:t>
+      </w:r>
+      <w:proofErr w:type="spellEnd"/>
+      <w:r>
+        <w:t xml:space="preserve"> </w:t>
       </w:r>
       <w:r>
         <w:rPr>
@@ -2532,10 +2994,26 @@
       </w:pPr>
       <w:r>
         <w:tab/>
-        <w:t>Следующий бой Салтыков решил принять у деревни Кунерсдорф.</w:t>
-      </w:r>
-      <w:r>
-        <w:t xml:space="preserve"> Примерно в 9 часов утра прусская артиллерия открыла кананаду. Русские отвечали энергичным огнём. Около 11 часов появились крупные прусские силы с конницей.</w:t>
+        <w:t xml:space="preserve">Следующий бой Салтыков решил принять у деревни </w:t>
+      </w:r>
+      <w:proofErr w:type="spellStart"/>
+      <w:r>
+        <w:t>Кунерсдорф</w:t>
+      </w:r>
+      <w:proofErr w:type="spellEnd"/>
+      <w:r>
+        <w:t>.</w:t>
+      </w:r>
+      <w:r>
+        <w:t xml:space="preserve"> Примерно в 9 часов утра прусская артиллерия открыла </w:t>
+      </w:r>
+      <w:proofErr w:type="spellStart"/>
+      <w:r>
+        <w:t>кананаду</w:t>
+      </w:r>
+      <w:proofErr w:type="spellEnd"/>
+      <w:r>
+        <w:t>. Русские отвечали энергичным огнём. Около 11 часов появились крупные прусские силы с конницей.</w:t>
       </w:r>
       <w:r>
         <w:t xml:space="preserve"> </w:t>
@@ -2608,7 +3086,14 @@
       </w:pPr>
       <w:r>
         <w:tab/>
-        <w:t>Кунерсдорфская победа открывала русским дорогу на Берлин.</w:t>
+      </w:r>
+      <w:proofErr w:type="spellStart"/>
+      <w:r>
+        <w:t>Кунерсдорфская</w:t>
+      </w:r>
+      <w:proofErr w:type="spellEnd"/>
+      <w:r>
+        <w:t xml:space="preserve"> победа открывала русским дорогу на Берлин.</w:t>
       </w:r>
       <w:r>
         <w:t xml:space="preserve"> Однако поход был отменён из-за того, что австрийский главнокомандующий </w:t>
@@ -2623,7 +3108,15 @@
         <w:t xml:space="preserve"> Даун отказался от этой идеи.</w:t>
       </w:r>
       <w:r>
-        <w:t xml:space="preserve"> 7 сентября 1759 года Фридрих с восторгом рассказал Финкенштейну о том, что русские и австрийцы рассорились. «эти люди ведут себя как пьяные» - говорил Фридрих </w:t>
+        <w:t xml:space="preserve"> 7 сентября 1759 года Фридрих с восторгом рассказал </w:t>
+      </w:r>
+      <w:proofErr w:type="spellStart"/>
+      <w:r>
+        <w:t>Финкенштейну</w:t>
+      </w:r>
+      <w:proofErr w:type="spellEnd"/>
+      <w:r>
+        <w:t xml:space="preserve"> о том, что русские и австрийцы рассорились. «эти люди ведут себя как пьяные» - говорил Фридрих </w:t>
       </w:r>
       <w:r>
         <w:rPr>
@@ -2654,14 +3147,46 @@
         <w:t>с</w:t>
       </w:r>
       <w:r>
-        <w:t xml:space="preserve">читывать на удовлетворение претензий о возврате Силезии и графства Глац </w:t>
-      </w:r>
-      <w:r>
-        <w:t xml:space="preserve">В Петербугре поступили заверения в дружбе и преданности Австрии и просба подтвердить прежние обязательства. Со своей стороны, Вена </w:t>
+        <w:t xml:space="preserve">читывать на удовлетворение претензий о возврате Силезии и графства </w:t>
+      </w:r>
+      <w:proofErr w:type="spellStart"/>
+      <w:r>
+        <w:t>Глац</w:t>
+      </w:r>
+      <w:proofErr w:type="spellEnd"/>
+      <w:r>
+        <w:t xml:space="preserve"> </w:t>
+      </w:r>
+      <w:r>
+        <w:t xml:space="preserve">В </w:t>
+      </w:r>
+      <w:proofErr w:type="spellStart"/>
+      <w:r>
+        <w:t>Петербугре</w:t>
+      </w:r>
+      <w:proofErr w:type="spellEnd"/>
+      <w:r>
+        <w:t xml:space="preserve"> поступили заверения в дружбе и преданности Австрии и </w:t>
+      </w:r>
+      <w:proofErr w:type="spellStart"/>
+      <w:r>
+        <w:t>просба</w:t>
+      </w:r>
+      <w:proofErr w:type="spellEnd"/>
+      <w:r>
+        <w:t xml:space="preserve"> подтвердить прежние обязательства. Со своей стороны, Вена </w:t>
       </w:r>
       <w:r>
         <w:lastRenderedPageBreak/>
-        <w:t>обещала приложить все училия для удовлетворения пр</w:t>
+        <w:t xml:space="preserve">обещала приложить все </w:t>
+      </w:r>
+      <w:proofErr w:type="spellStart"/>
+      <w:r>
+        <w:t>училия</w:t>
+      </w:r>
+      <w:proofErr w:type="spellEnd"/>
+      <w:r>
+        <w:t xml:space="preserve"> для удовлетворения пр</w:t>
       </w:r>
       <w:r>
         <w:t xml:space="preserve">етензий петербургского кабинета </w:t>
@@ -2695,7 +3220,15 @@
       </w:pPr>
       <w:r>
         <w:tab/>
-        <w:t>Вопреки обязательству Австрии не заключать без ведома Франции договоров с Россией, Эстергази под давлением Воронцова 23 марта 1760 года подписал соглашение.</w:t>
+        <w:t xml:space="preserve">Вопреки обязательству Австрии не заключать без ведома Франции договоров с Россией, </w:t>
+      </w:r>
+      <w:proofErr w:type="spellStart"/>
+      <w:r>
+        <w:t>Эстергази</w:t>
+      </w:r>
+      <w:proofErr w:type="spellEnd"/>
+      <w:r>
+        <w:t xml:space="preserve"> под давлением Воронцова 23 марта 1760 года подписал соглашение.</w:t>
       </w:r>
       <w:r>
         <w:t xml:space="preserve"> Франции не удалось заключить мира с Англией и поэтому ей пришлось оставаться верным союзником.</w:t>
@@ -2730,7 +3263,21 @@
         <w:rPr>
           <w:b/>
         </w:rPr>
-        <w:t>Зима 1760 г. Действия в Померании. Первая Силезская кампания</w:t>
+        <w:t xml:space="preserve">Зима 1760 г. Действия в Померании. Первая </w:t>
+      </w:r>
+      <w:proofErr w:type="spellStart"/>
+      <w:r>
+        <w:rPr>
+          <w:b/>
+        </w:rPr>
+        <w:t>Силезская</w:t>
+      </w:r>
+      <w:proofErr w:type="spellEnd"/>
+      <w:r>
+        <w:rPr>
+          <w:b/>
+        </w:rPr>
+        <w:t xml:space="preserve"> кампания</w:t>
       </w:r>
     </w:p>
     <w:p>
@@ -2740,7 +3287,15 @@
       </w:pPr>
       <w:r>
         <w:tab/>
-        <w:t>Для разработки направления действий в будущей кампании Салтыков во второй половине февраля выехал в Петербург, временно сдав командование генералу Фермору.</w:t>
+        <w:t xml:space="preserve">Для разработки направления действий в будущей кампании Салтыков во второй половине февраля выехал в Петербург, временно сдав командование генералу </w:t>
+      </w:r>
+      <w:proofErr w:type="spellStart"/>
+      <w:r>
+        <w:t>Фермору</w:t>
+      </w:r>
+      <w:proofErr w:type="spellEnd"/>
+      <w:r>
+        <w:t>.</w:t>
       </w:r>
     </w:p>
     <w:p>
@@ -2750,7 +3305,15 @@
       </w:pPr>
       <w:r>
         <w:tab/>
-        <w:t>Новая кампания предполагала, что главная австрийская армия продолжит операции в Саксонии, а заново сформированная вторая соединится с русской армией, которая, будучи доведена до 70 тыс. чел., должна выступить в направлении на Одер между Франкфуртом и Глогау.</w:t>
+        <w:t xml:space="preserve">Новая кампания предполагала, что главная австрийская армия продолжит операции в Саксонии, а заново сформированная вторая соединится с русской армией, которая, будучи доведена до 70 тыс. чел., должна выступить в направлении на Одер между Франкфуртом и </w:t>
+      </w:r>
+      <w:proofErr w:type="spellStart"/>
+      <w:r>
+        <w:t>Глогау</w:t>
+      </w:r>
+      <w:proofErr w:type="spellEnd"/>
+      <w:r>
+        <w:t>.</w:t>
       </w:r>
       <w:r>
         <w:t xml:space="preserve"> Если бы Фридрих захотел препятствовать соединению союзни</w:t>
@@ -2784,7 +3347,15 @@
         <w:t>Салтыков вернулся к армии.</w:t>
       </w:r>
       <w:r>
-        <w:t xml:space="preserve"> Произошло Лигницкое сражение, в котором пруссаки одержали победу над австрийцами.</w:t>
+        <w:t xml:space="preserve"> Произошло </w:t>
+      </w:r>
+      <w:proofErr w:type="spellStart"/>
+      <w:r>
+        <w:t>Лигницкое</w:t>
+      </w:r>
+      <w:proofErr w:type="spellEnd"/>
+      <w:r>
+        <w:t xml:space="preserve"> сражение, в котором пруссаки одержали победу над австрийцами.</w:t>
       </w:r>
       <w:r>
         <w:t xml:space="preserve"> </w:t>
@@ -2802,10 +3373,26 @@
         <w:t>Недовольная положением дел Конференция находила целесообразным отказаться от первоначальных намерений, перенести действия в Померанию</w:t>
       </w:r>
       <w:r>
-        <w:t xml:space="preserve">, однако потом приняли решение повести войска на Глогау. </w:t>
-      </w:r>
-      <w:r>
-        <w:t>12 сентября 1760 года Салтыков был вынужден временно сдать командование Фремеру из-за болезни.</w:t>
+        <w:t xml:space="preserve">, однако потом приняли решение повести войска на </w:t>
+      </w:r>
+      <w:proofErr w:type="spellStart"/>
+      <w:r>
+        <w:t>Глогау</w:t>
+      </w:r>
+      <w:proofErr w:type="spellEnd"/>
+      <w:r>
+        <w:t xml:space="preserve">. </w:t>
+      </w:r>
+      <w:r>
+        <w:t xml:space="preserve">12 сентября 1760 года Салтыков был вынужден временно сдать командование </w:t>
+      </w:r>
+      <w:proofErr w:type="spellStart"/>
+      <w:r>
+        <w:t>Фремеру</w:t>
+      </w:r>
+      <w:proofErr w:type="spellEnd"/>
+      <w:r>
+        <w:t xml:space="preserve"> из-за болезни.</w:t>
       </w:r>
     </w:p>
     <w:p>
@@ -2861,10 +3448,50 @@
       <w:r>
         <w:lastRenderedPageBreak/>
         <w:tab/>
-        <w:t>К началу сентября 1760 года русские заняли Каролат.</w:t>
-      </w:r>
-      <w:r>
-        <w:t xml:space="preserve"> Петербургом был принят новый план – из армии выделялось два отряда: один под начальством генерала Олица для операций под Кольбергом, другой под командой Тотлебена, подкреплённый частями Чернышёва, для захвата Берлина.</w:t>
+        <w:t xml:space="preserve">К началу сентября 1760 года русские заняли </w:t>
+      </w:r>
+      <w:proofErr w:type="spellStart"/>
+      <w:r>
+        <w:t>Каролат</w:t>
+      </w:r>
+      <w:proofErr w:type="spellEnd"/>
+      <w:r>
+        <w:t>.</w:t>
+      </w:r>
+      <w:r>
+        <w:t xml:space="preserve"> Петербургом был принят новый план – из армии выделялось два отряда: один под начальством генерала </w:t>
+      </w:r>
+      <w:proofErr w:type="spellStart"/>
+      <w:r>
+        <w:t>Олица</w:t>
+      </w:r>
+      <w:proofErr w:type="spellEnd"/>
+      <w:r>
+        <w:t xml:space="preserve"> для операций под </w:t>
+      </w:r>
+      <w:proofErr w:type="spellStart"/>
+      <w:r>
+        <w:t>Кольбергом</w:t>
+      </w:r>
+      <w:proofErr w:type="spellEnd"/>
+      <w:r>
+        <w:t xml:space="preserve">, другой под командой </w:t>
+      </w:r>
+      <w:proofErr w:type="spellStart"/>
+      <w:r>
+        <w:t>Тотлебена</w:t>
+      </w:r>
+      <w:proofErr w:type="spellEnd"/>
+      <w:r>
+        <w:t xml:space="preserve">, подкреплённый частями </w:t>
+      </w:r>
+      <w:proofErr w:type="spellStart"/>
+      <w:r>
+        <w:t>Чернышёва</w:t>
+      </w:r>
+      <w:proofErr w:type="spellEnd"/>
+      <w:r>
+        <w:t>, для захвата Берлина.</w:t>
       </w:r>
     </w:p>
     <w:p>
@@ -2874,13 +3501,29 @@
       </w:pPr>
       <w:r>
         <w:tab/>
-        <w:t>3 октября 1760 года Тотлебен выступил к Берлину со всей конницей.</w:t>
+        <w:t xml:space="preserve">3 октября 1760 года </w:t>
+      </w:r>
+      <w:proofErr w:type="spellStart"/>
+      <w:r>
+        <w:t>Тотлебен</w:t>
+      </w:r>
+      <w:proofErr w:type="spellEnd"/>
+      <w:r>
+        <w:t xml:space="preserve"> выступил к Берлину со всей конницей.</w:t>
       </w:r>
       <w:r>
         <w:t xml:space="preserve"> Обстрел столицы начался около 2 часов дня. Вторая атака произошла лишь в 12 часов ночи.</w:t>
       </w:r>
       <w:r>
-        <w:t xml:space="preserve"> Тотлебен приступил к переговорам о капитуляции, текст которой был окончательно выработан к 4 часам ночи.</w:t>
+        <w:t xml:space="preserve"> </w:t>
+      </w:r>
+      <w:proofErr w:type="spellStart"/>
+      <w:r>
+        <w:t>Тотлебен</w:t>
+      </w:r>
+      <w:proofErr w:type="spellEnd"/>
+      <w:r>
+        <w:t xml:space="preserve"> приступил к переговорам о капитуляции, текст которой был окончательно выработан к 4 часам ночи.</w:t>
       </w:r>
     </w:p>
     <w:p>
@@ -2890,10 +3533,33 @@
       </w:pPr>
       <w:r>
         <w:tab/>
-        <w:t>Тотлебен вошёл в Берлин. Он оказался его полным хозяином, и Чернышёв, не вмешиваясь в его распоряжения, даже не вошёл в столицу, а оставался со своими войсками вне Берлина.</w:t>
-      </w:r>
-      <w:r>
-        <w:t xml:space="preserve"> Тотлебен не разрушал город, лишь взяв контрибуци</w:t>
+      </w:r>
+      <w:proofErr w:type="spellStart"/>
+      <w:r>
+        <w:t>Тотлебен</w:t>
+      </w:r>
+      <w:proofErr w:type="spellEnd"/>
+      <w:r>
+        <w:t xml:space="preserve"> вошёл в Берлин. Он оказался его полным хозяином, и </w:t>
+      </w:r>
+      <w:proofErr w:type="spellStart"/>
+      <w:r>
+        <w:t>Чернышёв</w:t>
+      </w:r>
+      <w:proofErr w:type="spellEnd"/>
+      <w:r>
+        <w:t>, не вмешиваясь в его распоряжения, даже не вошёл в столицу, а оставался со своими войсками вне Берлина.</w:t>
+      </w:r>
+      <w:r>
+        <w:t xml:space="preserve"> </w:t>
+      </w:r>
+      <w:proofErr w:type="spellStart"/>
+      <w:r>
+        <w:t>Тотлебен</w:t>
+      </w:r>
+      <w:proofErr w:type="spellEnd"/>
+      <w:r>
+        <w:t xml:space="preserve"> не разрушал город, лишь взяв контрибуци</w:t>
       </w:r>
       <w:r>
         <w:t>ю с него.</w:t>
@@ -2958,7 +3624,21 @@
         <w:rPr>
           <w:b/>
         </w:rPr>
-        <w:t>Осада Кольберга. Конец кампании</w:t>
+        <w:t xml:space="preserve">Осада </w:t>
+      </w:r>
+      <w:proofErr w:type="spellStart"/>
+      <w:r>
+        <w:rPr>
+          <w:b/>
+        </w:rPr>
+        <w:t>Кольберга</w:t>
+      </w:r>
+      <w:proofErr w:type="spellEnd"/>
+      <w:r>
+        <w:rPr>
+          <w:b/>
+        </w:rPr>
+        <w:t>. Конец кампании</w:t>
       </w:r>
       <w:r>
         <w:rPr>
@@ -2982,7 +3662,15 @@
         <w:t xml:space="preserve"> августа 1760 года</w:t>
       </w:r>
       <w:r>
-        <w:t xml:space="preserve"> к Кольбергу прибыл </w:t>
+        <w:t xml:space="preserve"> к </w:t>
+      </w:r>
+      <w:proofErr w:type="spellStart"/>
+      <w:r>
+        <w:t>Кольбергу</w:t>
+      </w:r>
+      <w:proofErr w:type="spellEnd"/>
+      <w:r>
+        <w:t xml:space="preserve"> прибыл </w:t>
       </w:r>
       <w:r>
         <w:t>флот</w:t>
@@ -3056,7 +3744,21 @@
         <w:rPr>
           <w:b/>
         </w:rPr>
-        <w:t>я Силезская ка</w:t>
+        <w:t xml:space="preserve">я </w:t>
+      </w:r>
+      <w:proofErr w:type="spellStart"/>
+      <w:r>
+        <w:rPr>
+          <w:b/>
+        </w:rPr>
+        <w:t>Силезская</w:t>
+      </w:r>
+      <w:proofErr w:type="spellEnd"/>
+      <w:r>
+        <w:rPr>
+          <w:b/>
+        </w:rPr>
+        <w:t xml:space="preserve"> ка</w:t>
       </w:r>
       <w:r>
         <w:rPr>
@@ -3068,7 +3770,21 @@
         <w:rPr>
           <w:b/>
         </w:rPr>
-        <w:t xml:space="preserve">пания. Падение Кольберга. Завоевание </w:t>
+        <w:t xml:space="preserve">пания. Падение </w:t>
+      </w:r>
+      <w:proofErr w:type="spellStart"/>
+      <w:r>
+        <w:rPr>
+          <w:b/>
+        </w:rPr>
+        <w:t>Кольберга</w:t>
+      </w:r>
+      <w:proofErr w:type="spellEnd"/>
+      <w:r>
+        <w:rPr>
+          <w:b/>
+        </w:rPr>
+        <w:t xml:space="preserve">. Завоевание </w:t>
       </w:r>
       <w:r>
         <w:rPr>
@@ -3095,7 +3811,15 @@
         <w:t xml:space="preserve"> В</w:t>
       </w:r>
       <w:r>
-        <w:t xml:space="preserve"> основном проектировали начать операции взятием Кольберга, перейти Одер, открыть путь для соединения со шведами и двинуться на Берлин.</w:t>
+        <w:t xml:space="preserve"> основном проектировали начать операции взятием </w:t>
+      </w:r>
+      <w:proofErr w:type="spellStart"/>
+      <w:r>
+        <w:t>Кольберга</w:t>
+      </w:r>
+      <w:proofErr w:type="spellEnd"/>
+      <w:r>
+        <w:t>, перейти Одер, открыть путь для соединения со шведами и двинуться на Берлин.</w:t>
       </w:r>
     </w:p>
     <w:p>
@@ -3105,10 +3829,42 @@
       </w:pPr>
       <w:r>
         <w:lastRenderedPageBreak/>
-        <w:t>25 января 1761 года русская кавалерия во главе с Тотлебеном подошла к Кольбергу, но 17 февраля была вынуждена отступить.</w:t>
-      </w:r>
-      <w:r>
-        <w:t xml:space="preserve"> 14 мая поступил рескрипт Конференции, предписывавший идти в Силезию на соединение с Лаудоном, выделив особый корпус под командой Румянцева для осады Кольберга.</w:t>
+        <w:t xml:space="preserve">25 января 1761 года русская кавалерия во главе с </w:t>
+      </w:r>
+      <w:proofErr w:type="spellStart"/>
+      <w:r>
+        <w:t>Тотлебеном</w:t>
+      </w:r>
+      <w:proofErr w:type="spellEnd"/>
+      <w:r>
+        <w:t xml:space="preserve"> подошла к </w:t>
+      </w:r>
+      <w:proofErr w:type="spellStart"/>
+      <w:r>
+        <w:t>Кольбергу</w:t>
+      </w:r>
+      <w:proofErr w:type="spellEnd"/>
+      <w:r>
+        <w:t>, но 17 февраля была вынуждена отступить.</w:t>
+      </w:r>
+      <w:r>
+        <w:t xml:space="preserve"> 14 мая поступил рескрипт Конференции, предписывавший идти в Силезию на соединение с </w:t>
+      </w:r>
+      <w:proofErr w:type="spellStart"/>
+      <w:r>
+        <w:t>Лаудоном</w:t>
+      </w:r>
+      <w:proofErr w:type="spellEnd"/>
+      <w:r>
+        <w:t xml:space="preserve">, выделив особый корпус под командой Румянцева для осады </w:t>
+      </w:r>
+      <w:proofErr w:type="spellStart"/>
+      <w:r>
+        <w:t>Кольберга</w:t>
+      </w:r>
+      <w:proofErr w:type="spellEnd"/>
+      <w:r>
+        <w:t>.</w:t>
       </w:r>
     </w:p>
     <w:p>
@@ -3117,10 +3873,34 @@
         <w:ind w:firstLine="708"/>
       </w:pPr>
       <w:r>
-        <w:t>Атаку назначали на 3 сентября. 9 сентября 1761 года Лаудон взял Швейдницу.</w:t>
-      </w:r>
-      <w:r>
-        <w:t xml:space="preserve"> Внезапно выяснилось, что Тотлебен был предателем, его арестовали.</w:t>
+        <w:t xml:space="preserve">Атаку назначали на 3 сентября. 9 сентября 1761 года </w:t>
+      </w:r>
+      <w:proofErr w:type="spellStart"/>
+      <w:r>
+        <w:t>Лаудон</w:t>
+      </w:r>
+      <w:proofErr w:type="spellEnd"/>
+      <w:r>
+        <w:t xml:space="preserve"> взял </w:t>
+      </w:r>
+      <w:proofErr w:type="spellStart"/>
+      <w:r>
+        <w:t>Швейдницу</w:t>
+      </w:r>
+      <w:proofErr w:type="spellEnd"/>
+      <w:r>
+        <w:t>.</w:t>
+      </w:r>
+      <w:r>
+        <w:t xml:space="preserve"> Внезапно выяснилось, что </w:t>
+      </w:r>
+      <w:proofErr w:type="spellStart"/>
+      <w:r>
+        <w:t>Тотлебен</w:t>
+      </w:r>
+      <w:proofErr w:type="spellEnd"/>
+      <w:r>
+        <w:t xml:space="preserve"> был предателем, его арестовали.</w:t>
       </w:r>
     </w:p>
     <w:p>
@@ -3132,10 +3912,26 @@
         <w:t xml:space="preserve">19 августа 1761 года Румянцев двинул войска в направлении к крепости, а 4 сентября </w:t>
       </w:r>
       <w:r>
-        <w:t>он уже подступил к Кольбергу и сбил неприятеля с окрестных высот.</w:t>
-      </w:r>
-      <w:r>
-        <w:t xml:space="preserve"> Русские начали осаду крепости и 16 декабря Кольберг сдался.</w:t>
+        <w:t xml:space="preserve">он уже подступил к </w:t>
+      </w:r>
+      <w:proofErr w:type="spellStart"/>
+      <w:r>
+        <w:t>Кольбергу</w:t>
+      </w:r>
+      <w:proofErr w:type="spellEnd"/>
+      <w:r>
+        <w:t xml:space="preserve"> и сбил неприятеля с окрестных высот.</w:t>
+      </w:r>
+      <w:r>
+        <w:t xml:space="preserve"> Русские начали осаду крепости и 16 декабря </w:t>
+      </w:r>
+      <w:proofErr w:type="spellStart"/>
+      <w:r>
+        <w:t>Кольберг</w:t>
+      </w:r>
+      <w:proofErr w:type="spellEnd"/>
+      <w:r>
+        <w:t xml:space="preserve"> сдался.</w:t>
       </w:r>
     </w:p>
     <w:p>
@@ -3180,7 +3976,15 @@
         <w:ind w:firstLine="708"/>
       </w:pPr>
       <w:r>
-        <w:t>6 января 1762 года, то есть на другой день после смерти Елизаветы (о чём ещё не знал Фридрих), король написал Финкенштейну о подготовке переговоров с противниками ради спасения остатков прусской монархии, которую он хотел передать племяннику.</w:t>
+        <w:t xml:space="preserve">6 января 1762 года, то есть на другой день после смерти Елизаветы (о чём ещё не знал Фридрих), король написал </w:t>
+      </w:r>
+      <w:proofErr w:type="spellStart"/>
+      <w:r>
+        <w:t>Финкенштейну</w:t>
+      </w:r>
+      <w:proofErr w:type="spellEnd"/>
+      <w:r>
+        <w:t xml:space="preserve"> о подготовке переговоров с противниками ради спасения остатков прусской монархии, которую он хотел передать племяннику.</w:t>
       </w:r>
       <w:r>
         <w:tab/>
@@ -3233,7 +4037,15 @@
         <w:tab/>
       </w:r>
       <w:r>
-        <w:t>5 января 1762 года в Петербурге было опубликовано сообщение о взятии Кольберга. В тот же день, после длительной агонии, умерла императрица Елизавета.</w:t>
+        <w:t xml:space="preserve">5 января 1762 года в Петербурге было опубликовано сообщение о взятии </w:t>
+      </w:r>
+      <w:proofErr w:type="spellStart"/>
+      <w:r>
+        <w:t>Кольберга</w:t>
+      </w:r>
+      <w:proofErr w:type="spellEnd"/>
+      <w:r>
+        <w:t>. В тот же день, после длительной агонии, умерла императрица Елизавета.</w:t>
       </w:r>
     </w:p>
     <w:p>
@@ -3265,7 +4077,15 @@
         <w:t xml:space="preserve"> Особый пункт предусматривал начало переговоров о заключении русско-прусского союза.</w:t>
       </w:r>
       <w:r>
-        <w:t xml:space="preserve"> Этим сепаратским миром император испортил </w:t>
+        <w:t xml:space="preserve"> Этим </w:t>
+      </w:r>
+      <w:proofErr w:type="spellStart"/>
+      <w:r>
+        <w:t>сепаратским</w:t>
+      </w:r>
+      <w:proofErr w:type="spellEnd"/>
+      <w:r>
+        <w:t xml:space="preserve"> миром император испортил </w:t>
       </w:r>
       <w:r>
         <w:t>отношения с Францией и Австрией, давним союзником России.</w:t>
@@ -3368,7 +4188,23 @@
       </w:pPr>
       <w:r>
         <w:tab/>
-        <w:t xml:space="preserve">Австрия приступила к переговорам с Пруссией при посреднечестве Саксонии осенью 1763 года и 15 февраля 1763 года подписала с ней в охотничьем замке Губертсбург мирный договор, установивший </w:t>
+        <w:t xml:space="preserve">Австрия приступила к переговорам с Пруссией при </w:t>
+      </w:r>
+      <w:proofErr w:type="spellStart"/>
+      <w:r>
+        <w:t>посреднечестве</w:t>
+      </w:r>
+      <w:proofErr w:type="spellEnd"/>
+      <w:r>
+        <w:t xml:space="preserve"> Саксонии осенью 1763 года и 15 февраля 1763 года подписала с ней в охотничьем замке </w:t>
+      </w:r>
+      <w:proofErr w:type="spellStart"/>
+      <w:r>
+        <w:t>Губертсбург</w:t>
+      </w:r>
+      <w:proofErr w:type="spellEnd"/>
+      <w:r>
+        <w:t xml:space="preserve"> мирный договор, установивший </w:t>
       </w:r>
       <w:r>
         <w:rPr>
@@ -3625,7 +4461,25 @@
           <w:sz w:val="28"/>
           <w:szCs w:val="28"/>
         </w:rPr>
-        <w:t xml:space="preserve"> война (1756 - 1763). Это настолько крупная война, что Винстон Черчель даже назвал её </w:t>
+        <w:t xml:space="preserve"> война (1756 - 1763). Это настолько крупная война, что Винстон </w:t>
+      </w:r>
+      <w:proofErr w:type="spellStart"/>
+      <w:r>
+        <w:rPr>
+          <w:rFonts w:ascii="Times New Roman" w:hAnsi="Times New Roman" w:cs="Times New Roman"/>
+          <w:sz w:val="28"/>
+          <w:szCs w:val="28"/>
+        </w:rPr>
+        <w:t>Черчель</w:t>
+      </w:r>
+      <w:proofErr w:type="spellEnd"/>
+      <w:r>
+        <w:rPr>
+          <w:rFonts w:ascii="Times New Roman" w:hAnsi="Times New Roman" w:cs="Times New Roman"/>
+          <w:sz w:val="28"/>
+          <w:szCs w:val="28"/>
+        </w:rPr>
+        <w:t xml:space="preserve"> даже назвал её </w:t>
       </w:r>
       <w:r>
         <w:rPr>
@@ -3642,7 +4496,25 @@
           <w:sz w:val="28"/>
           <w:szCs w:val="28"/>
         </w:rPr>
-        <w:t xml:space="preserve">. Основное противостояние происходело в Европе между </w:t>
+        <w:t xml:space="preserve">. Основное противостояние </w:t>
+      </w:r>
+      <w:proofErr w:type="spellStart"/>
+      <w:r>
+        <w:rPr>
+          <w:rFonts w:ascii="Times New Roman" w:hAnsi="Times New Roman" w:cs="Times New Roman"/>
+          <w:sz w:val="28"/>
+          <w:szCs w:val="28"/>
+        </w:rPr>
+        <w:t>происходело</w:t>
+      </w:r>
+      <w:proofErr w:type="spellEnd"/>
+      <w:r>
+        <w:rPr>
+          <w:rFonts w:ascii="Times New Roman" w:hAnsi="Times New Roman" w:cs="Times New Roman"/>
+          <w:sz w:val="28"/>
+          <w:szCs w:val="28"/>
+        </w:rPr>
+        <w:t xml:space="preserve"> в Европе между </w:t>
       </w:r>
       <w:r>
         <w:rPr>
@@ -3661,6 +4533,7 @@
         </w:rPr>
         <w:t xml:space="preserve"> и </w:t>
       </w:r>
+      <w:proofErr w:type="spellStart"/>
       <w:r>
         <w:rPr>
           <w:rFonts w:ascii="Times New Roman" w:hAnsi="Times New Roman" w:cs="Times New Roman"/>
@@ -3670,6 +4543,7 @@
         </w:rPr>
         <w:t>Прусией</w:t>
       </w:r>
+      <w:proofErr w:type="spellEnd"/>
       <w:r>
         <w:rPr>
           <w:rFonts w:ascii="Times New Roman" w:hAnsi="Times New Roman" w:cs="Times New Roman"/>
@@ -3693,7 +4567,25 @@
           <w:sz w:val="28"/>
           <w:szCs w:val="28"/>
         </w:rPr>
-        <w:t xml:space="preserve">, поэтому Семилетнюю войну называют таже </w:t>
+        <w:t xml:space="preserve">, поэтому Семилетнюю войну называют </w:t>
+      </w:r>
+      <w:proofErr w:type="spellStart"/>
+      <w:r>
+        <w:rPr>
+          <w:rFonts w:ascii="Times New Roman" w:hAnsi="Times New Roman" w:cs="Times New Roman"/>
+          <w:sz w:val="28"/>
+          <w:szCs w:val="28"/>
+        </w:rPr>
+        <w:t>таже</w:t>
+      </w:r>
+      <w:proofErr w:type="spellEnd"/>
+      <w:r>
+        <w:rPr>
+          <w:rFonts w:ascii="Times New Roman" w:hAnsi="Times New Roman" w:cs="Times New Roman"/>
+          <w:sz w:val="28"/>
+          <w:szCs w:val="28"/>
+        </w:rPr>
+        <w:t xml:space="preserve"> </w:t>
       </w:r>
       <w:r>
         <w:rPr>
@@ -3703,7 +4595,29 @@
           <w:sz w:val="28"/>
           <w:szCs w:val="28"/>
         </w:rPr>
-        <w:t>третьей Силезской войной</w:t>
+        <w:t xml:space="preserve">третьей </w:t>
+      </w:r>
+      <w:proofErr w:type="spellStart"/>
+      <w:r>
+        <w:rPr>
+          <w:rFonts w:ascii="Times New Roman" w:hAnsi="Times New Roman" w:cs="Times New Roman"/>
+          <w:b/>
+          <w:i/>
+          <w:sz w:val="28"/>
+          <w:szCs w:val="28"/>
+        </w:rPr>
+        <w:t>Силезской</w:t>
+      </w:r>
+      <w:proofErr w:type="spellEnd"/>
+      <w:r>
+        <w:rPr>
+          <w:rFonts w:ascii="Times New Roman" w:hAnsi="Times New Roman" w:cs="Times New Roman"/>
+          <w:b/>
+          <w:i/>
+          <w:sz w:val="28"/>
+          <w:szCs w:val="28"/>
+        </w:rPr>
+        <w:t xml:space="preserve"> войной</w:t>
       </w:r>
       <w:r>
         <w:rPr>
@@ -3732,7 +4646,25 @@
           <w:szCs w:val="28"/>
         </w:rPr>
         <w:lastRenderedPageBreak/>
-        <w:t>Обозначение «семилетняя» война получила в 1780-х годах, до того о ней говорили как о «недавней войне».</w:t>
+        <w:t xml:space="preserve">Обозначение «семилетняя» война получила в 1780-х годах, до того о ней </w:t>
+      </w:r>
+      <w:proofErr w:type="gramStart"/>
+      <w:r>
+        <w:rPr>
+          <w:rFonts w:ascii="Times New Roman" w:hAnsi="Times New Roman" w:cs="Times New Roman"/>
+          <w:sz w:val="28"/>
+          <w:szCs w:val="28"/>
+        </w:rPr>
+        <w:t>говорили</w:t>
+      </w:r>
+      <w:proofErr w:type="gramEnd"/>
+      <w:r>
+        <w:rPr>
+          <w:rFonts w:ascii="Times New Roman" w:hAnsi="Times New Roman" w:cs="Times New Roman"/>
+          <w:sz w:val="28"/>
+          <w:szCs w:val="28"/>
+        </w:rPr>
+        <w:t xml:space="preserve"> как о «недавней войне».</w:t>
       </w:r>
     </w:p>
     <w:p>
@@ -3970,6 +4902,7 @@
           </w:rPr>
           <w:t>://</w:t>
         </w:r>
+        <w:proofErr w:type="spellStart"/>
         <w:r>
           <w:rPr>
             <w:rStyle w:val="afd"/>
@@ -3980,6 +4913,7 @@
           </w:rPr>
           <w:t>prussia</w:t>
         </w:r>
+        <w:proofErr w:type="spellEnd"/>
         <w:r>
           <w:rPr>
             <w:rStyle w:val="afd"/>
@@ -4065,6 +4999,7 @@
           </w:rPr>
           <w:t>/</w:t>
         </w:r>
+        <w:proofErr w:type="spellStart"/>
         <w:r>
           <w:rPr>
             <w:rStyle w:val="afd"/>
@@ -4075,6 +5010,7 @@
           </w:rPr>
           <w:t>semiletnyaya</w:t>
         </w:r>
+        <w:proofErr w:type="spellEnd"/>
         <w:r>
           <w:rPr>
             <w:rStyle w:val="afd"/>
@@ -4084,6 +5020,7 @@
           </w:rPr>
           <w:t>-</w:t>
         </w:r>
+        <w:proofErr w:type="spellStart"/>
         <w:r>
           <w:rPr>
             <w:rStyle w:val="afd"/>
@@ -4094,6 +5031,7 @@
           </w:rPr>
           <w:t>voyna</w:t>
         </w:r>
+        <w:proofErr w:type="spellEnd"/>
         <w:r>
           <w:rPr>
             <w:rStyle w:val="afd"/>
@@ -5097,8 +6035,13 @@
         <w:pStyle w:val="afb"/>
         <w:ind w:left="720" w:firstLine="0"/>
       </w:pPr>
-      <w:r>
-        <w:t>Крата Европы 1740-вых годов:</w:t>
+      <w:proofErr w:type="spellStart"/>
+      <w:r>
+        <w:t>Крата</w:t>
+      </w:r>
+      <w:proofErr w:type="spellEnd"/>
+      <w:r>
+        <w:t xml:space="preserve"> Европы 1740-вых годов:</w:t>
       </w:r>
     </w:p>
     <w:p>
@@ -5129,7 +6072,15 @@
         </w:numPr>
       </w:pPr>
       <w:r>
-        <w:t xml:space="preserve">Карта Европы времян Семилетней войны: </w:t>
+        <w:t xml:space="preserve">Карта Европы </w:t>
+      </w:r>
+      <w:proofErr w:type="spellStart"/>
+      <w:r>
+        <w:t>времян</w:t>
+      </w:r>
+      <w:proofErr w:type="spellEnd"/>
+      <w:r>
+        <w:t xml:space="preserve"> Семилетней войны: </w:t>
       </w:r>
       <w:hyperlink r:id="rId14" w:history="1">
         <w:r>
@@ -7370,7 +8321,7 @@
 </file>
 
 <file path=customXml/itemProps1.xml><?xml version="1.0" encoding="utf-8"?>
-<ds:datastoreItem xmlns:ds="http://schemas.openxmlformats.org/officeDocument/2006/customXml" ds:itemID="{24FB92D6-4B15-4E6B-A9A8-D8E9549702D6}">
+<ds:datastoreItem xmlns:ds="http://schemas.openxmlformats.org/officeDocument/2006/customXml" ds:itemID="{0DA5672D-59E5-4674-AA2C-687CACE3F0C8}">
   <ds:schemaRefs>
     <ds:schemaRef ds:uri="http://schemas.openxmlformats.org/officeDocument/2006/bibliography"/>
   </ds:schemaRefs>

</xml_diff>

<commit_message>
Removed blue marks, exept for two
</commit_message>
<xml_diff>
--- a/Реферат по истории на тему Семилетняя война.docx
+++ b/Реферат по истории на тему Семилетняя война.docx
@@ -368,25 +368,7 @@
           <w:szCs w:val="28"/>
         </w:rPr>
         <w:lastRenderedPageBreak/>
-        <w:t>Оглавление…………………………………………………………</w:t>
-      </w:r>
-      <w:proofErr w:type="gramStart"/>
-      <w:r>
-        <w:rPr>
-          <w:rFonts w:ascii="Times New Roman" w:hAnsi="Times New Roman" w:cs="Times New Roman"/>
-          <w:sz w:val="28"/>
-          <w:szCs w:val="28"/>
-        </w:rPr>
-        <w:t>…….</w:t>
-      </w:r>
-      <w:proofErr w:type="gramEnd"/>
-      <w:r>
-        <w:rPr>
-          <w:rFonts w:ascii="Times New Roman" w:hAnsi="Times New Roman" w:cs="Times New Roman"/>
-          <w:sz w:val="28"/>
-          <w:szCs w:val="28"/>
-        </w:rPr>
-        <w:t>2</w:t>
+        <w:t>Оглавление……………………………………………………………….2</w:t>
       </w:r>
     </w:p>
     <w:p>
@@ -405,16 +387,7 @@
           <w:sz w:val="28"/>
           <w:szCs w:val="28"/>
         </w:rPr>
-        <w:t>Введение……………………………………………………………</w:t>
-      </w:r>
-      <w:proofErr w:type="gramStart"/>
-      <w:r>
-        <w:rPr>
-          <w:rFonts w:ascii="Times New Roman" w:hAnsi="Times New Roman" w:cs="Times New Roman"/>
-          <w:sz w:val="28"/>
-          <w:szCs w:val="28"/>
-        </w:rPr>
-        <w:t>…</w:t>
+        <w:t>Введение………………………………………………………………</w:t>
       </w:r>
       <w:r>
         <w:rPr>
@@ -424,7 +397,6 @@
         </w:rPr>
         <w:t>….</w:t>
       </w:r>
-      <w:proofErr w:type="gramEnd"/>
       <w:r>
         <w:rPr>
           <w:rFonts w:ascii="Times New Roman" w:hAnsi="Times New Roman" w:cs="Times New Roman"/>
@@ -1649,339 +1621,288 @@
       </w:pPr>
       <w:r>
         <w:tab/>
-        <w:t xml:space="preserve">Франция подписала соглашение </w:t>
-      </w:r>
-      <w:r>
-        <w:rPr>
-          <w:highlight w:val="cyan"/>
-        </w:rPr>
-        <w:t>(что именно за соглашение?</w:t>
-      </w:r>
-      <w:r>
-        <w:rPr>
-          <w:highlight w:val="cyan"/>
-        </w:rPr>
-        <w:t xml:space="preserve"> Стр. 199</w:t>
-      </w:r>
-      <w:r>
-        <w:rPr>
-          <w:highlight w:val="cyan"/>
-        </w:rPr>
-        <w:t>)</w:t>
-      </w:r>
-      <w:r>
-        <w:t xml:space="preserve"> с Австрией, к которому в 1760 году присоединилась и Россия. Желая </w:t>
+        <w:t>Франция подписала соглашение с Австрией, к которому в 1760 году присоединилась и Россия. Желая обезопасить себя от нападения британского флота Россия и Швеция заключили в марте 1759 года договор, к которому позже присоединились Франция и Дания</w:t>
+      </w:r>
+      <w:r>
+        <w:t>.</w:t>
+      </w:r>
+    </w:p>
+    <w:p>
+      <w:pPr>
+        <w:pStyle w:val="afb"/>
+        <w:ind w:firstLine="0"/>
+        <w:jc w:val="center"/>
+        <w:rPr>
+          <w:b/>
+        </w:rPr>
+      </w:pPr>
+      <w:r>
+        <w:rPr>
+          <w:b/>
+        </w:rPr>
+        <w:t>XIII</w:t>
+      </w:r>
+    </w:p>
+    <w:p>
+      <w:pPr>
+        <w:pStyle w:val="afb"/>
+        <w:ind w:firstLine="0"/>
+        <w:jc w:val="center"/>
+        <w:rPr>
+          <w:b/>
+        </w:rPr>
+      </w:pPr>
+      <w:r>
+        <w:rPr>
+          <w:b/>
+        </w:rPr>
+        <w:t>Зима и начало кампании 1759 г.</w:t>
+      </w:r>
+    </w:p>
+    <w:p>
+      <w:pPr>
+        <w:pStyle w:val="afb"/>
+        <w:ind w:firstLine="0"/>
+      </w:pPr>
+      <w:r>
+        <w:tab/>
+        <w:t xml:space="preserve">В конце января 1759 года Фермор получил приказание сдать командование Фролову-Багрееву. Тем не менее Фермор продолжил участвовать в армии, но теперь имел более низкое звание. Однако затем роль главнокомандующего получил П. С. Салтыков. 14 июня 1759 года был окончательно утверждён план предстоящей кампании, по которому главные силы армии направлялись к </w:t>
+      </w:r>
+      <w:r>
+        <w:t>Каролату</w:t>
+      </w:r>
+      <w:r>
+        <w:t xml:space="preserve">, или при особых обстоятельствах к Кроссену. Там 18-19 июля армии австрийцев и русских должны были </w:t>
+      </w:r>
+      <w:r>
+        <w:t>встретиться. Предпола</w:t>
+      </w:r>
+      <w:r>
+        <w:t>галось собрать контрибуции, испортить канал у Франкфурта и сделать попытку набега на Берлин</w:t>
+      </w:r>
+      <w:r>
+        <w:t>.</w:t>
+      </w:r>
+    </w:p>
+    <w:p>
+      <w:pPr>
+        <w:pStyle w:val="afb"/>
+        <w:ind w:firstLine="0"/>
+        <w:jc w:val="center"/>
+        <w:rPr>
+          <w:b/>
+        </w:rPr>
+      </w:pPr>
+      <w:r>
+        <w:rPr>
+          <w:b/>
+        </w:rPr>
+        <w:t>XIV</w:t>
+      </w:r>
+    </w:p>
+    <w:p>
+      <w:pPr>
+        <w:pStyle w:val="afb"/>
+        <w:ind w:firstLine="0"/>
+        <w:jc w:val="center"/>
+        <w:rPr>
+          <w:b/>
+        </w:rPr>
+      </w:pPr>
+      <w:r>
+        <w:rPr>
+          <w:b/>
+        </w:rPr>
+        <w:t>Второй поход в Бранденбург. Битва при Пальциге</w:t>
+      </w:r>
+    </w:p>
+    <w:p>
+      <w:pPr>
+        <w:pStyle w:val="afb"/>
+        <w:ind w:firstLine="0"/>
+      </w:pPr>
+      <w:r>
+        <w:tab/>
+      </w:r>
+    </w:p>
+    <w:p>
+      <w:pPr>
+        <w:pStyle w:val="afb"/>
+        <w:ind w:firstLine="0"/>
+      </w:pPr>
+      <w:r>
+        <w:tab/>
+        <w:t xml:space="preserve"> Русская армия продвигалась быстро и остановилась у деревни Пальциг. В 4 часа утра пруссаки начали канонаду по позициям русских. В </w:t>
+      </w:r>
+      <w:r>
+        <w:lastRenderedPageBreak/>
+        <w:t>течении сражения был убит кавалерийский генерал Демику. А у пруссаков погиб Воберснов. Сражение кончилось в 8 часов вечера победой русских.</w:t>
+      </w:r>
+    </w:p>
+    <w:p>
+      <w:pPr>
+        <w:pStyle w:val="afb"/>
+        <w:ind w:firstLine="0"/>
+        <w:jc w:val="center"/>
+        <w:rPr>
+          <w:b/>
+        </w:rPr>
+      </w:pPr>
+      <w:r>
+        <w:rPr>
+          <w:b/>
+        </w:rPr>
+        <w:t>XV</w:t>
+      </w:r>
+    </w:p>
+    <w:p>
+      <w:pPr>
+        <w:pStyle w:val="afb"/>
+        <w:ind w:firstLine="0"/>
+        <w:jc w:val="center"/>
+        <w:rPr>
+          <w:b/>
+        </w:rPr>
+      </w:pPr>
+      <w:r>
+        <w:rPr>
+          <w:b/>
+        </w:rPr>
+        <w:t>Сражение при Кунерсдорфе</w:t>
+      </w:r>
+    </w:p>
+    <w:p>
+      <w:pPr>
+        <w:pStyle w:val="afb"/>
+        <w:ind w:firstLine="0"/>
+      </w:pPr>
+      <w:r>
+        <w:tab/>
+        <w:t xml:space="preserve">Салтыков предложил </w:t>
+      </w:r>
+      <w:r>
+        <w:t>австрийскому военачальнику Лаудону</w:t>
+      </w:r>
+      <w:r>
+        <w:t xml:space="preserve"> вести корпус на Франкфурт, куда он решил двинуться и сам. 1 августа</w:t>
+      </w:r>
+      <w:r>
+        <w:t xml:space="preserve"> главнокомандующий армией России</w:t>
+      </w:r>
+      <w:r>
+        <w:t xml:space="preserve"> прибыл на место</w:t>
+      </w:r>
+      <w:r>
+        <w:t xml:space="preserve">. Началась бомбардировка Франкфурта, после чего город сдался. </w:t>
+      </w:r>
+    </w:p>
+    <w:p>
+      <w:pPr>
+        <w:pStyle w:val="afb"/>
+        <w:ind w:firstLine="0"/>
+      </w:pPr>
+      <w:r>
+        <w:tab/>
+        <w:t>Следующий бой Салтыков решил принять у деревни Кунерсдорф. Примерно в 9 часов утра прусская артиллерия открыла к</w:t>
+      </w:r>
+      <w:r>
+        <w:t>ано</w:t>
+      </w:r>
+      <w:r>
+        <w:t xml:space="preserve">наду. Русские отвечали энергичным огнём. Около 11 часов появились крупные прусские силы с конницей. </w:t>
+      </w:r>
+    </w:p>
+    <w:p>
+      <w:pPr>
+        <w:pStyle w:val="afb"/>
+        <w:ind w:firstLine="0"/>
+      </w:pPr>
+      <w:r>
+        <w:tab/>
+        <w:t>В итоге прусская армия была разбита и русские одержали победу в этом сражении. Король Фридрих был в полном упадке духа и собир</w:t>
+      </w:r>
+      <w:r>
+        <w:t>ался прибегнуть к самоубийству.</w:t>
+      </w:r>
+    </w:p>
+    <w:p>
+      <w:pPr>
+        <w:pStyle w:val="afb"/>
+        <w:ind w:firstLine="0"/>
+        <w:jc w:val="center"/>
+        <w:rPr>
+          <w:b/>
+        </w:rPr>
+      </w:pPr>
+      <w:r>
+        <w:rPr>
+          <w:b/>
+        </w:rPr>
+        <w:t>X V I</w:t>
+      </w:r>
+    </w:p>
+    <w:p>
+      <w:pPr>
+        <w:pStyle w:val="afb"/>
+        <w:ind w:firstLine="0"/>
+        <w:jc w:val="center"/>
+        <w:rPr>
+          <w:b/>
+        </w:rPr>
+      </w:pPr>
+      <w:r>
+        <w:rPr>
+          <w:b/>
+        </w:rPr>
+        <w:t>Осенняя кампания 1759 г.</w:t>
+      </w:r>
+    </w:p>
+    <w:p>
+      <w:pPr>
+        <w:pStyle w:val="afb"/>
+        <w:ind w:firstLine="0"/>
+      </w:pPr>
+      <w:r>
+        <w:tab/>
+        <w:t>Кунерсдорфская победа открывала русским дорогу на Берлин. Однако поход был отменён из-за того, что австрийский главнокомандующий Даун отказался от этой идеи. 7 сентября 1759 года Фридрих с восторгом рассказал Финкенштейну о том, что рус</w:t>
+      </w:r>
+      <w:r>
+        <w:t>ские и австрийцы рассорились. «Э</w:t>
+      </w:r>
+      <w:r>
+        <w:t>ти люди ведут себя как пьяные»</w:t>
+      </w:r>
+      <w:r>
+        <w:rPr>
+          <w:rStyle w:val="afe"/>
+        </w:rPr>
+        <w:footnoteReference w:id="7"/>
+      </w:r>
+      <w:r>
+        <w:t xml:space="preserve"> - говорил</w:t>
+      </w:r>
+      <w:r>
+        <w:t xml:space="preserve"> Фридрих.</w:t>
       </w:r>
       <w:bookmarkStart w:id="0" w:name="_GoBack"/>
       <w:bookmarkEnd w:id="0"/>
-      <w:r>
-        <w:t xml:space="preserve">обезопасить себя от нападения британского флота Россия и Швеция заключили в марте 1759 года договор, к которому позже присоединились Франция и Дания. </w:t>
-      </w:r>
-      <w:r>
-        <w:rPr>
-          <w:highlight w:val="cyan"/>
-        </w:rPr>
-        <w:t>(стр. 200)</w:t>
+    </w:p>
+    <w:p>
+      <w:pPr>
+        <w:pStyle w:val="afb"/>
+        <w:ind w:firstLine="0"/>
+      </w:pPr>
+      <w:r>
+        <w:tab/>
+        <w:t xml:space="preserve">Франция была полностью истощена и желала поскорее закончить войну. Возможность сепаратного мира между Францией и Пруссией весьма беспокоила Австрию. Ей приходилось теперь видеть единственную опору в России, без помощи которой она не могла рассчитывать на </w:t>
+      </w:r>
+      <w:r>
+        <w:lastRenderedPageBreak/>
+        <w:t>удовлетворение претензий о возврате Силезии и графства Глац</w:t>
       </w:r>
       <w:r>
         <w:t>.</w:t>
       </w:r>
-    </w:p>
-    <w:p>
-      <w:pPr>
-        <w:pStyle w:val="afb"/>
-        <w:ind w:firstLine="0"/>
-        <w:jc w:val="center"/>
-        <w:rPr>
-          <w:b/>
-        </w:rPr>
-      </w:pPr>
-      <w:r>
-        <w:rPr>
-          <w:b/>
-        </w:rPr>
-        <w:t>XIII</w:t>
-      </w:r>
-    </w:p>
-    <w:p>
-      <w:pPr>
-        <w:pStyle w:val="afb"/>
-        <w:ind w:firstLine="0"/>
-        <w:jc w:val="center"/>
-        <w:rPr>
-          <w:b/>
-        </w:rPr>
-      </w:pPr>
-      <w:r>
-        <w:rPr>
-          <w:b/>
-        </w:rPr>
-        <w:t>Зима и начало кампании 1759 г.</w:t>
-      </w:r>
-    </w:p>
-    <w:p>
-      <w:pPr>
-        <w:pStyle w:val="afb"/>
-        <w:ind w:firstLine="0"/>
-      </w:pPr>
-      <w:r>
-        <w:tab/>
-        <w:t xml:space="preserve">В конце января 1759 года Фермор получил приказание сдать командование Фролову-Багрееву. Тем не менее Фермор продолжил участвовать в армии, но теперь имел более низкое звание. Однако затем роль главнокомандующего получил П. С. Салтыков. 14 июня 1759 года был окончательно утверждён план предстоящей кампании, по которому главные силы армии направлялись к </w:t>
-      </w:r>
-      <w:r>
-        <w:t>Каролату</w:t>
-      </w:r>
-      <w:r>
-        <w:t xml:space="preserve">, или при особых обстоятельствах к Кроссену. Там 18-19 июля армии австрийцев и русских должны были </w:t>
-      </w:r>
-      <w:r>
-        <w:t>встретиться. Предпола</w:t>
-      </w:r>
-      <w:r>
-        <w:t xml:space="preserve">галось собрать контрибуции, испортить канал у Франкфурта и сделать попытку набега на Берлин. </w:t>
-      </w:r>
-      <w:r>
-        <w:rPr>
-          <w:highlight w:val="cyan"/>
-        </w:rPr>
-        <w:t>(план на стр. 212)</w:t>
-      </w:r>
-    </w:p>
-    <w:p>
-      <w:pPr>
-        <w:pStyle w:val="afb"/>
-        <w:ind w:firstLine="0"/>
-        <w:jc w:val="center"/>
-        <w:rPr>
-          <w:b/>
-        </w:rPr>
-      </w:pPr>
-      <w:r>
-        <w:rPr>
-          <w:b/>
-        </w:rPr>
-        <w:t>XIV</w:t>
-      </w:r>
-    </w:p>
-    <w:p>
-      <w:pPr>
-        <w:pStyle w:val="afb"/>
-        <w:ind w:firstLine="0"/>
-        <w:jc w:val="center"/>
-        <w:rPr>
-          <w:b/>
-        </w:rPr>
-      </w:pPr>
-      <w:r>
-        <w:rPr>
-          <w:b/>
-        </w:rPr>
-        <w:t>Второй поход в Бранденбург. Битва при Пальциге</w:t>
-      </w:r>
-    </w:p>
-    <w:p>
-      <w:pPr>
-        <w:pStyle w:val="afb"/>
-        <w:ind w:firstLine="0"/>
-      </w:pPr>
-      <w:r>
-        <w:tab/>
-      </w:r>
-    </w:p>
-    <w:p>
-      <w:pPr>
-        <w:pStyle w:val="afb"/>
-        <w:ind w:firstLine="0"/>
-      </w:pPr>
-      <w:r>
-        <w:lastRenderedPageBreak/>
-        <w:tab/>
-        <w:t xml:space="preserve"> Русская армия продвигалась быстро и остановилась у деревни Пальциг. В 4 часа утра пруссаки начали канонаду по позициям русских. В течении сражения был убит кавалерийский генерал Демику. А у пруссаков погиб Воберснов. Сражение кончилось в 8 часов вечера победой русских.</w:t>
-      </w:r>
-    </w:p>
-    <w:p>
-      <w:pPr>
-        <w:pStyle w:val="afb"/>
-        <w:ind w:firstLine="0"/>
-        <w:jc w:val="center"/>
-        <w:rPr>
-          <w:b/>
-        </w:rPr>
-      </w:pPr>
-      <w:r>
-        <w:rPr>
-          <w:b/>
-        </w:rPr>
-        <w:t>XV</w:t>
-      </w:r>
-    </w:p>
-    <w:p>
-      <w:pPr>
-        <w:pStyle w:val="afb"/>
-        <w:ind w:firstLine="0"/>
-        <w:jc w:val="center"/>
-        <w:rPr>
-          <w:b/>
-        </w:rPr>
-      </w:pPr>
-      <w:r>
-        <w:rPr>
-          <w:b/>
-        </w:rPr>
-        <w:t>Сражение при Кунерсдорфе</w:t>
-      </w:r>
-    </w:p>
-    <w:p>
-      <w:pPr>
-        <w:pStyle w:val="afb"/>
-        <w:ind w:firstLine="0"/>
-      </w:pPr>
-      <w:r>
-        <w:tab/>
-        <w:t xml:space="preserve">Салтыков предложил </w:t>
-      </w:r>
-      <w:r>
-        <w:t xml:space="preserve">Лаудону </w:t>
-      </w:r>
-      <w:r>
-        <w:rPr>
-          <w:highlight w:val="cyan"/>
-        </w:rPr>
-        <w:t>(австрийскому главнокомандующему)</w:t>
-      </w:r>
-      <w:r>
-        <w:t xml:space="preserve"> вести корпус на Франкфурт, куда он решил двинуться и сам. 1 августа Салтыков вступил в Франкфурт </w:t>
-      </w:r>
-      <w:r>
-        <w:rPr>
-          <w:highlight w:val="cyan"/>
-        </w:rPr>
-        <w:t>(тавтология какая-то, надо исправить)</w:t>
-      </w:r>
-      <w:r>
-        <w:t xml:space="preserve">. Началась бомбардировка Франкфурта, после чего город сдался. </w:t>
-      </w:r>
-    </w:p>
-    <w:p>
-      <w:pPr>
-        <w:pStyle w:val="afb"/>
-        <w:ind w:firstLine="0"/>
-      </w:pPr>
-      <w:r>
-        <w:tab/>
-        <w:t>Следующий бой Салтыков решил принять у деревни Кунерсдорф. Примерно в 9 часов утра прусская артиллерия открыла к</w:t>
-      </w:r>
-      <w:r>
-        <w:t>ано</w:t>
-      </w:r>
-      <w:r>
-        <w:t xml:space="preserve">наду. Русские отвечали энергичным огнём. Около 11 часов появились крупные прусские силы с конницей. </w:t>
-      </w:r>
-    </w:p>
-    <w:p>
-      <w:pPr>
-        <w:pStyle w:val="afb"/>
-        <w:ind w:firstLine="0"/>
-      </w:pPr>
-      <w:r>
-        <w:tab/>
-        <w:t xml:space="preserve">В итоге прусская армия была разбита и русские одержали победу в этом сражении. Король Фридрих был в полном упадке духа и собирался прибегнуть к самоубийству. </w:t>
-      </w:r>
-      <w:r>
-        <w:rPr>
-          <w:highlight w:val="cyan"/>
-        </w:rPr>
-        <w:t>(стр. 238 можно вставить цитату)</w:t>
-      </w:r>
-      <w:r>
-        <w:t xml:space="preserve">. </w:t>
-      </w:r>
-      <w:r>
-        <w:rPr>
-          <w:highlight w:val="cyan"/>
-        </w:rPr>
-        <w:t>Великодушие русских</w:t>
-      </w:r>
-      <w:r>
-        <w:t>.</w:t>
-      </w:r>
-    </w:p>
-    <w:p>
-      <w:pPr>
-        <w:pStyle w:val="afb"/>
-        <w:ind w:firstLine="0"/>
-        <w:jc w:val="center"/>
-        <w:rPr>
-          <w:b/>
-        </w:rPr>
-      </w:pPr>
-      <w:r>
-        <w:rPr>
-          <w:b/>
-        </w:rPr>
-        <w:t>X V I</w:t>
-      </w:r>
-    </w:p>
-    <w:p>
-      <w:pPr>
-        <w:pStyle w:val="afb"/>
-        <w:ind w:firstLine="0"/>
-        <w:jc w:val="center"/>
-        <w:rPr>
-          <w:b/>
-        </w:rPr>
-      </w:pPr>
-      <w:r>
-        <w:rPr>
-          <w:b/>
-        </w:rPr>
-        <w:t>Осенняя кампания 1759 г.</w:t>
-      </w:r>
-    </w:p>
-    <w:p>
-      <w:pPr>
-        <w:pStyle w:val="afb"/>
-        <w:ind w:firstLine="0"/>
-      </w:pPr>
-      <w:r>
-        <w:tab/>
-        <w:t xml:space="preserve">Кунерсдорфская победа открывала русским дорогу на Берлин. Однако поход был отменён из-за того, что австрийский главнокомандующий </w:t>
-      </w:r>
-      <w:r>
-        <w:rPr>
-          <w:highlight w:val="cyan"/>
-        </w:rPr>
-        <w:t>(точно главнокомандующий?)</w:t>
-      </w:r>
-      <w:r>
-        <w:t xml:space="preserve"> Даун отказался от этой идеи. 7 сентября 1759 года Фридрих с восторгом рассказал Финкенштейну о том, что русские и австрийцы рассорились. «эти люди ведут себя как пьяные» - говорил Фридрих </w:t>
-      </w:r>
-      <w:r>
-        <w:rPr>
-          <w:highlight w:val="cyan"/>
-        </w:rPr>
-        <w:t>(возможно цитата неправильно оформлена)</w:t>
-      </w:r>
-      <w:r>
-        <w:t>.</w:t>
-      </w:r>
-    </w:p>
-    <w:p>
-      <w:pPr>
-        <w:pStyle w:val="afb"/>
-        <w:ind w:firstLine="0"/>
-      </w:pPr>
-      <w:r>
-        <w:tab/>
-        <w:t xml:space="preserve">Франция была полностью истощена и желала поскорее закончить войну. Возможность сепаратного мира между Францией и Пруссией весьма беспокоила Австрию. Ей приходилось теперь видеть единственную </w:t>
-      </w:r>
-      <w:r>
-        <w:lastRenderedPageBreak/>
-        <w:t>опору в России, без помощи которой она не могла рассчитывать на удовлетворение претензий о возврате Силезии и графства Глац</w:t>
-      </w:r>
-      <w:r>
-        <w:t>.</w:t>
-      </w:r>
       <w:r>
         <w:t xml:space="preserve"> В </w:t>
       </w:r>
@@ -1989,15 +1910,7 @@
         <w:t>Петербурге</w:t>
       </w:r>
       <w:r>
-        <w:t xml:space="preserve"> поступили заверения в дружбе и </w:t>
-      </w:r>
-      <w:proofErr w:type="gramStart"/>
-      <w:r>
-        <w:t>преданности Австрии</w:t>
-      </w:r>
-      <w:proofErr w:type="gramEnd"/>
-      <w:r>
-        <w:t xml:space="preserve"> и прос</w:t>
+        <w:t xml:space="preserve"> поступили заверения в дружбе и преданности Австрии и прос</w:t>
       </w:r>
       <w:r>
         <w:t>ь</w:t>
@@ -2786,25 +2699,7 @@
           <w:sz w:val="28"/>
           <w:szCs w:val="28"/>
         </w:rPr>
-        <w:t xml:space="preserve"> война (1756 - 1763). Это настолько крупная война, что Винстон </w:t>
-      </w:r>
-      <w:proofErr w:type="spellStart"/>
-      <w:r>
-        <w:rPr>
-          <w:rFonts w:ascii="Times New Roman" w:hAnsi="Times New Roman" w:cs="Times New Roman"/>
-          <w:sz w:val="28"/>
-          <w:szCs w:val="28"/>
-        </w:rPr>
-        <w:t>Черчель</w:t>
-      </w:r>
-      <w:proofErr w:type="spellEnd"/>
-      <w:r>
-        <w:rPr>
-          <w:rFonts w:ascii="Times New Roman" w:hAnsi="Times New Roman" w:cs="Times New Roman"/>
-          <w:sz w:val="28"/>
-          <w:szCs w:val="28"/>
-        </w:rPr>
-        <w:t xml:space="preserve"> даже назвал её </w:t>
+        <w:t xml:space="preserve"> война (1756 - 1763). Это настолько крупная война, что Винстон Черчель даже назвал её </w:t>
       </w:r>
       <w:r>
         <w:rPr>
@@ -2821,25 +2716,7 @@
           <w:sz w:val="28"/>
           <w:szCs w:val="28"/>
         </w:rPr>
-        <w:t xml:space="preserve">. Основное противостояние </w:t>
-      </w:r>
-      <w:proofErr w:type="spellStart"/>
-      <w:r>
-        <w:rPr>
-          <w:rFonts w:ascii="Times New Roman" w:hAnsi="Times New Roman" w:cs="Times New Roman"/>
-          <w:sz w:val="28"/>
-          <w:szCs w:val="28"/>
-        </w:rPr>
-        <w:t>происходело</w:t>
-      </w:r>
-      <w:proofErr w:type="spellEnd"/>
-      <w:r>
-        <w:rPr>
-          <w:rFonts w:ascii="Times New Roman" w:hAnsi="Times New Roman" w:cs="Times New Roman"/>
-          <w:sz w:val="28"/>
-          <w:szCs w:val="28"/>
-        </w:rPr>
-        <w:t xml:space="preserve"> в Европе между </w:t>
+        <w:t xml:space="preserve">. Основное противостояние происходело в Европе между </w:t>
       </w:r>
       <w:r>
         <w:rPr>
@@ -2858,7 +2735,6 @@
         </w:rPr>
         <w:t xml:space="preserve"> и </w:t>
       </w:r>
-      <w:proofErr w:type="spellStart"/>
       <w:r>
         <w:rPr>
           <w:rFonts w:ascii="Times New Roman" w:hAnsi="Times New Roman" w:cs="Times New Roman"/>
@@ -2868,7 +2744,6 @@
         </w:rPr>
         <w:t>Прусией</w:t>
       </w:r>
-      <w:proofErr w:type="spellEnd"/>
       <w:r>
         <w:rPr>
           <w:rFonts w:ascii="Times New Roman" w:hAnsi="Times New Roman" w:cs="Times New Roman"/>
@@ -2892,25 +2767,7 @@
           <w:sz w:val="28"/>
           <w:szCs w:val="28"/>
         </w:rPr>
-        <w:t xml:space="preserve">, поэтому Семилетнюю войну называют </w:t>
-      </w:r>
-      <w:proofErr w:type="spellStart"/>
-      <w:r>
-        <w:rPr>
-          <w:rFonts w:ascii="Times New Roman" w:hAnsi="Times New Roman" w:cs="Times New Roman"/>
-          <w:sz w:val="28"/>
-          <w:szCs w:val="28"/>
-        </w:rPr>
-        <w:t>таже</w:t>
-      </w:r>
-      <w:proofErr w:type="spellEnd"/>
-      <w:r>
-        <w:rPr>
-          <w:rFonts w:ascii="Times New Roman" w:hAnsi="Times New Roman" w:cs="Times New Roman"/>
-          <w:sz w:val="28"/>
-          <w:szCs w:val="28"/>
-        </w:rPr>
-        <w:t xml:space="preserve"> </w:t>
+        <w:t xml:space="preserve">, поэтому Семилетнюю войну называют таже </w:t>
       </w:r>
       <w:r>
         <w:rPr>
@@ -2920,29 +2777,7 @@
           <w:sz w:val="28"/>
           <w:szCs w:val="28"/>
         </w:rPr>
-        <w:t xml:space="preserve">третьей </w:t>
-      </w:r>
-      <w:proofErr w:type="spellStart"/>
-      <w:r>
-        <w:rPr>
-          <w:rFonts w:ascii="Times New Roman" w:hAnsi="Times New Roman" w:cs="Times New Roman"/>
-          <w:b/>
-          <w:i/>
-          <w:sz w:val="28"/>
-          <w:szCs w:val="28"/>
-        </w:rPr>
-        <w:t>Силезской</w:t>
-      </w:r>
-      <w:proofErr w:type="spellEnd"/>
-      <w:r>
-        <w:rPr>
-          <w:rFonts w:ascii="Times New Roman" w:hAnsi="Times New Roman" w:cs="Times New Roman"/>
-          <w:b/>
-          <w:i/>
-          <w:sz w:val="28"/>
-          <w:szCs w:val="28"/>
-        </w:rPr>
-        <w:t xml:space="preserve"> войной</w:t>
+        <w:t>третьей Силезской войной</w:t>
       </w:r>
       <w:r>
         <w:rPr>
@@ -2970,25 +2805,7 @@
           <w:sz w:val="28"/>
           <w:szCs w:val="28"/>
         </w:rPr>
-        <w:t xml:space="preserve">Обозначение «семилетняя» война получила в 1780-х годах, до того о ней </w:t>
-      </w:r>
-      <w:proofErr w:type="gramStart"/>
-      <w:r>
-        <w:rPr>
-          <w:rFonts w:ascii="Times New Roman" w:hAnsi="Times New Roman" w:cs="Times New Roman"/>
-          <w:sz w:val="28"/>
-          <w:szCs w:val="28"/>
-        </w:rPr>
-        <w:t>говорили</w:t>
-      </w:r>
-      <w:proofErr w:type="gramEnd"/>
-      <w:r>
-        <w:rPr>
-          <w:rFonts w:ascii="Times New Roman" w:hAnsi="Times New Roman" w:cs="Times New Roman"/>
-          <w:sz w:val="28"/>
-          <w:szCs w:val="28"/>
-        </w:rPr>
-        <w:t xml:space="preserve"> как о «недавней войне».</w:t>
+        <w:t>Обозначение «семилетняя» война получила в 1780-х годах, до того о ней говорили как о «недавней войне».</w:t>
       </w:r>
     </w:p>
     <w:p>
@@ -3179,6 +2996,7 @@
           <w:rFonts w:ascii="Times New Roman" w:hAnsi="Times New Roman" w:cs="Times New Roman"/>
           <w:sz w:val="28"/>
           <w:szCs w:val="28"/>
+          <w:lang w:val="en-US"/>
         </w:rPr>
       </w:pPr>
       <w:r>
@@ -3203,6 +3021,7 @@
           <w:rFonts w:ascii="Times New Roman" w:hAnsi="Times New Roman" w:cs="Times New Roman"/>
           <w:sz w:val="28"/>
           <w:szCs w:val="28"/>
+          <w:lang w:val="en-US"/>
         </w:rPr>
         <w:t xml:space="preserve">: </w:t>
       </w:r>
@@ -3223,10 +3042,10 @@
             <w:rFonts w:ascii="Times New Roman" w:hAnsi="Times New Roman" w:cs="Times New Roman"/>
             <w:sz w:val="28"/>
             <w:szCs w:val="28"/>
+            <w:lang w:val="en-US"/>
           </w:rPr>
           <w:t>://</w:t>
         </w:r>
-        <w:proofErr w:type="spellStart"/>
         <w:r>
           <w:rPr>
             <w:rStyle w:val="afd"/>
@@ -3237,13 +3056,13 @@
           </w:rPr>
           <w:t>prussia</w:t>
         </w:r>
-        <w:proofErr w:type="spellEnd"/>
-        <w:r>
-          <w:rPr>
-            <w:rStyle w:val="afd"/>
-            <w:rFonts w:ascii="Times New Roman" w:hAnsi="Times New Roman" w:cs="Times New Roman"/>
-            <w:sz w:val="28"/>
-            <w:szCs w:val="28"/>
+        <w:r>
+          <w:rPr>
+            <w:rStyle w:val="afd"/>
+            <w:rFonts w:ascii="Times New Roman" w:hAnsi="Times New Roman" w:cs="Times New Roman"/>
+            <w:sz w:val="28"/>
+            <w:szCs w:val="28"/>
+            <w:lang w:val="en-US"/>
           </w:rPr>
           <w:t>.</w:t>
         </w:r>
@@ -3263,6 +3082,7 @@
             <w:rFonts w:ascii="Times New Roman" w:hAnsi="Times New Roman" w:cs="Times New Roman"/>
             <w:sz w:val="28"/>
             <w:szCs w:val="28"/>
+            <w:lang w:val="en-US"/>
           </w:rPr>
           <w:t>/</w:t>
         </w:r>
@@ -3282,6 +3102,7 @@
             <w:rFonts w:ascii="Times New Roman" w:hAnsi="Times New Roman" w:cs="Times New Roman"/>
             <w:sz w:val="28"/>
             <w:szCs w:val="28"/>
+            <w:lang w:val="en-US"/>
           </w:rPr>
           <w:t>/</w:t>
         </w:r>
@@ -3301,6 +3122,7 @@
             <w:rFonts w:ascii="Times New Roman" w:hAnsi="Times New Roman" w:cs="Times New Roman"/>
             <w:sz w:val="28"/>
             <w:szCs w:val="28"/>
+            <w:lang w:val="en-US"/>
           </w:rPr>
           <w:t>/</w:t>
         </w:r>
@@ -3320,10 +3142,10 @@
             <w:rFonts w:ascii="Times New Roman" w:hAnsi="Times New Roman" w:cs="Times New Roman"/>
             <w:sz w:val="28"/>
             <w:szCs w:val="28"/>
+            <w:lang w:val="en-US"/>
           </w:rPr>
           <w:t>/</w:t>
         </w:r>
-        <w:proofErr w:type="spellStart"/>
         <w:r>
           <w:rPr>
             <w:rStyle w:val="afd"/>
@@ -3334,17 +3156,16 @@
           </w:rPr>
           <w:t>semiletnyaya</w:t>
         </w:r>
-        <w:proofErr w:type="spellEnd"/>
-        <w:r>
-          <w:rPr>
-            <w:rStyle w:val="afd"/>
-            <w:rFonts w:ascii="Times New Roman" w:hAnsi="Times New Roman" w:cs="Times New Roman"/>
-            <w:sz w:val="28"/>
-            <w:szCs w:val="28"/>
+        <w:r>
+          <w:rPr>
+            <w:rStyle w:val="afd"/>
+            <w:rFonts w:ascii="Times New Roman" w:hAnsi="Times New Roman" w:cs="Times New Roman"/>
+            <w:sz w:val="28"/>
+            <w:szCs w:val="28"/>
+            <w:lang w:val="en-US"/>
           </w:rPr>
           <w:t>-</w:t>
         </w:r>
-        <w:proofErr w:type="spellStart"/>
         <w:r>
           <w:rPr>
             <w:rStyle w:val="afd"/>
@@ -3355,13 +3176,13 @@
           </w:rPr>
           <w:t>voyna</w:t>
         </w:r>
-        <w:proofErr w:type="spellEnd"/>
-        <w:r>
-          <w:rPr>
-            <w:rStyle w:val="afd"/>
-            <w:rFonts w:ascii="Times New Roman" w:hAnsi="Times New Roman" w:cs="Times New Roman"/>
-            <w:sz w:val="28"/>
-            <w:szCs w:val="28"/>
+        <w:r>
+          <w:rPr>
+            <w:rStyle w:val="afd"/>
+            <w:rFonts w:ascii="Times New Roman" w:hAnsi="Times New Roman" w:cs="Times New Roman"/>
+            <w:sz w:val="28"/>
+            <w:szCs w:val="28"/>
+            <w:lang w:val="en-US"/>
           </w:rPr>
           <w:t>/%</w:t>
         </w:r>
@@ -3381,6 +3202,7 @@
             <w:rFonts w:ascii="Times New Roman" w:hAnsi="Times New Roman" w:cs="Times New Roman"/>
             <w:sz w:val="28"/>
             <w:szCs w:val="28"/>
+            <w:lang w:val="en-US"/>
           </w:rPr>
           <w:t>0%9</w:t>
         </w:r>
@@ -3400,6 +3222,7 @@
             <w:rFonts w:ascii="Times New Roman" w:hAnsi="Times New Roman" w:cs="Times New Roman"/>
             <w:sz w:val="28"/>
             <w:szCs w:val="28"/>
+            <w:lang w:val="en-US"/>
           </w:rPr>
           <w:t>%</w:t>
         </w:r>
@@ -3419,6 +3242,7 @@
             <w:rFonts w:ascii="Times New Roman" w:hAnsi="Times New Roman" w:cs="Times New Roman"/>
             <w:sz w:val="28"/>
             <w:szCs w:val="28"/>
+            <w:lang w:val="en-US"/>
           </w:rPr>
           <w:t>0%</w:t>
         </w:r>
@@ -3438,6 +3262,7 @@
             <w:rFonts w:ascii="Times New Roman" w:hAnsi="Times New Roman" w:cs="Times New Roman"/>
             <w:sz w:val="28"/>
             <w:szCs w:val="28"/>
+            <w:lang w:val="en-US"/>
           </w:rPr>
           <w:t>%</w:t>
         </w:r>
@@ -3457,6 +3282,7 @@
             <w:rFonts w:ascii="Times New Roman" w:hAnsi="Times New Roman" w:cs="Times New Roman"/>
             <w:sz w:val="28"/>
             <w:szCs w:val="28"/>
+            <w:lang w:val="en-US"/>
           </w:rPr>
           <w:t>1%80%</w:t>
         </w:r>
@@ -3476,6 +3302,7 @@
             <w:rFonts w:ascii="Times New Roman" w:hAnsi="Times New Roman" w:cs="Times New Roman"/>
             <w:sz w:val="28"/>
             <w:szCs w:val="28"/>
+            <w:lang w:val="en-US"/>
           </w:rPr>
           <w:t>0%</w:t>
         </w:r>
@@ -3495,6 +3322,7 @@
             <w:rFonts w:ascii="Times New Roman" w:hAnsi="Times New Roman" w:cs="Times New Roman"/>
             <w:sz w:val="28"/>
             <w:szCs w:val="28"/>
+            <w:lang w:val="en-US"/>
           </w:rPr>
           <w:t>%</w:t>
         </w:r>
@@ -3514,6 +3342,7 @@
             <w:rFonts w:ascii="Times New Roman" w:hAnsi="Times New Roman" w:cs="Times New Roman"/>
             <w:sz w:val="28"/>
             <w:szCs w:val="28"/>
+            <w:lang w:val="en-US"/>
           </w:rPr>
           <w:t>0%</w:t>
         </w:r>
@@ -3533,6 +3362,7 @@
             <w:rFonts w:ascii="Times New Roman" w:hAnsi="Times New Roman" w:cs="Times New Roman"/>
             <w:sz w:val="28"/>
             <w:szCs w:val="28"/>
+            <w:lang w:val="en-US"/>
           </w:rPr>
           <w:t>1%</w:t>
         </w:r>
@@ -3552,6 +3382,7 @@
             <w:rFonts w:ascii="Times New Roman" w:hAnsi="Times New Roman" w:cs="Times New Roman"/>
             <w:sz w:val="28"/>
             <w:szCs w:val="28"/>
+            <w:lang w:val="en-US"/>
           </w:rPr>
           <w:t>0%</w:t>
         </w:r>
@@ -3571,6 +3402,7 @@
             <w:rFonts w:ascii="Times New Roman" w:hAnsi="Times New Roman" w:cs="Times New Roman"/>
             <w:sz w:val="28"/>
             <w:szCs w:val="28"/>
+            <w:lang w:val="en-US"/>
           </w:rPr>
           <w:t>%</w:t>
         </w:r>
@@ -3590,6 +3422,7 @@
             <w:rFonts w:ascii="Times New Roman" w:hAnsi="Times New Roman" w:cs="Times New Roman"/>
             <w:sz w:val="28"/>
             <w:szCs w:val="28"/>
+            <w:lang w:val="en-US"/>
           </w:rPr>
           <w:t>0%</w:t>
         </w:r>
@@ -3609,6 +3442,7 @@
             <w:rFonts w:ascii="Times New Roman" w:hAnsi="Times New Roman" w:cs="Times New Roman"/>
             <w:sz w:val="28"/>
             <w:szCs w:val="28"/>
+            <w:lang w:val="en-US"/>
           </w:rPr>
           <w:t>%</w:t>
         </w:r>
@@ -3628,6 +3462,7 @@
             <w:rFonts w:ascii="Times New Roman" w:hAnsi="Times New Roman" w:cs="Times New Roman"/>
             <w:sz w:val="28"/>
             <w:szCs w:val="28"/>
+            <w:lang w:val="en-US"/>
           </w:rPr>
           <w:t>0%</w:t>
         </w:r>
@@ -3647,6 +3482,7 @@
             <w:rFonts w:ascii="Times New Roman" w:hAnsi="Times New Roman" w:cs="Times New Roman"/>
             <w:sz w:val="28"/>
             <w:szCs w:val="28"/>
+            <w:lang w:val="en-US"/>
           </w:rPr>
           <w:t>2%20%</w:t>
         </w:r>
@@ -3666,6 +3502,7 @@
             <w:rFonts w:ascii="Times New Roman" w:hAnsi="Times New Roman" w:cs="Times New Roman"/>
             <w:sz w:val="28"/>
             <w:szCs w:val="28"/>
+            <w:lang w:val="en-US"/>
           </w:rPr>
           <w:t>0%9</w:t>
         </w:r>
@@ -3685,6 +3522,7 @@
             <w:rFonts w:ascii="Times New Roman" w:hAnsi="Times New Roman" w:cs="Times New Roman"/>
             <w:sz w:val="28"/>
             <w:szCs w:val="28"/>
+            <w:lang w:val="en-US"/>
           </w:rPr>
           <w:t>.%20%</w:t>
         </w:r>
@@ -3704,6 +3542,7 @@
             <w:rFonts w:ascii="Times New Roman" w:hAnsi="Times New Roman" w:cs="Times New Roman"/>
             <w:sz w:val="28"/>
             <w:szCs w:val="28"/>
+            <w:lang w:val="en-US"/>
           </w:rPr>
           <w:t>0%</w:t>
         </w:r>
@@ -3723,6 +3562,7 @@
             <w:rFonts w:ascii="Times New Roman" w:hAnsi="Times New Roman" w:cs="Times New Roman"/>
             <w:sz w:val="28"/>
             <w:szCs w:val="28"/>
+            <w:lang w:val="en-US"/>
           </w:rPr>
           <w:t>1%</w:t>
         </w:r>
@@ -3742,6 +3582,7 @@
             <w:rFonts w:ascii="Times New Roman" w:hAnsi="Times New Roman" w:cs="Times New Roman"/>
             <w:sz w:val="28"/>
             <w:szCs w:val="28"/>
+            <w:lang w:val="en-US"/>
           </w:rPr>
           <w:t>0%</w:t>
         </w:r>
@@ -3761,6 +3602,7 @@
             <w:rFonts w:ascii="Times New Roman" w:hAnsi="Times New Roman" w:cs="Times New Roman"/>
             <w:sz w:val="28"/>
             <w:szCs w:val="28"/>
+            <w:lang w:val="en-US"/>
           </w:rPr>
           <w:t>5%</w:t>
         </w:r>
@@ -3780,6 +3622,7 @@
             <w:rFonts w:ascii="Times New Roman" w:hAnsi="Times New Roman" w:cs="Times New Roman"/>
             <w:sz w:val="28"/>
             <w:szCs w:val="28"/>
+            <w:lang w:val="en-US"/>
           </w:rPr>
           <w:t>0%</w:t>
         </w:r>
@@ -3799,6 +3642,7 @@
             <w:rFonts w:ascii="Times New Roman" w:hAnsi="Times New Roman" w:cs="Times New Roman"/>
             <w:sz w:val="28"/>
             <w:szCs w:val="28"/>
+            <w:lang w:val="en-US"/>
           </w:rPr>
           <w:t>%</w:t>
         </w:r>
@@ -3818,6 +3662,7 @@
             <w:rFonts w:ascii="Times New Roman" w:hAnsi="Times New Roman" w:cs="Times New Roman"/>
             <w:sz w:val="28"/>
             <w:szCs w:val="28"/>
+            <w:lang w:val="en-US"/>
           </w:rPr>
           <w:t>0%</w:t>
         </w:r>
@@ -3837,6 +3682,7 @@
             <w:rFonts w:ascii="Times New Roman" w:hAnsi="Times New Roman" w:cs="Times New Roman"/>
             <w:sz w:val="28"/>
             <w:szCs w:val="28"/>
+            <w:lang w:val="en-US"/>
           </w:rPr>
           <w:t>8%</w:t>
         </w:r>
@@ -3856,6 +3702,7 @@
             <w:rFonts w:ascii="Times New Roman" w:hAnsi="Times New Roman" w:cs="Times New Roman"/>
             <w:sz w:val="28"/>
             <w:szCs w:val="28"/>
+            <w:lang w:val="en-US"/>
           </w:rPr>
           <w:t>0%</w:t>
         </w:r>
@@ -3875,6 +3722,7 @@
             <w:rFonts w:ascii="Times New Roman" w:hAnsi="Times New Roman" w:cs="Times New Roman"/>
             <w:sz w:val="28"/>
             <w:szCs w:val="28"/>
+            <w:lang w:val="en-US"/>
           </w:rPr>
           <w:t>%</w:t>
         </w:r>
@@ -3894,6 +3742,7 @@
             <w:rFonts w:ascii="Times New Roman" w:hAnsi="Times New Roman" w:cs="Times New Roman"/>
             <w:sz w:val="28"/>
             <w:szCs w:val="28"/>
+            <w:lang w:val="en-US"/>
           </w:rPr>
           <w:t>0%</w:t>
         </w:r>
@@ -3913,6 +3762,7 @@
             <w:rFonts w:ascii="Times New Roman" w:hAnsi="Times New Roman" w:cs="Times New Roman"/>
             <w:sz w:val="28"/>
             <w:szCs w:val="28"/>
+            <w:lang w:val="en-US"/>
           </w:rPr>
           <w:t>5%</w:t>
         </w:r>
@@ -3932,6 +3782,7 @@
             <w:rFonts w:ascii="Times New Roman" w:hAnsi="Times New Roman" w:cs="Times New Roman"/>
             <w:sz w:val="28"/>
             <w:szCs w:val="28"/>
+            <w:lang w:val="en-US"/>
           </w:rPr>
           <w:t>1%82%</w:t>
         </w:r>
@@ -3951,6 +3802,7 @@
             <w:rFonts w:ascii="Times New Roman" w:hAnsi="Times New Roman" w:cs="Times New Roman"/>
             <w:sz w:val="28"/>
             <w:szCs w:val="28"/>
+            <w:lang w:val="en-US"/>
           </w:rPr>
           <w:t>0%</w:t>
         </w:r>
@@ -3970,6 +3822,7 @@
             <w:rFonts w:ascii="Times New Roman" w:hAnsi="Times New Roman" w:cs="Times New Roman"/>
             <w:sz w:val="28"/>
             <w:szCs w:val="28"/>
+            <w:lang w:val="en-US"/>
           </w:rPr>
           <w:t>%</w:t>
         </w:r>
@@ -3989,6 +3842,7 @@
             <w:rFonts w:ascii="Times New Roman" w:hAnsi="Times New Roman" w:cs="Times New Roman"/>
             <w:sz w:val="28"/>
             <w:szCs w:val="28"/>
+            <w:lang w:val="en-US"/>
           </w:rPr>
           <w:t>1%8</w:t>
         </w:r>
@@ -4008,6 +3862,7 @@
             <w:rFonts w:ascii="Times New Roman" w:hAnsi="Times New Roman" w:cs="Times New Roman"/>
             <w:sz w:val="28"/>
             <w:szCs w:val="28"/>
+            <w:lang w:val="en-US"/>
           </w:rPr>
           <w:t>%</w:t>
         </w:r>
@@ -4027,6 +3882,7 @@
             <w:rFonts w:ascii="Times New Roman" w:hAnsi="Times New Roman" w:cs="Times New Roman"/>
             <w:sz w:val="28"/>
             <w:szCs w:val="28"/>
+            <w:lang w:val="en-US"/>
           </w:rPr>
           <w:t>1%8</w:t>
         </w:r>
@@ -4046,6 +3902,7 @@
             <w:rFonts w:ascii="Times New Roman" w:hAnsi="Times New Roman" w:cs="Times New Roman"/>
             <w:sz w:val="28"/>
             <w:szCs w:val="28"/>
+            <w:lang w:val="en-US"/>
           </w:rPr>
           <w:t>%20%</w:t>
         </w:r>
@@ -4065,6 +3922,7 @@
             <w:rFonts w:ascii="Times New Roman" w:hAnsi="Times New Roman" w:cs="Times New Roman"/>
             <w:sz w:val="28"/>
             <w:szCs w:val="28"/>
+            <w:lang w:val="en-US"/>
           </w:rPr>
           <w:t>0%</w:t>
         </w:r>
@@ -4084,6 +3942,7 @@
             <w:rFonts w:ascii="Times New Roman" w:hAnsi="Times New Roman" w:cs="Times New Roman"/>
             <w:sz w:val="28"/>
             <w:szCs w:val="28"/>
+            <w:lang w:val="en-US"/>
           </w:rPr>
           <w:t>2%</w:t>
         </w:r>
@@ -4103,6 +3962,7 @@
             <w:rFonts w:ascii="Times New Roman" w:hAnsi="Times New Roman" w:cs="Times New Roman"/>
             <w:sz w:val="28"/>
             <w:szCs w:val="28"/>
+            <w:lang w:val="en-US"/>
           </w:rPr>
           <w:t>0%</w:t>
         </w:r>
@@ -4122,6 +3982,7 @@
             <w:rFonts w:ascii="Times New Roman" w:hAnsi="Times New Roman" w:cs="Times New Roman"/>
             <w:sz w:val="28"/>
             <w:szCs w:val="28"/>
+            <w:lang w:val="en-US"/>
           </w:rPr>
           <w:t>%</w:t>
         </w:r>
@@ -4141,6 +4002,7 @@
             <w:rFonts w:ascii="Times New Roman" w:hAnsi="Times New Roman" w:cs="Times New Roman"/>
             <w:sz w:val="28"/>
             <w:szCs w:val="28"/>
+            <w:lang w:val="en-US"/>
           </w:rPr>
           <w:t>0%</w:t>
         </w:r>
@@ -4160,6 +4022,7 @@
             <w:rFonts w:ascii="Times New Roman" w:hAnsi="Times New Roman" w:cs="Times New Roman"/>
             <w:sz w:val="28"/>
             <w:szCs w:val="28"/>
+            <w:lang w:val="en-US"/>
           </w:rPr>
           <w:t>9%</w:t>
         </w:r>
@@ -4179,6 +4042,7 @@
             <w:rFonts w:ascii="Times New Roman" w:hAnsi="Times New Roman" w:cs="Times New Roman"/>
             <w:sz w:val="28"/>
             <w:szCs w:val="28"/>
+            <w:lang w:val="en-US"/>
           </w:rPr>
           <w:t>0%</w:t>
         </w:r>
@@ -4198,6 +4062,7 @@
             <w:rFonts w:ascii="Times New Roman" w:hAnsi="Times New Roman" w:cs="Times New Roman"/>
             <w:sz w:val="28"/>
             <w:szCs w:val="28"/>
+            <w:lang w:val="en-US"/>
           </w:rPr>
           <w:t>%</w:t>
         </w:r>
@@ -4217,6 +4082,7 @@
             <w:rFonts w:ascii="Times New Roman" w:hAnsi="Times New Roman" w:cs="Times New Roman"/>
             <w:sz w:val="28"/>
             <w:szCs w:val="28"/>
+            <w:lang w:val="en-US"/>
           </w:rPr>
           <w:t>0%</w:t>
         </w:r>
@@ -4236,6 +4102,7 @@
             <w:rFonts w:ascii="Times New Roman" w:hAnsi="Times New Roman" w:cs="Times New Roman"/>
             <w:sz w:val="28"/>
             <w:szCs w:val="28"/>
+            <w:lang w:val="en-US"/>
           </w:rPr>
           <w:t>0%20(1940).</w:t>
         </w:r>
@@ -4263,6 +4130,7 @@
           <w:rFonts w:ascii="Times New Roman" w:hAnsi="Times New Roman" w:cs="Times New Roman"/>
           <w:sz w:val="28"/>
           <w:szCs w:val="28"/>
+          <w:lang w:val="en-US"/>
         </w:rPr>
       </w:pPr>
     </w:p>
@@ -4359,13 +4227,8 @@
         <w:pStyle w:val="afb"/>
         <w:ind w:left="720" w:firstLine="0"/>
       </w:pPr>
-      <w:proofErr w:type="spellStart"/>
-      <w:r>
-        <w:t>Крата</w:t>
-      </w:r>
-      <w:proofErr w:type="spellEnd"/>
-      <w:r>
-        <w:t xml:space="preserve"> Европы 1740-вых годов:</w:t>
+      <w:r>
+        <w:t>Крата Европы 1740-вых годов:</w:t>
       </w:r>
     </w:p>
     <w:p>
@@ -4396,15 +4259,7 @@
         </w:numPr>
       </w:pPr>
       <w:r>
-        <w:t xml:space="preserve">Карта Европы </w:t>
-      </w:r>
-      <w:proofErr w:type="spellStart"/>
-      <w:r>
-        <w:t>времян</w:t>
-      </w:r>
-      <w:proofErr w:type="spellEnd"/>
-      <w:r>
-        <w:t xml:space="preserve"> Семилетней войны: </w:t>
+        <w:t xml:space="preserve">Карта Европы времян Семилетней войны: </w:t>
       </w:r>
       <w:hyperlink r:id="rId14" w:history="1">
         <w:r>
@@ -4730,6 +4585,58 @@
           <w:rFonts w:ascii="Times New Roman" w:hAnsi="Times New Roman" w:cs="Times New Roman"/>
         </w:rPr>
         <w:t>3</w:t>
+      </w:r>
+      <w:r>
+        <w:rPr>
+          <w:rFonts w:ascii="Times New Roman" w:hAnsi="Times New Roman" w:cs="Times New Roman"/>
+        </w:rPr>
+        <w:t>)</w:t>
+      </w:r>
+    </w:p>
+  </w:footnote>
+  <w:footnote w:id="7">
+    <w:p>
+      <w:pPr>
+        <w:pStyle w:val="afa"/>
+      </w:pPr>
+      <w:r>
+        <w:rPr>
+          <w:rStyle w:val="afe"/>
+        </w:rPr>
+        <w:footnoteRef/>
+      </w:r>
+      <w:r>
+        <w:t xml:space="preserve"> </w:t>
+      </w:r>
+      <w:r>
+        <w:rPr>
+          <w:rFonts w:ascii="Times New Roman" w:hAnsi="Times New Roman" w:cs="Times New Roman"/>
+        </w:rPr>
+        <w:t xml:space="preserve">Семилетняя война / Под ред. Н. </w:t>
+      </w:r>
+      <w:r>
+        <w:rPr>
+          <w:rFonts w:ascii="Times New Roman" w:hAnsi="Times New Roman" w:cs="Times New Roman"/>
+        </w:rPr>
+        <w:t xml:space="preserve">М. Коробкова. – М., 1948 (стр. </w:t>
+      </w:r>
+      <w:r>
+        <w:rPr>
+          <w:rFonts w:ascii="Times New Roman" w:hAnsi="Times New Roman" w:cs="Times New Roman"/>
+        </w:rPr>
+        <w:t>246</w:t>
+      </w:r>
+      <w:r>
+        <w:rPr>
+          <w:rFonts w:ascii="Times New Roman" w:hAnsi="Times New Roman" w:cs="Times New Roman"/>
+        </w:rPr>
+        <w:t xml:space="preserve">, абзац </w:t>
+      </w:r>
+      <w:r>
+        <w:rPr>
+          <w:rFonts w:ascii="Times New Roman" w:hAnsi="Times New Roman" w:cs="Times New Roman"/>
+        </w:rPr>
+        <w:t>4</w:t>
       </w:r>
       <w:r>
         <w:rPr>
@@ -6799,7 +6706,7 @@
 </file>
 
 <file path=customXml/itemProps1.xml><?xml version="1.0" encoding="utf-8"?>
-<ds:datastoreItem xmlns:ds="http://schemas.openxmlformats.org/officeDocument/2006/customXml" ds:itemID="{DE9F7B04-2AB9-4DDD-802C-6E277A8558EA}">
+<ds:datastoreItem xmlns:ds="http://schemas.openxmlformats.org/officeDocument/2006/customXml" ds:itemID="{80507C4E-B50C-4314-84F3-D1606A759062}">
   <ds:schemaRefs>
     <ds:schemaRef ds:uri="http://schemas.openxmlformats.org/officeDocument/2006/bibliography"/>
   </ds:schemaRefs>

</xml_diff>

<commit_message>
Fixed names of mini chapters
</commit_message>
<xml_diff>
--- a/Реферат по истории на тему Семилетняя война.docx
+++ b/Реферат по истории на тему Семилетняя война.docx
@@ -368,7 +368,25 @@
           <w:szCs w:val="28"/>
         </w:rPr>
         <w:lastRenderedPageBreak/>
-        <w:t>Оглавление……………………………………………………………….2</w:t>
+        <w:t>Оглавление…………………………………………………………</w:t>
+      </w:r>
+      <w:proofErr w:type="gramStart"/>
+      <w:r>
+        <w:rPr>
+          <w:rFonts w:ascii="Times New Roman" w:hAnsi="Times New Roman" w:cs="Times New Roman"/>
+          <w:sz w:val="28"/>
+          <w:szCs w:val="28"/>
+        </w:rPr>
+        <w:t>…….</w:t>
+      </w:r>
+      <w:proofErr w:type="gramEnd"/>
+      <w:r>
+        <w:rPr>
+          <w:rFonts w:ascii="Times New Roman" w:hAnsi="Times New Roman" w:cs="Times New Roman"/>
+          <w:sz w:val="28"/>
+          <w:szCs w:val="28"/>
+        </w:rPr>
+        <w:t>2</w:t>
       </w:r>
     </w:p>
     <w:p>
@@ -387,7 +405,16 @@
           <w:sz w:val="28"/>
           <w:szCs w:val="28"/>
         </w:rPr>
-        <w:t>Введение………………………………………………………………</w:t>
+        <w:t>Введение……………………………………………………………</w:t>
+      </w:r>
+      <w:proofErr w:type="gramStart"/>
+      <w:r>
+        <w:rPr>
+          <w:rFonts w:ascii="Times New Roman" w:hAnsi="Times New Roman" w:cs="Times New Roman"/>
+          <w:sz w:val="28"/>
+          <w:szCs w:val="28"/>
+        </w:rPr>
+        <w:t>…</w:t>
       </w:r>
       <w:r>
         <w:rPr>
@@ -397,6 +424,7 @@
         </w:rPr>
         <w:t>….</w:t>
       </w:r>
+      <w:proofErr w:type="gramEnd"/>
       <w:r>
         <w:rPr>
           <w:rFonts w:ascii="Times New Roman" w:hAnsi="Times New Roman" w:cs="Times New Roman"/>
@@ -1127,49 +1155,14 @@
         <w:ind w:firstLine="0"/>
         <w:jc w:val="center"/>
         <w:rPr>
-          <w:b/>
-        </w:rPr>
-      </w:pPr>
-      <w:r>
-        <w:rPr>
-          <w:b/>
-          <w:lang w:val="en-US"/>
-        </w:rPr>
-        <w:t>II</w:t>
-      </w:r>
-    </w:p>
-    <w:p>
-      <w:pPr>
-        <w:pStyle w:val="afb"/>
-        <w:ind w:firstLine="0"/>
-        <w:jc w:val="center"/>
-        <w:rPr>
-          <w:b/>
-        </w:rPr>
-      </w:pPr>
-      <w:r>
-        <w:rPr>
-          <w:b/>
-        </w:rPr>
-        <w:t>Противопрусская коалиция и е</w:t>
-      </w:r>
-      <w:r>
-        <w:rPr>
-          <w:b/>
-        </w:rPr>
-        <w:t>ё</w:t>
-      </w:r>
-      <w:r>
-        <w:rPr>
-          <w:b/>
-        </w:rPr>
-        <w:t xml:space="preserve"> внутренние противоречия. Финансы я военная промышленность России. Нападение Пруссии на Саксонию. Начало войны.</w:t>
-      </w:r>
-      <w:r>
-        <w:rPr>
-          <w:b/>
-        </w:rPr>
-        <w:t xml:space="preserve"> Стр. 23</w:t>
+          <w:i/>
+        </w:rPr>
+      </w:pPr>
+      <w:r>
+        <w:rPr>
+          <w:i/>
+        </w:rPr>
+        <w:t>Начало войны</w:t>
       </w:r>
     </w:p>
     <w:p>
@@ -1197,19 +1190,16 @@
         <w:t>В начале 1757 г. Россия присоединилась к Версальскому договору. Тем не менее, несмотря на заключённый союз, между его участниками таилась внутренняя вражда и страх перед Петербургом. Все члены союза не рассматривали Россию как долговременного союзника.</w:t>
       </w:r>
       <w:r>
-        <w:t xml:space="preserve"> В конце марта 1756 году в Петербурге был создан и начала функционировать новый </w:t>
-      </w:r>
+        <w:t xml:space="preserve"> В конце марта 1756 году в Петербурге был создан и начала функционировать новый орган, под наименованием Конференция. Он объединял руководство и дипломатическими и военными делами.</w:t>
+      </w:r>
+    </w:p>
+    <w:p>
+      <w:pPr>
+        <w:pStyle w:val="afb"/>
+        <w:ind w:firstLine="0"/>
+      </w:pPr>
       <w:r>
         <w:lastRenderedPageBreak/>
-        <w:t>орган, под наименованием Конференция. Он объединял руководство и дипломатическими и военными делами.</w:t>
-      </w:r>
-    </w:p>
-    <w:p>
-      <w:pPr>
-        <w:pStyle w:val="afb"/>
-        <w:ind w:firstLine="0"/>
-      </w:pPr>
-      <w:r>
         <w:tab/>
         <w:t>В 1756 году Фридрих отдал приказ о пополнении войск. Через некоторое время он совершил нападение на Саксонию и смог её оккупировать. Австрия запросила помощь России, однако та не смогла прийти, ведь её армия ещё не была готова из-за прошлого наставления Австрии отложить мобилизацию на время. Австрия направила своё войско против Фридриха. Первое столкновение в этой войне произошло между армиями А</w:t>
       </w:r>
@@ -1230,32 +1220,28 @@
       <w:pPr>
         <w:pStyle w:val="afb"/>
         <w:ind w:firstLine="0"/>
+      </w:pPr>
+    </w:p>
+    <w:p>
+      <w:pPr>
+        <w:pStyle w:val="afb"/>
+        <w:ind w:firstLine="0"/>
         <w:jc w:val="center"/>
         <w:rPr>
-          <w:b/>
-        </w:rPr>
-      </w:pPr>
-      <w:r>
-        <w:rPr>
-          <w:b/>
-        </w:rPr>
-        <w:t xml:space="preserve">VI </w:t>
-      </w:r>
-    </w:p>
-    <w:p>
-      <w:pPr>
-        <w:pStyle w:val="afb"/>
-        <w:ind w:firstLine="0"/>
-        <w:jc w:val="center"/>
-        <w:rPr>
-          <w:b/>
-        </w:rPr>
-      </w:pPr>
-      <w:r>
-        <w:rPr>
-          <w:b/>
-        </w:rPr>
-        <w:t>Первый поход в Восточную Пруссию (1757 г.)</w:t>
+          <w:i/>
+        </w:rPr>
+      </w:pPr>
+      <w:r>
+        <w:rPr>
+          <w:i/>
+        </w:rPr>
+        <w:t>П</w:t>
+      </w:r>
+      <w:r>
+        <w:rPr>
+          <w:i/>
+        </w:rPr>
+        <w:t>ервый поход в Восточную Пруссию</w:t>
       </w:r>
     </w:p>
     <w:p>
@@ -1307,11 +1293,11 @@
         <w:t>Тильзит</w:t>
       </w:r>
       <w:r>
-        <w:t xml:space="preserve">. Через некоторое время армия выдвинулась дальше и остановилась на Гросс-Егерсдорфском поле. 29 августа 1757 г. произошло наступление прусских войск на русские позиции, которое оказалось просто рекогносцировкой. В 6 утра Прусская армия наступила, битва длилась 10 часов, и закончилась победой русских, несмотря на плохую организацию </w:t>
+        <w:t xml:space="preserve">. Через некоторое время армия выдвинулась дальше и остановилась на Гросс-Егерсдорфском поле. 29 августа 1757 г. произошло наступление прусских войск на русские позиции, которое оказалось просто рекогносцировкой. В 6 утра Прусская армия наступила, битва длилась 10 часов, и закончилась победой русских, несмотря на плохую организацию армии и то, что Апраксин совершил большое количество грубых ошибок. Затем Апраксин решил по причине недостатка провизии и большого </w:t>
       </w:r>
       <w:r>
         <w:lastRenderedPageBreak/>
-        <w:t>армии и то, что Апраксин совершил большое количество грубых ошибок. Затем Апраксин решил по причине недостатка провизии и большого количества больных отступить в Тильзит, который, в конечно итоге, он тоже решил оставить, из-за неспособности армии принять бой.</w:t>
+        <w:t>количества больных отступить в Тильзит, который, в конечно итоге, он тоже решил оставить, из-за неспособности армии принять бой.</w:t>
       </w:r>
     </w:p>
     <w:p>
@@ -1329,39 +1315,23 @@
     <w:p>
       <w:pPr>
         <w:pStyle w:val="afb"/>
+        <w:ind w:firstLine="708"/>
+      </w:pPr>
+    </w:p>
+    <w:p>
+      <w:pPr>
+        <w:pStyle w:val="afb"/>
         <w:ind w:firstLine="0"/>
         <w:jc w:val="center"/>
         <w:rPr>
-          <w:b/>
-        </w:rPr>
-      </w:pPr>
-      <w:r>
-        <w:rPr>
-          <w:b/>
-        </w:rPr>
-        <w:t>IX</w:t>
-      </w:r>
-    </w:p>
-    <w:p>
-      <w:pPr>
-        <w:pStyle w:val="afb"/>
-        <w:ind w:firstLine="0"/>
-        <w:jc w:val="center"/>
-        <w:rPr>
-          <w:b/>
-        </w:rPr>
-      </w:pPr>
-      <w:r>
-        <w:rPr>
-          <w:b/>
-        </w:rPr>
-        <w:t>Зим</w:t>
-      </w:r>
-      <w:r>
-        <w:rPr>
-          <w:b/>
-        </w:rPr>
-        <w:t>няя кампания 1758 г. Оккупация Восточной Пруссии</w:t>
+          <w:i/>
+        </w:rPr>
+      </w:pPr>
+      <w:r>
+        <w:rPr>
+          <w:i/>
+        </w:rPr>
+        <w:t>Оккупация Восточной Пруссии</w:t>
       </w:r>
     </w:p>
     <w:p>
@@ -1439,11 +1409,11 @@
       </w:pPr>
       <w:r>
         <w:tab/>
-        <w:t xml:space="preserve">Дальнейший план действий русских и австрийцев отличался, ведь для России было важно защищать новозавоёванные земли, а для Австрии </w:t>
+        <w:t xml:space="preserve">Дальнейший план действий русских и австрийцев отличался, ведь для России было важно защищать новозавоёванные земли, а для Австрии нет. Более того, венским дипломатам не было выгодно, чтобы Россия </w:t>
       </w:r>
       <w:r>
         <w:lastRenderedPageBreak/>
-        <w:t>нет. Более того, венским дипломатам не было выгодно, чтобы Россия усиливалась, ведь они боялись, что она в будущем, став очень могущественной, может стать врагом для них.</w:t>
+        <w:t>усиливалась, ведь они боялись, что она в будущем, став очень могущественной, может стать врагом для них.</w:t>
       </w:r>
     </w:p>
     <w:p>
@@ -1480,32 +1450,28 @@
       <w:pPr>
         <w:pStyle w:val="afb"/>
         <w:ind w:firstLine="0"/>
+      </w:pPr>
+    </w:p>
+    <w:p>
+      <w:pPr>
+        <w:pStyle w:val="afb"/>
+        <w:ind w:firstLine="0"/>
         <w:jc w:val="center"/>
         <w:rPr>
-          <w:b/>
-        </w:rPr>
-      </w:pPr>
-      <w:r>
-        <w:rPr>
-          <w:b/>
-        </w:rPr>
-        <w:t>XI</w:t>
-      </w:r>
-    </w:p>
-    <w:p>
-      <w:pPr>
-        <w:pStyle w:val="afb"/>
-        <w:ind w:firstLine="0"/>
-        <w:jc w:val="center"/>
-        <w:rPr>
-          <w:b/>
-        </w:rPr>
-      </w:pPr>
-      <w:r>
-        <w:rPr>
-          <w:b/>
-        </w:rPr>
-        <w:t xml:space="preserve"> Осада Кюстрина. Сражение при Цорндорфе</w:t>
+          <w:i/>
+        </w:rPr>
+      </w:pPr>
+      <w:r>
+        <w:rPr>
+          <w:i/>
+        </w:rPr>
+        <w:t>Осада Кюстрина и с</w:t>
+      </w:r>
+      <w:r>
+        <w:rPr>
+          <w:i/>
+        </w:rPr>
+        <w:t>ражение при Цорндорфе</w:t>
       </w:r>
     </w:p>
     <w:p>
@@ -1549,9 +1515,514 @@
         <w:ind w:firstLine="0"/>
       </w:pPr>
       <w:r>
+        <w:tab/>
+        <w:t>14 октября 1758 года Фридрих потерпел жёсткое поражение при Гохкирхене против Австрии.</w:t>
+      </w:r>
+    </w:p>
+    <w:p>
+      <w:pPr>
+        <w:pStyle w:val="afb"/>
+        <w:ind w:firstLine="0"/>
+      </w:pPr>
+    </w:p>
+    <w:p>
+      <w:pPr>
+        <w:pStyle w:val="afb"/>
+        <w:ind w:firstLine="0"/>
+        <w:jc w:val="center"/>
+        <w:rPr>
+          <w:i/>
+        </w:rPr>
+      </w:pPr>
+      <w:r>
+        <w:rPr>
+          <w:i/>
+        </w:rPr>
+        <w:t>Отступление 1758 г.</w:t>
+      </w:r>
+    </w:p>
+    <w:p>
+      <w:pPr>
+        <w:pStyle w:val="afb"/>
+        <w:ind w:firstLine="0"/>
+      </w:pPr>
+      <w:r>
+        <w:tab/>
+        <w:t xml:space="preserve">6 сентября 1758 года главнокомандующий русской армией Фермор собрал совет, который постановил осадить Кольберг, идя через Солдин на </w:t>
+      </w:r>
+      <w:r>
+        <w:t>Старг</w:t>
+      </w:r>
+      <w:r>
+        <w:t>а</w:t>
+      </w:r>
+      <w:r>
+        <w:t>р</w:t>
+      </w:r>
+      <w:r>
+        <w:t xml:space="preserve">д. 26 сентября русские передовые части вступили в </w:t>
+      </w:r>
+      <w:r>
+        <w:t xml:space="preserve">Старгард </w:t>
+      </w:r>
+      <w:r>
+        <w:t>и заняли его 30 сентября. Особый отряд направили на Кольберг, однако операцию пришлось отменить и начать отступление.</w:t>
+      </w:r>
+    </w:p>
+    <w:p>
+      <w:pPr>
+        <w:pStyle w:val="afb"/>
+        <w:ind w:firstLine="0"/>
+      </w:pPr>
+      <w:r>
+        <w:tab/>
+        <w:t>Франция подписала соглашение с Австрией, к которому в 1760 году присоединилась и Россия. Желая обезопасить себя от нападения британского флота Россия и Швеция заключили в марте 1759 года договор, к которому позже присоединились Франция и Дания</w:t>
+      </w:r>
+      <w:r>
+        <w:t>.</w:t>
+      </w:r>
+    </w:p>
+    <w:p>
+      <w:pPr>
+        <w:pStyle w:val="afb"/>
+        <w:ind w:firstLine="0"/>
+      </w:pPr>
+    </w:p>
+    <w:p>
+      <w:pPr>
+        <w:pStyle w:val="afb"/>
+        <w:ind w:firstLine="0"/>
+        <w:jc w:val="center"/>
+        <w:rPr>
+          <w:i/>
+        </w:rPr>
+      </w:pPr>
+      <w:r>
+        <w:rPr>
+          <w:i/>
+        </w:rPr>
+        <w:t>Н</w:t>
+      </w:r>
+      <w:r>
+        <w:rPr>
+          <w:i/>
+        </w:rPr>
+        <w:t>ачало кампании 1759 г.</w:t>
+      </w:r>
+    </w:p>
+    <w:p>
+      <w:pPr>
+        <w:pStyle w:val="afb"/>
+        <w:ind w:firstLine="0"/>
+      </w:pPr>
+      <w:r>
+        <w:tab/>
+        <w:t xml:space="preserve">В конце января 1759 года Фермор получил приказание сдать командование Фролову-Багрееву. Тем не менее Фермор продолжил участвовать в армии, но теперь имел более низкое звание. Однако затем роль главнокомандующего получил П. С. Салтыков. 14 июня 1759 года был окончательно утверждён план предстоящей кампании, по которому главные силы армии направлялись к </w:t>
+      </w:r>
+      <w:r>
+        <w:t>Каролату</w:t>
+      </w:r>
+      <w:r>
+        <w:t xml:space="preserve">, или при особых обстоятельствах к Кроссену. Там 18-19 июля армии австрийцев и русских должны были </w:t>
+      </w:r>
+      <w:r>
+        <w:t>встретиться. Предпола</w:t>
+      </w:r>
+      <w:r>
+        <w:t>галось собрать контрибуции, испортить канал у Франкфурта и сделать попытку набега на Берлин</w:t>
+      </w:r>
+      <w:r>
+        <w:t>.</w:t>
+      </w:r>
+    </w:p>
+    <w:p>
+      <w:pPr>
+        <w:pStyle w:val="afb"/>
+        <w:ind w:firstLine="0"/>
+        <w:jc w:val="center"/>
+        <w:rPr>
+          <w:b/>
+        </w:rPr>
+      </w:pPr>
+    </w:p>
+    <w:p>
+      <w:pPr>
+        <w:pStyle w:val="afb"/>
+        <w:ind w:firstLine="0"/>
+        <w:jc w:val="center"/>
+        <w:rPr>
+          <w:i/>
+        </w:rPr>
+      </w:pPr>
+      <w:r>
+        <w:rPr>
+          <w:i/>
+        </w:rPr>
+        <w:t>Битва при Пальциге</w:t>
+      </w:r>
+    </w:p>
+    <w:p>
+      <w:pPr>
+        <w:pStyle w:val="afb"/>
+        <w:ind w:firstLine="0"/>
+      </w:pPr>
+      <w:r>
+        <w:tab/>
+        <w:t xml:space="preserve"> Русская армия продвигалась быстро и остановилась у деревни Пальциг. В 4 часа утра пруссаки начали канонаду по позициям русских. В течении сражения был убит кавалерийский генерал Демику. А у пруссаков погиб Воберснов. Сражение кончилось в 8 часов вечера победой русских.</w:t>
+      </w:r>
+    </w:p>
+    <w:p>
+      <w:pPr>
+        <w:pStyle w:val="afb"/>
+        <w:ind w:firstLine="0"/>
+      </w:pPr>
+    </w:p>
+    <w:p>
+      <w:pPr>
+        <w:pStyle w:val="afb"/>
+        <w:ind w:firstLine="0"/>
+        <w:jc w:val="center"/>
+        <w:rPr>
+          <w:i/>
+        </w:rPr>
+      </w:pPr>
+      <w:r>
+        <w:rPr>
+          <w:i/>
+        </w:rPr>
+        <w:lastRenderedPageBreak/>
+        <w:t>Сражение при Кунерсдорфе</w:t>
+      </w:r>
+    </w:p>
+    <w:p>
+      <w:pPr>
+        <w:pStyle w:val="afb"/>
+        <w:ind w:firstLine="0"/>
+      </w:pPr>
+      <w:r>
+        <w:tab/>
+        <w:t xml:space="preserve">Салтыков предложил </w:t>
+      </w:r>
+      <w:r>
+        <w:t>австрийскому военачальнику Лаудону</w:t>
+      </w:r>
+      <w:r>
+        <w:t xml:space="preserve"> вести корпус на Франкфурт, куда он решил двинуться и сам. 1 августа</w:t>
+      </w:r>
+      <w:r>
+        <w:t xml:space="preserve"> главнокомандующий армией России</w:t>
+      </w:r>
+      <w:r>
+        <w:t xml:space="preserve"> прибыл на место</w:t>
+      </w:r>
+      <w:r>
+        <w:t xml:space="preserve">. Началась бомбардировка Франкфурта, после чего город сдался. </w:t>
+      </w:r>
+    </w:p>
+    <w:p>
+      <w:pPr>
+        <w:pStyle w:val="afb"/>
+        <w:ind w:firstLine="0"/>
+      </w:pPr>
+      <w:r>
+        <w:tab/>
+        <w:t>Следующий бой Салтыков решил принять у деревни Кунерсдорф. Примерно в 9 часов утра прусская артиллерия открыла к</w:t>
+      </w:r>
+      <w:r>
+        <w:t>ано</w:t>
+      </w:r>
+      <w:r>
+        <w:t xml:space="preserve">наду. Русские отвечали энергичным огнём. Около 11 часов появились крупные прусские силы с конницей. </w:t>
+      </w:r>
+    </w:p>
+    <w:p>
+      <w:pPr>
+        <w:pStyle w:val="afb"/>
+        <w:ind w:firstLine="0"/>
+      </w:pPr>
+      <w:r>
+        <w:tab/>
+        <w:t>В итоге прусская армия была разбита и русские одержали победу в этом сражении. Король Фридрих был в полном упадке духа и собир</w:t>
+      </w:r>
+      <w:r>
+        <w:t>ался прибегнуть к самоубийству.</w:t>
+      </w:r>
+    </w:p>
+    <w:p>
+      <w:pPr>
+        <w:pStyle w:val="afb"/>
+        <w:ind w:firstLine="0"/>
+      </w:pPr>
+    </w:p>
+    <w:p>
+      <w:pPr>
+        <w:pStyle w:val="afb"/>
+        <w:ind w:firstLine="0"/>
+        <w:jc w:val="center"/>
+        <w:rPr>
+          <w:i/>
+        </w:rPr>
+      </w:pPr>
+      <w:r>
+        <w:rPr>
+          <w:i/>
+        </w:rPr>
+        <w:t>Осенняя кампания 1759 г.</w:t>
+      </w:r>
+    </w:p>
+    <w:p>
+      <w:pPr>
+        <w:pStyle w:val="afb"/>
+        <w:ind w:firstLine="0"/>
+      </w:pPr>
+      <w:r>
+        <w:tab/>
+        <w:t>Кунерсдорфская победа открывала русским дорогу на Берлин. Однако поход был отменён из-за того, что австрийский главнокомандующий Даун отказался от этой идеи. 7 сентября 1759 года Фридрих с восторгом рассказал Финкенштейну о том, что рус</w:t>
+      </w:r>
+      <w:r>
+        <w:t>ские и австрийцы рассорились. «Э</w:t>
+      </w:r>
+      <w:r>
+        <w:t>ти люди ведут себя как пьяные»</w:t>
+      </w:r>
+      <w:r>
+        <w:rPr>
+          <w:rStyle w:val="afe"/>
+        </w:rPr>
+        <w:footnoteReference w:id="7"/>
+      </w:r>
+      <w:r>
+        <w:t xml:space="preserve"> - говорил</w:t>
+      </w:r>
+      <w:r>
+        <w:t xml:space="preserve"> Фридрих.</w:t>
+      </w:r>
+    </w:p>
+    <w:p>
+      <w:pPr>
+        <w:pStyle w:val="afb"/>
+        <w:ind w:firstLine="0"/>
+      </w:pPr>
+      <w:r>
+        <w:tab/>
+        <w:t>Франция была полностью истощена и желала поскорее закончить войну. Возможность сепаратного мира между Францией и Пруссией весьма беспокоила Австрию. Ей приходилось теперь видеть единственную опору в России, без помощи которой она не могла рассчитывать на удовлетворение претензий о возврате Силезии и графства Глац</w:t>
+      </w:r>
+      <w:r>
+        <w:t>.</w:t>
+      </w:r>
+      <w:r>
+        <w:t xml:space="preserve"> В </w:t>
+      </w:r>
+      <w:r>
+        <w:t>Петербурге</w:t>
+      </w:r>
+      <w:r>
+        <w:t xml:space="preserve"> поступили заверения в дружбе и </w:t>
+      </w:r>
+      <w:proofErr w:type="gramStart"/>
+      <w:r>
+        <w:t>преданности Австрии</w:t>
+      </w:r>
+      <w:proofErr w:type="gramEnd"/>
+      <w:r>
+        <w:t xml:space="preserve"> и прос</w:t>
+      </w:r>
+      <w:r>
+        <w:t>ь</w:t>
+      </w:r>
+      <w:r>
+        <w:t xml:space="preserve">ба подтвердить прежние обязательства. Со своей стороны, Вена </w:t>
+      </w:r>
+      <w:r>
+        <w:lastRenderedPageBreak/>
+        <w:t xml:space="preserve">обещала приложить все </w:t>
+      </w:r>
+      <w:r>
+        <w:t>усилия</w:t>
+      </w:r>
+      <w:r>
+        <w:t xml:space="preserve"> для удовлетворения претензий петербургского кабинета </w:t>
+      </w:r>
+      <w:r>
+        <w:rPr>
+          <w:highlight w:val="cyan"/>
+        </w:rPr>
+        <w:t>(</w:t>
+      </w:r>
+      <w:r>
+        <w:rPr>
+          <w:highlight w:val="cyan"/>
+        </w:rPr>
+        <w:t xml:space="preserve">наверное, </w:t>
+      </w:r>
+      <w:r>
+        <w:rPr>
+          <w:highlight w:val="cyan"/>
+        </w:rPr>
+        <w:t>стоит сократить)</w:t>
+      </w:r>
+      <w:r>
+        <w:t>.</w:t>
+      </w:r>
+    </w:p>
+    <w:p>
+      <w:pPr>
+        <w:pStyle w:val="afb"/>
+        <w:ind w:firstLine="0"/>
+      </w:pPr>
+      <w:r>
+        <w:tab/>
+        <w:t>Вопреки обязательству Австрии не заключать без ведома Франции договоров с Россией, Эстергази под давлением Воронцова 23 марта 1760 года подписал соглашение. Франции не удалось заключить мира с Англией и поэтому ей пришлось оставаться верным союзником.</w:t>
+      </w:r>
+    </w:p>
+    <w:p>
+      <w:pPr>
+        <w:pStyle w:val="afb"/>
+        <w:ind w:firstLine="0"/>
+        <w:jc w:val="center"/>
+        <w:rPr>
+          <w:b/>
+        </w:rPr>
+      </w:pPr>
+    </w:p>
+    <w:p>
+      <w:pPr>
+        <w:pStyle w:val="afb"/>
+        <w:ind w:firstLine="0"/>
+        <w:jc w:val="center"/>
+        <w:rPr>
+          <w:i/>
+        </w:rPr>
+      </w:pPr>
+      <w:r>
+        <w:rPr>
+          <w:i/>
+        </w:rPr>
+        <w:t>План последующих действий</w:t>
+      </w:r>
+    </w:p>
+    <w:p>
+      <w:pPr>
+        <w:pStyle w:val="afb"/>
+        <w:ind w:firstLine="0"/>
+      </w:pPr>
+      <w:r>
+        <w:tab/>
+        <w:t>Для разработки направления действий в будущей кампании Салтыков во второй половине февраля выехал в Петербург, временно сдав командование генералу Фермору.</w:t>
+      </w:r>
+    </w:p>
+    <w:p>
+      <w:pPr>
+        <w:pStyle w:val="afb"/>
+        <w:ind w:firstLine="0"/>
+      </w:pPr>
+      <w:r>
+        <w:tab/>
+        <w:t xml:space="preserve">Новая кампания предполагала, что главная австрийская армия продолжит операции в Саксонии, а заново сформированная вторая соединится с русской армией, которая, будучи доведена до 70 тыс. чел., должна выступить в направлении на Одер между Франкфуртом и Глогау. Если бы Фридрих захотел препятствовать соединению союзников, австрийцы ударят ему в тыл </w:t>
+      </w:r>
+      <w:r>
+        <w:rPr>
+          <w:highlight w:val="cyan"/>
+        </w:rPr>
+        <w:t>(тоже, наверное, стоит сократить)</w:t>
+      </w:r>
+      <w:r>
+        <w:t>.</w:t>
+      </w:r>
+    </w:p>
+    <w:p>
+      <w:pPr>
+        <w:pStyle w:val="afb"/>
+        <w:ind w:firstLine="0"/>
+      </w:pPr>
+      <w:r>
+        <w:tab/>
+        <w:t xml:space="preserve">11 июня 1760 года Салтыков вернулся к армии. Произошло Лигницкое сражение, в котором пруссаки одержали победу над австрийцами. </w:t>
+      </w:r>
+    </w:p>
+    <w:p>
+      <w:pPr>
+        <w:pStyle w:val="afb"/>
+        <w:ind w:firstLine="0"/>
+      </w:pPr>
+      <w:r>
+        <w:tab/>
+        <w:t>Недовольная положением дел Конференция находила целесообразным отказаться от первоначальных намерений, перенести действия в Померанию, однако потом приняли решение повести войска на Глогау. 12 сентября 1760 года Салтыков был вынужден временн</w:t>
+      </w:r>
+      <w:r>
+        <w:t>о сдать командование Фермо</w:t>
+      </w:r>
+      <w:r>
+        <w:t>ру из-за болезни.</w:t>
+      </w:r>
+    </w:p>
+    <w:p>
+      <w:pPr>
+        <w:pStyle w:val="afb"/>
+        <w:ind w:firstLine="0"/>
+      </w:pPr>
+      <w:r>
+        <w:tab/>
+        <w:t>В Петербурге приняли решение сделать новым главнокомандующем А. Б. Бутурлина, который в обществе, однако, не пользовался уважением.</w:t>
+      </w:r>
+    </w:p>
+    <w:p>
+      <w:pPr>
+        <w:pStyle w:val="afb"/>
+        <w:ind w:firstLine="0"/>
+      </w:pPr>
+    </w:p>
+    <w:p>
+      <w:pPr>
+        <w:pStyle w:val="afb"/>
+        <w:ind w:firstLine="0"/>
+        <w:jc w:val="center"/>
+        <w:rPr>
+          <w:i/>
+        </w:rPr>
+      </w:pPr>
+      <w:r>
+        <w:rPr>
+          <w:i/>
+        </w:rPr>
+        <w:t>Взятие Берлина</w:t>
+      </w:r>
+    </w:p>
+    <w:p>
+      <w:pPr>
+        <w:pStyle w:val="afb"/>
+        <w:ind w:firstLine="0"/>
+      </w:pPr>
+      <w:r>
         <w:lastRenderedPageBreak/>
         <w:tab/>
-        <w:t>14 октября 1758 года Фридрих потерпел жёсткое поражение при Гохкирхене против Австрии.</w:t>
+        <w:t>К началу сентября 1760 года русские заняли Каролат. Петербургом был принят новый план – из армии выделялось два отряда: один под начальством генерала Олица</w:t>
+      </w:r>
+      <w:r>
+        <w:t xml:space="preserve"> </w:t>
+      </w:r>
+      <w:r>
+        <w:t>для операций под Кольбергом, другой под командой Тотлебена, подкреплённый частями Чернышёва, для захвата Берлина.</w:t>
+      </w:r>
+    </w:p>
+    <w:p>
+      <w:pPr>
+        <w:pStyle w:val="afb"/>
+        <w:ind w:firstLine="0"/>
+      </w:pPr>
+      <w:r>
+        <w:tab/>
+        <w:t>3 октября 1760 года Тотлебен выступил к Берлину со всей конницей. Обстрел столицы начался около 2 часов дня. Вторая атака произошла лишь в 12 часов ночи. Тотлебен приступил к переговорам о капитуляции, текст которой был окончательно выработан к 4 часам ночи.</w:t>
+      </w:r>
+    </w:p>
+    <w:p>
+      <w:pPr>
+        <w:pStyle w:val="afb"/>
+        <w:ind w:firstLine="0"/>
+      </w:pPr>
+      <w:r>
+        <w:tab/>
+        <w:t>Тотлебен вошёл в Берлин. Он оказался его полным хозяином, и Чернышёв, не вмешиваясь в его распоряжения, даже не вошёл в столицу, а оставался со своими войсками вне Берлина. Тотлебен не разрушал город, лишь взяв контрибуцию с него. В это время к Берлину форсированным маршем двигалась 70-тысячная армия Фридриха. Было принято решение начать отступление. В ночь с 11 на 12 октября одна часть и вечером 12 октября другая часть русской армии покинули город.</w:t>
       </w:r>
     </w:p>
     <w:p>
@@ -1563,12 +2034,6 @@
           <w:b/>
         </w:rPr>
       </w:pPr>
-      <w:r>
-        <w:rPr>
-          <w:b/>
-        </w:rPr>
-        <w:t>XII</w:t>
-      </w:r>
     </w:p>
     <w:p>
       <w:pPr>
@@ -1576,313 +2041,14 @@
         <w:ind w:firstLine="0"/>
         <w:jc w:val="center"/>
         <w:rPr>
-          <w:b/>
-        </w:rPr>
-      </w:pPr>
-      <w:r>
-        <w:rPr>
-          <w:b/>
-        </w:rPr>
-        <w:t xml:space="preserve"> Отступление 1758 г.</w:t>
-      </w:r>
-    </w:p>
-    <w:p>
-      <w:pPr>
-        <w:pStyle w:val="afb"/>
-        <w:ind w:firstLine="0"/>
-      </w:pPr>
-      <w:r>
-        <w:tab/>
-        <w:t xml:space="preserve">6 сентября 1758 года главнокомандующий русской армией Фермор собрал совет, который постановил осадить Кольберг, идя через Солдин на </w:t>
-      </w:r>
-      <w:r>
-        <w:t>Старг</w:t>
-      </w:r>
-      <w:r>
-        <w:t>а</w:t>
-      </w:r>
-      <w:r>
-        <w:t>р</w:t>
-      </w:r>
-      <w:r>
-        <w:t xml:space="preserve">д. 26 сентября русские передовые части вступили в </w:t>
-      </w:r>
-      <w:r>
-        <w:t xml:space="preserve">Старгард </w:t>
-      </w:r>
-      <w:r>
-        <w:t>и заняли его 30 сентября. Особый отряд направили на Кольберг, однако операцию пришлось отменить и начать отступление.</w:t>
-      </w:r>
-    </w:p>
-    <w:p>
-      <w:pPr>
-        <w:pStyle w:val="afb"/>
-        <w:ind w:firstLine="0"/>
-      </w:pPr>
-      <w:r>
-        <w:tab/>
-        <w:t>Франция подписала соглашение с Австрией, к которому в 1760 году присоединилась и Россия. Желая обезопасить себя от нападения британского флота Россия и Швеция заключили в марте 1759 года договор, к которому позже присоединились Франция и Дания</w:t>
-      </w:r>
-      <w:r>
-        <w:t>.</w:t>
-      </w:r>
-    </w:p>
-    <w:p>
-      <w:pPr>
-        <w:pStyle w:val="afb"/>
-        <w:ind w:firstLine="0"/>
-        <w:jc w:val="center"/>
-        <w:rPr>
-          <w:b/>
-        </w:rPr>
-      </w:pPr>
-      <w:r>
-        <w:rPr>
-          <w:b/>
-        </w:rPr>
-        <w:t>XIII</w:t>
-      </w:r>
-    </w:p>
-    <w:p>
-      <w:pPr>
-        <w:pStyle w:val="afb"/>
-        <w:ind w:firstLine="0"/>
-        <w:jc w:val="center"/>
-        <w:rPr>
-          <w:b/>
-        </w:rPr>
-      </w:pPr>
-      <w:r>
-        <w:rPr>
-          <w:b/>
-        </w:rPr>
-        <w:t>Зима и начало кампании 1759 г.</w:t>
-      </w:r>
-    </w:p>
-    <w:p>
-      <w:pPr>
-        <w:pStyle w:val="afb"/>
-        <w:ind w:firstLine="0"/>
-      </w:pPr>
-      <w:r>
-        <w:tab/>
-        <w:t xml:space="preserve">В конце января 1759 года Фермор получил приказание сдать командование Фролову-Багрееву. Тем не менее Фермор продолжил участвовать в армии, но теперь имел более низкое звание. Однако затем роль главнокомандующего получил П. С. Салтыков. 14 июня 1759 года был окончательно утверждён план предстоящей кампании, по которому главные силы армии направлялись к </w:t>
-      </w:r>
-      <w:r>
-        <w:t>Каролату</w:t>
-      </w:r>
-      <w:r>
-        <w:t xml:space="preserve">, или при особых обстоятельствах к Кроссену. Там 18-19 июля армии австрийцев и русских должны были </w:t>
-      </w:r>
-      <w:r>
-        <w:t>встретиться. Предпола</w:t>
-      </w:r>
-      <w:r>
-        <w:t>галось собрать контрибуции, испортить канал у Франкфурта и сделать попытку набега на Берлин</w:t>
-      </w:r>
-      <w:r>
-        <w:t>.</w:t>
-      </w:r>
-    </w:p>
-    <w:p>
-      <w:pPr>
-        <w:pStyle w:val="afb"/>
-        <w:ind w:firstLine="0"/>
-        <w:jc w:val="center"/>
-        <w:rPr>
-          <w:b/>
-        </w:rPr>
-      </w:pPr>
-      <w:r>
-        <w:rPr>
-          <w:b/>
-        </w:rPr>
-        <w:t>XIV</w:t>
-      </w:r>
-    </w:p>
-    <w:p>
-      <w:pPr>
-        <w:pStyle w:val="afb"/>
-        <w:ind w:firstLine="0"/>
-        <w:jc w:val="center"/>
-        <w:rPr>
-          <w:b/>
-        </w:rPr>
-      </w:pPr>
-      <w:r>
-        <w:rPr>
-          <w:b/>
-        </w:rPr>
-        <w:t>Второй поход в Бранденбург. Битва при Пальциге</w:t>
-      </w:r>
-    </w:p>
-    <w:p>
-      <w:pPr>
-        <w:pStyle w:val="afb"/>
-        <w:ind w:firstLine="0"/>
-      </w:pPr>
-      <w:r>
-        <w:tab/>
-      </w:r>
-    </w:p>
-    <w:p>
-      <w:pPr>
-        <w:pStyle w:val="afb"/>
-        <w:ind w:firstLine="0"/>
-      </w:pPr>
-      <w:r>
-        <w:tab/>
-        <w:t xml:space="preserve"> Русская армия продвигалась быстро и остановилась у деревни Пальциг. В 4 часа утра пруссаки начали канонаду по позициям русских. В </w:t>
-      </w:r>
-      <w:r>
-        <w:lastRenderedPageBreak/>
-        <w:t>течении сражения был убит кавалерийский генерал Демику. А у пруссаков погиб Воберснов. Сражение кончилось в 8 часов вечера победой русских.</w:t>
-      </w:r>
-    </w:p>
-    <w:p>
-      <w:pPr>
-        <w:pStyle w:val="afb"/>
-        <w:ind w:firstLine="0"/>
-        <w:jc w:val="center"/>
-        <w:rPr>
-          <w:b/>
-        </w:rPr>
-      </w:pPr>
-      <w:r>
-        <w:rPr>
-          <w:b/>
-        </w:rPr>
-        <w:t>XV</w:t>
-      </w:r>
-    </w:p>
-    <w:p>
-      <w:pPr>
-        <w:pStyle w:val="afb"/>
-        <w:ind w:firstLine="0"/>
-        <w:jc w:val="center"/>
-        <w:rPr>
-          <w:b/>
-        </w:rPr>
-      </w:pPr>
-      <w:r>
-        <w:rPr>
-          <w:b/>
-        </w:rPr>
-        <w:t>Сражение при Кунерсдорфе</w:t>
-      </w:r>
-    </w:p>
-    <w:p>
-      <w:pPr>
-        <w:pStyle w:val="afb"/>
-        <w:ind w:firstLine="0"/>
-      </w:pPr>
-      <w:r>
-        <w:tab/>
-        <w:t xml:space="preserve">Салтыков предложил </w:t>
-      </w:r>
-      <w:r>
-        <w:t>австрийскому военачальнику Лаудону</w:t>
-      </w:r>
-      <w:r>
-        <w:t xml:space="preserve"> вести корпус на Франкфурт, куда он решил двинуться и сам. 1 августа</w:t>
-      </w:r>
-      <w:r>
-        <w:t xml:space="preserve"> главнокомандующий армией России</w:t>
-      </w:r>
-      <w:r>
-        <w:t xml:space="preserve"> прибыл на место</w:t>
-      </w:r>
-      <w:r>
-        <w:t xml:space="preserve">. Началась бомбардировка Франкфурта, после чего город сдался. </w:t>
-      </w:r>
-    </w:p>
-    <w:p>
-      <w:pPr>
-        <w:pStyle w:val="afb"/>
-        <w:ind w:firstLine="0"/>
-      </w:pPr>
-      <w:r>
-        <w:tab/>
-        <w:t>Следующий бой Салтыков решил принять у деревни Кунерсдорф. Примерно в 9 часов утра прусская артиллерия открыла к</w:t>
-      </w:r>
-      <w:r>
-        <w:t>ано</w:t>
-      </w:r>
-      <w:r>
-        <w:t xml:space="preserve">наду. Русские отвечали энергичным огнём. Около 11 часов появились крупные прусские силы с конницей. </w:t>
-      </w:r>
-    </w:p>
-    <w:p>
-      <w:pPr>
-        <w:pStyle w:val="afb"/>
-        <w:ind w:firstLine="0"/>
-      </w:pPr>
-      <w:r>
-        <w:tab/>
-        <w:t>В итоге прусская армия была разбита и русские одержали победу в этом сражении. Король Фридрих был в полном упадке духа и собир</w:t>
-      </w:r>
-      <w:r>
-        <w:t>ался прибегнуть к самоубийству.</w:t>
-      </w:r>
-    </w:p>
-    <w:p>
-      <w:pPr>
-        <w:pStyle w:val="afb"/>
-        <w:ind w:firstLine="0"/>
-        <w:jc w:val="center"/>
-        <w:rPr>
-          <w:b/>
-        </w:rPr>
-      </w:pPr>
-      <w:r>
-        <w:rPr>
-          <w:b/>
-        </w:rPr>
-        <w:t>X V I</w:t>
-      </w:r>
-    </w:p>
-    <w:p>
-      <w:pPr>
-        <w:pStyle w:val="afb"/>
-        <w:ind w:firstLine="0"/>
-        <w:jc w:val="center"/>
-        <w:rPr>
-          <w:b/>
-        </w:rPr>
-      </w:pPr>
-      <w:r>
-        <w:rPr>
-          <w:b/>
-        </w:rPr>
-        <w:t>Осенняя кампания 1759 г.</w:t>
-      </w:r>
-    </w:p>
-    <w:p>
-      <w:pPr>
-        <w:pStyle w:val="afb"/>
-        <w:ind w:firstLine="0"/>
-      </w:pPr>
-      <w:r>
-        <w:tab/>
-        <w:t>Кунерсдорфская победа открывала русским дорогу на Берлин. Однако поход был отменён из-за того, что австрийский главнокомандующий Даун отказался от этой идеи. 7 сентября 1759 года Фридрих с восторгом рассказал Финкенштейну о том, что рус</w:t>
-      </w:r>
-      <w:r>
-        <w:t>ские и австрийцы рассорились. «Э</w:t>
-      </w:r>
-      <w:r>
-        <w:t>ти люди ведут себя как пьяные»</w:t>
-      </w:r>
-      <w:r>
-        <w:rPr>
-          <w:rStyle w:val="afe"/>
-        </w:rPr>
-        <w:footnoteReference w:id="7"/>
-      </w:r>
-      <w:r>
-        <w:t xml:space="preserve"> - говорил</w:t>
-      </w:r>
-      <w:r>
-        <w:t xml:space="preserve"> Фридрих.</w:t>
+          <w:i/>
+        </w:rPr>
+      </w:pPr>
+      <w:r>
+        <w:rPr>
+          <w:i/>
+        </w:rPr>
+        <w:t>Осада Кольберга</w:t>
       </w:r>
       <w:bookmarkStart w:id="0" w:name="_GoBack"/>
       <w:bookmarkEnd w:id="0"/>
@@ -1894,67 +2060,131 @@
       </w:pPr>
       <w:r>
         <w:tab/>
-        <w:t xml:space="preserve">Франция была полностью истощена и желала поскорее закончить войну. Возможность сепаратного мира между Францией и Пруссией весьма беспокоила Австрию. Ей приходилось теперь видеть единственную опору в России, без помощи которой она не могла рассчитывать на </w:t>
-      </w:r>
+        <w:t>26 августа 1760 года к Кольбергу прибыл флот, а на следующий день открыл бомбардировку. 31 августа начался сильный шторм. Фридрих отправил на помощь Вернера, который сбил конные посты и вошёл в крепость. Русским пришлось отступить.</w:t>
+      </w:r>
+    </w:p>
+    <w:p>
+      <w:pPr>
+        <w:pStyle w:val="afb"/>
+        <w:ind w:firstLine="0"/>
+        <w:jc w:val="center"/>
+        <w:rPr>
+          <w:b/>
+        </w:rPr>
+      </w:pPr>
+    </w:p>
+    <w:p>
+      <w:pPr>
+        <w:pStyle w:val="afb"/>
+        <w:ind w:firstLine="0"/>
+        <w:jc w:val="center"/>
+        <w:rPr>
+          <w:i/>
+        </w:rPr>
+      </w:pPr>
+      <w:r>
+        <w:rPr>
+          <w:i/>
+        </w:rPr>
+        <w:t>Падение Кольберга и з</w:t>
+      </w:r>
+      <w:r>
+        <w:rPr>
+          <w:i/>
+        </w:rPr>
+        <w:t>авоевание Померании</w:t>
+      </w:r>
+    </w:p>
+    <w:p>
+      <w:pPr>
+        <w:pStyle w:val="afb"/>
+        <w:ind w:firstLine="708"/>
+      </w:pPr>
+      <w:r>
+        <w:t>План кампании 1761 года начали обсуждать значительно раньше, чем в предыдущие годы.</w:t>
+      </w:r>
+      <w:r>
+        <w:t xml:space="preserve"> В</w:t>
+      </w:r>
+      <w:r>
+        <w:t xml:space="preserve"> основном проектировали начать операции взятием Кольберга, перейти Одер, открыть путь для соединения со шведами и двинуться на Берлин.</w:t>
+      </w:r>
+    </w:p>
+    <w:p>
+      <w:pPr>
+        <w:pStyle w:val="afb"/>
+        <w:ind w:firstLine="708"/>
+      </w:pPr>
       <w:r>
         <w:lastRenderedPageBreak/>
-        <w:t>удовлетворение претензий о возврате Силезии и графства Глац</w:t>
-      </w:r>
-      <w:r>
-        <w:t>.</w:t>
-      </w:r>
-      <w:r>
-        <w:t xml:space="preserve"> В </w:t>
-      </w:r>
-      <w:r>
-        <w:t>Петербурге</w:t>
-      </w:r>
-      <w:r>
-        <w:t xml:space="preserve"> поступили заверения в дружбе и преданности Австрии и прос</w:t>
-      </w:r>
-      <w:r>
-        <w:t>ь</w:t>
-      </w:r>
-      <w:r>
-        <w:t xml:space="preserve">ба подтвердить прежние обязательства. Со своей стороны, Вена обещала приложить все </w:t>
-      </w:r>
-      <w:r>
-        <w:t>усилия</w:t>
-      </w:r>
-      <w:r>
-        <w:t xml:space="preserve"> для удовлетворения претензий петербургского кабинета </w:t>
-      </w:r>
-      <w:r>
-        <w:rPr>
-          <w:highlight w:val="cyan"/>
-        </w:rPr>
-        <w:t>(</w:t>
-      </w:r>
-      <w:r>
-        <w:rPr>
-          <w:highlight w:val="cyan"/>
-        </w:rPr>
-        <w:t xml:space="preserve">наверное, </w:t>
-      </w:r>
-      <w:r>
-        <w:rPr>
-          <w:highlight w:val="cyan"/>
-        </w:rPr>
-        <w:t>стоит сократить)</w:t>
-      </w:r>
-      <w:r>
-        <w:t>.</w:t>
-      </w:r>
-    </w:p>
-    <w:p>
-      <w:pPr>
-        <w:pStyle w:val="afb"/>
-        <w:ind w:firstLine="0"/>
-      </w:pPr>
+        <w:t>25 января 1761 года русская кавалерия во главе с Тотлебеном подошла к Кольбергу, но 17 февраля была вынуждена отступить. 14 мая поступил рескрипт Конференции, предписывавший идти в Силезию на соединение с Лаудоном, выделив особый корпус под командой Румянцева для осады Кольберга.</w:t>
+      </w:r>
+    </w:p>
+    <w:p>
+      <w:pPr>
+        <w:pStyle w:val="afb"/>
+        <w:ind w:firstLine="708"/>
+      </w:pPr>
+      <w:r>
+        <w:t>Атаку назначали на 3 сентября. 9 сентября 1761 года Лаудон взял Швейдницу. Внезапно выяснилось, что Тотлебен был предателем, его арестовали.</w:t>
+      </w:r>
+    </w:p>
+    <w:p>
+      <w:pPr>
+        <w:pStyle w:val="afb"/>
+        <w:ind w:firstLine="708"/>
+      </w:pPr>
+      <w:r>
+        <w:t>19 августа 1761 года Румянцев двинул войска в направлении к крепости, а 4 сентября он уже подступил к Кольбергу и сбил неприятеля с окрестных высот. Русские начали осаду крепости и 16 декабря Кольберг сдался.</w:t>
+      </w:r>
+    </w:p>
+    <w:p>
+      <w:pPr>
+        <w:pStyle w:val="afb"/>
+        <w:ind w:firstLine="708"/>
+      </w:pPr>
+      <w:r>
+        <w:t xml:space="preserve">15 августа 1761 года между Людовиком и Карлом </w:t>
+      </w:r>
+      <w:r>
+        <w:rPr>
+          <w:lang w:val="en-US"/>
+        </w:rPr>
+        <w:t>III</w:t>
+      </w:r>
+      <w:r>
+        <w:t xml:space="preserve"> </w:t>
+      </w:r>
+      <w:r>
+        <w:t xml:space="preserve">состоялось соглашение, следствием которого явилось вступление Испании в война на стороне Франции. </w:t>
+      </w:r>
+    </w:p>
+    <w:p>
+      <w:pPr>
+        <w:pStyle w:val="afb"/>
+        <w:ind w:firstLine="708"/>
+      </w:pPr>
+      <w:r>
+        <w:t>Англия не нуждалась более в помощи Пруссии, которой уже выплатила более двух с половиной миллионов фунтов стерлингов, и с начала 1762 года расторгла с нею договор о субсидиях, чем усугубило и без того сложное положение Фридриха.</w:t>
+      </w:r>
+    </w:p>
+    <w:p>
+      <w:pPr>
+        <w:pStyle w:val="afb"/>
+        <w:ind w:firstLine="708"/>
+      </w:pPr>
+      <w:r>
+        <w:t>6 января 1762 года, то есть на другой день после смерти Елизаветы (о чём ещё не знал Фридрих), король написал Финкенштейну о подготовке переговоров с противниками ради спасения остатков прусской монархии, которую он хотел передать племяннику.</w:t>
+      </w:r>
       <w:r>
         <w:tab/>
-        <w:t>Вопреки обязательству Австрии не заключать без ведома Франции договоров с Россией, Эстергази под давлением Воронцова 23 марта 1760 года подписал соглашение. Франции не удалось заключить мира с Англией и поэтому ей пришлось оставаться верным союзником.</w:t>
-      </w:r>
+      </w:r>
+    </w:p>
+    <w:p>
+      <w:pPr>
+        <w:pStyle w:val="afb"/>
+        <w:ind w:firstLine="708"/>
+      </w:pPr>
     </w:p>
     <w:p>
       <w:pPr>
@@ -1962,30 +2192,14 @@
         <w:ind w:firstLine="0"/>
         <w:jc w:val="center"/>
         <w:rPr>
-          <w:b/>
-        </w:rPr>
-      </w:pPr>
-      <w:r>
-        <w:rPr>
-          <w:b/>
-        </w:rPr>
-        <w:t>XVII</w:t>
-      </w:r>
-    </w:p>
-    <w:p>
-      <w:pPr>
-        <w:pStyle w:val="afb"/>
-        <w:ind w:firstLine="0"/>
-        <w:jc w:val="center"/>
-        <w:rPr>
-          <w:b/>
-        </w:rPr>
-      </w:pPr>
-      <w:r>
-        <w:rPr>
-          <w:b/>
-        </w:rPr>
-        <w:t>Зима 1760 г. Действия в Померании. Первая Силезская кампания</w:t>
+          <w:i/>
+        </w:rPr>
+      </w:pPr>
+      <w:r>
+        <w:rPr>
+          <w:i/>
+        </w:rPr>
+        <w:t>Окончание войны</w:t>
       </w:r>
     </w:p>
     <w:p>
@@ -1995,52 +2209,7 @@
       </w:pPr>
       <w:r>
         <w:tab/>
-        <w:t>Для разработки направления действий в будущей кампании Салтыков во второй половине февраля выехал в Петербург, временно сдав командование генералу Фермору.</w:t>
-      </w:r>
-    </w:p>
-    <w:p>
-      <w:pPr>
-        <w:pStyle w:val="afb"/>
-        <w:ind w:firstLine="0"/>
-      </w:pPr>
-      <w:r>
-        <w:tab/>
-        <w:t xml:space="preserve">Новая кампания предполагала, что главная австрийская армия продолжит операции в Саксонии, а заново сформированная вторая соединится с русской армией, которая, будучи доведена до 70 тыс. чел., должна выступить в направлении на Одер между Франкфуртом и Глогау. Если бы Фридрих захотел препятствовать соединению союзников, австрийцы ударят ему в тыл </w:t>
-      </w:r>
-      <w:r>
-        <w:rPr>
-          <w:highlight w:val="cyan"/>
-        </w:rPr>
-        <w:t>(тоже, наверное, стоит сократить)</w:t>
-      </w:r>
-      <w:r>
-        <w:t>.</w:t>
-      </w:r>
-    </w:p>
-    <w:p>
-      <w:pPr>
-        <w:pStyle w:val="afb"/>
-        <w:ind w:firstLine="0"/>
-      </w:pPr>
-      <w:r>
-        <w:tab/>
-        <w:t xml:space="preserve">11 июня 1760 года Салтыков вернулся к армии. Произошло Лигницкое сражение, в котором пруссаки одержали победу над австрийцами. </w:t>
-      </w:r>
-    </w:p>
-    <w:p>
-      <w:pPr>
-        <w:pStyle w:val="afb"/>
-        <w:ind w:firstLine="0"/>
-      </w:pPr>
-      <w:r>
-        <w:tab/>
-        <w:t>Недовольная положением дел Конференция находила целесообразным отказаться от первоначальных намерений, перенести действия в Померанию, однако потом приняли решение повести войска на Глогау. 12 сентября 1760 года Салтыков был вынужден временн</w:t>
-      </w:r>
-      <w:r>
-        <w:t>о сдать командование Фермо</w:t>
-      </w:r>
-      <w:r>
-        <w:t>ру из-за болезни.</w:t>
+        <w:t>5 января 1762 года в Петербурге было опубликовано сообщение о взятии Кольберга. В тот же день, после длительной агонии, умерла императрица Елизавета.</w:t>
       </w:r>
     </w:p>
     <w:p>
@@ -2051,336 +2220,6 @@
       <w:r>
         <w:lastRenderedPageBreak/>
         <w:tab/>
-        <w:t>В Петербурге приняли решение сделать новым главнокомандующем А. Б. Бутурлина, который в обществе, однако, не пользовался уважением.</w:t>
-      </w:r>
-    </w:p>
-    <w:p>
-      <w:pPr>
-        <w:pStyle w:val="afb"/>
-        <w:ind w:firstLine="0"/>
-        <w:jc w:val="center"/>
-        <w:rPr>
-          <w:b/>
-        </w:rPr>
-      </w:pPr>
-      <w:r>
-        <w:rPr>
-          <w:b/>
-        </w:rPr>
-        <w:t>XVIII</w:t>
-      </w:r>
-    </w:p>
-    <w:p>
-      <w:pPr>
-        <w:pStyle w:val="afb"/>
-        <w:ind w:firstLine="0"/>
-        <w:jc w:val="center"/>
-        <w:rPr>
-          <w:b/>
-        </w:rPr>
-      </w:pPr>
-      <w:r>
-        <w:rPr>
-          <w:b/>
-        </w:rPr>
-        <w:t>Взятие Берлина</w:t>
-      </w:r>
-    </w:p>
-    <w:p>
-      <w:pPr>
-        <w:pStyle w:val="afb"/>
-        <w:ind w:firstLine="0"/>
-      </w:pPr>
-      <w:r>
-        <w:tab/>
-        <w:t>К началу сентября 1760 года русские заняли Каролат. Петербургом был принят новый план – из армии выделялось два отряда: один под начальством генерала Олица</w:t>
-      </w:r>
-      <w:r>
-        <w:t xml:space="preserve"> </w:t>
-      </w:r>
-      <w:r>
-        <w:t>для операций под Кольбергом, другой под командой Тотлебена, подкреплённый частями Чернышёва, для захвата Берлина.</w:t>
-      </w:r>
-    </w:p>
-    <w:p>
-      <w:pPr>
-        <w:pStyle w:val="afb"/>
-        <w:ind w:firstLine="0"/>
-      </w:pPr>
-      <w:r>
-        <w:tab/>
-        <w:t>3 октября 1760 года Тотлебен выступил к Берлину со всей конницей. Обстрел столицы начался около 2 часов дня. Вторая атака произошла лишь в 12 часов ночи. Тотлебен приступил к переговорам о капитуляции, текст которой был окончательно выработан к 4 часам ночи.</w:t>
-      </w:r>
-    </w:p>
-    <w:p>
-      <w:pPr>
-        <w:pStyle w:val="afb"/>
-        <w:ind w:firstLine="0"/>
-      </w:pPr>
-      <w:r>
-        <w:tab/>
-        <w:t>Тотлебен вошёл в Берлин. Он оказался его полным хозяином, и Чернышёв, не вмешиваясь в его распоряжения, даже не вошёл в столицу, а оставался со своими войсками вне Берлина. Тотлебен не разрушал город, лишь взяв контрибуцию с него. В это время к Берлину форсированным маршем двигалась 70-тысячная армия Фридриха. Было принято решение начать отступление. В ночь с 11 на 12 октября одна часть и вечером 12 октября другая часть русской армии покинули город.</w:t>
-      </w:r>
-    </w:p>
-    <w:p>
-      <w:pPr>
-        <w:pStyle w:val="afb"/>
-        <w:ind w:firstLine="0"/>
-        <w:jc w:val="center"/>
-        <w:rPr>
-          <w:b/>
-        </w:rPr>
-      </w:pPr>
-      <w:r>
-        <w:rPr>
-          <w:b/>
-        </w:rPr>
-        <w:t>XIX</w:t>
-      </w:r>
-    </w:p>
-    <w:p>
-      <w:pPr>
-        <w:pStyle w:val="afb"/>
-        <w:ind w:firstLine="0"/>
-        <w:jc w:val="center"/>
-        <w:rPr>
-          <w:b/>
-        </w:rPr>
-      </w:pPr>
-      <w:r>
-        <w:rPr>
-          <w:b/>
-        </w:rPr>
-        <w:t>Осада Кольберга. Конец кампании</w:t>
-      </w:r>
-      <w:r>
-        <w:rPr>
-          <w:b/>
-        </w:rPr>
-        <w:t xml:space="preserve"> 1760 г.</w:t>
-      </w:r>
-    </w:p>
-    <w:p>
-      <w:pPr>
-        <w:pStyle w:val="afb"/>
-        <w:ind w:firstLine="0"/>
-      </w:pPr>
-      <w:r>
-        <w:tab/>
-        <w:t>26 августа 1760 года к Кольбергу прибыл флот, а на следующий день открыл бомбардировку. 31 августа начался сильный шторм. Фридрих отправил на помощь Вернера, который сбил конные посты и вошёл в крепость. Русским пришлось отступить.</w:t>
-      </w:r>
-    </w:p>
-    <w:p>
-      <w:pPr>
-        <w:pStyle w:val="afb"/>
-        <w:ind w:firstLine="0"/>
-        <w:jc w:val="center"/>
-        <w:rPr>
-          <w:b/>
-        </w:rPr>
-      </w:pPr>
-      <w:r>
-        <w:tab/>
-      </w:r>
-      <w:r>
-        <w:rPr>
-          <w:b/>
-        </w:rPr>
-        <w:t>XX</w:t>
-      </w:r>
-    </w:p>
-    <w:p>
-      <w:pPr>
-        <w:pStyle w:val="afb"/>
-        <w:ind w:firstLine="0"/>
-        <w:jc w:val="center"/>
-        <w:rPr>
-          <w:b/>
-        </w:rPr>
-      </w:pPr>
-      <w:r>
-        <w:rPr>
-          <w:b/>
-        </w:rPr>
-        <w:t>Втор</w:t>
-      </w:r>
-      <w:r>
-        <w:rPr>
-          <w:b/>
-        </w:rPr>
-        <w:t>а</w:t>
-      </w:r>
-      <w:r>
-        <w:rPr>
-          <w:b/>
-        </w:rPr>
-        <w:t>я Силезская ка</w:t>
-      </w:r>
-      <w:r>
-        <w:rPr>
-          <w:b/>
-        </w:rPr>
-        <w:t>м</w:t>
-      </w:r>
-      <w:r>
-        <w:rPr>
-          <w:b/>
-        </w:rPr>
-        <w:t xml:space="preserve">пания. Падение Кольберга. Завоевание </w:t>
-      </w:r>
-      <w:r>
-        <w:rPr>
-          <w:b/>
-        </w:rPr>
-        <w:t>П</w:t>
-      </w:r>
-      <w:r>
-        <w:rPr>
-          <w:b/>
-        </w:rPr>
-        <w:t>омерании</w:t>
-      </w:r>
-    </w:p>
-    <w:p>
-      <w:pPr>
-        <w:pStyle w:val="afb"/>
-        <w:ind w:firstLine="708"/>
-      </w:pPr>
-      <w:r>
-        <w:lastRenderedPageBreak/>
-        <w:t>План кампании 1761 года начали обсуждать значительно раньше, чем в предыдущие годы.</w:t>
-      </w:r>
-      <w:r>
-        <w:t xml:space="preserve"> В</w:t>
-      </w:r>
-      <w:r>
-        <w:t xml:space="preserve"> основном проектировали начать операции взятием Кольберга, перейти Одер, открыть путь для соединения со шведами и двинуться на Берлин.</w:t>
-      </w:r>
-    </w:p>
-    <w:p>
-      <w:pPr>
-        <w:pStyle w:val="afb"/>
-        <w:ind w:firstLine="708"/>
-      </w:pPr>
-      <w:r>
-        <w:t>25 января 1761 года русская кавалерия во главе с Тотлебеном подошла к Кольбергу, но 17 февраля была вынуждена отступить. 14 мая поступил рескрипт Конференции, предписывавший идти в Силезию на соединение с Лаудоном, выделив особый корпус под командой Румянцева для осады Кольберга.</w:t>
-      </w:r>
-    </w:p>
-    <w:p>
-      <w:pPr>
-        <w:pStyle w:val="afb"/>
-        <w:ind w:firstLine="708"/>
-      </w:pPr>
-      <w:r>
-        <w:t>Атаку назначали на 3 сентября. 9 сентября 1761 года Лаудон взял Швейдницу. Внезапно выяснилось, что Тотлебен был предателем, его арестовали.</w:t>
-      </w:r>
-    </w:p>
-    <w:p>
-      <w:pPr>
-        <w:pStyle w:val="afb"/>
-        <w:ind w:firstLine="708"/>
-      </w:pPr>
-      <w:r>
-        <w:t>19 августа 1761 года Румянцев двинул войска в направлении к крепости, а 4 сентября он уже подступил к Кольбергу и сбил неприятеля с окрестных высот. Русские начали осаду крепости и 16 декабря Кольберг сдался.</w:t>
-      </w:r>
-    </w:p>
-    <w:p>
-      <w:pPr>
-        <w:pStyle w:val="afb"/>
-        <w:ind w:firstLine="708"/>
-      </w:pPr>
-      <w:r>
-        <w:t xml:space="preserve">15 августа 1761 года между Людовиком и Карлом </w:t>
-      </w:r>
-      <w:r>
-        <w:rPr>
-          <w:lang w:val="en-US"/>
-        </w:rPr>
-        <w:t>III</w:t>
-      </w:r>
-      <w:r>
-        <w:t xml:space="preserve"> </w:t>
-      </w:r>
-      <w:r>
-        <w:t xml:space="preserve">состоялось соглашение, следствием которого явилось вступление Испании в война на стороне Франции. </w:t>
-      </w:r>
-    </w:p>
-    <w:p>
-      <w:pPr>
-        <w:pStyle w:val="afb"/>
-        <w:ind w:firstLine="708"/>
-      </w:pPr>
-      <w:r>
-        <w:t>Англия не нуждалась более в помощи Пруссии, которой уже выплатила более двух с половиной миллионов фунтов стерлингов, и с начала 1762 года расторгла с нею договор о субсидиях, чем усугубило и без того сложное положение Фридриха.</w:t>
-      </w:r>
-    </w:p>
-    <w:p>
-      <w:pPr>
-        <w:pStyle w:val="afb"/>
-        <w:ind w:firstLine="708"/>
-      </w:pPr>
-      <w:r>
-        <w:t>6 января 1762 года, то есть на другой день после смерти Елизаветы (о чём ещё не знал Фридрих), король написал Финкенштейну о подготовке переговоров с противниками ради спасения остатков прусской монархии, которую он хотел передать племяннику.</w:t>
-      </w:r>
-      <w:r>
-        <w:tab/>
-      </w:r>
-    </w:p>
-    <w:p>
-      <w:pPr>
-        <w:pStyle w:val="afb"/>
-        <w:ind w:firstLine="0"/>
-        <w:jc w:val="center"/>
-        <w:rPr>
-          <w:b/>
-        </w:rPr>
-      </w:pPr>
-      <w:r>
-        <w:rPr>
-          <w:b/>
-        </w:rPr>
-        <w:t>XXI</w:t>
-      </w:r>
-    </w:p>
-    <w:p>
-      <w:pPr>
-        <w:pStyle w:val="afb"/>
-        <w:ind w:firstLine="0"/>
-        <w:jc w:val="center"/>
-        <w:rPr>
-          <w:b/>
-        </w:rPr>
-      </w:pPr>
-      <w:r>
-        <w:rPr>
-          <w:b/>
-        </w:rPr>
-        <w:t>Окончание войны</w:t>
-      </w:r>
-    </w:p>
-    <w:p>
-      <w:pPr>
-        <w:pStyle w:val="afb"/>
-        <w:ind w:firstLine="0"/>
-      </w:pPr>
-    </w:p>
-    <w:p>
-      <w:pPr>
-        <w:pStyle w:val="afb"/>
-        <w:ind w:firstLine="0"/>
-      </w:pPr>
-      <w:r>
-        <w:tab/>
-        <w:t>5 января 1762 года в Петербурге было опубликовано сообщение о взятии Кольберга. В тот же день, после длительной агонии, умерла императрица Елизавета.</w:t>
-      </w:r>
-    </w:p>
-    <w:p>
-      <w:pPr>
-        <w:pStyle w:val="afb"/>
-        <w:ind w:firstLine="0"/>
-      </w:pPr>
-      <w:r>
-        <w:tab/>
         <w:t xml:space="preserve">После её смерти на престол взошёл Пётр </w:t>
       </w:r>
       <w:r>
@@ -2442,7 +2281,6 @@
         <w:ind w:firstLine="0"/>
       </w:pPr>
       <w:r>
-        <w:lastRenderedPageBreak/>
         <w:tab/>
         <w:t>Австрия приступила к переговорам с Пруссией при посредн</w:t>
       </w:r>
@@ -2690,7 +2528,6 @@
         <w:rPr>
           <w:rStyle w:val="afc"/>
         </w:rPr>
-        <w:lastRenderedPageBreak/>
         <w:t>Семилетняя</w:t>
       </w:r>
       <w:r>
@@ -2699,7 +2536,25 @@
           <w:sz w:val="28"/>
           <w:szCs w:val="28"/>
         </w:rPr>
-        <w:t xml:space="preserve"> война (1756 - 1763). Это настолько крупная война, что Винстон Черчель даже назвал её </w:t>
+        <w:t xml:space="preserve"> война (1756 - 1763). Это настолько крупная война, что Винстон </w:t>
+      </w:r>
+      <w:proofErr w:type="spellStart"/>
+      <w:r>
+        <w:rPr>
+          <w:rFonts w:ascii="Times New Roman" w:hAnsi="Times New Roman" w:cs="Times New Roman"/>
+          <w:sz w:val="28"/>
+          <w:szCs w:val="28"/>
+        </w:rPr>
+        <w:t>Черчель</w:t>
+      </w:r>
+      <w:proofErr w:type="spellEnd"/>
+      <w:r>
+        <w:rPr>
+          <w:rFonts w:ascii="Times New Roman" w:hAnsi="Times New Roman" w:cs="Times New Roman"/>
+          <w:sz w:val="28"/>
+          <w:szCs w:val="28"/>
+        </w:rPr>
+        <w:t xml:space="preserve"> даже назвал её </w:t>
       </w:r>
       <w:r>
         <w:rPr>
@@ -2716,7 +2571,25 @@
           <w:sz w:val="28"/>
           <w:szCs w:val="28"/>
         </w:rPr>
-        <w:t xml:space="preserve">. Основное противостояние происходело в Европе между </w:t>
+        <w:t xml:space="preserve">. Основное противостояние </w:t>
+      </w:r>
+      <w:proofErr w:type="spellStart"/>
+      <w:r>
+        <w:rPr>
+          <w:rFonts w:ascii="Times New Roman" w:hAnsi="Times New Roman" w:cs="Times New Roman"/>
+          <w:sz w:val="28"/>
+          <w:szCs w:val="28"/>
+        </w:rPr>
+        <w:t>происходело</w:t>
+      </w:r>
+      <w:proofErr w:type="spellEnd"/>
+      <w:r>
+        <w:rPr>
+          <w:rFonts w:ascii="Times New Roman" w:hAnsi="Times New Roman" w:cs="Times New Roman"/>
+          <w:sz w:val="28"/>
+          <w:szCs w:val="28"/>
+        </w:rPr>
+        <w:t xml:space="preserve"> в Европе между </w:t>
       </w:r>
       <w:r>
         <w:rPr>
@@ -2735,6 +2608,7 @@
         </w:rPr>
         <w:t xml:space="preserve"> и </w:t>
       </w:r>
+      <w:proofErr w:type="spellStart"/>
       <w:r>
         <w:rPr>
           <w:rFonts w:ascii="Times New Roman" w:hAnsi="Times New Roman" w:cs="Times New Roman"/>
@@ -2744,6 +2618,7 @@
         </w:rPr>
         <w:t>Прусией</w:t>
       </w:r>
+      <w:proofErr w:type="spellEnd"/>
       <w:r>
         <w:rPr>
           <w:rFonts w:ascii="Times New Roman" w:hAnsi="Times New Roman" w:cs="Times New Roman"/>
@@ -2767,7 +2642,25 @@
           <w:sz w:val="28"/>
           <w:szCs w:val="28"/>
         </w:rPr>
-        <w:t xml:space="preserve">, поэтому Семилетнюю войну называют таже </w:t>
+        <w:t xml:space="preserve">, поэтому Семилетнюю войну называют </w:t>
+      </w:r>
+      <w:proofErr w:type="spellStart"/>
+      <w:r>
+        <w:rPr>
+          <w:rFonts w:ascii="Times New Roman" w:hAnsi="Times New Roman" w:cs="Times New Roman"/>
+          <w:sz w:val="28"/>
+          <w:szCs w:val="28"/>
+        </w:rPr>
+        <w:t>таже</w:t>
+      </w:r>
+      <w:proofErr w:type="spellEnd"/>
+      <w:r>
+        <w:rPr>
+          <w:rFonts w:ascii="Times New Roman" w:hAnsi="Times New Roman" w:cs="Times New Roman"/>
+          <w:sz w:val="28"/>
+          <w:szCs w:val="28"/>
+        </w:rPr>
+        <w:t xml:space="preserve"> </w:t>
       </w:r>
       <w:r>
         <w:rPr>
@@ -2777,7 +2670,29 @@
           <w:sz w:val="28"/>
           <w:szCs w:val="28"/>
         </w:rPr>
-        <w:t>третьей Силезской войной</w:t>
+        <w:t xml:space="preserve">третьей </w:t>
+      </w:r>
+      <w:proofErr w:type="spellStart"/>
+      <w:r>
+        <w:rPr>
+          <w:rFonts w:ascii="Times New Roman" w:hAnsi="Times New Roman" w:cs="Times New Roman"/>
+          <w:b/>
+          <w:i/>
+          <w:sz w:val="28"/>
+          <w:szCs w:val="28"/>
+        </w:rPr>
+        <w:t>Силезской</w:t>
+      </w:r>
+      <w:proofErr w:type="spellEnd"/>
+      <w:r>
+        <w:rPr>
+          <w:rFonts w:ascii="Times New Roman" w:hAnsi="Times New Roman" w:cs="Times New Roman"/>
+          <w:b/>
+          <w:i/>
+          <w:sz w:val="28"/>
+          <w:szCs w:val="28"/>
+        </w:rPr>
+        <w:t xml:space="preserve"> войной</w:t>
       </w:r>
       <w:r>
         <w:rPr>
@@ -2805,7 +2720,26 @@
           <w:sz w:val="28"/>
           <w:szCs w:val="28"/>
         </w:rPr>
-        <w:t>Обозначение «семилетняя» война получила в 1780-х годах, до того о ней говорили как о «недавней войне».</w:t>
+        <w:lastRenderedPageBreak/>
+        <w:t xml:space="preserve">Обозначение «семилетняя» война получила в 1780-х годах, до того о ней </w:t>
+      </w:r>
+      <w:proofErr w:type="gramStart"/>
+      <w:r>
+        <w:rPr>
+          <w:rFonts w:ascii="Times New Roman" w:hAnsi="Times New Roman" w:cs="Times New Roman"/>
+          <w:sz w:val="28"/>
+          <w:szCs w:val="28"/>
+        </w:rPr>
+        <w:t>говорили</w:t>
+      </w:r>
+      <w:proofErr w:type="gramEnd"/>
+      <w:r>
+        <w:rPr>
+          <w:rFonts w:ascii="Times New Roman" w:hAnsi="Times New Roman" w:cs="Times New Roman"/>
+          <w:sz w:val="28"/>
+          <w:szCs w:val="28"/>
+        </w:rPr>
+        <w:t xml:space="preserve"> как о «недавней войне».</w:t>
       </w:r>
     </w:p>
     <w:p>
@@ -4227,8 +4161,13 @@
         <w:pStyle w:val="afb"/>
         <w:ind w:left="720" w:firstLine="0"/>
       </w:pPr>
-      <w:r>
-        <w:t>Крата Европы 1740-вых годов:</w:t>
+      <w:proofErr w:type="spellStart"/>
+      <w:r>
+        <w:t>Крата</w:t>
+      </w:r>
+      <w:proofErr w:type="spellEnd"/>
+      <w:r>
+        <w:t xml:space="preserve"> Европы 1740-вых годов:</w:t>
       </w:r>
     </w:p>
     <w:p>
@@ -4259,7 +4198,15 @@
         </w:numPr>
       </w:pPr>
       <w:r>
-        <w:t xml:space="preserve">Карта Европы времян Семилетней войны: </w:t>
+        <w:t xml:space="preserve">Карта Европы </w:t>
+      </w:r>
+      <w:proofErr w:type="spellStart"/>
+      <w:r>
+        <w:t>времян</w:t>
+      </w:r>
+      <w:proofErr w:type="spellEnd"/>
+      <w:r>
+        <w:t xml:space="preserve"> Семилетней войны: </w:t>
       </w:r>
       <w:hyperlink r:id="rId14" w:history="1">
         <w:r>
@@ -6706,7 +6653,7 @@
 </file>
 
 <file path=customXml/itemProps1.xml><?xml version="1.0" encoding="utf-8"?>
-<ds:datastoreItem xmlns:ds="http://schemas.openxmlformats.org/officeDocument/2006/customXml" ds:itemID="{80507C4E-B50C-4314-84F3-D1606A759062}">
+<ds:datastoreItem xmlns:ds="http://schemas.openxmlformats.org/officeDocument/2006/customXml" ds:itemID="{4B72E350-2707-4ED2-87BE-89A82538CD2A}">
   <ds:schemaRefs>
     <ds:schemaRef ds:uri="http://schemas.openxmlformats.org/officeDocument/2006/bibliography"/>
   </ds:schemaRefs>

</xml_diff>

<commit_message>
Add last task chapter and a little bit corrected another
</commit_message>
<xml_diff>
--- a/Реферат по истории на тему Семилетняя война.docx
+++ b/Реферат по истории на тему Семилетняя война.docx
@@ -805,6 +805,12 @@
         </w:rPr>
         <w:t>Каковы итоги семилетней войны для Российской империи</w:t>
       </w:r>
+      <w:r>
+        <w:rPr>
+          <w:b/>
+        </w:rPr>
+        <w:t>?</w:t>
+      </w:r>
     </w:p>
     <w:p>
       <w:pPr>
@@ -2042,6 +2048,7 @@
         <w:jc w:val="center"/>
         <w:rPr>
           <w:i/>
+          <w:lang w:val="en-US"/>
         </w:rPr>
       </w:pPr>
       <w:r>
@@ -2049,19 +2056,505 @@
           <w:i/>
         </w:rPr>
         <w:t>Осада Кольберга</w:t>
+      </w:r>
+    </w:p>
+    <w:p>
+      <w:pPr>
+        <w:pStyle w:val="afb"/>
+        <w:ind w:firstLine="0"/>
+      </w:pPr>
+      <w:r>
+        <w:tab/>
+        <w:t>26 августа 1760 года к Кольбергу прибыл флот, а на следующий день открыл бомбардировку. 31 августа начался сильный шторм. Фридрих отправил на помощь Вернера, который сбил конные посты и вошёл в крепость. Русским пришлось отступить.</w:t>
+      </w:r>
+    </w:p>
+    <w:p>
+      <w:pPr>
+        <w:pStyle w:val="afb"/>
+        <w:ind w:firstLine="0"/>
+        <w:jc w:val="center"/>
+        <w:rPr>
+          <w:b/>
+        </w:rPr>
+      </w:pPr>
+    </w:p>
+    <w:p>
+      <w:pPr>
+        <w:pStyle w:val="afb"/>
+        <w:ind w:firstLine="0"/>
+        <w:jc w:val="center"/>
+        <w:rPr>
+          <w:i/>
+        </w:rPr>
+      </w:pPr>
+      <w:r>
+        <w:rPr>
+          <w:i/>
+        </w:rPr>
+        <w:t>Падение Кольберга и з</w:t>
+      </w:r>
+      <w:r>
+        <w:rPr>
+          <w:i/>
+        </w:rPr>
+        <w:t>авоевание Померании</w:t>
+      </w:r>
+    </w:p>
+    <w:p>
+      <w:pPr>
+        <w:pStyle w:val="afb"/>
+        <w:ind w:firstLine="708"/>
+      </w:pPr>
+      <w:r>
+        <w:t>План кампании 1761 года начали обсуждать значительно раньше, чем в предыдущие годы.</w:t>
+      </w:r>
+      <w:r>
+        <w:t xml:space="preserve"> В</w:t>
+      </w:r>
+      <w:r>
+        <w:t xml:space="preserve"> основном проектировали начать операции взятием Кольберга, перейти Одер, открыть путь для соединения со шведами и двинуться на Берлин.</w:t>
+      </w:r>
+    </w:p>
+    <w:p>
+      <w:pPr>
+        <w:pStyle w:val="afb"/>
+        <w:ind w:firstLine="708"/>
+      </w:pPr>
+      <w:r>
+        <w:lastRenderedPageBreak/>
+        <w:t>25 января 1761 года русская кавалерия во главе с Тотлебеном подошла к Кольбергу, но 17 февраля была вынуждена отступить. 14 мая поступил рескрипт Конференции, предписывавший идти в Силезию на соединение с Лаудоном, выделив особый корпус под командой Румянцева для осады Кольберга.</w:t>
+      </w:r>
+    </w:p>
+    <w:p>
+      <w:pPr>
+        <w:pStyle w:val="afb"/>
+        <w:ind w:firstLine="708"/>
+      </w:pPr>
+      <w:r>
+        <w:t>Атаку назначали на 3 сентября. 9 сентября 1761 года Лаудон взял Швейдницу. Внезапно выяснилось, что Тотлебен был предателем, его арестовали.</w:t>
+      </w:r>
+    </w:p>
+    <w:p>
+      <w:pPr>
+        <w:pStyle w:val="afb"/>
+        <w:ind w:firstLine="708"/>
+      </w:pPr>
+      <w:r>
+        <w:t>19 августа 1761 года Румянцев двинул войска в направлении к крепости, а 4 сентября он уже подступил к Кольбергу и сбил неприятеля с окрестных высот. Русские начали осаду крепости и 16 декабря Кольберг сдался.</w:t>
+      </w:r>
+    </w:p>
+    <w:p>
+      <w:pPr>
+        <w:pStyle w:val="afb"/>
+        <w:ind w:firstLine="708"/>
+      </w:pPr>
+      <w:r>
+        <w:t xml:space="preserve">15 августа 1761 года между Людовиком и Карлом </w:t>
+      </w:r>
+      <w:r>
+        <w:rPr>
+          <w:lang w:val="en-US"/>
+        </w:rPr>
+        <w:t>III</w:t>
+      </w:r>
+      <w:r>
+        <w:t xml:space="preserve"> </w:t>
+      </w:r>
+      <w:r>
+        <w:t xml:space="preserve">состоялось соглашение, следствием которого явилось вступление Испании в война на стороне Франции. </w:t>
+      </w:r>
+    </w:p>
+    <w:p>
+      <w:pPr>
+        <w:pStyle w:val="afb"/>
+        <w:ind w:firstLine="708"/>
+      </w:pPr>
+      <w:r>
+        <w:t>Англия не нуждалась более в помощи Пруссии, которой уже выплатила более двух с половиной миллионов фунтов стерлингов, и с начала 1762 года расторгла с нею договор о субсидиях, чем усугубило и без того сложное положение Фридриха.</w:t>
+      </w:r>
+    </w:p>
+    <w:p>
+      <w:pPr>
+        <w:pStyle w:val="afb"/>
+        <w:ind w:firstLine="708"/>
+      </w:pPr>
+      <w:r>
+        <w:t>6 января 1762 года, то есть на другой день после смерти Елизаветы (о чём ещё не знал Фридрих), король написал Финкенштейну о подготовке переговоров с противниками ради спасения остатков прусской монархии, которую он хотел передать племяннику.</w:t>
+      </w:r>
+      <w:r>
+        <w:tab/>
+      </w:r>
+    </w:p>
+    <w:p>
+      <w:pPr>
+        <w:pStyle w:val="afb"/>
+        <w:ind w:firstLine="708"/>
+      </w:pPr>
+    </w:p>
+    <w:p>
+      <w:pPr>
+        <w:pStyle w:val="afb"/>
+        <w:ind w:firstLine="0"/>
+        <w:jc w:val="center"/>
+        <w:rPr>
+          <w:i/>
+        </w:rPr>
+      </w:pPr>
+      <w:r>
+        <w:rPr>
+          <w:i/>
+        </w:rPr>
+        <w:t>Окончание войны</w:t>
+      </w:r>
+    </w:p>
+    <w:p>
+      <w:pPr>
+        <w:pStyle w:val="afb"/>
+        <w:ind w:firstLine="0"/>
+      </w:pPr>
+      <w:r>
+        <w:tab/>
+        <w:t>5 января 1762 года в Петербурге было опубликовано сообщение о взятии Кольберга. В тот же день, после длительной агонии, умерла императрица Елизавета.</w:t>
+      </w:r>
+    </w:p>
+    <w:p>
+      <w:pPr>
+        <w:pStyle w:val="afb"/>
+        <w:ind w:firstLine="0"/>
+      </w:pPr>
+      <w:r>
+        <w:lastRenderedPageBreak/>
+        <w:tab/>
+        <w:t xml:space="preserve">Швеция вышла из войны 22 мая 1762 года по договору в Гамбурге. 24 ноября того же года Вена подписала с Фридрихом перемирие. Осенью 1762 года начались переговоры между Францией и Испанией, с одной стороны, и Англией – с другой. Прелиминарные условия, обеспечивавшие новые британские колониальные приобретения, были подписаны в Фонтенбло 3 ноября 1762 года. Мирный трактат окончательно утверждён в Париже 10 февраля 1763 года. </w:t>
+      </w:r>
+    </w:p>
+    <w:p>
+      <w:pPr>
+        <w:pStyle w:val="afb"/>
+        <w:ind w:firstLine="0"/>
+      </w:pPr>
+      <w:r>
+        <w:tab/>
+        <w:t>Австрия приступила к переговорам с Пруссией при посредн</w:t>
+      </w:r>
+      <w:r>
+        <w:t>и</w:t>
+      </w:r>
+      <w:r>
+        <w:t xml:space="preserve">честве Саксонии осенью 1763 года и 15 февраля 1763 года подписала с ней в охотничьем замке Губертсбург мирный договор, установивший </w:t>
+      </w:r>
+      <w:r>
+        <w:rPr>
+          <w:lang w:val="en-US"/>
+        </w:rPr>
+        <w:t>status</w:t>
+      </w:r>
+      <w:r>
+        <w:t xml:space="preserve"> </w:t>
+      </w:r>
+      <w:r>
+        <w:rPr>
+          <w:lang w:val="en-US"/>
+        </w:rPr>
+        <w:t>quo</w:t>
+      </w:r>
+      <w:r>
+        <w:t xml:space="preserve"> </w:t>
+      </w:r>
+      <w:r>
+        <w:rPr>
+          <w:lang w:val="en-US"/>
+        </w:rPr>
+        <w:t>ante</w:t>
+      </w:r>
+      <w:r>
+        <w:t xml:space="preserve"> </w:t>
+      </w:r>
+      <w:r>
+        <w:rPr>
+          <w:lang w:val="en-US"/>
+        </w:rPr>
+        <w:t>bellum</w:t>
+      </w:r>
+      <w:r>
+        <w:t xml:space="preserve"> (</w:t>
+      </w:r>
+      <w:r>
+        <w:t>всё осталось так же, как и было до войны</w:t>
+      </w:r>
+      <w:r>
+        <w:t>)</w:t>
+      </w:r>
+      <w:r>
+        <w:t>.</w:t>
+      </w:r>
+    </w:p>
+    <w:p>
+      <w:pPr>
+        <w:pStyle w:val="afb"/>
+        <w:ind w:firstLine="0"/>
+      </w:pPr>
+      <w:r>
+        <w:tab/>
+        <w:t>В итоге, карта Европы осталась такой же, как и до войны.</w:t>
+      </w:r>
+    </w:p>
+    <w:p>
+      <w:pPr>
+        <w:pStyle w:val="afb"/>
+        <w:ind w:firstLine="0"/>
+      </w:pPr>
+    </w:p>
+    <w:p>
+      <w:pPr>
+        <w:pStyle w:val="afb"/>
+        <w:ind w:left="1069" w:firstLine="0"/>
+        <w:jc w:val="center"/>
+        <w:rPr>
+          <w:b/>
+        </w:rPr>
+      </w:pPr>
+      <w:r>
+        <w:rPr>
+          <w:b/>
+        </w:rPr>
+        <w:t>Каковы итоги семилетней войны для Российской империи</w:t>
+      </w:r>
+      <w:r>
+        <w:rPr>
+          <w:b/>
+        </w:rPr>
+        <w:t>?</w:t>
+      </w:r>
+    </w:p>
+    <w:p>
+      <w:pPr>
+        <w:pStyle w:val="afb"/>
+        <w:ind w:firstLine="708"/>
+      </w:pPr>
+      <w:r>
+        <w:t>После смерти</w:t>
+      </w:r>
+      <w:r>
+        <w:t xml:space="preserve"> Елизаветы Петровны</w:t>
+      </w:r>
+      <w:r>
+        <w:t xml:space="preserve"> на престол взошёл Пётр </w:t>
+      </w:r>
+      <w:r>
+        <w:rPr>
+          <w:lang w:val="en-US"/>
+        </w:rPr>
+        <w:t>III</w:t>
+      </w:r>
+      <w:r>
+        <w:t>.</w:t>
+      </w:r>
+      <w:r>
+        <w:t xml:space="preserve"> 16 марта 1762 года новый император утвердил перемирие с Пруссией. 5 марта между Россией и Пруссией был подписан трактат, по которому Фридрих безоговорочно получал все территории, занятые русскими. Особый пункт предусматривал начало переговоров о заключении русско-прусского союза. Этим сепаратским миром император испортил отношения с Францией и Австрией, давним союзником России.</w:t>
+      </w:r>
+    </w:p>
+    <w:p>
+      <w:pPr>
+        <w:pStyle w:val="afb"/>
+        <w:ind w:firstLine="0"/>
+      </w:pPr>
+      <w:r>
+        <w:tab/>
+        <w:t xml:space="preserve">Пётр решил начать войну против Дании, которую все считали совершенно нецелесообразной. Вокруг себя Пётр поставил людей преимущественно пруссаков, ведь он ненавидел русских. </w:t>
+      </w:r>
+    </w:p>
+    <w:p>
+      <w:pPr>
+        <w:pStyle w:val="afb"/>
+        <w:ind w:firstLine="0"/>
+      </w:pPr>
+      <w:r>
+        <w:tab/>
+        <w:t>Нелепое поведение Петра вызвало общее негодование. Общественным возмущением против Петра воспользовалась Екатерина. Сложившийся вокруг неё кружок подготовлял переворот, опираясь на гвардию. Решили действовать, как только Пётр отправится в армию.</w:t>
+      </w:r>
+    </w:p>
+    <w:p>
+      <w:pPr>
+        <w:pStyle w:val="afb"/>
+        <w:ind w:firstLine="0"/>
+      </w:pPr>
+      <w:r>
+        <w:lastRenderedPageBreak/>
+        <w:tab/>
+        <w:t>Переворот произошёл 9 июня под знаком восстановления достоинства России. Императора арестовали. Вскоре после этого он был убит в Ропше, где содержался под арестом.</w:t>
+      </w:r>
+    </w:p>
+    <w:p>
+      <w:pPr>
+        <w:pStyle w:val="afb"/>
+        <w:ind w:firstLine="0"/>
+      </w:pPr>
+      <w:r>
+        <w:tab/>
+      </w:r>
+      <w:r>
+        <w:t xml:space="preserve">Теперь в Российское империи главой государства стала императрица Екатерина </w:t>
+      </w:r>
+      <w:r>
+        <w:rPr>
+          <w:lang w:val="en-US"/>
+        </w:rPr>
+        <w:t>II</w:t>
+      </w:r>
+      <w:r>
+        <w:t>.</w:t>
+      </w:r>
+    </w:p>
+    <w:p>
+      <w:pPr>
+        <w:pStyle w:val="afb"/>
+        <w:ind w:firstLine="0"/>
+      </w:pPr>
+      <w:r>
+        <w:tab/>
+        <w:t xml:space="preserve">Едва только Пётр утвердил мирный трактат, как Фридрих стал реализовывать управление отторгнутыми областями. 5 июня кёнигсбергская газета появилась с прусским гербом. Начались прадзднества и молебны, как вдруг новая русская прокламация известила Пруссию о смерти Петра и вступлении на престол Екатерины </w:t>
+      </w:r>
+      <w:r>
+        <w:rPr>
+          <w:lang w:val="en-US"/>
+        </w:rPr>
+        <w:t>II</w:t>
+      </w:r>
+      <w:r>
+        <w:t>.</w:t>
+      </w:r>
+      <w:r>
+        <w:t xml:space="preserve"> Русские солдаты вновь заняли постыв, газета и здания опять украсились русскими гербами.</w:t>
+      </w:r>
+    </w:p>
+    <w:p>
+      <w:pPr>
+        <w:pStyle w:val="afb"/>
+        <w:ind w:firstLine="0"/>
+      </w:pPr>
+      <w:r>
+        <w:tab/>
+        <w:t>Од</w:t>
+      </w:r>
+      <w:r>
+        <w:t>н</w:t>
+      </w:r>
+      <w:r>
+        <w:t>ако 6 августа 1762 года население узнало об окончательном решении Петербурга передать провинцию прусскому королю.</w:t>
+      </w:r>
+      <w:r>
+        <w:t xml:space="preserve"> Восточная Пруссия вышла из состава России.</w:t>
+      </w:r>
+    </w:p>
+    <w:p>
+      <w:pPr>
+        <w:pStyle w:val="afb"/>
+        <w:ind w:firstLine="0"/>
+      </w:pPr>
+      <w:r>
+        <w:tab/>
+        <w:t>Екатерина подтвердила заключение с Пруссией мира, но отказалась от союза. Ещё не уверенная в твёрдости полученной власти, она боялась возобновления войны.</w:t>
+      </w:r>
+      <w:r>
+        <w:t xml:space="preserve"> </w:t>
+      </w:r>
+    </w:p>
+    <w:p>
+      <w:pPr>
+        <w:pStyle w:val="afb"/>
+        <w:ind w:firstLine="0"/>
+      </w:pPr>
+      <w:r>
+        <w:tab/>
+        <w:t>Бестужев, возвращённый из ссылки. С точки зрения европейского престижа России, он считал необходимым участие её в мирном конгрессе.</w:t>
+      </w:r>
+    </w:p>
+    <w:p>
+      <w:pPr>
+        <w:pStyle w:val="afb"/>
+        <w:ind w:firstLine="0"/>
+      </w:pPr>
+      <w:r>
+        <w:tab/>
+        <w:t>Берлинский конгресс, а вместе с ним посредничество Фридриха между Россией и Данией отпали. Конфликт по голштинскому вопросу был разрешён безболезненно.</w:t>
+      </w:r>
+    </w:p>
+    <w:p>
+      <w:pPr>
+        <w:pStyle w:val="afb"/>
+        <w:ind w:firstLine="0"/>
+      </w:pPr>
+      <w:r>
+        <w:tab/>
+        <w:t>Отказ от борьбы с Фридрихом вызвала общее недовольство. Всё прусское было ненавистно.</w:t>
+      </w:r>
+      <w:r>
+        <w:t xml:space="preserve"> В народе и армии стали циркулировать неблагоприятные для Екатерины слухи. Недовольство выливалось даже в форму волнений.</w:t>
+      </w:r>
+    </w:p>
+    <w:p>
+      <w:pPr>
+        <w:pStyle w:val="afb"/>
+        <w:ind w:firstLine="0"/>
+      </w:pPr>
+      <w:r>
+        <w:tab/>
+        <w:t xml:space="preserve">В итоге Россия не сделала территориальных приобретений, но война, несмотря на «деяния» Петра </w:t>
+      </w:r>
+      <w:r>
+        <w:rPr>
+          <w:lang w:val="en-US"/>
+        </w:rPr>
+        <w:t>III</w:t>
+      </w:r>
+      <w:r>
+        <w:t xml:space="preserve">, не осталась для неё безрезультатной. Её </w:t>
+      </w:r>
+      <w:r>
+        <w:lastRenderedPageBreak/>
+        <w:t>опасный враг оказался надолго парализованным и обессиленным, как это признает и сам Фридрих. Лишён</w:t>
+      </w:r>
+      <w:r>
+        <w:t>ная союзников Пруссия вынуждена</w:t>
+      </w:r>
+      <w:r>
+        <w:t xml:space="preserve"> была искать сближения с Россией, стать </w:t>
+      </w:r>
+      <w:proofErr w:type="gramStart"/>
+      <w:r>
+        <w:t>в известной мере</w:t>
+      </w:r>
+      <w:proofErr w:type="gramEnd"/>
+      <w:r>
+        <w:t xml:space="preserve"> зависимой от неё. Европа вновь ощутила могущество северной державы, так р</w:t>
       </w:r>
       <w:bookmarkStart w:id="0" w:name="_GoBack"/>
       <w:bookmarkEnd w:id="0"/>
-    </w:p>
-    <w:p>
-      <w:pPr>
-        <w:pStyle w:val="afb"/>
-        <w:ind w:firstLine="0"/>
-      </w:pPr>
-      <w:r>
-        <w:tab/>
-        <w:t>26 августа 1760 года к Кольбергу прибыл флот, а на следующий день открыл бомбардировку. 31 августа начался сильный шторм. Фридрих отправил на помощь Вернера, который сбил конные посты и вошёл в крепость. Русским пришлось отступить.</w:t>
-      </w:r>
+      <w:r>
+        <w:t xml:space="preserve">ешительно вступивший при Петре </w:t>
+      </w:r>
+      <w:r>
+        <w:rPr>
+          <w:lang w:val="en-US"/>
+        </w:rPr>
+        <w:t>I</w:t>
+      </w:r>
+      <w:r>
+        <w:t xml:space="preserve"> </w:t>
+      </w:r>
+      <w:r>
+        <w:t>на арен</w:t>
+      </w:r>
+      <w:r>
+        <w:t>у мировой политики.</w:t>
+      </w:r>
+    </w:p>
+    <w:p>
+      <w:pPr>
+        <w:pStyle w:val="afb"/>
+        <w:ind w:firstLine="0"/>
+      </w:pPr>
     </w:p>
     <w:p>
       <w:pPr>
@@ -2070,280 +2563,21 @@
         <w:jc w:val="center"/>
         <w:rPr>
           <w:b/>
-        </w:rPr>
-      </w:pPr>
-    </w:p>
-    <w:p>
-      <w:pPr>
-        <w:pStyle w:val="afb"/>
-        <w:ind w:firstLine="0"/>
-        <w:jc w:val="center"/>
-        <w:rPr>
-          <w:i/>
-        </w:rPr>
-      </w:pPr>
-      <w:r>
-        <w:rPr>
-          <w:i/>
-        </w:rPr>
-        <w:t>Падение Кольберга и з</w:t>
-      </w:r>
-      <w:r>
-        <w:rPr>
-          <w:i/>
-        </w:rPr>
-        <w:t>авоевание Померании</w:t>
-      </w:r>
-    </w:p>
-    <w:p>
-      <w:pPr>
-        <w:pStyle w:val="afb"/>
-        <w:ind w:firstLine="708"/>
-      </w:pPr>
-      <w:r>
-        <w:t>План кампании 1761 года начали обсуждать значительно раньше, чем в предыдущие годы.</w:t>
-      </w:r>
-      <w:r>
-        <w:t xml:space="preserve"> В</w:t>
-      </w:r>
-      <w:r>
-        <w:t xml:space="preserve"> основном проектировали начать операции взятием Кольберга, перейти Одер, открыть путь для соединения со шведами и двинуться на Берлин.</w:t>
-      </w:r>
-    </w:p>
-    <w:p>
-      <w:pPr>
-        <w:pStyle w:val="afb"/>
-        <w:ind w:firstLine="708"/>
-      </w:pPr>
-      <w:r>
-        <w:lastRenderedPageBreak/>
-        <w:t>25 января 1761 года русская кавалерия во главе с Тотлебеном подошла к Кольбергу, но 17 февраля была вынуждена отступить. 14 мая поступил рескрипт Конференции, предписывавший идти в Силезию на соединение с Лаудоном, выделив особый корпус под командой Румянцева для осады Кольберга.</w:t>
-      </w:r>
-    </w:p>
-    <w:p>
-      <w:pPr>
-        <w:pStyle w:val="afb"/>
-        <w:ind w:firstLine="708"/>
-      </w:pPr>
-      <w:r>
-        <w:t>Атаку назначали на 3 сентября. 9 сентября 1761 года Лаудон взял Швейдницу. Внезапно выяснилось, что Тотлебен был предателем, его арестовали.</w:t>
-      </w:r>
-    </w:p>
-    <w:p>
-      <w:pPr>
-        <w:pStyle w:val="afb"/>
-        <w:ind w:firstLine="708"/>
-      </w:pPr>
-      <w:r>
-        <w:t>19 августа 1761 года Румянцев двинул войска в направлении к крепости, а 4 сентября он уже подступил к Кольбергу и сбил неприятеля с окрестных высот. Русские начали осаду крепости и 16 декабря Кольберг сдался.</w:t>
-      </w:r>
-    </w:p>
-    <w:p>
-      <w:pPr>
-        <w:pStyle w:val="afb"/>
-        <w:ind w:firstLine="708"/>
-      </w:pPr>
-      <w:r>
-        <w:t xml:space="preserve">15 августа 1761 года между Людовиком и Карлом </w:t>
-      </w:r>
-      <w:r>
-        <w:rPr>
           <w:lang w:val="en-US"/>
         </w:rPr>
-        <w:t>III</w:t>
-      </w:r>
-      <w:r>
-        <w:t xml:space="preserve"> </w:t>
-      </w:r>
-      <w:r>
-        <w:t xml:space="preserve">состоялось соглашение, следствием которого явилось вступление Испании в война на стороне Франции. </w:t>
-      </w:r>
-    </w:p>
-    <w:p>
-      <w:pPr>
-        <w:pStyle w:val="afb"/>
-        <w:ind w:firstLine="708"/>
-      </w:pPr>
-      <w:r>
-        <w:t>Англия не нуждалась более в помощи Пруссии, которой уже выплатила более двух с половиной миллионов фунтов стерлингов, и с начала 1762 года расторгла с нею договор о субсидиях, чем усугубило и без того сложное положение Фридриха.</w:t>
-      </w:r>
-    </w:p>
-    <w:p>
-      <w:pPr>
-        <w:pStyle w:val="afb"/>
-        <w:ind w:firstLine="708"/>
-      </w:pPr>
-      <w:r>
-        <w:t>6 января 1762 года, то есть на другой день после смерти Елизаветы (о чём ещё не знал Фридрих), король написал Финкенштейну о подготовке переговоров с противниками ради спасения остатков прусской монархии, которую он хотел передать племяннику.</w:t>
-      </w:r>
-      <w:r>
-        <w:tab/>
-      </w:r>
-    </w:p>
-    <w:p>
-      <w:pPr>
-        <w:pStyle w:val="afb"/>
-        <w:ind w:firstLine="708"/>
-      </w:pPr>
-    </w:p>
-    <w:p>
-      <w:pPr>
-        <w:pStyle w:val="afb"/>
-        <w:ind w:firstLine="0"/>
-        <w:jc w:val="center"/>
-        <w:rPr>
-          <w:i/>
-        </w:rPr>
-      </w:pPr>
-      <w:r>
-        <w:rPr>
-          <w:i/>
-        </w:rPr>
-        <w:t>Окончание войны</w:t>
-      </w:r>
-    </w:p>
-    <w:p>
-      <w:pPr>
-        <w:pStyle w:val="afb"/>
-        <w:ind w:firstLine="0"/>
-      </w:pPr>
-      <w:r>
-        <w:tab/>
-        <w:t>5 января 1762 года в Петербурге было опубликовано сообщение о взятии Кольберга. В тот же день, после длительной агонии, умерла императрица Елизавета.</w:t>
-      </w:r>
-    </w:p>
-    <w:p>
-      <w:pPr>
-        <w:pStyle w:val="afb"/>
-        <w:ind w:firstLine="0"/>
-      </w:pPr>
-      <w:r>
-        <w:lastRenderedPageBreak/>
-        <w:tab/>
-        <w:t xml:space="preserve">После её смерти на престол взошёл Пётр </w:t>
-      </w:r>
-      <w:r>
-        <w:rPr>
+      </w:pPr>
+      <w:r>
+        <w:rPr>
+          <w:b/>
+        </w:rPr>
+        <w:t xml:space="preserve">Глава </w:t>
+      </w:r>
+      <w:r>
+        <w:rPr>
+          <w:b/>
           <w:lang w:val="en-US"/>
         </w:rPr>
-        <w:t>III</w:t>
-      </w:r>
-      <w:r>
-        <w:t>.</w:t>
-      </w:r>
-      <w:r>
-        <w:t xml:space="preserve"> 16 марта 1762 года новый император утвердил перемирие с Пруссией. 5 марта между Россией и Пруссией был подписан трактат, по которому Фридрих безоговорочно получал все территории, занятые русскими. Особый пункт предусматривал начало переговоров о заключении русско-прусского союза. Этим сепаратским миром император испортил отношения с Францией и Австрией, давним союзником России.</w:t>
-      </w:r>
-    </w:p>
-    <w:p>
-      <w:pPr>
-        <w:pStyle w:val="afb"/>
-        <w:ind w:firstLine="0"/>
-      </w:pPr>
-      <w:r>
-        <w:tab/>
-        <w:t xml:space="preserve">Пётр решил начать войну против Дании, которую все считали совершенно нецелесообразной. Вокруг себя Пётр поставил людей преимущественно пруссаков, ведь он ненавидел русских. </w:t>
-      </w:r>
-    </w:p>
-    <w:p>
-      <w:pPr>
-        <w:pStyle w:val="afb"/>
-        <w:ind w:firstLine="0"/>
-      </w:pPr>
-      <w:r>
-        <w:tab/>
-        <w:t>Нелепое поведение Петра вызвало общее негодование. Общественным возмущением против Петра воспользовалась Екатерина. Сложившийся вокруг неё кружок подготовлял переворот, опираясь на гвардию. Решили действовать, как только Пётр отправится в армию.</w:t>
-      </w:r>
-    </w:p>
-    <w:p>
-      <w:pPr>
-        <w:pStyle w:val="afb"/>
-        <w:ind w:firstLine="0"/>
-      </w:pPr>
-      <w:r>
-        <w:tab/>
-        <w:t>Переворот произошёл 9 июня под знаком восстановления достоинства России. Императора арестовали. Вскоре после этого он был убит в Ропше, где содержался под арестом.</w:t>
-      </w:r>
-    </w:p>
-    <w:p>
-      <w:pPr>
-        <w:pStyle w:val="afb"/>
-        <w:ind w:firstLine="0"/>
-      </w:pPr>
-      <w:r>
-        <w:tab/>
-        <w:t xml:space="preserve">Швеция вышла из войны 22 мая 1762 года по договору в Гамбурге. 24 ноября того же года Вена подписала с Фридрихом перемирие. Осенью 1762 года начались переговоры между Францией и Испанией, с одной стороны, и Англией – с другой. Прелиминарные условия, обеспечивавшие новые британские колониальные приобретения, были подписаны в Фонтенбло 3 ноября 1762 года. Мирный трактат окончательно утверждён в Париже 10 февраля 1763 года. </w:t>
-      </w:r>
-    </w:p>
-    <w:p>
-      <w:pPr>
-        <w:pStyle w:val="afb"/>
-        <w:ind w:firstLine="0"/>
-      </w:pPr>
-      <w:r>
-        <w:tab/>
-        <w:t>Австрия приступила к переговорам с Пруссией при посредн</w:t>
-      </w:r>
-      <w:r>
-        <w:t>и</w:t>
-      </w:r>
-      <w:r>
-        <w:t xml:space="preserve">честве Саксонии осенью 1763 года и 15 февраля 1763 года подписала с ней в охотничьем замке Губертсбург мирный договор, установивший </w:t>
-      </w:r>
-      <w:r>
-        <w:rPr>
-          <w:lang w:val="en-US"/>
-        </w:rPr>
-        <w:t>status</w:t>
-      </w:r>
-      <w:r>
-        <w:t xml:space="preserve"> </w:t>
-      </w:r>
-      <w:r>
-        <w:rPr>
-          <w:lang w:val="en-US"/>
-        </w:rPr>
-        <w:t>quo</w:t>
-      </w:r>
-      <w:r>
-        <w:t xml:space="preserve"> </w:t>
-      </w:r>
-      <w:r>
-        <w:rPr>
-          <w:lang w:val="en-US"/>
-        </w:rPr>
-        <w:t>ante</w:t>
-      </w:r>
-      <w:r>
-        <w:t xml:space="preserve"> </w:t>
-      </w:r>
-      <w:r>
-        <w:rPr>
-          <w:lang w:val="en-US"/>
-        </w:rPr>
-        <w:t>bellum</w:t>
-      </w:r>
-      <w:r>
-        <w:t xml:space="preserve"> (</w:t>
-      </w:r>
-      <w:r>
-        <w:t>всё осталось так же, как и было до войны</w:t>
-      </w:r>
-      <w:r>
-        <w:t>)</w:t>
-      </w:r>
-      <w:r>
-        <w:t>.</w:t>
-      </w:r>
-    </w:p>
-    <w:p>
-      <w:pPr>
-        <w:pStyle w:val="afb"/>
-        <w:ind w:firstLine="0"/>
-      </w:pPr>
-      <w:r>
-        <w:tab/>
-        <w:t>В итоге, карта Европы осталась такой же, как и до войны.</w:t>
+        <w:t>II</w:t>
       </w:r>
     </w:p>
     <w:p>
@@ -2536,25 +2770,7 @@
           <w:sz w:val="28"/>
           <w:szCs w:val="28"/>
         </w:rPr>
-        <w:t xml:space="preserve"> война (1756 - 1763). Это настолько крупная война, что Винстон </w:t>
-      </w:r>
-      <w:proofErr w:type="spellStart"/>
-      <w:r>
-        <w:rPr>
-          <w:rFonts w:ascii="Times New Roman" w:hAnsi="Times New Roman" w:cs="Times New Roman"/>
-          <w:sz w:val="28"/>
-          <w:szCs w:val="28"/>
-        </w:rPr>
-        <w:t>Черчель</w:t>
-      </w:r>
-      <w:proofErr w:type="spellEnd"/>
-      <w:r>
-        <w:rPr>
-          <w:rFonts w:ascii="Times New Roman" w:hAnsi="Times New Roman" w:cs="Times New Roman"/>
-          <w:sz w:val="28"/>
-          <w:szCs w:val="28"/>
-        </w:rPr>
-        <w:t xml:space="preserve"> даже назвал её </w:t>
+        <w:t xml:space="preserve"> война (1756 - 1763). Это настолько крупная война, что Винстон Черчель даже назвал её </w:t>
       </w:r>
       <w:r>
         <w:rPr>
@@ -2571,25 +2787,7 @@
           <w:sz w:val="28"/>
           <w:szCs w:val="28"/>
         </w:rPr>
-        <w:t xml:space="preserve">. Основное противостояние </w:t>
-      </w:r>
-      <w:proofErr w:type="spellStart"/>
-      <w:r>
-        <w:rPr>
-          <w:rFonts w:ascii="Times New Roman" w:hAnsi="Times New Roman" w:cs="Times New Roman"/>
-          <w:sz w:val="28"/>
-          <w:szCs w:val="28"/>
-        </w:rPr>
-        <w:t>происходело</w:t>
-      </w:r>
-      <w:proofErr w:type="spellEnd"/>
-      <w:r>
-        <w:rPr>
-          <w:rFonts w:ascii="Times New Roman" w:hAnsi="Times New Roman" w:cs="Times New Roman"/>
-          <w:sz w:val="28"/>
-          <w:szCs w:val="28"/>
-        </w:rPr>
-        <w:t xml:space="preserve"> в Европе между </w:t>
+        <w:t xml:space="preserve">. Основное противостояние происходело в Европе между </w:t>
       </w:r>
       <w:r>
         <w:rPr>
@@ -2608,7 +2806,6 @@
         </w:rPr>
         <w:t xml:space="preserve"> и </w:t>
       </w:r>
-      <w:proofErr w:type="spellStart"/>
       <w:r>
         <w:rPr>
           <w:rFonts w:ascii="Times New Roman" w:hAnsi="Times New Roman" w:cs="Times New Roman"/>
@@ -2618,7 +2815,6 @@
         </w:rPr>
         <w:t>Прусией</w:t>
       </w:r>
-      <w:proofErr w:type="spellEnd"/>
       <w:r>
         <w:rPr>
           <w:rFonts w:ascii="Times New Roman" w:hAnsi="Times New Roman" w:cs="Times New Roman"/>
@@ -2642,25 +2838,7 @@
           <w:sz w:val="28"/>
           <w:szCs w:val="28"/>
         </w:rPr>
-        <w:t xml:space="preserve">, поэтому Семилетнюю войну называют </w:t>
-      </w:r>
-      <w:proofErr w:type="spellStart"/>
-      <w:r>
-        <w:rPr>
-          <w:rFonts w:ascii="Times New Roman" w:hAnsi="Times New Roman" w:cs="Times New Roman"/>
-          <w:sz w:val="28"/>
-          <w:szCs w:val="28"/>
-        </w:rPr>
-        <w:t>таже</w:t>
-      </w:r>
-      <w:proofErr w:type="spellEnd"/>
-      <w:r>
-        <w:rPr>
-          <w:rFonts w:ascii="Times New Roman" w:hAnsi="Times New Roman" w:cs="Times New Roman"/>
-          <w:sz w:val="28"/>
-          <w:szCs w:val="28"/>
-        </w:rPr>
-        <w:t xml:space="preserve"> </w:t>
+        <w:t xml:space="preserve">, поэтому Семилетнюю войну называют таже </w:t>
       </w:r>
       <w:r>
         <w:rPr>
@@ -2670,29 +2848,7 @@
           <w:sz w:val="28"/>
           <w:szCs w:val="28"/>
         </w:rPr>
-        <w:t xml:space="preserve">третьей </w:t>
-      </w:r>
-      <w:proofErr w:type="spellStart"/>
-      <w:r>
-        <w:rPr>
-          <w:rFonts w:ascii="Times New Roman" w:hAnsi="Times New Roman" w:cs="Times New Roman"/>
-          <w:b/>
-          <w:i/>
-          <w:sz w:val="28"/>
-          <w:szCs w:val="28"/>
-        </w:rPr>
-        <w:t>Силезской</w:t>
-      </w:r>
-      <w:proofErr w:type="spellEnd"/>
-      <w:r>
-        <w:rPr>
-          <w:rFonts w:ascii="Times New Roman" w:hAnsi="Times New Roman" w:cs="Times New Roman"/>
-          <w:b/>
-          <w:i/>
-          <w:sz w:val="28"/>
-          <w:szCs w:val="28"/>
-        </w:rPr>
-        <w:t xml:space="preserve"> войной</w:t>
+        <w:t>третьей Силезской войной</w:t>
       </w:r>
       <w:r>
         <w:rPr>
@@ -2720,7 +2876,6 @@
           <w:sz w:val="28"/>
           <w:szCs w:val="28"/>
         </w:rPr>
-        <w:lastRenderedPageBreak/>
         <w:t xml:space="preserve">Обозначение «семилетняя» война получила в 1780-х годах, до того о ней </w:t>
       </w:r>
       <w:proofErr w:type="gramStart"/>
@@ -4161,13 +4316,8 @@
         <w:pStyle w:val="afb"/>
         <w:ind w:left="720" w:firstLine="0"/>
       </w:pPr>
-      <w:proofErr w:type="spellStart"/>
-      <w:r>
-        <w:t>Крата</w:t>
-      </w:r>
-      <w:proofErr w:type="spellEnd"/>
-      <w:r>
-        <w:t xml:space="preserve"> Европы 1740-вых годов:</w:t>
+      <w:r>
+        <w:t>Крата Европы 1740-вых годов:</w:t>
       </w:r>
     </w:p>
     <w:p>
@@ -4198,15 +4348,7 @@
         </w:numPr>
       </w:pPr>
       <w:r>
-        <w:t xml:space="preserve">Карта Европы </w:t>
-      </w:r>
-      <w:proofErr w:type="spellStart"/>
-      <w:r>
-        <w:t>времян</w:t>
-      </w:r>
-      <w:proofErr w:type="spellEnd"/>
-      <w:r>
-        <w:t xml:space="preserve"> Семилетней войны: </w:t>
+        <w:t xml:space="preserve">Карта Европы времян Семилетней войны: </w:t>
       </w:r>
       <w:hyperlink r:id="rId14" w:history="1">
         <w:r>
@@ -4599,6 +4741,95 @@
 <file path=word/numbering.xml><?xml version="1.0" encoding="utf-8"?>
 <w:numbering xmlns:wpc="http://schemas.microsoft.com/office/word/2010/wordprocessingCanvas" xmlns:cx="http://schemas.microsoft.com/office/drawing/2014/chartex" xmlns:mc="http://schemas.openxmlformats.org/markup-compatibility/2006" xmlns:o="urn:schemas-microsoft-com:office:office" xmlns:r="http://schemas.openxmlformats.org/officeDocument/2006/relationships" xmlns:m="http://schemas.openxmlformats.org/officeDocument/2006/math" xmlns:v="urn:schemas-microsoft-com:vml" xmlns:wp14="http://schemas.microsoft.com/office/word/2010/wordprocessingDrawing" xmlns:wp="http://schemas.openxmlformats.org/drawingml/2006/wordprocessingDrawing" xmlns:w10="urn:schemas-microsoft-com:office:word" xmlns:w="http://schemas.openxmlformats.org/wordprocessingml/2006/main" xmlns:w14="http://schemas.microsoft.com/office/word/2010/wordml" xmlns:w15="http://schemas.microsoft.com/office/word/2012/wordml" xmlns:w16se="http://schemas.microsoft.com/office/word/2015/wordml/symex" xmlns:wpg="http://schemas.microsoft.com/office/word/2010/wordprocessingGroup" xmlns:wpi="http://schemas.microsoft.com/office/word/2010/wordprocessingInk" xmlns:wne="http://schemas.microsoft.com/office/word/2006/wordml" xmlns:wps="http://schemas.microsoft.com/office/word/2010/wordprocessingShape" mc:Ignorable="w14 w15 w16se wp14">
   <w:abstractNum w:abstractNumId="0" w15:restartNumberingAfterBreak="0">
+    <w:nsid w:val="02BB6AB3"/>
+    <w:multiLevelType w:val="hybridMultilevel"/>
+    <w:tmpl w:val="43EACBBA"/>
+    <w:lvl w:ilvl="0" w:tplc="1E7C06BE">
+      <w:start w:val="1"/>
+      <w:numFmt w:val="decimal"/>
+      <w:lvlText w:val="%1."/>
+      <w:lvlJc w:val="left"/>
+      <w:pPr>
+        <w:ind w:left="1069" w:hanging="360"/>
+      </w:pPr>
+      <w:rPr>
+        <w:rFonts w:ascii="Times New Roman" w:eastAsiaTheme="minorHAnsi" w:hAnsi="Times New Roman" w:cs="Times New Roman"/>
+      </w:rPr>
+    </w:lvl>
+    <w:lvl w:ilvl="1" w:tplc="04090019" w:tentative="1">
+      <w:start w:val="1"/>
+      <w:numFmt w:val="lowerLetter"/>
+      <w:lvlText w:val="%2."/>
+      <w:lvlJc w:val="left"/>
+      <w:pPr>
+        <w:ind w:left="1789" w:hanging="360"/>
+      </w:pPr>
+    </w:lvl>
+    <w:lvl w:ilvl="2" w:tplc="0409001B" w:tentative="1">
+      <w:start w:val="1"/>
+      <w:numFmt w:val="lowerRoman"/>
+      <w:lvlText w:val="%3."/>
+      <w:lvlJc w:val="right"/>
+      <w:pPr>
+        <w:ind w:left="2509" w:hanging="180"/>
+      </w:pPr>
+    </w:lvl>
+    <w:lvl w:ilvl="3" w:tplc="0409000F" w:tentative="1">
+      <w:start w:val="1"/>
+      <w:numFmt w:val="decimal"/>
+      <w:lvlText w:val="%4."/>
+      <w:lvlJc w:val="left"/>
+      <w:pPr>
+        <w:ind w:left="3229" w:hanging="360"/>
+      </w:pPr>
+    </w:lvl>
+    <w:lvl w:ilvl="4" w:tplc="04090019" w:tentative="1">
+      <w:start w:val="1"/>
+      <w:numFmt w:val="lowerLetter"/>
+      <w:lvlText w:val="%5."/>
+      <w:lvlJc w:val="left"/>
+      <w:pPr>
+        <w:ind w:left="3949" w:hanging="360"/>
+      </w:pPr>
+    </w:lvl>
+    <w:lvl w:ilvl="5" w:tplc="0409001B" w:tentative="1">
+      <w:start w:val="1"/>
+      <w:numFmt w:val="lowerRoman"/>
+      <w:lvlText w:val="%6."/>
+      <w:lvlJc w:val="right"/>
+      <w:pPr>
+        <w:ind w:left="4669" w:hanging="180"/>
+      </w:pPr>
+    </w:lvl>
+    <w:lvl w:ilvl="6" w:tplc="0409000F" w:tentative="1">
+      <w:start w:val="1"/>
+      <w:numFmt w:val="decimal"/>
+      <w:lvlText w:val="%7."/>
+      <w:lvlJc w:val="left"/>
+      <w:pPr>
+        <w:ind w:left="5389" w:hanging="360"/>
+      </w:pPr>
+    </w:lvl>
+    <w:lvl w:ilvl="7" w:tplc="04090019" w:tentative="1">
+      <w:start w:val="1"/>
+      <w:numFmt w:val="lowerLetter"/>
+      <w:lvlText w:val="%8."/>
+      <w:lvlJc w:val="left"/>
+      <w:pPr>
+        <w:ind w:left="6109" w:hanging="360"/>
+      </w:pPr>
+    </w:lvl>
+    <w:lvl w:ilvl="8" w:tplc="0409001B" w:tentative="1">
+      <w:start w:val="1"/>
+      <w:numFmt w:val="lowerRoman"/>
+      <w:lvlText w:val="%9."/>
+      <w:lvlJc w:val="right"/>
+      <w:pPr>
+        <w:ind w:left="6829" w:hanging="180"/>
+      </w:pPr>
+    </w:lvl>
+  </w:abstractNum>
+  <w:abstractNum w:abstractNumId="1" w15:restartNumberingAfterBreak="0">
     <w:nsid w:val="0B5B4B52"/>
     <w:multiLevelType w:val="hybridMultilevel"/>
     <w:tmpl w:val="D9C61038"/>
@@ -4687,7 +4918,7 @@
       </w:pPr>
     </w:lvl>
   </w:abstractNum>
-  <w:abstractNum w:abstractNumId="1" w15:restartNumberingAfterBreak="0">
+  <w:abstractNum w:abstractNumId="2" w15:restartNumberingAfterBreak="0">
     <w:nsid w:val="0D4D6DFE"/>
     <w:multiLevelType w:val="multilevel"/>
     <w:tmpl w:val="F2C29116"/>
@@ -4800,7 +5031,7 @@
       </w:pPr>
     </w:lvl>
   </w:abstractNum>
-  <w:abstractNum w:abstractNumId="2" w15:restartNumberingAfterBreak="0">
+  <w:abstractNum w:abstractNumId="3" w15:restartNumberingAfterBreak="0">
     <w:nsid w:val="23F9511B"/>
     <w:multiLevelType w:val="hybridMultilevel"/>
     <w:tmpl w:val="90C2D0C2"/>
@@ -4889,7 +5120,7 @@
       </w:pPr>
     </w:lvl>
   </w:abstractNum>
-  <w:abstractNum w:abstractNumId="3" w15:restartNumberingAfterBreak="0">
+  <w:abstractNum w:abstractNumId="4" w15:restartNumberingAfterBreak="0">
     <w:nsid w:val="27D8442A"/>
     <w:multiLevelType w:val="multilevel"/>
     <w:tmpl w:val="8336528E"/>
@@ -5038,7 +5269,7 @@
       </w:rPr>
     </w:lvl>
   </w:abstractNum>
-  <w:abstractNum w:abstractNumId="4" w15:restartNumberingAfterBreak="0">
+  <w:abstractNum w:abstractNumId="5" w15:restartNumberingAfterBreak="0">
     <w:nsid w:val="36B338DC"/>
     <w:multiLevelType w:val="hybridMultilevel"/>
     <w:tmpl w:val="90A810E6"/>
@@ -5127,7 +5358,7 @@
       </w:pPr>
     </w:lvl>
   </w:abstractNum>
-  <w:abstractNum w:abstractNumId="5" w15:restartNumberingAfterBreak="0">
+  <w:abstractNum w:abstractNumId="6" w15:restartNumberingAfterBreak="0">
     <w:nsid w:val="3E9F1AC7"/>
     <w:multiLevelType w:val="multilevel"/>
     <w:tmpl w:val="FA068438"/>
@@ -5249,7 +5480,7 @@
       </w:pPr>
     </w:lvl>
   </w:abstractNum>
-  <w:abstractNum w:abstractNumId="6" w15:restartNumberingAfterBreak="0">
+  <w:abstractNum w:abstractNumId="7" w15:restartNumberingAfterBreak="0">
     <w:nsid w:val="5EF06F73"/>
     <w:multiLevelType w:val="hybridMultilevel"/>
     <w:tmpl w:val="43EACBBA"/>
@@ -5338,7 +5569,7 @@
       </w:pPr>
     </w:lvl>
   </w:abstractNum>
-  <w:abstractNum w:abstractNumId="7" w15:restartNumberingAfterBreak="0">
+  <w:abstractNum w:abstractNumId="8" w15:restartNumberingAfterBreak="0">
     <w:nsid w:val="6C1E7F8B"/>
     <w:multiLevelType w:val="hybridMultilevel"/>
     <w:tmpl w:val="E8C2EBE0"/>
@@ -5427,7 +5658,7 @@
       </w:pPr>
     </w:lvl>
   </w:abstractNum>
-  <w:abstractNum w:abstractNumId="8" w15:restartNumberingAfterBreak="0">
+  <w:abstractNum w:abstractNumId="9" w15:restartNumberingAfterBreak="0">
     <w:nsid w:val="7AE32D67"/>
     <w:multiLevelType w:val="multilevel"/>
     <w:tmpl w:val="2910BE0A"/>
@@ -5541,31 +5772,34 @@
     </w:lvl>
   </w:abstractNum>
   <w:num w:numId="1">
+    <w:abstractNumId w:val="9"/>
+  </w:num>
+  <w:num w:numId="2">
+    <w:abstractNumId w:val="2"/>
+  </w:num>
+  <w:num w:numId="3">
+    <w:abstractNumId w:val="6"/>
+  </w:num>
+  <w:num w:numId="4">
+    <w:abstractNumId w:val="3"/>
+  </w:num>
+  <w:num w:numId="5">
+    <w:abstractNumId w:val="5"/>
+  </w:num>
+  <w:num w:numId="6">
+    <w:abstractNumId w:val="1"/>
+  </w:num>
+  <w:num w:numId="7">
+    <w:abstractNumId w:val="4"/>
+  </w:num>
+  <w:num w:numId="8">
+    <w:abstractNumId w:val="7"/>
+  </w:num>
+  <w:num w:numId="9">
     <w:abstractNumId w:val="8"/>
   </w:num>
-  <w:num w:numId="2">
-    <w:abstractNumId w:val="1"/>
-  </w:num>
-  <w:num w:numId="3">
-    <w:abstractNumId w:val="5"/>
-  </w:num>
-  <w:num w:numId="4">
-    <w:abstractNumId w:val="2"/>
-  </w:num>
-  <w:num w:numId="5">
-    <w:abstractNumId w:val="4"/>
-  </w:num>
-  <w:num w:numId="6">
+  <w:num w:numId="10">
     <w:abstractNumId w:val="0"/>
-  </w:num>
-  <w:num w:numId="7">
-    <w:abstractNumId w:val="3"/>
-  </w:num>
-  <w:num w:numId="8">
-    <w:abstractNumId w:val="6"/>
-  </w:num>
-  <w:num w:numId="9">
-    <w:abstractNumId w:val="7"/>
   </w:num>
 </w:numbering>
 </file>
@@ -6653,7 +6887,7 @@
 </file>
 
 <file path=customXml/itemProps1.xml><?xml version="1.0" encoding="utf-8"?>
-<ds:datastoreItem xmlns:ds="http://schemas.openxmlformats.org/officeDocument/2006/customXml" ds:itemID="{4B72E350-2707-4ED2-87BE-89A82538CD2A}">
+<ds:datastoreItem xmlns:ds="http://schemas.openxmlformats.org/officeDocument/2006/customXml" ds:itemID="{AFBD15BA-EEA1-4605-8C46-D17D52F0B015}">
   <ds:schemaRefs>
     <ds:schemaRef ds:uri="http://schemas.openxmlformats.org/officeDocument/2006/bibliography"/>
   </ds:schemaRefs>

</xml_diff>

<commit_message>
Prepearing to the first chapter compression is complete
</commit_message>
<xml_diff>
--- a/Реферат по истории на тему Семилетняя война.docx
+++ b/Реферат по истории на тему Семилетняя война.docx
@@ -867,7 +867,13 @@
         <w:ind w:firstLine="708"/>
       </w:pPr>
       <w:r>
-        <w:t xml:space="preserve">Российскую империю в то время считали достаточно сильной державой, чему способствовала её недавняя победа в войне против Швеции, которая дала ей новые приобретения и укрепила её положение в кругу европейских держав. Однако это вызывало тревогу у соседей России и их союзников. Они желали ограничить возможность влияния великой северной державы на европейские дела. Прежде всего оно было не выгодно воинственной Пруссии. Как выразился отец короля Пруссии, Фридриха </w:t>
+        <w:t xml:space="preserve">Российскую империю в то время считали достаточно сильной державой, чему способствовала её недавняя победа в войне против Швеции, которая дала ей новые приобретения и укрепила её положение в кругу европейских держав. Однако это вызывало тревогу у соседей России и их союзников. Они желали ограничить возможность влияния великой северной державы на европейские дела. Прежде всего оно было не выгодно воинственной Пруссии. Как выразился отец короля </w:t>
+      </w:r>
+      <w:r>
+        <w:t>этой страны</w:t>
+      </w:r>
+      <w:r>
+        <w:t xml:space="preserve">, Фридриха </w:t>
       </w:r>
       <w:r>
         <w:rPr>
@@ -1079,10 +1085,13 @@
         <w:t xml:space="preserve"> Пруссии</w:t>
       </w:r>
       <w:r>
-        <w:t xml:space="preserve">. Сообщение о заключённом договоре в </w:t>
-      </w:r>
-      <w:r>
-        <w:t xml:space="preserve">России вызвало бурную реакцию в Петербурге и последующее расторжение </w:t>
+        <w:t>. Соо</w:t>
+      </w:r>
+      <w:r>
+        <w:t xml:space="preserve">бщение о заключённом договоре </w:t>
+      </w:r>
+      <w:r>
+        <w:t xml:space="preserve">вызвало бурную реакцию в Петербурге и последующее расторжение </w:t>
       </w:r>
       <w:r>
         <w:t>соглашения</w:t>
@@ -1177,7 +1186,19 @@
         <w:ind w:firstLine="708"/>
       </w:pPr>
       <w:r>
-        <w:t>Экономическое положение России было достаточно плачевным, однако оно было примерно таким же, как у Пруссии. Российской империи было сложно поддерживать армию, и поэтому она нуждалась в субсидиях. Но за то Россия славилась</w:t>
+        <w:t xml:space="preserve">Экономическое положение России было достаточно плачевным, однако оно было примерно таким же, как у Пруссии. </w:t>
+      </w:r>
+      <w:r>
+        <w:t>Великой северной державе</w:t>
+      </w:r>
+      <w:r>
+        <w:t xml:space="preserve"> было сложно поддерживать армию, и поэтому она нуждалась в субсидиях. Но за то </w:t>
+      </w:r>
+      <w:r>
+        <w:t>Российская империя</w:t>
+      </w:r>
+      <w:r>
+        <w:t xml:space="preserve"> славилась</w:t>
       </w:r>
       <w:r>
         <w:t xml:space="preserve"> своим хорошим состоянием артиллери</w:t>
@@ -1249,6 +1270,12 @@
         </w:rPr>
         <w:t>ервый поход в Восточную Пруссию</w:t>
       </w:r>
+      <w:r>
+        <w:rPr>
+          <w:i/>
+        </w:rPr>
+        <w:t>. Гросс-Егерсдорфское сражение</w:t>
+      </w:r>
     </w:p>
     <w:p>
       <w:pPr>
@@ -1303,7 +1330,13 @@
       </w:r>
       <w:r>
         <w:lastRenderedPageBreak/>
-        <w:t>количества больных отступить в Тильзит, который, в конечно итоге, он тоже решил оставить, из-за неспособности армии принять бой.</w:t>
+        <w:t xml:space="preserve">количества больных отступить в Тильзит, который, в конечно итоге, он тоже решил оставить, из-за неспособности </w:t>
+      </w:r>
+      <w:r>
+        <w:t>войска</w:t>
+      </w:r>
+      <w:r>
+        <w:t xml:space="preserve"> принять бой.</w:t>
       </w:r>
     </w:p>
     <w:p>
@@ -1315,6 +1348,15 @@
         <w:t xml:space="preserve"> Армия и власть в Петербурге были не согласны с Апраксиным и его арестовали по подозрению в измене. По этому делу был назначен суд, однако не дождавшись его, главнокомандующий умер от апоплексического удара. Оказалось, что в итоге он действительно был в заговоре с Бестужевым и Екатериной</w:t>
       </w:r>
       <w:r>
+        <w:t xml:space="preserve"> </w:t>
+      </w:r>
+      <w:r>
+        <w:rPr>
+          <w:lang w:val="en-US"/>
+        </w:rPr>
+        <w:t>II</w:t>
+      </w:r>
+      <w:r>
         <w:t>.</w:t>
       </w:r>
     </w:p>
@@ -1347,7 +1389,13 @@
       </w:pPr>
       <w:r>
         <w:tab/>
-        <w:t>Роль главнокомандующего армией России занял военный деятель Фермор. В декабре 1757 года Конференция (возможно не объясняется, что это) утвердила новый план, итогом которого должен был стать захват столицы Восточной Пруссии – Кёнигсберга. 15 января 1757 года сдался город Тильзит, а 21 января был занят Либ</w:t>
+        <w:t xml:space="preserve">Роль главнокомандующего армией России занял военный деятель Фермор. </w:t>
+      </w:r>
+      <w:r>
+        <w:t>В декабре 1757 года Конференция</w:t>
+      </w:r>
+      <w:r>
+        <w:t xml:space="preserve"> утвердила новый план, итогом которого должен был стать захват столицы Восточной Пруссии – Кёнигсберга. 15 января 1757 года сдался город Тильзит, а 21 января был занят Либ</w:t>
       </w:r>
       <w:r>
         <w:t>и</w:t>
@@ -1415,19 +1463,16 @@
       </w:pPr>
       <w:r>
         <w:tab/>
-        <w:t xml:space="preserve">Дальнейший план действий русских и австрийцев отличался, ведь для России было важно защищать новозавоёванные земли, а для Австрии нет. Более того, венским дипломатам не было выгодно, чтобы Россия </w:t>
-      </w:r>
+        <w:t>Дальнейший план действий русских и австрийцев отличался, ведь для России было важно защищать новозавоёванные земли, а для Австрии нет. Более того, венским дипломатам не было выгодно, чтобы Россия усиливалась, ведь они боялись, что она в будущем, став очень могущественной, может стать врагом для них.</w:t>
+      </w:r>
+    </w:p>
+    <w:p>
+      <w:pPr>
+        <w:pStyle w:val="afb"/>
+        <w:ind w:firstLine="0"/>
+      </w:pPr>
       <w:r>
         <w:lastRenderedPageBreak/>
-        <w:t>усиливалась, ведь они боялись, что она в будущем, став очень могущественной, может стать врагом для них.</w:t>
-      </w:r>
-    </w:p>
-    <w:p>
-      <w:pPr>
-        <w:pStyle w:val="afb"/>
-        <w:ind w:firstLine="0"/>
-      </w:pPr>
-      <w:r>
         <w:tab/>
         <w:t>Закончив Богемско-моравскую кампанию несомненным стратегическим поражением, ничего не выиграв в ней и значительно ослабив силы, Фридрих сконцентрировал их теперь для борьбы с русскими.</w:t>
       </w:r>
@@ -1471,7 +1516,7 @@
         <w:rPr>
           <w:i/>
         </w:rPr>
-        <w:t>Осада Кюстрина и с</w:t>
+        <w:t>Осада Кюстрина. С</w:t>
       </w:r>
       <w:r>
         <w:rPr>
@@ -1512,7 +1557,10 @@
       </w:pPr>
       <w:r>
         <w:tab/>
-        <w:t>Данное сражение не было выиграно ни русскими ни австрийцами, обеим армиям пришлось отступить. Однако и та и другая сторона считали себя победителями. (стр. 183)</w:t>
+        <w:t>Данное сражение не было выиграно ни русскими ни австрийцами, обеим армиям пришлось отступить. Однако и та и другая сто</w:t>
+      </w:r>
+      <w:r>
+        <w:t>рона считали себя победителями.</w:t>
       </w:r>
     </w:p>
     <w:p>
@@ -1553,6 +1601,7 @@
         <w:ind w:firstLine="0"/>
       </w:pPr>
       <w:r>
+        <w:lastRenderedPageBreak/>
         <w:tab/>
         <w:t xml:space="preserve">6 сентября 1758 года главнокомандующий русской армией Фермор собрал совет, который постановил осадить Кольберг, идя через Солдин на </w:t>
       </w:r>
@@ -1623,7 +1672,13 @@
       </w:pPr>
       <w:r>
         <w:tab/>
-        <w:t xml:space="preserve">В конце января 1759 года Фермор получил приказание сдать командование Фролову-Багрееву. Тем не менее Фермор продолжил участвовать в армии, но теперь имел более низкое звание. Однако затем роль главнокомандующего получил П. С. Салтыков. 14 июня 1759 года был окончательно утверждён план предстоящей кампании, по которому главные силы армии направлялись к </w:t>
+        <w:t xml:space="preserve">В конце января 1759 года Фермор получил приказание сдать командование Фролову-Багрееву. Тем не менее </w:t>
+      </w:r>
+      <w:r>
+        <w:t>он</w:t>
+      </w:r>
+      <w:r>
+        <w:t xml:space="preserve"> продолжил участвовать в армии, но теперь имел более низкое звание. Однако затем роль главнокомандующего получил П. С. Салтыков. 14 июня 1759 года был окончательно утверждён план предстоящей кампании, по которому главные силы армии направлялись к </w:t>
       </w:r>
       <w:r>
         <w:t>Каролату</w:t>
@@ -1696,16 +1751,16 @@
         <w:rPr>
           <w:i/>
         </w:rPr>
+        <w:t>Сражение при Кунерсдорфе</w:t>
+      </w:r>
+    </w:p>
+    <w:p>
+      <w:pPr>
+        <w:pStyle w:val="afb"/>
+        <w:ind w:firstLine="0"/>
+      </w:pPr>
+      <w:r>
         <w:lastRenderedPageBreak/>
-        <w:t>Сражение при Кунерсдорфе</w:t>
-      </w:r>
-    </w:p>
-    <w:p>
-      <w:pPr>
-        <w:pStyle w:val="afb"/>
-        <w:ind w:firstLine="0"/>
-      </w:pPr>
-      <w:r>
         <w:tab/>
         <w:t xml:space="preserve">Салтыков предложил </w:t>
       </w:r>
@@ -1724,6 +1779,9 @@
       <w:r>
         <w:t xml:space="preserve">. Началась бомбардировка Франкфурта, после чего город сдался. </w:t>
       </w:r>
+      <w:r>
+        <w:t>3 августа 1759 года Салтыкову были поднесены ключи Франкфурта.</w:t>
+      </w:r>
     </w:p>
     <w:p>
       <w:pPr>
@@ -1748,7 +1806,19 @@
       </w:pPr>
       <w:r>
         <w:tab/>
-        <w:t>В итоге прусская армия была разбита и русские одержали победу в этом сражении. Король Фридрих был в полном упадке духа и собир</w:t>
+        <w:t>В ит</w:t>
+      </w:r>
+      <w:r>
+        <w:t xml:space="preserve">оге прусская армия была разбита, а </w:t>
+      </w:r>
+      <w:r>
+        <w:t>русские одержали победу в этом сражении.</w:t>
+      </w:r>
+      <w:r>
+        <w:t xml:space="preserve"> </w:t>
+      </w:r>
+      <w:r>
+        <w:t>Король Фридрих был в полном упадке духа и собир</w:t>
       </w:r>
       <w:r>
         <w:t>ался прибегнуть к самоубийству.</w:t>
@@ -1783,7 +1853,22 @@
       </w:pPr>
       <w:r>
         <w:tab/>
-        <w:t>Кунерсдорфская победа открывала русским дорогу на Берлин. Однако поход был отменён из-за того, что австрийский главнокомандующий Даун отказался от этой идеи. 7 сентября 1759 года Фридрих с восторгом рассказал Финкенштейну о том, что рус</w:t>
+        <w:t>Кунерсдорфская победа открывала русским дорогу на Берлин. Однако поход был отменён из-за того, что австрийский главнокомандующий Даун отказался от этой идеи</w:t>
+      </w:r>
+      <w:r>
+        <w:t>.</w:t>
+      </w:r>
+      <w:r>
+        <w:t xml:space="preserve"> Армии России пришлось отступить на зимние квартиры.</w:t>
+      </w:r>
+      <w:r>
+        <w:t xml:space="preserve"> </w:t>
+      </w:r>
+      <w:r>
+        <w:t>Снова русские и австрийцы разошлись, отойдя на далёкое расстояние друг от друга</w:t>
+      </w:r>
+      <w:r>
+        <w:t>. 7 сентября 1759 года Фридрих с восторгом рассказал Финкенштейну о том, что рус</w:t>
       </w:r>
       <w:r>
         <w:t>ские и австрийцы рассорились. «Э</w:t>
@@ -1811,7 +1896,17 @@
       </w:pPr>
       <w:r>
         <w:tab/>
-        <w:t>Франция была полностью истощена и желала поскорее закончить войну. Возможность сепаратного мира между Францией и Пруссией весьма беспокоила Австрию. Ей приходилось теперь видеть единственную опору в России, без помощи которой она не могла рассчитывать на удовлетворение претензий о возврате Силезии и графства Глац</w:t>
+        <w:t xml:space="preserve">Франция была полностью истощена и желала поскорее закончить войну. Возможность сепаратного мира между Францией и Пруссией весьма беспокоила Австрию. </w:t>
+      </w:r>
+      <w:r>
+        <w:t>Она осознала, что теперь е</w:t>
+      </w:r>
+      <w:r>
+        <w:t xml:space="preserve">й приходилось видеть единственную опору в России, без помощи которой она не могла рассчитывать на удовлетворение претензий о возврате Силезии и графства </w:t>
+      </w:r>
+      <w:r>
+        <w:lastRenderedPageBreak/>
+        <w:t>Глац</w:t>
       </w:r>
       <w:r>
         <w:t>.</w:t>
@@ -1837,11 +1932,7 @@
         <w:t>ь</w:t>
       </w:r>
       <w:r>
-        <w:t xml:space="preserve">ба подтвердить прежние обязательства. Со своей стороны, Вена </w:t>
-      </w:r>
-      <w:r>
-        <w:lastRenderedPageBreak/>
-        <w:t xml:space="preserve">обещала приложить все </w:t>
+        <w:t xml:space="preserve">ба подтвердить прежние обязательства. Со своей стороны, Вена обещала приложить все </w:t>
       </w:r>
       <w:r>
         <w:t>усилия</w:t>
@@ -2000,15 +2091,294 @@
         <w:ind w:firstLine="0"/>
       </w:pPr>
       <w:r>
+        <w:tab/>
+        <w:t>К началу сентября 1760 года русские заняли Каролат. Петербургом был принят новый план – из армии выделялось два отряда: один под начальством генерала Олица</w:t>
+      </w:r>
+      <w:r>
+        <w:t xml:space="preserve"> </w:t>
+      </w:r>
+      <w:r>
+        <w:t>для операций под Кольбергом, другой под командой Тотлебена, подкреплённый частями Чернышёва, для захвата Берлина.</w:t>
+      </w:r>
+    </w:p>
+    <w:p>
+      <w:pPr>
+        <w:pStyle w:val="afb"/>
+        <w:ind w:firstLine="0"/>
+      </w:pPr>
+      <w:r>
+        <w:tab/>
+        <w:t>3 октября 1760 года Тотлебен выступил к Берлину со всей конницей. Обстрел столицы начался около 2 часов дня. Вторая атака произошла лишь в 12 часов ночи. Тотлебен приступил к переговорам о капитуляции, текст которой был окончательно выработан к 4 часам ночи.</w:t>
+      </w:r>
+    </w:p>
+    <w:p>
+      <w:pPr>
+        <w:pStyle w:val="afb"/>
+        <w:ind w:firstLine="0"/>
+      </w:pPr>
+      <w:r>
+        <w:tab/>
+        <w:t>Тотлебен вошёл в Берлин. Он оказался его полным хозяином, и Чернышёв, не вмешиваясь в его распоряжения, даже не вошёл в столицу, а оставался со своими войсками вне Берлина. Тотлебен не разрушал город, лишь взяв контрибуцию с него. В это время к Берлину форсированным маршем двигалась 70-тысячная армия Фридриха. Было принято решение начать отступление. В ночь с 11 на 12 октября одна часть и вечером 12 октября другая часть русской армии покинули город.</w:t>
+      </w:r>
+    </w:p>
+    <w:p>
+      <w:pPr>
+        <w:pStyle w:val="afb"/>
+        <w:ind w:firstLine="0"/>
+        <w:jc w:val="center"/>
+        <w:rPr>
+          <w:b/>
+        </w:rPr>
+      </w:pPr>
+    </w:p>
+    <w:p>
+      <w:pPr>
+        <w:pStyle w:val="afb"/>
+        <w:ind w:firstLine="0"/>
+        <w:jc w:val="center"/>
+        <w:rPr>
+          <w:i/>
+        </w:rPr>
+      </w:pPr>
+      <w:r>
+        <w:rPr>
+          <w:i/>
+        </w:rPr>
+        <w:t>Осада Кольберга</w:t>
+      </w:r>
+    </w:p>
+    <w:p>
+      <w:pPr>
+        <w:pStyle w:val="afb"/>
+        <w:ind w:firstLine="0"/>
+      </w:pPr>
+      <w:r>
+        <w:tab/>
+        <w:t>26 августа 1760 года к Кольбергу прибыл флот, а на следующий день открыл бомбардировку. 31 августа начался сильный шторм. Фридрих отправил на помощь Вернера, который сбил конные посты и вошёл в крепость. Русским пришлось отступить.</w:t>
+      </w:r>
+    </w:p>
+    <w:p>
+      <w:pPr>
+        <w:pStyle w:val="afb"/>
+        <w:ind w:firstLine="0"/>
+        <w:jc w:val="center"/>
+        <w:rPr>
+          <w:b/>
+        </w:rPr>
+      </w:pPr>
+    </w:p>
+    <w:p>
+      <w:pPr>
+        <w:pStyle w:val="afb"/>
+        <w:ind w:firstLine="0"/>
+        <w:jc w:val="center"/>
+        <w:rPr>
+          <w:i/>
+        </w:rPr>
+      </w:pPr>
+      <w:r>
+        <w:rPr>
+          <w:i/>
+        </w:rPr>
+        <w:t>Падение Кольберга и з</w:t>
+      </w:r>
+      <w:r>
+        <w:rPr>
+          <w:i/>
+        </w:rPr>
+        <w:t>авоевание Померании</w:t>
+      </w:r>
+    </w:p>
+    <w:p>
+      <w:pPr>
+        <w:pStyle w:val="afb"/>
+        <w:ind w:firstLine="708"/>
+      </w:pPr>
+      <w:r>
+        <w:t>План кампании 1761 года начали обсуждать значительно раньше, чем в предыдущие годы.</w:t>
+      </w:r>
+      <w:r>
+        <w:t xml:space="preserve"> В</w:t>
+      </w:r>
+      <w:r>
+        <w:t xml:space="preserve"> основном проектировали начать операции </w:t>
+      </w:r>
+      <w:r>
+        <w:lastRenderedPageBreak/>
+        <w:t>взятием Кольберга, перейти Одер, открыть путь для соединения со шведами и двинуться на Берлин.</w:t>
+      </w:r>
+    </w:p>
+    <w:p>
+      <w:pPr>
+        <w:pStyle w:val="afb"/>
+        <w:ind w:firstLine="708"/>
+      </w:pPr>
+      <w:r>
+        <w:t>25 января 1761 года русская кавалерия во главе с Тотлебеном подошла к Кольбергу, но 17 февраля была вынуждена отступить. 14 мая поступил рескрипт Конференции, предписывавший идти в Силезию на соединение с Лаудоном, выделив особый корпус под командой Румянцева для осады Кольберга.</w:t>
+      </w:r>
+    </w:p>
+    <w:p>
+      <w:pPr>
+        <w:pStyle w:val="afb"/>
+        <w:ind w:firstLine="708"/>
+      </w:pPr>
+      <w:r>
+        <w:t>Атаку назначали на 3 сентября. 9 сентября 1761 года Лаудон взял Швейдницу. Внезапно выяснилось, что Тотлебен был предателем, его арестовали.</w:t>
+      </w:r>
+    </w:p>
+    <w:p>
+      <w:pPr>
+        <w:pStyle w:val="afb"/>
+        <w:ind w:firstLine="708"/>
+      </w:pPr>
+      <w:r>
+        <w:t>19 августа 1761 года Румянцев двинул войска в направлении к крепости, а 4 сентября он уже подступил к Кольбергу и сбил неприятеля с окрестных высот. Русские начали осаду крепости и 16 декабря Кольберг сдался.</w:t>
+      </w:r>
+    </w:p>
+    <w:p>
+      <w:pPr>
+        <w:pStyle w:val="afb"/>
+        <w:ind w:firstLine="708"/>
+      </w:pPr>
+      <w:r>
+        <w:t xml:space="preserve">15 августа 1761 года между Людовиком и Карлом </w:t>
+      </w:r>
+      <w:r>
+        <w:rPr>
+          <w:lang w:val="en-US"/>
+        </w:rPr>
+        <w:t>III</w:t>
+      </w:r>
+      <w:r>
+        <w:t xml:space="preserve"> </w:t>
+      </w:r>
+      <w:r>
+        <w:t xml:space="preserve">состоялось соглашение, следствием которого явилось вступление Испании в война на стороне Франции. </w:t>
+      </w:r>
+    </w:p>
+    <w:p>
+      <w:pPr>
+        <w:pStyle w:val="afb"/>
+        <w:ind w:firstLine="708"/>
+      </w:pPr>
+      <w:r>
+        <w:t>Англия не нуждалась более в помощи Пруссии, которой уже выплатила более двух с половиной миллионов фунтов стерлингов, и с начала 1762 года расторгла с нею договор о субсидиях, чем усугубило и без того сложное положение Фридриха.</w:t>
+      </w:r>
+    </w:p>
+    <w:p>
+      <w:pPr>
+        <w:pStyle w:val="afb"/>
+        <w:ind w:firstLine="708"/>
+      </w:pPr>
+      <w:r>
+        <w:t>6 января 1762 года, то есть на другой день после смерти Елизаветы (о чём ещё не знал Фридрих), король написал Финкенштейну о подготовке переговоров с противниками ради спасения остатков прусской монархии, которую он хотел передать племяннику.</w:t>
+      </w:r>
+      <w:r>
+        <w:tab/>
+      </w:r>
+    </w:p>
+    <w:p>
+      <w:pPr>
+        <w:pStyle w:val="afb"/>
+        <w:ind w:firstLine="708"/>
+      </w:pPr>
+    </w:p>
+    <w:p>
+      <w:pPr>
+        <w:pStyle w:val="afb"/>
+        <w:ind w:firstLine="0"/>
+        <w:jc w:val="center"/>
+        <w:rPr>
+          <w:i/>
+        </w:rPr>
+      </w:pPr>
+      <w:r>
+        <w:rPr>
+          <w:i/>
+        </w:rPr>
+        <w:t>Окончание войны</w:t>
+      </w:r>
+    </w:p>
+    <w:p>
+      <w:pPr>
+        <w:pStyle w:val="afb"/>
+        <w:ind w:firstLine="0"/>
+      </w:pPr>
+      <w:r>
         <w:lastRenderedPageBreak/>
         <w:tab/>
-        <w:t>К началу сентября 1760 года русские заняли Каролат. Петербургом был принят новый план – из армии выделялось два отряда: один под начальством генерала Олица</w:t>
+        <w:t>5 января 1762 года в Петербурге было опубликовано сообщение о взятии Кольберга. В тот же день, после длительной агонии, умерла императрица Елизавета.</w:t>
+      </w:r>
+    </w:p>
+    <w:p>
+      <w:pPr>
+        <w:pStyle w:val="afb"/>
+        <w:ind w:firstLine="0"/>
+      </w:pPr>
+      <w:r>
+        <w:tab/>
+        <w:t xml:space="preserve">Швеция вышла из войны 22 мая 1762 года по договору в Гамбурге. 24 ноября того же года Вена подписала с Фридрихом перемирие. Осенью 1762 года начались переговоры между Францией и Испанией, с одной стороны, и Англией – с другой. Прелиминарные условия, обеспечивавшие новые британские колониальные приобретения, были подписаны в Фонтенбло 3 ноября 1762 года. Мирный трактат окончательно утверждён в Париже 10 февраля 1763 года. </w:t>
+      </w:r>
+    </w:p>
+    <w:p>
+      <w:pPr>
+        <w:pStyle w:val="afb"/>
+        <w:ind w:firstLine="0"/>
+      </w:pPr>
+      <w:r>
+        <w:tab/>
+        <w:t>Австрия приступила к переговорам с Пруссией при посредн</w:t>
+      </w:r>
+      <w:r>
+        <w:t>и</w:t>
+      </w:r>
+      <w:r>
+        <w:t xml:space="preserve">честве Саксонии осенью 1763 года и 15 февраля 1763 года подписала с ней в охотничьем замке Губертсбург мирный договор, установивший </w:t>
+      </w:r>
+      <w:r>
+        <w:rPr>
+          <w:lang w:val="en-US"/>
+        </w:rPr>
+        <w:t>status</w:t>
       </w:r>
       <w:r>
         <w:t xml:space="preserve"> </w:t>
       </w:r>
       <w:r>
-        <w:t>для операций под Кольбергом, другой под командой Тотлебена, подкреплённый частями Чернышёва, для захвата Берлина.</w:t>
+        <w:rPr>
+          <w:lang w:val="en-US"/>
+        </w:rPr>
+        <w:t>quo</w:t>
+      </w:r>
+      <w:r>
+        <w:t xml:space="preserve"> </w:t>
+      </w:r>
+      <w:r>
+        <w:rPr>
+          <w:lang w:val="en-US"/>
+        </w:rPr>
+        <w:t>ante</w:t>
+      </w:r>
+      <w:r>
+        <w:t xml:space="preserve"> </w:t>
+      </w:r>
+      <w:r>
+        <w:rPr>
+          <w:lang w:val="en-US"/>
+        </w:rPr>
+        <w:t>bellum</w:t>
+      </w:r>
+      <w:r>
+        <w:t xml:space="preserve"> (</w:t>
+      </w:r>
+      <w:r>
+        <w:t>всё осталось так же, как и было до войны</w:t>
+      </w:r>
+      <w:r>
+        <w:t>)</w:t>
+      </w:r>
+      <w:r>
+        <w:t>.</w:t>
       </w:r>
     </w:p>
     <w:p>
@@ -2018,7 +2388,62 @@
       </w:pPr>
       <w:r>
         <w:tab/>
-        <w:t>3 октября 1760 года Тотлебен выступил к Берлину со всей конницей. Обстрел столицы начался около 2 часов дня. Вторая атака произошла лишь в 12 часов ночи. Тотлебен приступил к переговорам о капитуляции, текст которой был окончательно выработан к 4 часам ночи.</w:t>
+        <w:t>В итоге, карта Европы осталась такой же, как и до войны.</w:t>
+      </w:r>
+    </w:p>
+    <w:p>
+      <w:pPr>
+        <w:pStyle w:val="afb"/>
+        <w:ind w:firstLine="0"/>
+      </w:pPr>
+    </w:p>
+    <w:p>
+      <w:pPr>
+        <w:pStyle w:val="afb"/>
+        <w:ind w:left="1069" w:firstLine="0"/>
+        <w:jc w:val="center"/>
+        <w:rPr>
+          <w:b/>
+        </w:rPr>
+      </w:pPr>
+      <w:r>
+        <w:rPr>
+          <w:b/>
+        </w:rPr>
+        <w:t>Каковы итоги семилетней войны для Российской империи</w:t>
+      </w:r>
+      <w:r>
+        <w:rPr>
+          <w:b/>
+        </w:rPr>
+        <w:t>?</w:t>
+      </w:r>
+    </w:p>
+    <w:p>
+      <w:pPr>
+        <w:pStyle w:val="afb"/>
+        <w:ind w:firstLine="708"/>
+      </w:pPr>
+      <w:r>
+        <w:t>После смерти</w:t>
+      </w:r>
+      <w:r>
+        <w:t xml:space="preserve"> Елизаветы Петровны</w:t>
+      </w:r>
+      <w:r>
+        <w:t xml:space="preserve"> на престол взошёл Пётр </w:t>
+      </w:r>
+      <w:r>
+        <w:rPr>
+          <w:lang w:val="en-US"/>
+        </w:rPr>
+        <w:t>III</w:t>
+      </w:r>
+      <w:r>
+        <w:t>.</w:t>
+      </w:r>
+      <w:r>
+        <w:t xml:space="preserve"> 16 марта 1762 года новый император утвердил перемирие с Пруссией. 5 марта между Россией и Пруссией был подписан трактат, по которому Фридрих безоговорочно получал все территории, занятые русскими. Особый пункт предусматривал начало переговоров о заключении русско-прусского союза. Этим сепаратским миром император испортил отношения с Францией и Австрией, давним союзником России.</w:t>
       </w:r>
     </w:p>
     <w:p>
@@ -2028,34 +2453,52 @@
       </w:pPr>
       <w:r>
         <w:tab/>
-        <w:t>Тотлебен вошёл в Берлин. Он оказался его полным хозяином, и Чернышёв, не вмешиваясь в его распоряжения, даже не вошёл в столицу, а оставался со своими войсками вне Берлина. Тотлебен не разрушал город, лишь взяв контрибуцию с него. В это время к Берлину форсированным маршем двигалась 70-тысячная армия Фридриха. Было принято решение начать отступление. В ночь с 11 на 12 октября одна часть и вечером 12 октября другая часть русской армии покинули город.</w:t>
-      </w:r>
-    </w:p>
-    <w:p>
-      <w:pPr>
-        <w:pStyle w:val="afb"/>
-        <w:ind w:firstLine="0"/>
-        <w:jc w:val="center"/>
-        <w:rPr>
-          <w:b/>
-        </w:rPr>
-      </w:pPr>
-    </w:p>
-    <w:p>
-      <w:pPr>
-        <w:pStyle w:val="afb"/>
-        <w:ind w:firstLine="0"/>
-        <w:jc w:val="center"/>
-        <w:rPr>
-          <w:i/>
+        <w:t xml:space="preserve">Пётр решил начать войну против Дании, которую все считали совершенно нецелесообразной. Вокруг себя Пётр поставил людей преимущественно пруссаков, ведь он ненавидел русских. </w:t>
+      </w:r>
+    </w:p>
+    <w:p>
+      <w:pPr>
+        <w:pStyle w:val="afb"/>
+        <w:ind w:firstLine="0"/>
+      </w:pPr>
+      <w:r>
+        <w:tab/>
+        <w:t xml:space="preserve">Нелепое поведение Петра вызвало общее негодование. Общественным возмущением против Петра воспользовалась Екатерина. </w:t>
+      </w:r>
+      <w:r>
+        <w:lastRenderedPageBreak/>
+        <w:t>Сложившийся вокруг неё кружок подготовлял переворот, опираясь на гвардию. Решили действовать, как только Пётр отправится в армию.</w:t>
+      </w:r>
+    </w:p>
+    <w:p>
+      <w:pPr>
+        <w:pStyle w:val="afb"/>
+        <w:ind w:firstLine="0"/>
+      </w:pPr>
+      <w:r>
+        <w:tab/>
+        <w:t>Переворот произошёл 9 июня под знаком восстановления достоинства России. Императора арестовали. Вскоре после этого он был убит в Ропше, где содержался под арестом.</w:t>
+      </w:r>
+    </w:p>
+    <w:p>
+      <w:pPr>
+        <w:pStyle w:val="afb"/>
+        <w:ind w:firstLine="0"/>
+      </w:pPr>
+      <w:r>
+        <w:tab/>
+      </w:r>
+      <w:r>
+        <w:t xml:space="preserve">Теперь в Российское империи главой государства стала императрица Екатерина </w:t>
+      </w:r>
+      <w:r>
+        <w:rPr>
           <w:lang w:val="en-US"/>
         </w:rPr>
-      </w:pPr>
-      <w:r>
-        <w:rPr>
-          <w:i/>
-        </w:rPr>
-        <w:t>Осада Кольберга</w:t>
+        <w:t>II</w:t>
+      </w:r>
+      <w:r>
+        <w:t>.</w:t>
       </w:r>
     </w:p>
     <w:p>
@@ -2065,146 +2508,85 @@
       </w:pPr>
       <w:r>
         <w:tab/>
-        <w:t>26 августа 1760 года к Кольбергу прибыл флот, а на следующий день открыл бомбардировку. 31 августа начался сильный шторм. Фридрих отправил на помощь Вернера, который сбил конные посты и вошёл в крепость. Русским пришлось отступить.</w:t>
-      </w:r>
-    </w:p>
-    <w:p>
-      <w:pPr>
-        <w:pStyle w:val="afb"/>
-        <w:ind w:firstLine="0"/>
-        <w:jc w:val="center"/>
-        <w:rPr>
-          <w:b/>
-        </w:rPr>
-      </w:pPr>
-    </w:p>
-    <w:p>
-      <w:pPr>
-        <w:pStyle w:val="afb"/>
-        <w:ind w:firstLine="0"/>
-        <w:jc w:val="center"/>
-        <w:rPr>
-          <w:i/>
-        </w:rPr>
-      </w:pPr>
-      <w:r>
-        <w:rPr>
-          <w:i/>
-        </w:rPr>
-        <w:t>Падение Кольберга и з</w:t>
-      </w:r>
-      <w:r>
-        <w:rPr>
-          <w:i/>
-        </w:rPr>
-        <w:t>авоевание Померании</w:t>
-      </w:r>
-    </w:p>
-    <w:p>
-      <w:pPr>
-        <w:pStyle w:val="afb"/>
-        <w:ind w:firstLine="708"/>
-      </w:pPr>
-      <w:r>
-        <w:t>План кампании 1761 года начали обсуждать значительно раньше, чем в предыдущие годы.</w:t>
-      </w:r>
-      <w:r>
-        <w:t xml:space="preserve"> В</w:t>
-      </w:r>
-      <w:r>
-        <w:t xml:space="preserve"> основном проектировали начать операции взятием Кольберга, перейти Одер, открыть путь для соединения со шведами и двинуться на Берлин.</w:t>
-      </w:r>
-    </w:p>
-    <w:p>
-      <w:pPr>
-        <w:pStyle w:val="afb"/>
-        <w:ind w:firstLine="708"/>
-      </w:pPr>
-      <w:r>
-        <w:lastRenderedPageBreak/>
-        <w:t>25 января 1761 года русская кавалерия во главе с Тотлебеном подошла к Кольбергу, но 17 февраля была вынуждена отступить. 14 мая поступил рескрипт Конференции, предписывавший идти в Силезию на соединение с Лаудоном, выделив особый корпус под командой Румянцева для осады Кольберга.</w:t>
-      </w:r>
-    </w:p>
-    <w:p>
-      <w:pPr>
-        <w:pStyle w:val="afb"/>
-        <w:ind w:firstLine="708"/>
-      </w:pPr>
-      <w:r>
-        <w:t>Атаку назначали на 3 сентября. 9 сентября 1761 года Лаудон взял Швейдницу. Внезапно выяснилось, что Тотлебен был предателем, его арестовали.</w:t>
-      </w:r>
-    </w:p>
-    <w:p>
-      <w:pPr>
-        <w:pStyle w:val="afb"/>
-        <w:ind w:firstLine="708"/>
-      </w:pPr>
-      <w:r>
-        <w:t>19 августа 1761 года Румянцев двинул войска в направлении к крепости, а 4 сентября он уже подступил к Кольбергу и сбил неприятеля с окрестных высот. Русские начали осаду крепости и 16 декабря Кольберг сдался.</w:t>
-      </w:r>
-    </w:p>
-    <w:p>
-      <w:pPr>
-        <w:pStyle w:val="afb"/>
-        <w:ind w:firstLine="708"/>
-      </w:pPr>
-      <w:r>
-        <w:t xml:space="preserve">15 августа 1761 года между Людовиком и Карлом </w:t>
+        <w:t xml:space="preserve">Едва только Пётр утвердил мирный трактат, как Фридрих стал реализовывать управление отторгнутыми областями. 5 июня кёнигсбергская газета появилась </w:t>
+      </w:r>
+      <w:r>
+        <w:t>с прусским гербом. Начались пра</w:t>
+      </w:r>
+      <w:r>
+        <w:t xml:space="preserve">зднества и молебны, как вдруг новая русская прокламация известила Пруссию о смерти Петра и вступлении на престол Екатерины </w:t>
       </w:r>
       <w:r>
         <w:rPr>
           <w:lang w:val="en-US"/>
         </w:rPr>
-        <w:t>III</w:t>
+        <w:t>II</w:t>
+      </w:r>
+      <w:r>
+        <w:t>.</w:t>
+      </w:r>
+      <w:r>
+        <w:t xml:space="preserve"> Рус</w:t>
+      </w:r>
+      <w:r>
+        <w:t>ские солдаты вновь заняли посты</w:t>
+      </w:r>
+      <w:r>
+        <w:t>, газета и здания опять украсились русскими гербами.</w:t>
+      </w:r>
+    </w:p>
+    <w:p>
+      <w:pPr>
+        <w:pStyle w:val="afb"/>
+        <w:ind w:firstLine="0"/>
+      </w:pPr>
+      <w:r>
+        <w:tab/>
+        <w:t>Од</w:t>
+      </w:r>
+      <w:r>
+        <w:t>н</w:t>
+      </w:r>
+      <w:r>
+        <w:t>ако 6 августа 1762 года население узнало об окончательном решении Петербурга передать провинцию прусскому королю.</w:t>
+      </w:r>
+      <w:r>
+        <w:t xml:space="preserve"> Восточная Пруссия вышла из состава России.</w:t>
+      </w:r>
+    </w:p>
+    <w:p>
+      <w:pPr>
+        <w:pStyle w:val="afb"/>
+        <w:ind w:firstLine="0"/>
+      </w:pPr>
+      <w:r>
+        <w:tab/>
+        <w:t>Екатерина подтвердила заключение с Пруссией мира, но отказалась от союза. Ещё не уверенная в твёрдости полученной власти, она боялась возобновления войны.</w:t>
       </w:r>
       <w:r>
         <w:t xml:space="preserve"> </w:t>
       </w:r>
-      <w:r>
-        <w:t xml:space="preserve">состоялось соглашение, следствием которого явилось вступление Испании в война на стороне Франции. </w:t>
-      </w:r>
-    </w:p>
-    <w:p>
-      <w:pPr>
-        <w:pStyle w:val="afb"/>
-        <w:ind w:firstLine="708"/>
-      </w:pPr>
-      <w:r>
-        <w:t>Англия не нуждалась более в помощи Пруссии, которой уже выплатила более двух с половиной миллионов фунтов стерлингов, и с начала 1762 года расторгла с нею договор о субсидиях, чем усугубило и без того сложное положение Фридриха.</w:t>
-      </w:r>
-    </w:p>
-    <w:p>
-      <w:pPr>
-        <w:pStyle w:val="afb"/>
-        <w:ind w:firstLine="708"/>
-      </w:pPr>
-      <w:r>
-        <w:t>6 января 1762 года, то есть на другой день после смерти Елизаветы (о чём ещё не знал Фридрих), король написал Финкенштейну о подготовке переговоров с противниками ради спасения остатков прусской монархии, которую он хотел передать племяннику.</w:t>
-      </w:r>
+    </w:p>
+    <w:p>
+      <w:pPr>
+        <w:pStyle w:val="afb"/>
+        <w:ind w:firstLine="0"/>
+      </w:pPr>
       <w:r>
         <w:tab/>
-      </w:r>
-    </w:p>
-    <w:p>
-      <w:pPr>
-        <w:pStyle w:val="afb"/>
-        <w:ind w:firstLine="708"/>
-      </w:pPr>
-    </w:p>
-    <w:p>
-      <w:pPr>
-        <w:pStyle w:val="afb"/>
-        <w:ind w:firstLine="0"/>
-        <w:jc w:val="center"/>
-        <w:rPr>
-          <w:i/>
-        </w:rPr>
-      </w:pPr>
-      <w:r>
-        <w:rPr>
-          <w:i/>
-        </w:rPr>
-        <w:t>Окончание войны</w:t>
+        <w:t>Б</w:t>
+      </w:r>
+      <w:r>
+        <w:t>естужев, возвращённый из ссылки, с</w:t>
+      </w:r>
+      <w:r>
+        <w:t xml:space="preserve"> точки зрения е</w:t>
+      </w:r>
+      <w:r>
+        <w:t xml:space="preserve">вропейского престижа России, </w:t>
+      </w:r>
+      <w:r>
+        <w:t>считал необходимым участие её в мирном конгрессе.</w:t>
       </w:r>
     </w:p>
     <w:p>
@@ -2214,7 +2596,25 @@
       </w:pPr>
       <w:r>
         <w:tab/>
-        <w:t>5 января 1762 года в Петербурге было опубликовано сообщение о взятии Кольберга. В тот же день, после длительной агонии, умерла императрица Елизавета.</w:t>
+        <w:t xml:space="preserve">Берлинский </w:t>
+      </w:r>
+      <w:bookmarkStart w:id="0" w:name="_GoBack"/>
+      <w:bookmarkEnd w:id="0"/>
+      <w:r>
+        <w:t>конгресс, а вместе с ним посредничество Фридриха между Россией и Данией отпали. Конфликт по голштинскому вопросу был разрешён безболезненно.</w:t>
+      </w:r>
+    </w:p>
+    <w:p>
+      <w:pPr>
+        <w:pStyle w:val="afb"/>
+        <w:ind w:firstLine="0"/>
+      </w:pPr>
+      <w:r>
+        <w:tab/>
+        <w:t>Отказ от борьбы с Фридрихом вызвала общее недовольство. Всё прусское было ненавистно.</w:t>
+      </w:r>
+      <w:r>
+        <w:t xml:space="preserve"> В народе и армии стали циркулировать неблагоприятные для Екатерины слухи. Недовольство выливалось даже в форму волнений.</w:t>
       </w:r>
     </w:p>
     <w:p>
@@ -2225,345 +2625,60 @@
       <w:r>
         <w:lastRenderedPageBreak/>
         <w:tab/>
-        <w:t xml:space="preserve">Швеция вышла из войны 22 мая 1762 года по договору в Гамбурге. 24 ноября того же года Вена подписала с Фридрихом перемирие. Осенью 1762 года начались переговоры между Францией и Испанией, с одной стороны, и Англией – с другой. Прелиминарные условия, обеспечивавшие новые британские колониальные приобретения, были подписаны в Фонтенбло 3 ноября 1762 года. Мирный трактат окончательно утверждён в Париже 10 февраля 1763 года. </w:t>
-      </w:r>
-    </w:p>
-    <w:p>
-      <w:pPr>
-        <w:pStyle w:val="afb"/>
-        <w:ind w:firstLine="0"/>
-      </w:pPr>
-      <w:r>
-        <w:tab/>
-        <w:t>Австрия приступила к переговорам с Пруссией при посредн</w:t>
-      </w:r>
-      <w:r>
-        <w:t>и</w:t>
-      </w:r>
-      <w:r>
-        <w:t xml:space="preserve">честве Саксонии осенью 1763 года и 15 февраля 1763 года подписала с ней в охотничьем замке Губертсбург мирный договор, установивший </w:t>
+        <w:t xml:space="preserve">В итоге Россия не сделала территориальных приобретений, но война, несмотря на «деяния» Петра </w:t>
       </w:r>
       <w:r>
         <w:rPr>
           <w:lang w:val="en-US"/>
         </w:rPr>
-        <w:t>status</w:t>
+        <w:t>III</w:t>
+      </w:r>
+      <w:r>
+        <w:t>, не осталась для неё безрезультатной. Её опасный враг оказался надолго парализованным и обессиленным, как это признает и сам Фридрих. Лишён</w:t>
+      </w:r>
+      <w:r>
+        <w:t>ная союзников Пруссия вынуждена</w:t>
+      </w:r>
+      <w:r>
+        <w:t xml:space="preserve"> была искать сближения с Россией, стать </w:t>
+      </w:r>
+      <w:proofErr w:type="gramStart"/>
+      <w:r>
+        <w:t>в известной мере</w:t>
+      </w:r>
+      <w:proofErr w:type="gramEnd"/>
+      <w:r>
+        <w:t xml:space="preserve"> зависимой от неё. Европа вновь ощутила могущество северной державы, так решительно вступивший при Петре </w:t>
+      </w:r>
+      <w:r>
+        <w:rPr>
+          <w:lang w:val="en-US"/>
+        </w:rPr>
+        <w:t>I</w:t>
       </w:r>
       <w:r>
         <w:t xml:space="preserve"> </w:t>
       </w:r>
       <w:r>
-        <w:rPr>
-          <w:lang w:val="en-US"/>
-        </w:rPr>
-        <w:t>quo</w:t>
-      </w:r>
-      <w:r>
-        <w:t xml:space="preserve"> </w:t>
-      </w:r>
-      <w:r>
-        <w:rPr>
-          <w:lang w:val="en-US"/>
-        </w:rPr>
-        <w:t>ante</w:t>
-      </w:r>
-      <w:r>
-        <w:t xml:space="preserve"> </w:t>
-      </w:r>
-      <w:r>
-        <w:rPr>
-          <w:lang w:val="en-US"/>
-        </w:rPr>
-        <w:t>bellum</w:t>
-      </w:r>
-      <w:r>
-        <w:t xml:space="preserve"> (</w:t>
-      </w:r>
-      <w:r>
-        <w:t>всё осталось так же, как и было до войны</w:t>
-      </w:r>
-      <w:r>
-        <w:t>)</w:t>
-      </w:r>
-      <w:r>
-        <w:t>.</w:t>
-      </w:r>
-    </w:p>
-    <w:p>
-      <w:pPr>
-        <w:pStyle w:val="afb"/>
-        <w:ind w:firstLine="0"/>
-      </w:pPr>
-      <w:r>
-        <w:tab/>
-        <w:t>В итоге, карта Европы осталась такой же, как и до войны.</w:t>
-      </w:r>
-    </w:p>
-    <w:p>
-      <w:pPr>
-        <w:pStyle w:val="afb"/>
-        <w:ind w:firstLine="0"/>
-      </w:pPr>
-    </w:p>
-    <w:p>
-      <w:pPr>
-        <w:pStyle w:val="afb"/>
-        <w:ind w:left="1069" w:firstLine="0"/>
+        <w:t>на арен</w:t>
+      </w:r>
+      <w:r>
+        <w:t>у мировой политики.</w:t>
+      </w:r>
+    </w:p>
+    <w:p>
+      <w:pPr>
+        <w:pStyle w:val="afb"/>
+        <w:ind w:firstLine="0"/>
+      </w:pPr>
+    </w:p>
+    <w:p>
+      <w:pPr>
+        <w:pStyle w:val="afb"/>
+        <w:ind w:firstLine="0"/>
         <w:jc w:val="center"/>
         <w:rPr>
           <w:b/>
-        </w:rPr>
-      </w:pPr>
-      <w:r>
-        <w:rPr>
-          <w:b/>
-        </w:rPr>
-        <w:t>Каковы итоги семилетней войны для Российской империи</w:t>
-      </w:r>
-      <w:r>
-        <w:rPr>
-          <w:b/>
-        </w:rPr>
-        <w:t>?</w:t>
-      </w:r>
-    </w:p>
-    <w:p>
-      <w:pPr>
-        <w:pStyle w:val="afb"/>
-        <w:ind w:firstLine="708"/>
-      </w:pPr>
-      <w:r>
-        <w:t>После смерти</w:t>
-      </w:r>
-      <w:r>
-        <w:t xml:space="preserve"> Елизаветы Петровны</w:t>
-      </w:r>
-      <w:r>
-        <w:t xml:space="preserve"> на престол взошёл Пётр </w:t>
-      </w:r>
-      <w:r>
-        <w:rPr>
-          <w:lang w:val="en-US"/>
-        </w:rPr>
-        <w:t>III</w:t>
-      </w:r>
-      <w:r>
-        <w:t>.</w:t>
-      </w:r>
-      <w:r>
-        <w:t xml:space="preserve"> 16 марта 1762 года новый император утвердил перемирие с Пруссией. 5 марта между Россией и Пруссией был подписан трактат, по которому Фридрих безоговорочно получал все территории, занятые русскими. Особый пункт предусматривал начало переговоров о заключении русско-прусского союза. Этим сепаратским миром император испортил отношения с Францией и Австрией, давним союзником России.</w:t>
-      </w:r>
-    </w:p>
-    <w:p>
-      <w:pPr>
-        <w:pStyle w:val="afb"/>
-        <w:ind w:firstLine="0"/>
-      </w:pPr>
-      <w:r>
-        <w:tab/>
-        <w:t xml:space="preserve">Пётр решил начать войну против Дании, которую все считали совершенно нецелесообразной. Вокруг себя Пётр поставил людей преимущественно пруссаков, ведь он ненавидел русских. </w:t>
-      </w:r>
-    </w:p>
-    <w:p>
-      <w:pPr>
-        <w:pStyle w:val="afb"/>
-        <w:ind w:firstLine="0"/>
-      </w:pPr>
-      <w:r>
-        <w:tab/>
-        <w:t>Нелепое поведение Петра вызвало общее негодование. Общественным возмущением против Петра воспользовалась Екатерина. Сложившийся вокруг неё кружок подготовлял переворот, опираясь на гвардию. Решили действовать, как только Пётр отправится в армию.</w:t>
-      </w:r>
-    </w:p>
-    <w:p>
-      <w:pPr>
-        <w:pStyle w:val="afb"/>
-        <w:ind w:firstLine="0"/>
-      </w:pPr>
-      <w:r>
-        <w:lastRenderedPageBreak/>
-        <w:tab/>
-        <w:t>Переворот произошёл 9 июня под знаком восстановления достоинства России. Императора арестовали. Вскоре после этого он был убит в Ропше, где содержался под арестом.</w:t>
-      </w:r>
-    </w:p>
-    <w:p>
-      <w:pPr>
-        <w:pStyle w:val="afb"/>
-        <w:ind w:firstLine="0"/>
-      </w:pPr>
-      <w:r>
-        <w:tab/>
-      </w:r>
-      <w:r>
-        <w:t xml:space="preserve">Теперь в Российское империи главой государства стала императрица Екатерина </w:t>
-      </w:r>
-      <w:r>
-        <w:rPr>
-          <w:lang w:val="en-US"/>
-        </w:rPr>
-        <w:t>II</w:t>
-      </w:r>
-      <w:r>
-        <w:t>.</w:t>
-      </w:r>
-    </w:p>
-    <w:p>
-      <w:pPr>
-        <w:pStyle w:val="afb"/>
-        <w:ind w:firstLine="0"/>
-      </w:pPr>
-      <w:r>
-        <w:tab/>
-        <w:t xml:space="preserve">Едва только Пётр утвердил мирный трактат, как Фридрих стал реализовывать управление отторгнутыми областями. 5 июня кёнигсбергская газета появилась с прусским гербом. Начались прадзднества и молебны, как вдруг новая русская прокламация известила Пруссию о смерти Петра и вступлении на престол Екатерины </w:t>
-      </w:r>
-      <w:r>
-        <w:rPr>
-          <w:lang w:val="en-US"/>
-        </w:rPr>
-        <w:t>II</w:t>
-      </w:r>
-      <w:r>
-        <w:t>.</w:t>
-      </w:r>
-      <w:r>
-        <w:t xml:space="preserve"> Русские солдаты вновь заняли постыв, газета и здания опять украсились русскими гербами.</w:t>
-      </w:r>
-    </w:p>
-    <w:p>
-      <w:pPr>
-        <w:pStyle w:val="afb"/>
-        <w:ind w:firstLine="0"/>
-      </w:pPr>
-      <w:r>
-        <w:tab/>
-        <w:t>Од</w:t>
-      </w:r>
-      <w:r>
-        <w:t>н</w:t>
-      </w:r>
-      <w:r>
-        <w:t>ако 6 августа 1762 года население узнало об окончательном решении Петербурга передать провинцию прусскому королю.</w:t>
-      </w:r>
-      <w:r>
-        <w:t xml:space="preserve"> Восточная Пруссия вышла из состава России.</w:t>
-      </w:r>
-    </w:p>
-    <w:p>
-      <w:pPr>
-        <w:pStyle w:val="afb"/>
-        <w:ind w:firstLine="0"/>
-      </w:pPr>
-      <w:r>
-        <w:tab/>
-        <w:t>Екатерина подтвердила заключение с Пруссией мира, но отказалась от союза. Ещё не уверенная в твёрдости полученной власти, она боялась возобновления войны.</w:t>
-      </w:r>
-      <w:r>
-        <w:t xml:space="preserve"> </w:t>
-      </w:r>
-    </w:p>
-    <w:p>
-      <w:pPr>
-        <w:pStyle w:val="afb"/>
-        <w:ind w:firstLine="0"/>
-      </w:pPr>
-      <w:r>
-        <w:tab/>
-        <w:t>Бестужев, возвращённый из ссылки. С точки зрения европейского престижа России, он считал необходимым участие её в мирном конгрессе.</w:t>
-      </w:r>
-    </w:p>
-    <w:p>
-      <w:pPr>
-        <w:pStyle w:val="afb"/>
-        <w:ind w:firstLine="0"/>
-      </w:pPr>
-      <w:r>
-        <w:tab/>
-        <w:t>Берлинский конгресс, а вместе с ним посредничество Фридриха между Россией и Данией отпали. Конфликт по голштинскому вопросу был разрешён безболезненно.</w:t>
-      </w:r>
-    </w:p>
-    <w:p>
-      <w:pPr>
-        <w:pStyle w:val="afb"/>
-        <w:ind w:firstLine="0"/>
-      </w:pPr>
-      <w:r>
-        <w:tab/>
-        <w:t>Отказ от борьбы с Фридрихом вызвала общее недовольство. Всё прусское было ненавистно.</w:t>
-      </w:r>
-      <w:r>
-        <w:t xml:space="preserve"> В народе и армии стали циркулировать неблагоприятные для Екатерины слухи. Недовольство выливалось даже в форму волнений.</w:t>
-      </w:r>
-    </w:p>
-    <w:p>
-      <w:pPr>
-        <w:pStyle w:val="afb"/>
-        <w:ind w:firstLine="0"/>
-      </w:pPr>
-      <w:r>
-        <w:tab/>
-        <w:t xml:space="preserve">В итоге Россия не сделала территориальных приобретений, но война, несмотря на «деяния» Петра </w:t>
-      </w:r>
-      <w:r>
-        <w:rPr>
-          <w:lang w:val="en-US"/>
-        </w:rPr>
-        <w:t>III</w:t>
-      </w:r>
-      <w:r>
-        <w:t xml:space="preserve">, не осталась для неё безрезультатной. Её </w:t>
-      </w:r>
-      <w:r>
-        <w:lastRenderedPageBreak/>
-        <w:t>опасный враг оказался надолго парализованным и обессиленным, как это признает и сам Фридрих. Лишён</w:t>
-      </w:r>
-      <w:r>
-        <w:t>ная союзников Пруссия вынуждена</w:t>
-      </w:r>
-      <w:r>
-        <w:t xml:space="preserve"> была искать сближения с Россией, стать </w:t>
-      </w:r>
-      <w:proofErr w:type="gramStart"/>
-      <w:r>
-        <w:t>в известной мере</w:t>
-      </w:r>
-      <w:proofErr w:type="gramEnd"/>
-      <w:r>
-        <w:t xml:space="preserve"> зависимой от неё. Европа вновь ощутила могущество северной державы, так р</w:t>
-      </w:r>
-      <w:bookmarkStart w:id="0" w:name="_GoBack"/>
-      <w:bookmarkEnd w:id="0"/>
-      <w:r>
-        <w:t xml:space="preserve">ешительно вступивший при Петре </w:t>
-      </w:r>
-      <w:r>
-        <w:rPr>
-          <w:lang w:val="en-US"/>
-        </w:rPr>
-        <w:t>I</w:t>
-      </w:r>
-      <w:r>
-        <w:t xml:space="preserve"> </w:t>
-      </w:r>
-      <w:r>
-        <w:t>на арен</w:t>
-      </w:r>
-      <w:r>
-        <w:t>у мировой политики.</w:t>
-      </w:r>
-    </w:p>
-    <w:p>
-      <w:pPr>
-        <w:pStyle w:val="afb"/>
-        <w:ind w:firstLine="0"/>
-      </w:pPr>
-    </w:p>
-    <w:p>
-      <w:pPr>
-        <w:pStyle w:val="afb"/>
-        <w:ind w:firstLine="0"/>
-        <w:jc w:val="center"/>
-        <w:rPr>
-          <w:b/>
-          <w:lang w:val="en-US"/>
         </w:rPr>
       </w:pPr>
       <w:r>
@@ -2770,7 +2885,25 @@
           <w:sz w:val="28"/>
           <w:szCs w:val="28"/>
         </w:rPr>
-        <w:t xml:space="preserve"> война (1756 - 1763). Это настолько крупная война, что Винстон Черчель даже назвал её </w:t>
+        <w:t xml:space="preserve"> война (1756 - 1763). Это настолько крупная война, что Винстон </w:t>
+      </w:r>
+      <w:proofErr w:type="spellStart"/>
+      <w:r>
+        <w:rPr>
+          <w:rFonts w:ascii="Times New Roman" w:hAnsi="Times New Roman" w:cs="Times New Roman"/>
+          <w:sz w:val="28"/>
+          <w:szCs w:val="28"/>
+        </w:rPr>
+        <w:t>Черчель</w:t>
+      </w:r>
+      <w:proofErr w:type="spellEnd"/>
+      <w:r>
+        <w:rPr>
+          <w:rFonts w:ascii="Times New Roman" w:hAnsi="Times New Roman" w:cs="Times New Roman"/>
+          <w:sz w:val="28"/>
+          <w:szCs w:val="28"/>
+        </w:rPr>
+        <w:t xml:space="preserve"> даже назвал её </w:t>
       </w:r>
       <w:r>
         <w:rPr>
@@ -2787,7 +2920,25 @@
           <w:sz w:val="28"/>
           <w:szCs w:val="28"/>
         </w:rPr>
-        <w:t xml:space="preserve">. Основное противостояние происходело в Европе между </w:t>
+        <w:t xml:space="preserve">. Основное противостояние </w:t>
+      </w:r>
+      <w:proofErr w:type="spellStart"/>
+      <w:r>
+        <w:rPr>
+          <w:rFonts w:ascii="Times New Roman" w:hAnsi="Times New Roman" w:cs="Times New Roman"/>
+          <w:sz w:val="28"/>
+          <w:szCs w:val="28"/>
+        </w:rPr>
+        <w:t>происходело</w:t>
+      </w:r>
+      <w:proofErr w:type="spellEnd"/>
+      <w:r>
+        <w:rPr>
+          <w:rFonts w:ascii="Times New Roman" w:hAnsi="Times New Roman" w:cs="Times New Roman"/>
+          <w:sz w:val="28"/>
+          <w:szCs w:val="28"/>
+        </w:rPr>
+        <w:t xml:space="preserve"> в Европе между </w:t>
       </w:r>
       <w:r>
         <w:rPr>
@@ -2806,6 +2957,7 @@
         </w:rPr>
         <w:t xml:space="preserve"> и </w:t>
       </w:r>
+      <w:proofErr w:type="spellStart"/>
       <w:r>
         <w:rPr>
           <w:rFonts w:ascii="Times New Roman" w:hAnsi="Times New Roman" w:cs="Times New Roman"/>
@@ -2815,6 +2967,7 @@
         </w:rPr>
         <w:t>Прусией</w:t>
       </w:r>
+      <w:proofErr w:type="spellEnd"/>
       <w:r>
         <w:rPr>
           <w:rFonts w:ascii="Times New Roman" w:hAnsi="Times New Roman" w:cs="Times New Roman"/>
@@ -2838,7 +2991,25 @@
           <w:sz w:val="28"/>
           <w:szCs w:val="28"/>
         </w:rPr>
-        <w:t xml:space="preserve">, поэтому Семилетнюю войну называют таже </w:t>
+        <w:t xml:space="preserve">, поэтому Семилетнюю войну называют </w:t>
+      </w:r>
+      <w:proofErr w:type="spellStart"/>
+      <w:r>
+        <w:rPr>
+          <w:rFonts w:ascii="Times New Roman" w:hAnsi="Times New Roman" w:cs="Times New Roman"/>
+          <w:sz w:val="28"/>
+          <w:szCs w:val="28"/>
+        </w:rPr>
+        <w:t>таже</w:t>
+      </w:r>
+      <w:proofErr w:type="spellEnd"/>
+      <w:r>
+        <w:rPr>
+          <w:rFonts w:ascii="Times New Roman" w:hAnsi="Times New Roman" w:cs="Times New Roman"/>
+          <w:sz w:val="28"/>
+          <w:szCs w:val="28"/>
+        </w:rPr>
+        <w:t xml:space="preserve"> </w:t>
       </w:r>
       <w:r>
         <w:rPr>
@@ -2848,7 +3019,29 @@
           <w:sz w:val="28"/>
           <w:szCs w:val="28"/>
         </w:rPr>
-        <w:t>третьей Силезской войной</w:t>
+        <w:t xml:space="preserve">третьей </w:t>
+      </w:r>
+      <w:proofErr w:type="spellStart"/>
+      <w:r>
+        <w:rPr>
+          <w:rFonts w:ascii="Times New Roman" w:hAnsi="Times New Roman" w:cs="Times New Roman"/>
+          <w:b/>
+          <w:i/>
+          <w:sz w:val="28"/>
+          <w:szCs w:val="28"/>
+        </w:rPr>
+        <w:t>Силезской</w:t>
+      </w:r>
+      <w:proofErr w:type="spellEnd"/>
+      <w:r>
+        <w:rPr>
+          <w:rFonts w:ascii="Times New Roman" w:hAnsi="Times New Roman" w:cs="Times New Roman"/>
+          <w:b/>
+          <w:i/>
+          <w:sz w:val="28"/>
+          <w:szCs w:val="28"/>
+        </w:rPr>
+        <w:t xml:space="preserve"> войной</w:t>
       </w:r>
       <w:r>
         <w:rPr>
@@ -3085,24 +3278,23 @@
           <w:rFonts w:ascii="Times New Roman" w:hAnsi="Times New Roman" w:cs="Times New Roman"/>
           <w:sz w:val="28"/>
           <w:szCs w:val="28"/>
+        </w:rPr>
+      </w:pPr>
+      <w:r>
+        <w:rPr>
+          <w:rFonts w:ascii="Times New Roman" w:hAnsi="Times New Roman" w:cs="Times New Roman"/>
+          <w:sz w:val="28"/>
+          <w:szCs w:val="28"/>
+        </w:rPr>
+        <w:t xml:space="preserve">Коробков Н. Семилетняя война. </w:t>
+      </w:r>
+      <w:r>
+        <w:rPr>
+          <w:rFonts w:ascii="Times New Roman" w:hAnsi="Times New Roman" w:cs="Times New Roman"/>
+          <w:sz w:val="28"/>
+          <w:szCs w:val="28"/>
           <w:lang w:val="en-US"/>
         </w:rPr>
-      </w:pPr>
-      <w:r>
-        <w:rPr>
-          <w:rFonts w:ascii="Times New Roman" w:hAnsi="Times New Roman" w:cs="Times New Roman"/>
-          <w:sz w:val="28"/>
-          <w:szCs w:val="28"/>
-        </w:rPr>
-        <w:t xml:space="preserve">Коробков Н. Семилетняя война. </w:t>
-      </w:r>
-      <w:r>
-        <w:rPr>
-          <w:rFonts w:ascii="Times New Roman" w:hAnsi="Times New Roman" w:cs="Times New Roman"/>
-          <w:sz w:val="28"/>
-          <w:szCs w:val="28"/>
-          <w:lang w:val="en-US"/>
-        </w:rPr>
         <w:t>URL</w:t>
       </w:r>
       <w:r>
@@ -3110,7 +3302,6 @@
           <w:rFonts w:ascii="Times New Roman" w:hAnsi="Times New Roman" w:cs="Times New Roman"/>
           <w:sz w:val="28"/>
           <w:szCs w:val="28"/>
-          <w:lang w:val="en-US"/>
         </w:rPr>
         <w:t xml:space="preserve">: </w:t>
       </w:r>
@@ -3131,9 +3322,29 @@
             <w:rFonts w:ascii="Times New Roman" w:hAnsi="Times New Roman" w:cs="Times New Roman"/>
             <w:sz w:val="28"/>
             <w:szCs w:val="28"/>
+          </w:rPr>
+          <w:t>://</w:t>
+        </w:r>
+        <w:proofErr w:type="spellStart"/>
+        <w:r>
+          <w:rPr>
+            <w:rStyle w:val="afd"/>
+            <w:rFonts w:ascii="Times New Roman" w:hAnsi="Times New Roman" w:cs="Times New Roman"/>
+            <w:sz w:val="28"/>
+            <w:szCs w:val="28"/>
             <w:lang w:val="en-US"/>
           </w:rPr>
-          <w:t>://</w:t>
+          <w:t>prussia</w:t>
+        </w:r>
+        <w:proofErr w:type="spellEnd"/>
+        <w:r>
+          <w:rPr>
+            <w:rStyle w:val="afd"/>
+            <w:rFonts w:ascii="Times New Roman" w:hAnsi="Times New Roman" w:cs="Times New Roman"/>
+            <w:sz w:val="28"/>
+            <w:szCs w:val="28"/>
+          </w:rPr>
+          <w:t>.</w:t>
         </w:r>
         <w:r>
           <w:rPr>
@@ -3143,7 +3354,16 @@
             <w:szCs w:val="28"/>
             <w:lang w:val="en-US"/>
           </w:rPr>
-          <w:t>prussia</w:t>
+          <w:t>online</w:t>
+        </w:r>
+        <w:r>
+          <w:rPr>
+            <w:rStyle w:val="afd"/>
+            <w:rFonts w:ascii="Times New Roman" w:hAnsi="Times New Roman" w:cs="Times New Roman"/>
+            <w:sz w:val="28"/>
+            <w:szCs w:val="28"/>
+          </w:rPr>
+          <w:t>/</w:t>
         </w:r>
         <w:r>
           <w:rPr>
@@ -3153,7 +3373,16 @@
             <w:szCs w:val="28"/>
             <w:lang w:val="en-US"/>
           </w:rPr>
-          <w:t>.</w:t>
+          <w:t>Data</w:t>
+        </w:r>
+        <w:r>
+          <w:rPr>
+            <w:rStyle w:val="afd"/>
+            <w:rFonts w:ascii="Times New Roman" w:hAnsi="Times New Roman" w:cs="Times New Roman"/>
+            <w:sz w:val="28"/>
+            <w:szCs w:val="28"/>
+          </w:rPr>
+          <w:t>/</w:t>
         </w:r>
         <w:r>
           <w:rPr>
@@ -3163,7 +3392,16 @@
             <w:szCs w:val="28"/>
             <w:lang w:val="en-US"/>
           </w:rPr>
-          <w:t>online</w:t>
+          <w:t>Book</w:t>
+        </w:r>
+        <w:r>
+          <w:rPr>
+            <w:rStyle w:val="afd"/>
+            <w:rFonts w:ascii="Times New Roman" w:hAnsi="Times New Roman" w:cs="Times New Roman"/>
+            <w:sz w:val="28"/>
+            <w:szCs w:val="28"/>
+          </w:rPr>
+          <w:t>/</w:t>
         </w:r>
         <w:r>
           <w:rPr>
@@ -3173,8 +3411,18 @@
             <w:szCs w:val="28"/>
             <w:lang w:val="en-US"/>
           </w:rPr>
+          <w:t>se</w:t>
+        </w:r>
+        <w:r>
+          <w:rPr>
+            <w:rStyle w:val="afd"/>
+            <w:rFonts w:ascii="Times New Roman" w:hAnsi="Times New Roman" w:cs="Times New Roman"/>
+            <w:sz w:val="28"/>
+            <w:szCs w:val="28"/>
+          </w:rPr>
           <w:t>/</w:t>
         </w:r>
+        <w:proofErr w:type="spellStart"/>
         <w:r>
           <w:rPr>
             <w:rStyle w:val="afd"/>
@@ -3183,8 +3431,19 @@
             <w:szCs w:val="28"/>
             <w:lang w:val="en-US"/>
           </w:rPr>
-          <w:t>Data</w:t>
-        </w:r>
+          <w:t>semiletnyaya</w:t>
+        </w:r>
+        <w:proofErr w:type="spellEnd"/>
+        <w:r>
+          <w:rPr>
+            <w:rStyle w:val="afd"/>
+            <w:rFonts w:ascii="Times New Roman" w:hAnsi="Times New Roman" w:cs="Times New Roman"/>
+            <w:sz w:val="28"/>
+            <w:szCs w:val="28"/>
+          </w:rPr>
+          <w:t>-</w:t>
+        </w:r>
+        <w:proofErr w:type="spellStart"/>
         <w:r>
           <w:rPr>
             <w:rStyle w:val="afd"/>
@@ -3193,7 +3452,17 @@
             <w:szCs w:val="28"/>
             <w:lang w:val="en-US"/>
           </w:rPr>
-          <w:t>/</w:t>
+          <w:t>voyna</w:t>
+        </w:r>
+        <w:proofErr w:type="spellEnd"/>
+        <w:r>
+          <w:rPr>
+            <w:rStyle w:val="afd"/>
+            <w:rFonts w:ascii="Times New Roman" w:hAnsi="Times New Roman" w:cs="Times New Roman"/>
+            <w:sz w:val="28"/>
+            <w:szCs w:val="28"/>
+          </w:rPr>
+          <w:t>/%</w:t>
         </w:r>
         <w:r>
           <w:rPr>
@@ -3203,7 +3472,16 @@
             <w:szCs w:val="28"/>
             <w:lang w:val="en-US"/>
           </w:rPr>
-          <w:t>Book</w:t>
+          <w:t>D</w:t>
+        </w:r>
+        <w:r>
+          <w:rPr>
+            <w:rStyle w:val="afd"/>
+            <w:rFonts w:ascii="Times New Roman" w:hAnsi="Times New Roman" w:cs="Times New Roman"/>
+            <w:sz w:val="28"/>
+            <w:szCs w:val="28"/>
+          </w:rPr>
+          <w:t>0%9</w:t>
         </w:r>
         <w:r>
           <w:rPr>
@@ -3213,7 +3491,16 @@
             <w:szCs w:val="28"/>
             <w:lang w:val="en-US"/>
           </w:rPr>
-          <w:t>/</w:t>
+          <w:t>A</w:t>
+        </w:r>
+        <w:r>
+          <w:rPr>
+            <w:rStyle w:val="afd"/>
+            <w:rFonts w:ascii="Times New Roman" w:hAnsi="Times New Roman" w:cs="Times New Roman"/>
+            <w:sz w:val="28"/>
+            <w:szCs w:val="28"/>
+          </w:rPr>
+          <w:t>%</w:t>
         </w:r>
         <w:r>
           <w:rPr>
@@ -3223,7 +3510,16 @@
             <w:szCs w:val="28"/>
             <w:lang w:val="en-US"/>
           </w:rPr>
-          <w:t>se</w:t>
+          <w:t>D</w:t>
+        </w:r>
+        <w:r>
+          <w:rPr>
+            <w:rStyle w:val="afd"/>
+            <w:rFonts w:ascii="Times New Roman" w:hAnsi="Times New Roman" w:cs="Times New Roman"/>
+            <w:sz w:val="28"/>
+            <w:szCs w:val="28"/>
+          </w:rPr>
+          <w:t>0%</w:t>
         </w:r>
         <w:r>
           <w:rPr>
@@ -3233,7 +3529,16 @@
             <w:szCs w:val="28"/>
             <w:lang w:val="en-US"/>
           </w:rPr>
-          <w:t>/</w:t>
+          <w:t>BE</w:t>
+        </w:r>
+        <w:r>
+          <w:rPr>
+            <w:rStyle w:val="afd"/>
+            <w:rFonts w:ascii="Times New Roman" w:hAnsi="Times New Roman" w:cs="Times New Roman"/>
+            <w:sz w:val="28"/>
+            <w:szCs w:val="28"/>
+          </w:rPr>
+          <w:t>%</w:t>
         </w:r>
         <w:r>
           <w:rPr>
@@ -3243,7 +3548,16 @@
             <w:szCs w:val="28"/>
             <w:lang w:val="en-US"/>
           </w:rPr>
-          <w:t>semiletnyaya</w:t>
+          <w:t>D</w:t>
+        </w:r>
+        <w:r>
+          <w:rPr>
+            <w:rStyle w:val="afd"/>
+            <w:rFonts w:ascii="Times New Roman" w:hAnsi="Times New Roman" w:cs="Times New Roman"/>
+            <w:sz w:val="28"/>
+            <w:szCs w:val="28"/>
+          </w:rPr>
+          <w:t>1%80%</w:t>
         </w:r>
         <w:r>
           <w:rPr>
@@ -3253,7 +3567,16 @@
             <w:szCs w:val="28"/>
             <w:lang w:val="en-US"/>
           </w:rPr>
-          <w:t>-</w:t>
+          <w:t>D</w:t>
+        </w:r>
+        <w:r>
+          <w:rPr>
+            <w:rStyle w:val="afd"/>
+            <w:rFonts w:ascii="Times New Roman" w:hAnsi="Times New Roman" w:cs="Times New Roman"/>
+            <w:sz w:val="28"/>
+            <w:szCs w:val="28"/>
+          </w:rPr>
+          <w:t>0%</w:t>
         </w:r>
         <w:r>
           <w:rPr>
@@ -3263,7 +3586,16 @@
             <w:szCs w:val="28"/>
             <w:lang w:val="en-US"/>
           </w:rPr>
-          <w:t>voyna</w:t>
+          <w:t>BE</w:t>
+        </w:r>
+        <w:r>
+          <w:rPr>
+            <w:rStyle w:val="afd"/>
+            <w:rFonts w:ascii="Times New Roman" w:hAnsi="Times New Roman" w:cs="Times New Roman"/>
+            <w:sz w:val="28"/>
+            <w:szCs w:val="28"/>
+          </w:rPr>
+          <w:t>%</w:t>
         </w:r>
         <w:r>
           <w:rPr>
@@ -3273,7 +3605,16 @@
             <w:szCs w:val="28"/>
             <w:lang w:val="en-US"/>
           </w:rPr>
-          <w:t>/%</w:t>
+          <w:t>D</w:t>
+        </w:r>
+        <w:r>
+          <w:rPr>
+            <w:rStyle w:val="afd"/>
+            <w:rFonts w:ascii="Times New Roman" w:hAnsi="Times New Roman" w:cs="Times New Roman"/>
+            <w:sz w:val="28"/>
+            <w:szCs w:val="28"/>
+          </w:rPr>
+          <w:t>0%</w:t>
         </w:r>
         <w:r>
           <w:rPr>
@@ -3283,6 +3624,25 @@
             <w:szCs w:val="28"/>
             <w:lang w:val="en-US"/>
           </w:rPr>
+          <w:t>B</w:t>
+        </w:r>
+        <w:r>
+          <w:rPr>
+            <w:rStyle w:val="afd"/>
+            <w:rFonts w:ascii="Times New Roman" w:hAnsi="Times New Roman" w:cs="Times New Roman"/>
+            <w:sz w:val="28"/>
+            <w:szCs w:val="28"/>
+          </w:rPr>
+          <w:t>1%</w:t>
+        </w:r>
+        <w:r>
+          <w:rPr>
+            <w:rStyle w:val="afd"/>
+            <w:rFonts w:ascii="Times New Roman" w:hAnsi="Times New Roman" w:cs="Times New Roman"/>
+            <w:sz w:val="28"/>
+            <w:szCs w:val="28"/>
+            <w:lang w:val="en-US"/>
+          </w:rPr>
           <w:t>D</w:t>
         </w:r>
         <w:r>
@@ -3291,8 +3651,121 @@
             <w:rFonts w:ascii="Times New Roman" w:hAnsi="Times New Roman" w:cs="Times New Roman"/>
             <w:sz w:val="28"/>
             <w:szCs w:val="28"/>
+          </w:rPr>
+          <w:t>0%</w:t>
+        </w:r>
+        <w:r>
+          <w:rPr>
+            <w:rStyle w:val="afd"/>
+            <w:rFonts w:ascii="Times New Roman" w:hAnsi="Times New Roman" w:cs="Times New Roman"/>
+            <w:sz w:val="28"/>
+            <w:szCs w:val="28"/>
             <w:lang w:val="en-US"/>
           </w:rPr>
+          <w:t>BA</w:t>
+        </w:r>
+        <w:r>
+          <w:rPr>
+            <w:rStyle w:val="afd"/>
+            <w:rFonts w:ascii="Times New Roman" w:hAnsi="Times New Roman" w:cs="Times New Roman"/>
+            <w:sz w:val="28"/>
+            <w:szCs w:val="28"/>
+          </w:rPr>
+          <w:t>%</w:t>
+        </w:r>
+        <w:r>
+          <w:rPr>
+            <w:rStyle w:val="afd"/>
+            <w:rFonts w:ascii="Times New Roman" w:hAnsi="Times New Roman" w:cs="Times New Roman"/>
+            <w:sz w:val="28"/>
+            <w:szCs w:val="28"/>
+            <w:lang w:val="en-US"/>
+          </w:rPr>
+          <w:t>D</w:t>
+        </w:r>
+        <w:r>
+          <w:rPr>
+            <w:rStyle w:val="afd"/>
+            <w:rFonts w:ascii="Times New Roman" w:hAnsi="Times New Roman" w:cs="Times New Roman"/>
+            <w:sz w:val="28"/>
+            <w:szCs w:val="28"/>
+          </w:rPr>
+          <w:t>0%</w:t>
+        </w:r>
+        <w:r>
+          <w:rPr>
+            <w:rStyle w:val="afd"/>
+            <w:rFonts w:ascii="Times New Roman" w:hAnsi="Times New Roman" w:cs="Times New Roman"/>
+            <w:sz w:val="28"/>
+            <w:szCs w:val="28"/>
+            <w:lang w:val="en-US"/>
+          </w:rPr>
+          <w:t>BE</w:t>
+        </w:r>
+        <w:r>
+          <w:rPr>
+            <w:rStyle w:val="afd"/>
+            <w:rFonts w:ascii="Times New Roman" w:hAnsi="Times New Roman" w:cs="Times New Roman"/>
+            <w:sz w:val="28"/>
+            <w:szCs w:val="28"/>
+          </w:rPr>
+          <w:t>%</w:t>
+        </w:r>
+        <w:r>
+          <w:rPr>
+            <w:rStyle w:val="afd"/>
+            <w:rFonts w:ascii="Times New Roman" w:hAnsi="Times New Roman" w:cs="Times New Roman"/>
+            <w:sz w:val="28"/>
+            <w:szCs w:val="28"/>
+            <w:lang w:val="en-US"/>
+          </w:rPr>
+          <w:t>D</w:t>
+        </w:r>
+        <w:r>
+          <w:rPr>
+            <w:rStyle w:val="afd"/>
+            <w:rFonts w:ascii="Times New Roman" w:hAnsi="Times New Roman" w:cs="Times New Roman"/>
+            <w:sz w:val="28"/>
+            <w:szCs w:val="28"/>
+          </w:rPr>
+          <w:t>0%</w:t>
+        </w:r>
+        <w:r>
+          <w:rPr>
+            <w:rStyle w:val="afd"/>
+            <w:rFonts w:ascii="Times New Roman" w:hAnsi="Times New Roman" w:cs="Times New Roman"/>
+            <w:sz w:val="28"/>
+            <w:szCs w:val="28"/>
+            <w:lang w:val="en-US"/>
+          </w:rPr>
+          <w:t>B</w:t>
+        </w:r>
+        <w:r>
+          <w:rPr>
+            <w:rStyle w:val="afd"/>
+            <w:rFonts w:ascii="Times New Roman" w:hAnsi="Times New Roman" w:cs="Times New Roman"/>
+            <w:sz w:val="28"/>
+            <w:szCs w:val="28"/>
+          </w:rPr>
+          <w:t>2%20%</w:t>
+        </w:r>
+        <w:r>
+          <w:rPr>
+            <w:rStyle w:val="afd"/>
+            <w:rFonts w:ascii="Times New Roman" w:hAnsi="Times New Roman" w:cs="Times New Roman"/>
+            <w:sz w:val="28"/>
+            <w:szCs w:val="28"/>
+            <w:lang w:val="en-US"/>
+          </w:rPr>
+          <w:t>D</w:t>
+        </w:r>
+        <w:r>
+          <w:rPr>
+            <w:rStyle w:val="afd"/>
+            <w:rFonts w:ascii="Times New Roman" w:hAnsi="Times New Roman" w:cs="Times New Roman"/>
+            <w:sz w:val="28"/>
+            <w:szCs w:val="28"/>
+          </w:rPr>
           <w:t>0%9</w:t>
         </w:r>
         <w:r>
@@ -3303,6 +3776,44 @@
             <w:szCs w:val="28"/>
             <w:lang w:val="en-US"/>
           </w:rPr>
+          <w:t>D</w:t>
+        </w:r>
+        <w:r>
+          <w:rPr>
+            <w:rStyle w:val="afd"/>
+            <w:rFonts w:ascii="Times New Roman" w:hAnsi="Times New Roman" w:cs="Times New Roman"/>
+            <w:sz w:val="28"/>
+            <w:szCs w:val="28"/>
+          </w:rPr>
+          <w:t>.%20%</w:t>
+        </w:r>
+        <w:r>
+          <w:rPr>
+            <w:rStyle w:val="afd"/>
+            <w:rFonts w:ascii="Times New Roman" w:hAnsi="Times New Roman" w:cs="Times New Roman"/>
+            <w:sz w:val="28"/>
+            <w:szCs w:val="28"/>
+            <w:lang w:val="en-US"/>
+          </w:rPr>
+          <w:t>D</w:t>
+        </w:r>
+        <w:r>
+          <w:rPr>
+            <w:rStyle w:val="afd"/>
+            <w:rFonts w:ascii="Times New Roman" w:hAnsi="Times New Roman" w:cs="Times New Roman"/>
+            <w:sz w:val="28"/>
+            <w:szCs w:val="28"/>
+          </w:rPr>
+          <w:t>0%</w:t>
+        </w:r>
+        <w:r>
+          <w:rPr>
+            <w:rStyle w:val="afd"/>
+            <w:rFonts w:ascii="Times New Roman" w:hAnsi="Times New Roman" w:cs="Times New Roman"/>
+            <w:sz w:val="28"/>
+            <w:szCs w:val="28"/>
+            <w:lang w:val="en-US"/>
+          </w:rPr>
           <w:t>A</w:t>
         </w:r>
         <w:r>
@@ -3311,8 +3822,83 @@
             <w:rFonts w:ascii="Times New Roman" w:hAnsi="Times New Roman" w:cs="Times New Roman"/>
             <w:sz w:val="28"/>
             <w:szCs w:val="28"/>
+          </w:rPr>
+          <w:t>1%</w:t>
+        </w:r>
+        <w:r>
+          <w:rPr>
+            <w:rStyle w:val="afd"/>
+            <w:rFonts w:ascii="Times New Roman" w:hAnsi="Times New Roman" w:cs="Times New Roman"/>
+            <w:sz w:val="28"/>
+            <w:szCs w:val="28"/>
             <w:lang w:val="en-US"/>
           </w:rPr>
+          <w:t>D</w:t>
+        </w:r>
+        <w:r>
+          <w:rPr>
+            <w:rStyle w:val="afd"/>
+            <w:rFonts w:ascii="Times New Roman" w:hAnsi="Times New Roman" w:cs="Times New Roman"/>
+            <w:sz w:val="28"/>
+            <w:szCs w:val="28"/>
+          </w:rPr>
+          <w:t>0%</w:t>
+        </w:r>
+        <w:r>
+          <w:rPr>
+            <w:rStyle w:val="afd"/>
+            <w:rFonts w:ascii="Times New Roman" w:hAnsi="Times New Roman" w:cs="Times New Roman"/>
+            <w:sz w:val="28"/>
+            <w:szCs w:val="28"/>
+            <w:lang w:val="en-US"/>
+          </w:rPr>
+          <w:t>B</w:t>
+        </w:r>
+        <w:r>
+          <w:rPr>
+            <w:rStyle w:val="afd"/>
+            <w:rFonts w:ascii="Times New Roman" w:hAnsi="Times New Roman" w:cs="Times New Roman"/>
+            <w:sz w:val="28"/>
+            <w:szCs w:val="28"/>
+          </w:rPr>
+          <w:t>5%</w:t>
+        </w:r>
+        <w:r>
+          <w:rPr>
+            <w:rStyle w:val="afd"/>
+            <w:rFonts w:ascii="Times New Roman" w:hAnsi="Times New Roman" w:cs="Times New Roman"/>
+            <w:sz w:val="28"/>
+            <w:szCs w:val="28"/>
+            <w:lang w:val="en-US"/>
+          </w:rPr>
+          <w:t>D</w:t>
+        </w:r>
+        <w:r>
+          <w:rPr>
+            <w:rStyle w:val="afd"/>
+            <w:rFonts w:ascii="Times New Roman" w:hAnsi="Times New Roman" w:cs="Times New Roman"/>
+            <w:sz w:val="28"/>
+            <w:szCs w:val="28"/>
+          </w:rPr>
+          <w:t>0%</w:t>
+        </w:r>
+        <w:r>
+          <w:rPr>
+            <w:rStyle w:val="afd"/>
+            <w:rFonts w:ascii="Times New Roman" w:hAnsi="Times New Roman" w:cs="Times New Roman"/>
+            <w:sz w:val="28"/>
+            <w:szCs w:val="28"/>
+            <w:lang w:val="en-US"/>
+          </w:rPr>
+          <w:t>BC</w:t>
+        </w:r>
+        <w:r>
+          <w:rPr>
+            <w:rStyle w:val="afd"/>
+            <w:rFonts w:ascii="Times New Roman" w:hAnsi="Times New Roman" w:cs="Times New Roman"/>
+            <w:sz w:val="28"/>
+            <w:szCs w:val="28"/>
+          </w:rPr>
           <w:t>%</w:t>
         </w:r>
         <w:r>
@@ -3331,8 +3917,46 @@
             <w:rFonts w:ascii="Times New Roman" w:hAnsi="Times New Roman" w:cs="Times New Roman"/>
             <w:sz w:val="28"/>
             <w:szCs w:val="28"/>
+          </w:rPr>
+          <w:t>0%</w:t>
+        </w:r>
+        <w:r>
+          <w:rPr>
+            <w:rStyle w:val="afd"/>
+            <w:rFonts w:ascii="Times New Roman" w:hAnsi="Times New Roman" w:cs="Times New Roman"/>
+            <w:sz w:val="28"/>
+            <w:szCs w:val="28"/>
             <w:lang w:val="en-US"/>
           </w:rPr>
+          <w:lastRenderedPageBreak/>
+          <w:t>B</w:t>
+        </w:r>
+        <w:r>
+          <w:rPr>
+            <w:rStyle w:val="afd"/>
+            <w:rFonts w:ascii="Times New Roman" w:hAnsi="Times New Roman" w:cs="Times New Roman"/>
+            <w:sz w:val="28"/>
+            <w:szCs w:val="28"/>
+          </w:rPr>
+          <w:t>8%</w:t>
+        </w:r>
+        <w:r>
+          <w:rPr>
+            <w:rStyle w:val="afd"/>
+            <w:rFonts w:ascii="Times New Roman" w:hAnsi="Times New Roman" w:cs="Times New Roman"/>
+            <w:sz w:val="28"/>
+            <w:szCs w:val="28"/>
+            <w:lang w:val="en-US"/>
+          </w:rPr>
+          <w:t>D</w:t>
+        </w:r>
+        <w:r>
+          <w:rPr>
+            <w:rStyle w:val="afd"/>
+            <w:rFonts w:ascii="Times New Roman" w:hAnsi="Times New Roman" w:cs="Times New Roman"/>
+            <w:sz w:val="28"/>
+            <w:szCs w:val="28"/>
+          </w:rPr>
           <w:t>0%</w:t>
         </w:r>
         <w:r>
@@ -3343,6 +3967,253 @@
             <w:szCs w:val="28"/>
             <w:lang w:val="en-US"/>
           </w:rPr>
+          <w:t>BB</w:t>
+        </w:r>
+        <w:r>
+          <w:rPr>
+            <w:rStyle w:val="afd"/>
+            <w:rFonts w:ascii="Times New Roman" w:hAnsi="Times New Roman" w:cs="Times New Roman"/>
+            <w:sz w:val="28"/>
+            <w:szCs w:val="28"/>
+          </w:rPr>
+          <w:t>%</w:t>
+        </w:r>
+        <w:r>
+          <w:rPr>
+            <w:rStyle w:val="afd"/>
+            <w:rFonts w:ascii="Times New Roman" w:hAnsi="Times New Roman" w:cs="Times New Roman"/>
+            <w:sz w:val="28"/>
+            <w:szCs w:val="28"/>
+            <w:lang w:val="en-US"/>
+          </w:rPr>
+          <w:t>D</w:t>
+        </w:r>
+        <w:r>
+          <w:rPr>
+            <w:rStyle w:val="afd"/>
+            <w:rFonts w:ascii="Times New Roman" w:hAnsi="Times New Roman" w:cs="Times New Roman"/>
+            <w:sz w:val="28"/>
+            <w:szCs w:val="28"/>
+          </w:rPr>
+          <w:t>0%</w:t>
+        </w:r>
+        <w:r>
+          <w:rPr>
+            <w:rStyle w:val="afd"/>
+            <w:rFonts w:ascii="Times New Roman" w:hAnsi="Times New Roman" w:cs="Times New Roman"/>
+            <w:sz w:val="28"/>
+            <w:szCs w:val="28"/>
+            <w:lang w:val="en-US"/>
+          </w:rPr>
+          <w:t>B</w:t>
+        </w:r>
+        <w:r>
+          <w:rPr>
+            <w:rStyle w:val="afd"/>
+            <w:rFonts w:ascii="Times New Roman" w:hAnsi="Times New Roman" w:cs="Times New Roman"/>
+            <w:sz w:val="28"/>
+            <w:szCs w:val="28"/>
+          </w:rPr>
+          <w:t>5%</w:t>
+        </w:r>
+        <w:r>
+          <w:rPr>
+            <w:rStyle w:val="afd"/>
+            <w:rFonts w:ascii="Times New Roman" w:hAnsi="Times New Roman" w:cs="Times New Roman"/>
+            <w:sz w:val="28"/>
+            <w:szCs w:val="28"/>
+            <w:lang w:val="en-US"/>
+          </w:rPr>
+          <w:t>D</w:t>
+        </w:r>
+        <w:r>
+          <w:rPr>
+            <w:rStyle w:val="afd"/>
+            <w:rFonts w:ascii="Times New Roman" w:hAnsi="Times New Roman" w:cs="Times New Roman"/>
+            <w:sz w:val="28"/>
+            <w:szCs w:val="28"/>
+          </w:rPr>
+          <w:t>1%82%</w:t>
+        </w:r>
+        <w:r>
+          <w:rPr>
+            <w:rStyle w:val="afd"/>
+            <w:rFonts w:ascii="Times New Roman" w:hAnsi="Times New Roman" w:cs="Times New Roman"/>
+            <w:sz w:val="28"/>
+            <w:szCs w:val="28"/>
+            <w:lang w:val="en-US"/>
+          </w:rPr>
+          <w:t>D</w:t>
+        </w:r>
+        <w:r>
+          <w:rPr>
+            <w:rStyle w:val="afd"/>
+            <w:rFonts w:ascii="Times New Roman" w:hAnsi="Times New Roman" w:cs="Times New Roman"/>
+            <w:sz w:val="28"/>
+            <w:szCs w:val="28"/>
+          </w:rPr>
+          <w:t>0%</w:t>
+        </w:r>
+        <w:r>
+          <w:rPr>
+            <w:rStyle w:val="afd"/>
+            <w:rFonts w:ascii="Times New Roman" w:hAnsi="Times New Roman" w:cs="Times New Roman"/>
+            <w:sz w:val="28"/>
+            <w:szCs w:val="28"/>
+            <w:lang w:val="en-US"/>
+          </w:rPr>
+          <w:t>BD</w:t>
+        </w:r>
+        <w:r>
+          <w:rPr>
+            <w:rStyle w:val="afd"/>
+            <w:rFonts w:ascii="Times New Roman" w:hAnsi="Times New Roman" w:cs="Times New Roman"/>
+            <w:sz w:val="28"/>
+            <w:szCs w:val="28"/>
+          </w:rPr>
+          <w:t>%</w:t>
+        </w:r>
+        <w:r>
+          <w:rPr>
+            <w:rStyle w:val="afd"/>
+            <w:rFonts w:ascii="Times New Roman" w:hAnsi="Times New Roman" w:cs="Times New Roman"/>
+            <w:sz w:val="28"/>
+            <w:szCs w:val="28"/>
+            <w:lang w:val="en-US"/>
+          </w:rPr>
+          <w:t>D</w:t>
+        </w:r>
+        <w:r>
+          <w:rPr>
+            <w:rStyle w:val="afd"/>
+            <w:rFonts w:ascii="Times New Roman" w:hAnsi="Times New Roman" w:cs="Times New Roman"/>
+            <w:sz w:val="28"/>
+            <w:szCs w:val="28"/>
+          </w:rPr>
+          <w:t>1%8</w:t>
+        </w:r>
+        <w:r>
+          <w:rPr>
+            <w:rStyle w:val="afd"/>
+            <w:rFonts w:ascii="Times New Roman" w:hAnsi="Times New Roman" w:cs="Times New Roman"/>
+            <w:sz w:val="28"/>
+            <w:szCs w:val="28"/>
+            <w:lang w:val="en-US"/>
+          </w:rPr>
+          <w:t>F</w:t>
+        </w:r>
+        <w:r>
+          <w:rPr>
+            <w:rStyle w:val="afd"/>
+            <w:rFonts w:ascii="Times New Roman" w:hAnsi="Times New Roman" w:cs="Times New Roman"/>
+            <w:sz w:val="28"/>
+            <w:szCs w:val="28"/>
+          </w:rPr>
+          <w:t>%</w:t>
+        </w:r>
+        <w:r>
+          <w:rPr>
+            <w:rStyle w:val="afd"/>
+            <w:rFonts w:ascii="Times New Roman" w:hAnsi="Times New Roman" w:cs="Times New Roman"/>
+            <w:sz w:val="28"/>
+            <w:szCs w:val="28"/>
+            <w:lang w:val="en-US"/>
+          </w:rPr>
+          <w:t>D</w:t>
+        </w:r>
+        <w:r>
+          <w:rPr>
+            <w:rStyle w:val="afd"/>
+            <w:rFonts w:ascii="Times New Roman" w:hAnsi="Times New Roman" w:cs="Times New Roman"/>
+            <w:sz w:val="28"/>
+            <w:szCs w:val="28"/>
+          </w:rPr>
+          <w:t>1%8</w:t>
+        </w:r>
+        <w:r>
+          <w:rPr>
+            <w:rStyle w:val="afd"/>
+            <w:rFonts w:ascii="Times New Roman" w:hAnsi="Times New Roman" w:cs="Times New Roman"/>
+            <w:sz w:val="28"/>
+            <w:szCs w:val="28"/>
+            <w:lang w:val="en-US"/>
+          </w:rPr>
+          <w:t>F</w:t>
+        </w:r>
+        <w:r>
+          <w:rPr>
+            <w:rStyle w:val="afd"/>
+            <w:rFonts w:ascii="Times New Roman" w:hAnsi="Times New Roman" w:cs="Times New Roman"/>
+            <w:sz w:val="28"/>
+            <w:szCs w:val="28"/>
+          </w:rPr>
+          <w:t>%20%</w:t>
+        </w:r>
+        <w:r>
+          <w:rPr>
+            <w:rStyle w:val="afd"/>
+            <w:rFonts w:ascii="Times New Roman" w:hAnsi="Times New Roman" w:cs="Times New Roman"/>
+            <w:sz w:val="28"/>
+            <w:szCs w:val="28"/>
+            <w:lang w:val="en-US"/>
+          </w:rPr>
+          <w:t>D</w:t>
+        </w:r>
+        <w:r>
+          <w:rPr>
+            <w:rStyle w:val="afd"/>
+            <w:rFonts w:ascii="Times New Roman" w:hAnsi="Times New Roman" w:cs="Times New Roman"/>
+            <w:sz w:val="28"/>
+            <w:szCs w:val="28"/>
+          </w:rPr>
+          <w:t>0%</w:t>
+        </w:r>
+        <w:r>
+          <w:rPr>
+            <w:rStyle w:val="afd"/>
+            <w:rFonts w:ascii="Times New Roman" w:hAnsi="Times New Roman" w:cs="Times New Roman"/>
+            <w:sz w:val="28"/>
+            <w:szCs w:val="28"/>
+            <w:lang w:val="en-US"/>
+          </w:rPr>
+          <w:t>B</w:t>
+        </w:r>
+        <w:r>
+          <w:rPr>
+            <w:rStyle w:val="afd"/>
+            <w:rFonts w:ascii="Times New Roman" w:hAnsi="Times New Roman" w:cs="Times New Roman"/>
+            <w:sz w:val="28"/>
+            <w:szCs w:val="28"/>
+          </w:rPr>
+          <w:t>2%</w:t>
+        </w:r>
+        <w:r>
+          <w:rPr>
+            <w:rStyle w:val="afd"/>
+            <w:rFonts w:ascii="Times New Roman" w:hAnsi="Times New Roman" w:cs="Times New Roman"/>
+            <w:sz w:val="28"/>
+            <w:szCs w:val="28"/>
+            <w:lang w:val="en-US"/>
+          </w:rPr>
+          <w:t>D</w:t>
+        </w:r>
+        <w:r>
+          <w:rPr>
+            <w:rStyle w:val="afd"/>
+            <w:rFonts w:ascii="Times New Roman" w:hAnsi="Times New Roman" w:cs="Times New Roman"/>
+            <w:sz w:val="28"/>
+            <w:szCs w:val="28"/>
+          </w:rPr>
+          <w:t>0%</w:t>
+        </w:r>
+        <w:r>
+          <w:rPr>
+            <w:rStyle w:val="afd"/>
+            <w:rFonts w:ascii="Times New Roman" w:hAnsi="Times New Roman" w:cs="Times New Roman"/>
+            <w:sz w:val="28"/>
+            <w:szCs w:val="28"/>
+            <w:lang w:val="en-US"/>
+          </w:rPr>
           <w:t>BE</w:t>
         </w:r>
         <w:r>
@@ -3351,8 +4222,83 @@
             <w:rFonts w:ascii="Times New Roman" w:hAnsi="Times New Roman" w:cs="Times New Roman"/>
             <w:sz w:val="28"/>
             <w:szCs w:val="28"/>
+          </w:rPr>
+          <w:t>%</w:t>
+        </w:r>
+        <w:r>
+          <w:rPr>
+            <w:rStyle w:val="afd"/>
+            <w:rFonts w:ascii="Times New Roman" w:hAnsi="Times New Roman" w:cs="Times New Roman"/>
+            <w:sz w:val="28"/>
+            <w:szCs w:val="28"/>
             <w:lang w:val="en-US"/>
           </w:rPr>
+          <w:t>D</w:t>
+        </w:r>
+        <w:r>
+          <w:rPr>
+            <w:rStyle w:val="afd"/>
+            <w:rFonts w:ascii="Times New Roman" w:hAnsi="Times New Roman" w:cs="Times New Roman"/>
+            <w:sz w:val="28"/>
+            <w:szCs w:val="28"/>
+          </w:rPr>
+          <w:t>0%</w:t>
+        </w:r>
+        <w:r>
+          <w:rPr>
+            <w:rStyle w:val="afd"/>
+            <w:rFonts w:ascii="Times New Roman" w:hAnsi="Times New Roman" w:cs="Times New Roman"/>
+            <w:sz w:val="28"/>
+            <w:szCs w:val="28"/>
+            <w:lang w:val="en-US"/>
+          </w:rPr>
+          <w:t>B</w:t>
+        </w:r>
+        <w:r>
+          <w:rPr>
+            <w:rStyle w:val="afd"/>
+            <w:rFonts w:ascii="Times New Roman" w:hAnsi="Times New Roman" w:cs="Times New Roman"/>
+            <w:sz w:val="28"/>
+            <w:szCs w:val="28"/>
+          </w:rPr>
+          <w:t>9%</w:t>
+        </w:r>
+        <w:r>
+          <w:rPr>
+            <w:rStyle w:val="afd"/>
+            <w:rFonts w:ascii="Times New Roman" w:hAnsi="Times New Roman" w:cs="Times New Roman"/>
+            <w:sz w:val="28"/>
+            <w:szCs w:val="28"/>
+            <w:lang w:val="en-US"/>
+          </w:rPr>
+          <w:t>D</w:t>
+        </w:r>
+        <w:r>
+          <w:rPr>
+            <w:rStyle w:val="afd"/>
+            <w:rFonts w:ascii="Times New Roman" w:hAnsi="Times New Roman" w:cs="Times New Roman"/>
+            <w:sz w:val="28"/>
+            <w:szCs w:val="28"/>
+          </w:rPr>
+          <w:t>0%</w:t>
+        </w:r>
+        <w:r>
+          <w:rPr>
+            <w:rStyle w:val="afd"/>
+            <w:rFonts w:ascii="Times New Roman" w:hAnsi="Times New Roman" w:cs="Times New Roman"/>
+            <w:sz w:val="28"/>
+            <w:szCs w:val="28"/>
+            <w:lang w:val="en-US"/>
+          </w:rPr>
+          <w:t>BD</w:t>
+        </w:r>
+        <w:r>
+          <w:rPr>
+            <w:rStyle w:val="afd"/>
+            <w:rFonts w:ascii="Times New Roman" w:hAnsi="Times New Roman" w:cs="Times New Roman"/>
+            <w:sz w:val="28"/>
+            <w:szCs w:val="28"/>
+          </w:rPr>
           <w:t>%</w:t>
         </w:r>
         <w:r>
@@ -3371,78 +4317,17 @@
             <w:rFonts w:ascii="Times New Roman" w:hAnsi="Times New Roman" w:cs="Times New Roman"/>
             <w:sz w:val="28"/>
             <w:szCs w:val="28"/>
+          </w:rPr>
+          <w:t>0%</w:t>
+        </w:r>
+        <w:r>
+          <w:rPr>
+            <w:rStyle w:val="afd"/>
+            <w:rFonts w:ascii="Times New Roman" w:hAnsi="Times New Roman" w:cs="Times New Roman"/>
+            <w:sz w:val="28"/>
+            <w:szCs w:val="28"/>
             <w:lang w:val="en-US"/>
           </w:rPr>
-          <w:t>1%80%</w:t>
-        </w:r>
-        <w:r>
-          <w:rPr>
-            <w:rStyle w:val="afd"/>
-            <w:rFonts w:ascii="Times New Roman" w:hAnsi="Times New Roman" w:cs="Times New Roman"/>
-            <w:sz w:val="28"/>
-            <w:szCs w:val="28"/>
-            <w:lang w:val="en-US"/>
-          </w:rPr>
-          <w:t>D</w:t>
-        </w:r>
-        <w:r>
-          <w:rPr>
-            <w:rStyle w:val="afd"/>
-            <w:rFonts w:ascii="Times New Roman" w:hAnsi="Times New Roman" w:cs="Times New Roman"/>
-            <w:sz w:val="28"/>
-            <w:szCs w:val="28"/>
-            <w:lang w:val="en-US"/>
-          </w:rPr>
-          <w:t>0%</w:t>
-        </w:r>
-        <w:r>
-          <w:rPr>
-            <w:rStyle w:val="afd"/>
-            <w:rFonts w:ascii="Times New Roman" w:hAnsi="Times New Roman" w:cs="Times New Roman"/>
-            <w:sz w:val="28"/>
-            <w:szCs w:val="28"/>
-            <w:lang w:val="en-US"/>
-          </w:rPr>
-          <w:t>BE</w:t>
-        </w:r>
-        <w:r>
-          <w:rPr>
-            <w:rStyle w:val="afd"/>
-            <w:rFonts w:ascii="Times New Roman" w:hAnsi="Times New Roman" w:cs="Times New Roman"/>
-            <w:sz w:val="28"/>
-            <w:szCs w:val="28"/>
-            <w:lang w:val="en-US"/>
-          </w:rPr>
-          <w:t>%</w:t>
-        </w:r>
-        <w:r>
-          <w:rPr>
-            <w:rStyle w:val="afd"/>
-            <w:rFonts w:ascii="Times New Roman" w:hAnsi="Times New Roman" w:cs="Times New Roman"/>
-            <w:sz w:val="28"/>
-            <w:szCs w:val="28"/>
-            <w:lang w:val="en-US"/>
-          </w:rPr>
-          <w:t>D</w:t>
-        </w:r>
-        <w:r>
-          <w:rPr>
-            <w:rStyle w:val="afd"/>
-            <w:rFonts w:ascii="Times New Roman" w:hAnsi="Times New Roman" w:cs="Times New Roman"/>
-            <w:sz w:val="28"/>
-            <w:szCs w:val="28"/>
-            <w:lang w:val="en-US"/>
-          </w:rPr>
-          <w:t>0%</w:t>
-        </w:r>
-        <w:r>
-          <w:rPr>
-            <w:rStyle w:val="afd"/>
-            <w:rFonts w:ascii="Times New Roman" w:hAnsi="Times New Roman" w:cs="Times New Roman"/>
-            <w:sz w:val="28"/>
-            <w:szCs w:val="28"/>
-            <w:lang w:val="en-US"/>
-          </w:rPr>
           <w:t>B</w:t>
         </w:r>
         <w:r>
@@ -3451,747 +4336,6 @@
             <w:rFonts w:ascii="Times New Roman" w:hAnsi="Times New Roman" w:cs="Times New Roman"/>
             <w:sz w:val="28"/>
             <w:szCs w:val="28"/>
-            <w:lang w:val="en-US"/>
-          </w:rPr>
-          <w:t>1%</w:t>
-        </w:r>
-        <w:r>
-          <w:rPr>
-            <w:rStyle w:val="afd"/>
-            <w:rFonts w:ascii="Times New Roman" w:hAnsi="Times New Roman" w:cs="Times New Roman"/>
-            <w:sz w:val="28"/>
-            <w:szCs w:val="28"/>
-            <w:lang w:val="en-US"/>
-          </w:rPr>
-          <w:t>D</w:t>
-        </w:r>
-        <w:r>
-          <w:rPr>
-            <w:rStyle w:val="afd"/>
-            <w:rFonts w:ascii="Times New Roman" w:hAnsi="Times New Roman" w:cs="Times New Roman"/>
-            <w:sz w:val="28"/>
-            <w:szCs w:val="28"/>
-            <w:lang w:val="en-US"/>
-          </w:rPr>
-          <w:t>0%</w:t>
-        </w:r>
-        <w:r>
-          <w:rPr>
-            <w:rStyle w:val="afd"/>
-            <w:rFonts w:ascii="Times New Roman" w:hAnsi="Times New Roman" w:cs="Times New Roman"/>
-            <w:sz w:val="28"/>
-            <w:szCs w:val="28"/>
-            <w:lang w:val="en-US"/>
-          </w:rPr>
-          <w:t>BA</w:t>
-        </w:r>
-        <w:r>
-          <w:rPr>
-            <w:rStyle w:val="afd"/>
-            <w:rFonts w:ascii="Times New Roman" w:hAnsi="Times New Roman" w:cs="Times New Roman"/>
-            <w:sz w:val="28"/>
-            <w:szCs w:val="28"/>
-            <w:lang w:val="en-US"/>
-          </w:rPr>
-          <w:t>%</w:t>
-        </w:r>
-        <w:r>
-          <w:rPr>
-            <w:rStyle w:val="afd"/>
-            <w:rFonts w:ascii="Times New Roman" w:hAnsi="Times New Roman" w:cs="Times New Roman"/>
-            <w:sz w:val="28"/>
-            <w:szCs w:val="28"/>
-            <w:lang w:val="en-US"/>
-          </w:rPr>
-          <w:t>D</w:t>
-        </w:r>
-        <w:r>
-          <w:rPr>
-            <w:rStyle w:val="afd"/>
-            <w:rFonts w:ascii="Times New Roman" w:hAnsi="Times New Roman" w:cs="Times New Roman"/>
-            <w:sz w:val="28"/>
-            <w:szCs w:val="28"/>
-            <w:lang w:val="en-US"/>
-          </w:rPr>
-          <w:t>0%</w:t>
-        </w:r>
-        <w:r>
-          <w:rPr>
-            <w:rStyle w:val="afd"/>
-            <w:rFonts w:ascii="Times New Roman" w:hAnsi="Times New Roman" w:cs="Times New Roman"/>
-            <w:sz w:val="28"/>
-            <w:szCs w:val="28"/>
-            <w:lang w:val="en-US"/>
-          </w:rPr>
-          <w:t>BE</w:t>
-        </w:r>
-        <w:r>
-          <w:rPr>
-            <w:rStyle w:val="afd"/>
-            <w:rFonts w:ascii="Times New Roman" w:hAnsi="Times New Roman" w:cs="Times New Roman"/>
-            <w:sz w:val="28"/>
-            <w:szCs w:val="28"/>
-            <w:lang w:val="en-US"/>
-          </w:rPr>
-          <w:t>%</w:t>
-        </w:r>
-        <w:r>
-          <w:rPr>
-            <w:rStyle w:val="afd"/>
-            <w:rFonts w:ascii="Times New Roman" w:hAnsi="Times New Roman" w:cs="Times New Roman"/>
-            <w:sz w:val="28"/>
-            <w:szCs w:val="28"/>
-            <w:lang w:val="en-US"/>
-          </w:rPr>
-          <w:t>D</w:t>
-        </w:r>
-        <w:r>
-          <w:rPr>
-            <w:rStyle w:val="afd"/>
-            <w:rFonts w:ascii="Times New Roman" w:hAnsi="Times New Roman" w:cs="Times New Roman"/>
-            <w:sz w:val="28"/>
-            <w:szCs w:val="28"/>
-            <w:lang w:val="en-US"/>
-          </w:rPr>
-          <w:t>0%</w:t>
-        </w:r>
-        <w:r>
-          <w:rPr>
-            <w:rStyle w:val="afd"/>
-            <w:rFonts w:ascii="Times New Roman" w:hAnsi="Times New Roman" w:cs="Times New Roman"/>
-            <w:sz w:val="28"/>
-            <w:szCs w:val="28"/>
-            <w:lang w:val="en-US"/>
-          </w:rPr>
-          <w:t>B</w:t>
-        </w:r>
-        <w:r>
-          <w:rPr>
-            <w:rStyle w:val="afd"/>
-            <w:rFonts w:ascii="Times New Roman" w:hAnsi="Times New Roman" w:cs="Times New Roman"/>
-            <w:sz w:val="28"/>
-            <w:szCs w:val="28"/>
-            <w:lang w:val="en-US"/>
-          </w:rPr>
-          <w:t>2%20%</w:t>
-        </w:r>
-        <w:r>
-          <w:rPr>
-            <w:rStyle w:val="afd"/>
-            <w:rFonts w:ascii="Times New Roman" w:hAnsi="Times New Roman" w:cs="Times New Roman"/>
-            <w:sz w:val="28"/>
-            <w:szCs w:val="28"/>
-            <w:lang w:val="en-US"/>
-          </w:rPr>
-          <w:t>D</w:t>
-        </w:r>
-        <w:r>
-          <w:rPr>
-            <w:rStyle w:val="afd"/>
-            <w:rFonts w:ascii="Times New Roman" w:hAnsi="Times New Roman" w:cs="Times New Roman"/>
-            <w:sz w:val="28"/>
-            <w:szCs w:val="28"/>
-            <w:lang w:val="en-US"/>
-          </w:rPr>
-          <w:t>0%9</w:t>
-        </w:r>
-        <w:r>
-          <w:rPr>
-            <w:rStyle w:val="afd"/>
-            <w:rFonts w:ascii="Times New Roman" w:hAnsi="Times New Roman" w:cs="Times New Roman"/>
-            <w:sz w:val="28"/>
-            <w:szCs w:val="28"/>
-            <w:lang w:val="en-US"/>
-          </w:rPr>
-          <w:t>D</w:t>
-        </w:r>
-        <w:r>
-          <w:rPr>
-            <w:rStyle w:val="afd"/>
-            <w:rFonts w:ascii="Times New Roman" w:hAnsi="Times New Roman" w:cs="Times New Roman"/>
-            <w:sz w:val="28"/>
-            <w:szCs w:val="28"/>
-            <w:lang w:val="en-US"/>
-          </w:rPr>
-          <w:t>.%20%</w:t>
-        </w:r>
-        <w:r>
-          <w:rPr>
-            <w:rStyle w:val="afd"/>
-            <w:rFonts w:ascii="Times New Roman" w:hAnsi="Times New Roman" w:cs="Times New Roman"/>
-            <w:sz w:val="28"/>
-            <w:szCs w:val="28"/>
-            <w:lang w:val="en-US"/>
-          </w:rPr>
-          <w:t>D</w:t>
-        </w:r>
-        <w:r>
-          <w:rPr>
-            <w:rStyle w:val="afd"/>
-            <w:rFonts w:ascii="Times New Roman" w:hAnsi="Times New Roman" w:cs="Times New Roman"/>
-            <w:sz w:val="28"/>
-            <w:szCs w:val="28"/>
-            <w:lang w:val="en-US"/>
-          </w:rPr>
-          <w:t>0%</w:t>
-        </w:r>
-        <w:r>
-          <w:rPr>
-            <w:rStyle w:val="afd"/>
-            <w:rFonts w:ascii="Times New Roman" w:hAnsi="Times New Roman" w:cs="Times New Roman"/>
-            <w:sz w:val="28"/>
-            <w:szCs w:val="28"/>
-            <w:lang w:val="en-US"/>
-          </w:rPr>
-          <w:t>A</w:t>
-        </w:r>
-        <w:r>
-          <w:rPr>
-            <w:rStyle w:val="afd"/>
-            <w:rFonts w:ascii="Times New Roman" w:hAnsi="Times New Roman" w:cs="Times New Roman"/>
-            <w:sz w:val="28"/>
-            <w:szCs w:val="28"/>
-            <w:lang w:val="en-US"/>
-          </w:rPr>
-          <w:t>1%</w:t>
-        </w:r>
-        <w:r>
-          <w:rPr>
-            <w:rStyle w:val="afd"/>
-            <w:rFonts w:ascii="Times New Roman" w:hAnsi="Times New Roman" w:cs="Times New Roman"/>
-            <w:sz w:val="28"/>
-            <w:szCs w:val="28"/>
-            <w:lang w:val="en-US"/>
-          </w:rPr>
-          <w:t>D</w:t>
-        </w:r>
-        <w:r>
-          <w:rPr>
-            <w:rStyle w:val="afd"/>
-            <w:rFonts w:ascii="Times New Roman" w:hAnsi="Times New Roman" w:cs="Times New Roman"/>
-            <w:sz w:val="28"/>
-            <w:szCs w:val="28"/>
-            <w:lang w:val="en-US"/>
-          </w:rPr>
-          <w:t>0%</w:t>
-        </w:r>
-        <w:r>
-          <w:rPr>
-            <w:rStyle w:val="afd"/>
-            <w:rFonts w:ascii="Times New Roman" w:hAnsi="Times New Roman" w:cs="Times New Roman"/>
-            <w:sz w:val="28"/>
-            <w:szCs w:val="28"/>
-            <w:lang w:val="en-US"/>
-          </w:rPr>
-          <w:t>B</w:t>
-        </w:r>
-        <w:r>
-          <w:rPr>
-            <w:rStyle w:val="afd"/>
-            <w:rFonts w:ascii="Times New Roman" w:hAnsi="Times New Roman" w:cs="Times New Roman"/>
-            <w:sz w:val="28"/>
-            <w:szCs w:val="28"/>
-            <w:lang w:val="en-US"/>
-          </w:rPr>
-          <w:t>5%</w:t>
-        </w:r>
-        <w:r>
-          <w:rPr>
-            <w:rStyle w:val="afd"/>
-            <w:rFonts w:ascii="Times New Roman" w:hAnsi="Times New Roman" w:cs="Times New Roman"/>
-            <w:sz w:val="28"/>
-            <w:szCs w:val="28"/>
-            <w:lang w:val="en-US"/>
-          </w:rPr>
-          <w:t>D</w:t>
-        </w:r>
-        <w:r>
-          <w:rPr>
-            <w:rStyle w:val="afd"/>
-            <w:rFonts w:ascii="Times New Roman" w:hAnsi="Times New Roman" w:cs="Times New Roman"/>
-            <w:sz w:val="28"/>
-            <w:szCs w:val="28"/>
-            <w:lang w:val="en-US"/>
-          </w:rPr>
-          <w:t>0%</w:t>
-        </w:r>
-        <w:r>
-          <w:rPr>
-            <w:rStyle w:val="afd"/>
-            <w:rFonts w:ascii="Times New Roman" w:hAnsi="Times New Roman" w:cs="Times New Roman"/>
-            <w:sz w:val="28"/>
-            <w:szCs w:val="28"/>
-            <w:lang w:val="en-US"/>
-          </w:rPr>
-          <w:t>BC</w:t>
-        </w:r>
-        <w:r>
-          <w:rPr>
-            <w:rStyle w:val="afd"/>
-            <w:rFonts w:ascii="Times New Roman" w:hAnsi="Times New Roman" w:cs="Times New Roman"/>
-            <w:sz w:val="28"/>
-            <w:szCs w:val="28"/>
-            <w:lang w:val="en-US"/>
-          </w:rPr>
-          <w:t>%</w:t>
-        </w:r>
-        <w:r>
-          <w:rPr>
-            <w:rStyle w:val="afd"/>
-            <w:rFonts w:ascii="Times New Roman" w:hAnsi="Times New Roman" w:cs="Times New Roman"/>
-            <w:sz w:val="28"/>
-            <w:szCs w:val="28"/>
-            <w:lang w:val="en-US"/>
-          </w:rPr>
-          <w:t>D</w:t>
-        </w:r>
-        <w:r>
-          <w:rPr>
-            <w:rStyle w:val="afd"/>
-            <w:rFonts w:ascii="Times New Roman" w:hAnsi="Times New Roman" w:cs="Times New Roman"/>
-            <w:sz w:val="28"/>
-            <w:szCs w:val="28"/>
-            <w:lang w:val="en-US"/>
-          </w:rPr>
-          <w:t>0%</w:t>
-        </w:r>
-        <w:r>
-          <w:rPr>
-            <w:rStyle w:val="afd"/>
-            <w:rFonts w:ascii="Times New Roman" w:hAnsi="Times New Roman" w:cs="Times New Roman"/>
-            <w:sz w:val="28"/>
-            <w:szCs w:val="28"/>
-            <w:lang w:val="en-US"/>
-          </w:rPr>
-          <w:t>B</w:t>
-        </w:r>
-        <w:r>
-          <w:rPr>
-            <w:rStyle w:val="afd"/>
-            <w:rFonts w:ascii="Times New Roman" w:hAnsi="Times New Roman" w:cs="Times New Roman"/>
-            <w:sz w:val="28"/>
-            <w:szCs w:val="28"/>
-            <w:lang w:val="en-US"/>
-          </w:rPr>
-          <w:t>8%</w:t>
-        </w:r>
-        <w:r>
-          <w:rPr>
-            <w:rStyle w:val="afd"/>
-            <w:rFonts w:ascii="Times New Roman" w:hAnsi="Times New Roman" w:cs="Times New Roman"/>
-            <w:sz w:val="28"/>
-            <w:szCs w:val="28"/>
-            <w:lang w:val="en-US"/>
-          </w:rPr>
-          <w:t>D</w:t>
-        </w:r>
-        <w:r>
-          <w:rPr>
-            <w:rStyle w:val="afd"/>
-            <w:rFonts w:ascii="Times New Roman" w:hAnsi="Times New Roman" w:cs="Times New Roman"/>
-            <w:sz w:val="28"/>
-            <w:szCs w:val="28"/>
-            <w:lang w:val="en-US"/>
-          </w:rPr>
-          <w:t>0%</w:t>
-        </w:r>
-        <w:r>
-          <w:rPr>
-            <w:rStyle w:val="afd"/>
-            <w:rFonts w:ascii="Times New Roman" w:hAnsi="Times New Roman" w:cs="Times New Roman"/>
-            <w:sz w:val="28"/>
-            <w:szCs w:val="28"/>
-            <w:lang w:val="en-US"/>
-          </w:rPr>
-          <w:t>BB</w:t>
-        </w:r>
-        <w:r>
-          <w:rPr>
-            <w:rStyle w:val="afd"/>
-            <w:rFonts w:ascii="Times New Roman" w:hAnsi="Times New Roman" w:cs="Times New Roman"/>
-            <w:sz w:val="28"/>
-            <w:szCs w:val="28"/>
-            <w:lang w:val="en-US"/>
-          </w:rPr>
-          <w:t>%</w:t>
-        </w:r>
-        <w:r>
-          <w:rPr>
-            <w:rStyle w:val="afd"/>
-            <w:rFonts w:ascii="Times New Roman" w:hAnsi="Times New Roman" w:cs="Times New Roman"/>
-            <w:sz w:val="28"/>
-            <w:szCs w:val="28"/>
-            <w:lang w:val="en-US"/>
-          </w:rPr>
-          <w:t>D</w:t>
-        </w:r>
-        <w:r>
-          <w:rPr>
-            <w:rStyle w:val="afd"/>
-            <w:rFonts w:ascii="Times New Roman" w:hAnsi="Times New Roman" w:cs="Times New Roman"/>
-            <w:sz w:val="28"/>
-            <w:szCs w:val="28"/>
-            <w:lang w:val="en-US"/>
-          </w:rPr>
-          <w:t>0%</w:t>
-        </w:r>
-        <w:r>
-          <w:rPr>
-            <w:rStyle w:val="afd"/>
-            <w:rFonts w:ascii="Times New Roman" w:hAnsi="Times New Roman" w:cs="Times New Roman"/>
-            <w:sz w:val="28"/>
-            <w:szCs w:val="28"/>
-            <w:lang w:val="en-US"/>
-          </w:rPr>
-          <w:t>B</w:t>
-        </w:r>
-        <w:r>
-          <w:rPr>
-            <w:rStyle w:val="afd"/>
-            <w:rFonts w:ascii="Times New Roman" w:hAnsi="Times New Roman" w:cs="Times New Roman"/>
-            <w:sz w:val="28"/>
-            <w:szCs w:val="28"/>
-            <w:lang w:val="en-US"/>
-          </w:rPr>
-          <w:t>5%</w:t>
-        </w:r>
-        <w:r>
-          <w:rPr>
-            <w:rStyle w:val="afd"/>
-            <w:rFonts w:ascii="Times New Roman" w:hAnsi="Times New Roman" w:cs="Times New Roman"/>
-            <w:sz w:val="28"/>
-            <w:szCs w:val="28"/>
-            <w:lang w:val="en-US"/>
-          </w:rPr>
-          <w:t>D</w:t>
-        </w:r>
-        <w:r>
-          <w:rPr>
-            <w:rStyle w:val="afd"/>
-            <w:rFonts w:ascii="Times New Roman" w:hAnsi="Times New Roman" w:cs="Times New Roman"/>
-            <w:sz w:val="28"/>
-            <w:szCs w:val="28"/>
-            <w:lang w:val="en-US"/>
-          </w:rPr>
-          <w:t>1%82%</w:t>
-        </w:r>
-        <w:r>
-          <w:rPr>
-            <w:rStyle w:val="afd"/>
-            <w:rFonts w:ascii="Times New Roman" w:hAnsi="Times New Roman" w:cs="Times New Roman"/>
-            <w:sz w:val="28"/>
-            <w:szCs w:val="28"/>
-            <w:lang w:val="en-US"/>
-          </w:rPr>
-          <w:t>D</w:t>
-        </w:r>
-        <w:r>
-          <w:rPr>
-            <w:rStyle w:val="afd"/>
-            <w:rFonts w:ascii="Times New Roman" w:hAnsi="Times New Roman" w:cs="Times New Roman"/>
-            <w:sz w:val="28"/>
-            <w:szCs w:val="28"/>
-            <w:lang w:val="en-US"/>
-          </w:rPr>
-          <w:t>0%</w:t>
-        </w:r>
-        <w:r>
-          <w:rPr>
-            <w:rStyle w:val="afd"/>
-            <w:rFonts w:ascii="Times New Roman" w:hAnsi="Times New Roman" w:cs="Times New Roman"/>
-            <w:sz w:val="28"/>
-            <w:szCs w:val="28"/>
-            <w:lang w:val="en-US"/>
-          </w:rPr>
-          <w:t>BD</w:t>
-        </w:r>
-        <w:r>
-          <w:rPr>
-            <w:rStyle w:val="afd"/>
-            <w:rFonts w:ascii="Times New Roman" w:hAnsi="Times New Roman" w:cs="Times New Roman"/>
-            <w:sz w:val="28"/>
-            <w:szCs w:val="28"/>
-            <w:lang w:val="en-US"/>
-          </w:rPr>
-          <w:t>%</w:t>
-        </w:r>
-        <w:r>
-          <w:rPr>
-            <w:rStyle w:val="afd"/>
-            <w:rFonts w:ascii="Times New Roman" w:hAnsi="Times New Roman" w:cs="Times New Roman"/>
-            <w:sz w:val="28"/>
-            <w:szCs w:val="28"/>
-            <w:lang w:val="en-US"/>
-          </w:rPr>
-          <w:t>D</w:t>
-        </w:r>
-        <w:r>
-          <w:rPr>
-            <w:rStyle w:val="afd"/>
-            <w:rFonts w:ascii="Times New Roman" w:hAnsi="Times New Roman" w:cs="Times New Roman"/>
-            <w:sz w:val="28"/>
-            <w:szCs w:val="28"/>
-            <w:lang w:val="en-US"/>
-          </w:rPr>
-          <w:t>1%8</w:t>
-        </w:r>
-        <w:r>
-          <w:rPr>
-            <w:rStyle w:val="afd"/>
-            <w:rFonts w:ascii="Times New Roman" w:hAnsi="Times New Roman" w:cs="Times New Roman"/>
-            <w:sz w:val="28"/>
-            <w:szCs w:val="28"/>
-            <w:lang w:val="en-US"/>
-          </w:rPr>
-          <w:t>F</w:t>
-        </w:r>
-        <w:r>
-          <w:rPr>
-            <w:rStyle w:val="afd"/>
-            <w:rFonts w:ascii="Times New Roman" w:hAnsi="Times New Roman" w:cs="Times New Roman"/>
-            <w:sz w:val="28"/>
-            <w:szCs w:val="28"/>
-            <w:lang w:val="en-US"/>
-          </w:rPr>
-          <w:t>%</w:t>
-        </w:r>
-        <w:r>
-          <w:rPr>
-            <w:rStyle w:val="afd"/>
-            <w:rFonts w:ascii="Times New Roman" w:hAnsi="Times New Roman" w:cs="Times New Roman"/>
-            <w:sz w:val="28"/>
-            <w:szCs w:val="28"/>
-            <w:lang w:val="en-US"/>
-          </w:rPr>
-          <w:t>D</w:t>
-        </w:r>
-        <w:r>
-          <w:rPr>
-            <w:rStyle w:val="afd"/>
-            <w:rFonts w:ascii="Times New Roman" w:hAnsi="Times New Roman" w:cs="Times New Roman"/>
-            <w:sz w:val="28"/>
-            <w:szCs w:val="28"/>
-            <w:lang w:val="en-US"/>
-          </w:rPr>
-          <w:t>1%8</w:t>
-        </w:r>
-        <w:r>
-          <w:rPr>
-            <w:rStyle w:val="afd"/>
-            <w:rFonts w:ascii="Times New Roman" w:hAnsi="Times New Roman" w:cs="Times New Roman"/>
-            <w:sz w:val="28"/>
-            <w:szCs w:val="28"/>
-            <w:lang w:val="en-US"/>
-          </w:rPr>
-          <w:t>F</w:t>
-        </w:r>
-        <w:r>
-          <w:rPr>
-            <w:rStyle w:val="afd"/>
-            <w:rFonts w:ascii="Times New Roman" w:hAnsi="Times New Roman" w:cs="Times New Roman"/>
-            <w:sz w:val="28"/>
-            <w:szCs w:val="28"/>
-            <w:lang w:val="en-US"/>
-          </w:rPr>
-          <w:t>%20%</w:t>
-        </w:r>
-        <w:r>
-          <w:rPr>
-            <w:rStyle w:val="afd"/>
-            <w:rFonts w:ascii="Times New Roman" w:hAnsi="Times New Roman" w:cs="Times New Roman"/>
-            <w:sz w:val="28"/>
-            <w:szCs w:val="28"/>
-            <w:lang w:val="en-US"/>
-          </w:rPr>
-          <w:t>D</w:t>
-        </w:r>
-        <w:r>
-          <w:rPr>
-            <w:rStyle w:val="afd"/>
-            <w:rFonts w:ascii="Times New Roman" w:hAnsi="Times New Roman" w:cs="Times New Roman"/>
-            <w:sz w:val="28"/>
-            <w:szCs w:val="28"/>
-            <w:lang w:val="en-US"/>
-          </w:rPr>
-          <w:t>0%</w:t>
-        </w:r>
-        <w:r>
-          <w:rPr>
-            <w:rStyle w:val="afd"/>
-            <w:rFonts w:ascii="Times New Roman" w:hAnsi="Times New Roman" w:cs="Times New Roman"/>
-            <w:sz w:val="28"/>
-            <w:szCs w:val="28"/>
-            <w:lang w:val="en-US"/>
-          </w:rPr>
-          <w:t>B</w:t>
-        </w:r>
-        <w:r>
-          <w:rPr>
-            <w:rStyle w:val="afd"/>
-            <w:rFonts w:ascii="Times New Roman" w:hAnsi="Times New Roman" w:cs="Times New Roman"/>
-            <w:sz w:val="28"/>
-            <w:szCs w:val="28"/>
-            <w:lang w:val="en-US"/>
-          </w:rPr>
-          <w:t>2%</w:t>
-        </w:r>
-        <w:r>
-          <w:rPr>
-            <w:rStyle w:val="afd"/>
-            <w:rFonts w:ascii="Times New Roman" w:hAnsi="Times New Roman" w:cs="Times New Roman"/>
-            <w:sz w:val="28"/>
-            <w:szCs w:val="28"/>
-            <w:lang w:val="en-US"/>
-          </w:rPr>
-          <w:t>D</w:t>
-        </w:r>
-        <w:r>
-          <w:rPr>
-            <w:rStyle w:val="afd"/>
-            <w:rFonts w:ascii="Times New Roman" w:hAnsi="Times New Roman" w:cs="Times New Roman"/>
-            <w:sz w:val="28"/>
-            <w:szCs w:val="28"/>
-            <w:lang w:val="en-US"/>
-          </w:rPr>
-          <w:t>0%</w:t>
-        </w:r>
-        <w:r>
-          <w:rPr>
-            <w:rStyle w:val="afd"/>
-            <w:rFonts w:ascii="Times New Roman" w:hAnsi="Times New Roman" w:cs="Times New Roman"/>
-            <w:sz w:val="28"/>
-            <w:szCs w:val="28"/>
-            <w:lang w:val="en-US"/>
-          </w:rPr>
-          <w:t>BE</w:t>
-        </w:r>
-        <w:r>
-          <w:rPr>
-            <w:rStyle w:val="afd"/>
-            <w:rFonts w:ascii="Times New Roman" w:hAnsi="Times New Roman" w:cs="Times New Roman"/>
-            <w:sz w:val="28"/>
-            <w:szCs w:val="28"/>
-            <w:lang w:val="en-US"/>
-          </w:rPr>
-          <w:t>%</w:t>
-        </w:r>
-        <w:r>
-          <w:rPr>
-            <w:rStyle w:val="afd"/>
-            <w:rFonts w:ascii="Times New Roman" w:hAnsi="Times New Roman" w:cs="Times New Roman"/>
-            <w:sz w:val="28"/>
-            <w:szCs w:val="28"/>
-            <w:lang w:val="en-US"/>
-          </w:rPr>
-          <w:t>D</w:t>
-        </w:r>
-        <w:r>
-          <w:rPr>
-            <w:rStyle w:val="afd"/>
-            <w:rFonts w:ascii="Times New Roman" w:hAnsi="Times New Roman" w:cs="Times New Roman"/>
-            <w:sz w:val="28"/>
-            <w:szCs w:val="28"/>
-            <w:lang w:val="en-US"/>
-          </w:rPr>
-          <w:t>0%</w:t>
-        </w:r>
-        <w:r>
-          <w:rPr>
-            <w:rStyle w:val="afd"/>
-            <w:rFonts w:ascii="Times New Roman" w:hAnsi="Times New Roman" w:cs="Times New Roman"/>
-            <w:sz w:val="28"/>
-            <w:szCs w:val="28"/>
-            <w:lang w:val="en-US"/>
-          </w:rPr>
-          <w:t>B</w:t>
-        </w:r>
-        <w:r>
-          <w:rPr>
-            <w:rStyle w:val="afd"/>
-            <w:rFonts w:ascii="Times New Roman" w:hAnsi="Times New Roman" w:cs="Times New Roman"/>
-            <w:sz w:val="28"/>
-            <w:szCs w:val="28"/>
-            <w:lang w:val="en-US"/>
-          </w:rPr>
-          <w:t>9%</w:t>
-        </w:r>
-        <w:r>
-          <w:rPr>
-            <w:rStyle w:val="afd"/>
-            <w:rFonts w:ascii="Times New Roman" w:hAnsi="Times New Roman" w:cs="Times New Roman"/>
-            <w:sz w:val="28"/>
-            <w:szCs w:val="28"/>
-            <w:lang w:val="en-US"/>
-          </w:rPr>
-          <w:t>D</w:t>
-        </w:r>
-        <w:r>
-          <w:rPr>
-            <w:rStyle w:val="afd"/>
-            <w:rFonts w:ascii="Times New Roman" w:hAnsi="Times New Roman" w:cs="Times New Roman"/>
-            <w:sz w:val="28"/>
-            <w:szCs w:val="28"/>
-            <w:lang w:val="en-US"/>
-          </w:rPr>
-          <w:t>0%</w:t>
-        </w:r>
-        <w:r>
-          <w:rPr>
-            <w:rStyle w:val="afd"/>
-            <w:rFonts w:ascii="Times New Roman" w:hAnsi="Times New Roman" w:cs="Times New Roman"/>
-            <w:sz w:val="28"/>
-            <w:szCs w:val="28"/>
-            <w:lang w:val="en-US"/>
-          </w:rPr>
-          <w:t>BD</w:t>
-        </w:r>
-        <w:r>
-          <w:rPr>
-            <w:rStyle w:val="afd"/>
-            <w:rFonts w:ascii="Times New Roman" w:hAnsi="Times New Roman" w:cs="Times New Roman"/>
-            <w:sz w:val="28"/>
-            <w:szCs w:val="28"/>
-            <w:lang w:val="en-US"/>
-          </w:rPr>
-          <w:t>%</w:t>
-        </w:r>
-        <w:r>
-          <w:rPr>
-            <w:rStyle w:val="afd"/>
-            <w:rFonts w:ascii="Times New Roman" w:hAnsi="Times New Roman" w:cs="Times New Roman"/>
-            <w:sz w:val="28"/>
-            <w:szCs w:val="28"/>
-            <w:lang w:val="en-US"/>
-          </w:rPr>
-          <w:t>D</w:t>
-        </w:r>
-        <w:r>
-          <w:rPr>
-            <w:rStyle w:val="afd"/>
-            <w:rFonts w:ascii="Times New Roman" w:hAnsi="Times New Roman" w:cs="Times New Roman"/>
-            <w:sz w:val="28"/>
-            <w:szCs w:val="28"/>
-            <w:lang w:val="en-US"/>
-          </w:rPr>
-          <w:t>0%</w:t>
-        </w:r>
-        <w:r>
-          <w:rPr>
-            <w:rStyle w:val="afd"/>
-            <w:rFonts w:ascii="Times New Roman" w:hAnsi="Times New Roman" w:cs="Times New Roman"/>
-            <w:sz w:val="28"/>
-            <w:szCs w:val="28"/>
-            <w:lang w:val="en-US"/>
-          </w:rPr>
-          <w:t>B</w:t>
-        </w:r>
-        <w:r>
-          <w:rPr>
-            <w:rStyle w:val="afd"/>
-            <w:rFonts w:ascii="Times New Roman" w:hAnsi="Times New Roman" w:cs="Times New Roman"/>
-            <w:sz w:val="28"/>
-            <w:szCs w:val="28"/>
-            <w:lang w:val="en-US"/>
           </w:rPr>
           <w:t>0%20(1940).</w:t>
         </w:r>
@@ -4219,7 +4363,6 @@
           <w:rFonts w:ascii="Times New Roman" w:hAnsi="Times New Roman" w:cs="Times New Roman"/>
           <w:sz w:val="28"/>
           <w:szCs w:val="28"/>
-          <w:lang w:val="en-US"/>
         </w:rPr>
       </w:pPr>
     </w:p>
@@ -4316,8 +4459,13 @@
         <w:pStyle w:val="afb"/>
         <w:ind w:left="720" w:firstLine="0"/>
       </w:pPr>
-      <w:r>
-        <w:t>Крата Европы 1740-вых годов:</w:t>
+      <w:proofErr w:type="spellStart"/>
+      <w:r>
+        <w:t>Крата</w:t>
+      </w:r>
+      <w:proofErr w:type="spellEnd"/>
+      <w:r>
+        <w:t xml:space="preserve"> Европы 1740-вых годов:</w:t>
       </w:r>
     </w:p>
     <w:p>
@@ -4348,7 +4496,15 @@
         </w:numPr>
       </w:pPr>
       <w:r>
-        <w:t xml:space="preserve">Карта Европы времян Семилетней войны: </w:t>
+        <w:t xml:space="preserve">Карта Европы </w:t>
+      </w:r>
+      <w:proofErr w:type="spellStart"/>
+      <w:r>
+        <w:t>времян</w:t>
+      </w:r>
+      <w:proofErr w:type="spellEnd"/>
+      <w:r>
+        <w:t xml:space="preserve"> Семилетней войны: </w:t>
       </w:r>
       <w:hyperlink r:id="rId14" w:history="1">
         <w:r>
@@ -4551,13 +4707,7 @@
         <w:rPr>
           <w:rFonts w:ascii="Times New Roman" w:hAnsi="Times New Roman" w:cs="Times New Roman"/>
         </w:rPr>
-        <w:t>М</w:t>
-      </w:r>
-      <w:r>
-        <w:rPr>
-          <w:rFonts w:ascii="Times New Roman" w:hAnsi="Times New Roman" w:cs="Times New Roman"/>
-        </w:rPr>
-        <w:t>. Коробкова. – М., 1948 (стр. 148</w:t>
+        <w:t>М. Коробкова. – М., 1948 (стр. 148</w:t>
       </w:r>
       <w:r>
         <w:rPr>
@@ -4603,13 +4753,7 @@
         <w:rPr>
           <w:rFonts w:ascii="Times New Roman" w:hAnsi="Times New Roman" w:cs="Times New Roman"/>
         </w:rPr>
-        <w:t>М.</w:t>
-      </w:r>
-      <w:r>
-        <w:rPr>
-          <w:rFonts w:ascii="Times New Roman" w:hAnsi="Times New Roman" w:cs="Times New Roman"/>
-        </w:rPr>
-        <w:t xml:space="preserve"> Коробкова. – М., 1948 (стр. 149-150</w:t>
+        <w:t>М. Коробкова. – М., 1948 (стр. 149-150</w:t>
       </w:r>
       <w:r>
         <w:rPr>
@@ -4655,13 +4799,7 @@
         <w:rPr>
           <w:rFonts w:ascii="Times New Roman" w:hAnsi="Times New Roman" w:cs="Times New Roman"/>
         </w:rPr>
-        <w:t xml:space="preserve">М. Коробкова. – М., 1948 (стр. </w:t>
-      </w:r>
-      <w:r>
-        <w:rPr>
-          <w:rFonts w:ascii="Times New Roman" w:hAnsi="Times New Roman" w:cs="Times New Roman"/>
-        </w:rPr>
-        <w:t>179</w:t>
+        <w:t>М. Коробкова. – М., 1948 (стр. 179</w:t>
       </w:r>
       <w:r>
         <w:rPr>
@@ -4707,13 +4845,7 @@
         <w:rPr>
           <w:rFonts w:ascii="Times New Roman" w:hAnsi="Times New Roman" w:cs="Times New Roman"/>
         </w:rPr>
-        <w:t xml:space="preserve">М. Коробкова. – М., 1948 (стр. </w:t>
-      </w:r>
-      <w:r>
-        <w:rPr>
-          <w:rFonts w:ascii="Times New Roman" w:hAnsi="Times New Roman" w:cs="Times New Roman"/>
-        </w:rPr>
-        <w:t>246</w:t>
+        <w:t>М. Коробкова. – М., 1948 (стр. 246</w:t>
       </w:r>
       <w:r>
         <w:rPr>
@@ -6887,7 +7019,7 @@
 </file>
 
 <file path=customXml/itemProps1.xml><?xml version="1.0" encoding="utf-8"?>
-<ds:datastoreItem xmlns:ds="http://schemas.openxmlformats.org/officeDocument/2006/customXml" ds:itemID="{AFBD15BA-EEA1-4605-8C46-D17D52F0B015}">
+<ds:datastoreItem xmlns:ds="http://schemas.openxmlformats.org/officeDocument/2006/customXml" ds:itemID="{A6E09694-821E-4A0D-BF80-644646AD3236}">
   <ds:schemaRefs>
     <ds:schemaRef ds:uri="http://schemas.openxmlformats.org/officeDocument/2006/bibliography"/>
   </ds:schemaRefs>

</xml_diff>

<commit_message>
Minichapter <Начало войны> is compressed
</commit_message>
<xml_diff>
--- a/Реферат по истории на тему Семилетняя война.docx
+++ b/Реферат по истории на тему Семилетняя война.docx
@@ -1074,12 +1074,7 @@
         <w:t xml:space="preserve">илось теперь обратиться к Вене </w:t>
       </w:r>
       <w:r>
-        <w:t>и к Петербургу</w:t>
-      </w:r>
-      <w:bookmarkStart w:id="0" w:name="_GoBack"/>
-      <w:bookmarkEnd w:id="0"/>
-      <w:r>
-        <w:t>. Со своей стороны, и Австрия, и Россия в новых условиях нуждались в поддержке Франции.</w:t>
+        <w:t>и к Петербургу. Со своей стороны, и Австрия, и Россия в новых условиях нуждались в поддержке Франции.</w:t>
       </w:r>
     </w:p>
     <w:p>
@@ -1143,25 +1138,13 @@
         <w:ind w:firstLine="708"/>
       </w:pPr>
       <w:r>
-        <w:t xml:space="preserve">Экономическое положение России было достаточно плачевным, однако оно было примерно таким же, как у Пруссии. </w:t>
-      </w:r>
-      <w:r>
-        <w:t>Великой северной державе</w:t>
-      </w:r>
-      <w:r>
-        <w:t xml:space="preserve"> было сложно поддерживать армию, и поэтому она нуждалась в субсидиях. Но за то </w:t>
-      </w:r>
-      <w:r>
-        <w:t>Российская империя</w:t>
-      </w:r>
-      <w:r>
-        <w:t xml:space="preserve"> славилась</w:t>
-      </w:r>
-      <w:r>
-        <w:t xml:space="preserve"> своим хорошим состоянием артиллери</w:t>
-      </w:r>
-      <w:r>
-        <w:t>йского и оружейного производства.</w:t>
+        <w:t xml:space="preserve">Экономическое положение России было достаточно плачевным, однако оно было примерно таким же, как </w:t>
+      </w:r>
+      <w:r>
+        <w:t xml:space="preserve">и </w:t>
+      </w:r>
+      <w:r>
+        <w:t xml:space="preserve">у Пруссии. </w:t>
       </w:r>
     </w:p>
     <w:p>
@@ -1171,10 +1154,25 @@
       </w:pPr>
       <w:r>
         <w:tab/>
-        <w:t>В начале 1757 г. Россия присоединилась к Версальскому договору. Тем не менее, несмотря на заключённый союз, между его участниками таилась внутренняя вражда и страх перед Петербургом. Все члены союза не рассматривали Россию как долговременного союзника.</w:t>
-      </w:r>
-      <w:r>
-        <w:t xml:space="preserve"> В конце марта 1756 году в Петербурге был создан и начала функционировать новый орган, под наименованием Конференция. Он объединял руководство и дипломатическими и военными делами.</w:t>
+        <w:t xml:space="preserve">В начале 1757 г. Россия присоединилась к Версальскому договору. </w:t>
+      </w:r>
+      <w:r>
+        <w:t>Но</w:t>
+      </w:r>
+      <w:r>
+        <w:t xml:space="preserve"> несмотря на заключённый союз, между его участниками таилась внутренняя вражда и страх перед Петербургом. Все члены союза не рассматривали Россию как долговременного союзника.</w:t>
+      </w:r>
+      <w:r>
+        <w:t xml:space="preserve"> В конце марта 1756 году в Петербурге был создан </w:t>
+      </w:r>
+      <w:r>
+        <w:t>новый орган</w:t>
+      </w:r>
+      <w:r>
+        <w:t xml:space="preserve"> под наименованием Конфере</w:t>
+      </w:r>
+      <w:r>
+        <w:t>нция.</w:t>
       </w:r>
     </w:p>
     <w:p>
@@ -1184,13 +1182,37 @@
       </w:pPr>
       <w:r>
         <w:tab/>
-        <w:t>В 1756 году Фридрих отдал приказ о пополнении войск. Через некоторое время он совершил нападение на Саксонию и смог её оккупировать. Австрия запросила помощь России, однако та не смогла прийти, ведь её армия ещё не была готова из-за прошлого наставления Австрии отложить мобилизацию на время. Австрия направила своё войско против Фридриха. Первое столкновение в этой войне произошло между армиями А</w:t>
+        <w:t>В 1756 году Фридрих отдал приказ о пополнении войск. Через некоторое время он совершил нападение на Саксонию и смог её оккупировать. Австрия запросила помощь России, однако та не смогла прийти, в</w:t>
+      </w:r>
+      <w:r>
+        <w:t>едь её армия ещё не была готова</w:t>
+      </w:r>
+      <w:r>
+        <w:t>. Первое столкновение в этой войне произошло</w:t>
+      </w:r>
+      <w:r>
+        <w:t xml:space="preserve"> </w:t>
+      </w:r>
+      <w:r>
+        <w:t>1 октября</w:t>
+      </w:r>
+      <w:r>
+        <w:t xml:space="preserve"> </w:t>
+      </w:r>
+      <w:r>
+        <w:t>1756 г.</w:t>
+      </w:r>
+      <w:r>
+        <w:t xml:space="preserve"> </w:t>
+      </w:r>
+      <w:r>
+        <w:t>между армиями А</w:t>
       </w:r>
       <w:r>
         <w:t>в</w:t>
       </w:r>
       <w:r>
-        <w:t>стрии и Пруссии 1 октября под Лобозицем и окончи</w:t>
+        <w:t>стрии и Пруссии под Лобозицем и окончи</w:t>
       </w:r>
       <w:r>
         <w:t>лось победой Фрид</w:t>
@@ -1204,6 +1226,8 @@
         <w:pStyle w:val="afb"/>
         <w:ind w:firstLine="0"/>
       </w:pPr>
+      <w:bookmarkStart w:id="0" w:name="_GoBack"/>
+      <w:bookmarkEnd w:id="0"/>
     </w:p>
     <w:p>
       <w:pPr>
@@ -1231,6 +1255,1306 @@
           <w:i/>
         </w:rPr>
         <w:t>. Гросс-Егерсдорфское сражение</w:t>
+      </w:r>
+    </w:p>
+    <w:p>
+      <w:pPr>
+        <w:pStyle w:val="afb"/>
+        <w:ind w:firstLine="0"/>
+      </w:pPr>
+      <w:r>
+        <w:tab/>
+        <w:t>Армия России долгое время была не готова, в то время как уже начали ходить слухи о том, что Пруссия собирается захватить Курляндию. В 1757 г. 3 февраля основные положения плана наступления главнокомандующего Апраксина были приняты, и армия России выдвинулась</w:t>
+      </w:r>
+      <w:r>
+        <w:t xml:space="preserve"> на</w:t>
+      </w:r>
+      <w:r>
+        <w:t xml:space="preserve"> Восточную Пруссию</w:t>
+      </w:r>
+      <w:r>
+        <w:t>.</w:t>
+      </w:r>
+    </w:p>
+    <w:p>
+      <w:pPr>
+        <w:pStyle w:val="afb"/>
+        <w:ind w:firstLine="708"/>
+      </w:pPr>
+      <w:r>
+        <w:lastRenderedPageBreak/>
+        <w:t>В это время Фридрих напал на Богемию и потерпел поражение против армии Австрии под командованием Дауна. 20 июня 1757 г. пруссаки отступили от Австрии.</w:t>
+      </w:r>
+    </w:p>
+    <w:p>
+      <w:pPr>
+        <w:pStyle w:val="afb"/>
+        <w:ind w:firstLine="708"/>
+      </w:pPr>
+      <w:r>
+        <w:t>10-11 мая 1757 г. Апраксин занял Ковно, а 11 июля России удалось взять Мемель. Тем не менее, все события происходили слишком медленно, чем была очень недовольна императрица Елизавета Петровна.</w:t>
+      </w:r>
+    </w:p>
+    <w:p>
+      <w:pPr>
+        <w:pStyle w:val="afb"/>
+        <w:ind w:firstLine="708"/>
+      </w:pPr>
+      <w:r>
+        <w:t xml:space="preserve">31 июля 1757 г. войско России вступило в покорённый </w:t>
+      </w:r>
+      <w:r>
+        <w:t>Тильзит</w:t>
+      </w:r>
+      <w:r>
+        <w:t xml:space="preserve">. Через некоторое время армия выдвинулась дальше и остановилась на Гросс-Егерсдорфском поле. 29 августа 1757 г. произошло наступление прусских войск на русские позиции, которое оказалось просто рекогносцировкой. В 6 утра Прусская армия наступила, битва длилась 10 часов, и закончилась победой русских, несмотря на плохую организацию армии и то, что Апраксин совершил большое количество грубых ошибок. Затем Апраксин решил по причине недостатка провизии и большого количества больных отступить в Тильзит, который, в конечно итоге, он тоже решил оставить, из-за неспособности </w:t>
+      </w:r>
+      <w:r>
+        <w:t>войска</w:t>
+      </w:r>
+      <w:r>
+        <w:t xml:space="preserve"> принять бой.</w:t>
+      </w:r>
+    </w:p>
+    <w:p>
+      <w:pPr>
+        <w:pStyle w:val="afb"/>
+        <w:ind w:firstLine="708"/>
+      </w:pPr>
+      <w:r>
+        <w:t xml:space="preserve"> Армия и власть в Петербурге были не согласны с Апраксиным и его арестовали по подозрению в измене. По этому делу был назначен суд, однако не дождавшись его, главнокомандующий умер от апоплексического удара. Оказалось, что в итоге он действительно был в заговоре с Бестужевым и Екатериной</w:t>
+      </w:r>
+      <w:r>
+        <w:t xml:space="preserve"> </w:t>
+      </w:r>
+      <w:r>
+        <w:rPr>
+          <w:lang w:val="en-US"/>
+        </w:rPr>
+        <w:t>II</w:t>
+      </w:r>
+      <w:r>
+        <w:t>.</w:t>
+      </w:r>
+    </w:p>
+    <w:p>
+      <w:pPr>
+        <w:pStyle w:val="afb"/>
+        <w:ind w:firstLine="708"/>
+      </w:pPr>
+    </w:p>
+    <w:p>
+      <w:pPr>
+        <w:pStyle w:val="afb"/>
+        <w:ind w:firstLine="0"/>
+        <w:jc w:val="center"/>
+        <w:rPr>
+          <w:i/>
+        </w:rPr>
+      </w:pPr>
+      <w:r>
+        <w:rPr>
+          <w:i/>
+        </w:rPr>
+        <w:t>Оккупация Восточной Пруссии</w:t>
+      </w:r>
+    </w:p>
+    <w:p>
+      <w:pPr>
+        <w:pStyle w:val="afb"/>
+        <w:ind w:firstLine="0"/>
+      </w:pPr>
+      <w:r>
+        <w:tab/>
+        <w:t xml:space="preserve">Роль главнокомандующего армией России занял военный деятель Фермор. </w:t>
+      </w:r>
+      <w:r>
+        <w:t>В декабре 1757 года Конференция</w:t>
+      </w:r>
+      <w:r>
+        <w:t xml:space="preserve"> утвердила новый план, итогом которого должен был стать захват столицы Восточной Пруссии – Кёнигсберга. 15 января 1757 года сдался город Тильзит, а 21 января был занят Либ</w:t>
+      </w:r>
+      <w:r>
+        <w:t>и</w:t>
+      </w:r>
+      <w:r>
+        <w:t>ау. После манифеста об безопасности мирного населения в Л</w:t>
+      </w:r>
+      <w:r>
+        <w:t>и</w:t>
+      </w:r>
+      <w:r>
+        <w:t>би</w:t>
+      </w:r>
+      <w:r>
+        <w:t>ау явилась де</w:t>
+      </w:r>
+      <w:r>
+        <w:t xml:space="preserve">путация с заявлением, что из Кёнигсберга «во все </w:t>
+      </w:r>
+      <w:r>
+        <w:lastRenderedPageBreak/>
+        <w:t>здешние амты указы разосланы встречать и принимать»</w:t>
+      </w:r>
+      <w:r>
+        <w:rPr>
+          <w:rStyle w:val="afe"/>
+        </w:rPr>
+        <w:footnoteReference w:id="3"/>
+      </w:r>
+      <w:r>
+        <w:t xml:space="preserve"> русские войска без со</w:t>
+      </w:r>
+      <w:r>
+        <w:t>противления. Русские заняли Кёни</w:t>
+      </w:r>
+      <w:r>
+        <w:t>гсберг, а «самый въезд русского главнокомандующего в столицу Восточной Пруссии состоялся в необыкновенно торжественной обстановке»</w:t>
+      </w:r>
+      <w:r>
+        <w:rPr>
+          <w:rStyle w:val="afe"/>
+        </w:rPr>
+        <w:footnoteReference w:id="4"/>
+      </w:r>
+      <w:r>
+        <w:t>.</w:t>
+      </w:r>
+    </w:p>
+    <w:p>
+      <w:pPr>
+        <w:pStyle w:val="afb"/>
+        <w:ind w:firstLine="0"/>
+      </w:pPr>
+      <w:r>
+        <w:tab/>
+        <w:t>Кён</w:t>
+      </w:r>
+      <w:r>
+        <w:t>и</w:t>
+      </w:r>
+      <w:r>
+        <w:t xml:space="preserve">гсберг присоединился к России и стал её полноценной провинцией, в которой первое время жители, населяющие этот город, жили даже лучше, чем население в российских населённых пунктах. </w:t>
+      </w:r>
+    </w:p>
+    <w:p>
+      <w:pPr>
+        <w:pStyle w:val="afb"/>
+        <w:ind w:firstLine="0"/>
+      </w:pPr>
+      <w:r>
+        <w:tab/>
+        <w:t>Дальнейший план действий русских и австрийцев отличался, ведь для России было важно защищать новозавоёванные земли, а для Австрии нет. Более того, венским дипломатам не было выгодно, чтобы Россия усиливалась, ведь они боялись, что она в будущем, став очень могущественной, может стать врагом для них.</w:t>
+      </w:r>
+    </w:p>
+    <w:p>
+      <w:pPr>
+        <w:pStyle w:val="afb"/>
+        <w:ind w:firstLine="0"/>
+      </w:pPr>
+      <w:r>
+        <w:tab/>
+        <w:t>Закончив Богемско-моравскую кампанию несомненным стратегическим поражением, ничего не выиграв в ней и значительно ослабив силы, Фридрих сконцентрировал их теперь для борьбы с русскими.</w:t>
+      </w:r>
+    </w:p>
+    <w:p>
+      <w:pPr>
+        <w:pStyle w:val="afb"/>
+        <w:ind w:firstLine="0"/>
+      </w:pPr>
+      <w:r>
+        <w:tab/>
+        <w:t>По соглашению австрийский фельдмаршал Даун, в случае выступления Фридриха против русских, обязывался двинуться следом за армией короля. В действительности это сделано н было, и русские остались без всякой поддержки.</w:t>
+      </w:r>
+    </w:p>
+    <w:p>
+      <w:pPr>
+        <w:pStyle w:val="afb"/>
+        <w:ind w:firstLine="0"/>
+      </w:pPr>
+      <w:r>
+        <w:tab/>
+        <w:t>Но новому плану отряд Рязанова отправили к Кольбергу, в то время как главная армия собиралась приступить наконец к действиям под Кюстрином.</w:t>
+      </w:r>
+    </w:p>
+    <w:p>
+      <w:pPr>
+        <w:pStyle w:val="afb"/>
+        <w:ind w:firstLine="0"/>
+      </w:pPr>
+    </w:p>
+    <w:p>
+      <w:pPr>
+        <w:pStyle w:val="afb"/>
+        <w:ind w:firstLine="0"/>
+        <w:jc w:val="center"/>
+        <w:rPr>
+          <w:i/>
+        </w:rPr>
+      </w:pPr>
+      <w:r>
+        <w:rPr>
+          <w:i/>
+        </w:rPr>
+        <w:t>Осада Кюстрина. С</w:t>
+      </w:r>
+      <w:r>
+        <w:rPr>
+          <w:i/>
+        </w:rPr>
+        <w:t>ражение при Цорндорфе</w:t>
+      </w:r>
+    </w:p>
+    <w:p>
+      <w:pPr>
+        <w:pStyle w:val="afb"/>
+        <w:ind w:firstLine="0"/>
+      </w:pPr>
+      <w:r>
+        <w:tab/>
+        <w:t>14 августа 1758 года главная армия н</w:t>
+      </w:r>
+      <w:r>
+        <w:t>ачала операции против Кюстрина.</w:t>
+      </w:r>
+      <w:r>
+        <w:t xml:space="preserve"> В 9 часов утра на занятых позициях при Цорндорфе начался </w:t>
+      </w:r>
+      <w:r>
+        <w:lastRenderedPageBreak/>
+        <w:t>обстрел Фридрихом русских, который длился 2 часа. Русские сражались очень храбро и твёрдо: «Сам король ужаснулся, увидев с какой непоколебимостью дралась наша пехота»</w:t>
+      </w:r>
+      <w:r>
+        <w:rPr>
+          <w:rStyle w:val="afe"/>
+        </w:rPr>
+        <w:footnoteReference w:id="5"/>
+      </w:r>
+      <w:r>
+        <w:t>. Битва закончилась около 7 часов вечера. На следующий день Фридрих попытался атаковать, но ничего не получилось, все были слишком истощены.</w:t>
+      </w:r>
+    </w:p>
+    <w:p>
+      <w:pPr>
+        <w:pStyle w:val="afb"/>
+        <w:ind w:firstLine="0"/>
+      </w:pPr>
+      <w:r>
+        <w:tab/>
+        <w:t>Данное сражение не было выиграно ни русскими ни австрийцами, обеим армиям пришлось отступить. Однако и та и другая сто</w:t>
+      </w:r>
+      <w:r>
+        <w:t>рона считали себя победителями.</w:t>
+      </w:r>
+    </w:p>
+    <w:p>
+      <w:pPr>
+        <w:pStyle w:val="afb"/>
+        <w:ind w:firstLine="0"/>
+      </w:pPr>
+      <w:r>
+        <w:tab/>
+        <w:t>14 октября 1758 года Фридрих потерпел жёсткое поражение при Гохкирхене против Австрии.</w:t>
+      </w:r>
+    </w:p>
+    <w:p>
+      <w:pPr>
+        <w:pStyle w:val="afb"/>
+        <w:ind w:firstLine="0"/>
+      </w:pPr>
+    </w:p>
+    <w:p>
+      <w:pPr>
+        <w:pStyle w:val="afb"/>
+        <w:ind w:firstLine="0"/>
+        <w:jc w:val="center"/>
+        <w:rPr>
+          <w:i/>
+        </w:rPr>
+      </w:pPr>
+      <w:r>
+        <w:rPr>
+          <w:i/>
+        </w:rPr>
+        <w:t>Отступление 1758 г.</w:t>
+      </w:r>
+    </w:p>
+    <w:p>
+      <w:pPr>
+        <w:pStyle w:val="afb"/>
+        <w:ind w:firstLine="0"/>
+      </w:pPr>
+      <w:r>
+        <w:tab/>
+        <w:t xml:space="preserve">6 сентября 1758 года главнокомандующий русской армией Фермор собрал совет, который постановил осадить Кольберг, идя через Солдин на </w:t>
+      </w:r>
+      <w:r>
+        <w:t>Старг</w:t>
+      </w:r>
+      <w:r>
+        <w:t>а</w:t>
+      </w:r>
+      <w:r>
+        <w:t>р</w:t>
+      </w:r>
+      <w:r>
+        <w:t xml:space="preserve">д. 26 сентября русские передовые части вступили в </w:t>
+      </w:r>
+      <w:r>
+        <w:t xml:space="preserve">Старгард </w:t>
+      </w:r>
+      <w:r>
+        <w:t>и заняли его 30 сентября. Особый отряд направили на Кольберг, однако операцию пришлось отменить и начать отступление.</w:t>
+      </w:r>
+    </w:p>
+    <w:p>
+      <w:pPr>
+        <w:pStyle w:val="afb"/>
+        <w:ind w:firstLine="0"/>
+      </w:pPr>
+      <w:r>
+        <w:tab/>
+        <w:t>Франция подписала соглашение с Австрией, к которому в 1760 году присоединилась и Россия. Желая обезопасить себя от нападения британского флота Россия и Швеция заключили в марте 1759 года договор, к которому позже присоединились Франция и Дания</w:t>
+      </w:r>
+      <w:r>
+        <w:t>.</w:t>
+      </w:r>
+    </w:p>
+    <w:p>
+      <w:pPr>
+        <w:pStyle w:val="afb"/>
+        <w:ind w:firstLine="0"/>
+      </w:pPr>
+    </w:p>
+    <w:p>
+      <w:pPr>
+        <w:pStyle w:val="afb"/>
+        <w:ind w:firstLine="0"/>
+        <w:jc w:val="center"/>
+        <w:rPr>
+          <w:i/>
+        </w:rPr>
+      </w:pPr>
+      <w:r>
+        <w:rPr>
+          <w:i/>
+        </w:rPr>
+        <w:t>Н</w:t>
+      </w:r>
+      <w:r>
+        <w:rPr>
+          <w:i/>
+        </w:rPr>
+        <w:t>ачало кампании 1759 г.</w:t>
+      </w:r>
+    </w:p>
+    <w:p>
+      <w:pPr>
+        <w:pStyle w:val="afb"/>
+        <w:ind w:firstLine="0"/>
+      </w:pPr>
+      <w:r>
+        <w:tab/>
+        <w:t xml:space="preserve">В конце января 1759 года Фермор получил приказание сдать командование Фролову-Багрееву. Тем не менее </w:t>
+      </w:r>
+      <w:r>
+        <w:t>он</w:t>
+      </w:r>
+      <w:r>
+        <w:t xml:space="preserve"> продолжил участвовать в армии, но теперь имел более низкое звание. Однако затем роль главнокомандующего получил П. С. Салтыков. 14 июня 1759 года был </w:t>
+      </w:r>
+      <w:r>
+        <w:lastRenderedPageBreak/>
+        <w:t xml:space="preserve">окончательно утверждён план предстоящей кампании, по которому главные силы армии направлялись к </w:t>
+      </w:r>
+      <w:r>
+        <w:t>Каролату</w:t>
+      </w:r>
+      <w:r>
+        <w:t xml:space="preserve">, или при особых обстоятельствах к Кроссену. Там 18-19 июля армии австрийцев и русских должны были </w:t>
+      </w:r>
+      <w:r>
+        <w:t>встретиться. Предпола</w:t>
+      </w:r>
+      <w:r>
+        <w:t>галось собрать контрибуции, испортить канал у Франкфурта и сделать попытку набега на Берлин</w:t>
+      </w:r>
+      <w:r>
+        <w:t>.</w:t>
+      </w:r>
+    </w:p>
+    <w:p>
+      <w:pPr>
+        <w:pStyle w:val="afb"/>
+        <w:ind w:firstLine="0"/>
+        <w:jc w:val="center"/>
+        <w:rPr>
+          <w:b/>
+        </w:rPr>
+      </w:pPr>
+    </w:p>
+    <w:p>
+      <w:pPr>
+        <w:pStyle w:val="afb"/>
+        <w:ind w:firstLine="0"/>
+        <w:jc w:val="center"/>
+        <w:rPr>
+          <w:i/>
+        </w:rPr>
+      </w:pPr>
+      <w:r>
+        <w:rPr>
+          <w:i/>
+        </w:rPr>
+        <w:t>Битва при Пальциге</w:t>
+      </w:r>
+    </w:p>
+    <w:p>
+      <w:pPr>
+        <w:pStyle w:val="afb"/>
+        <w:ind w:firstLine="0"/>
+      </w:pPr>
+      <w:r>
+        <w:tab/>
+        <w:t xml:space="preserve"> Русская армия продвигалась быстро и остановилась у деревни Пальциг. В 4 часа утра пруссаки начали канонаду по позициям русских. В течении сражения был убит кавалерийский генерал Демику. А у пруссаков погиб Воберснов. Сражение кончилось в 8 часов вечера победой русских.</w:t>
+      </w:r>
+    </w:p>
+    <w:p>
+      <w:pPr>
+        <w:pStyle w:val="afb"/>
+        <w:ind w:firstLine="0"/>
+      </w:pPr>
+    </w:p>
+    <w:p>
+      <w:pPr>
+        <w:pStyle w:val="afb"/>
+        <w:ind w:firstLine="0"/>
+        <w:jc w:val="center"/>
+        <w:rPr>
+          <w:i/>
+        </w:rPr>
+      </w:pPr>
+      <w:r>
+        <w:rPr>
+          <w:i/>
+        </w:rPr>
+        <w:t>Сражение при Кунерсдорфе</w:t>
+      </w:r>
+    </w:p>
+    <w:p>
+      <w:pPr>
+        <w:pStyle w:val="afb"/>
+        <w:ind w:firstLine="0"/>
+      </w:pPr>
+      <w:r>
+        <w:tab/>
+        <w:t xml:space="preserve">Салтыков предложил </w:t>
+      </w:r>
+      <w:r>
+        <w:t>австрийскому военачальнику Лаудону</w:t>
+      </w:r>
+      <w:r>
+        <w:t xml:space="preserve"> вести корпус на Франкфурт, куда он решил двинуться и сам. 1 августа</w:t>
+      </w:r>
+      <w:r>
+        <w:t xml:space="preserve"> главнокомандующий армией России</w:t>
+      </w:r>
+      <w:r>
+        <w:t xml:space="preserve"> прибыл на место</w:t>
+      </w:r>
+      <w:r>
+        <w:t xml:space="preserve">. Началась бомбардировка Франкфурта, после чего город сдался. </w:t>
+      </w:r>
+      <w:r>
+        <w:t>3 августа 1759 года Салтыкову были поднесены ключи Франкфурта.</w:t>
+      </w:r>
+    </w:p>
+    <w:p>
+      <w:pPr>
+        <w:pStyle w:val="afb"/>
+        <w:ind w:firstLine="0"/>
+      </w:pPr>
+      <w:r>
+        <w:tab/>
+        <w:t>Следующий бой Салтыков решил принять у деревни Кунерсдорф. Примерно в 9 часов утра прусская артиллерия открыла к</w:t>
+      </w:r>
+      <w:r>
+        <w:t>ано</w:t>
+      </w:r>
+      <w:r>
+        <w:t xml:space="preserve">наду. Русские отвечали энергичным огнём. Около 11 часов появились крупные прусские силы с конницей. </w:t>
+      </w:r>
+    </w:p>
+    <w:p>
+      <w:pPr>
+        <w:pStyle w:val="afb"/>
+        <w:ind w:firstLine="0"/>
+      </w:pPr>
+      <w:r>
+        <w:tab/>
+        <w:t>В ит</w:t>
+      </w:r>
+      <w:r>
+        <w:t xml:space="preserve">оге прусская армия была разбита, а </w:t>
+      </w:r>
+      <w:r>
+        <w:t>русские одержали победу в этом сражении.</w:t>
+      </w:r>
+      <w:r>
+        <w:t xml:space="preserve"> </w:t>
+      </w:r>
+      <w:r>
+        <w:t>Король Фридрих был в полном упадке духа и собир</w:t>
+      </w:r>
+      <w:r>
+        <w:t>ался прибегнуть к самоубийству.</w:t>
+      </w:r>
+    </w:p>
+    <w:p>
+      <w:pPr>
+        <w:pStyle w:val="afb"/>
+        <w:ind w:firstLine="0"/>
+      </w:pPr>
+    </w:p>
+    <w:p>
+      <w:pPr>
+        <w:pStyle w:val="afb"/>
+        <w:ind w:firstLine="0"/>
+        <w:jc w:val="center"/>
+        <w:rPr>
+          <w:i/>
+        </w:rPr>
+      </w:pPr>
+      <w:r>
+        <w:rPr>
+          <w:i/>
+        </w:rPr>
+        <w:t>Осенняя кампания 1759 г.</w:t>
+      </w:r>
+    </w:p>
+    <w:p>
+      <w:pPr>
+        <w:pStyle w:val="afb"/>
+        <w:ind w:firstLine="0"/>
+      </w:pPr>
+      <w:r>
+        <w:tab/>
+        <w:t xml:space="preserve">Кунерсдорфская победа открывала русским дорогу на Берлин. Однако поход был отменён из-за того, что австрийский </w:t>
+      </w:r>
+      <w:r>
+        <w:lastRenderedPageBreak/>
+        <w:t>главнокомандующий Даун отказался от этой идеи</w:t>
+      </w:r>
+      <w:r>
+        <w:t>.</w:t>
+      </w:r>
+      <w:r>
+        <w:t xml:space="preserve"> Армии России пришлось отступить на зимние квартиры.</w:t>
+      </w:r>
+      <w:r>
+        <w:t xml:space="preserve"> </w:t>
+      </w:r>
+      <w:r>
+        <w:t>Снова русские и австрийцы разошлись, отойдя на далёкое расстояние друг от друга</w:t>
+      </w:r>
+      <w:r>
+        <w:t>. 7 сентября 1759 года Фридрих с восторгом рассказал Финкенштейну о том, что рус</w:t>
+      </w:r>
+      <w:r>
+        <w:t>ские и австрийцы рассорились. «Э</w:t>
+      </w:r>
+      <w:r>
+        <w:t>ти люди ведут себя как пьяные»</w:t>
+      </w:r>
+      <w:r>
+        <w:rPr>
+          <w:rStyle w:val="afe"/>
+        </w:rPr>
+        <w:footnoteReference w:id="6"/>
+      </w:r>
+      <w:r>
+        <w:t xml:space="preserve"> - говорил</w:t>
+      </w:r>
+      <w:r>
+        <w:t xml:space="preserve"> Фридрих.</w:t>
+      </w:r>
+    </w:p>
+    <w:p>
+      <w:pPr>
+        <w:pStyle w:val="afb"/>
+        <w:ind w:firstLine="0"/>
+      </w:pPr>
+      <w:r>
+        <w:tab/>
+        <w:t xml:space="preserve">Франция была полностью истощена и желала поскорее закончить войну. Возможность сепаратного мира между Францией и Пруссией весьма беспокоила Австрию. </w:t>
+      </w:r>
+      <w:r>
+        <w:t>Она осознала, что теперь е</w:t>
+      </w:r>
+      <w:r>
+        <w:t>й приходилось видеть единственную опору в России, без помощи которой она не могла рассчитывать на удовлетворение претензий о возврате Силезии и графства Глац</w:t>
+      </w:r>
+      <w:r>
+        <w:t>.</w:t>
+      </w:r>
+      <w:r>
+        <w:t xml:space="preserve"> В </w:t>
+      </w:r>
+      <w:r>
+        <w:t>Петербурге</w:t>
+      </w:r>
+      <w:r>
+        <w:t xml:space="preserve"> поступили заверения в дружбе и </w:t>
+      </w:r>
+      <w:proofErr w:type="gramStart"/>
+      <w:r>
+        <w:t>преданности Австрии</w:t>
+      </w:r>
+      <w:proofErr w:type="gramEnd"/>
+      <w:r>
+        <w:t xml:space="preserve"> и прос</w:t>
+      </w:r>
+      <w:r>
+        <w:t>ь</w:t>
+      </w:r>
+      <w:r>
+        <w:t xml:space="preserve">ба подтвердить прежние обязательства. Со своей стороны, Вена обещала приложить все </w:t>
+      </w:r>
+      <w:r>
+        <w:t>усилия</w:t>
+      </w:r>
+      <w:r>
+        <w:t xml:space="preserve"> для удовлетворения претензий петербургского кабинета </w:t>
+      </w:r>
+      <w:r>
+        <w:rPr>
+          <w:highlight w:val="cyan"/>
+        </w:rPr>
+        <w:t>(</w:t>
+      </w:r>
+      <w:r>
+        <w:rPr>
+          <w:highlight w:val="cyan"/>
+        </w:rPr>
+        <w:t xml:space="preserve">наверное, </w:t>
+      </w:r>
+      <w:r>
+        <w:rPr>
+          <w:highlight w:val="cyan"/>
+        </w:rPr>
+        <w:t>стоит сократить)</w:t>
+      </w:r>
+      <w:r>
+        <w:t>.</w:t>
+      </w:r>
+    </w:p>
+    <w:p>
+      <w:pPr>
+        <w:pStyle w:val="afb"/>
+        <w:ind w:firstLine="0"/>
+      </w:pPr>
+      <w:r>
+        <w:tab/>
+        <w:t>Вопреки обязательству Австрии не заключать без ведома Франции договоров с Россией, Эстергази под давлением Воронцова 23 марта 1760 года подписал соглашение. Франции не удалось заключить мира с Англией и поэтому ей пришлось оставаться верным союзником.</w:t>
+      </w:r>
+    </w:p>
+    <w:p>
+      <w:pPr>
+        <w:pStyle w:val="afb"/>
+        <w:ind w:firstLine="0"/>
+        <w:jc w:val="center"/>
+        <w:rPr>
+          <w:b/>
+        </w:rPr>
+      </w:pPr>
+    </w:p>
+    <w:p>
+      <w:pPr>
+        <w:pStyle w:val="afb"/>
+        <w:ind w:firstLine="0"/>
+        <w:jc w:val="center"/>
+        <w:rPr>
+          <w:i/>
+        </w:rPr>
+      </w:pPr>
+      <w:r>
+        <w:rPr>
+          <w:i/>
+        </w:rPr>
+        <w:t>План последующих действий</w:t>
+      </w:r>
+    </w:p>
+    <w:p>
+      <w:pPr>
+        <w:pStyle w:val="afb"/>
+        <w:ind w:firstLine="0"/>
+      </w:pPr>
+      <w:r>
+        <w:tab/>
+        <w:t>Для разработки направления действий в будущей кампании Салтыков во второй половине февраля выехал в Петербург, временно сдав командование генералу Фермору.</w:t>
+      </w:r>
+    </w:p>
+    <w:p>
+      <w:pPr>
+        <w:pStyle w:val="afb"/>
+        <w:ind w:firstLine="0"/>
+      </w:pPr>
+      <w:r>
+        <w:tab/>
+        <w:t xml:space="preserve">Новая кампания предполагала, что главная австрийская армия продолжит операции в Саксонии, а заново сформированная вторая соединится с русской армией, которая, будучи доведена до 70 тыс. чел., </w:t>
+      </w:r>
+      <w:r>
+        <w:lastRenderedPageBreak/>
+        <w:t xml:space="preserve">должна выступить в направлении на Одер между Франкфуртом и Глогау. Если бы Фридрих захотел препятствовать соединению союзников, австрийцы ударят ему в тыл </w:t>
+      </w:r>
+      <w:r>
+        <w:rPr>
+          <w:highlight w:val="cyan"/>
+        </w:rPr>
+        <w:t>(тоже, наверное, стоит сократить)</w:t>
+      </w:r>
+      <w:r>
+        <w:t>.</w:t>
+      </w:r>
+    </w:p>
+    <w:p>
+      <w:pPr>
+        <w:pStyle w:val="afb"/>
+        <w:ind w:firstLine="0"/>
+      </w:pPr>
+      <w:r>
+        <w:tab/>
+        <w:t xml:space="preserve">11 июня 1760 года Салтыков вернулся к армии. Произошло Лигницкое сражение, в котором пруссаки одержали победу над австрийцами. </w:t>
+      </w:r>
+    </w:p>
+    <w:p>
+      <w:pPr>
+        <w:pStyle w:val="afb"/>
+        <w:ind w:firstLine="0"/>
+      </w:pPr>
+      <w:r>
+        <w:tab/>
+        <w:t>Недовольная положением дел Конференция находила целесообразным отказаться от первоначальных намерений, перенести действия в Померанию, однако потом приняли решение повести войска на Глогау. 12 сентября 1760 года Салтыков был вынужден временн</w:t>
+      </w:r>
+      <w:r>
+        <w:t>о сдать командование Фермо</w:t>
+      </w:r>
+      <w:r>
+        <w:t>ру из-за болезни.</w:t>
+      </w:r>
+    </w:p>
+    <w:p>
+      <w:pPr>
+        <w:pStyle w:val="afb"/>
+        <w:ind w:firstLine="0"/>
+      </w:pPr>
+      <w:r>
+        <w:tab/>
+        <w:t>В Петербурге приняли решение сделать новым главнокомандующем А. Б. Бутурлина, который в обществе, однако, не пользовался уважением.</w:t>
+      </w:r>
+    </w:p>
+    <w:p>
+      <w:pPr>
+        <w:pStyle w:val="afb"/>
+        <w:ind w:firstLine="0"/>
+      </w:pPr>
+    </w:p>
+    <w:p>
+      <w:pPr>
+        <w:pStyle w:val="afb"/>
+        <w:ind w:firstLine="0"/>
+        <w:jc w:val="center"/>
+        <w:rPr>
+          <w:i/>
+        </w:rPr>
+      </w:pPr>
+      <w:r>
+        <w:rPr>
+          <w:i/>
+        </w:rPr>
+        <w:t>Взятие Берлина</w:t>
+      </w:r>
+    </w:p>
+    <w:p>
+      <w:pPr>
+        <w:pStyle w:val="afb"/>
+        <w:ind w:firstLine="0"/>
+      </w:pPr>
+      <w:r>
+        <w:tab/>
+        <w:t>К началу сентября 1760 года русские заняли Каролат. Петербургом был принят новый план – из армии выделялось два отряда: один под начальством генерала Олица</w:t>
+      </w:r>
+      <w:r>
+        <w:t xml:space="preserve"> </w:t>
+      </w:r>
+      <w:r>
+        <w:t>для операций под Кольбергом, другой под командой Тотлебена, подкреплённый частями Чернышёва, для захвата Берлина.</w:t>
+      </w:r>
+    </w:p>
+    <w:p>
+      <w:pPr>
+        <w:pStyle w:val="afb"/>
+        <w:ind w:firstLine="0"/>
+      </w:pPr>
+      <w:r>
+        <w:tab/>
+        <w:t>3 октября 1760 года Тотлебен выступил к Берлину со всей конницей. Обстрел столицы начался около 2 часов дня. Вторая атака произошла лишь в 12 часов ночи. Тотлебен приступил к переговорам о капитуляции, текст которой был окончательно выработан к 4 часам ночи.</w:t>
+      </w:r>
+    </w:p>
+    <w:p>
+      <w:pPr>
+        <w:pStyle w:val="afb"/>
+        <w:ind w:firstLine="0"/>
+      </w:pPr>
+      <w:r>
+        <w:tab/>
+        <w:t xml:space="preserve">Тотлебен вошёл в Берлин. Он оказался его полным хозяином, и Чернышёв, не вмешиваясь в его распоряжения, даже не вошёл в столицу, а оставался со своими войсками вне Берлина. Тотлебен не разрушал город, лишь взяв контрибуцию с него. В это время к Берлину форсированным маршем двигалась 70-тысячная армия Фридриха. Было принято решение </w:t>
+      </w:r>
+      <w:r>
+        <w:lastRenderedPageBreak/>
+        <w:t>начать отступление. В ночь с 11 на 12 октября одна часть и вечером 12 октября другая часть русской армии покинули город.</w:t>
+      </w:r>
+    </w:p>
+    <w:p>
+      <w:pPr>
+        <w:pStyle w:val="afb"/>
+        <w:ind w:firstLine="0"/>
+        <w:jc w:val="center"/>
+        <w:rPr>
+          <w:b/>
+        </w:rPr>
+      </w:pPr>
+    </w:p>
+    <w:p>
+      <w:pPr>
+        <w:pStyle w:val="afb"/>
+        <w:ind w:firstLine="0"/>
+        <w:jc w:val="center"/>
+        <w:rPr>
+          <w:i/>
+        </w:rPr>
+      </w:pPr>
+      <w:r>
+        <w:rPr>
+          <w:i/>
+        </w:rPr>
+        <w:t>Осада Кольберга</w:t>
+      </w:r>
+    </w:p>
+    <w:p>
+      <w:pPr>
+        <w:pStyle w:val="afb"/>
+        <w:ind w:firstLine="0"/>
+      </w:pPr>
+      <w:r>
+        <w:tab/>
+        <w:t>26 августа 1760 года к Кольбергу прибыл флот, а на следующий день открыл бомбардировку. 31 августа начался сильный шторм. Фридрих отправил на помощь Вернера, который сбил конные посты и вошёл в крепость. Русским пришлось отступить.</w:t>
+      </w:r>
+    </w:p>
+    <w:p>
+      <w:pPr>
+        <w:pStyle w:val="afb"/>
+        <w:ind w:firstLine="0"/>
+        <w:jc w:val="center"/>
+        <w:rPr>
+          <w:b/>
+        </w:rPr>
+      </w:pPr>
+    </w:p>
+    <w:p>
+      <w:pPr>
+        <w:pStyle w:val="afb"/>
+        <w:ind w:firstLine="0"/>
+        <w:jc w:val="center"/>
+        <w:rPr>
+          <w:i/>
+        </w:rPr>
+      </w:pPr>
+      <w:r>
+        <w:rPr>
+          <w:i/>
+        </w:rPr>
+        <w:t>Падение Кольберга и з</w:t>
+      </w:r>
+      <w:r>
+        <w:rPr>
+          <w:i/>
+        </w:rPr>
+        <w:t>авоевание Померании</w:t>
+      </w:r>
+    </w:p>
+    <w:p>
+      <w:pPr>
+        <w:pStyle w:val="afb"/>
+        <w:ind w:firstLine="708"/>
+      </w:pPr>
+      <w:r>
+        <w:t>План кампании 1761 года начали обсуждать значительно раньше, чем в предыдущие годы.</w:t>
+      </w:r>
+      <w:r>
+        <w:t xml:space="preserve"> В</w:t>
+      </w:r>
+      <w:r>
+        <w:t xml:space="preserve"> основном проектировали начать операции взятием Кольберга, перейти Одер, открыть путь для соединения со шведами и двинуться на Берлин.</w:t>
+      </w:r>
+    </w:p>
+    <w:p>
+      <w:pPr>
+        <w:pStyle w:val="afb"/>
+        <w:ind w:firstLine="708"/>
+      </w:pPr>
+      <w:r>
+        <w:t>25 января 1761 года русская кавалерия во главе с Тотлебеном подошла к Кольбергу, но 17 февраля была вынуждена отступить. 14 мая поступил рескрипт Конференции, предписывавший идти в Силезию на соединение с Лаудоном, выделив особый корпус под командой Румянцева для осады Кольберга.</w:t>
+      </w:r>
+    </w:p>
+    <w:p>
+      <w:pPr>
+        <w:pStyle w:val="afb"/>
+        <w:ind w:firstLine="708"/>
+      </w:pPr>
+      <w:r>
+        <w:t>Атаку назначали на 3 сентября. 9 сентября 1761 года Лаудон взял Швейдницу. Внезапно выяснилось, что Тотлебен был предателем, его арестовали.</w:t>
+      </w:r>
+    </w:p>
+    <w:p>
+      <w:pPr>
+        <w:pStyle w:val="afb"/>
+        <w:ind w:firstLine="708"/>
+      </w:pPr>
+      <w:r>
+        <w:t>19 августа 1761 года Румянцев двинул войска в направлении к крепости, а 4 сентября он уже подступил к Кольбергу и сбил неприятеля с окрестных высот. Русские начали осаду крепости и 16 декабря Кольберг сдался.</w:t>
+      </w:r>
+    </w:p>
+    <w:p>
+      <w:pPr>
+        <w:pStyle w:val="afb"/>
+        <w:ind w:firstLine="708"/>
+      </w:pPr>
+      <w:r>
+        <w:t xml:space="preserve">15 августа 1761 года между Людовиком и Карлом </w:t>
+      </w:r>
+      <w:r>
+        <w:rPr>
+          <w:lang w:val="en-US"/>
+        </w:rPr>
+        <w:t>III</w:t>
+      </w:r>
+      <w:r>
+        <w:t xml:space="preserve"> </w:t>
+      </w:r>
+      <w:r>
+        <w:t xml:space="preserve">состоялось соглашение, следствием которого явилось вступление Испании в война на стороне Франции. </w:t>
+      </w:r>
+    </w:p>
+    <w:p>
+      <w:pPr>
+        <w:pStyle w:val="afb"/>
+        <w:ind w:firstLine="708"/>
+      </w:pPr>
+      <w:r>
+        <w:lastRenderedPageBreak/>
+        <w:t>Англия не нуждалась более в помощи Пруссии, которой уже выплатила более двух с половиной миллионов фунтов стерлингов, и с начала 1762 года расторгла с нею договор о субсидиях, чем усугубило и без того сложное положение Фридриха.</w:t>
+      </w:r>
+    </w:p>
+    <w:p>
+      <w:pPr>
+        <w:pStyle w:val="afb"/>
+        <w:ind w:firstLine="708"/>
+      </w:pPr>
+      <w:r>
+        <w:t>6 января 1762 года, то есть на другой день после смерти Елизаветы (о чём ещё не знал Фридрих), король написал Финкенштейну о подготовке переговоров с противниками ради спасения остатков прусской монархии, которую он хотел передать племяннику.</w:t>
+      </w:r>
+      <w:r>
+        <w:tab/>
+      </w:r>
+    </w:p>
+    <w:p>
+      <w:pPr>
+        <w:pStyle w:val="afb"/>
+        <w:ind w:firstLine="708"/>
+      </w:pPr>
+    </w:p>
+    <w:p>
+      <w:pPr>
+        <w:pStyle w:val="afb"/>
+        <w:ind w:firstLine="0"/>
+        <w:jc w:val="center"/>
+        <w:rPr>
+          <w:i/>
+        </w:rPr>
+      </w:pPr>
+      <w:r>
+        <w:rPr>
+          <w:i/>
+        </w:rPr>
+        <w:t>Окончание войны</w:t>
+      </w:r>
+    </w:p>
+    <w:p>
+      <w:pPr>
+        <w:pStyle w:val="afb"/>
+        <w:ind w:firstLine="0"/>
+      </w:pPr>
+      <w:r>
+        <w:tab/>
+        <w:t>5 января 1762 года в Петербурге было опубликовано сообщение о взятии Кольберга. В тот же день, после длительной агонии, умерла императрица Елизавета.</w:t>
+      </w:r>
+    </w:p>
+    <w:p>
+      <w:pPr>
+        <w:pStyle w:val="afb"/>
+        <w:ind w:firstLine="0"/>
+      </w:pPr>
+      <w:r>
+        <w:tab/>
+        <w:t xml:space="preserve">Швеция вышла из войны 22 мая 1762 года по договору в Гамбурге. 24 ноября того же года Вена подписала с Фридрихом перемирие. Осенью 1762 года начались переговоры между Францией и Испанией, с одной стороны, и Англией – с другой. Прелиминарные условия, обеспечивавшие новые британские колониальные приобретения, были подписаны в Фонтенбло 3 ноября 1762 года. Мирный трактат окончательно утверждён в Париже 10 февраля 1763 года. </w:t>
+      </w:r>
+    </w:p>
+    <w:p>
+      <w:pPr>
+        <w:pStyle w:val="afb"/>
+        <w:ind w:firstLine="0"/>
+      </w:pPr>
+      <w:r>
+        <w:tab/>
+        <w:t>Австрия приступила к переговорам с Пруссией при посредн</w:t>
+      </w:r>
+      <w:r>
+        <w:t>и</w:t>
+      </w:r>
+      <w:r>
+        <w:t xml:space="preserve">честве Саксонии осенью 1763 года и 15 февраля 1763 года подписала с ней в охотничьем замке Губертсбург мирный договор, установивший </w:t>
+      </w:r>
+      <w:r>
+        <w:rPr>
+          <w:lang w:val="en-US"/>
+        </w:rPr>
+        <w:t>status</w:t>
+      </w:r>
+      <w:r>
+        <w:t xml:space="preserve"> </w:t>
+      </w:r>
+      <w:r>
+        <w:rPr>
+          <w:lang w:val="en-US"/>
+        </w:rPr>
+        <w:t>quo</w:t>
+      </w:r>
+      <w:r>
+        <w:t xml:space="preserve"> </w:t>
+      </w:r>
+      <w:r>
+        <w:rPr>
+          <w:lang w:val="en-US"/>
+        </w:rPr>
+        <w:t>ante</w:t>
+      </w:r>
+      <w:r>
+        <w:t xml:space="preserve"> </w:t>
+      </w:r>
+      <w:r>
+        <w:rPr>
+          <w:lang w:val="en-US"/>
+        </w:rPr>
+        <w:t>bellum</w:t>
+      </w:r>
+      <w:r>
+        <w:t xml:space="preserve"> (</w:t>
+      </w:r>
+      <w:r>
+        <w:t>всё осталось так же, как и было до войны</w:t>
+      </w:r>
+      <w:r>
+        <w:t>)</w:t>
+      </w:r>
+      <w:r>
+        <w:t>.</w:t>
+      </w:r>
+    </w:p>
+    <w:p>
+      <w:pPr>
+        <w:pStyle w:val="afb"/>
+        <w:ind w:firstLine="0"/>
+      </w:pPr>
+      <w:r>
+        <w:tab/>
+        <w:t>В итоге, карта Европы осталась такой же, как и до войны.</w:t>
+      </w:r>
+    </w:p>
+    <w:p>
+      <w:pPr>
+        <w:pStyle w:val="afb"/>
+        <w:ind w:firstLine="0"/>
+      </w:pPr>
+    </w:p>
+    <w:p>
+      <w:pPr>
+        <w:pStyle w:val="afb"/>
+        <w:ind w:left="1069" w:firstLine="0"/>
+        <w:jc w:val="center"/>
+        <w:rPr>
+          <w:b/>
+        </w:rPr>
+      </w:pPr>
+      <w:r>
+        <w:rPr>
+          <w:b/>
+        </w:rPr>
+        <w:t>Каковы итоги семилетней войны для Российской империи</w:t>
+      </w:r>
+      <w:r>
+        <w:rPr>
+          <w:b/>
+        </w:rPr>
+        <w:t>?</w:t>
+      </w:r>
+    </w:p>
+    <w:p>
+      <w:pPr>
+        <w:pStyle w:val="afb"/>
+        <w:ind w:firstLine="708"/>
+      </w:pPr>
+      <w:r>
+        <w:t>После смерти</w:t>
+      </w:r>
+      <w:r>
+        <w:t xml:space="preserve"> Елизаветы Петровны</w:t>
+      </w:r>
+      <w:r>
+        <w:t xml:space="preserve"> на престол взошёл Пётр </w:t>
+      </w:r>
+      <w:r>
+        <w:rPr>
+          <w:lang w:val="en-US"/>
+        </w:rPr>
+        <w:t>III</w:t>
+      </w:r>
+      <w:r>
+        <w:t>.</w:t>
+      </w:r>
+      <w:r>
+        <w:t xml:space="preserve"> 16 марта 1762 года новый император утвердил перемирие с Пруссией. 5 марта </w:t>
+      </w:r>
+      <w:r>
+        <w:lastRenderedPageBreak/>
+        <w:t>между Россией и Пруссией был подписан трактат, по которому Фридрих безоговорочно получал все территории, занятые русскими. Особый пункт предусматривал начало переговоров о заключении русско-прусского союза. Этим сепаратским миром император испортил отношения с Францией и Австрией, давним союзником России.</w:t>
+      </w:r>
+    </w:p>
+    <w:p>
+      <w:pPr>
+        <w:pStyle w:val="afb"/>
+        <w:ind w:firstLine="0"/>
+      </w:pPr>
+      <w:r>
+        <w:tab/>
+        <w:t xml:space="preserve">Пётр решил начать войну против Дании, которую все считали совершенно нецелесообразной. Вокруг себя Пётр поставил людей преимущественно пруссаков, ведь он ненавидел русских. </w:t>
+      </w:r>
+    </w:p>
+    <w:p>
+      <w:pPr>
+        <w:pStyle w:val="afb"/>
+        <w:ind w:firstLine="0"/>
+      </w:pPr>
+      <w:r>
+        <w:tab/>
+        <w:t>Нелепое поведение Петра вызвало общее негодование. Общественным возмущением против Петра воспользовалась Екатерина. Сложившийся вокруг неё кружок подготовлял переворот, опираясь на гвардию. Решили действовать, как только Пётр отправится в армию.</w:t>
+      </w:r>
+    </w:p>
+    <w:p>
+      <w:pPr>
+        <w:pStyle w:val="afb"/>
+        <w:ind w:firstLine="0"/>
+      </w:pPr>
+      <w:r>
+        <w:tab/>
+        <w:t>Переворот произошёл 9 июня под знаком восстановления достоинства России. Императора арестовали. Вскоре после этого он был убит в Ропше, где содержался под арестом.</w:t>
+      </w:r>
+    </w:p>
+    <w:p>
+      <w:pPr>
+        <w:pStyle w:val="afb"/>
+        <w:ind w:firstLine="0"/>
+      </w:pPr>
+      <w:r>
+        <w:tab/>
+      </w:r>
+      <w:r>
+        <w:t xml:space="preserve">Теперь в Российское империи главой государства стала императрица Екатерина </w:t>
+      </w:r>
+      <w:r>
+        <w:rPr>
+          <w:lang w:val="en-US"/>
+        </w:rPr>
+        <w:t>II</w:t>
+      </w:r>
+      <w:r>
+        <w:t>.</w:t>
+      </w:r>
+    </w:p>
+    <w:p>
+      <w:pPr>
+        <w:pStyle w:val="afb"/>
+        <w:ind w:firstLine="0"/>
+      </w:pPr>
+      <w:r>
+        <w:tab/>
+        <w:t xml:space="preserve">Едва только Пётр утвердил мирный трактат, как Фридрих стал реализовывать управление отторгнутыми областями. 5 июня кёнигсбергская газета появилась </w:t>
+      </w:r>
+      <w:r>
+        <w:t>с прусским гербом. Начались пра</w:t>
+      </w:r>
+      <w:r>
+        <w:t xml:space="preserve">зднества и молебны, как вдруг новая русская прокламация известила Пруссию о смерти Петра и вступлении на престол Екатерины </w:t>
+      </w:r>
+      <w:r>
+        <w:rPr>
+          <w:lang w:val="en-US"/>
+        </w:rPr>
+        <w:t>II</w:t>
+      </w:r>
+      <w:r>
+        <w:t>.</w:t>
+      </w:r>
+      <w:r>
+        <w:t xml:space="preserve"> Рус</w:t>
+      </w:r>
+      <w:r>
+        <w:t>ские солдаты вновь заняли посты</w:t>
+      </w:r>
+      <w:r>
+        <w:t>, газета и здания опять украсились русскими гербами.</w:t>
+      </w:r>
+    </w:p>
+    <w:p>
+      <w:pPr>
+        <w:pStyle w:val="afb"/>
+        <w:ind w:firstLine="0"/>
+      </w:pPr>
+      <w:r>
+        <w:tab/>
+        <w:t>Од</w:t>
+      </w:r>
+      <w:r>
+        <w:t>н</w:t>
+      </w:r>
+      <w:r>
+        <w:t>ако 6 августа 1762 года население узнало об окончательном решении Петербурга передать провинцию прусскому королю.</w:t>
+      </w:r>
+      <w:r>
+        <w:t xml:space="preserve"> Восточная Пруссия вышла из состава России.</w:t>
+      </w:r>
+    </w:p>
+    <w:p>
+      <w:pPr>
+        <w:pStyle w:val="afb"/>
+        <w:ind w:firstLine="0"/>
+      </w:pPr>
+      <w:r>
+        <w:tab/>
+        <w:t>Екатерина подтвердила заключение с Пруссией мира, но отказалась от союза. Ещё не уверенная в твёрдости полученной власти, она боялась возобновления войны.</w:t>
+      </w:r>
+      <w:r>
+        <w:t xml:space="preserve"> </w:t>
       </w:r>
     </w:p>
     <w:p>
@@ -1241,1303 +2565,6 @@
       <w:r>
         <w:lastRenderedPageBreak/>
         <w:tab/>
-        <w:t>Армия России долгое время была не готова, в то время как уже начали ходить слухи о том, что Пруссия собирается захватить Курляндию. В 1757 г. 3 февраля основные положения плана наступления главнокомандующего Апраксина были приняты, и армия России выдвинулась</w:t>
-      </w:r>
-      <w:r>
-        <w:t xml:space="preserve"> на</w:t>
-      </w:r>
-      <w:r>
-        <w:t xml:space="preserve"> Восточную Пруссию</w:t>
-      </w:r>
-      <w:r>
-        <w:t>.</w:t>
-      </w:r>
-    </w:p>
-    <w:p>
-      <w:pPr>
-        <w:pStyle w:val="afb"/>
-        <w:ind w:firstLine="708"/>
-      </w:pPr>
-      <w:r>
-        <w:t>В это время Фридрих напал на Богемию и потерпел поражение против армии Австрии под командованием Дауна. 20 июня 1757 г. пруссаки отступили от Австрии.</w:t>
-      </w:r>
-    </w:p>
-    <w:p>
-      <w:pPr>
-        <w:pStyle w:val="afb"/>
-        <w:ind w:firstLine="708"/>
-      </w:pPr>
-      <w:r>
-        <w:t>10-11 мая 1757 г. Апраксин занял Ковно, а 11 июля России удалось взять Мемель. Тем не менее, все события происходили слишком медленно, чем была очень недовольна императрица Елизавета Петровна.</w:t>
-      </w:r>
-    </w:p>
-    <w:p>
-      <w:pPr>
-        <w:pStyle w:val="afb"/>
-        <w:ind w:firstLine="708"/>
-      </w:pPr>
-      <w:r>
-        <w:t xml:space="preserve">31 июля 1757 г. войско России вступило в покорённый </w:t>
-      </w:r>
-      <w:r>
-        <w:t>Тильзит</w:t>
-      </w:r>
-      <w:r>
-        <w:t xml:space="preserve">. Через некоторое время армия выдвинулась дальше и остановилась на Гросс-Егерсдорфском поле. 29 августа 1757 г. произошло наступление прусских войск на русские позиции, которое оказалось просто рекогносцировкой. В 6 утра Прусская армия наступила, битва длилась 10 часов, и закончилась победой русских, несмотря на плохую организацию армии и то, что Апраксин совершил большое количество грубых ошибок. Затем Апраксин решил по причине недостатка провизии и большого количества больных отступить в Тильзит, который, в конечно итоге, он тоже решил оставить, из-за неспособности </w:t>
-      </w:r>
-      <w:r>
-        <w:t>войска</w:t>
-      </w:r>
-      <w:r>
-        <w:t xml:space="preserve"> принять бой.</w:t>
-      </w:r>
-    </w:p>
-    <w:p>
-      <w:pPr>
-        <w:pStyle w:val="afb"/>
-        <w:ind w:firstLine="708"/>
-      </w:pPr>
-      <w:r>
-        <w:t xml:space="preserve"> Армия и власть в Петербурге были не согласны с Апраксиным и его арестовали по подозрению в измене. По этому делу был назначен суд, однако не дождавшись его, главнокомандующий умер от апоплексического удара. Оказалось, что в итоге он действительно был в заговоре с Бестужевым и Екатериной</w:t>
-      </w:r>
-      <w:r>
-        <w:t xml:space="preserve"> </w:t>
-      </w:r>
-      <w:r>
-        <w:rPr>
-          <w:lang w:val="en-US"/>
-        </w:rPr>
-        <w:t>II</w:t>
-      </w:r>
-      <w:r>
-        <w:t>.</w:t>
-      </w:r>
-    </w:p>
-    <w:p>
-      <w:pPr>
-        <w:pStyle w:val="afb"/>
-        <w:ind w:firstLine="708"/>
-      </w:pPr>
-    </w:p>
-    <w:p>
-      <w:pPr>
-        <w:pStyle w:val="afb"/>
-        <w:ind w:firstLine="0"/>
-        <w:jc w:val="center"/>
-        <w:rPr>
-          <w:i/>
-        </w:rPr>
-      </w:pPr>
-      <w:r>
-        <w:rPr>
-          <w:i/>
-        </w:rPr>
-        <w:t>Оккупация Восточной Пруссии</w:t>
-      </w:r>
-    </w:p>
-    <w:p>
-      <w:pPr>
-        <w:pStyle w:val="afb"/>
-        <w:ind w:firstLine="0"/>
-      </w:pPr>
-      <w:r>
-        <w:lastRenderedPageBreak/>
-        <w:tab/>
-        <w:t xml:space="preserve">Роль главнокомандующего армией России занял военный деятель Фермор. </w:t>
-      </w:r>
-      <w:r>
-        <w:t>В декабре 1757 года Конференция</w:t>
-      </w:r>
-      <w:r>
-        <w:t xml:space="preserve"> утвердила новый план, итогом которого должен был стать захват столицы Восточной Пруссии – Кёнигсберга. 15 января 1757 года сдался город Тильзит, а 21 января был занят Либ</w:t>
-      </w:r>
-      <w:r>
-        <w:t>и</w:t>
-      </w:r>
-      <w:r>
-        <w:t>ау. После манифеста об безопасности мирного населения в Л</w:t>
-      </w:r>
-      <w:r>
-        <w:t>и</w:t>
-      </w:r>
-      <w:r>
-        <w:t>би</w:t>
-      </w:r>
-      <w:r>
-        <w:t>ау явилась де</w:t>
-      </w:r>
-      <w:r>
-        <w:t>путация с заявлением, что из Кёнигсберга «во все здешние амты указы разосланы встречать и принимать»</w:t>
-      </w:r>
-      <w:r>
-        <w:rPr>
-          <w:rStyle w:val="afe"/>
-        </w:rPr>
-        <w:footnoteReference w:id="3"/>
-      </w:r>
-      <w:r>
-        <w:t xml:space="preserve"> русские войска без со</w:t>
-      </w:r>
-      <w:r>
-        <w:t>противления. Русские заняли Кёни</w:t>
-      </w:r>
-      <w:r>
-        <w:t>гсберг, а «самый въезд русского главнокомандующего в столицу Восточной Пруссии состоялся в необыкновенно торжественной обстановке»</w:t>
-      </w:r>
-      <w:r>
-        <w:rPr>
-          <w:rStyle w:val="afe"/>
-        </w:rPr>
-        <w:footnoteReference w:id="4"/>
-      </w:r>
-      <w:r>
-        <w:t>.</w:t>
-      </w:r>
-    </w:p>
-    <w:p>
-      <w:pPr>
-        <w:pStyle w:val="afb"/>
-        <w:ind w:firstLine="0"/>
-      </w:pPr>
-      <w:r>
-        <w:tab/>
-        <w:t>Кён</w:t>
-      </w:r>
-      <w:r>
-        <w:t>и</w:t>
-      </w:r>
-      <w:r>
-        <w:t xml:space="preserve">гсберг присоединился к России и стал её полноценной провинцией, в которой первое время жители, населяющие этот город, жили даже лучше, чем население в российских населённых пунктах. </w:t>
-      </w:r>
-    </w:p>
-    <w:p>
-      <w:pPr>
-        <w:pStyle w:val="afb"/>
-        <w:ind w:firstLine="0"/>
-      </w:pPr>
-      <w:r>
-        <w:tab/>
-        <w:t>Дальнейший план действий русских и австрийцев отличался, ведь для России было важно защищать новозавоёванные земли, а для Австрии нет. Более того, венским дипломатам не было выгодно, чтобы Россия усиливалась, ведь они боялись, что она в будущем, став очень могущественной, может стать врагом для них.</w:t>
-      </w:r>
-    </w:p>
-    <w:p>
-      <w:pPr>
-        <w:pStyle w:val="afb"/>
-        <w:ind w:firstLine="0"/>
-      </w:pPr>
-      <w:r>
-        <w:tab/>
-        <w:t>Закончив Богемско-моравскую кампанию несомненным стратегическим поражением, ничего не выиграв в ней и значительно ослабив силы, Фридрих сконцентрировал их теперь для борьбы с русскими.</w:t>
-      </w:r>
-    </w:p>
-    <w:p>
-      <w:pPr>
-        <w:pStyle w:val="afb"/>
-        <w:ind w:firstLine="0"/>
-      </w:pPr>
-      <w:r>
-        <w:tab/>
-        <w:t>По соглашению австрийский фельдмаршал Даун, в случае выступления Фридриха против русских, обязывался двинуться следом за армией короля. В действительности это сделано н было, и русские остались без всякой поддержки.</w:t>
-      </w:r>
-    </w:p>
-    <w:p>
-      <w:pPr>
-        <w:pStyle w:val="afb"/>
-        <w:ind w:firstLine="0"/>
-      </w:pPr>
-      <w:r>
-        <w:lastRenderedPageBreak/>
-        <w:tab/>
-        <w:t>Но новому плану отряд Рязанова отправили к Кольбергу, в то время как главная армия собиралась приступить наконец к действиям под Кюстрином.</w:t>
-      </w:r>
-    </w:p>
-    <w:p>
-      <w:pPr>
-        <w:pStyle w:val="afb"/>
-        <w:ind w:firstLine="0"/>
-      </w:pPr>
-    </w:p>
-    <w:p>
-      <w:pPr>
-        <w:pStyle w:val="afb"/>
-        <w:ind w:firstLine="0"/>
-        <w:jc w:val="center"/>
-        <w:rPr>
-          <w:i/>
-        </w:rPr>
-      </w:pPr>
-      <w:r>
-        <w:rPr>
-          <w:i/>
-        </w:rPr>
-        <w:t>Осада Кюстрина. С</w:t>
-      </w:r>
-      <w:r>
-        <w:rPr>
-          <w:i/>
-        </w:rPr>
-        <w:t>ражение при Цорндорфе</w:t>
-      </w:r>
-    </w:p>
-    <w:p>
-      <w:pPr>
-        <w:pStyle w:val="afb"/>
-        <w:ind w:firstLine="0"/>
-      </w:pPr>
-      <w:r>
-        <w:tab/>
-        <w:t>14 августа 1758 года главная армия н</w:t>
-      </w:r>
-      <w:r>
-        <w:t>ачала операции против Кюстрина.</w:t>
-      </w:r>
-      <w:r>
-        <w:t xml:space="preserve"> В 9 часов утра на занятых позициях при Цорндорфе начался обстрел Фридрихом русских, который длился 2 часа. Русские сражались очень храбро и твёрдо: «Сам король ужаснулся, увидев с какой непоколебимостью дралась наша пехота»</w:t>
-      </w:r>
-      <w:r>
-        <w:rPr>
-          <w:rStyle w:val="afe"/>
-        </w:rPr>
-        <w:footnoteReference w:id="5"/>
-      </w:r>
-      <w:r>
-        <w:t>. Битва закончилась около 7 часов вечера. На следующий день Фридрих попытался атаковать, но ничего не получилось, все были слишком истощены.</w:t>
-      </w:r>
-    </w:p>
-    <w:p>
-      <w:pPr>
-        <w:pStyle w:val="afb"/>
-        <w:ind w:firstLine="0"/>
-      </w:pPr>
-      <w:r>
-        <w:tab/>
-        <w:t>Данное сражение не было выиграно ни русскими ни австрийцами, обеим армиям пришлось отступить. Однако и та и другая сто</w:t>
-      </w:r>
-      <w:r>
-        <w:t>рона считали себя победителями.</w:t>
-      </w:r>
-    </w:p>
-    <w:p>
-      <w:pPr>
-        <w:pStyle w:val="afb"/>
-        <w:ind w:firstLine="0"/>
-      </w:pPr>
-      <w:r>
-        <w:tab/>
-        <w:t>14 октября 1758 года Фридрих потерпел жёсткое поражение при Гохкирхене против Австрии.</w:t>
-      </w:r>
-    </w:p>
-    <w:p>
-      <w:pPr>
-        <w:pStyle w:val="afb"/>
-        <w:ind w:firstLine="0"/>
-      </w:pPr>
-    </w:p>
-    <w:p>
-      <w:pPr>
-        <w:pStyle w:val="afb"/>
-        <w:ind w:firstLine="0"/>
-        <w:jc w:val="center"/>
-        <w:rPr>
-          <w:i/>
-        </w:rPr>
-      </w:pPr>
-      <w:r>
-        <w:rPr>
-          <w:i/>
-        </w:rPr>
-        <w:t>Отступление 1758 г.</w:t>
-      </w:r>
-    </w:p>
-    <w:p>
-      <w:pPr>
-        <w:pStyle w:val="afb"/>
-        <w:ind w:firstLine="0"/>
-      </w:pPr>
-      <w:r>
-        <w:tab/>
-        <w:t xml:space="preserve">6 сентября 1758 года главнокомандующий русской армией Фермор собрал совет, который постановил осадить Кольберг, идя через Солдин на </w:t>
-      </w:r>
-      <w:r>
-        <w:t>Старг</w:t>
-      </w:r>
-      <w:r>
-        <w:t>а</w:t>
-      </w:r>
-      <w:r>
-        <w:t>р</w:t>
-      </w:r>
-      <w:r>
-        <w:t xml:space="preserve">д. 26 сентября русские передовые части вступили в </w:t>
-      </w:r>
-      <w:r>
-        <w:t xml:space="preserve">Старгард </w:t>
-      </w:r>
-      <w:r>
-        <w:t>и заняли его 30 сентября. Особый отряд направили на Кольберг, однако операцию пришлось отменить и начать отступление.</w:t>
-      </w:r>
-    </w:p>
-    <w:p>
-      <w:pPr>
-        <w:pStyle w:val="afb"/>
-        <w:ind w:firstLine="0"/>
-      </w:pPr>
-      <w:r>
-        <w:tab/>
-        <w:t xml:space="preserve">Франция подписала соглашение с Австрией, к которому в 1760 году присоединилась и Россия. Желая обезопасить себя от нападения </w:t>
-      </w:r>
-      <w:r>
-        <w:lastRenderedPageBreak/>
-        <w:t>британского флота Россия и Швеция заключили в марте 1759 года договор, к которому позже присоединились Франция и Дания</w:t>
-      </w:r>
-      <w:r>
-        <w:t>.</w:t>
-      </w:r>
-    </w:p>
-    <w:p>
-      <w:pPr>
-        <w:pStyle w:val="afb"/>
-        <w:ind w:firstLine="0"/>
-      </w:pPr>
-    </w:p>
-    <w:p>
-      <w:pPr>
-        <w:pStyle w:val="afb"/>
-        <w:ind w:firstLine="0"/>
-        <w:jc w:val="center"/>
-        <w:rPr>
-          <w:i/>
-        </w:rPr>
-      </w:pPr>
-      <w:r>
-        <w:rPr>
-          <w:i/>
-        </w:rPr>
-        <w:t>Н</w:t>
-      </w:r>
-      <w:r>
-        <w:rPr>
-          <w:i/>
-        </w:rPr>
-        <w:t>ачало кампании 1759 г.</w:t>
-      </w:r>
-    </w:p>
-    <w:p>
-      <w:pPr>
-        <w:pStyle w:val="afb"/>
-        <w:ind w:firstLine="0"/>
-      </w:pPr>
-      <w:r>
-        <w:tab/>
-        <w:t xml:space="preserve">В конце января 1759 года Фермор получил приказание сдать командование Фролову-Багрееву. Тем не менее </w:t>
-      </w:r>
-      <w:r>
-        <w:t>он</w:t>
-      </w:r>
-      <w:r>
-        <w:t xml:space="preserve"> продолжил участвовать в армии, но теперь имел более низкое звание. Однако затем роль главнокомандующего получил П. С. Салтыков. 14 июня 1759 года был окончательно утверждён план предстоящей кампании, по которому главные силы армии направлялись к </w:t>
-      </w:r>
-      <w:r>
-        <w:t>Каролату</w:t>
-      </w:r>
-      <w:r>
-        <w:t xml:space="preserve">, или при особых обстоятельствах к Кроссену. Там 18-19 июля армии австрийцев и русских должны были </w:t>
-      </w:r>
-      <w:r>
-        <w:t>встретиться. Предпола</w:t>
-      </w:r>
-      <w:r>
-        <w:t>галось собрать контрибуции, испортить канал у Франкфурта и сделать попытку набега на Берлин</w:t>
-      </w:r>
-      <w:r>
-        <w:t>.</w:t>
-      </w:r>
-    </w:p>
-    <w:p>
-      <w:pPr>
-        <w:pStyle w:val="afb"/>
-        <w:ind w:firstLine="0"/>
-        <w:jc w:val="center"/>
-        <w:rPr>
-          <w:b/>
-        </w:rPr>
-      </w:pPr>
-    </w:p>
-    <w:p>
-      <w:pPr>
-        <w:pStyle w:val="afb"/>
-        <w:ind w:firstLine="0"/>
-        <w:jc w:val="center"/>
-        <w:rPr>
-          <w:i/>
-        </w:rPr>
-      </w:pPr>
-      <w:r>
-        <w:rPr>
-          <w:i/>
-        </w:rPr>
-        <w:t>Битва при Пальциге</w:t>
-      </w:r>
-    </w:p>
-    <w:p>
-      <w:pPr>
-        <w:pStyle w:val="afb"/>
-        <w:ind w:firstLine="0"/>
-      </w:pPr>
-      <w:r>
-        <w:tab/>
-        <w:t xml:space="preserve"> Русская армия продвигалась быстро и остановилась у деревни Пальциг. В 4 часа утра пруссаки начали канонаду по позициям русских. В течении сражения был убит кавалерийский генерал Демику. А у пруссаков погиб Воберснов. Сражение кончилось в 8 часов вечера победой русских.</w:t>
-      </w:r>
-    </w:p>
-    <w:p>
-      <w:pPr>
-        <w:pStyle w:val="afb"/>
-        <w:ind w:firstLine="0"/>
-      </w:pPr>
-    </w:p>
-    <w:p>
-      <w:pPr>
-        <w:pStyle w:val="afb"/>
-        <w:ind w:firstLine="0"/>
-        <w:jc w:val="center"/>
-        <w:rPr>
-          <w:i/>
-        </w:rPr>
-      </w:pPr>
-      <w:r>
-        <w:rPr>
-          <w:i/>
-        </w:rPr>
-        <w:t>Сражение при Кунерсдорфе</w:t>
-      </w:r>
-    </w:p>
-    <w:p>
-      <w:pPr>
-        <w:pStyle w:val="afb"/>
-        <w:ind w:firstLine="0"/>
-      </w:pPr>
-      <w:r>
-        <w:tab/>
-        <w:t xml:space="preserve">Салтыков предложил </w:t>
-      </w:r>
-      <w:r>
-        <w:t>австрийскому военачальнику Лаудону</w:t>
-      </w:r>
-      <w:r>
-        <w:t xml:space="preserve"> вести корпус на Франкфурт, куда он решил двинуться и сам. 1 августа</w:t>
-      </w:r>
-      <w:r>
-        <w:t xml:space="preserve"> главнокомандующий армией России</w:t>
-      </w:r>
-      <w:r>
-        <w:t xml:space="preserve"> прибыл на место</w:t>
-      </w:r>
-      <w:r>
-        <w:t xml:space="preserve">. Началась бомбардировка Франкфурта, после чего город сдался. </w:t>
-      </w:r>
-      <w:r>
-        <w:t>3 августа 1759 года Салтыкову были поднесены ключи Франкфурта.</w:t>
-      </w:r>
-    </w:p>
-    <w:p>
-      <w:pPr>
-        <w:pStyle w:val="afb"/>
-        <w:ind w:firstLine="0"/>
-      </w:pPr>
-      <w:r>
-        <w:tab/>
-        <w:t>Следующий бой Салтыков решил принять у деревни Кунерсдорф. Примерно в 9 часов утра прусская артиллерия открыла к</w:t>
-      </w:r>
-      <w:r>
-        <w:t>ано</w:t>
-      </w:r>
-      <w:r>
-        <w:t xml:space="preserve">наду. Русские </w:t>
-      </w:r>
-      <w:r>
-        <w:lastRenderedPageBreak/>
-        <w:t xml:space="preserve">отвечали энергичным огнём. Около 11 часов появились крупные прусские силы с конницей. </w:t>
-      </w:r>
-    </w:p>
-    <w:p>
-      <w:pPr>
-        <w:pStyle w:val="afb"/>
-        <w:ind w:firstLine="0"/>
-      </w:pPr>
-      <w:r>
-        <w:tab/>
-        <w:t>В ит</w:t>
-      </w:r>
-      <w:r>
-        <w:t xml:space="preserve">оге прусская армия была разбита, а </w:t>
-      </w:r>
-      <w:r>
-        <w:t>русские одержали победу в этом сражении.</w:t>
-      </w:r>
-      <w:r>
-        <w:t xml:space="preserve"> </w:t>
-      </w:r>
-      <w:r>
-        <w:t>Король Фридрих был в полном упадке духа и собир</w:t>
-      </w:r>
-      <w:r>
-        <w:t>ался прибегнуть к самоубийству.</w:t>
-      </w:r>
-    </w:p>
-    <w:p>
-      <w:pPr>
-        <w:pStyle w:val="afb"/>
-        <w:ind w:firstLine="0"/>
-      </w:pPr>
-    </w:p>
-    <w:p>
-      <w:pPr>
-        <w:pStyle w:val="afb"/>
-        <w:ind w:firstLine="0"/>
-        <w:jc w:val="center"/>
-        <w:rPr>
-          <w:i/>
-        </w:rPr>
-      </w:pPr>
-      <w:r>
-        <w:rPr>
-          <w:i/>
-        </w:rPr>
-        <w:t>Осенняя кампания 1759 г.</w:t>
-      </w:r>
-    </w:p>
-    <w:p>
-      <w:pPr>
-        <w:pStyle w:val="afb"/>
-        <w:ind w:firstLine="0"/>
-      </w:pPr>
-      <w:r>
-        <w:tab/>
-        <w:t>Кунерсдорфская победа открывала русским дорогу на Берлин. Однако поход был отменён из-за того, что австрийский главнокомандующий Даун отказался от этой идеи</w:t>
-      </w:r>
-      <w:r>
-        <w:t>.</w:t>
-      </w:r>
-      <w:r>
-        <w:t xml:space="preserve"> Армии России пришлось отступить на зимние квартиры.</w:t>
-      </w:r>
-      <w:r>
-        <w:t xml:space="preserve"> </w:t>
-      </w:r>
-      <w:r>
-        <w:t>Снова русские и австрийцы разошлись, отойдя на далёкое расстояние друг от друга</w:t>
-      </w:r>
-      <w:r>
-        <w:t>. 7 сентября 1759 года Фридрих с восторгом рассказал Финкенштейну о том, что рус</w:t>
-      </w:r>
-      <w:r>
-        <w:t>ские и австрийцы рассорились. «Э</w:t>
-      </w:r>
-      <w:r>
-        <w:t>ти люди ведут себя как пьяные»</w:t>
-      </w:r>
-      <w:r>
-        <w:rPr>
-          <w:rStyle w:val="afe"/>
-        </w:rPr>
-        <w:footnoteReference w:id="6"/>
-      </w:r>
-      <w:r>
-        <w:t xml:space="preserve"> - говорил</w:t>
-      </w:r>
-      <w:r>
-        <w:t xml:space="preserve"> Фридрих.</w:t>
-      </w:r>
-    </w:p>
-    <w:p>
-      <w:pPr>
-        <w:pStyle w:val="afb"/>
-        <w:ind w:firstLine="0"/>
-      </w:pPr>
-      <w:r>
-        <w:tab/>
-        <w:t xml:space="preserve">Франция была полностью истощена и желала поскорее закончить войну. Возможность сепаратного мира между Францией и Пруссией весьма беспокоила Австрию. </w:t>
-      </w:r>
-      <w:r>
-        <w:t>Она осознала, что теперь е</w:t>
-      </w:r>
-      <w:r>
-        <w:t>й приходилось видеть единственную опору в России, без помощи которой она не могла рассчитывать на удовлетворение претензий о возврате Силезии и графства Глац</w:t>
-      </w:r>
-      <w:r>
-        <w:t>.</w:t>
-      </w:r>
-      <w:r>
-        <w:t xml:space="preserve"> В </w:t>
-      </w:r>
-      <w:r>
-        <w:t>Петербурге</w:t>
-      </w:r>
-      <w:r>
-        <w:t xml:space="preserve"> поступили заверения в дружбе и </w:t>
-      </w:r>
-      <w:proofErr w:type="gramStart"/>
-      <w:r>
-        <w:t>преданности Австрии</w:t>
-      </w:r>
-      <w:proofErr w:type="gramEnd"/>
-      <w:r>
-        <w:t xml:space="preserve"> и прос</w:t>
-      </w:r>
-      <w:r>
-        <w:t>ь</w:t>
-      </w:r>
-      <w:r>
-        <w:t xml:space="preserve">ба подтвердить прежние обязательства. Со своей стороны, Вена обещала приложить все </w:t>
-      </w:r>
-      <w:r>
-        <w:t>усилия</w:t>
-      </w:r>
-      <w:r>
-        <w:t xml:space="preserve"> для удовлетворения претензий петербургского кабинета </w:t>
-      </w:r>
-      <w:r>
-        <w:rPr>
-          <w:highlight w:val="cyan"/>
-        </w:rPr>
-        <w:t>(</w:t>
-      </w:r>
-      <w:r>
-        <w:rPr>
-          <w:highlight w:val="cyan"/>
-        </w:rPr>
-        <w:t xml:space="preserve">наверное, </w:t>
-      </w:r>
-      <w:r>
-        <w:rPr>
-          <w:highlight w:val="cyan"/>
-        </w:rPr>
-        <w:t>стоит сократить)</w:t>
-      </w:r>
-      <w:r>
-        <w:t>.</w:t>
-      </w:r>
-    </w:p>
-    <w:p>
-      <w:pPr>
-        <w:pStyle w:val="afb"/>
-        <w:ind w:firstLine="0"/>
-      </w:pPr>
-      <w:r>
-        <w:tab/>
-        <w:t xml:space="preserve">Вопреки обязательству Австрии не заключать без ведома Франции договоров с Россией, Эстергази под давлением Воронцова 23 марта 1760 </w:t>
-      </w:r>
-      <w:r>
-        <w:lastRenderedPageBreak/>
-        <w:t>года подписал соглашение. Франции не удалось заключить мира с Англией и поэтому ей пришлось оставаться верным союзником.</w:t>
-      </w:r>
-    </w:p>
-    <w:p>
-      <w:pPr>
-        <w:pStyle w:val="afb"/>
-        <w:ind w:firstLine="0"/>
-        <w:jc w:val="center"/>
-        <w:rPr>
-          <w:b/>
-        </w:rPr>
-      </w:pPr>
-    </w:p>
-    <w:p>
-      <w:pPr>
-        <w:pStyle w:val="afb"/>
-        <w:ind w:firstLine="0"/>
-        <w:jc w:val="center"/>
-        <w:rPr>
-          <w:i/>
-        </w:rPr>
-      </w:pPr>
-      <w:r>
-        <w:rPr>
-          <w:i/>
-        </w:rPr>
-        <w:t>План последующих действий</w:t>
-      </w:r>
-    </w:p>
-    <w:p>
-      <w:pPr>
-        <w:pStyle w:val="afb"/>
-        <w:ind w:firstLine="0"/>
-      </w:pPr>
-      <w:r>
-        <w:tab/>
-        <w:t>Для разработки направления действий в будущей кампании Салтыков во второй половине февраля выехал в Петербург, временно сдав командование генералу Фермору.</w:t>
-      </w:r>
-    </w:p>
-    <w:p>
-      <w:pPr>
-        <w:pStyle w:val="afb"/>
-        <w:ind w:firstLine="0"/>
-      </w:pPr>
-      <w:r>
-        <w:tab/>
-        <w:t xml:space="preserve">Новая кампания предполагала, что главная австрийская армия продолжит операции в Саксонии, а заново сформированная вторая соединится с русской армией, которая, будучи доведена до 70 тыс. чел., должна выступить в направлении на Одер между Франкфуртом и Глогау. Если бы Фридрих захотел препятствовать соединению союзников, австрийцы ударят ему в тыл </w:t>
-      </w:r>
-      <w:r>
-        <w:rPr>
-          <w:highlight w:val="cyan"/>
-        </w:rPr>
-        <w:t>(тоже, наверное, стоит сократить)</w:t>
-      </w:r>
-      <w:r>
-        <w:t>.</w:t>
-      </w:r>
-    </w:p>
-    <w:p>
-      <w:pPr>
-        <w:pStyle w:val="afb"/>
-        <w:ind w:firstLine="0"/>
-      </w:pPr>
-      <w:r>
-        <w:tab/>
-        <w:t xml:space="preserve">11 июня 1760 года Салтыков вернулся к армии. Произошло Лигницкое сражение, в котором пруссаки одержали победу над австрийцами. </w:t>
-      </w:r>
-    </w:p>
-    <w:p>
-      <w:pPr>
-        <w:pStyle w:val="afb"/>
-        <w:ind w:firstLine="0"/>
-      </w:pPr>
-      <w:r>
-        <w:tab/>
-        <w:t>Недовольная положением дел Конференция находила целесообразным отказаться от первоначальных намерений, перенести действия в Померанию, однако потом приняли решение повести войска на Глогау. 12 сентября 1760 года Салтыков был вынужден временн</w:t>
-      </w:r>
-      <w:r>
-        <w:t>о сдать командование Фермо</w:t>
-      </w:r>
-      <w:r>
-        <w:t>ру из-за болезни.</w:t>
-      </w:r>
-    </w:p>
-    <w:p>
-      <w:pPr>
-        <w:pStyle w:val="afb"/>
-        <w:ind w:firstLine="0"/>
-      </w:pPr>
-      <w:r>
-        <w:tab/>
-        <w:t>В Петербурге приняли решение сделать новым главнокомандующем А. Б. Бутурлина, который в обществе, однако, не пользовался уважением.</w:t>
-      </w:r>
-    </w:p>
-    <w:p>
-      <w:pPr>
-        <w:pStyle w:val="afb"/>
-        <w:ind w:firstLine="0"/>
-      </w:pPr>
-    </w:p>
-    <w:p>
-      <w:pPr>
-        <w:pStyle w:val="afb"/>
-        <w:ind w:firstLine="0"/>
-        <w:jc w:val="center"/>
-        <w:rPr>
-          <w:i/>
-        </w:rPr>
-      </w:pPr>
-      <w:r>
-        <w:rPr>
-          <w:i/>
-        </w:rPr>
-        <w:t>Взятие Берлина</w:t>
-      </w:r>
-    </w:p>
-    <w:p>
-      <w:pPr>
-        <w:pStyle w:val="afb"/>
-        <w:ind w:firstLine="0"/>
-      </w:pPr>
-      <w:r>
-        <w:tab/>
-        <w:t>К началу сентября 1760 года русские заняли Каролат. Петербургом был принят новый план – из армии выделялось два отряда: один под начальством генерала Олица</w:t>
-      </w:r>
-      <w:r>
-        <w:t xml:space="preserve"> </w:t>
-      </w:r>
-      <w:r>
-        <w:t xml:space="preserve">для операций под Кольбергом, другой под </w:t>
-      </w:r>
-      <w:r>
-        <w:lastRenderedPageBreak/>
-        <w:t>командой Тотлебена, подкреплённый частями Чернышёва, для захвата Берлина.</w:t>
-      </w:r>
-    </w:p>
-    <w:p>
-      <w:pPr>
-        <w:pStyle w:val="afb"/>
-        <w:ind w:firstLine="0"/>
-      </w:pPr>
-      <w:r>
-        <w:tab/>
-        <w:t>3 октября 1760 года Тотлебен выступил к Берлину со всей конницей. Обстрел столицы начался около 2 часов дня. Вторая атака произошла лишь в 12 часов ночи. Тотлебен приступил к переговорам о капитуляции, текст которой был окончательно выработан к 4 часам ночи.</w:t>
-      </w:r>
-    </w:p>
-    <w:p>
-      <w:pPr>
-        <w:pStyle w:val="afb"/>
-        <w:ind w:firstLine="0"/>
-      </w:pPr>
-      <w:r>
-        <w:tab/>
-        <w:t>Тотлебен вошёл в Берлин. Он оказался его полным хозяином, и Чернышёв, не вмешиваясь в его распоряжения, даже не вошёл в столицу, а оставался со своими войсками вне Берлина. Тотлебен не разрушал город, лишь взяв контрибуцию с него. В это время к Берлину форсированным маршем двигалась 70-тысячная армия Фридриха. Было принято решение начать отступление. В ночь с 11 на 12 октября одна часть и вечером 12 октября другая часть русской армии покинули город.</w:t>
-      </w:r>
-    </w:p>
-    <w:p>
-      <w:pPr>
-        <w:pStyle w:val="afb"/>
-        <w:ind w:firstLine="0"/>
-        <w:jc w:val="center"/>
-        <w:rPr>
-          <w:b/>
-        </w:rPr>
-      </w:pPr>
-    </w:p>
-    <w:p>
-      <w:pPr>
-        <w:pStyle w:val="afb"/>
-        <w:ind w:firstLine="0"/>
-        <w:jc w:val="center"/>
-        <w:rPr>
-          <w:i/>
-        </w:rPr>
-      </w:pPr>
-      <w:r>
-        <w:rPr>
-          <w:i/>
-        </w:rPr>
-        <w:t>Осада Кольберга</w:t>
-      </w:r>
-    </w:p>
-    <w:p>
-      <w:pPr>
-        <w:pStyle w:val="afb"/>
-        <w:ind w:firstLine="0"/>
-      </w:pPr>
-      <w:r>
-        <w:tab/>
-        <w:t>26 августа 1760 года к Кольбергу прибыл флот, а на следующий день открыл бомбардировку. 31 августа начался сильный шторм. Фридрих отправил на помощь Вернера, который сбил конные посты и вошёл в крепость. Русским пришлось отступить.</w:t>
-      </w:r>
-    </w:p>
-    <w:p>
-      <w:pPr>
-        <w:pStyle w:val="afb"/>
-        <w:ind w:firstLine="0"/>
-        <w:jc w:val="center"/>
-        <w:rPr>
-          <w:b/>
-        </w:rPr>
-      </w:pPr>
-    </w:p>
-    <w:p>
-      <w:pPr>
-        <w:pStyle w:val="afb"/>
-        <w:ind w:firstLine="0"/>
-        <w:jc w:val="center"/>
-        <w:rPr>
-          <w:i/>
-        </w:rPr>
-      </w:pPr>
-      <w:r>
-        <w:rPr>
-          <w:i/>
-        </w:rPr>
-        <w:t>Падение Кольберга и з</w:t>
-      </w:r>
-      <w:r>
-        <w:rPr>
-          <w:i/>
-        </w:rPr>
-        <w:t>авоевание Померании</w:t>
-      </w:r>
-    </w:p>
-    <w:p>
-      <w:pPr>
-        <w:pStyle w:val="afb"/>
-        <w:ind w:firstLine="708"/>
-      </w:pPr>
-      <w:r>
-        <w:t>План кампании 1761 года начали обсуждать значительно раньше, чем в предыдущие годы.</w:t>
-      </w:r>
-      <w:r>
-        <w:t xml:space="preserve"> В</w:t>
-      </w:r>
-      <w:r>
-        <w:t xml:space="preserve"> основном проектировали начать операции взятием Кольберга, перейти Одер, открыть путь для соединения со шведами и двинуться на Берлин.</w:t>
-      </w:r>
-    </w:p>
-    <w:p>
-      <w:pPr>
-        <w:pStyle w:val="afb"/>
-        <w:ind w:firstLine="708"/>
-      </w:pPr>
-      <w:r>
-        <w:t xml:space="preserve">25 января 1761 года русская кавалерия во главе с Тотлебеном подошла к Кольбергу, но 17 февраля была вынуждена отступить. 14 мая поступил рескрипт Конференции, предписывавший идти в Силезию на </w:t>
-      </w:r>
-      <w:r>
-        <w:lastRenderedPageBreak/>
-        <w:t>соединение с Лаудоном, выделив особый корпус под командой Румянцева для осады Кольберга.</w:t>
-      </w:r>
-    </w:p>
-    <w:p>
-      <w:pPr>
-        <w:pStyle w:val="afb"/>
-        <w:ind w:firstLine="708"/>
-      </w:pPr>
-      <w:r>
-        <w:t>Атаку назначали на 3 сентября. 9 сентября 1761 года Лаудон взял Швейдницу. Внезапно выяснилось, что Тотлебен был предателем, его арестовали.</w:t>
-      </w:r>
-    </w:p>
-    <w:p>
-      <w:pPr>
-        <w:pStyle w:val="afb"/>
-        <w:ind w:firstLine="708"/>
-      </w:pPr>
-      <w:r>
-        <w:t>19 августа 1761 года Румянцев двинул войска в направлении к крепости, а 4 сентября он уже подступил к Кольбергу и сбил неприятеля с окрестных высот. Русские начали осаду крепости и 16 декабря Кольберг сдался.</w:t>
-      </w:r>
-    </w:p>
-    <w:p>
-      <w:pPr>
-        <w:pStyle w:val="afb"/>
-        <w:ind w:firstLine="708"/>
-      </w:pPr>
-      <w:r>
-        <w:t xml:space="preserve">15 августа 1761 года между Людовиком и Карлом </w:t>
-      </w:r>
-      <w:r>
-        <w:rPr>
-          <w:lang w:val="en-US"/>
-        </w:rPr>
-        <w:t>III</w:t>
-      </w:r>
-      <w:r>
-        <w:t xml:space="preserve"> </w:t>
-      </w:r>
-      <w:r>
-        <w:t xml:space="preserve">состоялось соглашение, следствием которого явилось вступление Испании в война на стороне Франции. </w:t>
-      </w:r>
-    </w:p>
-    <w:p>
-      <w:pPr>
-        <w:pStyle w:val="afb"/>
-        <w:ind w:firstLine="708"/>
-      </w:pPr>
-      <w:r>
-        <w:t>Англия не нуждалась более в помощи Пруссии, которой уже выплатила более двух с половиной миллионов фунтов стерлингов, и с начала 1762 года расторгла с нею договор о субсидиях, чем усугубило и без того сложное положение Фридриха.</w:t>
-      </w:r>
-    </w:p>
-    <w:p>
-      <w:pPr>
-        <w:pStyle w:val="afb"/>
-        <w:ind w:firstLine="708"/>
-      </w:pPr>
-      <w:r>
-        <w:t>6 января 1762 года, то есть на другой день после смерти Елизаветы (о чём ещё не знал Фридрих), король написал Финкенштейну о подготовке переговоров с противниками ради спасения остатков прусской монархии, которую он хотел передать племяннику.</w:t>
-      </w:r>
-      <w:r>
-        <w:tab/>
-      </w:r>
-    </w:p>
-    <w:p>
-      <w:pPr>
-        <w:pStyle w:val="afb"/>
-        <w:ind w:firstLine="708"/>
-      </w:pPr>
-    </w:p>
-    <w:p>
-      <w:pPr>
-        <w:pStyle w:val="afb"/>
-        <w:ind w:firstLine="0"/>
-        <w:jc w:val="center"/>
-        <w:rPr>
-          <w:i/>
-        </w:rPr>
-      </w:pPr>
-      <w:r>
-        <w:rPr>
-          <w:i/>
-        </w:rPr>
-        <w:t>Окончание войны</w:t>
-      </w:r>
-    </w:p>
-    <w:p>
-      <w:pPr>
-        <w:pStyle w:val="afb"/>
-        <w:ind w:firstLine="0"/>
-      </w:pPr>
-      <w:r>
-        <w:tab/>
-        <w:t>5 января 1762 года в Петербурге было опубликовано сообщение о взятии Кольберга. В тот же день, после длительной агонии, умерла императрица Елизавета.</w:t>
-      </w:r>
-    </w:p>
-    <w:p>
-      <w:pPr>
-        <w:pStyle w:val="afb"/>
-        <w:ind w:firstLine="0"/>
-      </w:pPr>
-      <w:r>
-        <w:tab/>
-        <w:t xml:space="preserve">Швеция вышла из войны 22 мая 1762 года по договору в Гамбурге. 24 ноября того же года Вена подписала с Фридрихом перемирие. Осенью 1762 года начались переговоры между Францией и Испанией, с одной стороны, и Англией – с другой. Прелиминарные условия, обеспечивавшие </w:t>
-      </w:r>
-      <w:r>
-        <w:lastRenderedPageBreak/>
-        <w:t xml:space="preserve">новые британские колониальные приобретения, были подписаны в Фонтенбло 3 ноября 1762 года. Мирный трактат окончательно утверждён в Париже 10 февраля 1763 года. </w:t>
-      </w:r>
-    </w:p>
-    <w:p>
-      <w:pPr>
-        <w:pStyle w:val="afb"/>
-        <w:ind w:firstLine="0"/>
-      </w:pPr>
-      <w:r>
-        <w:tab/>
-        <w:t>Австрия приступила к переговорам с Пруссией при посредн</w:t>
-      </w:r>
-      <w:r>
-        <w:t>и</w:t>
-      </w:r>
-      <w:r>
-        <w:t xml:space="preserve">честве Саксонии осенью 1763 года и 15 февраля 1763 года подписала с ней в охотничьем замке Губертсбург мирный договор, установивший </w:t>
-      </w:r>
-      <w:r>
-        <w:rPr>
-          <w:lang w:val="en-US"/>
-        </w:rPr>
-        <w:t>status</w:t>
-      </w:r>
-      <w:r>
-        <w:t xml:space="preserve"> </w:t>
-      </w:r>
-      <w:r>
-        <w:rPr>
-          <w:lang w:val="en-US"/>
-        </w:rPr>
-        <w:t>quo</w:t>
-      </w:r>
-      <w:r>
-        <w:t xml:space="preserve"> </w:t>
-      </w:r>
-      <w:r>
-        <w:rPr>
-          <w:lang w:val="en-US"/>
-        </w:rPr>
-        <w:t>ante</w:t>
-      </w:r>
-      <w:r>
-        <w:t xml:space="preserve"> </w:t>
-      </w:r>
-      <w:r>
-        <w:rPr>
-          <w:lang w:val="en-US"/>
-        </w:rPr>
-        <w:t>bellum</w:t>
-      </w:r>
-      <w:r>
-        <w:t xml:space="preserve"> (</w:t>
-      </w:r>
-      <w:r>
-        <w:t>всё осталось так же, как и было до войны</w:t>
-      </w:r>
-      <w:r>
-        <w:t>)</w:t>
-      </w:r>
-      <w:r>
-        <w:t>.</w:t>
-      </w:r>
-    </w:p>
-    <w:p>
-      <w:pPr>
-        <w:pStyle w:val="afb"/>
-        <w:ind w:firstLine="0"/>
-      </w:pPr>
-      <w:r>
-        <w:tab/>
-        <w:t>В итоге, карта Европы осталась такой же, как и до войны.</w:t>
-      </w:r>
-    </w:p>
-    <w:p>
-      <w:pPr>
-        <w:pStyle w:val="afb"/>
-        <w:ind w:firstLine="0"/>
-      </w:pPr>
-    </w:p>
-    <w:p>
-      <w:pPr>
-        <w:pStyle w:val="afb"/>
-        <w:ind w:left="1069" w:firstLine="0"/>
-        <w:jc w:val="center"/>
-        <w:rPr>
-          <w:b/>
-        </w:rPr>
-      </w:pPr>
-      <w:r>
-        <w:rPr>
-          <w:b/>
-        </w:rPr>
-        <w:t>Каковы итоги семилетней войны для Российской империи</w:t>
-      </w:r>
-      <w:r>
-        <w:rPr>
-          <w:b/>
-        </w:rPr>
-        <w:t>?</w:t>
-      </w:r>
-    </w:p>
-    <w:p>
-      <w:pPr>
-        <w:pStyle w:val="afb"/>
-        <w:ind w:firstLine="708"/>
-      </w:pPr>
-      <w:r>
-        <w:t>После смерти</w:t>
-      </w:r>
-      <w:r>
-        <w:t xml:space="preserve"> Елизаветы Петровны</w:t>
-      </w:r>
-      <w:r>
-        <w:t xml:space="preserve"> на престол взошёл Пётр </w:t>
-      </w:r>
-      <w:r>
-        <w:rPr>
-          <w:lang w:val="en-US"/>
-        </w:rPr>
-        <w:t>III</w:t>
-      </w:r>
-      <w:r>
-        <w:t>.</w:t>
-      </w:r>
-      <w:r>
-        <w:t xml:space="preserve"> 16 марта 1762 года новый император утвердил перемирие с Пруссией. 5 марта между Россией и Пруссией был подписан трактат, по которому Фридрих безоговорочно получал все территории, занятые русскими. Особый пункт предусматривал начало переговоров о заключении русско-прусского союза. Этим сепаратским миром император испортил отношения с Францией и Австрией, давним союзником России.</w:t>
-      </w:r>
-    </w:p>
-    <w:p>
-      <w:pPr>
-        <w:pStyle w:val="afb"/>
-        <w:ind w:firstLine="0"/>
-      </w:pPr>
-      <w:r>
-        <w:tab/>
-        <w:t xml:space="preserve">Пётр решил начать войну против Дании, которую все считали совершенно нецелесообразной. Вокруг себя Пётр поставил людей преимущественно пруссаков, ведь он ненавидел русских. </w:t>
-      </w:r>
-    </w:p>
-    <w:p>
-      <w:pPr>
-        <w:pStyle w:val="afb"/>
-        <w:ind w:firstLine="0"/>
-      </w:pPr>
-      <w:r>
-        <w:tab/>
-        <w:t>Нелепое поведение Петра вызвало общее негодование. Общественным возмущением против Петра воспользовалась Екатерина. Сложившийся вокруг неё кружок подготовлял переворот, опираясь на гвардию. Решили действовать, как только Пётр отправится в армию.</w:t>
-      </w:r>
-    </w:p>
-    <w:p>
-      <w:pPr>
-        <w:pStyle w:val="afb"/>
-        <w:ind w:firstLine="0"/>
-      </w:pPr>
-      <w:r>
-        <w:tab/>
-        <w:t>Переворот произошёл 9 июня под знаком восстановления достоинства России. Императора арестовали. Вскоре после этого он был убит в Ропше, где содержался под арестом.</w:t>
-      </w:r>
-    </w:p>
-    <w:p>
-      <w:pPr>
-        <w:pStyle w:val="afb"/>
-        <w:ind w:firstLine="0"/>
-      </w:pPr>
-      <w:r>
-        <w:tab/>
-      </w:r>
-      <w:r>
-        <w:t xml:space="preserve">Теперь в Российское империи главой государства стала императрица Екатерина </w:t>
-      </w:r>
-      <w:r>
-        <w:rPr>
-          <w:lang w:val="en-US"/>
-        </w:rPr>
-        <w:t>II</w:t>
-      </w:r>
-      <w:r>
-        <w:t>.</w:t>
-      </w:r>
-    </w:p>
-    <w:p>
-      <w:pPr>
-        <w:pStyle w:val="afb"/>
-        <w:ind w:firstLine="0"/>
-      </w:pPr>
-      <w:r>
-        <w:lastRenderedPageBreak/>
-        <w:tab/>
-        <w:t xml:space="preserve">Едва только Пётр утвердил мирный трактат, как Фридрих стал реализовывать управление отторгнутыми областями. 5 июня кёнигсбергская газета появилась </w:t>
-      </w:r>
-      <w:r>
-        <w:t>с прусским гербом. Начались пра</w:t>
-      </w:r>
-      <w:r>
-        <w:t xml:space="preserve">зднества и молебны, как вдруг новая русская прокламация известила Пруссию о смерти Петра и вступлении на престол Екатерины </w:t>
-      </w:r>
-      <w:r>
-        <w:rPr>
-          <w:lang w:val="en-US"/>
-        </w:rPr>
-        <w:t>II</w:t>
-      </w:r>
-      <w:r>
-        <w:t>.</w:t>
-      </w:r>
-      <w:r>
-        <w:t xml:space="preserve"> Рус</w:t>
-      </w:r>
-      <w:r>
-        <w:t>ские солдаты вновь заняли посты</w:t>
-      </w:r>
-      <w:r>
-        <w:t>, газета и здания опять украсились русскими гербами.</w:t>
-      </w:r>
-    </w:p>
-    <w:p>
-      <w:pPr>
-        <w:pStyle w:val="afb"/>
-        <w:ind w:firstLine="0"/>
-      </w:pPr>
-      <w:r>
-        <w:tab/>
-        <w:t>Од</w:t>
-      </w:r>
-      <w:r>
-        <w:t>н</w:t>
-      </w:r>
-      <w:r>
-        <w:t>ако 6 августа 1762 года население узнало об окончательном решении Петербурга передать провинцию прусскому королю.</w:t>
-      </w:r>
-      <w:r>
-        <w:t xml:space="preserve"> Восточная Пруссия вышла из состава России.</w:t>
-      </w:r>
-    </w:p>
-    <w:p>
-      <w:pPr>
-        <w:pStyle w:val="afb"/>
-        <w:ind w:firstLine="0"/>
-      </w:pPr>
-      <w:r>
-        <w:tab/>
-        <w:t>Екатерина подтвердила заключение с Пруссией мира, но отказалась от союза. Ещё не уверенная в твёрдости полученной власти, она боялась возобновления войны.</w:t>
-      </w:r>
-      <w:r>
-        <w:t xml:space="preserve"> </w:t>
-      </w:r>
-    </w:p>
-    <w:p>
-      <w:pPr>
-        <w:pStyle w:val="afb"/>
-        <w:ind w:firstLine="0"/>
-      </w:pPr>
-      <w:r>
-        <w:tab/>
         <w:t>Б</w:t>
       </w:r>
       <w:r>
@@ -2643,7 +2670,6 @@
         <w:rPr>
           <w:b/>
         </w:rPr>
-        <w:lastRenderedPageBreak/>
         <w:t xml:space="preserve">Глава </w:t>
       </w:r>
       <w:r>
@@ -2942,7 +2968,6 @@
           <w:sz w:val="28"/>
           <w:szCs w:val="28"/>
         </w:rPr>
-        <w:lastRenderedPageBreak/>
         <w:t>Силезии</w:t>
       </w:r>
       <w:r>
@@ -4344,11 +4369,7 @@
         </w:r>
       </w:hyperlink>
       <w:r>
-        <w:t xml:space="preserve"> История семилетней войны / Пер. с нем.; комментарии Романа Светлова и Валерия Смолянинова; послесловие </w:t>
-      </w:r>
-      <w:r>
-        <w:lastRenderedPageBreak/>
-        <w:t>Романа Светлова. — М.: </w:t>
+        <w:t> История семилетней войны / Пер. с нем.; комментарии Романа Светлова и Валерия Смолянинова; послесловие Романа Светлова. — М.: </w:t>
       </w:r>
       <w:hyperlink r:id="rId10" w:tooltip="АСТ (издательство)" w:history="1">
         <w:r>
@@ -6959,7 +6980,7 @@
 </file>
 
 <file path=customXml/itemProps1.xml><?xml version="1.0" encoding="utf-8"?>
-<ds:datastoreItem xmlns:ds="http://schemas.openxmlformats.org/officeDocument/2006/customXml" ds:itemID="{723269E4-4748-4663-9AC4-5322DD745F0B}">
+<ds:datastoreItem xmlns:ds="http://schemas.openxmlformats.org/officeDocument/2006/customXml" ds:itemID="{6606BDE1-6987-4B28-A79B-094DA72EEF5B}">
   <ds:schemaRefs>
     <ds:schemaRef ds:uri="http://schemas.openxmlformats.org/officeDocument/2006/bibliography"/>
   </ds:schemaRefs>

</xml_diff>

<commit_message>
Now the first chapter of the abstract has 9 pages
</commit_message>
<xml_diff>
--- a/Реферат по истории на тему Семилетняя война.docx
+++ b/Реферат по истории на тему Семилетняя война.docx
@@ -836,14 +836,8 @@
       </w:pPr>
       <w:r>
         <w:tab/>
-        <w:t>Основными действующими лицами в Семилетней войне были такие великие державы того времени, как Англия и Франция, которые, дабы защитить своё колониальное влияние друг от друга и расширить его набрали себе союзников. Для Франции это были Российская империя и Австрия, а для Англии Пруссия, Испания и Португалия.</w:t>
-      </w:r>
-    </w:p>
-    <w:p>
-      <w:pPr>
-        <w:pStyle w:val="afb"/>
-        <w:ind w:firstLine="0"/>
-      </w:pPr>
+        <w:t>Основными действующими лицами в Семилетней войне были такие великие державы того времени, как Англия и Франция, которые, дабы защитить своё колониальное влияние друг от друга и расширить его набрали себе союзников.</w:t>
+      </w:r>
     </w:p>
     <w:p>
       <w:pPr>
@@ -904,7 +898,10 @@
         <w:ind w:firstLine="708"/>
       </w:pPr>
       <w:r>
-        <w:t>Фридрих советовал своим преемникам следить, чтобы «Россия никогда не вмешивалась в немецкие дела; самое лучшее оставить медведя в его берлоге и не давать ему даже заметить, что в нем нуждаются или его боятся»</w:t>
+        <w:t xml:space="preserve">Фридрих советовал </w:t>
+      </w:r>
+      <w:r>
+        <w:t>следить, чтобы «Россия никогда не вмешивалась в немецкие дела; самое лучшее оставить медведя в его берлоге и не давать ему даже заметить, что в нем нуждаются или его боятся»</w:t>
       </w:r>
       <w:r>
         <w:rPr>
@@ -937,39 +934,54 @@
         <w:t>Поэтому в янва</w:t>
       </w:r>
       <w:r>
-        <w:t>ре 1746 года</w:t>
-      </w:r>
-      <w:r>
-        <w:t xml:space="preserve"> было созвано специальное совещание для обсуждения способов борьбы с Фридрихом.  Предлагалось </w:t>
+        <w:t xml:space="preserve">ре 1746 </w:t>
+      </w:r>
+      <w:r>
+        <w:t>г.</w:t>
+      </w:r>
+      <w:r>
+        <w:t xml:space="preserve"> было созвано специальное совещание для обсуждения способов борьбы с Фридрихом.  Предлагалось создать 90-тысячную армию и, договорившись с Австрией</w:t>
+      </w:r>
+      <w:r>
+        <w:t xml:space="preserve">, </w:t>
+      </w:r>
+      <w:r>
+        <w:t>возобновить войну против Фридриха.</w:t>
+      </w:r>
+    </w:p>
+    <w:p>
+      <w:pPr>
+        <w:pStyle w:val="afb"/>
+        <w:ind w:firstLine="708"/>
+      </w:pPr>
+      <w:r>
+        <w:t xml:space="preserve">Кроме того, </w:t>
+      </w:r>
+      <w:r>
+        <w:t>Австрия и Россия заключили оборонительный договор</w:t>
+      </w:r>
+      <w:r>
+        <w:t xml:space="preserve">, обязывавший стороны в случае войны поддержать друг друга 30-тысячным </w:t>
       </w:r>
       <w:r>
         <w:lastRenderedPageBreak/>
-        <w:t>создать 90-тысячную армию и, договорившись с Австрией</w:t>
-      </w:r>
-      <w:r>
-        <w:t xml:space="preserve">, </w:t>
-      </w:r>
-      <w:r>
-        <w:t>возобновить войну против Фридриха.</w:t>
-      </w:r>
-    </w:p>
-    <w:p>
-      <w:pPr>
-        <w:pStyle w:val="afb"/>
-        <w:ind w:firstLine="708"/>
-      </w:pPr>
-      <w:r>
-        <w:t xml:space="preserve">Кроме того, </w:t>
-      </w:r>
-      <w:r>
-        <w:t>Австрия и Россия заключили оборонительный договор</w:t>
-      </w:r>
-      <w:r>
-        <w:t>, обязывавший стороны в случае войны поддержать друг друга 30-тысячным корпусом.</w:t>
+        <w:t>корпусом.</w:t>
       </w:r>
       <w:r>
         <w:t xml:space="preserve"> Это определило одного из союзников России в предстоящей войне.</w:t>
       </w:r>
+      <w:r>
+        <w:t xml:space="preserve"> </w:t>
+      </w:r>
+      <w:r>
+        <w:t>В конце 1747 г. Петербург заключил договор с Англией и Голландией, согласно которому те предоставляли России субсидии, а она давала вспомогательное войско в 30 тыс. чел., действия которого должны были быть направлены против Фридриха для защиты Ганн</w:t>
+      </w:r>
+      <w:r>
+        <w:t>овера</w:t>
+      </w:r>
+      <w:r>
+        <w:t>.</w:t>
+      </w:r>
     </w:p>
     <w:p>
       <w:pPr>
@@ -978,39 +990,31 @@
       </w:pPr>
       <w:r>
         <w:tab/>
-        <w:t>В конце 1747 г. Петербург заключил договор с Англией и Голландией, согласно которому те предоставляли России субсидии, а она давала вспомогательное войско в 30 тыс. чел., действия которого должны были быть направлены против Фридриха для защиты Ганн</w:t>
-      </w:r>
-      <w:r>
-        <w:t>овера</w:t>
+        <w:t>Россия подписал</w:t>
+      </w:r>
+      <w:r>
+        <w:t>а с Англией субсидную конвенцию</w:t>
+      </w:r>
+      <w:r>
+        <w:t xml:space="preserve">, которая была утверждена в 1755 </w:t>
+      </w:r>
+      <w:r>
+        <w:t>г</w:t>
       </w:r>
       <w:r>
         <w:t>.</w:t>
       </w:r>
-    </w:p>
-    <w:p>
-      <w:pPr>
-        <w:pStyle w:val="afb"/>
-        <w:ind w:firstLine="0"/>
-      </w:pPr>
-      <w:r>
-        <w:tab/>
-        <w:t>Считали невозможным допустить дальнейшее усиление Пруссии, которая угрожала теперь всем своим соседям. Россия подписал</w:t>
-      </w:r>
-      <w:r>
-        <w:t>а с Англией субсидную конвенцию</w:t>
-      </w:r>
-      <w:r>
-        <w:t>, которая была утверждена в 1755 году.</w:t>
-      </w:r>
-    </w:p>
-    <w:p>
-      <w:pPr>
-        <w:pStyle w:val="afb"/>
-        <w:ind w:firstLine="0"/>
-      </w:pPr>
-      <w:r>
-        <w:tab/>
-        <w:t xml:space="preserve">Однако 16 января 1756 г. между Англией и Пруссией была заключена Вестминстерская конвенция, что ставило под сомнение </w:t>
+      <w:r>
+        <w:t xml:space="preserve"> </w:t>
+      </w:r>
+      <w:r>
+        <w:t>Однако 16 января 1756 г. между Англией и Пруссие</w:t>
+      </w:r>
+      <w:r>
+        <w:t>й была заключена Вестминстерское соглашение</w:t>
+      </w:r>
+      <w:r>
+        <w:t xml:space="preserve">, что ставило под сомнение </w:t>
       </w:r>
       <w:r>
         <w:t>ранее заключённую субсидную конвенцию между</w:t>
@@ -1025,7 +1029,7 @@
         <w:t>заключала её</w:t>
       </w:r>
       <w:r>
-        <w:t xml:space="preserve"> именно с целью противостояния и сдерживания</w:t>
+        <w:t xml:space="preserve"> именно с целью сдерживания</w:t>
       </w:r>
       <w:r>
         <w:t xml:space="preserve"> Пруссии</w:t>
@@ -1076,6 +1080,755 @@
       <w:r>
         <w:t>и к Петербургу. Со своей стороны, и Австрия, и Россия в новых условиях нуждались в поддержке Франции.</w:t>
       </w:r>
+      <w:r>
+        <w:t xml:space="preserve"> </w:t>
+      </w:r>
+    </w:p>
+    <w:p>
+      <w:pPr>
+        <w:pStyle w:val="afb"/>
+        <w:ind w:firstLine="0"/>
+      </w:pPr>
+      <w:r>
+        <w:tab/>
+      </w:r>
+      <w:r>
+        <w:t>Вестминстерская конвенция сделала неизбежной войну Пруссии с Россией и Австрией и предопределила расстановку сил вокруг Англии и Франции.</w:t>
+      </w:r>
+    </w:p>
+    <w:p>
+      <w:pPr>
+        <w:pStyle w:val="afb"/>
+        <w:ind w:firstLine="708"/>
+        <w:jc w:val="center"/>
+        <w:rPr>
+          <w:b/>
+        </w:rPr>
+      </w:pPr>
+      <w:r>
+        <w:rPr>
+          <w:b/>
+        </w:rPr>
+        <w:t xml:space="preserve">Как участвовала </w:t>
+      </w:r>
+      <w:r>
+        <w:rPr>
+          <w:b/>
+        </w:rPr>
+        <w:t>Российская империя в этом событии?</w:t>
+      </w:r>
+    </w:p>
+    <w:p>
+      <w:pPr>
+        <w:pStyle w:val="afb"/>
+        <w:ind w:firstLine="0"/>
+        <w:jc w:val="center"/>
+        <w:rPr>
+          <w:i/>
+        </w:rPr>
+      </w:pPr>
+      <w:r>
+        <w:rPr>
+          <w:i/>
+        </w:rPr>
+        <w:t>Начало войны</w:t>
+      </w:r>
+    </w:p>
+    <w:p>
+      <w:pPr>
+        <w:pStyle w:val="afb"/>
+        <w:ind w:firstLine="708"/>
+      </w:pPr>
+      <w:r>
+        <w:t xml:space="preserve">Экономическое положение России было достаточно плачевным, однако оно было примерно таким же, как </w:t>
+      </w:r>
+      <w:r>
+        <w:t xml:space="preserve">и </w:t>
+      </w:r>
+      <w:r>
+        <w:t xml:space="preserve">у Пруссии. </w:t>
+      </w:r>
+    </w:p>
+    <w:p>
+      <w:pPr>
+        <w:pStyle w:val="afb"/>
+        <w:ind w:firstLine="0"/>
+      </w:pPr>
+      <w:r>
+        <w:tab/>
+        <w:t xml:space="preserve">В начале 1757 г. Россия присоединилась к Версальскому договору. </w:t>
+      </w:r>
+      <w:r>
+        <w:t>Но</w:t>
+      </w:r>
+      <w:r>
+        <w:t xml:space="preserve"> несмотря на заключённый союз, между его участниками таилась </w:t>
+      </w:r>
+      <w:r>
+        <w:lastRenderedPageBreak/>
+        <w:t>внутренняя вражда и страх перед Петербургом. Все члены союза не рассматривали Россию как долговременного союзника.</w:t>
+      </w:r>
+      <w:r>
+        <w:t xml:space="preserve"> В конце марта 1756 </w:t>
+      </w:r>
+      <w:r>
+        <w:t>г.</w:t>
+      </w:r>
+      <w:r>
+        <w:t xml:space="preserve"> в Петербурге был создан </w:t>
+      </w:r>
+      <w:r>
+        <w:t>новый орган</w:t>
+      </w:r>
+      <w:r>
+        <w:t xml:space="preserve"> под наименованием Конфере</w:t>
+      </w:r>
+      <w:r>
+        <w:t>нция.</w:t>
+      </w:r>
+    </w:p>
+    <w:p>
+      <w:pPr>
+        <w:pStyle w:val="afb"/>
+        <w:ind w:firstLine="0"/>
+      </w:pPr>
+      <w:r>
+        <w:tab/>
+        <w:t>В 1756 году Фридрих отдал приказ о пополнении войск. Через некоторое время он совершил нападение на Саксонию и смог её оккупировать. Австрия запросила помощь России, однако та не смогла прийти, в</w:t>
+      </w:r>
+      <w:r>
+        <w:t>едь её армия ещё не была готова</w:t>
+      </w:r>
+      <w:r>
+        <w:t>. Первое столкновение в этой войне произошло</w:t>
+      </w:r>
+      <w:r>
+        <w:t xml:space="preserve"> 1 октября</w:t>
+      </w:r>
+      <w:r>
+        <w:t xml:space="preserve"> </w:t>
+      </w:r>
+      <w:r>
+        <w:t>1756 г.</w:t>
+      </w:r>
+      <w:r>
+        <w:t xml:space="preserve"> </w:t>
+      </w:r>
+      <w:r>
+        <w:t>между армиями А</w:t>
+      </w:r>
+      <w:r>
+        <w:t>в</w:t>
+      </w:r>
+      <w:r>
+        <w:t>стрии и Пруссии под Лобозицем и окончи</w:t>
+      </w:r>
+      <w:r>
+        <w:t>лось победой Фрид</w:t>
+      </w:r>
+      <w:r>
+        <w:t>риха.</w:t>
+      </w:r>
+    </w:p>
+    <w:p>
+      <w:pPr>
+        <w:pStyle w:val="afb"/>
+        <w:ind w:firstLine="0"/>
+        <w:jc w:val="center"/>
+        <w:rPr>
+          <w:i/>
+        </w:rPr>
+      </w:pPr>
+      <w:r>
+        <w:rPr>
+          <w:i/>
+        </w:rPr>
+        <w:t>П</w:t>
+      </w:r>
+      <w:r>
+        <w:rPr>
+          <w:i/>
+        </w:rPr>
+        <w:t>ервый поход в Восточную Пруссию</w:t>
+      </w:r>
+      <w:r>
+        <w:rPr>
+          <w:i/>
+        </w:rPr>
+        <w:t>. Гросс-Егерсдорфское сражение</w:t>
+      </w:r>
+    </w:p>
+    <w:p>
+      <w:pPr>
+        <w:pStyle w:val="afb"/>
+        <w:ind w:firstLine="708"/>
+      </w:pPr>
+      <w:r>
+        <w:t>В 1757 г. 3 февраля основные положения плана наступления главнокомандующего Апраксина были приняты, и армия России выдвинулась</w:t>
+      </w:r>
+      <w:r>
+        <w:t xml:space="preserve"> на</w:t>
+      </w:r>
+      <w:r>
+        <w:t xml:space="preserve"> Восточную Пруссию</w:t>
+      </w:r>
+      <w:r>
+        <w:t>.</w:t>
+      </w:r>
+    </w:p>
+    <w:p>
+      <w:pPr>
+        <w:pStyle w:val="afb"/>
+        <w:ind w:firstLine="708"/>
+      </w:pPr>
+      <w:r>
+        <w:t>В это время Фридрих напал на Богемию и потерпел поражение против армии Австрии. 20 июня 1757 г. пруссаки отступили от Австрии.</w:t>
+      </w:r>
+    </w:p>
+    <w:p>
+      <w:pPr>
+        <w:pStyle w:val="afb"/>
+        <w:ind w:firstLine="708"/>
+      </w:pPr>
+      <w:r>
+        <w:t>Продвижение</w:t>
+      </w:r>
+      <w:r>
+        <w:t xml:space="preserve"> русской</w:t>
+      </w:r>
+      <w:r>
+        <w:t xml:space="preserve"> армии</w:t>
+      </w:r>
+      <w:r>
+        <w:t xml:space="preserve"> происходило</w:t>
+      </w:r>
+      <w:r>
+        <w:t xml:space="preserve"> слишком медленно, чем была очень недовольна императрица Елизавета Петровна.</w:t>
+      </w:r>
+    </w:p>
+    <w:p>
+      <w:pPr>
+        <w:pStyle w:val="afb"/>
+        <w:ind w:firstLine="708"/>
+      </w:pPr>
+      <w:r>
+        <w:t xml:space="preserve">31 июля 1757 г. войско России вступило в покорённый </w:t>
+      </w:r>
+      <w:r>
+        <w:t>Тильзит</w:t>
+      </w:r>
+      <w:r>
+        <w:t>. Через некоторое время армия выдвинулась дальше и остановилась на Гросс-Егерсдорфском поле</w:t>
+      </w:r>
+      <w:r>
+        <w:t xml:space="preserve">. </w:t>
+      </w:r>
+      <w:r>
+        <w:t>В 6 утра Прусская армия наступила</w:t>
+      </w:r>
+      <w:r>
+        <w:t xml:space="preserve"> на русские позиции</w:t>
+      </w:r>
+      <w:r>
+        <w:t xml:space="preserve">, началась битва, которая </w:t>
+      </w:r>
+      <w:r>
+        <w:t>закончилась победой русских</w:t>
+      </w:r>
+      <w:r>
+        <w:t>.</w:t>
+      </w:r>
+      <w:r>
+        <w:t xml:space="preserve"> Затем Апраксин решил отступить</w:t>
+      </w:r>
+      <w:r>
+        <w:t>.</w:t>
+      </w:r>
+      <w:r>
+        <w:t xml:space="preserve"> </w:t>
+      </w:r>
+      <w:r>
+        <w:t>Армия и власть в Петербурге были не согласны с</w:t>
+      </w:r>
+      <w:r>
+        <w:t xml:space="preserve"> решением </w:t>
+      </w:r>
+      <w:r>
+        <w:t>главнокомандующего</w:t>
+      </w:r>
+      <w:r>
+        <w:t xml:space="preserve"> и его арестовали по подозрению в измене. По этому делу был назначен суд, однако не дождавшись его, </w:t>
+      </w:r>
+      <w:r>
+        <w:t>Апраксин</w:t>
+      </w:r>
+      <w:r>
+        <w:t xml:space="preserve"> умер от апоплекси</w:t>
+      </w:r>
+      <w:r>
+        <w:t xml:space="preserve">ческого удара. Оказалось, что </w:t>
+      </w:r>
+      <w:r>
+        <w:t>он действительно был в заговоре с Бестужевым и Екатериной</w:t>
+      </w:r>
+      <w:r>
+        <w:t xml:space="preserve"> </w:t>
+      </w:r>
+      <w:r>
+        <w:rPr>
+          <w:lang w:val="en-US"/>
+        </w:rPr>
+        <w:t>II</w:t>
+      </w:r>
+      <w:r>
+        <w:t>.</w:t>
+      </w:r>
+    </w:p>
+    <w:p>
+      <w:pPr>
+        <w:pStyle w:val="afb"/>
+        <w:ind w:firstLine="0"/>
+        <w:jc w:val="center"/>
+        <w:rPr>
+          <w:i/>
+        </w:rPr>
+      </w:pPr>
+      <w:r>
+        <w:rPr>
+          <w:i/>
+        </w:rPr>
+        <w:t>Оккупация Восточной Пруссии</w:t>
+      </w:r>
+    </w:p>
+    <w:p>
+      <w:pPr>
+        <w:pStyle w:val="afb"/>
+        <w:ind w:firstLine="0"/>
+      </w:pPr>
+      <w:r>
+        <w:tab/>
+        <w:t xml:space="preserve">Роль главнокомандующего армией России занял военный деятель Фермор. </w:t>
+      </w:r>
+      <w:r>
+        <w:t xml:space="preserve">В декабре 1757 </w:t>
+      </w:r>
+      <w:r>
+        <w:t>г.</w:t>
+      </w:r>
+      <w:r>
+        <w:t xml:space="preserve"> Конференция</w:t>
+      </w:r>
+      <w:r>
+        <w:t xml:space="preserve"> утвердила новый план, итогом </w:t>
+      </w:r>
+      <w:r>
+        <w:lastRenderedPageBreak/>
+        <w:t xml:space="preserve">которого должен был стать захват столицы Восточной Пруссии – Кёнигсберга. После манифеста об безопасности мирного населения в </w:t>
+      </w:r>
+      <w:r>
+        <w:t xml:space="preserve">недавно захваченный </w:t>
+      </w:r>
+      <w:r>
+        <w:t>Л</w:t>
+      </w:r>
+      <w:r>
+        <w:t>и</w:t>
+      </w:r>
+      <w:r>
+        <w:t>би</w:t>
+      </w:r>
+      <w:r>
+        <w:t>ау явилась де</w:t>
+      </w:r>
+      <w:r>
+        <w:t>путация с заявлением, что из Кёнигсберга «во все здешние амты указы разосланы встречать и принимать»</w:t>
+      </w:r>
+      <w:r>
+        <w:rPr>
+          <w:rStyle w:val="afe"/>
+        </w:rPr>
+        <w:footnoteReference w:id="3"/>
+      </w:r>
+      <w:r>
+        <w:t xml:space="preserve"> русские войска без со</w:t>
+      </w:r>
+      <w:r>
+        <w:t>противления. Русские заняли Кёни</w:t>
+      </w:r>
+      <w:r>
+        <w:t>гсберг</w:t>
+      </w:r>
+      <w:r>
+        <w:t xml:space="preserve">, который </w:t>
+      </w:r>
+      <w:r>
+        <w:t>впоследствии</w:t>
+      </w:r>
+      <w:r>
+        <w:t xml:space="preserve"> </w:t>
+      </w:r>
+      <w:r>
+        <w:t>присоединился к России.</w:t>
+      </w:r>
+    </w:p>
+    <w:p>
+      <w:pPr>
+        <w:pStyle w:val="afb"/>
+        <w:ind w:firstLine="0"/>
+      </w:pPr>
+      <w:r>
+        <w:tab/>
+      </w:r>
+      <w:r>
+        <w:t>В</w:t>
+      </w:r>
+      <w:r>
+        <w:t xml:space="preserve">енским дипломатам не было выгодно, чтобы Россия усиливалась, ведь они боялись, что </w:t>
+      </w:r>
+      <w:r>
+        <w:t xml:space="preserve">в </w:t>
+      </w:r>
+      <w:r>
+        <w:t>будущем</w:t>
+      </w:r>
+      <w:r>
+        <w:t xml:space="preserve"> </w:t>
+      </w:r>
+      <w:r>
+        <w:t xml:space="preserve">она может </w:t>
+      </w:r>
+      <w:r>
+        <w:t>стать врагом</w:t>
+      </w:r>
+      <w:r>
+        <w:t xml:space="preserve"> Австрии.</w:t>
+      </w:r>
+    </w:p>
+    <w:p>
+      <w:pPr>
+        <w:pStyle w:val="afb"/>
+        <w:ind w:firstLine="0"/>
+      </w:pPr>
+      <w:r>
+        <w:tab/>
+        <w:t>Закончив Богемско-моравскую кампанию стратегическим поражением, ничего не выиграв в ней и значительно ослабив силы, Фридрих сконцентрировал их теперь для борьбы с русскими.</w:t>
+      </w:r>
+    </w:p>
+    <w:p>
+      <w:pPr>
+        <w:pStyle w:val="afb"/>
+        <w:ind w:firstLine="0"/>
+      </w:pPr>
+      <w:r>
+        <w:tab/>
+        <w:t>По соглашению австрийский фельдмаршал Даун, в случае выступления Фридриха против русских, обязывался двинуться следом за армией короля. В действительности это сделано н</w:t>
+      </w:r>
+      <w:r>
+        <w:t>е</w:t>
+      </w:r>
+      <w:r>
+        <w:t xml:space="preserve"> было, и русские остались без всякой поддержки.</w:t>
+      </w:r>
+    </w:p>
+    <w:p>
+      <w:pPr>
+        <w:pStyle w:val="afb"/>
+        <w:ind w:firstLine="0"/>
+      </w:pPr>
+      <w:r>
+        <w:tab/>
+        <w:t>П</w:t>
+      </w:r>
+      <w:r>
+        <w:t>о новому плану отряд Рязанова отправили к Кольбергу, в то время как глав</w:t>
+      </w:r>
+      <w:r>
+        <w:t>ная армия собиралась приступить</w:t>
+      </w:r>
+      <w:r>
+        <w:t xml:space="preserve"> к действиям под Кюстрином.</w:t>
+      </w:r>
+    </w:p>
+    <w:p>
+      <w:pPr>
+        <w:pStyle w:val="afb"/>
+        <w:ind w:firstLine="0"/>
+        <w:jc w:val="center"/>
+        <w:rPr>
+          <w:i/>
+        </w:rPr>
+      </w:pPr>
+      <w:r>
+        <w:rPr>
+          <w:i/>
+        </w:rPr>
+        <w:t>Осада Кюстрина. С</w:t>
+      </w:r>
+      <w:r>
+        <w:rPr>
+          <w:i/>
+        </w:rPr>
+        <w:t>ражение при Цорндорфе</w:t>
+      </w:r>
+    </w:p>
+    <w:p>
+      <w:pPr>
+        <w:pStyle w:val="afb"/>
+        <w:ind w:firstLine="0"/>
+      </w:pPr>
+      <w:r>
+        <w:tab/>
+        <w:t xml:space="preserve">14 августа 1758 </w:t>
+      </w:r>
+      <w:r>
+        <w:t>г.</w:t>
+      </w:r>
+      <w:r>
+        <w:t xml:space="preserve"> главная армия н</w:t>
+      </w:r>
+      <w:r>
+        <w:t>ачала операции против Кюстрина.</w:t>
+      </w:r>
+      <w:r>
+        <w:t xml:space="preserve"> В 9 часов утра на занятых позициях при Цорндорфе начался обстрел Фридрихом русских. </w:t>
+      </w:r>
+      <w:r>
+        <w:t xml:space="preserve">Русские сражались храбро </w:t>
+      </w:r>
+      <w:r>
+        <w:t>: «Сам король ужаснулся, увидев с какой непоколебимостью дралась наша пехота»</w:t>
+      </w:r>
+      <w:r>
+        <w:rPr>
+          <w:rStyle w:val="afe"/>
+        </w:rPr>
+        <w:footnoteReference w:id="4"/>
+      </w:r>
+      <w:r>
+        <w:t>. Битва закончилась около 7 часов вечера. На следующий день Фридрих попытался атаковать, но ничего не получилось, все были слишком истощены.</w:t>
+      </w:r>
+    </w:p>
+    <w:p>
+      <w:pPr>
+        <w:pStyle w:val="afb"/>
+        <w:ind w:firstLine="708"/>
+      </w:pPr>
+      <w:r>
+        <w:t>Данное сражение не было выиграно ни русскими ни австрийцами, о</w:t>
+      </w:r>
+      <w:r>
+        <w:t>беим армиям пришлось отступить.</w:t>
+      </w:r>
+      <w:r>
+        <w:t xml:space="preserve"> </w:t>
+      </w:r>
+      <w:r>
+        <w:t xml:space="preserve">14 октября 1758 </w:t>
+      </w:r>
+      <w:r>
+        <w:t>г.</w:t>
+      </w:r>
+      <w:r>
+        <w:t xml:space="preserve"> Фридрих потерпел жёсткое поражение при Гохкирхене против Австрии.</w:t>
+      </w:r>
+    </w:p>
+    <w:p>
+      <w:pPr>
+        <w:pStyle w:val="afb"/>
+        <w:ind w:firstLine="0"/>
+        <w:jc w:val="center"/>
+        <w:rPr>
+          <w:i/>
+        </w:rPr>
+      </w:pPr>
+      <w:r>
+        <w:rPr>
+          <w:i/>
+        </w:rPr>
+        <w:lastRenderedPageBreak/>
+        <w:t>Отступление 1758 г.</w:t>
+      </w:r>
+    </w:p>
+    <w:p>
+      <w:pPr>
+        <w:pStyle w:val="afb"/>
+        <w:ind w:firstLine="0"/>
+      </w:pPr>
+      <w:r>
+        <w:tab/>
+        <w:t xml:space="preserve">6 сентября 1758 </w:t>
+      </w:r>
+      <w:r>
+        <w:t>г.</w:t>
+      </w:r>
+      <w:r>
+        <w:t xml:space="preserve"> главнокомандующий русской армией Фермор собрал совет, который постановил осадить Кольберг. </w:t>
+      </w:r>
+      <w:r>
+        <w:t xml:space="preserve">30 </w:t>
+      </w:r>
+      <w:r>
+        <w:t xml:space="preserve">сентября русские передовые части </w:t>
+      </w:r>
+      <w:r>
+        <w:t>заняли Старгард</w:t>
+      </w:r>
+      <w:r>
+        <w:t>. Особый отряд направили на Кольберг, однако операцию пришлось отменить и начать отступление.</w:t>
+      </w:r>
+    </w:p>
+    <w:p>
+      <w:pPr>
+        <w:pStyle w:val="afb"/>
+        <w:ind w:firstLine="0"/>
+      </w:pPr>
+      <w:r>
+        <w:tab/>
+      </w:r>
+      <w:r>
+        <w:t xml:space="preserve">Желая обезопасить себя от нападения британского флота Россия и Швеция заключили в марте 1759 </w:t>
+      </w:r>
+      <w:r>
+        <w:t>г.</w:t>
+      </w:r>
+      <w:r>
+        <w:t xml:space="preserve"> договор, к которому позже присоединились Франция и Дания. </w:t>
+      </w:r>
+    </w:p>
+    <w:p>
+      <w:pPr>
+        <w:pStyle w:val="afb"/>
+        <w:ind w:firstLine="0"/>
+        <w:jc w:val="center"/>
+        <w:rPr>
+          <w:i/>
+        </w:rPr>
+      </w:pPr>
+      <w:r>
+        <w:rPr>
+          <w:i/>
+        </w:rPr>
+        <w:t>Н</w:t>
+      </w:r>
+      <w:r>
+        <w:rPr>
+          <w:i/>
+        </w:rPr>
+        <w:t>ачало кампании 1759 г.</w:t>
+      </w:r>
+    </w:p>
+    <w:p>
+      <w:pPr>
+        <w:pStyle w:val="afb"/>
+        <w:ind w:firstLine="0"/>
+      </w:pPr>
+      <w:r>
+        <w:tab/>
+        <w:t xml:space="preserve">В конце января 1759 </w:t>
+      </w:r>
+      <w:r>
+        <w:t>г.</w:t>
+      </w:r>
+      <w:r>
+        <w:t xml:space="preserve"> Фермор получил приказание сдать командование Фролову-Багрееву. Тем не менее </w:t>
+      </w:r>
+      <w:r>
+        <w:t>он</w:t>
+      </w:r>
+      <w:r>
+        <w:t xml:space="preserve"> продолжил участвовать в армии, но теперь имел более низкое звание. Однако затем роль главнокомандующего получил П. С. Салтыков. 14 июня 1759 </w:t>
+      </w:r>
+      <w:r>
+        <w:t>г.</w:t>
+      </w:r>
+      <w:r>
+        <w:t xml:space="preserve"> был окончательно утверждён план предстоящей кампании, по которому главные силы армии направлялись к </w:t>
+      </w:r>
+      <w:r>
+        <w:t>Каролату</w:t>
+      </w:r>
+      <w:r>
+        <w:t xml:space="preserve">, или при особых обстоятельствах к Кроссену. Там 18-19 июля армии австрийцев и русских должны были </w:t>
+      </w:r>
+      <w:r>
+        <w:t>встретиться. Предпола</w:t>
+      </w:r>
+      <w:r>
+        <w:t>галось собрать контрибуции, испортить канал у Франкфурта и сделать попытку набега на Берлин</w:t>
+      </w:r>
+      <w:r>
+        <w:t>.</w:t>
+      </w:r>
+    </w:p>
+    <w:p>
+      <w:pPr>
+        <w:pStyle w:val="afb"/>
+        <w:ind w:firstLine="0"/>
+        <w:jc w:val="center"/>
+        <w:rPr>
+          <w:i/>
+        </w:rPr>
+      </w:pPr>
+      <w:r>
+        <w:rPr>
+          <w:i/>
+        </w:rPr>
+        <w:t>Битва при Пальциге</w:t>
+      </w:r>
+    </w:p>
+    <w:p>
+      <w:pPr>
+        <w:pStyle w:val="afb"/>
+        <w:ind w:firstLine="0"/>
+      </w:pPr>
+      <w:r>
+        <w:tab/>
+        <w:t xml:space="preserve"> Русская армия продвигалась быстро и остановилась у деревни Пальциг. В 4 часа утра пруссаки начали канонаду по позициям русских. Сражение кончилось в 8 часов вечера победой русских.</w:t>
+      </w:r>
+    </w:p>
+    <w:p>
+      <w:pPr>
+        <w:pStyle w:val="afb"/>
+        <w:ind w:firstLine="0"/>
+        <w:jc w:val="center"/>
+        <w:rPr>
+          <w:i/>
+        </w:rPr>
+      </w:pPr>
+      <w:r>
+        <w:rPr>
+          <w:i/>
+        </w:rPr>
+        <w:t>Сражение при Кунерсдорфе</w:t>
+      </w:r>
+    </w:p>
+    <w:p>
+      <w:pPr>
+        <w:pStyle w:val="afb"/>
+        <w:ind w:firstLine="0"/>
+      </w:pPr>
+      <w:r>
+        <w:tab/>
+        <w:t xml:space="preserve">Салтыков предложил </w:t>
+      </w:r>
+      <w:r>
+        <w:t>австрийскому военачальнику Лаудону</w:t>
+      </w:r>
+      <w:r>
+        <w:t xml:space="preserve"> вести корпус на Франкфурт, куда он решил двинуться и сам. 1 августа</w:t>
+      </w:r>
+      <w:r>
+        <w:t xml:space="preserve"> главнокомандующий армией России</w:t>
+      </w:r>
+      <w:r>
+        <w:t xml:space="preserve"> прибыл на место</w:t>
+      </w:r>
+      <w:r>
+        <w:t>. Началась бомбардировка Франкфурта, после че</w:t>
+      </w:r>
+      <w:r>
+        <w:t>го город сдался.</w:t>
+      </w:r>
     </w:p>
     <w:p>
       <w:pPr>
@@ -1085,35 +1838,228 @@
       <w:r>
         <w:lastRenderedPageBreak/>
         <w:tab/>
-        <w:t>Вестминстерская конвенция сделала неизбежной войну Пруссии с Россией и Австрией и предопределила расстановку сил вокруг Англии и Франции.</w:t>
-      </w:r>
-    </w:p>
-    <w:p>
-      <w:pPr>
-        <w:pStyle w:val="afb"/>
-        <w:ind w:firstLine="0"/>
-      </w:pPr>
-    </w:p>
-    <w:p>
-      <w:pPr>
-        <w:pStyle w:val="afb"/>
-        <w:ind w:firstLine="708"/>
+        <w:t xml:space="preserve">Следующий бой Салтыков решил принять у деревни Кунерсдорф. </w:t>
+      </w:r>
+      <w:r>
+        <w:t>В</w:t>
+      </w:r>
+      <w:r>
+        <w:t xml:space="preserve"> 9 часов утра прусская артиллерия открыла к</w:t>
+      </w:r>
+      <w:r>
+        <w:t>ано</w:t>
+      </w:r>
+      <w:r>
+        <w:t xml:space="preserve">наду. Русские отвечали огнём. Около 11 часов появились крупные прусские силы с конницей. </w:t>
+      </w:r>
+    </w:p>
+    <w:p>
+      <w:pPr>
+        <w:pStyle w:val="afb"/>
+        <w:ind w:firstLine="0"/>
+      </w:pPr>
+      <w:r>
+        <w:tab/>
+        <w:t>В ит</w:t>
+      </w:r>
+      <w:r>
+        <w:t>оге армия</w:t>
+      </w:r>
+      <w:r>
+        <w:t xml:space="preserve"> Пруссии</w:t>
+      </w:r>
+      <w:r>
+        <w:t xml:space="preserve"> была разбита, а </w:t>
+      </w:r>
+      <w:r>
+        <w:t>русские одержали победу</w:t>
+      </w:r>
+      <w:r>
+        <w:t>.</w:t>
+      </w:r>
+      <w:r>
+        <w:t xml:space="preserve"> </w:t>
+      </w:r>
+      <w:r>
+        <w:t>Ф</w:t>
+      </w:r>
+      <w:r>
+        <w:t>ридрих был в полном упадке духа и собир</w:t>
+      </w:r>
+      <w:r>
+        <w:t xml:space="preserve">ался </w:t>
+      </w:r>
+      <w:r>
+        <w:t>совершить самоубийство</w:t>
+      </w:r>
+      <w:r>
+        <w:t>.</w:t>
+      </w:r>
+    </w:p>
+    <w:p>
+      <w:pPr>
+        <w:pStyle w:val="afb"/>
+        <w:ind w:firstLine="0"/>
         <w:jc w:val="center"/>
         <w:rPr>
-          <w:b/>
-        </w:rPr>
-      </w:pPr>
-      <w:r>
-        <w:rPr>
-          <w:b/>
-        </w:rPr>
-        <w:t xml:space="preserve">Как участвовала </w:t>
-      </w:r>
-      <w:r>
-        <w:rPr>
-          <w:b/>
-        </w:rPr>
-        <w:t>Российская империя в этом событии?</w:t>
+          <w:i/>
+        </w:rPr>
+      </w:pPr>
+      <w:r>
+        <w:rPr>
+          <w:i/>
+        </w:rPr>
+        <w:t>Осенняя кампания 1759 г.</w:t>
+      </w:r>
+    </w:p>
+    <w:p>
+      <w:pPr>
+        <w:pStyle w:val="afb"/>
+        <w:ind w:firstLine="0"/>
+      </w:pPr>
+      <w:r>
+        <w:tab/>
+        <w:t>Кунерсдорфская победа открывала русским дорогу на Берлин. Однако поход был отменён из-за того, что австрийский главнокомандующий Даун отказался от этой идеи</w:t>
+      </w:r>
+      <w:r>
+        <w:t>.</w:t>
+      </w:r>
+      <w:r>
+        <w:t xml:space="preserve"> Армии России пришлось отступить на зимние квартиры.</w:t>
+      </w:r>
+      <w:r>
+        <w:t xml:space="preserve"> </w:t>
+      </w:r>
+      <w:r>
+        <w:t xml:space="preserve">Снова </w:t>
+      </w:r>
+      <w:r>
+        <w:t>русская</w:t>
+      </w:r>
+      <w:r>
+        <w:t xml:space="preserve"> и </w:t>
+      </w:r>
+      <w:r>
+        <w:t xml:space="preserve">австрийская армии </w:t>
+      </w:r>
+      <w:r>
+        <w:t>разошлись</w:t>
+      </w:r>
+      <w:r>
+        <w:t xml:space="preserve">. 7 сентября 1759 </w:t>
+      </w:r>
+      <w:r>
+        <w:t>г.</w:t>
+      </w:r>
+      <w:r>
+        <w:t xml:space="preserve"> Фридрих с восторгом рассказал Финкенштейну о том, что</w:t>
+      </w:r>
+      <w:r>
+        <w:t xml:space="preserve"> русские</w:t>
+      </w:r>
+      <w:r>
+        <w:t xml:space="preserve"> и австрийцы рассорились. «Э</w:t>
+      </w:r>
+      <w:r>
+        <w:t>ти люди ведут себя как пьяные»</w:t>
+      </w:r>
+      <w:r>
+        <w:rPr>
+          <w:rStyle w:val="afe"/>
+        </w:rPr>
+        <w:footnoteReference w:id="5"/>
+      </w:r>
+      <w:r>
+        <w:t xml:space="preserve"> - говорил</w:t>
+      </w:r>
+      <w:r>
+        <w:t xml:space="preserve"> Фридрих.</w:t>
+      </w:r>
+    </w:p>
+    <w:p>
+      <w:pPr>
+        <w:pStyle w:val="afb"/>
+        <w:ind w:firstLine="0"/>
+      </w:pPr>
+      <w:r>
+        <w:tab/>
+        <w:t>Франция была истощена и желала поскорее закончить войну. Возможность сепаратного</w:t>
+      </w:r>
+      <w:r>
+        <w:t xml:space="preserve"> мира между Францией и Пруссией</w:t>
+      </w:r>
+      <w:r>
+        <w:t xml:space="preserve"> беспокоила Австрию. </w:t>
+      </w:r>
+      <w:r>
+        <w:t>Она осознала, что теперь е</w:t>
+      </w:r>
+      <w:r>
+        <w:t>й приходилось</w:t>
+      </w:r>
+      <w:r>
+        <w:t xml:space="preserve"> надеется только на Россию</w:t>
+      </w:r>
+      <w:r>
+        <w:t xml:space="preserve">, без которой она не могла рассчитывать на </w:t>
+      </w:r>
+      <w:r>
+        <w:t>возвращение</w:t>
+      </w:r>
+      <w:r>
+        <w:t xml:space="preserve"> Силезии и графства Глац</w:t>
+      </w:r>
+      <w:r>
+        <w:t>.</w:t>
+      </w:r>
+      <w:r>
+        <w:t xml:space="preserve"> В </w:t>
+      </w:r>
+      <w:r>
+        <w:t>Петербурге</w:t>
+      </w:r>
+      <w:r>
+        <w:t xml:space="preserve"> поступили заверения в </w:t>
+      </w:r>
+      <w:r>
+        <w:t>преданности Австрии и прос</w:t>
+      </w:r>
+      <w:r>
+        <w:t>ь</w:t>
+      </w:r>
+      <w:r>
+        <w:t xml:space="preserve">ба подтвердить прежние обязательства. Вена </w:t>
+      </w:r>
+      <w:r>
+        <w:t>по</w:t>
+      </w:r>
+      <w:r>
+        <w:t xml:space="preserve">обещала приложить все </w:t>
+      </w:r>
+      <w:r>
+        <w:t>усилия</w:t>
+      </w:r>
+      <w:r>
+        <w:t xml:space="preserve"> для удовлетворения претензий </w:t>
+      </w:r>
+      <w:r>
+        <w:t>Петербурга.</w:t>
+      </w:r>
+    </w:p>
+    <w:p>
+      <w:pPr>
+        <w:pStyle w:val="afb"/>
+        <w:ind w:firstLine="0"/>
+      </w:pPr>
+      <w:r>
+        <w:tab/>
+        <w:t xml:space="preserve">Вопреки обязательству Австрии не заключать без ведома Франции договоров с Россией, Эстергази под давлением Воронцова 23 марта 1760 </w:t>
+      </w:r>
+      <w:r>
+        <w:t>г.</w:t>
+      </w:r>
+      <w:r>
+        <w:t xml:space="preserve"> подписал соглашение. Франции не удалось заключить мира с Англией и поэтому ей пришлось оставаться верным союзником.</w:t>
       </w:r>
     </w:p>
     <w:p>
@@ -1129,22 +2075,7 @@
         <w:rPr>
           <w:i/>
         </w:rPr>
-        <w:t>Начало войны</w:t>
-      </w:r>
-    </w:p>
-    <w:p>
-      <w:pPr>
-        <w:pStyle w:val="afb"/>
-        <w:ind w:firstLine="708"/>
-      </w:pPr>
-      <w:r>
-        <w:t xml:space="preserve">Экономическое положение России было достаточно плачевным, однако оно было примерно таким же, как </w:t>
-      </w:r>
-      <w:r>
-        <w:t xml:space="preserve">и </w:t>
-      </w:r>
-      <w:r>
-        <w:t xml:space="preserve">у Пруссии. </w:t>
+        <w:t>План последующих действий</w:t>
       </w:r>
     </w:p>
     <w:p>
@@ -1154,315 +2085,13 @@
       </w:pPr>
       <w:r>
         <w:tab/>
-        <w:t xml:space="preserve">В начале 1757 г. Россия присоединилась к Версальскому договору. </w:t>
-      </w:r>
-      <w:r>
-        <w:t>Но</w:t>
-      </w:r>
-      <w:r>
-        <w:t xml:space="preserve"> несмотря на заключённый союз, между его участниками таилась внутренняя вражда и страх перед Петербургом. Все члены союза не рассматривали Россию как долговременного союзника.</w:t>
-      </w:r>
-      <w:r>
-        <w:t xml:space="preserve"> В конце марта 1756 году в Петербурге был создан </w:t>
-      </w:r>
-      <w:r>
-        <w:t>новый орган</w:t>
-      </w:r>
-      <w:r>
-        <w:t xml:space="preserve"> под наименованием Конфере</w:t>
-      </w:r>
-      <w:r>
-        <w:t>нция.</w:t>
-      </w:r>
-    </w:p>
-    <w:p>
-      <w:pPr>
-        <w:pStyle w:val="afb"/>
-        <w:ind w:firstLine="0"/>
-      </w:pPr>
-      <w:r>
-        <w:tab/>
-        <w:t>В 1756 году Фридрих отдал приказ о пополнении войск. Через некоторое время он совершил нападение на Саксонию и смог её оккупировать. Австрия запросила помощь России, однако та не смогла прийти, в</w:t>
-      </w:r>
-      <w:r>
-        <w:t>едь её армия ещё не была готова</w:t>
-      </w:r>
-      <w:r>
-        <w:t>. Первое столкновение в этой войне произошло</w:t>
-      </w:r>
-      <w:r>
-        <w:t xml:space="preserve"> 1 октября</w:t>
-      </w:r>
-      <w:r>
-        <w:t xml:space="preserve"> </w:t>
-      </w:r>
-      <w:r>
-        <w:t>1756 г.</w:t>
-      </w:r>
-      <w:r>
-        <w:t xml:space="preserve"> </w:t>
-      </w:r>
-      <w:r>
-        <w:t>между армиями А</w:t>
-      </w:r>
-      <w:r>
-        <w:t>в</w:t>
-      </w:r>
-      <w:r>
-        <w:t>стрии и Пруссии под Лобозицем и окончи</w:t>
-      </w:r>
-      <w:r>
-        <w:t>лось победой Фрид</w:t>
-      </w:r>
-      <w:r>
-        <w:t>риха.</w:t>
-      </w:r>
-    </w:p>
-    <w:p>
-      <w:pPr>
-        <w:pStyle w:val="afb"/>
-        <w:ind w:firstLine="0"/>
-      </w:pPr>
-    </w:p>
-    <w:p>
-      <w:pPr>
-        <w:pStyle w:val="afb"/>
-        <w:ind w:firstLine="0"/>
-        <w:jc w:val="center"/>
-        <w:rPr>
-          <w:i/>
-        </w:rPr>
-      </w:pPr>
-      <w:r>
-        <w:rPr>
-          <w:i/>
-        </w:rPr>
-        <w:t>П</w:t>
-      </w:r>
-      <w:r>
-        <w:rPr>
-          <w:i/>
-        </w:rPr>
-        <w:t>ервый поход в Восточную Пруссию</w:t>
-      </w:r>
-      <w:r>
-        <w:rPr>
-          <w:i/>
-        </w:rPr>
-        <w:t>. Гросс-Егерсдорфское сражение</w:t>
-      </w:r>
-    </w:p>
-    <w:p>
-      <w:pPr>
-        <w:pStyle w:val="afb"/>
-        <w:ind w:firstLine="708"/>
-      </w:pPr>
-      <w:r>
-        <w:t>В 1757 г. 3 февраля основные положения плана наступления главнокомандующего Апраксина были приняты, и армия России выдвинулась</w:t>
-      </w:r>
-      <w:r>
-        <w:t xml:space="preserve"> на</w:t>
-      </w:r>
-      <w:r>
-        <w:t xml:space="preserve"> Восточную Пруссию</w:t>
-      </w:r>
-      <w:r>
-        <w:t>.</w:t>
-      </w:r>
-    </w:p>
-    <w:p>
-      <w:pPr>
-        <w:pStyle w:val="afb"/>
-        <w:ind w:firstLine="708"/>
-      </w:pPr>
-      <w:r>
-        <w:t>В это время Фридрих напал на Богемию и потерпел поражение против армии Австрии под командованием Дауна. 20 июня 1757 г. пруссаки отступили от Австрии.</w:t>
-      </w:r>
-    </w:p>
-    <w:p>
-      <w:pPr>
-        <w:pStyle w:val="afb"/>
-        <w:ind w:firstLine="708"/>
-      </w:pPr>
-      <w:r>
-        <w:lastRenderedPageBreak/>
-        <w:t>Продвижение армии</w:t>
-      </w:r>
-      <w:r>
-        <w:t xml:space="preserve"> происходило</w:t>
-      </w:r>
-      <w:r>
-        <w:t xml:space="preserve"> слишком медленно, чем была очень недовольна императрица Елизавета Петровна.</w:t>
-      </w:r>
-    </w:p>
-    <w:p>
-      <w:pPr>
-        <w:pStyle w:val="afb"/>
-        <w:ind w:firstLine="708"/>
-      </w:pPr>
-      <w:r>
-        <w:t xml:space="preserve">31 июля 1757 г. войско России вступило в покорённый </w:t>
-      </w:r>
-      <w:r>
-        <w:t>Тильзит</w:t>
-      </w:r>
-      <w:r>
-        <w:t>. Через некоторое время армия выдвинулась дальше и остановилась на Гросс-Егерсдорфском поле</w:t>
-      </w:r>
-      <w:r>
-        <w:t xml:space="preserve">. </w:t>
-      </w:r>
-      <w:r>
-        <w:t>В 6 утра Прусская армия наступила</w:t>
-      </w:r>
-      <w:r>
-        <w:t xml:space="preserve"> на русские позиции</w:t>
-      </w:r>
-      <w:r>
-        <w:t xml:space="preserve">, началась битва, которая </w:t>
-      </w:r>
-      <w:r>
-        <w:t>длилась 10 часов, и закончилась победой русских</w:t>
-      </w:r>
-      <w:r>
-        <w:t>.</w:t>
-      </w:r>
-      <w:r>
-        <w:t xml:space="preserve"> Затем Апраксин решил по причине недостатка провизии и большого количества больных отступить</w:t>
-      </w:r>
-      <w:r>
-        <w:t>.</w:t>
-      </w:r>
-    </w:p>
-    <w:p>
-      <w:pPr>
-        <w:pStyle w:val="afb"/>
-        <w:ind w:firstLine="708"/>
-      </w:pPr>
-      <w:r>
-        <w:t xml:space="preserve"> Армия и власть в Петербурге были не согласны с</w:t>
-      </w:r>
-      <w:r>
-        <w:t xml:space="preserve"> решением Апраксина</w:t>
-      </w:r>
-      <w:r>
-        <w:t xml:space="preserve"> и его арестовали по подозрению в измене. По этому делу был назначен суд, однако не дождавшись его, главнокомандующий умер от апоплекси</w:t>
-      </w:r>
-      <w:r>
-        <w:t xml:space="preserve">ческого удара. Оказалось, что </w:t>
-      </w:r>
-      <w:r>
-        <w:t>он действительно был в заговоре с Бестужевым и Екатериной</w:t>
-      </w:r>
-      <w:r>
-        <w:t xml:space="preserve"> </w:t>
-      </w:r>
-      <w:r>
-        <w:rPr>
-          <w:lang w:val="en-US"/>
-        </w:rPr>
-        <w:t>II</w:t>
-      </w:r>
-      <w:r>
-        <w:t>.</w:t>
-      </w:r>
-    </w:p>
-    <w:p>
-      <w:pPr>
-        <w:pStyle w:val="afb"/>
-        <w:ind w:firstLine="708"/>
-      </w:pPr>
-    </w:p>
-    <w:p>
-      <w:pPr>
-        <w:pStyle w:val="afb"/>
-        <w:ind w:firstLine="0"/>
-        <w:jc w:val="center"/>
-        <w:rPr>
-          <w:i/>
-        </w:rPr>
-      </w:pPr>
-      <w:r>
-        <w:rPr>
-          <w:i/>
-        </w:rPr>
-        <w:t>Оккупация Восточной Пруссии</w:t>
-      </w:r>
-    </w:p>
-    <w:p>
-      <w:pPr>
-        <w:pStyle w:val="afb"/>
-        <w:ind w:firstLine="0"/>
-      </w:pPr>
-      <w:r>
-        <w:tab/>
-        <w:t xml:space="preserve">Роль главнокомандующего армией России занял военный деятель Фермор. </w:t>
-      </w:r>
-      <w:r>
-        <w:t>В декабре 1757 года Конференция</w:t>
-      </w:r>
-      <w:r>
-        <w:t xml:space="preserve"> утвердила новый план, итогом которого должен был стать захват столицы Восточной Пруссии – Кёнигсберга. После манифеста об безопасности мирного населения в </w:t>
-      </w:r>
-      <w:r>
-        <w:t xml:space="preserve">недавно захваченный </w:t>
-      </w:r>
-      <w:r>
-        <w:t>Л</w:t>
-      </w:r>
-      <w:r>
-        <w:t>и</w:t>
-      </w:r>
-      <w:r>
-        <w:t>би</w:t>
-      </w:r>
-      <w:r>
-        <w:t>ау явилась де</w:t>
-      </w:r>
-      <w:r>
-        <w:t>путация с заявлением, что из Кёнигсберга «во все здешние амты указы разосланы встречать и принимать»</w:t>
-      </w:r>
-      <w:r>
-        <w:rPr>
-          <w:rStyle w:val="afe"/>
-        </w:rPr>
-        <w:footnoteReference w:id="3"/>
-      </w:r>
-      <w:r>
-        <w:t xml:space="preserve"> русские войска без со</w:t>
-      </w:r>
-      <w:r>
-        <w:t>противления. Русские заняли Кёни</w:t>
-      </w:r>
-      <w:r>
-        <w:t>гсберг, а «самый въезд русского главнокомандующего в столицу Восточной Пруссии состоялся в необыкновенно торжественной обстановке»</w:t>
-      </w:r>
-      <w:r>
-        <w:rPr>
-          <w:rStyle w:val="afe"/>
-        </w:rPr>
-        <w:footnoteReference w:id="4"/>
-      </w:r>
-      <w:r>
-        <w:t>.</w:t>
-      </w:r>
-    </w:p>
-    <w:p>
-      <w:pPr>
-        <w:pStyle w:val="afb"/>
-        <w:ind w:firstLine="708"/>
-      </w:pPr>
-      <w:r>
-        <w:t>Кён</w:t>
-      </w:r>
-      <w:r>
-        <w:t>и</w:t>
-      </w:r>
-      <w:r>
-        <w:t>гсберг присоединился к России и стал её полноценной провинцией</w:t>
-      </w:r>
-      <w:r>
-        <w:t>.</w:t>
+        <w:t xml:space="preserve">11 июня 1760 </w:t>
+      </w:r>
+      <w:r>
+        <w:t>г.</w:t>
+      </w:r>
+      <w:r>
+        <w:t xml:space="preserve"> Салтыков вернулся к армии. Произошло Лигницкое сражение, в котором пруссаки одержали победу над австрийцами. </w:t>
       </w:r>
     </w:p>
     <w:p>
@@ -1473,50 +2102,272 @@
       <w:r>
         <w:lastRenderedPageBreak/>
         <w:tab/>
-      </w:r>
+        <w:t>В Петербурге приняли решение сделать новым главнокомандующем А. Б. Бутурлина, который в обществе, однако, не пользовался уважением.</w:t>
+      </w:r>
+      <w:r>
+        <w:tab/>
+        <w:t>Петербургом был принят новый план – из армии выделялось два отряда: один для операций под Кольбергом, другой для захвата Берлина.</w:t>
+      </w:r>
+    </w:p>
+    <w:p>
+      <w:pPr>
+        <w:pStyle w:val="afb"/>
+        <w:ind w:firstLine="0"/>
+      </w:pPr>
+      <w:r>
+        <w:tab/>
+        <w:t xml:space="preserve">3 октября 1760 </w:t>
+      </w:r>
+      <w:r>
+        <w:t>г.</w:t>
+      </w:r>
+      <w:r>
+        <w:t xml:space="preserve"> Тотлебен выступил к Берлину со всей конницей. Обстрел столицы начался около 2 часов дня. Вторая атака произош</w:t>
+      </w:r>
+      <w:bookmarkStart w:id="0" w:name="_GoBack"/>
+      <w:bookmarkEnd w:id="0"/>
+      <w:r>
+        <w:t>ла в 12 ночи.</w:t>
+      </w:r>
+      <w:r>
+        <w:t xml:space="preserve"> Город </w:t>
+      </w:r>
+      <w:r>
+        <w:t xml:space="preserve">сдался </w:t>
+      </w:r>
+      <w:r>
+        <w:t>и</w:t>
+      </w:r>
+      <w:r>
+        <w:t xml:space="preserve"> Тотлебен приступил к переговорам о капитуляции</w:t>
+      </w:r>
+      <w:r>
+        <w:t>.</w:t>
+      </w:r>
+    </w:p>
+    <w:p>
+      <w:pPr>
+        <w:pStyle w:val="afb"/>
+        <w:ind w:firstLine="0"/>
+      </w:pPr>
+      <w:r>
+        <w:tab/>
+        <w:t xml:space="preserve">Тотлебен вошёл в Берлин. </w:t>
+      </w:r>
+      <w:r>
+        <w:t xml:space="preserve">Он </w:t>
+      </w:r>
+      <w:r>
+        <w:t>не разрушал город</w:t>
+      </w:r>
+      <w:r>
+        <w:t>,</w:t>
+      </w:r>
+      <w:r>
+        <w:t xml:space="preserve"> лишь взял</w:t>
+      </w:r>
+      <w:r>
+        <w:t xml:space="preserve"> контрибуцию с него. В это время к Берлину</w:t>
+      </w:r>
+      <w:r>
+        <w:t xml:space="preserve"> форсированным маршем двигалась </w:t>
+      </w:r>
+      <w:r>
+        <w:t xml:space="preserve">армия Фридриха. Было принято решение </w:t>
+      </w:r>
+      <w:r>
+        <w:t>отойти от города.</w:t>
+      </w:r>
+    </w:p>
+    <w:p>
+      <w:pPr>
+        <w:pStyle w:val="afb"/>
+        <w:ind w:firstLine="0"/>
+        <w:jc w:val="center"/>
+        <w:rPr>
+          <w:i/>
+        </w:rPr>
+      </w:pPr>
+      <w:r>
+        <w:rPr>
+          <w:i/>
+        </w:rPr>
+        <w:t>Осада Кольберга</w:t>
+      </w:r>
+    </w:p>
+    <w:p>
+      <w:pPr>
+        <w:pStyle w:val="afb"/>
+        <w:ind w:firstLine="0"/>
+      </w:pPr>
+      <w:r>
+        <w:tab/>
+        <w:t xml:space="preserve">26 августа 1760 </w:t>
+      </w:r>
+      <w:r>
+        <w:t>г.</w:t>
+      </w:r>
+      <w:r>
+        <w:t xml:space="preserve"> к Кольбергу прибыл флот, а на следующий день открыл бомбардировку. 31 августа начался сильный шторм. Фридрих отправил на помощь Вернера, который сбил конные посты и вошёл в крепость. Русским пришлось отступить.</w:t>
+      </w:r>
+    </w:p>
+    <w:p>
+      <w:pPr>
+        <w:pStyle w:val="afb"/>
+        <w:ind w:firstLine="0"/>
+        <w:jc w:val="center"/>
+        <w:rPr>
+          <w:i/>
+        </w:rPr>
+      </w:pPr>
+      <w:r>
+        <w:rPr>
+          <w:i/>
+        </w:rPr>
+        <w:t>Падение Кольберга и з</w:t>
+      </w:r>
+      <w:r>
+        <w:rPr>
+          <w:i/>
+        </w:rPr>
+        <w:t>авоевание Померании</w:t>
+      </w:r>
+    </w:p>
+    <w:p>
+      <w:pPr>
+        <w:pStyle w:val="afb"/>
+        <w:ind w:firstLine="708"/>
+      </w:pPr>
       <w:r>
         <w:t>В</w:t>
       </w:r>
       <w:r>
-        <w:t xml:space="preserve">енским дипломатам не было выгодно, чтобы Россия усиливалась, ведь они боялись, что </w:t>
-      </w:r>
-      <w:r>
-        <w:t xml:space="preserve">в </w:t>
-      </w:r>
-      <w:r>
-        <w:t>будущем</w:t>
-      </w:r>
-      <w:r>
         <w:t xml:space="preserve"> </w:t>
       </w:r>
       <w:r>
-        <w:t>она может направить свои действия против Австрии.</w:t>
-      </w:r>
-    </w:p>
-    <w:p>
-      <w:pPr>
-        <w:pStyle w:val="afb"/>
-        <w:ind w:firstLine="0"/>
-      </w:pPr>
+        <w:t xml:space="preserve">плане предстоящей кампании 1761 </w:t>
+      </w:r>
+      <w:r>
+        <w:t>г.</w:t>
+      </w:r>
+      <w:r>
+        <w:t xml:space="preserve"> </w:t>
+      </w:r>
+      <w:r>
+        <w:t>проектировали начать операции взятием Кольберга, перейти Одер, открыть путь для соединения со шведами и двинуться на Берлин.</w:t>
+      </w:r>
+    </w:p>
+    <w:p>
+      <w:pPr>
+        <w:pStyle w:val="afb"/>
+        <w:ind w:firstLine="708"/>
+      </w:pPr>
+      <w:r>
+        <w:t xml:space="preserve">25 января 1761 </w:t>
+      </w:r>
+      <w:r>
+        <w:t>г.</w:t>
+      </w:r>
+      <w:r>
+        <w:t xml:space="preserve"> русская кавалерия во главе с Тотлебеном подошла к Кольбергу, но 17 февраля была вынуждена отступить. 14 мая поступил рескрипт Конференции, предписывавший идти в Силезию на соединение с Лаудоном, выделив особый корпус под командой Румянцева для осады Кольберга.</w:t>
+      </w:r>
       <w:r>
         <w:tab/>
-        <w:t>Закончив Богемско-моравскую кампанию стратегическим поражением, ничего не выиграв в ней и значительно ослабив силы, Фридрих сконцентрировал их теперь для борьбы с русскими.</w:t>
-      </w:r>
-    </w:p>
-    <w:p>
-      <w:pPr>
-        <w:pStyle w:val="afb"/>
-        <w:ind w:firstLine="0"/>
-      </w:pPr>
+      </w:r>
+      <w:r>
+        <w:t>Атаку назначали на 3 сентября</w:t>
+      </w:r>
+      <w:r>
+        <w:t xml:space="preserve"> </w:t>
+      </w:r>
+      <w:r>
+        <w:t>1761 г.</w:t>
+      </w:r>
+      <w:r>
+        <w:t xml:space="preserve"> 9-го </w:t>
+      </w:r>
+      <w:r>
+        <w:t>Лаудон взял Швейдницу. Внезапно выяснилось, что Тотлебен был предателем, его арестовали.</w:t>
+      </w:r>
+      <w:r>
+        <w:t xml:space="preserve"> </w:t>
+      </w:r>
+      <w:r>
+        <w:t xml:space="preserve">4 сентября </w:t>
+      </w:r>
+      <w:r>
+        <w:t xml:space="preserve">Румянцев </w:t>
+      </w:r>
+      <w:r>
+        <w:t>уже подступил к Кольбергу и сбил неприятеля с окрестных высот. Русские начали осаду крепости и 16 декабря Кольберг сдался.</w:t>
+      </w:r>
+    </w:p>
+    <w:p>
+      <w:pPr>
+        <w:pStyle w:val="afb"/>
+        <w:ind w:firstLine="708"/>
+      </w:pPr>
+      <w:r>
+        <w:lastRenderedPageBreak/>
+        <w:t xml:space="preserve">15 августа 1761 </w:t>
+      </w:r>
+      <w:r>
+        <w:t>г.</w:t>
+      </w:r>
+      <w:r>
+        <w:t xml:space="preserve"> между Людовиком и Карлом </w:t>
+      </w:r>
+      <w:r>
+        <w:rPr>
+          <w:lang w:val="en-US"/>
+        </w:rPr>
+        <w:t>III</w:t>
+      </w:r>
+      <w:r>
+        <w:t xml:space="preserve"> </w:t>
+      </w:r>
+      <w:r>
+        <w:t xml:space="preserve">состоялось соглашение, следствием которого явилось вступление Испании в война на стороне Франции. Англия не нуждалась более в помощи Пруссии и с начала 1762 </w:t>
+      </w:r>
+      <w:r>
+        <w:t>г.</w:t>
+      </w:r>
+      <w:r>
+        <w:t xml:space="preserve"> расторгла с нею договор о субсидиях, чем усугубило и без того сложное положение Фридриха.</w:t>
+      </w:r>
+    </w:p>
+    <w:p>
+      <w:pPr>
+        <w:pStyle w:val="afb"/>
+        <w:ind w:firstLine="708"/>
+      </w:pPr>
+      <w:r>
+        <w:t xml:space="preserve">6 января 1762 </w:t>
+      </w:r>
+      <w:r>
+        <w:t>г.</w:t>
+      </w:r>
+      <w:r>
+        <w:t>, то есть на другой день после смерти Елизаветы (о чём ещё не знал Фридрих), король написал Финкенштейну о подготовке переговоров с противниками ради спасения остатков прусской монархии, которую он хотел передать племяннику.</w:t>
+      </w:r>
       <w:r>
         <w:tab/>
-        <w:t>По соглашению австрийский фельдмаршал Даун, в случае выступления Фридриха против русских, обязывался двинуться следом за армией короля. В действительности это сделано н</w:t>
-      </w:r>
-      <w:r>
-        <w:t>е</w:t>
-      </w:r>
-      <w:r>
-        <w:t xml:space="preserve"> было, и русские остались без всякой поддержки.</w:t>
+      </w:r>
+    </w:p>
+    <w:p>
+      <w:pPr>
+        <w:pStyle w:val="afb"/>
+        <w:ind w:firstLine="0"/>
+        <w:jc w:val="center"/>
+        <w:rPr>
+          <w:i/>
+        </w:rPr>
+      </w:pPr>
+      <w:r>
+        <w:rPr>
+          <w:i/>
+        </w:rPr>
+        <w:t>Окончание войны</w:t>
       </w:r>
     </w:p>
     <w:p>
@@ -1526,148 +2377,169 @@
       </w:pPr>
       <w:r>
         <w:tab/>
-        <w:t>П</w:t>
-      </w:r>
-      <w:r>
-        <w:t>о новому плану отряд Рязанова отправили к Кольбергу, в то время как главная армия собиралась приступить наконец к действиям под Кюстрином.</w:t>
-      </w:r>
-    </w:p>
-    <w:p>
-      <w:pPr>
-        <w:pStyle w:val="afb"/>
-        <w:ind w:firstLine="0"/>
-      </w:pPr>
-    </w:p>
-    <w:p>
-      <w:pPr>
-        <w:pStyle w:val="afb"/>
-        <w:ind w:firstLine="0"/>
+        <w:t xml:space="preserve">5 января 1762 </w:t>
+      </w:r>
+      <w:r>
+        <w:t>г.</w:t>
+      </w:r>
+      <w:r>
+        <w:t xml:space="preserve"> в Петербурге было опубликовано сообщение о взятии</w:t>
+      </w:r>
+      <w:r>
+        <w:t xml:space="preserve"> Кольберга. В тот же день</w:t>
+      </w:r>
+      <w:r>
+        <w:t xml:space="preserve"> умерла императрица Елизавета.</w:t>
+      </w:r>
+    </w:p>
+    <w:p>
+      <w:pPr>
+        <w:pStyle w:val="afb"/>
+        <w:ind w:firstLine="0"/>
+      </w:pPr>
+      <w:r>
+        <w:tab/>
+        <w:t xml:space="preserve">Швеция вышла из войны 22 мая 1762 </w:t>
+      </w:r>
+      <w:r>
+        <w:t>г.</w:t>
+      </w:r>
+      <w:r>
+        <w:t xml:space="preserve"> по договору в Гамбурге. 24 ноября того же </w:t>
+      </w:r>
+      <w:r>
+        <w:t>г.</w:t>
+      </w:r>
+      <w:r>
+        <w:t xml:space="preserve"> Вена подписала с Фридрихом перемирие. Осенью 1762 </w:t>
+      </w:r>
+      <w:r>
+        <w:t>г.</w:t>
+      </w:r>
+      <w:r>
+        <w:t xml:space="preserve"> начались переговоры между Францией и Испанией, с одной стороны, и Англией – с другой. </w:t>
+      </w:r>
+      <w:r>
+        <w:t>У</w:t>
+      </w:r>
+      <w:r>
+        <w:t xml:space="preserve">словия, обеспечивавшие новые британские колониальные приобретения, были подписаны в Фонтенбло 3 ноября 1762 </w:t>
+      </w:r>
+      <w:r>
+        <w:t>г</w:t>
+      </w:r>
+      <w:r>
+        <w:t xml:space="preserve">. Мирный трактат окончательно утверждён в Париже 10 февраля 1763 </w:t>
+      </w:r>
+      <w:r>
+        <w:t>г</w:t>
+      </w:r>
+      <w:r>
+        <w:t xml:space="preserve">. </w:t>
+      </w:r>
+    </w:p>
+    <w:p>
+      <w:pPr>
+        <w:pStyle w:val="afb"/>
+        <w:ind w:firstLine="0"/>
+      </w:pPr>
+      <w:r>
+        <w:tab/>
+        <w:t>Австрия приступила к переговорам с Пруссией при посредн</w:t>
+      </w:r>
+      <w:r>
+        <w:t>и</w:t>
+      </w:r>
+      <w:r>
+        <w:t>честве Саксонии осенью 176</w:t>
+      </w:r>
+      <w:r>
+        <w:t>2</w:t>
+      </w:r>
+      <w:r>
+        <w:t xml:space="preserve"> </w:t>
+      </w:r>
+      <w:r>
+        <w:t>г. и 15 февраля 1763 г.</w:t>
+      </w:r>
+      <w:r>
+        <w:t xml:space="preserve"> подписала с ней в замке Губертсбург мирный договор, установивший </w:t>
+      </w:r>
+      <w:r>
+        <w:rPr>
+          <w:lang w:val="en-US"/>
+        </w:rPr>
+        <w:t>status</w:t>
+      </w:r>
+      <w:r>
+        <w:t xml:space="preserve"> </w:t>
+      </w:r>
+      <w:r>
+        <w:rPr>
+          <w:lang w:val="en-US"/>
+        </w:rPr>
+        <w:t>quo</w:t>
+      </w:r>
+      <w:r>
+        <w:t xml:space="preserve"> </w:t>
+      </w:r>
+      <w:r>
+        <w:rPr>
+          <w:lang w:val="en-US"/>
+        </w:rPr>
+        <w:t>ante</w:t>
+      </w:r>
+      <w:r>
+        <w:t xml:space="preserve"> </w:t>
+      </w:r>
+      <w:r>
+        <w:rPr>
+          <w:lang w:val="en-US"/>
+        </w:rPr>
+        <w:t>bellum</w:t>
+      </w:r>
+    </w:p>
+    <w:p>
+      <w:pPr>
+        <w:pStyle w:val="afb"/>
+        <w:ind w:firstLine="708"/>
+      </w:pPr>
+      <w:r>
+        <w:t xml:space="preserve">В итоге, карта Европы осталась </w:t>
+      </w:r>
+      <w:r>
+        <w:t>прежней</w:t>
+      </w:r>
+      <w:r>
+        <w:t xml:space="preserve">, как и </w:t>
+      </w:r>
+      <w:r>
+        <w:t>перед войной</w:t>
+      </w:r>
+      <w:r>
+        <w:t>.</w:t>
+      </w:r>
+    </w:p>
+    <w:p>
+      <w:pPr>
+        <w:pStyle w:val="afb"/>
+        <w:ind w:left="1069" w:firstLine="0"/>
         <w:jc w:val="center"/>
         <w:rPr>
-          <w:i/>
-        </w:rPr>
-      </w:pPr>
-      <w:r>
-        <w:rPr>
-          <w:i/>
-        </w:rPr>
-        <w:t>Осада Кюстрина. С</w:t>
-      </w:r>
-      <w:r>
-        <w:rPr>
-          <w:i/>
-        </w:rPr>
-        <w:t>ражение при Цорндорфе</w:t>
-      </w:r>
-    </w:p>
-    <w:p>
-      <w:pPr>
-        <w:pStyle w:val="afb"/>
-        <w:ind w:firstLine="0"/>
-      </w:pPr>
-      <w:r>
-        <w:tab/>
-        <w:t>14 августа 1758 года главная армия н</w:t>
-      </w:r>
-      <w:r>
-        <w:t>ачала операции против Кюстрина.</w:t>
-      </w:r>
-      <w:r>
-        <w:t xml:space="preserve"> В 9 часов утра на занятых позициях при Цорндорфе начался обстрел Фридрихом русских, который длился 2 часа. Русские сражались очень храбро и твёрдо: «Сам король ужаснулся, увидев с какой непоколебимостью дралась наша пехота»</w:t>
-      </w:r>
-      <w:r>
-        <w:rPr>
-          <w:rStyle w:val="afe"/>
-        </w:rPr>
-        <w:footnoteReference w:id="5"/>
-      </w:r>
-      <w:r>
-        <w:t>. Битва закончилась около 7 часов вечера. На следующий день Фридрих попытался атаковать, но ничего не получилось, все были слишком истощены.</w:t>
-      </w:r>
-    </w:p>
-    <w:p>
-      <w:pPr>
-        <w:pStyle w:val="afb"/>
-        <w:ind w:firstLine="0"/>
-      </w:pPr>
-      <w:r>
-        <w:tab/>
-        <w:t>Данное сражение не было выиграно ни русскими ни австрийцами, обеим армиям пришлось отступить. Однако и та и другая сто</w:t>
-      </w:r>
-      <w:r>
-        <w:t>рона считали себя победителями.</w:t>
-      </w:r>
-    </w:p>
-    <w:p>
-      <w:pPr>
-        <w:pStyle w:val="afb"/>
-        <w:ind w:firstLine="0"/>
-      </w:pPr>
-      <w:r>
-        <w:tab/>
-        <w:t>14 октября 1758 года Фридрих потерпел жёсткое поражение при Гохкирхене против Австрии.</w:t>
-      </w:r>
-    </w:p>
-    <w:p>
-      <w:pPr>
-        <w:pStyle w:val="afb"/>
-        <w:ind w:firstLine="0"/>
-      </w:pPr>
-    </w:p>
-    <w:p>
-      <w:pPr>
-        <w:pStyle w:val="afb"/>
-        <w:ind w:firstLine="0"/>
-        <w:jc w:val="center"/>
-        <w:rPr>
-          <w:i/>
-        </w:rPr>
-      </w:pPr>
-      <w:r>
-        <w:rPr>
-          <w:i/>
-        </w:rPr>
-        <w:t>Отступление 1758 г.</w:t>
-      </w:r>
-    </w:p>
-    <w:p>
-      <w:pPr>
-        <w:pStyle w:val="afb"/>
-        <w:ind w:firstLine="0"/>
-      </w:pPr>
-      <w:r>
-        <w:tab/>
-        <w:t xml:space="preserve">6 сентября 1758 года главнокомандующий русской армией Фермор собрал совет, который постановил осадить Кольберг, идя через Солдин на </w:t>
-      </w:r>
-      <w:r>
-        <w:t>Старг</w:t>
-      </w:r>
-      <w:r>
-        <w:t>а</w:t>
-      </w:r>
-      <w:r>
-        <w:t>р</w:t>
-      </w:r>
-      <w:r>
-        <w:t xml:space="preserve">д. 26 сентября русские передовые части вступили в </w:t>
-      </w:r>
-      <w:r>
-        <w:t xml:space="preserve">Старгард </w:t>
-      </w:r>
-      <w:r>
-        <w:t>и заняли его 30 сентября. Особый отряд направили на Кольберг, однако операцию пришлось отменить и начать отступление.</w:t>
-      </w:r>
-    </w:p>
-    <w:p>
-      <w:pPr>
-        <w:pStyle w:val="afb"/>
-        <w:ind w:firstLine="0"/>
-      </w:pPr>
-      <w:r>
-        <w:tab/>
-      </w:r>
-      <w:r>
-        <w:t xml:space="preserve">Желая обезопасить себя от нападения британского флота Россия и Швеция заключили в марте 1759 года договор, к которому позже присоединились Франция и Дания. </w:t>
+          <w:b/>
+        </w:rPr>
+      </w:pPr>
+      <w:r>
+        <w:rPr>
+          <w:b/>
+        </w:rPr>
+        <w:t>Каковы итоги семилетней войны для Российской империи</w:t>
+      </w:r>
+      <w:r>
+        <w:rPr>
+          <w:b/>
+        </w:rPr>
+        <w:t>?</w:t>
       </w:r>
     </w:p>
     <w:p>
@@ -1676,362 +2548,43 @@
         <w:ind w:firstLine="708"/>
       </w:pPr>
       <w:r>
-        <w:t xml:space="preserve">Франция подписала соглашение с Австрией, к которому в 1760 году присоединилась и Россия. </w:t>
-      </w:r>
-    </w:p>
-    <w:p>
-      <w:pPr>
-        <w:pStyle w:val="afb"/>
-        <w:ind w:firstLine="0"/>
-      </w:pPr>
-    </w:p>
-    <w:p>
-      <w:pPr>
-        <w:pStyle w:val="afb"/>
-        <w:ind w:firstLine="0"/>
-        <w:jc w:val="center"/>
-        <w:rPr>
-          <w:i/>
-        </w:rPr>
-      </w:pPr>
-      <w:r>
-        <w:rPr>
-          <w:i/>
-        </w:rPr>
-        <w:t>Н</w:t>
-      </w:r>
-      <w:r>
-        <w:rPr>
-          <w:i/>
-        </w:rPr>
-        <w:t>ачало кампании 1759 г.</w:t>
-      </w:r>
-    </w:p>
-    <w:p>
-      <w:pPr>
-        <w:pStyle w:val="afb"/>
-        <w:ind w:firstLine="0"/>
-      </w:pPr>
-      <w:r>
-        <w:tab/>
-        <w:t xml:space="preserve">В конце января 1759 года Фермор получил приказание сдать командование Фролову-Багрееву. Тем не менее </w:t>
-      </w:r>
-      <w:r>
-        <w:t>он</w:t>
-      </w:r>
-      <w:r>
-        <w:t xml:space="preserve"> продолжил участвовать в армии, но теперь имел более низкое звание. Однако затем роль главнокомандующего получил П. С. Салтыков. 14 июня 1759 года был окончательно утверждён план предстоящей кампании, по которому главные силы армии направлялись к </w:t>
-      </w:r>
-      <w:r>
-        <w:t>Каролату</w:t>
-      </w:r>
-      <w:r>
-        <w:t xml:space="preserve">, или при особых обстоятельствах к Кроссену. Там 18-19 июля армии австрийцев и русских должны были </w:t>
-      </w:r>
-      <w:r>
-        <w:t>встретиться. Предпола</w:t>
-      </w:r>
-      <w:r>
-        <w:t>галось собрать контрибуции, испортить канал у Франкфурта и сделать попытку набега на Берлин</w:t>
+        <w:t>После смерти</w:t>
+      </w:r>
+      <w:r>
+        <w:t xml:space="preserve"> Елизаветы Петровны</w:t>
+      </w:r>
+      <w:r>
+        <w:t xml:space="preserve"> на престол взошёл Пётр </w:t>
+      </w:r>
+      <w:r>
+        <w:rPr>
+          <w:lang w:val="en-US"/>
+        </w:rPr>
+        <w:t>III</w:t>
       </w:r>
       <w:r>
         <w:t>.</w:t>
       </w:r>
-    </w:p>
-    <w:p>
-      <w:pPr>
-        <w:pStyle w:val="afb"/>
-        <w:ind w:firstLine="0"/>
-        <w:jc w:val="center"/>
-        <w:rPr>
-          <w:b/>
-        </w:rPr>
-      </w:pPr>
-    </w:p>
-    <w:p>
-      <w:pPr>
-        <w:pStyle w:val="afb"/>
-        <w:ind w:firstLine="0"/>
-        <w:jc w:val="center"/>
-        <w:rPr>
-          <w:i/>
-        </w:rPr>
-      </w:pPr>
-      <w:r>
-        <w:rPr>
-          <w:i/>
-        </w:rPr>
-        <w:t>Битва при Пальциге</w:t>
-      </w:r>
-    </w:p>
-    <w:p>
-      <w:pPr>
-        <w:pStyle w:val="afb"/>
-        <w:ind w:firstLine="0"/>
-      </w:pPr>
-      <w:r>
-        <w:tab/>
-        <w:t xml:space="preserve"> Русская армия продвигалась быстро и остановилась у деревни Пальциг. В 4 часа утра пруссаки начали канонаду по позициям русских. Сражение кончилось в 8 часов вечера победой русских.</w:t>
-      </w:r>
-    </w:p>
-    <w:p>
-      <w:pPr>
-        <w:pStyle w:val="afb"/>
-        <w:ind w:firstLine="0"/>
-      </w:pPr>
-    </w:p>
-    <w:p>
-      <w:pPr>
-        <w:pStyle w:val="afb"/>
-        <w:ind w:firstLine="0"/>
-        <w:jc w:val="center"/>
-        <w:rPr>
-          <w:i/>
-        </w:rPr>
-      </w:pPr>
-      <w:r>
-        <w:rPr>
-          <w:i/>
-        </w:rPr>
-        <w:lastRenderedPageBreak/>
-        <w:t>Сражение при Кунерсдорфе</w:t>
-      </w:r>
-    </w:p>
-    <w:p>
-      <w:pPr>
-        <w:pStyle w:val="afb"/>
-        <w:ind w:firstLine="0"/>
-      </w:pPr>
-      <w:r>
-        <w:tab/>
-        <w:t xml:space="preserve">Салтыков предложил </w:t>
-      </w:r>
-      <w:r>
-        <w:t>австрийскому военачальнику Лаудону</w:t>
-      </w:r>
-      <w:r>
-        <w:t xml:space="preserve"> вести корпус на Франкфурт, куда он решил двинуться и сам. 1 августа</w:t>
-      </w:r>
-      <w:r>
-        <w:t xml:space="preserve"> главнокомандующий армией России</w:t>
-      </w:r>
-      <w:r>
-        <w:t xml:space="preserve"> прибыл на место</w:t>
-      </w:r>
-      <w:r>
-        <w:t>. Началась бомбардировка Франкфурта, после че</w:t>
-      </w:r>
-      <w:r>
-        <w:t>го город сдался.</w:t>
-      </w:r>
-    </w:p>
-    <w:p>
-      <w:pPr>
-        <w:pStyle w:val="afb"/>
-        <w:ind w:firstLine="0"/>
-      </w:pPr>
-      <w:r>
-        <w:tab/>
-        <w:t>Следующий бой Салтыков решил принять у деревни Кунерсдорф. Примерно в 9 часов утра прусская артиллерия открыла к</w:t>
-      </w:r>
-      <w:r>
-        <w:t>ано</w:t>
-      </w:r>
-      <w:r>
-        <w:t xml:space="preserve">наду. Русские отвечали энергичным огнём. Около 11 часов появились крупные прусские силы с конницей. </w:t>
-      </w:r>
-    </w:p>
-    <w:p>
-      <w:pPr>
-        <w:pStyle w:val="afb"/>
-        <w:ind w:firstLine="0"/>
-      </w:pPr>
-      <w:r>
-        <w:tab/>
-        <w:t>В ит</w:t>
-      </w:r>
-      <w:r>
-        <w:t>оге армия</w:t>
-      </w:r>
-      <w:r>
-        <w:t xml:space="preserve"> Пруссии</w:t>
-      </w:r>
-      <w:r>
-        <w:t xml:space="preserve"> была разбита, а </w:t>
-      </w:r>
-      <w:r>
-        <w:t>русские одержали победу</w:t>
+      <w:r>
+        <w:t xml:space="preserve"> 16 марта 1762 </w:t>
+      </w:r>
+      <w:r>
+        <w:t>г.</w:t>
+      </w:r>
+      <w:r>
+        <w:t xml:space="preserve"> новый император утвердил перемирие с Пруссией. 5 марта между Россией и Пруссией был подписан трактат, по которому Фридрих получал все территории, занятые русскими. Особый пункт предусматривал начало переговоров о заключении русско-прусского союза. Этим сепаратским миром </w:t>
+      </w:r>
+      <w:r>
+        <w:t>были испорчены</w:t>
+      </w:r>
+      <w:r>
+        <w:t xml:space="preserve"> отношения с Францие</w:t>
+      </w:r>
+      <w:r>
+        <w:t>й и Австрией</w:t>
       </w:r>
       <w:r>
         <w:t>.</w:t>
-      </w:r>
-      <w:r>
-        <w:t xml:space="preserve"> </w:t>
-      </w:r>
-      <w:r>
-        <w:t>Ф</w:t>
-      </w:r>
-      <w:r>
-        <w:t>ридрих был в полном упадке духа и собир</w:t>
-      </w:r>
-      <w:r>
-        <w:t xml:space="preserve">ался </w:t>
-      </w:r>
-      <w:r>
-        <w:t>совершить самоубийство</w:t>
-      </w:r>
-      <w:r>
-        <w:t>.</w:t>
-      </w:r>
-    </w:p>
-    <w:p>
-      <w:pPr>
-        <w:pStyle w:val="afb"/>
-        <w:ind w:firstLine="0"/>
-      </w:pPr>
-    </w:p>
-    <w:p>
-      <w:pPr>
-        <w:pStyle w:val="afb"/>
-        <w:ind w:firstLine="0"/>
-        <w:jc w:val="center"/>
-        <w:rPr>
-          <w:i/>
-        </w:rPr>
-      </w:pPr>
-      <w:r>
-        <w:rPr>
-          <w:i/>
-        </w:rPr>
-        <w:t>Осенняя кампания 1759 г.</w:t>
-      </w:r>
-    </w:p>
-    <w:p>
-      <w:pPr>
-        <w:pStyle w:val="afb"/>
-        <w:ind w:firstLine="0"/>
-      </w:pPr>
-      <w:r>
-        <w:tab/>
-        <w:t>Кунерсдорфская победа открывала русским дорогу на Берлин. Однако поход был отменён из-за того, что австрийский главнокомандующий Даун отказался от этой идеи</w:t>
-      </w:r>
-      <w:r>
-        <w:t>.</w:t>
-      </w:r>
-      <w:r>
-        <w:t xml:space="preserve"> Армии России пришлось отступить на зимние квартиры.</w:t>
-      </w:r>
-      <w:r>
-        <w:t xml:space="preserve"> </w:t>
-      </w:r>
-      <w:r>
-        <w:t xml:space="preserve">Снова </w:t>
-      </w:r>
-      <w:r>
-        <w:t>русская</w:t>
-      </w:r>
-      <w:r>
-        <w:t xml:space="preserve"> и </w:t>
-      </w:r>
-      <w:r>
-        <w:t xml:space="preserve">австрийская армии </w:t>
-      </w:r>
-      <w:r>
-        <w:t>разошлись</w:t>
-      </w:r>
-      <w:r>
-        <w:t>. 7 сентября 1759 года Фридрих с восторгом рассказал Финкенштейну о том, что</w:t>
-      </w:r>
-      <w:r>
-        <w:t xml:space="preserve"> русские</w:t>
-      </w:r>
-      <w:r>
-        <w:t xml:space="preserve"> и австрийцы рассорились. «Э</w:t>
-      </w:r>
-      <w:r>
-        <w:t>ти люди ведут себя как пьяные»</w:t>
-      </w:r>
-      <w:r>
-        <w:rPr>
-          <w:rStyle w:val="afe"/>
-        </w:rPr>
-        <w:footnoteReference w:id="6"/>
-      </w:r>
-      <w:r>
-        <w:t xml:space="preserve"> - говорил</w:t>
-      </w:r>
-      <w:r>
-        <w:t xml:space="preserve"> Фридрих.</w:t>
-      </w:r>
-    </w:p>
-    <w:p>
-      <w:pPr>
-        <w:pStyle w:val="afb"/>
-        <w:ind w:firstLine="0"/>
-      </w:pPr>
-      <w:r>
-        <w:tab/>
-        <w:t>Франция была истощена и желала поскорее закончить войну. Возможность сепаратного</w:t>
-      </w:r>
-      <w:r>
-        <w:t xml:space="preserve"> мира между Францией и Пруссией</w:t>
-      </w:r>
-      <w:r>
-        <w:t xml:space="preserve"> беспокоила Австрию. </w:t>
-      </w:r>
-      <w:r>
-        <w:t>Она осознала, что теперь е</w:t>
-      </w:r>
-      <w:r>
-        <w:t>й приходилось</w:t>
-      </w:r>
-      <w:r>
-        <w:t xml:space="preserve"> надеется только на Россию</w:t>
-      </w:r>
-      <w:r>
-        <w:t xml:space="preserve">, без которой она не могла рассчитывать на </w:t>
-      </w:r>
-      <w:r>
-        <w:t>возвращение</w:t>
-      </w:r>
-      <w:r>
-        <w:t xml:space="preserve"> Силезии и графства Глац</w:t>
-      </w:r>
-      <w:r>
-        <w:t>.</w:t>
-      </w:r>
-      <w:r>
-        <w:t xml:space="preserve"> В </w:t>
-      </w:r>
-      <w:r>
-        <w:t>Петербурге</w:t>
-      </w:r>
-      <w:r>
-        <w:t xml:space="preserve"> поступили заверения в </w:t>
-      </w:r>
-      <w:r>
-        <w:t>преданности Австрии и прос</w:t>
-      </w:r>
-      <w:r>
-        <w:t>ь</w:t>
-      </w:r>
-      <w:r>
-        <w:t xml:space="preserve">ба подтвердить прежние обязательства. Вена </w:t>
-      </w:r>
-      <w:r>
-        <w:t>по</w:t>
-      </w:r>
-      <w:r>
-        <w:t xml:space="preserve">обещала приложить все </w:t>
-      </w:r>
-      <w:r>
-        <w:t>усилия</w:t>
-      </w:r>
-      <w:r>
-        <w:t xml:space="preserve"> для удовлетворения претензий </w:t>
-      </w:r>
-      <w:r>
-        <w:t>Петербурга.</w:t>
       </w:r>
     </w:p>
     <w:p>
@@ -2042,33 +2595,19 @@
       <w:r>
         <w:lastRenderedPageBreak/>
         <w:tab/>
-        <w:t>Вопреки обязательству Австрии не заключать без ведома Франции договоров с Россией, Эстергази под давлением Воронцова 23 марта 1760 года подписал соглашение. Франции не удалось заключить мира с Англией и поэтому ей пришлось оставаться верным союзником.</w:t>
-      </w:r>
-    </w:p>
-    <w:p>
-      <w:pPr>
-        <w:pStyle w:val="afb"/>
-        <w:ind w:firstLine="0"/>
-        <w:jc w:val="center"/>
-        <w:rPr>
-          <w:b/>
-        </w:rPr>
-      </w:pPr>
-    </w:p>
-    <w:p>
-      <w:pPr>
-        <w:pStyle w:val="afb"/>
-        <w:ind w:firstLine="0"/>
-        <w:jc w:val="center"/>
-        <w:rPr>
-          <w:i/>
-        </w:rPr>
-      </w:pPr>
-      <w:r>
-        <w:rPr>
-          <w:i/>
-        </w:rPr>
-        <w:t>План последующих действий</w:t>
+        <w:t xml:space="preserve">Пётр решил начать войну против Дании, которую все считали совершенно нецелесообразной. Вокруг себя </w:t>
+      </w:r>
+      <w:r>
+        <w:t>он</w:t>
+      </w:r>
+      <w:r>
+        <w:t xml:space="preserve"> поставил людей преимущественно пруссаков, ведь </w:t>
+      </w:r>
+      <w:r>
+        <w:t>новый император</w:t>
+      </w:r>
+      <w:r>
+        <w:t xml:space="preserve"> ненавидел русских. </w:t>
       </w:r>
     </w:p>
     <w:p>
@@ -2078,526 +2617,13 @@
       </w:pPr>
       <w:r>
         <w:tab/>
-        <w:t xml:space="preserve">11 июня 1760 года Салтыков вернулся к армии. Произошло Лигницкое сражение, в котором пруссаки одержали победу над австрийцами. </w:t>
-      </w:r>
-    </w:p>
-    <w:p>
-      <w:pPr>
-        <w:pStyle w:val="afb"/>
-        <w:ind w:firstLine="0"/>
-      </w:pPr>
-      <w:r>
-        <w:tab/>
-        <w:t>В Петербурге приняли решение сделать новым главнокомандующем А. Б. Бутурлина, который в обществе, однако, не пользовался уважением.</w:t>
-      </w:r>
-      <w:r>
-        <w:tab/>
-        <w:t>Петербургом был принят новый план – из армии выделялось два отряда: один для операций под Кольбергом, другой для захвата Берл</w:t>
-      </w:r>
-      <w:bookmarkStart w:id="0" w:name="_GoBack"/>
-      <w:bookmarkEnd w:id="0"/>
-      <w:r>
-        <w:t>ина.</w:t>
-      </w:r>
-    </w:p>
-    <w:p>
-      <w:pPr>
-        <w:pStyle w:val="afb"/>
-        <w:ind w:firstLine="0"/>
-      </w:pPr>
-      <w:r>
-        <w:tab/>
-        <w:t>3 октября 1760 года Тотлебен выступил к Берлину со всей конницей. Обстрел столицы начался около 2 часов дня. Вторая атака произошла в 12 ночи.</w:t>
-      </w:r>
-      <w:r>
-        <w:t xml:space="preserve"> Город </w:t>
-      </w:r>
-      <w:r>
-        <w:t xml:space="preserve">сдался </w:t>
-      </w:r>
-      <w:r>
-        <w:t>и</w:t>
-      </w:r>
-      <w:r>
-        <w:t xml:space="preserve"> Тотлебен приступил к переговорам о капитуляции</w:t>
-      </w:r>
-      <w:r>
-        <w:t>.</w:t>
-      </w:r>
-    </w:p>
-    <w:p>
-      <w:pPr>
-        <w:pStyle w:val="afb"/>
-        <w:ind w:firstLine="0"/>
-      </w:pPr>
-      <w:r>
-        <w:tab/>
-        <w:t xml:space="preserve">Тотлебен вошёл в Берлин. </w:t>
-      </w:r>
-      <w:r>
-        <w:t xml:space="preserve">Он </w:t>
-      </w:r>
-      <w:r>
-        <w:t>не разрушал город</w:t>
-      </w:r>
-      <w:r>
-        <w:t>, как ему было приказано, лишь взял</w:t>
-      </w:r>
-      <w:r>
-        <w:t xml:space="preserve"> контрибуцию с него. В это время к Берлину форсированным маршем двигалась 70-тысячная армия Фридриха. Было принято решение </w:t>
-      </w:r>
-      <w:r>
-        <w:t>отойти от города.</w:t>
-      </w:r>
-    </w:p>
-    <w:p>
-      <w:pPr>
-        <w:pStyle w:val="afb"/>
-        <w:ind w:firstLine="0"/>
-        <w:jc w:val="center"/>
-        <w:rPr>
-          <w:b/>
-        </w:rPr>
-      </w:pPr>
-    </w:p>
-    <w:p>
-      <w:pPr>
-        <w:pStyle w:val="afb"/>
-        <w:ind w:firstLine="0"/>
-        <w:jc w:val="center"/>
-        <w:rPr>
-          <w:i/>
-        </w:rPr>
-      </w:pPr>
-      <w:r>
-        <w:rPr>
-          <w:i/>
-        </w:rPr>
-        <w:t>Осада Кольберга</w:t>
-      </w:r>
-    </w:p>
-    <w:p>
-      <w:pPr>
-        <w:pStyle w:val="afb"/>
-        <w:ind w:firstLine="0"/>
-      </w:pPr>
-      <w:r>
-        <w:tab/>
-        <w:t>26 августа 1760 года к Кольбергу прибыл флот, а на следующий день открыл бомбардировку. 31 августа начался сильный шторм. Фридрих отправил на помощь Вернера, который сбил конные посты и вошёл в крепость. Русским пришлось отступить.</w:t>
-      </w:r>
-    </w:p>
-    <w:p>
-      <w:pPr>
-        <w:pStyle w:val="afb"/>
-        <w:ind w:firstLine="0"/>
-        <w:jc w:val="center"/>
-        <w:rPr>
-          <w:b/>
-        </w:rPr>
-      </w:pPr>
-    </w:p>
-    <w:p>
-      <w:pPr>
-        <w:pStyle w:val="afb"/>
-        <w:ind w:firstLine="0"/>
-        <w:jc w:val="center"/>
-        <w:rPr>
-          <w:i/>
-        </w:rPr>
-      </w:pPr>
-      <w:r>
-        <w:rPr>
-          <w:i/>
-        </w:rPr>
-        <w:t>Падение Кольберга и з</w:t>
-      </w:r>
-      <w:r>
-        <w:rPr>
-          <w:i/>
-        </w:rPr>
-        <w:t>авоевание Померании</w:t>
-      </w:r>
-    </w:p>
-    <w:p>
-      <w:pPr>
-        <w:pStyle w:val="afb"/>
-        <w:ind w:firstLine="708"/>
-      </w:pPr>
-      <w:r>
-        <w:lastRenderedPageBreak/>
-        <w:t>В</w:t>
-      </w:r>
-      <w:r>
-        <w:t xml:space="preserve"> </w:t>
-      </w:r>
-      <w:r>
-        <w:t xml:space="preserve">плане предстоящей кампании 1761 года </w:t>
-      </w:r>
-      <w:r>
-        <w:t>проектировали начать операции взятием Кольберга, перейти Одер, открыть путь для соединения со шведами и двинуться на Берлин.</w:t>
-      </w:r>
-    </w:p>
-    <w:p>
-      <w:pPr>
-        <w:pStyle w:val="afb"/>
-        <w:ind w:firstLine="708"/>
-      </w:pPr>
-      <w:r>
-        <w:t xml:space="preserve">25 января 1761 </w:t>
-      </w:r>
-      <w:r>
-        <w:t>г.</w:t>
-      </w:r>
-      <w:r>
-        <w:t xml:space="preserve"> русская кавалерия во главе с Тотлебеном подошла к Кольбергу, но 17 февраля была вынуждена отступить. 14 мая поступил рескрипт Конференции, предписывавший идти в Силезию на соединение с Лаудоном, выделив особый корпус под командой Румянцева для осады Кольберга.</w:t>
-      </w:r>
-    </w:p>
-    <w:p>
-      <w:pPr>
-        <w:pStyle w:val="afb"/>
-        <w:ind w:firstLine="708"/>
-      </w:pPr>
-      <w:r>
-        <w:t>Атаку назначали на 3 сентября</w:t>
-      </w:r>
-      <w:r>
-        <w:t xml:space="preserve"> </w:t>
-      </w:r>
-      <w:r>
-        <w:t>1761 г.</w:t>
-      </w:r>
-      <w:r>
-        <w:t xml:space="preserve"> 9-го </w:t>
-      </w:r>
-      <w:r>
-        <w:t>Лаудон взял Швейдницу. Внезапно выяснилось, что Тотлебен был предателем, его арестовали.</w:t>
-      </w:r>
-    </w:p>
-    <w:p>
-      <w:pPr>
-        <w:pStyle w:val="afb"/>
-        <w:ind w:firstLine="708"/>
-      </w:pPr>
-      <w:r>
-        <w:t xml:space="preserve">4 сентября </w:t>
-      </w:r>
-      <w:r>
-        <w:t xml:space="preserve">Румянцев </w:t>
-      </w:r>
-      <w:r>
-        <w:t>уже подступил к Кольбергу и сбил неприятеля с окрестных высот. Русские начали осаду крепости и 16 декабря Кольберг сдался.</w:t>
-      </w:r>
-    </w:p>
-    <w:p>
-      <w:pPr>
-        <w:pStyle w:val="afb"/>
-        <w:ind w:firstLine="708"/>
-      </w:pPr>
-      <w:r>
-        <w:t xml:space="preserve">15 августа 1761 </w:t>
-      </w:r>
-      <w:r>
-        <w:t>г.</w:t>
-      </w:r>
-      <w:r>
-        <w:t xml:space="preserve"> между Людовиком и Карлом </w:t>
-      </w:r>
-      <w:r>
-        <w:rPr>
-          <w:lang w:val="en-US"/>
-        </w:rPr>
-        <w:t>III</w:t>
-      </w:r>
-      <w:r>
-        <w:t xml:space="preserve"> </w:t>
-      </w:r>
-      <w:r>
-        <w:t xml:space="preserve">состоялось соглашение, следствием которого явилось вступление Испании в война на стороне Франции. </w:t>
-      </w:r>
-    </w:p>
-    <w:p>
-      <w:pPr>
-        <w:pStyle w:val="afb"/>
-        <w:ind w:firstLine="708"/>
-      </w:pPr>
-      <w:r>
-        <w:t>Англия не нуждалась более в помощи Пруссии и с начала 1762 года расторгла с нею договор о субсидиях, чем усугубило и без того сложное положение Фридриха.</w:t>
-      </w:r>
-    </w:p>
-    <w:p>
-      <w:pPr>
-        <w:pStyle w:val="afb"/>
-        <w:ind w:firstLine="708"/>
-        <w:rPr>
-          <w:lang w:val="en-US"/>
-        </w:rPr>
-      </w:pPr>
-      <w:r>
-        <w:t>6 января 1762 года, то есть на другой день после смерти Елизаветы (о чём ещё не знал Фридрих), король написал Финкенштейну о подготовке переговоров с противниками ради спасения остатков прусской монархии, которую он хотел передать племяннику.</w:t>
-      </w:r>
-      <w:r>
-        <w:tab/>
-      </w:r>
-    </w:p>
-    <w:p>
-      <w:pPr>
-        <w:pStyle w:val="afb"/>
-        <w:ind w:firstLine="708"/>
-      </w:pPr>
-    </w:p>
-    <w:p>
-      <w:pPr>
-        <w:pStyle w:val="afb"/>
-        <w:ind w:firstLine="0"/>
-        <w:jc w:val="center"/>
-        <w:rPr>
-          <w:i/>
-        </w:rPr>
-      </w:pPr>
-      <w:r>
-        <w:rPr>
-          <w:i/>
-        </w:rPr>
-        <w:t>Окончание войны</w:t>
-      </w:r>
-    </w:p>
-    <w:p>
-      <w:pPr>
-        <w:pStyle w:val="afb"/>
-        <w:ind w:firstLine="0"/>
-      </w:pPr>
-      <w:r>
-        <w:tab/>
-        <w:t>5 января 1762 года в Петербурге было опубликовано сообщение о взятии</w:t>
-      </w:r>
-      <w:r>
-        <w:t xml:space="preserve"> Кольберга. В тот же день</w:t>
-      </w:r>
-      <w:r>
-        <w:t xml:space="preserve"> умерла императрица Елизавета.</w:t>
-      </w:r>
-    </w:p>
-    <w:p>
-      <w:pPr>
-        <w:pStyle w:val="afb"/>
-        <w:ind w:firstLine="0"/>
-      </w:pPr>
-      <w:r>
-        <w:tab/>
-        <w:t xml:space="preserve">Швеция вышла из войны 22 мая 1762 </w:t>
-      </w:r>
-      <w:r>
-        <w:t>г.</w:t>
-      </w:r>
-      <w:r>
-        <w:t xml:space="preserve"> по договору в Гамбурге. 24 ноября того же года Вена подписала с Фридрихом перемирие. Осенью </w:t>
-      </w:r>
-      <w:r>
-        <w:lastRenderedPageBreak/>
-        <w:t xml:space="preserve">1762 года начались переговоры между Францией и Испанией, с одной стороны, и Англией – с другой. </w:t>
-      </w:r>
-      <w:r>
-        <w:t>У</w:t>
-      </w:r>
-      <w:r>
-        <w:t xml:space="preserve">словия, обеспечивавшие новые британские колониальные приобретения, были подписаны в Фонтенбло 3 ноября 1762 </w:t>
-      </w:r>
-      <w:r>
-        <w:t>года</w:t>
-      </w:r>
-      <w:r>
-        <w:t xml:space="preserve">. Мирный трактат окончательно утверждён в Париже 10 февраля 1763 года. </w:t>
-      </w:r>
-    </w:p>
-    <w:p>
-      <w:pPr>
-        <w:pStyle w:val="afb"/>
-        <w:ind w:firstLine="0"/>
-      </w:pPr>
-      <w:r>
-        <w:tab/>
-        <w:t>Австрия приступила к переговорам с Пруссией при посредн</w:t>
-      </w:r>
-      <w:r>
-        <w:t>и</w:t>
-      </w:r>
-      <w:r>
-        <w:t>честве Саксонии осенью 176</w:t>
-      </w:r>
-      <w:r>
-        <w:t>2</w:t>
-      </w:r>
-      <w:r>
-        <w:t xml:space="preserve"> </w:t>
-      </w:r>
-      <w:r>
-        <w:t>г. и 15 февраля 1763 г.</w:t>
-      </w:r>
-      <w:r>
-        <w:t xml:space="preserve"> подписала с ней в замке Губертсбург мирный договор, установивший </w:t>
-      </w:r>
-      <w:r>
-        <w:rPr>
-          <w:lang w:val="en-US"/>
-        </w:rPr>
-        <w:t>status</w:t>
-      </w:r>
-      <w:r>
-        <w:t xml:space="preserve"> </w:t>
-      </w:r>
-      <w:r>
-        <w:rPr>
-          <w:lang w:val="en-US"/>
-        </w:rPr>
-        <w:t>quo</w:t>
-      </w:r>
-      <w:r>
-        <w:t xml:space="preserve"> </w:t>
-      </w:r>
-      <w:r>
-        <w:rPr>
-          <w:lang w:val="en-US"/>
-        </w:rPr>
-        <w:t>ante</w:t>
-      </w:r>
-      <w:r>
-        <w:t xml:space="preserve"> </w:t>
-      </w:r>
-      <w:r>
-        <w:rPr>
-          <w:lang w:val="en-US"/>
-        </w:rPr>
-        <w:t>bellum</w:t>
-      </w:r>
-      <w:r>
-        <w:t xml:space="preserve"> (</w:t>
-      </w:r>
-      <w:r>
-        <w:t>всё осталось так же, как и было до войны</w:t>
-      </w:r>
-      <w:r>
-        <w:t>)</w:t>
-      </w:r>
-      <w:r>
-        <w:t>.</w:t>
-      </w:r>
-    </w:p>
-    <w:p>
-      <w:pPr>
-        <w:pStyle w:val="afb"/>
-        <w:ind w:firstLine="0"/>
-        <w:rPr>
-          <w:lang w:val="en-US"/>
-        </w:rPr>
-      </w:pPr>
-      <w:r>
-        <w:tab/>
-        <w:t xml:space="preserve">В итоге, карта Европы осталась </w:t>
-      </w:r>
-      <w:r>
-        <w:t>прежней</w:t>
-      </w:r>
-      <w:r>
-        <w:t xml:space="preserve">, как и </w:t>
-      </w:r>
-      <w:r>
-        <w:t>перед войной</w:t>
-      </w:r>
-      <w:r>
-        <w:t>.</w:t>
-      </w:r>
-    </w:p>
-    <w:p>
-      <w:pPr>
-        <w:pStyle w:val="afb"/>
-        <w:ind w:firstLine="0"/>
-      </w:pPr>
-    </w:p>
-    <w:p>
-      <w:pPr>
-        <w:pStyle w:val="afb"/>
-        <w:ind w:left="1069" w:firstLine="0"/>
-        <w:jc w:val="center"/>
-        <w:rPr>
-          <w:b/>
-        </w:rPr>
-      </w:pPr>
-      <w:r>
-        <w:rPr>
-          <w:b/>
-        </w:rPr>
-        <w:t>Каковы итоги семилетней войны для Российской империи</w:t>
-      </w:r>
-      <w:r>
-        <w:rPr>
-          <w:b/>
-        </w:rPr>
-        <w:t>?</w:t>
-      </w:r>
-    </w:p>
-    <w:p>
-      <w:pPr>
-        <w:pStyle w:val="afb"/>
-        <w:ind w:firstLine="708"/>
-      </w:pPr>
-      <w:r>
-        <w:t>После смерти</w:t>
-      </w:r>
-      <w:r>
-        <w:t xml:space="preserve"> Елизаветы Петровны</w:t>
-      </w:r>
-      <w:r>
-        <w:t xml:space="preserve"> на престол взошёл Пётр </w:t>
-      </w:r>
-      <w:r>
-        <w:rPr>
-          <w:lang w:val="en-US"/>
-        </w:rPr>
-        <w:t>III</w:t>
-      </w:r>
-      <w:r>
-        <w:t>.</w:t>
-      </w:r>
-      <w:r>
-        <w:t xml:space="preserve"> 16 марта 1762 </w:t>
-      </w:r>
-      <w:r>
-        <w:t>г.</w:t>
-      </w:r>
-      <w:r>
-        <w:t xml:space="preserve"> новый император утвердил перемирие с Пруссией. 5 марта между Россией и Пруссией был подписан трактат, по которому Фридрих получал все территории, занятые русскими. Особый пункт предусматривал начало переговоров о заключении русско-прусского союза. Этим сепаратским миром </w:t>
-      </w:r>
-      <w:r>
-        <w:t>были испорчены</w:t>
-      </w:r>
-      <w:r>
-        <w:t xml:space="preserve"> отношения с Францие</w:t>
-      </w:r>
-      <w:r>
-        <w:t>й и Австрией</w:t>
-      </w:r>
-      <w:r>
-        <w:t>.</w:t>
-      </w:r>
-    </w:p>
-    <w:p>
-      <w:pPr>
-        <w:pStyle w:val="afb"/>
-        <w:ind w:firstLine="0"/>
-      </w:pPr>
-      <w:r>
-        <w:tab/>
-        <w:t xml:space="preserve">Пётр решил начать войну против Дании, которую все считали совершенно нецелесообразной. Вокруг себя Пётр поставил людей преимущественно пруссаков, ведь он ненавидел русских. </w:t>
-      </w:r>
-    </w:p>
-    <w:p>
-      <w:pPr>
-        <w:pStyle w:val="afb"/>
-        <w:ind w:firstLine="0"/>
-      </w:pPr>
-      <w:r>
-        <w:tab/>
-        <w:t>Нелепое поведение Петра вызвало общее негодование. Общественным возмущением против Петра воспользовалась Екатерина. Сложившийся вокруг неё кружок подготовлял переворот</w:t>
+        <w:t xml:space="preserve">Нелепое поведение Петра вызвало общее негодование. Общественным возмущением против </w:t>
+      </w:r>
+      <w:r>
+        <w:t>него</w:t>
+      </w:r>
+      <w:r>
+        <w:t xml:space="preserve"> воспользовалась Екатерина. Сложившийся вокруг неё кружок подготовлял переворот</w:t>
       </w:r>
       <w:r>
         <w:t>.</w:t>
@@ -2634,7 +2660,6 @@
         <w:ind w:firstLine="0"/>
       </w:pPr>
       <w:r>
-        <w:lastRenderedPageBreak/>
         <w:tab/>
         <w:t xml:space="preserve">Едва только Пётр утвердил мирный трактат, как Фридрих стал реализовывать управление отторгнутыми областями. 5 июня кёнигсбергская газета появилась </w:t>
       </w:r>
@@ -2676,19 +2701,21 @@
         <w:t>н</w:t>
       </w:r>
       <w:r>
-        <w:t>ако 6 августа 1762 года население узнало об окончательном решении Петербурга передать провинцию прусскому королю.</w:t>
+        <w:t xml:space="preserve">ако 6 августа 1762 </w:t>
+      </w:r>
+      <w:r>
+        <w:t>г.</w:t>
+      </w:r>
+      <w:r>
+        <w:t xml:space="preserve"> население узнало об окончательном решении Петербурга передать провинцию прусскому королю.</w:t>
       </w:r>
       <w:r>
         <w:t xml:space="preserve"> Восточная Пруссия вышла из состава России.</w:t>
       </w:r>
-    </w:p>
-    <w:p>
-      <w:pPr>
-        <w:pStyle w:val="afb"/>
-        <w:ind w:firstLine="0"/>
-      </w:pPr>
-      <w:r>
-        <w:tab/>
+      <w:r>
+        <w:t xml:space="preserve"> </w:t>
+      </w:r>
+      <w:r>
         <w:t>Екатерина подтвердила заключение с Пруссие</w:t>
       </w:r>
       <w:r>
@@ -2698,57 +2725,22 @@
         <w:t xml:space="preserve"> </w:t>
       </w:r>
       <w:r>
-        <w:t>Б</w:t>
-      </w:r>
-      <w:r>
-        <w:t>естужев, возвращённый из ссылки</w:t>
-      </w:r>
-      <w:r>
-        <w:t>,</w:t>
+        <w:t>Берлинский конгресс, а вместе с ним посредничество Фридриха между Россией и Данией отпали. Конфликт по голштинскому вопросу был разрешён безболезненно.</w:t>
       </w:r>
       <w:r>
         <w:t xml:space="preserve"> </w:t>
       </w:r>
       <w:r>
-        <w:t xml:space="preserve">считал необходимым участие </w:t>
-      </w:r>
-      <w:r>
-        <w:t>России</w:t>
-      </w:r>
-      <w:r>
-        <w:t xml:space="preserve"> в мирном конгрессе.</w:t>
-      </w:r>
-    </w:p>
-    <w:p>
-      <w:pPr>
-        <w:pStyle w:val="afb"/>
-        <w:ind w:firstLine="0"/>
-      </w:pPr>
-      <w:r>
-        <w:tab/>
-        <w:t>Берлинский конгресс, а вместе с ним посредничество Фридриха между Россией и Данией отпали. Конфликт по голштинскому вопросу был разрешён безболезненно.</w:t>
-      </w:r>
-    </w:p>
-    <w:p>
-      <w:pPr>
-        <w:pStyle w:val="afb"/>
-        <w:ind w:firstLine="0"/>
-      </w:pPr>
-      <w:r>
-        <w:tab/>
         <w:t>Отказ от борьбы с Фридрихом вызвала общее недовольство. Всё прусское было ненавистно.</w:t>
       </w:r>
       <w:r>
-        <w:t xml:space="preserve"> В народе и армии стали циркулировать неблагоприятные для Екатерины слухи.</w:t>
-      </w:r>
-    </w:p>
-    <w:p>
-      <w:pPr>
-        <w:pStyle w:val="afb"/>
-        <w:ind w:firstLine="0"/>
-        <w:rPr>
-          <w:lang w:val="en-US"/>
-        </w:rPr>
+        <w:t xml:space="preserve"> </w:t>
+      </w:r>
+    </w:p>
+    <w:p>
+      <w:pPr>
+        <w:pStyle w:val="afb"/>
+        <w:ind w:firstLine="0"/>
       </w:pPr>
       <w:r>
         <w:tab/>
@@ -2796,12 +2788,6 @@
       <w:r>
         <w:t>у мировой политики.</w:t>
       </w:r>
-    </w:p>
-    <w:p>
-      <w:pPr>
-        <w:pStyle w:val="afb"/>
-        <w:ind w:firstLine="0"/>
-      </w:pPr>
     </w:p>
     <w:p>
       <w:pPr>
@@ -3200,6 +3186,7 @@
           <w:sz w:val="28"/>
           <w:szCs w:val="28"/>
         </w:rPr>
+        <w:lastRenderedPageBreak/>
         <w:t xml:space="preserve">Обозначение «семилетняя» война получила в 1780-х годах, до того о ней </w:t>
       </w:r>
       <w:proofErr w:type="gramStart"/>
@@ -4626,7 +4613,6 @@
         </w:numPr>
       </w:pPr>
       <w:r>
-        <w:lastRenderedPageBreak/>
         <w:t xml:space="preserve">Карта Европы </w:t>
       </w:r>
       <w:proofErr w:type="spellStart"/>
@@ -4861,7 +4847,7 @@
         <w:rPr>
           <w:rFonts w:ascii="Times New Roman" w:hAnsi="Times New Roman" w:cs="Times New Roman"/>
         </w:rPr>
-        <w:t>М. Коробкова. – М., 1948 (стр. 149-150</w:t>
+        <w:t>М. Коробкова. – М., 1948 (стр. 179</w:t>
       </w:r>
       <w:r>
         <w:rPr>
@@ -4873,7 +4859,7 @@
         <w:rPr>
           <w:rFonts w:ascii="Times New Roman" w:hAnsi="Times New Roman" w:cs="Times New Roman"/>
         </w:rPr>
-        <w:t>3-1</w:t>
+        <w:t>3</w:t>
       </w:r>
       <w:r>
         <w:rPr>
@@ -4884,52 +4870,6 @@
     </w:p>
   </w:footnote>
   <w:footnote w:id="5">
-    <w:p>
-      <w:pPr>
-        <w:pStyle w:val="afa"/>
-      </w:pPr>
-      <w:r>
-        <w:rPr>
-          <w:rStyle w:val="afe"/>
-        </w:rPr>
-        <w:footnoteRef/>
-      </w:r>
-      <w:r>
-        <w:t xml:space="preserve"> </w:t>
-      </w:r>
-      <w:r>
-        <w:rPr>
-          <w:rFonts w:ascii="Times New Roman" w:hAnsi="Times New Roman" w:cs="Times New Roman"/>
-        </w:rPr>
-        <w:t xml:space="preserve">Семилетняя война / Под ред. Н. </w:t>
-      </w:r>
-      <w:r>
-        <w:rPr>
-          <w:rFonts w:ascii="Times New Roman" w:hAnsi="Times New Roman" w:cs="Times New Roman"/>
-        </w:rPr>
-        <w:t>М. Коробкова. – М., 1948 (стр. 179</w:t>
-      </w:r>
-      <w:r>
-        <w:rPr>
-          <w:rFonts w:ascii="Times New Roman" w:hAnsi="Times New Roman" w:cs="Times New Roman"/>
-        </w:rPr>
-        <w:t xml:space="preserve">, абзац </w:t>
-      </w:r>
-      <w:r>
-        <w:rPr>
-          <w:rFonts w:ascii="Times New Roman" w:hAnsi="Times New Roman" w:cs="Times New Roman"/>
-        </w:rPr>
-        <w:t>3</w:t>
-      </w:r>
-      <w:r>
-        <w:rPr>
-          <w:rFonts w:ascii="Times New Roman" w:hAnsi="Times New Roman" w:cs="Times New Roman"/>
-        </w:rPr>
-        <w:t>)</w:t>
-      </w:r>
-    </w:p>
-  </w:footnote>
-  <w:footnote w:id="6">
     <w:p>
       <w:pPr>
         <w:pStyle w:val="afa"/>
@@ -7127,7 +7067,7 @@
 </file>
 
 <file path=customXml/itemProps1.xml><?xml version="1.0" encoding="utf-8"?>
-<ds:datastoreItem xmlns:ds="http://schemas.openxmlformats.org/officeDocument/2006/customXml" ds:itemID="{A154C952-3376-45CE-9868-5EBF2B3FD8F2}">
+<ds:datastoreItem xmlns:ds="http://schemas.openxmlformats.org/officeDocument/2006/customXml" ds:itemID="{BFFDF48E-091A-45B3-AE07-ECC5C5D3E63F}">
   <ds:schemaRefs>
     <ds:schemaRef ds:uri="http://schemas.openxmlformats.org/officeDocument/2006/bibliography"/>
   </ds:schemaRefs>

</xml_diff>

<commit_message>
Now the first chapter of the abstract has 8 pages
</commit_message>
<xml_diff>
--- a/Реферат по истории на тему Семилетняя война.docx
+++ b/Реферат по истории на тему Семилетняя война.docx
@@ -873,122 +873,91 @@
     <w:p>
       <w:pPr>
         <w:pStyle w:val="afb"/>
-        <w:ind w:firstLine="0"/>
-      </w:pPr>
-      <w:r>
-        <w:tab/>
-        <w:t>Уже через некоторое время, Англия, не уступавшая Франции</w:t>
-      </w:r>
+        <w:ind w:firstLine="708"/>
+      </w:pPr>
+      <w:r>
+        <w:t xml:space="preserve">Фридрих советовал </w:t>
+      </w:r>
+      <w:r>
+        <w:t>следить, чтобы «Россия никогда не вмешивалась в немецкие дела; самое лучшее оставить медведя в его берлоге и не давать ему даже заметить, что в нем нуждаются или его боятся»</w:t>
+      </w:r>
+      <w:r>
+        <w:rPr>
+          <w:rStyle w:val="afe"/>
+        </w:rPr>
+        <w:footnoteReference w:id="2"/>
+      </w:r>
+      <w:r>
+        <w:t>.</w:t>
+      </w:r>
+    </w:p>
+    <w:p>
+      <w:pPr>
+        <w:pStyle w:val="afb"/>
+        <w:ind w:firstLine="708"/>
+      </w:pPr>
       <w:r>
         <w:t xml:space="preserve"> </w:t>
       </w:r>
       <w:r>
-        <w:t>в стремление ограничить мощь России, в то же время старалась использовать силу великой северной державы для укрепление своего влияния на континенте</w:t>
+        <w:t xml:space="preserve">В Петербурге усиление Пруссии воспринимали как прямую опасность. </w:t>
+      </w:r>
+      <w:r>
+        <w:t xml:space="preserve">Поэтому в </w:t>
+      </w:r>
+      <w:r>
+        <w:t xml:space="preserve">1746 </w:t>
+      </w:r>
+      <w:r>
+        <w:t>г.</w:t>
+      </w:r>
+      <w:r>
+        <w:t xml:space="preserve"> было созвано совещание для обсуждения способов борьбы с Фридрихом.  Предлагалось создать 90-тысячную армию и, договорившись с Австрией</w:t>
+      </w:r>
+      <w:r>
+        <w:t xml:space="preserve">, </w:t>
+      </w:r>
+      <w:r>
+        <w:t>возобновить войну против Фридриха.</w:t>
+      </w:r>
+    </w:p>
+    <w:p>
+      <w:pPr>
+        <w:pStyle w:val="afb"/>
+        <w:ind w:firstLine="708"/>
+      </w:pPr>
+      <w:r>
+        <w:t xml:space="preserve">Кроме того, </w:t>
+      </w:r>
+      <w:r>
+        <w:t>Австрия и Россия заключили оборонительный договор</w:t>
+      </w:r>
+      <w:r>
+        <w:t>, обязывавший стороны в случае войны поддержать друг друга 30-тысячным корпусом.</w:t>
+      </w:r>
+      <w:r>
+        <w:t xml:space="preserve"> Это определило одного из союзников России в предстоящей войне.</w:t>
+      </w:r>
+      <w:r>
+        <w:t xml:space="preserve"> </w:t>
+      </w:r>
+      <w:r>
+        <w:t>В конце 1747 г. Петербург заключил договор с Англией и Голландией, согласно которому те предоставляли России субсидии, а она давала вспомогательное войско в 30 тыс. чел., действия которого должны были быть направлены против Фридриха для защиты Ганн</w:t>
+      </w:r>
+      <w:r>
+        <w:t>овера</w:t>
       </w:r>
       <w:r>
         <w:t>.</w:t>
       </w:r>
-      <w:r>
-        <w:t xml:space="preserve"> </w:t>
-      </w:r>
-    </w:p>
-    <w:p>
-      <w:pPr>
-        <w:pStyle w:val="afb"/>
-        <w:ind w:firstLine="708"/>
-      </w:pPr>
-      <w:r>
-        <w:t xml:space="preserve">Фридрих советовал </w:t>
-      </w:r>
-      <w:r>
-        <w:t>следить, чтобы «Россия никогда не вмешивалась в немецкие дела; самое лучшее оставить медведя в его берлоге и не давать ему даже заметить, что в нем нуждаются или его боятся»</w:t>
-      </w:r>
-      <w:r>
-        <w:rPr>
-          <w:rStyle w:val="afe"/>
-        </w:rPr>
-        <w:footnoteReference w:id="2"/>
-      </w:r>
-      <w:r>
-        <w:t>.</w:t>
-      </w:r>
-    </w:p>
-    <w:p>
-      <w:pPr>
-        <w:pStyle w:val="afb"/>
-        <w:ind w:firstLine="708"/>
-      </w:pPr>
-      <w:r>
-        <w:t xml:space="preserve"> </w:t>
-      </w:r>
-      <w:r>
-        <w:t xml:space="preserve">В Петербурге усиление </w:t>
-      </w:r>
-      <w:r>
-        <w:t xml:space="preserve">воинственной </w:t>
-      </w:r>
-      <w:r>
-        <w:t xml:space="preserve">Пруссии воспринимали как прямую опасность. </w:t>
-      </w:r>
-      <w:r>
-        <w:t>Поэтому в янва</w:t>
-      </w:r>
-      <w:r>
-        <w:t xml:space="preserve">ре 1746 </w:t>
-      </w:r>
-      <w:r>
-        <w:t>г.</w:t>
-      </w:r>
-      <w:r>
-        <w:t xml:space="preserve"> было созвано специальное совещание для обсуждения способов борьбы с Фридрихом.  Предлагалось создать 90-тысячную армию и, договорившись с Австрией</w:t>
-      </w:r>
-      <w:r>
-        <w:t xml:space="preserve">, </w:t>
-      </w:r>
-      <w:r>
-        <w:t>возобновить войну против Фридриха.</w:t>
-      </w:r>
-    </w:p>
-    <w:p>
-      <w:pPr>
-        <w:pStyle w:val="afb"/>
-        <w:ind w:firstLine="708"/>
-      </w:pPr>
-      <w:r>
-        <w:t xml:space="preserve">Кроме того, </w:t>
-      </w:r>
-      <w:r>
-        <w:t>Австрия и Россия заключили оборонительный договор</w:t>
-      </w:r>
-      <w:r>
-        <w:t xml:space="preserve">, обязывавший стороны в случае войны поддержать друг друга 30-тысячным </w:t>
-      </w:r>
+    </w:p>
+    <w:p>
+      <w:pPr>
+        <w:pStyle w:val="afb"/>
+        <w:ind w:firstLine="0"/>
+      </w:pPr>
       <w:r>
         <w:lastRenderedPageBreak/>
-        <w:t>корпусом.</w:t>
-      </w:r>
-      <w:r>
-        <w:t xml:space="preserve"> Это определило одного из союзников России в предстоящей войне.</w:t>
-      </w:r>
-      <w:r>
-        <w:t xml:space="preserve"> </w:t>
-      </w:r>
-      <w:r>
-        <w:t>В конце 1747 г. Петербург заключил договор с Англией и Голландией, согласно которому те предоставляли России субсидии, а она давала вспомогательное войско в 30 тыс. чел., действия которого должны были быть направлены против Фридриха для защиты Ганн</w:t>
-      </w:r>
-      <w:r>
-        <w:t>овера</w:t>
-      </w:r>
-      <w:r>
-        <w:t>.</w:t>
-      </w:r>
-    </w:p>
-    <w:p>
-      <w:pPr>
-        <w:pStyle w:val="afb"/>
-        <w:ind w:firstLine="0"/>
-      </w:pPr>
-      <w:r>
         <w:tab/>
         <w:t>Россия подписал</w:t>
       </w:r>
@@ -1053,17 +1022,10 @@
     <w:p>
       <w:pPr>
         <w:pStyle w:val="afb"/>
-        <w:ind w:firstLine="708"/>
-      </w:pPr>
-      <w:r>
-        <w:t>Всё это поставило Россию и Австрию перед опасностью совместных выступлений Пруссии и Англии, что одновременно и в Петербурге, и в Вене породило мысль о необходимости пересмотра оборонительного договора 1746 г. и придания ему характера наступательного.</w:t>
-      </w:r>
-    </w:p>
-    <w:p>
-      <w:pPr>
-        <w:pStyle w:val="afb"/>
-        <w:ind w:firstLine="0"/>
-      </w:pPr>
+        <w:ind w:firstLine="0"/>
+      </w:pPr>
+      <w:bookmarkStart w:id="0" w:name="_GoBack"/>
+      <w:bookmarkEnd w:id="0"/>
       <w:r>
         <w:tab/>
         <w:t>Если англо-прусское соглашение угрож</w:t>
@@ -1078,19 +1040,10 @@
         <w:t xml:space="preserve">илось теперь обратиться к Вене </w:t>
       </w:r>
       <w:r>
-        <w:t>и к Петербургу. Со своей стороны, и Австрия, и Россия в новых условиях нуждались в поддержке Франции.</w:t>
-      </w:r>
-      <w:r>
-        <w:t xml:space="preserve"> </w:t>
-      </w:r>
-    </w:p>
-    <w:p>
-      <w:pPr>
-        <w:pStyle w:val="afb"/>
-        <w:ind w:firstLine="0"/>
-      </w:pPr>
-      <w:r>
-        <w:tab/>
+        <w:t>и к Петербургу.</w:t>
+      </w:r>
+      <w:r>
+        <w:t xml:space="preserve"> Со своей стороны, и Австрия, и Россия в новых условиях нуждались в поддержке Франции. </w:t>
       </w:r>
       <w:r>
         <w:t>Вестминстерская конвенция сделала неизбежной войну Пруссии с Россией и Австрией и предопределила расстановку сил вокруг Англии и Франции.</w:t>
@@ -1137,21 +1090,6 @@
     <w:p>
       <w:pPr>
         <w:pStyle w:val="afb"/>
-        <w:ind w:firstLine="708"/>
-      </w:pPr>
-      <w:r>
-        <w:t xml:space="preserve">Экономическое положение России было достаточно плачевным, однако оно было примерно таким же, как </w:t>
-      </w:r>
-      <w:r>
-        <w:t xml:space="preserve">и </w:t>
-      </w:r>
-      <w:r>
-        <w:t xml:space="preserve">у Пруссии. </w:t>
-      </w:r>
-    </w:p>
-    <w:p>
-      <w:pPr>
-        <w:pStyle w:val="afb"/>
         <w:ind w:firstLine="0"/>
       </w:pPr>
       <w:r>
@@ -1162,11 +1100,7 @@
         <w:t>Но</w:t>
       </w:r>
       <w:r>
-        <w:t xml:space="preserve"> несмотря на заключённый союз, между его участниками таилась </w:t>
-      </w:r>
-      <w:r>
-        <w:lastRenderedPageBreak/>
-        <w:t>внутренняя вражда и страх перед Петербургом. Все члены союза не рассматривали Россию как долговременного союзника.</w:t>
+        <w:t xml:space="preserve"> несмотря на заключённый союз, между его участниками таилась внутренняя вражда и страх перед Петербургом. Все члены союза не рассматривали Россию как долговременного союзника.</w:t>
       </w:r>
       <w:r>
         <w:t xml:space="preserve"> В конце марта 1756 </w:t>
@@ -1264,7 +1198,7 @@
         <w:ind w:firstLine="708"/>
       </w:pPr>
       <w:r>
-        <w:t>В 1757 г. 3 февраля основные положения плана наступления главнокомандующего Апраксина были приняты, и армия России выдвинулась</w:t>
+        <w:t>В 1757 г. 3 февраля основные положения плана наступления были приняты, и армия России выдвинулась</w:t>
       </w:r>
       <w:r>
         <w:t xml:space="preserve"> на</w:t>
@@ -1275,6 +1209,16 @@
       <w:r>
         <w:t>.</w:t>
       </w:r>
+      <w:r>
+        <w:t xml:space="preserve"> </w:t>
+      </w:r>
+      <w:r>
+        <w:t xml:space="preserve">В это </w:t>
+      </w:r>
+      <w:r>
+        <w:lastRenderedPageBreak/>
+        <w:t>время Фридрих напал на Богемию и потерпел поражение против армии Австрии. 20 июня 1757 г. пруссаки отступили от Австрии.</w:t>
+      </w:r>
     </w:p>
     <w:p>
       <w:pPr>
@@ -1282,7 +1226,19 @@
         <w:ind w:firstLine="708"/>
       </w:pPr>
       <w:r>
-        <w:t>В это время Фридрих напал на Богемию и потерпел поражение против армии Австрии. 20 июня 1757 г. пруссаки отступили от Австрии.</w:t>
+        <w:t>Продвижение</w:t>
+      </w:r>
+      <w:r>
+        <w:t xml:space="preserve"> русской</w:t>
+      </w:r>
+      <w:r>
+        <w:t xml:space="preserve"> армии</w:t>
+      </w:r>
+      <w:r>
+        <w:t xml:space="preserve"> происходило</w:t>
+      </w:r>
+      <w:r>
+        <w:t xml:space="preserve"> слишком медленно, чем была очень недовольна императрица Елизавета Петровна.</w:t>
       </w:r>
     </w:p>
     <w:p>
@@ -1291,27 +1247,6 @@
         <w:ind w:firstLine="708"/>
       </w:pPr>
       <w:r>
-        <w:t>Продвижение</w:t>
-      </w:r>
-      <w:r>
-        <w:t xml:space="preserve"> русской</w:t>
-      </w:r>
-      <w:r>
-        <w:t xml:space="preserve"> армии</w:t>
-      </w:r>
-      <w:r>
-        <w:t xml:space="preserve"> происходило</w:t>
-      </w:r>
-      <w:r>
-        <w:t xml:space="preserve"> слишком медленно, чем была очень недовольна императрица Елизавета Петровна.</w:t>
-      </w:r>
-    </w:p>
-    <w:p>
-      <w:pPr>
-        <w:pStyle w:val="afb"/>
-        <w:ind w:firstLine="708"/>
-      </w:pPr>
-      <w:r>
         <w:t xml:space="preserve">31 июля 1757 г. войско России вступило в покорённый </w:t>
       </w:r>
       <w:r>
@@ -1339,7 +1274,13 @@
         <w:t>.</w:t>
       </w:r>
       <w:r>
-        <w:t xml:space="preserve"> Затем Апраксин решил отступить</w:t>
+        <w:t xml:space="preserve"> Затем </w:t>
+      </w:r>
+      <w:r>
+        <w:t xml:space="preserve">главнокомандующий </w:t>
+      </w:r>
+      <w:r>
+        <w:t>Апраксин решил отступить</w:t>
       </w:r>
       <w:r>
         <w:t>.</w:t>
@@ -1357,7 +1298,13 @@
         <w:t>главнокомандующего</w:t>
       </w:r>
       <w:r>
-        <w:t xml:space="preserve"> и его арестовали по подозрению в измене. По этому делу был назначен суд, однако не дождавшись его, </w:t>
+        <w:t xml:space="preserve"> и его арестовали по подозрению в измене. По этому делу был назначен суд, </w:t>
+      </w:r>
+      <w:r>
+        <w:t>но</w:t>
+      </w:r>
+      <w:r>
+        <w:t xml:space="preserve"> не дождавшись его, </w:t>
       </w:r>
       <w:r>
         <w:t>Апраксин</w:t>
@@ -1419,44 +1366,31 @@
         <w:t xml:space="preserve"> Конференция</w:t>
       </w:r>
       <w:r>
-        <w:t xml:space="preserve"> утвердила новый план, итогом </w:t>
-      </w:r>
-      <w:r>
-        <w:lastRenderedPageBreak/>
-        <w:t xml:space="preserve">которого должен был стать захват столицы Восточной Пруссии – Кёнигсберга. После манифеста об безопасности мирного населения в </w:t>
-      </w:r>
-      <w:r>
-        <w:t xml:space="preserve">недавно захваченный </w:t>
-      </w:r>
-      <w:r>
-        <w:t>Л</w:t>
-      </w:r>
-      <w:r>
-        <w:t>и</w:t>
-      </w:r>
-      <w:r>
-        <w:t>би</w:t>
-      </w:r>
-      <w:r>
-        <w:t>ау явилась де</w:t>
-      </w:r>
-      <w:r>
-        <w:t>путация с заявлением, что из Кёнигсберга «во все здешние амты указы разосланы встречать и принимать»</w:t>
-      </w:r>
-      <w:r>
-        <w:rPr>
-          <w:rStyle w:val="afe"/>
-        </w:rPr>
-        <w:footnoteReference w:id="3"/>
-      </w:r>
-      <w:r>
-        <w:t xml:space="preserve"> русские войска без со</w:t>
-      </w:r>
-      <w:r>
-        <w:t>противления. Русские заняли Кёни</w:t>
-      </w:r>
-      <w:r>
-        <w:t>гсберг</w:t>
+        <w:t xml:space="preserve"> утвердила новый план, итогом которого должен был стать захват Кёнигсберга. </w:t>
+      </w:r>
+      <w:r>
+        <w:t xml:space="preserve">После захвата Либиау туда явилась </w:t>
+      </w:r>
+      <w:r>
+        <w:t>де</w:t>
+      </w:r>
+      <w:r>
+        <w:t>путация с заявлением о том, что Кёнигсберг</w:t>
+      </w:r>
+      <w:r>
+        <w:t xml:space="preserve"> </w:t>
+      </w:r>
+      <w:r>
+        <w:t>сдаётся</w:t>
+      </w:r>
+      <w:r>
+        <w:t xml:space="preserve">. </w:t>
+      </w:r>
+      <w:r>
+        <w:t xml:space="preserve">Русские заняли </w:t>
+      </w:r>
+      <w:r>
+        <w:t>город</w:t>
       </w:r>
       <w:r>
         <w:t xml:space="preserve">, который </w:t>
@@ -1521,22 +1455,6 @@
       </w:pPr>
       <w:r>
         <w:tab/>
-        <w:t>По соглашению австрийский фельдмаршал Даун, в случае выступления Фридриха против русских, обязывался двинуться следом за армией короля. В действительности это сделано н</w:t>
-      </w:r>
-      <w:r>
-        <w:t>е</w:t>
-      </w:r>
-      <w:r>
-        <w:t xml:space="preserve"> было, и русские остались без всякой поддержки.</w:t>
-      </w:r>
-    </w:p>
-    <w:p>
-      <w:pPr>
-        <w:pStyle w:val="afb"/>
-        <w:ind w:firstLine="0"/>
-      </w:pPr>
-      <w:r>
-        <w:tab/>
         <w:t>П</w:t>
       </w:r>
       <w:r>
@@ -1590,7 +1508,11 @@
         <w:t>ачала операции против Кюстрина.</w:t>
       </w:r>
       <w:r>
-        <w:t xml:space="preserve"> В 9 часов утра на занятых позициях при Цорндорфе начался обстрел Фридрихом русских. </w:t>
+        <w:t xml:space="preserve"> В 9 часов утра на занятых позициях при Цорндорфе начался обстрел </w:t>
+      </w:r>
+      <w:r>
+        <w:lastRenderedPageBreak/>
+        <w:t xml:space="preserve">Фридрихом русских. </w:t>
       </w:r>
       <w:r>
         <w:t xml:space="preserve">Русские сражались храбро </w:t>
@@ -1602,7 +1524,7 @@
         <w:rPr>
           <w:rStyle w:val="afe"/>
         </w:rPr>
-        <w:footnoteReference w:id="4"/>
+        <w:footnoteReference w:id="3"/>
       </w:r>
       <w:r>
         <w:t>. Битва закончилась около 7 часов вечера. На следующий день Фридрих попытался атаковать, но ничего не получилось, все были слишком истощены.</w:t>
@@ -1645,7 +1567,6 @@
         <w:rPr>
           <w:i/>
         </w:rPr>
-        <w:lastRenderedPageBreak/>
         <w:t>Отступление 1758 г.</w:t>
       </w:r>
     </w:p>
@@ -1724,31 +1645,31 @@
       </w:pPr>
       <w:r>
         <w:tab/>
-        <w:t xml:space="preserve">В конце января 1759 </w:t>
+        <w:t>Фермор получил приказа</w:t>
+      </w:r>
+      <w:r>
+        <w:t>ние сдать командование</w:t>
+      </w:r>
+      <w:r>
+        <w:t>, которое в итоге получил</w:t>
+      </w:r>
+      <w:r>
+        <w:t xml:space="preserve"> </w:t>
+      </w:r>
+      <w:r>
+        <w:t xml:space="preserve">П. С. Салтыков. 14 июня 1759 </w:t>
       </w:r>
       <w:r>
         <w:t>г.</w:t>
       </w:r>
       <w:r>
-        <w:t xml:space="preserve"> Фермор получил приказание сдать командование Фролову-Багрееву. Тем не менее </w:t>
-      </w:r>
-      <w:r>
-        <w:t>он</w:t>
-      </w:r>
-      <w:r>
-        <w:t xml:space="preserve"> продолжил участвовать в армии, но теперь имел более низкое звание. Однако затем роль главнокомандующего получил П. С. Салтыков. 14 июня 1759 </w:t>
-      </w:r>
-      <w:r>
-        <w:t>г.</w:t>
-      </w:r>
-      <w:r>
-        <w:t xml:space="preserve"> был окончательно утверждён план предстоящей кампании, по которому главные силы армии направлялись к </w:t>
-      </w:r>
-      <w:r>
-        <w:t>Каролату</w:t>
-      </w:r>
-      <w:r>
-        <w:t xml:space="preserve">, или при особых обстоятельствах к Кроссену. Там 18-19 июля армии австрийцев и русских должны были </w:t>
+        <w:t xml:space="preserve"> был окончательно утверждён план предстоящей кампании</w:t>
+      </w:r>
+      <w:r>
+        <w:t xml:space="preserve">. </w:t>
+      </w:r>
+      <w:r>
+        <w:t xml:space="preserve">18-19 июля армии австрийцев и русских должны были </w:t>
       </w:r>
       <w:r>
         <w:t>встретиться. Предпола</w:t>
@@ -1808,6 +1729,7 @@
         <w:ind w:firstLine="0"/>
       </w:pPr>
       <w:r>
+        <w:lastRenderedPageBreak/>
         <w:tab/>
         <w:t xml:space="preserve">Салтыков предложил </w:t>
       </w:r>
@@ -1836,276 +1758,246 @@
         <w:ind w:firstLine="0"/>
       </w:pPr>
       <w:r>
+        <w:tab/>
+        <w:t xml:space="preserve">Следующий бой Салтыков решил принять у деревни Кунерсдорф. </w:t>
+      </w:r>
+      <w:r>
+        <w:t>В</w:t>
+      </w:r>
+      <w:r>
+        <w:t xml:space="preserve"> 9 часов утра прусская артиллерия открыла к</w:t>
+      </w:r>
+      <w:r>
+        <w:t>ано</w:t>
+      </w:r>
+      <w:r>
+        <w:t xml:space="preserve">наду. Русские отвечали огнём. Около 11 часов появились крупные прусские силы с конницей. </w:t>
+      </w:r>
+    </w:p>
+    <w:p>
+      <w:pPr>
+        <w:pStyle w:val="afb"/>
+        <w:ind w:firstLine="0"/>
+      </w:pPr>
+      <w:r>
+        <w:tab/>
+        <w:t>В ит</w:t>
+      </w:r>
+      <w:r>
+        <w:t>оге армия</w:t>
+      </w:r>
+      <w:r>
+        <w:t xml:space="preserve"> Пруссии</w:t>
+      </w:r>
+      <w:r>
+        <w:t xml:space="preserve"> была разбита, а </w:t>
+      </w:r>
+      <w:r>
+        <w:t>русские одержали победу</w:t>
+      </w:r>
+      <w:r>
+        <w:t>.</w:t>
+      </w:r>
+      <w:r>
+        <w:t xml:space="preserve"> </w:t>
+      </w:r>
+      <w:r>
+        <w:t>Ф</w:t>
+      </w:r>
+      <w:r>
+        <w:t>ридрих был в полном упадке духа и собир</w:t>
+      </w:r>
+      <w:r>
+        <w:t xml:space="preserve">ался </w:t>
+      </w:r>
+      <w:r>
+        <w:t>совершить самоубийство</w:t>
+      </w:r>
+      <w:r>
+        <w:t>.</w:t>
+      </w:r>
+    </w:p>
+    <w:p>
+      <w:pPr>
+        <w:pStyle w:val="afb"/>
+        <w:ind w:firstLine="0"/>
+        <w:jc w:val="center"/>
+        <w:rPr>
+          <w:i/>
+        </w:rPr>
+      </w:pPr>
+      <w:r>
+        <w:rPr>
+          <w:i/>
+        </w:rPr>
+        <w:t>Осенняя кампания 1759 г.</w:t>
+      </w:r>
+    </w:p>
+    <w:p>
+      <w:pPr>
+        <w:pStyle w:val="afb"/>
+        <w:ind w:firstLine="0"/>
+      </w:pPr>
+      <w:r>
+        <w:tab/>
+        <w:t>Кунерсдорфская победа открывала русским дорогу на Берлин. Однако поход был отменён из-за того, что австрийский главнокомандующий Даун отказался от этой идеи</w:t>
+      </w:r>
+      <w:r>
+        <w:t>.</w:t>
+      </w:r>
+      <w:r>
+        <w:t xml:space="preserve"> Армии России пришлось отступить на зимние квартиры.</w:t>
+      </w:r>
+      <w:r>
+        <w:t xml:space="preserve"> </w:t>
+      </w:r>
+      <w:r>
+        <w:t xml:space="preserve">Снова </w:t>
+      </w:r>
+      <w:r>
+        <w:t>русская</w:t>
+      </w:r>
+      <w:r>
+        <w:t xml:space="preserve"> и </w:t>
+      </w:r>
+      <w:r>
+        <w:t xml:space="preserve">австрийская армии </w:t>
+      </w:r>
+      <w:r>
+        <w:t>разошлись</w:t>
+      </w:r>
+      <w:r>
+        <w:t xml:space="preserve">. 7 сентября 1759 </w:t>
+      </w:r>
+      <w:r>
+        <w:t>г.</w:t>
+      </w:r>
+      <w:r>
+        <w:t xml:space="preserve"> Фридрих с восторгом рассказал Финкенштейну о том, что</w:t>
+      </w:r>
+      <w:r>
+        <w:t xml:space="preserve"> русские</w:t>
+      </w:r>
+      <w:r>
+        <w:t xml:space="preserve"> и австрийцы рассорились.</w:t>
+      </w:r>
+    </w:p>
+    <w:p>
+      <w:pPr>
+        <w:pStyle w:val="afb"/>
+        <w:ind w:firstLine="0"/>
+      </w:pPr>
+      <w:r>
+        <w:tab/>
+        <w:t>Франция была истощена и желала поскорее закончить войну. Возможность сепаратного</w:t>
+      </w:r>
+      <w:r>
+        <w:t xml:space="preserve"> мира между Францией и Пруссией</w:t>
+      </w:r>
+      <w:r>
+        <w:t xml:space="preserve"> беспокоила Австрию. </w:t>
+      </w:r>
+      <w:r>
+        <w:t>Она осознала, что теперь е</w:t>
+      </w:r>
+      <w:r>
+        <w:t>й приходилось</w:t>
+      </w:r>
+      <w:r>
+        <w:t xml:space="preserve"> надеется только на Россию</w:t>
+      </w:r>
+      <w:r>
+        <w:t xml:space="preserve">, без которой она не могла рассчитывать на </w:t>
+      </w:r>
+      <w:r>
+        <w:t>возвращение</w:t>
+      </w:r>
+      <w:r>
+        <w:t xml:space="preserve"> Силезии и графства Глац</w:t>
+      </w:r>
+      <w:r>
+        <w:t>.</w:t>
+      </w:r>
+      <w:r>
+        <w:t xml:space="preserve"> В </w:t>
+      </w:r>
+      <w:r>
+        <w:t>Петербурге</w:t>
+      </w:r>
+      <w:r>
+        <w:t xml:space="preserve"> поступили заверения в </w:t>
+      </w:r>
+      <w:r>
+        <w:t>преданности Австрии и прос</w:t>
+      </w:r>
+      <w:r>
+        <w:t>ь</w:t>
+      </w:r>
+      <w:r>
+        <w:t xml:space="preserve">ба подтвердить прежние обязательства. Вена </w:t>
+      </w:r>
+      <w:r>
+        <w:t>по</w:t>
+      </w:r>
+      <w:r>
+        <w:t xml:space="preserve">обещала приложить все </w:t>
+      </w:r>
+      <w:r>
+        <w:t>усилия</w:t>
+      </w:r>
+      <w:r>
+        <w:t xml:space="preserve"> для удовлетворения претензий </w:t>
+      </w:r>
+      <w:r>
+        <w:t>Петербурга.</w:t>
+      </w:r>
+    </w:p>
+    <w:p>
+      <w:pPr>
+        <w:pStyle w:val="afb"/>
+        <w:ind w:firstLine="0"/>
+      </w:pPr>
+      <w:r>
+        <w:tab/>
+        <w:t xml:space="preserve">Вопреки обязательству Австрии не заключать без ведома Франции договоров с Россией, Эстергази под давлением Воронцова 23 марта 1760 </w:t>
+      </w:r>
+      <w:r>
+        <w:t>г.</w:t>
+      </w:r>
+      <w:r>
+        <w:t xml:space="preserve"> подписал соглашение. Франции не удалось заключить мира с Англией и поэтому ей пришлось оставаться верным союзником.</w:t>
+      </w:r>
+    </w:p>
+    <w:p>
+      <w:pPr>
+        <w:pStyle w:val="afb"/>
+        <w:ind w:firstLine="0"/>
+        <w:jc w:val="center"/>
+        <w:rPr>
+          <w:i/>
+        </w:rPr>
+      </w:pPr>
+      <w:r>
+        <w:rPr>
+          <w:i/>
+        </w:rPr>
+        <w:t>План последующих действий</w:t>
+      </w:r>
+    </w:p>
+    <w:p>
+      <w:pPr>
+        <w:pStyle w:val="afb"/>
+        <w:ind w:firstLine="0"/>
+      </w:pPr>
+      <w:r>
         <w:lastRenderedPageBreak/>
         <w:tab/>
-        <w:t xml:space="preserve">Следующий бой Салтыков решил принять у деревни Кунерсдорф. </w:t>
-      </w:r>
-      <w:r>
-        <w:t>В</w:t>
-      </w:r>
-      <w:r>
-        <w:t xml:space="preserve"> 9 часов утра прусская артиллерия открыла к</w:t>
-      </w:r>
-      <w:r>
-        <w:t>ано</w:t>
-      </w:r>
-      <w:r>
-        <w:t xml:space="preserve">наду. Русские отвечали огнём. Около 11 часов появились крупные прусские силы с конницей. </w:t>
-      </w:r>
-    </w:p>
-    <w:p>
-      <w:pPr>
-        <w:pStyle w:val="afb"/>
-        <w:ind w:firstLine="0"/>
-      </w:pPr>
-      <w:r>
-        <w:tab/>
-        <w:t>В ит</w:t>
-      </w:r>
-      <w:r>
-        <w:t>оге армия</w:t>
-      </w:r>
-      <w:r>
-        <w:t xml:space="preserve"> Пруссии</w:t>
-      </w:r>
-      <w:r>
-        <w:t xml:space="preserve"> была разбита, а </w:t>
-      </w:r>
-      <w:r>
-        <w:t>русские одержали победу</w:t>
-      </w:r>
-      <w:r>
-        <w:t>.</w:t>
-      </w:r>
-      <w:r>
-        <w:t xml:space="preserve"> </w:t>
-      </w:r>
-      <w:r>
-        <w:t>Ф</w:t>
-      </w:r>
-      <w:r>
-        <w:t>ридрих был в полном упадке духа и собир</w:t>
-      </w:r>
-      <w:r>
-        <w:t xml:space="preserve">ался </w:t>
-      </w:r>
-      <w:r>
-        <w:t>совершить самоубийство</w:t>
-      </w:r>
-      <w:r>
-        <w:t>.</w:t>
-      </w:r>
-    </w:p>
-    <w:p>
-      <w:pPr>
-        <w:pStyle w:val="afb"/>
-        <w:ind w:firstLine="0"/>
-        <w:jc w:val="center"/>
-        <w:rPr>
-          <w:i/>
-        </w:rPr>
-      </w:pPr>
-      <w:r>
-        <w:rPr>
-          <w:i/>
-        </w:rPr>
-        <w:t>Осенняя кампания 1759 г.</w:t>
-      </w:r>
-    </w:p>
-    <w:p>
-      <w:pPr>
-        <w:pStyle w:val="afb"/>
-        <w:ind w:firstLine="0"/>
-      </w:pPr>
-      <w:r>
-        <w:tab/>
-        <w:t>Кунерсдорфская победа открывала русским дорогу на Берлин. Однако поход был отменён из-за того, что австрийский главнокомандующий Даун отказался от этой идеи</w:t>
-      </w:r>
-      <w:r>
-        <w:t>.</w:t>
-      </w:r>
-      <w:r>
-        <w:t xml:space="preserve"> Армии России пришлось отступить на зимние квартиры.</w:t>
-      </w:r>
-      <w:r>
-        <w:t xml:space="preserve"> </w:t>
-      </w:r>
-      <w:r>
-        <w:t xml:space="preserve">Снова </w:t>
-      </w:r>
-      <w:r>
-        <w:t>русская</w:t>
-      </w:r>
-      <w:r>
-        <w:t xml:space="preserve"> и </w:t>
-      </w:r>
-      <w:r>
-        <w:t xml:space="preserve">австрийская армии </w:t>
-      </w:r>
-      <w:r>
-        <w:t>разошлись</w:t>
-      </w:r>
-      <w:r>
-        <w:t xml:space="preserve">. 7 сентября 1759 </w:t>
-      </w:r>
-      <w:r>
-        <w:t>г.</w:t>
-      </w:r>
-      <w:r>
-        <w:t xml:space="preserve"> Фридрих с восторгом рассказал Финкенштейну о том, что</w:t>
-      </w:r>
-      <w:r>
-        <w:t xml:space="preserve"> русские</w:t>
-      </w:r>
-      <w:r>
-        <w:t xml:space="preserve"> и австрийцы рассорились. «Э</w:t>
-      </w:r>
-      <w:r>
-        <w:t>ти люди ведут себя как пьяные»</w:t>
-      </w:r>
-      <w:r>
-        <w:rPr>
-          <w:rStyle w:val="afe"/>
-        </w:rPr>
-        <w:footnoteReference w:id="5"/>
-      </w:r>
-      <w:r>
-        <w:t xml:space="preserve"> - говорил</w:t>
-      </w:r>
-      <w:r>
-        <w:t xml:space="preserve"> Фридрих.</w:t>
-      </w:r>
-    </w:p>
-    <w:p>
-      <w:pPr>
-        <w:pStyle w:val="afb"/>
-        <w:ind w:firstLine="0"/>
-      </w:pPr>
-      <w:r>
-        <w:tab/>
-        <w:t>Франция была истощена и желала поскорее закончить войну. Возможность сепаратного</w:t>
-      </w:r>
-      <w:r>
-        <w:t xml:space="preserve"> мира между Францией и Пруссией</w:t>
-      </w:r>
-      <w:r>
-        <w:t xml:space="preserve"> беспокоила Австрию. </w:t>
-      </w:r>
-      <w:r>
-        <w:t>Она осознала, что теперь е</w:t>
-      </w:r>
-      <w:r>
-        <w:t>й приходилось</w:t>
-      </w:r>
-      <w:r>
-        <w:t xml:space="preserve"> надеется только на Россию</w:t>
-      </w:r>
-      <w:r>
-        <w:t xml:space="preserve">, без которой она не могла рассчитывать на </w:t>
-      </w:r>
-      <w:r>
-        <w:t>возвращение</w:t>
-      </w:r>
-      <w:r>
-        <w:t xml:space="preserve"> Силезии и графства Глац</w:t>
-      </w:r>
-      <w:r>
-        <w:t>.</w:t>
-      </w:r>
-      <w:r>
-        <w:t xml:space="preserve"> В </w:t>
-      </w:r>
-      <w:r>
-        <w:t>Петербурге</w:t>
-      </w:r>
-      <w:r>
-        <w:t xml:space="preserve"> поступили заверения в </w:t>
-      </w:r>
-      <w:r>
-        <w:t>преданности Австрии и прос</w:t>
-      </w:r>
-      <w:r>
-        <w:t>ь</w:t>
-      </w:r>
-      <w:r>
-        <w:t xml:space="preserve">ба подтвердить прежние обязательства. Вена </w:t>
-      </w:r>
-      <w:r>
-        <w:t>по</w:t>
-      </w:r>
-      <w:r>
-        <w:t xml:space="preserve">обещала приложить все </w:t>
-      </w:r>
-      <w:r>
-        <w:t>усилия</w:t>
-      </w:r>
-      <w:r>
-        <w:t xml:space="preserve"> для удовлетворения претензий </w:t>
-      </w:r>
-      <w:r>
-        <w:t>Петербурга.</w:t>
-      </w:r>
-    </w:p>
-    <w:p>
-      <w:pPr>
-        <w:pStyle w:val="afb"/>
-        <w:ind w:firstLine="0"/>
-      </w:pPr>
-      <w:r>
-        <w:tab/>
-        <w:t xml:space="preserve">Вопреки обязательству Австрии не заключать без ведома Франции договоров с Россией, Эстергази под давлением Воронцова 23 марта 1760 </w:t>
-      </w:r>
-      <w:r>
-        <w:t>г.</w:t>
-      </w:r>
-      <w:r>
-        <w:t xml:space="preserve"> подписал соглашение. Франции не удалось заключить мира с Англией и поэтому ей пришлось оставаться верным союзником.</w:t>
-      </w:r>
-    </w:p>
-    <w:p>
-      <w:pPr>
-        <w:pStyle w:val="afb"/>
-        <w:ind w:firstLine="0"/>
-        <w:jc w:val="center"/>
-        <w:rPr>
-          <w:i/>
-        </w:rPr>
-      </w:pPr>
-      <w:r>
-        <w:rPr>
-          <w:i/>
-        </w:rPr>
-        <w:t>План последующих действий</w:t>
-      </w:r>
-    </w:p>
-    <w:p>
-      <w:pPr>
-        <w:pStyle w:val="afb"/>
-        <w:ind w:firstLine="0"/>
-      </w:pPr>
-      <w:r>
-        <w:tab/>
-        <w:t xml:space="preserve">11 июня 1760 </w:t>
-      </w:r>
-      <w:r>
-        <w:t>г.</w:t>
-      </w:r>
-      <w:r>
-        <w:t xml:space="preserve"> Салтыков вернулся к армии. Произошло Лигницкое сражение, в котором пруссаки одержали победу над австрийцами. </w:t>
-      </w:r>
-    </w:p>
-    <w:p>
-      <w:pPr>
-        <w:pStyle w:val="afb"/>
-        <w:ind w:firstLine="0"/>
-      </w:pPr>
-      <w:r>
-        <w:lastRenderedPageBreak/>
-        <w:tab/>
-        <w:t>В Петербурге приняли решение сделать новым главнокомандующем А. Б. Бутурлина, который в обществе, однако, не пользовался уважением.</w:t>
-      </w:r>
-      <w:r>
-        <w:tab/>
+        <w:t>Произошло Лигницкое сражение, в котором пруссаки одержали победу над австрийцами. В Петербурге приняли решение сделать новым гл</w:t>
+      </w:r>
+      <w:r>
+        <w:t xml:space="preserve">авнокомандующем А. Б. Бутурлина. </w:t>
+      </w:r>
+      <w:r>
         <w:t>Петербургом был принят новый план – из армии выделялось два отряда: один для операций под Кольбергом, другой для захвата Берлина.</w:t>
       </w:r>
     </w:p>
@@ -2122,12 +2014,7 @@
         <w:t>г.</w:t>
       </w:r>
       <w:r>
-        <w:t xml:space="preserve"> Тотлебен выступил к Берлину со всей конницей. Обстрел столицы начался около 2 часов дня. Вторая атака произош</w:t>
-      </w:r>
-      <w:bookmarkStart w:id="0" w:name="_GoBack"/>
-      <w:bookmarkEnd w:id="0"/>
-      <w:r>
-        <w:t>ла в 12 ночи.</w:t>
+        <w:t xml:space="preserve"> Тотлебен выступил к Берлину со всей конницей. Обстрел столицы начался около 2 часов дня. Вторая атака произошла в 12 ночи.</w:t>
       </w:r>
       <w:r>
         <w:t xml:space="preserve"> Город </w:t>
@@ -2269,19 +2156,16 @@
         <w:t>г.</w:t>
       </w:r>
       <w:r>
-        <w:t xml:space="preserve"> русская кавалерия во главе с Тотлебеном подошла к Кольбергу, но 17 февраля была вынуждена отступить. 14 мая поступил рескрипт Конференции, предписывавший идти в Силезию на соединение с Лаудоном, выделив особый корпус под командой Румянцева для осады Кольберга.</w:t>
-      </w:r>
-      <w:r>
-        <w:tab/>
+        <w:t xml:space="preserve"> русская кавалерия во главе с Тотлебеном подошла к Кольбергу, но 17 февраля была вынуждена отступить. 14 мая поступил рескрипт Конференции, предписывавший идти в Силезию на соединение с Лаудоном, выделив корпус под командой Румянцева для осады Кольберга.</w:t>
+      </w:r>
+      <w:r>
+        <w:t xml:space="preserve"> </w:t>
       </w:r>
       <w:r>
         <w:t>Атаку назначали на 3 сентября</w:t>
       </w:r>
       <w:r>
-        <w:t xml:space="preserve"> </w:t>
-      </w:r>
-      <w:r>
-        <w:t>1761 г.</w:t>
+        <w:t>.</w:t>
       </w:r>
       <w:r>
         <w:t xml:space="preserve"> 9-го </w:t>
@@ -4801,7 +4685,7 @@
         <w:rPr>
           <w:rFonts w:ascii="Times New Roman" w:hAnsi="Times New Roman" w:cs="Times New Roman"/>
         </w:rPr>
-        <w:t>М. Коробкова. – М., 1948 (стр. 148</w:t>
+        <w:t>М. Коробкова. – М., 1948 (стр. 179</w:t>
       </w:r>
       <w:r>
         <w:rPr>
@@ -4813,99 +4697,7 @@
         <w:rPr>
           <w:rFonts w:ascii="Times New Roman" w:hAnsi="Times New Roman" w:cs="Times New Roman"/>
         </w:rPr>
-        <w:t>6</w:t>
-      </w:r>
-      <w:r>
-        <w:rPr>
-          <w:rFonts w:ascii="Times New Roman" w:hAnsi="Times New Roman" w:cs="Times New Roman"/>
-        </w:rPr>
-        <w:t>)</w:t>
-      </w:r>
-    </w:p>
-  </w:footnote>
-  <w:footnote w:id="4">
-    <w:p>
-      <w:pPr>
-        <w:pStyle w:val="afa"/>
-      </w:pPr>
-      <w:r>
-        <w:rPr>
-          <w:rStyle w:val="afe"/>
-        </w:rPr>
-        <w:footnoteRef/>
-      </w:r>
-      <w:r>
-        <w:t xml:space="preserve"> </w:t>
-      </w:r>
-      <w:r>
-        <w:rPr>
-          <w:rFonts w:ascii="Times New Roman" w:hAnsi="Times New Roman" w:cs="Times New Roman"/>
-        </w:rPr>
-        <w:t xml:space="preserve">Семилетняя война / Под ред. Н. </w:t>
-      </w:r>
-      <w:r>
-        <w:rPr>
-          <w:rFonts w:ascii="Times New Roman" w:hAnsi="Times New Roman" w:cs="Times New Roman"/>
-        </w:rPr>
-        <w:t>М. Коробкова. – М., 1948 (стр. 179</w:t>
-      </w:r>
-      <w:r>
-        <w:rPr>
-          <w:rFonts w:ascii="Times New Roman" w:hAnsi="Times New Roman" w:cs="Times New Roman"/>
-        </w:rPr>
-        <w:t xml:space="preserve">, абзац </w:t>
-      </w:r>
-      <w:r>
-        <w:rPr>
-          <w:rFonts w:ascii="Times New Roman" w:hAnsi="Times New Roman" w:cs="Times New Roman"/>
-        </w:rPr>
         <w:t>3</w:t>
-      </w:r>
-      <w:r>
-        <w:rPr>
-          <w:rFonts w:ascii="Times New Roman" w:hAnsi="Times New Roman" w:cs="Times New Roman"/>
-        </w:rPr>
-        <w:t>)</w:t>
-      </w:r>
-    </w:p>
-  </w:footnote>
-  <w:footnote w:id="5">
-    <w:p>
-      <w:pPr>
-        <w:pStyle w:val="afa"/>
-      </w:pPr>
-      <w:r>
-        <w:rPr>
-          <w:rStyle w:val="afe"/>
-        </w:rPr>
-        <w:footnoteRef/>
-      </w:r>
-      <w:r>
-        <w:t xml:space="preserve"> </w:t>
-      </w:r>
-      <w:r>
-        <w:rPr>
-          <w:rFonts w:ascii="Times New Roman" w:hAnsi="Times New Roman" w:cs="Times New Roman"/>
-        </w:rPr>
-        <w:t xml:space="preserve">Семилетняя война / Под ред. Н. </w:t>
-      </w:r>
-      <w:r>
-        <w:rPr>
-          <w:rFonts w:ascii="Times New Roman" w:hAnsi="Times New Roman" w:cs="Times New Roman"/>
-        </w:rPr>
-        <w:t>М. Коробкова. – М., 1948 (стр. 246</w:t>
-      </w:r>
-      <w:r>
-        <w:rPr>
-          <w:rFonts w:ascii="Times New Roman" w:hAnsi="Times New Roman" w:cs="Times New Roman"/>
-        </w:rPr>
-        <w:t xml:space="preserve">, абзац </w:t>
-      </w:r>
-      <w:r>
-        <w:rPr>
-          <w:rFonts w:ascii="Times New Roman" w:hAnsi="Times New Roman" w:cs="Times New Roman"/>
-        </w:rPr>
-        <w:t>4</w:t>
       </w:r>
       <w:r>
         <w:rPr>
@@ -7067,7 +6859,7 @@
 </file>
 
 <file path=customXml/itemProps1.xml><?xml version="1.0" encoding="utf-8"?>
-<ds:datastoreItem xmlns:ds="http://schemas.openxmlformats.org/officeDocument/2006/customXml" ds:itemID="{BFFDF48E-091A-45B3-AE07-ECC5C5D3E63F}">
+<ds:datastoreItem xmlns:ds="http://schemas.openxmlformats.org/officeDocument/2006/customXml" ds:itemID="{EC7AFDD1-052F-4F4D-BC7A-9DD6CB09B9FC}">
   <ds:schemaRefs>
     <ds:schemaRef ds:uri="http://schemas.openxmlformats.org/officeDocument/2006/bibliography"/>
   </ds:schemaRefs>

</xml_diff>

<commit_message>
Now the first chapter of the abstract has 7 pages
</commit_message>
<xml_diff>
--- a/Реферат по истории на тему Семилетняя война.docx
+++ b/Реферат по истории на тему Семилетняя война.docx
@@ -368,25 +368,7 @@
           <w:szCs w:val="28"/>
         </w:rPr>
         <w:lastRenderedPageBreak/>
-        <w:t>Оглавление…………………………………………………………</w:t>
-      </w:r>
-      <w:proofErr w:type="gramStart"/>
-      <w:r>
-        <w:rPr>
-          <w:rFonts w:ascii="Times New Roman" w:hAnsi="Times New Roman" w:cs="Times New Roman"/>
-          <w:sz w:val="28"/>
-          <w:szCs w:val="28"/>
-        </w:rPr>
-        <w:t>…….</w:t>
-      </w:r>
-      <w:proofErr w:type="gramEnd"/>
-      <w:r>
-        <w:rPr>
-          <w:rFonts w:ascii="Times New Roman" w:hAnsi="Times New Roman" w:cs="Times New Roman"/>
-          <w:sz w:val="28"/>
-          <w:szCs w:val="28"/>
-        </w:rPr>
-        <w:t>2</w:t>
+        <w:t>Оглавление……………………………………………………………….2</w:t>
       </w:r>
     </w:p>
     <w:p>
@@ -405,16 +387,7 @@
           <w:sz w:val="28"/>
           <w:szCs w:val="28"/>
         </w:rPr>
-        <w:t>Введение……………………………………………………………</w:t>
-      </w:r>
-      <w:proofErr w:type="gramStart"/>
-      <w:r>
-        <w:rPr>
-          <w:rFonts w:ascii="Times New Roman" w:hAnsi="Times New Roman" w:cs="Times New Roman"/>
-          <w:sz w:val="28"/>
-          <w:szCs w:val="28"/>
-        </w:rPr>
-        <w:t>…</w:t>
+        <w:t>Введение………………………………………………………………</w:t>
       </w:r>
       <w:r>
         <w:rPr>
@@ -424,7 +397,6 @@
         </w:rPr>
         <w:t>….</w:t>
       </w:r>
-      <w:proofErr w:type="gramEnd"/>
       <w:r>
         <w:rPr>
           <w:rFonts w:ascii="Times New Roman" w:hAnsi="Times New Roman" w:cs="Times New Roman"/>
@@ -876,10 +848,608 @@
         <w:ind w:firstLine="708"/>
       </w:pPr>
       <w:r>
-        <w:t xml:space="preserve">Фридрих советовал </w:t>
-      </w:r>
-      <w:r>
-        <w:t>следить, чтобы «Россия никогда не вмешивалась в немецкие дела; самое лучшее оставить медведя в его берлоге и не давать ему даже заметить, что в нем нуждаются или его боятся»</w:t>
+        <w:t xml:space="preserve">В Петербурге усиление Пруссии воспринимали как прямую опасность. </w:t>
+      </w:r>
+      <w:r>
+        <w:t xml:space="preserve">Поэтому в </w:t>
+      </w:r>
+      <w:r>
+        <w:t xml:space="preserve">1746 </w:t>
+      </w:r>
+      <w:r>
+        <w:t>г.</w:t>
+      </w:r>
+      <w:r>
+        <w:t xml:space="preserve"> было созвано совещание для обсуждения способов борьбы с Фридрихом.  Предлагалось создать 90-тысячную армию и, договорившись с Австрией</w:t>
+      </w:r>
+      <w:r>
+        <w:t xml:space="preserve">, </w:t>
+      </w:r>
+      <w:r>
+        <w:t>возобновить войну против Фридриха.</w:t>
+      </w:r>
+    </w:p>
+    <w:p>
+      <w:pPr>
+        <w:pStyle w:val="afb"/>
+        <w:ind w:firstLine="708"/>
+      </w:pPr>
+      <w:r>
+        <w:t xml:space="preserve">Кроме того, </w:t>
+      </w:r>
+      <w:r>
+        <w:t>Австрия и Россия заключили оборонительный договор</w:t>
+      </w:r>
+      <w:r>
+        <w:t>, обязывавший стороны в случае войны поддержать друг друга 30-тысячным корпусом.</w:t>
+      </w:r>
+      <w:r>
+        <w:t xml:space="preserve"> Это определило одного из союзников России в предстоящей войне.</w:t>
+      </w:r>
+      <w:r>
+        <w:t xml:space="preserve"> </w:t>
+      </w:r>
+      <w:r>
+        <w:t>В конце 1747 г. Петербург заключил договор с Англией и Голландией, согласно которому те предоставляли России субсидии, а она давала вспомогательное войско в 30 тыс. чел., действия которого должны были быть направлены против Фридриха для защиты Ганн</w:t>
+      </w:r>
+      <w:r>
+        <w:t>овера</w:t>
+      </w:r>
+      <w:r>
+        <w:t>.</w:t>
+      </w:r>
+    </w:p>
+    <w:p>
+      <w:pPr>
+        <w:pStyle w:val="afb"/>
+        <w:ind w:firstLine="0"/>
+      </w:pPr>
+      <w:r>
+        <w:tab/>
+        <w:t>Россия подписал</w:t>
+      </w:r>
+      <w:r>
+        <w:t>а с Англией субсидную конвенцию</w:t>
+      </w:r>
+      <w:r>
+        <w:t xml:space="preserve">, которая была утверждена в 1755 </w:t>
+      </w:r>
+      <w:r>
+        <w:t>г</w:t>
+      </w:r>
+      <w:r>
+        <w:t>.</w:t>
+      </w:r>
+      <w:r>
+        <w:t xml:space="preserve"> </w:t>
+      </w:r>
+      <w:r>
+        <w:t>Однако 16 января 1756 г. между Англией и Пруссие</w:t>
+      </w:r>
+      <w:r>
+        <w:t>й была заключена Вестминстерское соглашение</w:t>
+      </w:r>
+      <w:r>
+        <w:t xml:space="preserve">, что ставило под сомнение </w:t>
+      </w:r>
+      <w:r>
+        <w:t>ранее заключённую субсидную конвенцию между</w:t>
+      </w:r>
+      <w:r>
+        <w:t xml:space="preserve"> Россией и Англией</w:t>
+      </w:r>
+      <w:r>
+        <w:t xml:space="preserve">, ведь первая </w:t>
+      </w:r>
+      <w:r>
+        <w:t>заключала её</w:t>
+      </w:r>
+      <w:r>
+        <w:t xml:space="preserve"> именно с целью сдерживания</w:t>
+      </w:r>
+      <w:r>
+        <w:t xml:space="preserve"> Пруссии</w:t>
+      </w:r>
+      <w:r>
+        <w:t>. Соо</w:t>
+      </w:r>
+      <w:r>
+        <w:t xml:space="preserve">бщение о </w:t>
+      </w:r>
+      <w:r>
+        <w:lastRenderedPageBreak/>
+        <w:t xml:space="preserve">заключённом договоре </w:t>
+      </w:r>
+      <w:r>
+        <w:t xml:space="preserve">вызвало бурную реакцию в Петербурге и последующее расторжение </w:t>
+      </w:r>
+      <w:r>
+        <w:t>соглашения</w:t>
+      </w:r>
+      <w:r>
+        <w:t xml:space="preserve"> между Россией и Англией. </w:t>
+      </w:r>
+    </w:p>
+    <w:p>
+      <w:pPr>
+        <w:pStyle w:val="afb"/>
+        <w:ind w:firstLine="0"/>
+      </w:pPr>
+      <w:r>
+        <w:tab/>
+        <w:t>Если англо-прусское соглашение угрож</w:t>
+      </w:r>
+      <w:r>
+        <w:t>ало России и Австрии, то остриё</w:t>
+      </w:r>
+      <w:r>
+        <w:t xml:space="preserve"> его было направлено и против Франции. Версалю приход</w:t>
+      </w:r>
+      <w:r>
+        <w:t xml:space="preserve">илось теперь обратиться к Вене </w:t>
+      </w:r>
+      <w:r>
+        <w:t>и к Петербургу.</w:t>
+      </w:r>
+      <w:r>
+        <w:t xml:space="preserve"> </w:t>
+      </w:r>
+      <w:bookmarkStart w:id="0" w:name="_GoBack"/>
+      <w:bookmarkEnd w:id="0"/>
+      <w:r>
+        <w:t>Вестминстерская конвенция сделала неизбежной войну Пруссии с Россией и Австрией и предопределила расстановку сил вокруг Англии и Франции.</w:t>
+      </w:r>
+    </w:p>
+    <w:p>
+      <w:pPr>
+        <w:pStyle w:val="afb"/>
+        <w:ind w:firstLine="708"/>
+        <w:jc w:val="center"/>
+        <w:rPr>
+          <w:b/>
+        </w:rPr>
+      </w:pPr>
+      <w:r>
+        <w:rPr>
+          <w:b/>
+        </w:rPr>
+        <w:t xml:space="preserve">Как участвовала </w:t>
+      </w:r>
+      <w:r>
+        <w:rPr>
+          <w:b/>
+        </w:rPr>
+        <w:t>Российская империя в этом событии?</w:t>
+      </w:r>
+    </w:p>
+    <w:p>
+      <w:pPr>
+        <w:pStyle w:val="afb"/>
+        <w:ind w:firstLine="0"/>
+        <w:jc w:val="center"/>
+        <w:rPr>
+          <w:i/>
+        </w:rPr>
+      </w:pPr>
+      <w:r>
+        <w:rPr>
+          <w:i/>
+        </w:rPr>
+        <w:t>Начало войны</w:t>
+      </w:r>
+    </w:p>
+    <w:p>
+      <w:pPr>
+        <w:pStyle w:val="afb"/>
+        <w:ind w:firstLine="0"/>
+      </w:pPr>
+      <w:r>
+        <w:tab/>
+        <w:t xml:space="preserve">В начале 1757 г. Россия присоединилась к Версальскому договору. </w:t>
+      </w:r>
+      <w:r>
+        <w:t>Но</w:t>
+      </w:r>
+      <w:r>
+        <w:t xml:space="preserve"> несмотря на заключённый союз, между его участниками таилась внутренняя </w:t>
+      </w:r>
+      <w:r>
+        <w:t>вражда</w:t>
+      </w:r>
+      <w:r>
+        <w:t>. Все члены союза не рассматривали Россию как долговременного союзника.</w:t>
+      </w:r>
+      <w:r>
+        <w:t xml:space="preserve"> В конце марта 1756 </w:t>
+      </w:r>
+      <w:r>
+        <w:t>г.</w:t>
+      </w:r>
+      <w:r>
+        <w:t xml:space="preserve"> в Петербурге был создан </w:t>
+      </w:r>
+      <w:r>
+        <w:t>новый орган</w:t>
+      </w:r>
+      <w:r>
+        <w:t xml:space="preserve"> под наименованием Конфере</w:t>
+      </w:r>
+      <w:r>
+        <w:t>нция.</w:t>
+      </w:r>
+    </w:p>
+    <w:p>
+      <w:pPr>
+        <w:pStyle w:val="afb"/>
+        <w:ind w:firstLine="0"/>
+      </w:pPr>
+      <w:r>
+        <w:tab/>
+        <w:t xml:space="preserve">В 1756 году Фридрих отдал приказ о пополнении войск. Через некоторое время он </w:t>
+      </w:r>
+      <w:r>
+        <w:t xml:space="preserve">смог </w:t>
+      </w:r>
+      <w:r>
+        <w:t>оккупировать</w:t>
+      </w:r>
+      <w:r>
+        <w:t xml:space="preserve"> Саксонию</w:t>
+      </w:r>
+      <w:r>
+        <w:t xml:space="preserve">. </w:t>
+      </w:r>
+      <w:r>
+        <w:t>Первое столкновение в этой войне произошло</w:t>
+      </w:r>
+      <w:r>
+        <w:t xml:space="preserve"> 1 октября</w:t>
+      </w:r>
+      <w:r>
+        <w:t xml:space="preserve"> </w:t>
+      </w:r>
+      <w:r>
+        <w:t>1756 г.</w:t>
+      </w:r>
+      <w:r>
+        <w:t xml:space="preserve"> </w:t>
+      </w:r>
+      <w:r>
+        <w:t>между армиями А</w:t>
+      </w:r>
+      <w:r>
+        <w:t>в</w:t>
+      </w:r>
+      <w:r>
+        <w:t>стрии и Пруссии под Лобозицем и окончи</w:t>
+      </w:r>
+      <w:r>
+        <w:t>лось победой Фрид</w:t>
+      </w:r>
+      <w:r>
+        <w:t>риха.</w:t>
+      </w:r>
+    </w:p>
+    <w:p>
+      <w:pPr>
+        <w:pStyle w:val="afb"/>
+        <w:ind w:firstLine="0"/>
+        <w:jc w:val="center"/>
+        <w:rPr>
+          <w:i/>
+        </w:rPr>
+      </w:pPr>
+      <w:r>
+        <w:rPr>
+          <w:i/>
+        </w:rPr>
+        <w:t>П</w:t>
+      </w:r>
+      <w:r>
+        <w:rPr>
+          <w:i/>
+        </w:rPr>
+        <w:t>ервый поход в Восточную Пруссию</w:t>
+      </w:r>
+      <w:r>
+        <w:rPr>
+          <w:i/>
+        </w:rPr>
+        <w:t>. Гросс-Егерсдорфское сражение</w:t>
+      </w:r>
+    </w:p>
+    <w:p>
+      <w:pPr>
+        <w:pStyle w:val="afb"/>
+        <w:ind w:firstLine="708"/>
+      </w:pPr>
+      <w:r>
+        <w:t>В 1757 г. 3 февраля основные положения плана наступления были приняты, и армия России выдвинулась</w:t>
+      </w:r>
+      <w:r>
+        <w:t xml:space="preserve"> на</w:t>
+      </w:r>
+      <w:r>
+        <w:t xml:space="preserve"> Восточную Пруссию</w:t>
+      </w:r>
+      <w:r>
+        <w:t>.</w:t>
+      </w:r>
+      <w:r>
+        <w:t xml:space="preserve"> </w:t>
+      </w:r>
+      <w:r>
+        <w:t>В это время Фридрих напал на Богемию и потерпел поражение против армии Австрии. 20 июня 1757 г. пруссаки отступили от Австрии.</w:t>
+      </w:r>
+    </w:p>
+    <w:p>
+      <w:pPr>
+        <w:pStyle w:val="afb"/>
+        <w:ind w:firstLine="708"/>
+      </w:pPr>
+      <w:r>
+        <w:t xml:space="preserve">31 июля 1757 г. войско России вступило в покорённый </w:t>
+      </w:r>
+      <w:r>
+        <w:t>Тильзит</w:t>
+      </w:r>
+      <w:r>
+        <w:t>. Через некоторое время армия выдвинулась дальше и остановилась на Гросс-Егерсдорфском поле</w:t>
+      </w:r>
+      <w:r>
+        <w:t xml:space="preserve">. </w:t>
+      </w:r>
+      <w:r>
+        <w:t>В 6 утра Прусская армия наступила</w:t>
+      </w:r>
+      <w:r>
+        <w:t xml:space="preserve"> на русские позиции</w:t>
+      </w:r>
+      <w:r>
+        <w:t xml:space="preserve">, началась битва, которая </w:t>
+      </w:r>
+      <w:r>
+        <w:t>закончилась победой русских</w:t>
+      </w:r>
+      <w:r>
+        <w:t>.</w:t>
+      </w:r>
+      <w:r>
+        <w:t xml:space="preserve"> Затем </w:t>
+      </w:r>
+      <w:r>
+        <w:t xml:space="preserve">главнокомандующий </w:t>
+      </w:r>
+      <w:r>
+        <w:t>Апраксин решил отступить</w:t>
+      </w:r>
+      <w:r>
+        <w:t>.</w:t>
+      </w:r>
+      <w:r>
+        <w:t xml:space="preserve"> </w:t>
+      </w:r>
+      <w:r>
+        <w:t>Армия и власть в Петербурге были не согласны с</w:t>
+      </w:r>
+      <w:r>
+        <w:t xml:space="preserve"> решением </w:t>
+      </w:r>
+      <w:r>
+        <w:t>главнокомандующего</w:t>
+      </w:r>
+      <w:r>
+        <w:t xml:space="preserve"> и его </w:t>
+      </w:r>
+      <w:r>
+        <w:lastRenderedPageBreak/>
+        <w:t xml:space="preserve">арестовали по подозрению в измене. По этому делу был назначен суд, </w:t>
+      </w:r>
+      <w:r>
+        <w:t>но</w:t>
+      </w:r>
+      <w:r>
+        <w:t xml:space="preserve"> не дождавшись его, </w:t>
+      </w:r>
+      <w:r>
+        <w:t>Апраксин</w:t>
+      </w:r>
+      <w:r>
+        <w:t xml:space="preserve"> умер от апоплекси</w:t>
+      </w:r>
+      <w:r>
+        <w:t xml:space="preserve">ческого удара. Оказалось, что </w:t>
+      </w:r>
+      <w:r>
+        <w:t>он действительно был в заговоре с Бестужевым и Екатериной</w:t>
+      </w:r>
+      <w:r>
+        <w:t xml:space="preserve"> </w:t>
+      </w:r>
+      <w:r>
+        <w:rPr>
+          <w:lang w:val="en-US"/>
+        </w:rPr>
+        <w:t>II</w:t>
+      </w:r>
+      <w:r>
+        <w:t>.</w:t>
+      </w:r>
+    </w:p>
+    <w:p>
+      <w:pPr>
+        <w:pStyle w:val="afb"/>
+        <w:ind w:firstLine="0"/>
+        <w:jc w:val="center"/>
+        <w:rPr>
+          <w:i/>
+        </w:rPr>
+      </w:pPr>
+      <w:r>
+        <w:rPr>
+          <w:i/>
+        </w:rPr>
+        <w:t>Оккупация Восточной Пруссии</w:t>
+      </w:r>
+    </w:p>
+    <w:p>
+      <w:pPr>
+        <w:pStyle w:val="afb"/>
+        <w:ind w:firstLine="0"/>
+      </w:pPr>
+      <w:r>
+        <w:tab/>
+        <w:t xml:space="preserve">Роль главнокомандующего армией России занял военный деятель Фермор. </w:t>
+      </w:r>
+      <w:r>
+        <w:t xml:space="preserve">В декабре 1757 </w:t>
+      </w:r>
+      <w:r>
+        <w:t>г.</w:t>
+      </w:r>
+      <w:r>
+        <w:t xml:space="preserve"> Конференция</w:t>
+      </w:r>
+      <w:r>
+        <w:t xml:space="preserve"> утвердила новый план, итогом которого должен был стать захват Кёнигсберга. </w:t>
+      </w:r>
+      <w:r>
+        <w:t xml:space="preserve">После захвата Либиау туда явилась </w:t>
+      </w:r>
+      <w:r>
+        <w:t>де</w:t>
+      </w:r>
+      <w:r>
+        <w:t>путация с заявлением о том, что Кёнигсберг</w:t>
+      </w:r>
+      <w:r>
+        <w:t xml:space="preserve"> </w:t>
+      </w:r>
+      <w:r>
+        <w:t>сдаётся</w:t>
+      </w:r>
+      <w:r>
+        <w:t xml:space="preserve">. </w:t>
+      </w:r>
+      <w:r>
+        <w:t xml:space="preserve">Русские заняли </w:t>
+      </w:r>
+      <w:r>
+        <w:t>город</w:t>
+      </w:r>
+      <w:r>
+        <w:t xml:space="preserve">, который </w:t>
+      </w:r>
+      <w:r>
+        <w:t>впоследствии</w:t>
+      </w:r>
+      <w:r>
+        <w:t xml:space="preserve"> </w:t>
+      </w:r>
+      <w:r>
+        <w:t>присоединился к России.</w:t>
+      </w:r>
+    </w:p>
+    <w:p>
+      <w:pPr>
+        <w:pStyle w:val="afb"/>
+        <w:ind w:firstLine="0"/>
+      </w:pPr>
+      <w:r>
+        <w:tab/>
+      </w:r>
+      <w:r>
+        <w:t>В</w:t>
+      </w:r>
+      <w:r>
+        <w:t xml:space="preserve">енским дипломатам не было выгодно, чтобы Россия усиливалась, ведь они боялись, что </w:t>
+      </w:r>
+      <w:r>
+        <w:t xml:space="preserve">в </w:t>
+      </w:r>
+      <w:r>
+        <w:t>будущем</w:t>
+      </w:r>
+      <w:r>
+        <w:t xml:space="preserve"> </w:t>
+      </w:r>
+      <w:r>
+        <w:t xml:space="preserve">она может </w:t>
+      </w:r>
+      <w:r>
+        <w:t>стать врагом</w:t>
+      </w:r>
+      <w:r>
+        <w:t xml:space="preserve"> Австрии.</w:t>
+      </w:r>
+    </w:p>
+    <w:p>
+      <w:pPr>
+        <w:pStyle w:val="afb"/>
+        <w:ind w:firstLine="0"/>
+      </w:pPr>
+      <w:r>
+        <w:tab/>
+        <w:t>П</w:t>
+      </w:r>
+      <w:r>
+        <w:t>о новому плану отряд Рязанова отправили к Кольбергу, в то время как глав</w:t>
+      </w:r>
+      <w:r>
+        <w:t>ная армия собиралась приступить</w:t>
+      </w:r>
+      <w:r>
+        <w:t xml:space="preserve"> к действиям под Кюстрином.</w:t>
+      </w:r>
+    </w:p>
+    <w:p>
+      <w:pPr>
+        <w:pStyle w:val="afb"/>
+        <w:ind w:firstLine="0"/>
+        <w:jc w:val="center"/>
+        <w:rPr>
+          <w:i/>
+        </w:rPr>
+      </w:pPr>
+      <w:r>
+        <w:rPr>
+          <w:i/>
+        </w:rPr>
+        <w:t>Осада Кюстрина. С</w:t>
+      </w:r>
+      <w:r>
+        <w:rPr>
+          <w:i/>
+        </w:rPr>
+        <w:t>ражение при Цорндорфе</w:t>
+      </w:r>
+    </w:p>
+    <w:p>
+      <w:pPr>
+        <w:pStyle w:val="afb"/>
+        <w:ind w:firstLine="0"/>
+      </w:pPr>
+      <w:r>
+        <w:tab/>
+        <w:t xml:space="preserve">14 августа 1758 </w:t>
+      </w:r>
+      <w:r>
+        <w:t>г.</w:t>
+      </w:r>
+      <w:r>
+        <w:t xml:space="preserve"> главная армия н</w:t>
+      </w:r>
+      <w:r>
+        <w:t>ачала операции против Кюстрина.</w:t>
+      </w:r>
+      <w:r>
+        <w:t xml:space="preserve"> В 9 часов утра на занятых позициях при Цорндорфе начался обстрел Фридрихом русских. </w:t>
+      </w:r>
+      <w:r>
+        <w:t xml:space="preserve">Русские сражались храбро </w:t>
+      </w:r>
+      <w:r>
+        <w:t>: «Сам король ужаснулся, увидев с какой непоколебимостью дралась наша пехота»</w:t>
       </w:r>
       <w:r>
         <w:rPr>
@@ -888,7 +1458,7 @@
         <w:footnoteReference w:id="2"/>
       </w:r>
       <w:r>
-        <w:t>.</w:t>
+        <w:t>. Битва закончилась около 7 часов вечера. На следующий день Фридрих попытался атаковать, но ничего не получилось, все были слишком истощены.</w:t>
       </w:r>
     </w:p>
     <w:p>
@@ -897,58 +1467,54 @@
         <w:ind w:firstLine="708"/>
       </w:pPr>
       <w:r>
-        <w:t xml:space="preserve"> </w:t>
-      </w:r>
-      <w:r>
-        <w:t xml:space="preserve">В Петербурге усиление Пруссии воспринимали как прямую опасность. </w:t>
-      </w:r>
-      <w:r>
-        <w:t xml:space="preserve">Поэтому в </w:t>
-      </w:r>
-      <w:r>
-        <w:t xml:space="preserve">1746 </w:t>
+        <w:t>Данное сражение не было выиграно ни русскими ни австрийцами, о</w:t>
+      </w:r>
+      <w:r>
+        <w:t>беим армиям пришлось отступить.</w:t>
+      </w:r>
+    </w:p>
+    <w:p>
+      <w:pPr>
+        <w:pStyle w:val="afb"/>
+        <w:ind w:firstLine="0"/>
+        <w:jc w:val="center"/>
+        <w:rPr>
+          <w:i/>
+        </w:rPr>
+      </w:pPr>
+      <w:r>
+        <w:rPr>
+          <w:i/>
+        </w:rPr>
+        <w:t>Отступление 1758 г.</w:t>
+      </w:r>
+    </w:p>
+    <w:p>
+      <w:pPr>
+        <w:pStyle w:val="afb"/>
+        <w:ind w:firstLine="0"/>
+      </w:pPr>
+      <w:r>
+        <w:tab/>
+        <w:t xml:space="preserve">6 сентября 1758 </w:t>
       </w:r>
       <w:r>
         <w:t>г.</w:t>
       </w:r>
       <w:r>
-        <w:t xml:space="preserve"> было созвано совещание для обсуждения способов борьбы с Фридрихом.  Предлагалось создать 90-тысячную армию и, договорившись с Австрией</w:t>
-      </w:r>
-      <w:r>
-        <w:t xml:space="preserve">, </w:t>
-      </w:r>
-      <w:r>
-        <w:t>возобновить войну против Фридриха.</w:t>
-      </w:r>
-    </w:p>
-    <w:p>
-      <w:pPr>
-        <w:pStyle w:val="afb"/>
-        <w:ind w:firstLine="708"/>
-      </w:pPr>
-      <w:r>
-        <w:t xml:space="preserve">Кроме того, </w:t>
-      </w:r>
-      <w:r>
-        <w:t>Австрия и Россия заключили оборонительный договор</w:t>
-      </w:r>
-      <w:r>
-        <w:t>, обязывавший стороны в случае войны поддержать друг друга 30-тысячным корпусом.</w:t>
-      </w:r>
-      <w:r>
-        <w:t xml:space="preserve"> Это определило одного из союзников России в предстоящей войне.</w:t>
-      </w:r>
-      <w:r>
-        <w:t xml:space="preserve"> </w:t>
-      </w:r>
-      <w:r>
-        <w:t>В конце 1747 г. Петербург заключил договор с Англией и Голландией, согласно которому те предоставляли России субсидии, а она давала вспомогательное войско в 30 тыс. чел., действия которого должны были быть направлены против Фридриха для защиты Ганн</w:t>
-      </w:r>
-      <w:r>
-        <w:t>овера</w:t>
-      </w:r>
-      <w:r>
-        <w:t>.</w:t>
+        <w:t xml:space="preserve"> главнокомандующий русской армией Фермор собрал совет, который постановил осадить Кольберг. </w:t>
+      </w:r>
+      <w:r>
+        <w:t xml:space="preserve">30 </w:t>
+      </w:r>
+      <w:r>
+        <w:t xml:space="preserve">сентября русские передовые части </w:t>
+      </w:r>
+      <w:r>
+        <w:t>заняли Старгард</w:t>
+      </w:r>
+      <w:r>
+        <w:t>. Особый отряд направили на Кольберг, однако операцию пришлось отменить и начать отступление.</w:t>
       </w:r>
     </w:p>
     <w:p>
@@ -959,116 +1525,15 @@
       <w:r>
         <w:lastRenderedPageBreak/>
         <w:tab/>
-        <w:t>Россия подписал</w:t>
-      </w:r>
-      <w:r>
-        <w:t>а с Англией субсидную конвенцию</w:t>
-      </w:r>
-      <w:r>
-        <w:t xml:space="preserve">, которая была утверждена в 1755 </w:t>
-      </w:r>
-      <w:r>
-        <w:t>г</w:t>
-      </w:r>
-      <w:r>
-        <w:t>.</w:t>
-      </w:r>
-      <w:r>
-        <w:t xml:space="preserve"> </w:t>
-      </w:r>
-      <w:r>
-        <w:t>Однако 16 января 1756 г. между Англией и Пруссие</w:t>
-      </w:r>
-      <w:r>
-        <w:t>й была заключена Вестминстерское соглашение</w:t>
-      </w:r>
-      <w:r>
-        <w:t xml:space="preserve">, что ставило под сомнение </w:t>
-      </w:r>
-      <w:r>
-        <w:t>ранее заключённую субсидную конвенцию между</w:t>
-      </w:r>
-      <w:r>
-        <w:t xml:space="preserve"> Россией и Англией</w:t>
-      </w:r>
-      <w:r>
-        <w:t xml:space="preserve">, ведь первая </w:t>
-      </w:r>
-      <w:r>
-        <w:t>заключала её</w:t>
-      </w:r>
-      <w:r>
-        <w:t xml:space="preserve"> именно с целью сдерживания</w:t>
-      </w:r>
-      <w:r>
-        <w:t xml:space="preserve"> Пруссии</w:t>
-      </w:r>
-      <w:r>
-        <w:t>. Соо</w:t>
-      </w:r>
-      <w:r>
-        <w:t xml:space="preserve">бщение о заключённом договоре </w:t>
-      </w:r>
-      <w:r>
-        <w:t xml:space="preserve">вызвало бурную реакцию в Петербурге и последующее расторжение </w:t>
-      </w:r>
-      <w:r>
-        <w:t>соглашения</w:t>
-      </w:r>
-      <w:r>
-        <w:t xml:space="preserve"> между Россией и Англией. </w:t>
-      </w:r>
-    </w:p>
-    <w:p>
-      <w:pPr>
-        <w:pStyle w:val="afb"/>
-        <w:ind w:firstLine="0"/>
-      </w:pPr>
-      <w:bookmarkStart w:id="0" w:name="_GoBack"/>
-      <w:bookmarkEnd w:id="0"/>
-      <w:r>
-        <w:tab/>
-        <w:t>Если англо-прусское соглашение угрож</w:t>
-      </w:r>
-      <w:r>
-        <w:t>ало России и Австрии, то остриё</w:t>
-      </w:r>
-      <w:r>
-        <w:t xml:space="preserve"> его было направлено и против Франции. Версалю приход</w:t>
-      </w:r>
-      <w:r>
-        <w:t xml:space="preserve">илось теперь обратиться к Вене </w:t>
-      </w:r>
-      <w:r>
-        <w:t>и к Петербургу.</w:t>
-      </w:r>
-      <w:r>
-        <w:t xml:space="preserve"> Со своей стороны, и Австрия, и Россия в новых условиях нуждались в поддержке Франции. </w:t>
-      </w:r>
-      <w:r>
-        <w:t>Вестминстерская конвенция сделала неизбежной войну Пруссии с Россией и Австрией и предопределила расстановку сил вокруг Англии и Франции.</w:t>
-      </w:r>
-    </w:p>
-    <w:p>
-      <w:pPr>
-        <w:pStyle w:val="afb"/>
-        <w:ind w:firstLine="708"/>
-        <w:jc w:val="center"/>
-        <w:rPr>
-          <w:b/>
-        </w:rPr>
-      </w:pPr>
-      <w:r>
-        <w:rPr>
-          <w:b/>
-        </w:rPr>
-        <w:t xml:space="preserve">Как участвовала </w:t>
-      </w:r>
-      <w:r>
-        <w:rPr>
-          <w:b/>
-        </w:rPr>
-        <w:t>Российская империя в этом событии?</w:t>
+      </w:r>
+      <w:r>
+        <w:t xml:space="preserve">Желая обезопасить себя от нападения британского флота Россия и Швеция заключили в марте 1759 </w:t>
+      </w:r>
+      <w:r>
+        <w:t>г.</w:t>
+      </w:r>
+      <w:r>
+        <w:t xml:space="preserve"> договор, к которому позже присоединились Франция и Дания. </w:t>
       </w:r>
     </w:p>
     <w:p>
@@ -1084,7 +1549,13 @@
         <w:rPr>
           <w:i/>
         </w:rPr>
-        <w:t>Начало войны</w:t>
+        <w:t>Н</w:t>
+      </w:r>
+      <w:r>
+        <w:rPr>
+          <w:i/>
+        </w:rPr>
+        <w:t>ачало кампании 1759 г.</w:t>
       </w:r>
     </w:p>
     <w:p>
@@ -1094,74 +1565,40 @@
       </w:pPr>
       <w:r>
         <w:tab/>
-        <w:t xml:space="preserve">В начале 1757 г. Россия присоединилась к Версальскому договору. </w:t>
-      </w:r>
-      <w:r>
-        <w:t>Но</w:t>
-      </w:r>
-      <w:r>
-        <w:t xml:space="preserve"> несмотря на заключённый союз, между его участниками таилась внутренняя вражда и страх перед Петербургом. Все члены союза не рассматривали Россию как долговременного союзника.</w:t>
-      </w:r>
-      <w:r>
-        <w:t xml:space="preserve"> В конце марта 1756 </w:t>
+        <w:t>Фермор получил приказа</w:t>
+      </w:r>
+      <w:r>
+        <w:t>ние сдать командование</w:t>
+      </w:r>
+      <w:r>
+        <w:t>, которое в итоге получил</w:t>
+      </w:r>
+      <w:r>
+        <w:t xml:space="preserve"> </w:t>
+      </w:r>
+      <w:r>
+        <w:t xml:space="preserve">П. С. Салтыков. 14 июня 1759 </w:t>
       </w:r>
       <w:r>
         <w:t>г.</w:t>
       </w:r>
       <w:r>
-        <w:t xml:space="preserve"> в Петербурге был создан </w:t>
-      </w:r>
-      <w:r>
-        <w:t>новый орган</w:t>
-      </w:r>
-      <w:r>
-        <w:t xml:space="preserve"> под наименованием Конфере</w:t>
-      </w:r>
-      <w:r>
-        <w:t>нция.</w:t>
-      </w:r>
-    </w:p>
-    <w:p>
-      <w:pPr>
-        <w:pStyle w:val="afb"/>
-        <w:ind w:firstLine="0"/>
-      </w:pPr>
-      <w:r>
-        <w:tab/>
-        <w:t>В 1756 году Фридрих отдал приказ о пополнении войск. Через некоторое время он совершил нападение на Саксонию и смог её оккупировать. Австрия запросила помощь России, однако та не смогла прийти, в</w:t>
-      </w:r>
-      <w:r>
-        <w:t>едь её армия ещё не была готова</w:t>
-      </w:r>
-      <w:r>
-        <w:t>. Первое столкновение в этой войне произошло</w:t>
-      </w:r>
-      <w:r>
-        <w:t xml:space="preserve"> 1 октября</w:t>
-      </w:r>
-      <w:r>
-        <w:t xml:space="preserve"> </w:t>
-      </w:r>
-      <w:r>
-        <w:t>1756 г.</w:t>
-      </w:r>
-      <w:r>
-        <w:t xml:space="preserve"> </w:t>
-      </w:r>
-      <w:r>
-        <w:t>между армиями А</w:t>
-      </w:r>
-      <w:r>
-        <w:t>в</w:t>
-      </w:r>
-      <w:r>
-        <w:t>стрии и Пруссии под Лобозицем и окончи</w:t>
-      </w:r>
-      <w:r>
-        <w:t>лось победой Фрид</w:t>
-      </w:r>
-      <w:r>
-        <w:t>риха.</w:t>
+        <w:t xml:space="preserve"> был окончательно утверждён план предстоящей кампании</w:t>
+      </w:r>
+      <w:r>
+        <w:t xml:space="preserve">. </w:t>
+      </w:r>
+      <w:r>
+        <w:t xml:space="preserve">18-19 июля армии австрийцев и русских должны были </w:t>
+      </w:r>
+      <w:r>
+        <w:t>встретиться. Предпола</w:t>
+      </w:r>
+      <w:r>
+        <w:t>галось собрать контрибуции, испортить канал у Франкфурта и сделать попытку набега на Берлин</w:t>
+      </w:r>
+      <w:r>
+        <w:t>.</w:t>
       </w:r>
     </w:p>
     <w:p>
@@ -1177,158 +1614,17 @@
         <w:rPr>
           <w:i/>
         </w:rPr>
-        <w:t>П</w:t>
-      </w:r>
-      <w:r>
-        <w:rPr>
-          <w:i/>
-        </w:rPr>
-        <w:t>ервый поход в Восточную Пруссию</w:t>
-      </w:r>
-      <w:r>
-        <w:rPr>
-          <w:i/>
-        </w:rPr>
-        <w:t>. Гросс-Егерсдорфское сражение</w:t>
-      </w:r>
-    </w:p>
-    <w:p>
-      <w:pPr>
-        <w:pStyle w:val="afb"/>
-        <w:ind w:firstLine="708"/>
-      </w:pPr>
-      <w:r>
-        <w:t>В 1757 г. 3 февраля основные положения плана наступления были приняты, и армия России выдвинулась</w:t>
-      </w:r>
-      <w:r>
-        <w:t xml:space="preserve"> на</w:t>
-      </w:r>
-      <w:r>
-        <w:t xml:space="preserve"> Восточную Пруссию</w:t>
-      </w:r>
-      <w:r>
-        <w:t>.</w:t>
-      </w:r>
-      <w:r>
-        <w:t xml:space="preserve"> </w:t>
-      </w:r>
-      <w:r>
-        <w:t xml:space="preserve">В это </w:t>
-      </w:r>
-      <w:r>
-        <w:lastRenderedPageBreak/>
-        <w:t>время Фридрих напал на Богемию и потерпел поражение против армии Австрии. 20 июня 1757 г. пруссаки отступили от Австрии.</w:t>
-      </w:r>
-    </w:p>
-    <w:p>
-      <w:pPr>
-        <w:pStyle w:val="afb"/>
-        <w:ind w:firstLine="708"/>
-      </w:pPr>
-      <w:r>
-        <w:t>Продвижение</w:t>
-      </w:r>
-      <w:r>
-        <w:t xml:space="preserve"> русской</w:t>
-      </w:r>
-      <w:r>
-        <w:t xml:space="preserve"> армии</w:t>
-      </w:r>
-      <w:r>
-        <w:t xml:space="preserve"> происходило</w:t>
-      </w:r>
-      <w:r>
-        <w:t xml:space="preserve"> слишком медленно, чем была очень недовольна императрица Елизавета Петровна.</w:t>
-      </w:r>
-    </w:p>
-    <w:p>
-      <w:pPr>
-        <w:pStyle w:val="afb"/>
-        <w:ind w:firstLine="708"/>
-      </w:pPr>
-      <w:r>
-        <w:t xml:space="preserve">31 июля 1757 г. войско России вступило в покорённый </w:t>
-      </w:r>
-      <w:r>
-        <w:t>Тильзит</w:t>
-      </w:r>
-      <w:r>
-        <w:t>. Через некоторое время армия выдвинулась дальше и остановилась на Гросс-Егерсдорфском поле</w:t>
-      </w:r>
-      <w:r>
-        <w:t xml:space="preserve">. </w:t>
-      </w:r>
-      <w:r>
-        <w:t>В 6 утра Прусская армия наступила</w:t>
-      </w:r>
-      <w:r>
-        <w:t xml:space="preserve"> на русские позиции</w:t>
-      </w:r>
-      <w:r>
-        <w:t xml:space="preserve">, началась битва, которая </w:t>
-      </w:r>
-      <w:r>
-        <w:t>закончилась победой русских</w:t>
-      </w:r>
-      <w:r>
-        <w:t>.</w:t>
-      </w:r>
-      <w:r>
-        <w:t xml:space="preserve"> Затем </w:t>
-      </w:r>
-      <w:r>
-        <w:t xml:space="preserve">главнокомандующий </w:t>
-      </w:r>
-      <w:r>
-        <w:t>Апраксин решил отступить</w:t>
-      </w:r>
-      <w:r>
-        <w:t>.</w:t>
-      </w:r>
-      <w:r>
-        <w:t xml:space="preserve"> </w:t>
-      </w:r>
-      <w:r>
-        <w:t>Армия и власть в Петербурге были не согласны с</w:t>
-      </w:r>
-      <w:r>
-        <w:t xml:space="preserve"> решением </w:t>
-      </w:r>
-      <w:r>
-        <w:t>главнокомандующего</w:t>
-      </w:r>
-      <w:r>
-        <w:t xml:space="preserve"> и его арестовали по подозрению в измене. По этому делу был назначен суд, </w:t>
-      </w:r>
-      <w:r>
-        <w:t>но</w:t>
-      </w:r>
-      <w:r>
-        <w:t xml:space="preserve"> не дождавшись его, </w:t>
-      </w:r>
-      <w:r>
-        <w:t>Апраксин</w:t>
-      </w:r>
-      <w:r>
-        <w:t xml:space="preserve"> умер от апоплекси</w:t>
-      </w:r>
-      <w:r>
-        <w:t xml:space="preserve">ческого удара. Оказалось, что </w:t>
-      </w:r>
-      <w:r>
-        <w:t>он действительно был в заговоре с Бестужевым и Екатериной</w:t>
-      </w:r>
-      <w:r>
-        <w:t xml:space="preserve"> </w:t>
-      </w:r>
-      <w:r>
-        <w:rPr>
-          <w:lang w:val="en-US"/>
-        </w:rPr>
-        <w:t>II</w:t>
-      </w:r>
-      <w:r>
-        <w:t>.</w:t>
+        <w:t>Битва при Пальциге</w:t>
+      </w:r>
+    </w:p>
+    <w:p>
+      <w:pPr>
+        <w:pStyle w:val="afb"/>
+        <w:ind w:firstLine="0"/>
+      </w:pPr>
+      <w:r>
+        <w:tab/>
+        <w:t xml:space="preserve"> Русская армия продвигалась быстро и остановилась у деревни Пальциг. В 4 часа утра пруссаки начали канонаду по позициям русских. Сражение кончилось в 8 часов вечера победой русских.</w:t>
       </w:r>
     </w:p>
     <w:p>
@@ -1344,7 +1640,7 @@
         <w:rPr>
           <w:i/>
         </w:rPr>
-        <w:t>Оккупация Восточной Пруссии</w:t>
+        <w:t>Сражение при Кунерсдорфе</w:t>
       </w:r>
     </w:p>
     <w:p>
@@ -1354,117 +1650,90 @@
       </w:pPr>
       <w:r>
         <w:tab/>
-        <w:t xml:space="preserve">Роль главнокомандующего армией России занял военный деятель Фермор. </w:t>
-      </w:r>
-      <w:r>
-        <w:t xml:space="preserve">В декабре 1757 </w:t>
-      </w:r>
-      <w:r>
-        <w:t>г.</w:t>
-      </w:r>
-      <w:r>
-        <w:t xml:space="preserve"> Конференция</w:t>
-      </w:r>
-      <w:r>
-        <w:t xml:space="preserve"> утвердила новый план, итогом которого должен был стать захват Кёнигсберга. </w:t>
-      </w:r>
-      <w:r>
-        <w:t xml:space="preserve">После захвата Либиау туда явилась </w:t>
-      </w:r>
-      <w:r>
-        <w:t>де</w:t>
-      </w:r>
-      <w:r>
-        <w:t>путация с заявлением о том, что Кёнигсберг</w:t>
+        <w:t xml:space="preserve">Салтыков предложил </w:t>
+      </w:r>
+      <w:r>
+        <w:t>австрийскому военачальнику Лаудону</w:t>
+      </w:r>
+      <w:r>
+        <w:t xml:space="preserve"> вести корпус на Франкфурт, куда он решил двинуться и сам. 1 августа</w:t>
+      </w:r>
+      <w:r>
+        <w:t xml:space="preserve"> главнокомандующий армией России</w:t>
+      </w:r>
+      <w:r>
+        <w:t xml:space="preserve"> прибыл на место</w:t>
+      </w:r>
+      <w:r>
+        <w:t>. Началась бомбардировка Франкфурта, после че</w:t>
+      </w:r>
+      <w:r>
+        <w:t>го город сдался.</w:t>
+      </w:r>
+    </w:p>
+    <w:p>
+      <w:pPr>
+        <w:pStyle w:val="afb"/>
+        <w:ind w:firstLine="0"/>
+      </w:pPr>
+      <w:r>
+        <w:tab/>
+        <w:t xml:space="preserve">Следующий бой Салтыков решил принять у деревни Кунерсдорф. </w:t>
+      </w:r>
+      <w:r>
+        <w:t>В</w:t>
+      </w:r>
+      <w:r>
+        <w:t xml:space="preserve"> 9 часов утра прусская артиллерия открыла к</w:t>
+      </w:r>
+      <w:r>
+        <w:t>ано</w:t>
+      </w:r>
+      <w:r>
+        <w:t xml:space="preserve">наду. Русские отвечали огнём. Около 11 часов появились крупные прусские силы с конницей. </w:t>
+      </w:r>
+    </w:p>
+    <w:p>
+      <w:pPr>
+        <w:pStyle w:val="afb"/>
+        <w:ind w:firstLine="0"/>
+      </w:pPr>
+      <w:r>
+        <w:tab/>
+        <w:t>В ит</w:t>
+      </w:r>
+      <w:r>
+        <w:t>оге армия</w:t>
+      </w:r>
+      <w:r>
+        <w:t xml:space="preserve"> Пруссии</w:t>
+      </w:r>
+      <w:r>
+        <w:t xml:space="preserve"> была разбита, а </w:t>
+      </w:r>
+      <w:r>
+        <w:t>русские одержали победу</w:t>
+      </w:r>
+      <w:r>
+        <w:t>.</w:t>
       </w:r>
       <w:r>
         <w:t xml:space="preserve"> </w:t>
       </w:r>
       <w:r>
-        <w:t>сдаётся</w:t>
-      </w:r>
-      <w:r>
-        <w:t xml:space="preserve">. </w:t>
-      </w:r>
-      <w:r>
-        <w:t xml:space="preserve">Русские заняли </w:t>
-      </w:r>
-      <w:r>
-        <w:t>город</w:t>
-      </w:r>
-      <w:r>
-        <w:t xml:space="preserve">, который </w:t>
-      </w:r>
-      <w:r>
-        <w:t>впоследствии</w:t>
-      </w:r>
-      <w:r>
-        <w:t xml:space="preserve"> </w:t>
-      </w:r>
-      <w:r>
-        <w:t>присоединился к России.</w:t>
-      </w:r>
-    </w:p>
-    <w:p>
-      <w:pPr>
-        <w:pStyle w:val="afb"/>
-        <w:ind w:firstLine="0"/>
-      </w:pPr>
-      <w:r>
-        <w:tab/>
-      </w:r>
-      <w:r>
-        <w:t>В</w:t>
-      </w:r>
-      <w:r>
-        <w:t xml:space="preserve">енским дипломатам не было выгодно, чтобы Россия усиливалась, ведь они боялись, что </w:t>
-      </w:r>
-      <w:r>
-        <w:t xml:space="preserve">в </w:t>
-      </w:r>
-      <w:r>
-        <w:t>будущем</w:t>
-      </w:r>
-      <w:r>
-        <w:t xml:space="preserve"> </w:t>
-      </w:r>
-      <w:r>
-        <w:t xml:space="preserve">она может </w:t>
-      </w:r>
-      <w:r>
-        <w:t>стать врагом</w:t>
-      </w:r>
-      <w:r>
-        <w:t xml:space="preserve"> Австрии.</w:t>
-      </w:r>
-    </w:p>
-    <w:p>
-      <w:pPr>
-        <w:pStyle w:val="afb"/>
-        <w:ind w:firstLine="0"/>
-      </w:pPr>
-      <w:r>
-        <w:tab/>
-        <w:t>Закончив Богемско-моравскую кампанию стратегическим поражением, ничего не выиграв в ней и значительно ослабив силы, Фридрих сконцентрировал их теперь для борьбы с русскими.</w:t>
-      </w:r>
-    </w:p>
-    <w:p>
-      <w:pPr>
-        <w:pStyle w:val="afb"/>
-        <w:ind w:firstLine="0"/>
-      </w:pPr>
-      <w:r>
-        <w:tab/>
-        <w:t>П</w:t>
-      </w:r>
-      <w:r>
-        <w:t>о новому плану отряд Рязанова отправили к Кольбергу, в то время как глав</w:t>
-      </w:r>
-      <w:r>
-        <w:t>ная армия собиралась приступить</w:t>
-      </w:r>
-      <w:r>
-        <w:t xml:space="preserve"> к действиям под Кюстрином.</w:t>
+        <w:t>Ф</w:t>
+      </w:r>
+      <w:r>
+        <w:t>ридрих был в полном упадке духа и собир</w:t>
+      </w:r>
+      <w:r>
+        <w:t xml:space="preserve">ался </w:t>
+      </w:r>
+      <w:r>
+        <w:t>совершить самоубийство</w:t>
+      </w:r>
+      <w:r>
+        <w:t>.</w:t>
       </w:r>
     </w:p>
     <w:p>
@@ -1480,13 +1749,7 @@
         <w:rPr>
           <w:i/>
         </w:rPr>
-        <w:t>Осада Кюстрина. С</w:t>
-      </w:r>
-      <w:r>
-        <w:rPr>
-          <w:i/>
-        </w:rPr>
-        <w:t>ражение при Цорндорфе</w:t>
+        <w:t>Осенняя кампания 1759 г.</w:t>
       </w:r>
     </w:p>
     <w:p>
@@ -1496,62 +1759,129 @@
       </w:pPr>
       <w:r>
         <w:tab/>
-        <w:t xml:space="preserve">14 августа 1758 </w:t>
+        <w:t xml:space="preserve">Кунерсдорфская победа открывала русским дорогу на Берлин. </w:t>
+      </w:r>
+      <w:r>
+        <w:t>Но</w:t>
+      </w:r>
+      <w:r>
+        <w:t xml:space="preserve"> поход был отменён из-за того, что австрийский главнокомандующий Даун отказался от этой идеи</w:t>
+      </w:r>
+      <w:r>
+        <w:t>.</w:t>
+      </w:r>
+      <w:r>
+        <w:t xml:space="preserve"> Армии России пришлось отступить на зимние квартиры.</w:t>
+      </w:r>
+      <w:r>
+        <w:t xml:space="preserve"> </w:t>
+      </w:r>
+      <w:r>
+        <w:t xml:space="preserve">7 сентября 1759 </w:t>
       </w:r>
       <w:r>
         <w:t>г.</w:t>
       </w:r>
       <w:r>
-        <w:t xml:space="preserve"> главная армия н</w:t>
-      </w:r>
-      <w:r>
-        <w:t>ачала операции против Кюстрина.</w:t>
-      </w:r>
-      <w:r>
-        <w:t xml:space="preserve"> В 9 часов утра на занятых позициях при Цорндорфе начался обстрел </w:t>
-      </w:r>
+        <w:t xml:space="preserve"> Фридрих с восторгом рассказал Финкенштейну о том, что</w:t>
+      </w:r>
+      <w:r>
+        <w:t xml:space="preserve"> русские</w:t>
+      </w:r>
+      <w:r>
+        <w:t xml:space="preserve"> и австрийцы рассорились.</w:t>
+      </w:r>
+    </w:p>
+    <w:p>
+      <w:pPr>
+        <w:pStyle w:val="afb"/>
+        <w:ind w:firstLine="0"/>
+      </w:pPr>
       <w:r>
         <w:lastRenderedPageBreak/>
-        <w:t xml:space="preserve">Фридрихом русских. </w:t>
-      </w:r>
-      <w:r>
-        <w:t xml:space="preserve">Русские сражались храбро </w:t>
-      </w:r>
-      <w:r>
-        <w:t>: «Сам король ужаснулся, увидев с какой непоколебимостью дралась наша пехота»</w:t>
-      </w:r>
-      <w:r>
-        <w:rPr>
-          <w:rStyle w:val="afe"/>
-        </w:rPr>
-        <w:footnoteReference w:id="3"/>
-      </w:r>
-      <w:r>
-        <w:t>. Битва закончилась около 7 часов вечера. На следующий день Фридрих попытался атаковать, но ничего не получилось, все были слишком истощены.</w:t>
-      </w:r>
-    </w:p>
-    <w:p>
-      <w:pPr>
-        <w:pStyle w:val="afb"/>
-        <w:ind w:firstLine="708"/>
-      </w:pPr>
-      <w:r>
-        <w:t>Данное сражение не было выиграно ни русскими ни австрийцами, о</w:t>
-      </w:r>
-      <w:r>
-        <w:t>беим армиям пришлось отступить.</w:t>
+        <w:tab/>
+        <w:t>Франция была истощена и желала поскорее закончить войну. Возможность сепаратного</w:t>
+      </w:r>
+      <w:r>
+        <w:t xml:space="preserve"> мира между Францией и Пруссией</w:t>
+      </w:r>
+      <w:r>
+        <w:t xml:space="preserve"> беспокоила Австрию. </w:t>
+      </w:r>
+      <w:r>
+        <w:t>Она осознала, что теперь е</w:t>
+      </w:r>
+      <w:r>
+        <w:t>й приходилось</w:t>
+      </w:r>
+      <w:r>
+        <w:t xml:space="preserve"> надеется только на Россию</w:t>
+      </w:r>
+      <w:r>
+        <w:t xml:space="preserve">, без которой она не могла рассчитывать на </w:t>
+      </w:r>
+      <w:r>
+        <w:t>возвращение</w:t>
+      </w:r>
+      <w:r>
+        <w:t xml:space="preserve"> Силезии и графства Глац</w:t>
+      </w:r>
+      <w:r>
+        <w:t>.</w:t>
+      </w:r>
+      <w:r>
+        <w:t xml:space="preserve"> В </w:t>
+      </w:r>
+      <w:r>
+        <w:t>Петербурге</w:t>
+      </w:r>
+      <w:r>
+        <w:t xml:space="preserve"> поступили заверения в </w:t>
+      </w:r>
+      <w:r>
+        <w:t>преданности Австрии и прос</w:t>
+      </w:r>
+      <w:r>
+        <w:t>ь</w:t>
+      </w:r>
+      <w:r>
+        <w:t xml:space="preserve">ба подтвердить прежние обязательства. Вена </w:t>
+      </w:r>
+      <w:r>
+        <w:t>по</w:t>
+      </w:r>
+      <w:r>
+        <w:t xml:space="preserve">обещала приложить все </w:t>
+      </w:r>
+      <w:r>
+        <w:t>усилия</w:t>
+      </w:r>
+      <w:r>
+        <w:t xml:space="preserve"> для удовлетворения претензий </w:t>
+      </w:r>
+      <w:r>
+        <w:t>Петербурга.</w:t>
       </w:r>
       <w:r>
         <w:t xml:space="preserve"> </w:t>
       </w:r>
       <w:r>
-        <w:t xml:space="preserve">14 октября 1758 </w:t>
+        <w:t>Австрия и Россия</w:t>
+      </w:r>
+      <w:r>
+        <w:t xml:space="preserve"> 23 марта 1760 </w:t>
       </w:r>
       <w:r>
         <w:t>г.</w:t>
       </w:r>
       <w:r>
-        <w:t xml:space="preserve"> Фридрих потерпел жёсткое поражение при Гохкирхене против Австрии.</w:t>
+        <w:t xml:space="preserve"> подписал</w:t>
+      </w:r>
+      <w:r>
+        <w:t>и</w:t>
+      </w:r>
+      <w:r>
+        <w:t xml:space="preserve"> соглашение. Франции не удалось заключить мира с Англией и поэтому ей пришлось оставаться верным союзником.</w:t>
       </w:r>
     </w:p>
     <w:p>
@@ -1567,7 +1897,7 @@
         <w:rPr>
           <w:i/>
         </w:rPr>
-        <w:t>Отступление 1758 г.</w:t>
+        <w:t>План последующих действий</w:t>
       </w:r>
     </w:p>
     <w:p>
@@ -1577,25 +1907,44 @@
       </w:pPr>
       <w:r>
         <w:tab/>
-        <w:t xml:space="preserve">6 сентября 1758 </w:t>
+        <w:t>В Петербурге приняли решение сделать новым гл</w:t>
+      </w:r>
+      <w:r>
+        <w:t xml:space="preserve">авнокомандующем А. Б. Бутурлина. </w:t>
+      </w:r>
+      <w:r>
+        <w:t>Петербургом был принят новый план – из армии выделялось два отряда: один для операций под Кольбергом, другой для захвата Берлина.</w:t>
+      </w:r>
+    </w:p>
+    <w:p>
+      <w:pPr>
+        <w:pStyle w:val="afb"/>
+        <w:ind w:firstLine="0"/>
+      </w:pPr>
+      <w:r>
+        <w:tab/>
+        <w:t xml:space="preserve">3 октября 1760 </w:t>
       </w:r>
       <w:r>
         <w:t>г.</w:t>
       </w:r>
       <w:r>
-        <w:t xml:space="preserve"> главнокомандующий русской армией Фермор собрал совет, который постановил осадить Кольберг. </w:t>
-      </w:r>
-      <w:r>
-        <w:t xml:space="preserve">30 </w:t>
-      </w:r>
-      <w:r>
-        <w:t xml:space="preserve">сентября русские передовые части </w:t>
-      </w:r>
-      <w:r>
-        <w:t>заняли Старгард</w:t>
-      </w:r>
-      <w:r>
-        <w:t>. Особый отряд направили на Кольберг, однако операцию пришлось отменить и начать отступление.</w:t>
+        <w:t xml:space="preserve"> Тотлебен выступил к Берлину со всей конницей. Обстрел столицы начался около 2 часов дня. Вторая атака произошла в 12 ночи.</w:t>
+      </w:r>
+      <w:r>
+        <w:t xml:space="preserve"> Город </w:t>
+      </w:r>
+      <w:r>
+        <w:t xml:space="preserve">сдался </w:t>
+      </w:r>
+      <w:r>
+        <w:t>и</w:t>
+      </w:r>
+      <w:r>
+        <w:t xml:space="preserve"> Тотлебен приступил к переговорам о капитуляции</w:t>
+      </w:r>
+      <w:r>
+        <w:t>.</w:t>
       </w:r>
     </w:p>
     <w:p>
@@ -1605,15 +1954,31 @@
       </w:pPr>
       <w:r>
         <w:tab/>
-      </w:r>
-      <w:r>
-        <w:t xml:space="preserve">Желая обезопасить себя от нападения британского флота Россия и Швеция заключили в марте 1759 </w:t>
-      </w:r>
-      <w:r>
-        <w:t>г.</w:t>
-      </w:r>
-      <w:r>
-        <w:t xml:space="preserve"> договор, к которому позже присоединились Франция и Дания. </w:t>
+        <w:t xml:space="preserve">Тотлебен вошёл в Берлин. </w:t>
+      </w:r>
+      <w:r>
+        <w:t xml:space="preserve">Он </w:t>
+      </w:r>
+      <w:r>
+        <w:t>не разрушал город</w:t>
+      </w:r>
+      <w:r>
+        <w:t>,</w:t>
+      </w:r>
+      <w:r>
+        <w:t xml:space="preserve"> лишь взял</w:t>
+      </w:r>
+      <w:r>
+        <w:t xml:space="preserve"> контрибуцию с него. В это время к Берлину</w:t>
+      </w:r>
+      <w:r>
+        <w:t xml:space="preserve"> форсированным маршем двигалась </w:t>
+      </w:r>
+      <w:r>
+        <w:t xml:space="preserve">армия Фридриха. Было принято решение </w:t>
+      </w:r>
+      <w:r>
+        <w:t>отойти от города.</w:t>
       </w:r>
     </w:p>
     <w:p>
@@ -1629,13 +1994,7 @@
         <w:rPr>
           <w:i/>
         </w:rPr>
-        <w:t>Н</w:t>
-      </w:r>
-      <w:r>
-        <w:rPr>
-          <w:i/>
-        </w:rPr>
-        <w:t>ачало кампании 1759 г.</w:t>
+        <w:t>Осада Кольберга</w:t>
       </w:r>
     </w:p>
     <w:p>
@@ -1645,40 +2004,13 @@
       </w:pPr>
       <w:r>
         <w:tab/>
-        <w:t>Фермор получил приказа</w:t>
-      </w:r>
-      <w:r>
-        <w:t>ние сдать командование</w:t>
-      </w:r>
-      <w:r>
-        <w:t>, которое в итоге получил</w:t>
-      </w:r>
-      <w:r>
-        <w:t xml:space="preserve"> </w:t>
-      </w:r>
-      <w:r>
-        <w:t xml:space="preserve">П. С. Салтыков. 14 июня 1759 </w:t>
+        <w:t xml:space="preserve">26 августа 1760 </w:t>
       </w:r>
       <w:r>
         <w:t>г.</w:t>
       </w:r>
       <w:r>
-        <w:t xml:space="preserve"> был окончательно утверждён план предстоящей кампании</w:t>
-      </w:r>
-      <w:r>
-        <w:t xml:space="preserve">. </w:t>
-      </w:r>
-      <w:r>
-        <w:t xml:space="preserve">18-19 июля армии австрийцев и русских должны были </w:t>
-      </w:r>
-      <w:r>
-        <w:t>встретиться. Предпола</w:t>
-      </w:r>
-      <w:r>
-        <w:t>галось собрать контрибуции, испортить канал у Франкфурта и сделать попытку набега на Берлин</w:t>
-      </w:r>
-      <w:r>
-        <w:t>.</w:t>
+        <w:t xml:space="preserve"> к Кольбергу прибыл флот, а на следующий день открыл бомбардировку. 31 августа начался сильный шторм. Фридрих отправил на помощь Вернера, который сбил конные посты и вошёл в крепость. Русским пришлось отступить.</w:t>
       </w:r>
     </w:p>
     <w:p>
@@ -1694,17 +2026,131 @@
         <w:rPr>
           <w:i/>
         </w:rPr>
-        <w:t>Битва при Пальциге</w:t>
-      </w:r>
-    </w:p>
-    <w:p>
-      <w:pPr>
-        <w:pStyle w:val="afb"/>
-        <w:ind w:firstLine="0"/>
-      </w:pPr>
+        <w:t>Падение Кольберга и з</w:t>
+      </w:r>
+      <w:r>
+        <w:rPr>
+          <w:i/>
+        </w:rPr>
+        <w:t>авоевание Померании</w:t>
+      </w:r>
+    </w:p>
+    <w:p>
+      <w:pPr>
+        <w:pStyle w:val="afb"/>
+        <w:ind w:firstLine="708"/>
+      </w:pPr>
+      <w:r>
+        <w:t>В</w:t>
+      </w:r>
+      <w:r>
+        <w:t xml:space="preserve"> </w:t>
+      </w:r>
+      <w:r>
+        <w:t xml:space="preserve">плане предстоящей кампании 1761 </w:t>
+      </w:r>
+      <w:r>
+        <w:t>г.</w:t>
+      </w:r>
+      <w:r>
+        <w:t xml:space="preserve"> </w:t>
+      </w:r>
+      <w:r>
+        <w:t>проектировали начать операции взятием Кольберга, перейти Одер, открыть путь для соединения со шведами и двинуться на Берлин.</w:t>
+      </w:r>
+    </w:p>
+    <w:p>
+      <w:pPr>
+        <w:pStyle w:val="afb"/>
+        <w:ind w:firstLine="708"/>
+      </w:pPr>
+      <w:r>
+        <w:lastRenderedPageBreak/>
+        <w:t xml:space="preserve">25 января 1761 </w:t>
+      </w:r>
+      <w:r>
+        <w:t>г.</w:t>
+      </w:r>
+      <w:r>
+        <w:t xml:space="preserve"> русская кавалерия во главе с Тотлебеном подошла к Кольбергу, но 17 февраля была вынуждена отступить. 14 мая поступил рескрипт Конференции, предписывавший идти в Силезию на соединение с Лаудоном, выделив корпус под командой Румянцева для осады Кольберга.</w:t>
+      </w:r>
+      <w:r>
+        <w:t xml:space="preserve"> </w:t>
+      </w:r>
+      <w:r>
+        <w:t>Атаку назначали на 3 сентября</w:t>
+      </w:r>
+      <w:r>
+        <w:t>.</w:t>
+      </w:r>
+      <w:r>
+        <w:t xml:space="preserve"> 9-го </w:t>
+      </w:r>
+      <w:r>
+        <w:t>Лаудон взял Швейдницу. Внезапно выяснилось, что Тотлебен был предателем, его арестовали.</w:t>
+      </w:r>
+      <w:r>
+        <w:t xml:space="preserve"> </w:t>
+      </w:r>
+      <w:r>
+        <w:t xml:space="preserve">4 сентября </w:t>
+      </w:r>
+      <w:r>
+        <w:t xml:space="preserve">Румянцев </w:t>
+      </w:r>
+      <w:r>
+        <w:t>уже подступил к Кольбергу и сбил неприятеля с окрестных высот. Русские начали осаду крепости и 16 декабря Кольберг сдался.</w:t>
+      </w:r>
+    </w:p>
+    <w:p>
+      <w:pPr>
+        <w:pStyle w:val="afb"/>
+        <w:ind w:firstLine="708"/>
+      </w:pPr>
+      <w:r>
+        <w:t xml:space="preserve">15 августа 1761 </w:t>
+      </w:r>
+      <w:r>
+        <w:t>г.</w:t>
+      </w:r>
+      <w:r>
+        <w:t xml:space="preserve"> между Людовиком и Карлом </w:t>
+      </w:r>
+      <w:r>
+        <w:rPr>
+          <w:lang w:val="en-US"/>
+        </w:rPr>
+        <w:t>III</w:t>
+      </w:r>
+      <w:r>
+        <w:t xml:space="preserve"> </w:t>
+      </w:r>
+      <w:r>
+        <w:t xml:space="preserve">состоялось соглашение, следствием которого явилось вступление Испании в война на стороне Франции. Англия не нуждалась более в помощи Пруссии и с начала 1762 </w:t>
+      </w:r>
+      <w:r>
+        <w:t>г.</w:t>
+      </w:r>
+      <w:r>
+        <w:t xml:space="preserve"> расторгла с нею договор о субсидиях, чем усугубило и без того сложное положение Фридриха.</w:t>
+      </w:r>
+    </w:p>
+    <w:p>
+      <w:pPr>
+        <w:pStyle w:val="afb"/>
+        <w:ind w:firstLine="708"/>
+      </w:pPr>
+      <w:r>
+        <w:t xml:space="preserve">6 января 1762 </w:t>
+      </w:r>
+      <w:r>
+        <w:t>г.</w:t>
+      </w:r>
+      <w:r>
+        <w:t>, то есть на другой день после смерти Елизаветы (о чём ещё не знал Фридрих), король написал Финкенштейну о подготовке переговоров с противниками ради спасения остатков прусской монархии, которую он хотел передать племяннику.</w:t>
+      </w:r>
       <w:r>
         <w:tab/>
-        <w:t xml:space="preserve"> Русская армия продвигалась быстро и остановилась у деревни Пальциг. В 4 часа утра пруссаки начали канонаду по позициям русских. Сражение кончилось в 8 часов вечера победой русских.</w:t>
       </w:r>
     </w:p>
     <w:p>
@@ -1720,537 +2166,6 @@
         <w:rPr>
           <w:i/>
         </w:rPr>
-        <w:t>Сражение при Кунерсдорфе</w:t>
-      </w:r>
-    </w:p>
-    <w:p>
-      <w:pPr>
-        <w:pStyle w:val="afb"/>
-        <w:ind w:firstLine="0"/>
-      </w:pPr>
-      <w:r>
-        <w:lastRenderedPageBreak/>
-        <w:tab/>
-        <w:t xml:space="preserve">Салтыков предложил </w:t>
-      </w:r>
-      <w:r>
-        <w:t>австрийскому военачальнику Лаудону</w:t>
-      </w:r>
-      <w:r>
-        <w:t xml:space="preserve"> вести корпус на Франкфурт, куда он решил двинуться и сам. 1 августа</w:t>
-      </w:r>
-      <w:r>
-        <w:t xml:space="preserve"> главнокомандующий армией России</w:t>
-      </w:r>
-      <w:r>
-        <w:t xml:space="preserve"> прибыл на место</w:t>
-      </w:r>
-      <w:r>
-        <w:t>. Началась бомбардировка Франкфурта, после че</w:t>
-      </w:r>
-      <w:r>
-        <w:t>го город сдался.</w:t>
-      </w:r>
-    </w:p>
-    <w:p>
-      <w:pPr>
-        <w:pStyle w:val="afb"/>
-        <w:ind w:firstLine="0"/>
-      </w:pPr>
-      <w:r>
-        <w:tab/>
-        <w:t xml:space="preserve">Следующий бой Салтыков решил принять у деревни Кунерсдорф. </w:t>
-      </w:r>
-      <w:r>
-        <w:t>В</w:t>
-      </w:r>
-      <w:r>
-        <w:t xml:space="preserve"> 9 часов утра прусская артиллерия открыла к</w:t>
-      </w:r>
-      <w:r>
-        <w:t>ано</w:t>
-      </w:r>
-      <w:r>
-        <w:t xml:space="preserve">наду. Русские отвечали огнём. Около 11 часов появились крупные прусские силы с конницей. </w:t>
-      </w:r>
-    </w:p>
-    <w:p>
-      <w:pPr>
-        <w:pStyle w:val="afb"/>
-        <w:ind w:firstLine="0"/>
-      </w:pPr>
-      <w:r>
-        <w:tab/>
-        <w:t>В ит</w:t>
-      </w:r>
-      <w:r>
-        <w:t>оге армия</w:t>
-      </w:r>
-      <w:r>
-        <w:t xml:space="preserve"> Пруссии</w:t>
-      </w:r>
-      <w:r>
-        <w:t xml:space="preserve"> была разбита, а </w:t>
-      </w:r>
-      <w:r>
-        <w:t>русские одержали победу</w:t>
-      </w:r>
-      <w:r>
-        <w:t>.</w:t>
-      </w:r>
-      <w:r>
-        <w:t xml:space="preserve"> </w:t>
-      </w:r>
-      <w:r>
-        <w:t>Ф</w:t>
-      </w:r>
-      <w:r>
-        <w:t>ридрих был в полном упадке духа и собир</w:t>
-      </w:r>
-      <w:r>
-        <w:t xml:space="preserve">ался </w:t>
-      </w:r>
-      <w:r>
-        <w:t>совершить самоубийство</w:t>
-      </w:r>
-      <w:r>
-        <w:t>.</w:t>
-      </w:r>
-    </w:p>
-    <w:p>
-      <w:pPr>
-        <w:pStyle w:val="afb"/>
-        <w:ind w:firstLine="0"/>
-        <w:jc w:val="center"/>
-        <w:rPr>
-          <w:i/>
-        </w:rPr>
-      </w:pPr>
-      <w:r>
-        <w:rPr>
-          <w:i/>
-        </w:rPr>
-        <w:t>Осенняя кампания 1759 г.</w:t>
-      </w:r>
-    </w:p>
-    <w:p>
-      <w:pPr>
-        <w:pStyle w:val="afb"/>
-        <w:ind w:firstLine="0"/>
-      </w:pPr>
-      <w:r>
-        <w:tab/>
-        <w:t>Кунерсдорфская победа открывала русским дорогу на Берлин. Однако поход был отменён из-за того, что австрийский главнокомандующий Даун отказался от этой идеи</w:t>
-      </w:r>
-      <w:r>
-        <w:t>.</w:t>
-      </w:r>
-      <w:r>
-        <w:t xml:space="preserve"> Армии России пришлось отступить на зимние квартиры.</w:t>
-      </w:r>
-      <w:r>
-        <w:t xml:space="preserve"> </w:t>
-      </w:r>
-      <w:r>
-        <w:t xml:space="preserve">Снова </w:t>
-      </w:r>
-      <w:r>
-        <w:t>русская</w:t>
-      </w:r>
-      <w:r>
-        <w:t xml:space="preserve"> и </w:t>
-      </w:r>
-      <w:r>
-        <w:t xml:space="preserve">австрийская армии </w:t>
-      </w:r>
-      <w:r>
-        <w:t>разошлись</w:t>
-      </w:r>
-      <w:r>
-        <w:t xml:space="preserve">. 7 сентября 1759 </w:t>
-      </w:r>
-      <w:r>
-        <w:t>г.</w:t>
-      </w:r>
-      <w:r>
-        <w:t xml:space="preserve"> Фридрих с восторгом рассказал Финкенштейну о том, что</w:t>
-      </w:r>
-      <w:r>
-        <w:t xml:space="preserve"> русские</w:t>
-      </w:r>
-      <w:r>
-        <w:t xml:space="preserve"> и австрийцы рассорились.</w:t>
-      </w:r>
-    </w:p>
-    <w:p>
-      <w:pPr>
-        <w:pStyle w:val="afb"/>
-        <w:ind w:firstLine="0"/>
-      </w:pPr>
-      <w:r>
-        <w:tab/>
-        <w:t>Франция была истощена и желала поскорее закончить войну. Возможность сепаратного</w:t>
-      </w:r>
-      <w:r>
-        <w:t xml:space="preserve"> мира между Францией и Пруссией</w:t>
-      </w:r>
-      <w:r>
-        <w:t xml:space="preserve"> беспокоила Австрию. </w:t>
-      </w:r>
-      <w:r>
-        <w:t>Она осознала, что теперь е</w:t>
-      </w:r>
-      <w:r>
-        <w:t>й приходилось</w:t>
-      </w:r>
-      <w:r>
-        <w:t xml:space="preserve"> надеется только на Россию</w:t>
-      </w:r>
-      <w:r>
-        <w:t xml:space="preserve">, без которой она не могла рассчитывать на </w:t>
-      </w:r>
-      <w:r>
-        <w:t>возвращение</w:t>
-      </w:r>
-      <w:r>
-        <w:t xml:space="preserve"> Силезии и графства Глац</w:t>
-      </w:r>
-      <w:r>
-        <w:t>.</w:t>
-      </w:r>
-      <w:r>
-        <w:t xml:space="preserve"> В </w:t>
-      </w:r>
-      <w:r>
-        <w:t>Петербурге</w:t>
-      </w:r>
-      <w:r>
-        <w:t xml:space="preserve"> поступили заверения в </w:t>
-      </w:r>
-      <w:r>
-        <w:t>преданности Австрии и прос</w:t>
-      </w:r>
-      <w:r>
-        <w:t>ь</w:t>
-      </w:r>
-      <w:r>
-        <w:t xml:space="preserve">ба подтвердить прежние обязательства. Вена </w:t>
-      </w:r>
-      <w:r>
-        <w:t>по</w:t>
-      </w:r>
-      <w:r>
-        <w:t xml:space="preserve">обещала приложить все </w:t>
-      </w:r>
-      <w:r>
-        <w:t>усилия</w:t>
-      </w:r>
-      <w:r>
-        <w:t xml:space="preserve"> для удовлетворения претензий </w:t>
-      </w:r>
-      <w:r>
-        <w:t>Петербурга.</w:t>
-      </w:r>
-    </w:p>
-    <w:p>
-      <w:pPr>
-        <w:pStyle w:val="afb"/>
-        <w:ind w:firstLine="0"/>
-      </w:pPr>
-      <w:r>
-        <w:tab/>
-        <w:t xml:space="preserve">Вопреки обязательству Австрии не заключать без ведома Франции договоров с Россией, Эстергази под давлением Воронцова 23 марта 1760 </w:t>
-      </w:r>
-      <w:r>
-        <w:t>г.</w:t>
-      </w:r>
-      <w:r>
-        <w:t xml:space="preserve"> подписал соглашение. Франции не удалось заключить мира с Англией и поэтому ей пришлось оставаться верным союзником.</w:t>
-      </w:r>
-    </w:p>
-    <w:p>
-      <w:pPr>
-        <w:pStyle w:val="afb"/>
-        <w:ind w:firstLine="0"/>
-        <w:jc w:val="center"/>
-        <w:rPr>
-          <w:i/>
-        </w:rPr>
-      </w:pPr>
-      <w:r>
-        <w:rPr>
-          <w:i/>
-        </w:rPr>
-        <w:t>План последующих действий</w:t>
-      </w:r>
-    </w:p>
-    <w:p>
-      <w:pPr>
-        <w:pStyle w:val="afb"/>
-        <w:ind w:firstLine="0"/>
-      </w:pPr>
-      <w:r>
-        <w:lastRenderedPageBreak/>
-        <w:tab/>
-        <w:t>Произошло Лигницкое сражение, в котором пруссаки одержали победу над австрийцами. В Петербурге приняли решение сделать новым гл</w:t>
-      </w:r>
-      <w:r>
-        <w:t xml:space="preserve">авнокомандующем А. Б. Бутурлина. </w:t>
-      </w:r>
-      <w:r>
-        <w:t>Петербургом был принят новый план – из армии выделялось два отряда: один для операций под Кольбергом, другой для захвата Берлина.</w:t>
-      </w:r>
-    </w:p>
-    <w:p>
-      <w:pPr>
-        <w:pStyle w:val="afb"/>
-        <w:ind w:firstLine="0"/>
-      </w:pPr>
-      <w:r>
-        <w:tab/>
-        <w:t xml:space="preserve">3 октября 1760 </w:t>
-      </w:r>
-      <w:r>
-        <w:t>г.</w:t>
-      </w:r>
-      <w:r>
-        <w:t xml:space="preserve"> Тотлебен выступил к Берлину со всей конницей. Обстрел столицы начался около 2 часов дня. Вторая атака произошла в 12 ночи.</w:t>
-      </w:r>
-      <w:r>
-        <w:t xml:space="preserve"> Город </w:t>
-      </w:r>
-      <w:r>
-        <w:t xml:space="preserve">сдался </w:t>
-      </w:r>
-      <w:r>
-        <w:t>и</w:t>
-      </w:r>
-      <w:r>
-        <w:t xml:space="preserve"> Тотлебен приступил к переговорам о капитуляции</w:t>
-      </w:r>
-      <w:r>
-        <w:t>.</w:t>
-      </w:r>
-    </w:p>
-    <w:p>
-      <w:pPr>
-        <w:pStyle w:val="afb"/>
-        <w:ind w:firstLine="0"/>
-      </w:pPr>
-      <w:r>
-        <w:tab/>
-        <w:t xml:space="preserve">Тотлебен вошёл в Берлин. </w:t>
-      </w:r>
-      <w:r>
-        <w:t xml:space="preserve">Он </w:t>
-      </w:r>
-      <w:r>
-        <w:t>не разрушал город</w:t>
-      </w:r>
-      <w:r>
-        <w:t>,</w:t>
-      </w:r>
-      <w:r>
-        <w:t xml:space="preserve"> лишь взял</w:t>
-      </w:r>
-      <w:r>
-        <w:t xml:space="preserve"> контрибуцию с него. В это время к Берлину</w:t>
-      </w:r>
-      <w:r>
-        <w:t xml:space="preserve"> форсированным маршем двигалась </w:t>
-      </w:r>
-      <w:r>
-        <w:t xml:space="preserve">армия Фридриха. Было принято решение </w:t>
-      </w:r>
-      <w:r>
-        <w:t>отойти от города.</w:t>
-      </w:r>
-    </w:p>
-    <w:p>
-      <w:pPr>
-        <w:pStyle w:val="afb"/>
-        <w:ind w:firstLine="0"/>
-        <w:jc w:val="center"/>
-        <w:rPr>
-          <w:i/>
-        </w:rPr>
-      </w:pPr>
-      <w:r>
-        <w:rPr>
-          <w:i/>
-        </w:rPr>
-        <w:t>Осада Кольберга</w:t>
-      </w:r>
-    </w:p>
-    <w:p>
-      <w:pPr>
-        <w:pStyle w:val="afb"/>
-        <w:ind w:firstLine="0"/>
-      </w:pPr>
-      <w:r>
-        <w:tab/>
-        <w:t xml:space="preserve">26 августа 1760 </w:t>
-      </w:r>
-      <w:r>
-        <w:t>г.</w:t>
-      </w:r>
-      <w:r>
-        <w:t xml:space="preserve"> к Кольбергу прибыл флот, а на следующий день открыл бомбардировку. 31 августа начался сильный шторм. Фридрих отправил на помощь Вернера, который сбил конные посты и вошёл в крепость. Русским пришлось отступить.</w:t>
-      </w:r>
-    </w:p>
-    <w:p>
-      <w:pPr>
-        <w:pStyle w:val="afb"/>
-        <w:ind w:firstLine="0"/>
-        <w:jc w:val="center"/>
-        <w:rPr>
-          <w:i/>
-        </w:rPr>
-      </w:pPr>
-      <w:r>
-        <w:rPr>
-          <w:i/>
-        </w:rPr>
-        <w:t>Падение Кольберга и з</w:t>
-      </w:r>
-      <w:r>
-        <w:rPr>
-          <w:i/>
-        </w:rPr>
-        <w:t>авоевание Померании</w:t>
-      </w:r>
-    </w:p>
-    <w:p>
-      <w:pPr>
-        <w:pStyle w:val="afb"/>
-        <w:ind w:firstLine="708"/>
-      </w:pPr>
-      <w:r>
-        <w:t>В</w:t>
-      </w:r>
-      <w:r>
-        <w:t xml:space="preserve"> </w:t>
-      </w:r>
-      <w:r>
-        <w:t xml:space="preserve">плане предстоящей кампании 1761 </w:t>
-      </w:r>
-      <w:r>
-        <w:t>г.</w:t>
-      </w:r>
-      <w:r>
-        <w:t xml:space="preserve"> </w:t>
-      </w:r>
-      <w:r>
-        <w:t>проектировали начать операции взятием Кольберга, перейти Одер, открыть путь для соединения со шведами и двинуться на Берлин.</w:t>
-      </w:r>
-    </w:p>
-    <w:p>
-      <w:pPr>
-        <w:pStyle w:val="afb"/>
-        <w:ind w:firstLine="708"/>
-      </w:pPr>
-      <w:r>
-        <w:t xml:space="preserve">25 января 1761 </w:t>
-      </w:r>
-      <w:r>
-        <w:t>г.</w:t>
-      </w:r>
-      <w:r>
-        <w:t xml:space="preserve"> русская кавалерия во главе с Тотлебеном подошла к Кольбергу, но 17 февраля была вынуждена отступить. 14 мая поступил рескрипт Конференции, предписывавший идти в Силезию на соединение с Лаудоном, выделив корпус под командой Румянцева для осады Кольберга.</w:t>
-      </w:r>
-      <w:r>
-        <w:t xml:space="preserve"> </w:t>
-      </w:r>
-      <w:r>
-        <w:t>Атаку назначали на 3 сентября</w:t>
-      </w:r>
-      <w:r>
-        <w:t>.</w:t>
-      </w:r>
-      <w:r>
-        <w:t xml:space="preserve"> 9-го </w:t>
-      </w:r>
-      <w:r>
-        <w:t>Лаудон взял Швейдницу. Внезапно выяснилось, что Тотлебен был предателем, его арестовали.</w:t>
-      </w:r>
-      <w:r>
-        <w:t xml:space="preserve"> </w:t>
-      </w:r>
-      <w:r>
-        <w:t xml:space="preserve">4 сентября </w:t>
-      </w:r>
-      <w:r>
-        <w:t xml:space="preserve">Румянцев </w:t>
-      </w:r>
-      <w:r>
-        <w:t>уже подступил к Кольбергу и сбил неприятеля с окрестных высот. Русские начали осаду крепости и 16 декабря Кольберг сдался.</w:t>
-      </w:r>
-    </w:p>
-    <w:p>
-      <w:pPr>
-        <w:pStyle w:val="afb"/>
-        <w:ind w:firstLine="708"/>
-      </w:pPr>
-      <w:r>
-        <w:lastRenderedPageBreak/>
-        <w:t xml:space="preserve">15 августа 1761 </w:t>
-      </w:r>
-      <w:r>
-        <w:t>г.</w:t>
-      </w:r>
-      <w:r>
-        <w:t xml:space="preserve"> между Людовиком и Карлом </w:t>
-      </w:r>
-      <w:r>
-        <w:rPr>
-          <w:lang w:val="en-US"/>
-        </w:rPr>
-        <w:t>III</w:t>
-      </w:r>
-      <w:r>
-        <w:t xml:space="preserve"> </w:t>
-      </w:r>
-      <w:r>
-        <w:t xml:space="preserve">состоялось соглашение, следствием которого явилось вступление Испании в война на стороне Франции. Англия не нуждалась более в помощи Пруссии и с начала 1762 </w:t>
-      </w:r>
-      <w:r>
-        <w:t>г.</w:t>
-      </w:r>
-      <w:r>
-        <w:t xml:space="preserve"> расторгла с нею договор о субсидиях, чем усугубило и без того сложное положение Фридриха.</w:t>
-      </w:r>
-    </w:p>
-    <w:p>
-      <w:pPr>
-        <w:pStyle w:val="afb"/>
-        <w:ind w:firstLine="708"/>
-      </w:pPr>
-      <w:r>
-        <w:t xml:space="preserve">6 января 1762 </w:t>
-      </w:r>
-      <w:r>
-        <w:t>г.</w:t>
-      </w:r>
-      <w:r>
-        <w:t>, то есть на другой день после смерти Елизаветы (о чём ещё не знал Фридрих), король написал Финкенштейну о подготовке переговоров с противниками ради спасения остатков прусской монархии, которую он хотел передать племяннику.</w:t>
-      </w:r>
-      <w:r>
-        <w:tab/>
-      </w:r>
-    </w:p>
-    <w:p>
-      <w:pPr>
-        <w:pStyle w:val="afb"/>
-        <w:ind w:firstLine="0"/>
-        <w:jc w:val="center"/>
-        <w:rPr>
-          <w:i/>
-        </w:rPr>
-      </w:pPr>
-      <w:r>
-        <w:rPr>
-          <w:i/>
-        </w:rPr>
         <w:t>Окончание войны</w:t>
       </w:r>
     </w:p>
@@ -2389,6 +2304,7 @@
         <w:ind w:firstLine="708"/>
       </w:pPr>
       <w:r>
+        <w:lastRenderedPageBreak/>
         <w:t xml:space="preserve">В итоге, карта Европы осталась </w:t>
       </w:r>
       <w:r>
@@ -2456,7 +2372,13 @@
         <w:t>г.</w:t>
       </w:r>
       <w:r>
-        <w:t xml:space="preserve"> новый император утвердил перемирие с Пруссией. 5 марта между Россией и Пруссией был подписан трактат, по которому Фридрих получал все территории, занятые русскими. Особый пункт предусматривал начало переговоров о заключении русско-прусского союза. Этим сепаратским миром </w:t>
+        <w:t xml:space="preserve"> новый император утвердил перемирие с Пруссией. 5 марта между Россией и Пруссией был подписан трактат, по которому Фридрих </w:t>
+      </w:r>
+      <w:r>
+        <w:t>возвращались</w:t>
+      </w:r>
+      <w:r>
+        <w:t xml:space="preserve"> все территории, занятые русскими. Особый пункт предусматривал начало переговоров о заключении русско-прусского союза. Этим сепаратским миром </w:t>
       </w:r>
       <w:r>
         <w:t>были испорчены</w:t>
@@ -2477,21 +2399,32 @@
         <w:ind w:firstLine="0"/>
       </w:pPr>
       <w:r>
-        <w:lastRenderedPageBreak/>
         <w:tab/>
-        <w:t xml:space="preserve">Пётр решил начать войну против Дании, которую все считали совершенно нецелесообразной. Вокруг себя </w:t>
-      </w:r>
-      <w:r>
-        <w:t>он</w:t>
-      </w:r>
-      <w:r>
-        <w:t xml:space="preserve"> поставил людей преимущественно пруссаков, ведь </w:t>
-      </w:r>
-      <w:r>
-        <w:t>новый император</w:t>
-      </w:r>
-      <w:r>
-        <w:t xml:space="preserve"> ненавидел русских. </w:t>
+        <w:t>Пётр решил начать войну против Дании, которую все счита</w:t>
+      </w:r>
+      <w:r>
+        <w:t>ли совершенно нецелесообразной.</w:t>
+      </w:r>
+      <w:r>
+        <w:t xml:space="preserve"> </w:t>
+      </w:r>
+      <w:r>
+        <w:t>Нелепое поведение Петра вызвало общее нег</w:t>
+      </w:r>
+      <w:r>
+        <w:t xml:space="preserve">одование, которым против </w:t>
+      </w:r>
+      <w:r>
+        <w:t>него</w:t>
+      </w:r>
+      <w:r>
+        <w:t xml:space="preserve"> воспользовалась Екатерина. </w:t>
+      </w:r>
+      <w:r>
+        <w:t>Сложившийся вокруг неё кружок подготовлял переворот</w:t>
+      </w:r>
+      <w:r>
+        <w:t>.</w:t>
       </w:r>
     </w:p>
     <w:p>
@@ -2501,13 +2434,28 @@
       </w:pPr>
       <w:r>
         <w:tab/>
-        <w:t xml:space="preserve">Нелепое поведение Петра вызвало общее негодование. Общественным возмущением против </w:t>
-      </w:r>
-      <w:r>
-        <w:t>него</w:t>
-      </w:r>
-      <w:r>
-        <w:t xml:space="preserve"> воспользовалась Екатерина. Сложившийся вокруг неё кружок подготовлял переворот</w:t>
+        <w:t>Переворот произошёл 9 июня</w:t>
+      </w:r>
+      <w:r>
+        <w:t xml:space="preserve">. </w:t>
+      </w:r>
+      <w:r>
+        <w:t>Императора арестовали и в</w:t>
+      </w:r>
+      <w:r>
+        <w:t>скоре после этого он был убит в Ропше, где содержался под арестом.</w:t>
+      </w:r>
+      <w:r>
+        <w:t xml:space="preserve"> </w:t>
+      </w:r>
+      <w:r>
+        <w:t xml:space="preserve">Теперь в Российское империи главой государства стала императрица Екатерина </w:t>
+      </w:r>
+      <w:r>
+        <w:rPr>
+          <w:lang w:val="en-US"/>
+        </w:rPr>
+        <w:t>II</w:t>
       </w:r>
       <w:r>
         <w:t>.</w:t>
@@ -2520,102 +2468,48 @@
       </w:pPr>
       <w:r>
         <w:tab/>
-        <w:t>Переворот произошёл 9 июня под знаком восстановления достоинства России. Императора арестовали. Вскоре после этого он был убит в Ропше, где содержался под арестом.</w:t>
+      </w:r>
+      <w:r>
+        <w:t xml:space="preserve">Тем не менее </w:t>
+      </w:r>
+      <w:r>
+        <w:t xml:space="preserve">6 августа 1762 </w:t>
+      </w:r>
+      <w:r>
+        <w:t>г.</w:t>
+      </w:r>
+      <w:r>
+        <w:t xml:space="preserve"> население</w:t>
+      </w:r>
+      <w:r>
+        <w:t xml:space="preserve"> Кёнигсберга</w:t>
+      </w:r>
+      <w:r>
+        <w:t xml:space="preserve"> узнало об окончательном решении Петербурга передать провинцию прусскому королю.</w:t>
+      </w:r>
+      <w:r>
+        <w:t xml:space="preserve"> Восточная Пруссия вышла из состава России.</w:t>
       </w:r>
       <w:r>
         <w:t xml:space="preserve"> </w:t>
       </w:r>
       <w:r>
-        <w:t xml:space="preserve">Теперь в Российское империи главой государства стала императрица Екатерина </w:t>
-      </w:r>
-      <w:r>
-        <w:rPr>
-          <w:lang w:val="en-US"/>
-        </w:rPr>
-        <w:t>II</w:t>
+        <w:t>Екатерина подтвердила заключение с Пруссие</w:t>
+      </w:r>
+      <w:r>
+        <w:t>й мира, но отказалась от союза.</w:t>
+      </w:r>
+      <w:r>
+        <w:t xml:space="preserve"> </w:t>
+      </w:r>
+      <w:r>
+        <w:t>Конфликт по голштинскому воп</w:t>
+      </w:r>
+      <w:r>
+        <w:t>росу был разрешён безболезненно</w:t>
       </w:r>
       <w:r>
         <w:t>.</w:t>
-      </w:r>
-    </w:p>
-    <w:p>
-      <w:pPr>
-        <w:pStyle w:val="afb"/>
-        <w:ind w:firstLine="0"/>
-      </w:pPr>
-      <w:r>
-        <w:tab/>
-        <w:t xml:space="preserve">Едва только Пётр утвердил мирный трактат, как Фридрих стал реализовывать управление отторгнутыми областями. 5 июня кёнигсбергская газета появилась </w:t>
-      </w:r>
-      <w:r>
-        <w:t xml:space="preserve">с прусским гербом. </w:t>
-      </w:r>
-      <w:r>
-        <w:t xml:space="preserve">Как </w:t>
-      </w:r>
-      <w:r>
-        <w:t>вдруг новая русская прокламация и</w:t>
-      </w:r>
-      <w:r>
-        <w:t xml:space="preserve">звестила Пруссию о смерти Петра, </w:t>
-      </w:r>
-      <w:r>
-        <w:t xml:space="preserve">вступлении на престол Екатерины </w:t>
-      </w:r>
-      <w:r>
-        <w:rPr>
-          <w:lang w:val="en-US"/>
-        </w:rPr>
-        <w:t>II</w:t>
-      </w:r>
-      <w:r>
-        <w:t xml:space="preserve"> и возвращении прежде занятых земель.</w:t>
-      </w:r>
-    </w:p>
-    <w:p>
-      <w:pPr>
-        <w:pStyle w:val="afb"/>
-        <w:ind w:firstLine="0"/>
-      </w:pPr>
-      <w:r>
-        <w:tab/>
-        <w:t>Од</w:t>
-      </w:r>
-      <w:r>
-        <w:t>н</w:t>
-      </w:r>
-      <w:r>
-        <w:t xml:space="preserve">ако 6 августа 1762 </w:t>
-      </w:r>
-      <w:r>
-        <w:t>г.</w:t>
-      </w:r>
-      <w:r>
-        <w:t xml:space="preserve"> население узнало об окончательном решении Петербурга передать провинцию прусскому королю.</w:t>
-      </w:r>
-      <w:r>
-        <w:t xml:space="preserve"> Восточная Пруссия вышла из состава России.</w:t>
-      </w:r>
-      <w:r>
-        <w:t xml:space="preserve"> </w:t>
-      </w:r>
-      <w:r>
-        <w:t>Екатерина подтвердила заключение с Пруссие</w:t>
-      </w:r>
-      <w:r>
-        <w:t>й мира, но отказалась от союза.</w:t>
-      </w:r>
-      <w:r>
-        <w:t xml:space="preserve"> </w:t>
-      </w:r>
-      <w:r>
-        <w:t>Берлинский конгресс, а вместе с ним посредничество Фридриха между Россией и Данией отпали. Конфликт по голштинскому вопросу был разрешён безболезненно.</w:t>
-      </w:r>
-      <w:r>
-        <w:t xml:space="preserve"> </w:t>
-      </w:r>
-      <w:r>
-        <w:t>Отказ от борьбы с Фридрихом вызвала общее недовольство. Всё прусское было ненавистно.</w:t>
       </w:r>
       <w:r>
         <w:t xml:space="preserve"> </w:t>
@@ -2634,13 +2528,22 @@
         <w:t xml:space="preserve">война </w:t>
       </w:r>
       <w:r>
-        <w:t>не осталась для неё безрезультатной. Её опасный враг о</w:t>
+        <w:t xml:space="preserve">не осталась для неё безрезультатной. </w:t>
+      </w:r>
+      <w:r>
+        <w:t>Фридрих</w:t>
+      </w:r>
+      <w:r>
+        <w:t xml:space="preserve"> о</w:t>
       </w:r>
       <w:r>
         <w:t>казался надолго парализованным</w:t>
       </w:r>
       <w:r>
-        <w:t>, как это признает и сам Фридрих. Лишён</w:t>
+        <w:t>.</w:t>
+      </w:r>
+      <w:r>
+        <w:t xml:space="preserve"> Лишён</w:t>
       </w:r>
       <w:r>
         <w:t>ная союзников Пруссия вынуждена</w:t>
@@ -2886,25 +2789,7 @@
           <w:sz w:val="28"/>
           <w:szCs w:val="28"/>
         </w:rPr>
-        <w:t xml:space="preserve"> война (1756 - 1763). Это настолько крупная война, что Винстон </w:t>
-      </w:r>
-      <w:proofErr w:type="spellStart"/>
-      <w:r>
-        <w:rPr>
-          <w:rFonts w:ascii="Times New Roman" w:hAnsi="Times New Roman" w:cs="Times New Roman"/>
-          <w:sz w:val="28"/>
-          <w:szCs w:val="28"/>
-        </w:rPr>
-        <w:t>Черчель</w:t>
-      </w:r>
-      <w:proofErr w:type="spellEnd"/>
-      <w:r>
-        <w:rPr>
-          <w:rFonts w:ascii="Times New Roman" w:hAnsi="Times New Roman" w:cs="Times New Roman"/>
-          <w:sz w:val="28"/>
-          <w:szCs w:val="28"/>
-        </w:rPr>
-        <w:t xml:space="preserve"> даже назвал её </w:t>
+        <w:t xml:space="preserve"> война (1756 - 1763). Это настолько крупная война, что Винстон Черчель даже назвал её </w:t>
       </w:r>
       <w:r>
         <w:rPr>
@@ -2921,25 +2806,7 @@
           <w:sz w:val="28"/>
           <w:szCs w:val="28"/>
         </w:rPr>
-        <w:t xml:space="preserve">. Основное противостояние </w:t>
-      </w:r>
-      <w:proofErr w:type="spellStart"/>
-      <w:r>
-        <w:rPr>
-          <w:rFonts w:ascii="Times New Roman" w:hAnsi="Times New Roman" w:cs="Times New Roman"/>
-          <w:sz w:val="28"/>
-          <w:szCs w:val="28"/>
-        </w:rPr>
-        <w:t>происходело</w:t>
-      </w:r>
-      <w:proofErr w:type="spellEnd"/>
-      <w:r>
-        <w:rPr>
-          <w:rFonts w:ascii="Times New Roman" w:hAnsi="Times New Roman" w:cs="Times New Roman"/>
-          <w:sz w:val="28"/>
-          <w:szCs w:val="28"/>
-        </w:rPr>
-        <w:t xml:space="preserve"> в Европе между </w:t>
+        <w:t xml:space="preserve">. Основное противостояние происходело в Европе между </w:t>
       </w:r>
       <w:r>
         <w:rPr>
@@ -2958,7 +2825,6 @@
         </w:rPr>
         <w:t xml:space="preserve"> и </w:t>
       </w:r>
-      <w:proofErr w:type="spellStart"/>
       <w:r>
         <w:rPr>
           <w:rFonts w:ascii="Times New Roman" w:hAnsi="Times New Roman" w:cs="Times New Roman"/>
@@ -2968,7 +2834,6 @@
         </w:rPr>
         <w:t>Прусией</w:t>
       </w:r>
-      <w:proofErr w:type="spellEnd"/>
       <w:r>
         <w:rPr>
           <w:rFonts w:ascii="Times New Roman" w:hAnsi="Times New Roman" w:cs="Times New Roman"/>
@@ -2992,25 +2857,7 @@
           <w:sz w:val="28"/>
           <w:szCs w:val="28"/>
         </w:rPr>
-        <w:t xml:space="preserve">, поэтому Семилетнюю войну называют </w:t>
-      </w:r>
-      <w:proofErr w:type="spellStart"/>
-      <w:r>
-        <w:rPr>
-          <w:rFonts w:ascii="Times New Roman" w:hAnsi="Times New Roman" w:cs="Times New Roman"/>
-          <w:sz w:val="28"/>
-          <w:szCs w:val="28"/>
-        </w:rPr>
-        <w:t>таже</w:t>
-      </w:r>
-      <w:proofErr w:type="spellEnd"/>
-      <w:r>
-        <w:rPr>
-          <w:rFonts w:ascii="Times New Roman" w:hAnsi="Times New Roman" w:cs="Times New Roman"/>
-          <w:sz w:val="28"/>
-          <w:szCs w:val="28"/>
-        </w:rPr>
-        <w:t xml:space="preserve"> </w:t>
+        <w:t xml:space="preserve">, поэтому Семилетнюю войну называют таже </w:t>
       </w:r>
       <w:r>
         <w:rPr>
@@ -3020,29 +2867,7 @@
           <w:sz w:val="28"/>
           <w:szCs w:val="28"/>
         </w:rPr>
-        <w:t xml:space="preserve">третьей </w:t>
-      </w:r>
-      <w:proofErr w:type="spellStart"/>
-      <w:r>
-        <w:rPr>
-          <w:rFonts w:ascii="Times New Roman" w:hAnsi="Times New Roman" w:cs="Times New Roman"/>
-          <w:b/>
-          <w:i/>
-          <w:sz w:val="28"/>
-          <w:szCs w:val="28"/>
-        </w:rPr>
-        <w:t>Силезской</w:t>
-      </w:r>
-      <w:proofErr w:type="spellEnd"/>
-      <w:r>
-        <w:rPr>
-          <w:rFonts w:ascii="Times New Roman" w:hAnsi="Times New Roman" w:cs="Times New Roman"/>
-          <w:b/>
-          <w:i/>
-          <w:sz w:val="28"/>
-          <w:szCs w:val="28"/>
-        </w:rPr>
-        <w:t xml:space="preserve"> войной</w:t>
+        <w:t>третьей Силезской войной</w:t>
       </w:r>
       <w:r>
         <w:rPr>
@@ -3071,25 +2896,7 @@
           <w:szCs w:val="28"/>
         </w:rPr>
         <w:lastRenderedPageBreak/>
-        <w:t xml:space="preserve">Обозначение «семилетняя» война получила в 1780-х годах, до того о ней </w:t>
-      </w:r>
-      <w:proofErr w:type="gramStart"/>
-      <w:r>
-        <w:rPr>
-          <w:rFonts w:ascii="Times New Roman" w:hAnsi="Times New Roman" w:cs="Times New Roman"/>
-          <w:sz w:val="28"/>
-          <w:szCs w:val="28"/>
-        </w:rPr>
-        <w:t>говорили</w:t>
-      </w:r>
-      <w:proofErr w:type="gramEnd"/>
-      <w:r>
-        <w:rPr>
-          <w:rFonts w:ascii="Times New Roman" w:hAnsi="Times New Roman" w:cs="Times New Roman"/>
-          <w:sz w:val="28"/>
-          <w:szCs w:val="28"/>
-        </w:rPr>
-        <w:t xml:space="preserve"> как о «недавней войне».</w:t>
+        <w:t>Обозначение «семилетняя» война получила в 1780-х годах, до того о ней говорили как о «недавней войне».</w:t>
       </w:r>
     </w:p>
     <w:p>
@@ -3327,7 +3134,6 @@
           </w:rPr>
           <w:t>://</w:t>
         </w:r>
-        <w:proofErr w:type="spellStart"/>
         <w:r>
           <w:rPr>
             <w:rStyle w:val="afd"/>
@@ -3338,7 +3144,6 @@
           </w:rPr>
           <w:t>prussia</w:t>
         </w:r>
-        <w:proofErr w:type="spellEnd"/>
         <w:r>
           <w:rPr>
             <w:rStyle w:val="afd"/>
@@ -3424,7 +3229,6 @@
           </w:rPr>
           <w:t>/</w:t>
         </w:r>
-        <w:proofErr w:type="spellStart"/>
         <w:r>
           <w:rPr>
             <w:rStyle w:val="afd"/>
@@ -3435,7 +3239,6 @@
           </w:rPr>
           <w:t>semiletnyaya</w:t>
         </w:r>
-        <w:proofErr w:type="spellEnd"/>
         <w:r>
           <w:rPr>
             <w:rStyle w:val="afd"/>
@@ -3445,7 +3248,6 @@
           </w:rPr>
           <w:t>-</w:t>
         </w:r>
-        <w:proofErr w:type="spellStart"/>
         <w:r>
           <w:rPr>
             <w:rStyle w:val="afd"/>
@@ -3456,7 +3258,6 @@
           </w:rPr>
           <w:t>voyna</w:t>
         </w:r>
-        <w:proofErr w:type="spellEnd"/>
         <w:r>
           <w:rPr>
             <w:rStyle w:val="afd"/>
@@ -4460,13 +4261,8 @@
         <w:pStyle w:val="afb"/>
         <w:ind w:left="720" w:firstLine="0"/>
       </w:pPr>
-      <w:proofErr w:type="spellStart"/>
-      <w:r>
-        <w:t>Крата</w:t>
-      </w:r>
-      <w:proofErr w:type="spellEnd"/>
-      <w:r>
-        <w:t xml:space="preserve"> Европы 1740-вых годов:</w:t>
+      <w:r>
+        <w:t>Крата Европы 1740-вых годов:</w:t>
       </w:r>
     </w:p>
     <w:p>
@@ -4497,15 +4293,7 @@
         </w:numPr>
       </w:pPr>
       <w:r>
-        <w:t xml:space="preserve">Карта Европы </w:t>
-      </w:r>
-      <w:proofErr w:type="spellStart"/>
-      <w:r>
-        <w:t>времян</w:t>
-      </w:r>
-      <w:proofErr w:type="spellEnd"/>
-      <w:r>
-        <w:t xml:space="preserve"> Семилетней войны: </w:t>
+        <w:t xml:space="preserve">Карта Европы времян Семилетней войны: </w:t>
       </w:r>
       <w:hyperlink r:id="rId14" w:history="1">
         <w:r>
@@ -4616,52 +4404,6 @@
     </w:p>
   </w:footnote>
   <w:footnote w:id="2">
-    <w:p>
-      <w:pPr>
-        <w:pStyle w:val="afa"/>
-      </w:pPr>
-      <w:r>
-        <w:rPr>
-          <w:rStyle w:val="afe"/>
-        </w:rPr>
-        <w:footnoteRef/>
-      </w:r>
-      <w:r>
-        <w:t xml:space="preserve"> </w:t>
-      </w:r>
-      <w:r>
-        <w:rPr>
-          <w:rFonts w:ascii="Times New Roman" w:hAnsi="Times New Roman" w:cs="Times New Roman"/>
-        </w:rPr>
-        <w:t xml:space="preserve">Семилетняя война / Под ред. Н. </w:t>
-      </w:r>
-      <w:r>
-        <w:rPr>
-          <w:rFonts w:ascii="Times New Roman" w:hAnsi="Times New Roman" w:cs="Times New Roman"/>
-        </w:rPr>
-        <w:t>М. Коробкова. – М., 1948 (стр. 16</w:t>
-      </w:r>
-      <w:r>
-        <w:rPr>
-          <w:rFonts w:ascii="Times New Roman" w:hAnsi="Times New Roman" w:cs="Times New Roman"/>
-        </w:rPr>
-        <w:t xml:space="preserve">, абзац </w:t>
-      </w:r>
-      <w:r>
-        <w:rPr>
-          <w:rFonts w:ascii="Times New Roman" w:hAnsi="Times New Roman" w:cs="Times New Roman"/>
-        </w:rPr>
-        <w:t>2</w:t>
-      </w:r>
-      <w:r>
-        <w:rPr>
-          <w:rFonts w:ascii="Times New Roman" w:hAnsi="Times New Roman" w:cs="Times New Roman"/>
-        </w:rPr>
-        <w:t>)</w:t>
-      </w:r>
-    </w:p>
-  </w:footnote>
-  <w:footnote w:id="3">
     <w:p>
       <w:pPr>
         <w:pStyle w:val="afa"/>
@@ -6859,7 +6601,7 @@
 </file>
 
 <file path=customXml/itemProps1.xml><?xml version="1.0" encoding="utf-8"?>
-<ds:datastoreItem xmlns:ds="http://schemas.openxmlformats.org/officeDocument/2006/customXml" ds:itemID="{EC7AFDD1-052F-4F4D-BC7A-9DD6CB09B9FC}">
+<ds:datastoreItem xmlns:ds="http://schemas.openxmlformats.org/officeDocument/2006/customXml" ds:itemID="{441DF1B4-ADFA-4639-B237-71A0DA220471}">
   <ds:schemaRefs>
     <ds:schemaRef ds:uri="http://schemas.openxmlformats.org/officeDocument/2006/bibliography"/>
   </ds:schemaRefs>

</xml_diff>

<commit_message>
Writed a little bit chapter 2
</commit_message>
<xml_diff>
--- a/Реферат по истории на тему Семилетняя война.docx
+++ b/Реферат по истории на тему Семилетняя война.docx
@@ -368,7 +368,25 @@
           <w:szCs w:val="28"/>
         </w:rPr>
         <w:lastRenderedPageBreak/>
-        <w:t>Оглавление……………………………………………………………….2</w:t>
+        <w:t>Оглавление…………………………………………………………</w:t>
+      </w:r>
+      <w:proofErr w:type="gramStart"/>
+      <w:r>
+        <w:rPr>
+          <w:rFonts w:ascii="Times New Roman" w:hAnsi="Times New Roman" w:cs="Times New Roman"/>
+          <w:sz w:val="28"/>
+          <w:szCs w:val="28"/>
+        </w:rPr>
+        <w:t>…….</w:t>
+      </w:r>
+      <w:proofErr w:type="gramEnd"/>
+      <w:r>
+        <w:rPr>
+          <w:rFonts w:ascii="Times New Roman" w:hAnsi="Times New Roman" w:cs="Times New Roman"/>
+          <w:sz w:val="28"/>
+          <w:szCs w:val="28"/>
+        </w:rPr>
+        <w:t>2</w:t>
       </w:r>
     </w:p>
     <w:p>
@@ -387,7 +405,16 @@
           <w:sz w:val="28"/>
           <w:szCs w:val="28"/>
         </w:rPr>
-        <w:t>Введение………………………………………………………………</w:t>
+        <w:t>Введение……………………………………………………………</w:t>
+      </w:r>
+      <w:proofErr w:type="gramStart"/>
+      <w:r>
+        <w:rPr>
+          <w:rFonts w:ascii="Times New Roman" w:hAnsi="Times New Roman" w:cs="Times New Roman"/>
+          <w:sz w:val="28"/>
+          <w:szCs w:val="28"/>
+        </w:rPr>
+        <w:t>…</w:t>
       </w:r>
       <w:r>
         <w:rPr>
@@ -397,6 +424,7 @@
         </w:rPr>
         <w:t>….</w:t>
       </w:r>
+      <w:proofErr w:type="gramEnd"/>
       <w:r>
         <w:rPr>
           <w:rFonts w:ascii="Times New Roman" w:hAnsi="Times New Roman" w:cs="Times New Roman"/>
@@ -757,7 +785,7 @@
         <w:rPr>
           <w:b/>
         </w:rPr>
-        <w:t>Какое влияние Российская империя имела в этом событии?</w:t>
+        <w:t>Как Российская империя участвовала в этом событии?</w:t>
       </w:r>
     </w:p>
     <w:p>
@@ -929,7 +957,10 @@
         <w:t>16 января 1756 г. между Англией и Пруссие</w:t>
       </w:r>
       <w:r>
-        <w:t>й была заключена Вестминстерское соглашение</w:t>
+        <w:t>й было заключено</w:t>
+      </w:r>
+      <w:r>
+        <w:t xml:space="preserve"> Вестминстерское соглашение</w:t>
       </w:r>
       <w:r>
         <w:t xml:space="preserve">, что ставило под сомнение </w:t>
@@ -1010,13 +1041,33 @@
         <w:rPr>
           <w:b/>
         </w:rPr>
-        <w:t xml:space="preserve">Как участвовала </w:t>
+        <w:t xml:space="preserve">Как </w:t>
       </w:r>
       <w:r>
         <w:rPr>
           <w:b/>
         </w:rPr>
-        <w:t>Российская империя в этом событии?</w:t>
+        <w:t>Российская империя</w:t>
+      </w:r>
+      <w:r>
+        <w:rPr>
+          <w:b/>
+        </w:rPr>
+        <w:t xml:space="preserve"> </w:t>
+      </w:r>
+      <w:proofErr w:type="spellStart"/>
+      <w:r>
+        <w:rPr>
+          <w:b/>
+        </w:rPr>
+        <w:t>учавствовала</w:t>
+      </w:r>
+      <w:proofErr w:type="spellEnd"/>
+      <w:r>
+        <w:rPr>
+          <w:b/>
+        </w:rPr>
+        <w:t xml:space="preserve"> в этом событии?</w:t>
       </w:r>
     </w:p>
     <w:p>
@@ -1082,7 +1133,10 @@
       </w:pPr>
       <w:r>
         <w:tab/>
-        <w:t xml:space="preserve">В 1756 году Фридрих отдал приказ о пополнении войск. Через некоторое время он </w:t>
+        <w:t>В том же</w:t>
+      </w:r>
+      <w:r>
+        <w:t xml:space="preserve"> году Фридрих отдал приказ о пополнении войск. Через некоторое время он </w:t>
       </w:r>
       <w:r>
         <w:t xml:space="preserve">смог </w:t>
@@ -1152,7 +1206,7 @@
         <w:t xml:space="preserve">В это время Фридрих напал на Богемию и потерпел поражение </w:t>
       </w:r>
       <w:r>
-        <w:t>австрийцев</w:t>
+        <w:t>австрийцам</w:t>
       </w:r>
       <w:r>
         <w:t>. 20 июня 1757 г. пруссаки отступили от Австрии.</w:t>
@@ -1185,7 +1239,10 @@
         <w:t xml:space="preserve">, началась битва, которая </w:t>
       </w:r>
       <w:r>
-        <w:t>закончилась победой русских</w:t>
+        <w:t xml:space="preserve">закончилась победой </w:t>
+      </w:r>
+      <w:r>
+        <w:t>России</w:t>
       </w:r>
       <w:r>
         <w:t>.</w:t>
@@ -1209,13 +1266,28 @@
         <w:t>Армия и власть в Петербурге были не согласны с</w:t>
       </w:r>
       <w:r>
-        <w:t xml:space="preserve"> решением </w:t>
-      </w:r>
-      <w:r>
-        <w:t>главнокомандующего</w:t>
-      </w:r>
-      <w:r>
-        <w:t xml:space="preserve"> и его арестовали по подозрению в измене. </w:t>
+        <w:t xml:space="preserve"> его</w:t>
+      </w:r>
+      <w:r>
+        <w:t xml:space="preserve"> решением</w:t>
+      </w:r>
+      <w:r>
+        <w:t>,</w:t>
+      </w:r>
+      <w:r>
+        <w:t xml:space="preserve"> </w:t>
+      </w:r>
+      <w:r>
+        <w:t>и</w:t>
+      </w:r>
+      <w:r>
+        <w:t xml:space="preserve"> </w:t>
+      </w:r>
+      <w:r>
+        <w:t xml:space="preserve">он был арестован </w:t>
+      </w:r>
+      <w:r>
+        <w:t xml:space="preserve">по подозрению в измене. </w:t>
       </w:r>
       <w:r>
         <w:t xml:space="preserve">Оказалось, что </w:t>
@@ -1308,6 +1380,9 @@
         <w:tab/>
       </w:r>
       <w:r>
+        <w:t xml:space="preserve">Однако австрийцы рады этому не были. </w:t>
+      </w:r>
+      <w:r>
         <w:t>В</w:t>
       </w:r>
       <w:r>
@@ -1487,7 +1562,13 @@
         <w:t>Утром</w:t>
       </w:r>
       <w:r>
-        <w:t xml:space="preserve"> пруссаки начали канонаду по позициям русских. Сражение кончилось в 8 часов вечера победой русских.</w:t>
+        <w:t xml:space="preserve"> пруссаки начали канонаду по позициям русских. Сражение кончилось в 8 часов вечера победой </w:t>
+      </w:r>
+      <w:r>
+        <w:t>России</w:t>
+      </w:r>
+      <w:r>
+        <w:t>.</w:t>
       </w:r>
     </w:p>
     <w:p>
@@ -1582,17 +1663,17 @@
         <w:t>Но</w:t>
       </w:r>
       <w:r>
-        <w:t xml:space="preserve"> поход был отменён из-за того, что австрийский главнокомандующий Даун отказался от этой идеи</w:t>
+        <w:t xml:space="preserve"> поход был отменён из-за того, что австрийский главнокомандующий Даун </w:t>
+      </w:r>
+      <w:r>
+        <w:lastRenderedPageBreak/>
+        <w:t>отказался от этой идеи</w:t>
       </w:r>
       <w:r>
         <w:t>.</w:t>
       </w:r>
       <w:r>
-        <w:t xml:space="preserve"> Армии России пришлось отступить на зимние </w:t>
-      </w:r>
-      <w:r>
-        <w:lastRenderedPageBreak/>
-        <w:t>квартиры.</w:t>
+        <w:t xml:space="preserve"> Армии России пришлось отступить на зимние квартиры.</w:t>
       </w:r>
       <w:r>
         <w:t xml:space="preserve"> </w:t>
@@ -1625,609 +1706,723 @@
       <w:r>
         <w:t>сепаратный</w:t>
       </w:r>
+      <w:r>
+        <w:t xml:space="preserve"> мир с Пруссией, поэтому ей приходилось надеят</w:t>
+      </w:r>
+      <w:r>
+        <w:t xml:space="preserve">ься только на Россию, с которой, из-за чего, </w:t>
+      </w:r>
+      <w:r>
+        <w:t xml:space="preserve">она наладила отношения и как итог </w:t>
+      </w:r>
+      <w:r>
+        <w:t xml:space="preserve">23 марта 1760 г. </w:t>
+      </w:r>
+      <w:r>
+        <w:t xml:space="preserve"> </w:t>
+      </w:r>
+      <w:r>
+        <w:t xml:space="preserve">подписала </w:t>
+      </w:r>
+      <w:r>
+        <w:t>соглашение.</w:t>
+      </w:r>
+      <w:r>
+        <w:t xml:space="preserve"> </w:t>
+      </w:r>
+    </w:p>
+    <w:p>
+      <w:pPr>
+        <w:pStyle w:val="afb"/>
+        <w:ind w:firstLine="0"/>
+        <w:jc w:val="center"/>
+        <w:rPr>
+          <w:i/>
+        </w:rPr>
+      </w:pPr>
+      <w:r>
+        <w:rPr>
+          <w:i/>
+        </w:rPr>
+        <w:t>Взятие Берлина</w:t>
+      </w:r>
+    </w:p>
+    <w:p>
+      <w:pPr>
+        <w:pStyle w:val="afb"/>
+        <w:ind w:firstLine="0"/>
+      </w:pPr>
+      <w:r>
+        <w:tab/>
+        <w:t xml:space="preserve">В Петербурге </w:t>
+      </w:r>
+      <w:r>
+        <w:t xml:space="preserve">решили </w:t>
+      </w:r>
+      <w:r>
+        <w:t>сделать новым гл</w:t>
+      </w:r>
+      <w:r>
+        <w:t xml:space="preserve">авнокомандующем А. Б. Бутурлина. </w:t>
+      </w:r>
+      <w:r>
+        <w:t>Б</w:t>
+      </w:r>
+      <w:r>
+        <w:t xml:space="preserve">ыл принят новый план – из армии </w:t>
+      </w:r>
+      <w:r>
+        <w:t>выделить</w:t>
+      </w:r>
+      <w:r>
+        <w:t xml:space="preserve"> два отряда: один для операций под Кольбергом, другой для захвата Берлина.</w:t>
+      </w:r>
+    </w:p>
+    <w:p>
+      <w:pPr>
+        <w:pStyle w:val="afb"/>
+        <w:ind w:firstLine="0"/>
+      </w:pPr>
+      <w:r>
+        <w:tab/>
+        <w:t xml:space="preserve">3 октября 1760 </w:t>
+      </w:r>
+      <w:r>
+        <w:t>г.</w:t>
+      </w:r>
+      <w:r>
+        <w:t xml:space="preserve"> То</w:t>
+      </w:r>
+      <w:r>
+        <w:t>тлебен выступил к Берлину</w:t>
+      </w:r>
+      <w:r>
+        <w:t>.</w:t>
+      </w:r>
+      <w:r>
+        <w:t xml:space="preserve"> После нескольких </w:t>
+      </w:r>
+      <w:r>
+        <w:t>атак</w:t>
+      </w:r>
+      <w:r>
+        <w:t xml:space="preserve"> </w:t>
+      </w:r>
+      <w:r>
+        <w:t>г</w:t>
+      </w:r>
+      <w:r>
+        <w:t xml:space="preserve">ород </w:t>
+      </w:r>
+      <w:r>
+        <w:t xml:space="preserve">сдался </w:t>
+      </w:r>
+      <w:r>
+        <w:t>и</w:t>
+      </w:r>
+      <w:r>
+        <w:t xml:space="preserve"> Тотлебен приступил к переговорам о капитуляции</w:t>
+      </w:r>
+      <w:r>
+        <w:t>.</w:t>
+      </w:r>
+    </w:p>
+    <w:p>
+      <w:pPr>
+        <w:pStyle w:val="afb"/>
+        <w:ind w:firstLine="0"/>
+      </w:pPr>
+      <w:r>
+        <w:tab/>
+      </w:r>
+      <w:r>
+        <w:t>С города была взята контрибуция, после чего русские отступили, ведь к ним приближалась армия Фридриха.</w:t>
+      </w:r>
+    </w:p>
+    <w:p>
+      <w:pPr>
+        <w:pStyle w:val="afb"/>
+        <w:ind w:firstLine="0"/>
+        <w:jc w:val="center"/>
+        <w:rPr>
+          <w:i/>
+        </w:rPr>
+      </w:pPr>
+      <w:r>
+        <w:rPr>
+          <w:i/>
+        </w:rPr>
+        <w:t>Падение Кольберга и з</w:t>
+      </w:r>
+      <w:r>
+        <w:rPr>
+          <w:i/>
+        </w:rPr>
+        <w:t>авоевание Померании</w:t>
+      </w:r>
+    </w:p>
+    <w:p>
+      <w:pPr>
+        <w:pStyle w:val="afb"/>
+        <w:ind w:firstLine="708"/>
+      </w:pPr>
+      <w:r>
+        <w:t>14 мая</w:t>
+      </w:r>
+      <w:r>
+        <w:t xml:space="preserve"> 1761 г.</w:t>
+      </w:r>
+      <w:r>
+        <w:t xml:space="preserve"> поступил рескрипт Конференции, предписывавший идти в Силезию на соединение с Лаудоном, выделив корпус под командой Румянцева для осады Кольберга.</w:t>
+      </w:r>
+      <w:r>
+        <w:t xml:space="preserve"> </w:t>
+      </w:r>
+      <w:r>
+        <w:t>Атаку назначали на 3 сентября</w:t>
+      </w:r>
+      <w:r>
+        <w:t xml:space="preserve">. 9-го </w:t>
+      </w:r>
+      <w:r>
+        <w:t>Лаудон взял Швейдницу. Внезапно выяснилось, что Тотлебен был предателем, его арестовали.</w:t>
+      </w:r>
+      <w:r>
+        <w:t xml:space="preserve"> </w:t>
+      </w:r>
+      <w:r>
+        <w:t xml:space="preserve">4 сентября </w:t>
+      </w:r>
+      <w:r>
+        <w:t xml:space="preserve">Румянцев </w:t>
+      </w:r>
+      <w:r>
+        <w:t xml:space="preserve">уже подступил к Кольбергу и </w:t>
+      </w:r>
+      <w:r>
+        <w:t>начал осаду крепости, которая сдалась 16 декабря</w:t>
+      </w:r>
+      <w:r>
+        <w:t>.</w:t>
+      </w:r>
+    </w:p>
+    <w:p>
+      <w:pPr>
+        <w:pStyle w:val="afb"/>
+        <w:ind w:firstLine="0"/>
+        <w:jc w:val="center"/>
+        <w:rPr>
+          <w:i/>
+        </w:rPr>
+      </w:pPr>
+      <w:r>
+        <w:rPr>
+          <w:i/>
+        </w:rPr>
+        <w:t>Окончание войны</w:t>
+      </w:r>
+    </w:p>
+    <w:p>
+      <w:pPr>
+        <w:pStyle w:val="afb"/>
+        <w:ind w:firstLine="0"/>
+      </w:pPr>
+      <w:r>
+        <w:tab/>
+        <w:t xml:space="preserve">5 января 1762 </w:t>
+      </w:r>
+      <w:r>
+        <w:t>г.</w:t>
+      </w:r>
+      <w:r>
+        <w:t xml:space="preserve"> в Петербурге было опубликовано сообщение о взятии</w:t>
+      </w:r>
+      <w:r>
+        <w:t xml:space="preserve"> Кольберга. В тот же день</w:t>
+      </w:r>
+      <w:r>
+        <w:t xml:space="preserve"> умерла императрица Елизавета.</w:t>
+      </w:r>
+    </w:p>
+    <w:p>
+      <w:pPr>
+        <w:pStyle w:val="afb"/>
+        <w:ind w:firstLine="0"/>
+      </w:pPr>
+      <w:r>
+        <w:tab/>
+        <w:t xml:space="preserve">Швеция вышла из войны 22 мая 1762 </w:t>
+      </w:r>
+      <w:r>
+        <w:t>г.</w:t>
+      </w:r>
+      <w:r>
+        <w:t xml:space="preserve"> по договору в Гамбурге. 24 ноября того же </w:t>
+      </w:r>
+      <w:r>
+        <w:t>г.</w:t>
+      </w:r>
+      <w:r>
+        <w:t xml:space="preserve"> Вена подписала с Фридрихом перемирие. Осенью 1762 </w:t>
+      </w:r>
+      <w:r>
+        <w:t>г.</w:t>
+      </w:r>
+      <w:r>
+        <w:t xml:space="preserve"> начались переговоры между Францией и Испанией, с одной стороны, и Англией – с другой. </w:t>
+      </w:r>
+      <w:r>
+        <w:t>У</w:t>
+      </w:r>
+      <w:r>
+        <w:t xml:space="preserve">словия, обеспечивавшие новые британские </w:t>
+      </w:r>
+      <w:r>
+        <w:lastRenderedPageBreak/>
+        <w:t xml:space="preserve">колониальные приобретения, были подписаны в Фонтенбло 3 ноября 1762 </w:t>
+      </w:r>
+      <w:r>
+        <w:t>г</w:t>
+      </w:r>
+      <w:r>
+        <w:t xml:space="preserve">. Мирный трактат окончательно утверждён в Париже 10 февраля 1763 </w:t>
+      </w:r>
+      <w:r>
+        <w:t>г</w:t>
+      </w:r>
+      <w:r>
+        <w:t xml:space="preserve">. </w:t>
+      </w:r>
+    </w:p>
+    <w:p>
+      <w:pPr>
+        <w:pStyle w:val="afb"/>
+        <w:ind w:firstLine="0"/>
+      </w:pPr>
+      <w:r>
+        <w:tab/>
+        <w:t>Австрия приступила к переговорам с Пруссией при посредн</w:t>
+      </w:r>
+      <w:r>
+        <w:t>и</w:t>
+      </w:r>
+      <w:r>
+        <w:t>честве Саксонии осенью 176</w:t>
+      </w:r>
+      <w:r>
+        <w:t>2</w:t>
+      </w:r>
+      <w:r>
+        <w:t xml:space="preserve"> </w:t>
+      </w:r>
+      <w:r>
+        <w:t>г. и 15 февраля 1763 г.</w:t>
+      </w:r>
+      <w:r>
+        <w:t xml:space="preserve"> подписала с ней в замке Губертсбург мирный договор, установивший </w:t>
+      </w:r>
+      <w:r>
+        <w:rPr>
+          <w:lang w:val="en-US"/>
+        </w:rPr>
+        <w:t>status</w:t>
+      </w:r>
+      <w:r>
+        <w:t xml:space="preserve"> </w:t>
+      </w:r>
+      <w:r>
+        <w:rPr>
+          <w:lang w:val="en-US"/>
+        </w:rPr>
+        <w:t>quo</w:t>
+      </w:r>
+      <w:r>
+        <w:t xml:space="preserve"> </w:t>
+      </w:r>
+      <w:r>
+        <w:rPr>
+          <w:lang w:val="en-US"/>
+        </w:rPr>
+        <w:t>ante</w:t>
+      </w:r>
+      <w:r>
+        <w:t xml:space="preserve"> </w:t>
+      </w:r>
+      <w:r>
+        <w:rPr>
+          <w:lang w:val="en-US"/>
+        </w:rPr>
+        <w:t>bellum</w:t>
+      </w:r>
+    </w:p>
+    <w:p>
+      <w:pPr>
+        <w:pStyle w:val="afb"/>
+        <w:ind w:left="1069" w:firstLine="0"/>
+        <w:jc w:val="center"/>
+        <w:rPr>
+          <w:b/>
+        </w:rPr>
+      </w:pPr>
+      <w:r>
+        <w:rPr>
+          <w:b/>
+        </w:rPr>
+        <w:t>Каковы итоги семилетней войны для Российской империи</w:t>
+      </w:r>
+      <w:r>
+        <w:rPr>
+          <w:b/>
+        </w:rPr>
+        <w:t>?</w:t>
+      </w:r>
+    </w:p>
+    <w:p>
+      <w:pPr>
+        <w:pStyle w:val="afb"/>
+        <w:ind w:firstLine="708"/>
+      </w:pPr>
+      <w:r>
+        <w:t>После смерти</w:t>
+      </w:r>
+      <w:r>
+        <w:t xml:space="preserve"> Елизаветы Петровны</w:t>
+      </w:r>
+      <w:r>
+        <w:t xml:space="preserve"> на престол взошёл Пётр </w:t>
+      </w:r>
+      <w:r>
+        <w:rPr>
+          <w:lang w:val="en-US"/>
+        </w:rPr>
+        <w:t>III</w:t>
+      </w:r>
+      <w:r>
+        <w:t>.</w:t>
+      </w:r>
+      <w:r>
+        <w:t xml:space="preserve"> 16 марта 1762 </w:t>
+      </w:r>
+      <w:r>
+        <w:t>г.</w:t>
+      </w:r>
+      <w:r>
+        <w:t xml:space="preserve"> новый император утвердил перемирие с Пруссией. 5 марта между Россией и Пруссией был подпис</w:t>
+      </w:r>
+      <w:r>
+        <w:t>ан трактат, по которому Фридриху</w:t>
+      </w:r>
+      <w:r>
+        <w:t xml:space="preserve"> </w:t>
+      </w:r>
+      <w:r>
+        <w:t>возвращались</w:t>
+      </w:r>
+      <w:r>
+        <w:t xml:space="preserve"> все территории, занятые русскими. Особый пункт предусматривал начало переговоров о заключении русско-прусского союза. Этим </w:t>
+      </w:r>
+      <w:r>
+        <w:t>сепаратным</w:t>
+      </w:r>
+      <w:r>
+        <w:t xml:space="preserve"> миром </w:t>
+      </w:r>
+      <w:r>
+        <w:t>были испорчены</w:t>
+      </w:r>
+      <w:r>
+        <w:t xml:space="preserve"> отношения с Францие</w:t>
+      </w:r>
+      <w:r>
+        <w:t>й и Австрией</w:t>
+      </w:r>
+      <w:r>
+        <w:t>.</w:t>
+      </w:r>
+    </w:p>
+    <w:p>
+      <w:pPr>
+        <w:pStyle w:val="afb"/>
+        <w:ind w:firstLine="708"/>
+      </w:pPr>
+      <w:r>
+        <w:t>Нелепое поведение Петра вызвало общее нег</w:t>
+      </w:r>
+      <w:r>
+        <w:t xml:space="preserve">одование, которым против </w:t>
+      </w:r>
+      <w:r>
+        <w:t>него</w:t>
+      </w:r>
+      <w:r>
+        <w:t xml:space="preserve"> воспользовалась Екатерина</w:t>
+      </w:r>
+      <w:r>
+        <w:t xml:space="preserve"> </w:t>
+      </w:r>
+      <w:r>
+        <w:rPr>
+          <w:lang w:val="en-US"/>
+        </w:rPr>
+        <w:t>II</w:t>
+      </w:r>
+      <w:r>
+        <w:t>.</w:t>
+      </w:r>
+      <w:r>
+        <w:t xml:space="preserve"> В итоге дворцового переворота, произошедшего</w:t>
+      </w:r>
+      <w:r>
+        <w:t xml:space="preserve"> </w:t>
+      </w:r>
+      <w:r>
+        <w:t>9 июня</w:t>
+      </w:r>
+      <w:r>
+        <w:t>,</w:t>
+      </w:r>
+      <w:r>
+        <w:t xml:space="preserve"> она смогла стать императрицей.</w:t>
+      </w:r>
+    </w:p>
+    <w:p>
+      <w:pPr>
+        <w:pStyle w:val="afb"/>
+        <w:ind w:firstLine="0"/>
+      </w:pPr>
+      <w:r>
+        <w:tab/>
+      </w:r>
+      <w:r>
+        <w:t xml:space="preserve">Тем не менее </w:t>
+      </w:r>
+      <w:r>
+        <w:t xml:space="preserve">6 августа 1762 </w:t>
+      </w:r>
+      <w:r>
+        <w:t>г.</w:t>
+      </w:r>
+      <w:r>
+        <w:t xml:space="preserve"> население</w:t>
+      </w:r>
+      <w:r>
+        <w:t xml:space="preserve"> Кёнигсберга</w:t>
+      </w:r>
+      <w:r>
+        <w:t xml:space="preserve"> узнало об окончательном решении Петербурга передать провинцию прусскому королю.</w:t>
+      </w:r>
+      <w:r>
+        <w:t xml:space="preserve"> Восточная Пруссия вышла из состава России.</w:t>
+      </w:r>
+      <w:r>
+        <w:t xml:space="preserve"> </w:t>
+      </w:r>
+      <w:r>
+        <w:t>Екатерина подтвердила заключение с Пруссие</w:t>
+      </w:r>
+      <w:r>
+        <w:t>й мира, но отказалась от союза.</w:t>
+      </w:r>
+      <w:r>
+        <w:t xml:space="preserve"> </w:t>
+      </w:r>
+    </w:p>
+    <w:p>
+      <w:pPr>
+        <w:pStyle w:val="afb"/>
+        <w:ind w:firstLine="0"/>
+      </w:pPr>
+      <w:r>
+        <w:tab/>
+        <w:t xml:space="preserve">Россия не сделала территориальных приобретений, но </w:t>
+      </w:r>
+      <w:r>
+        <w:t xml:space="preserve">война </w:t>
+      </w:r>
+      <w:r>
+        <w:t xml:space="preserve">не осталась для неё безрезультатной. </w:t>
+      </w:r>
+      <w:r>
+        <w:t>Фридрих</w:t>
+      </w:r>
+      <w:r>
+        <w:t xml:space="preserve"> о</w:t>
+      </w:r>
+      <w:r>
+        <w:t>казался надолго парализованным</w:t>
+      </w:r>
+      <w:r>
+        <w:t>,</w:t>
+      </w:r>
+      <w:r>
+        <w:t xml:space="preserve"> и л</w:t>
+      </w:r>
+      <w:r>
+        <w:t>ишён</w:t>
+      </w:r>
+      <w:r>
+        <w:t>ная союзников Пруссия вынуждена</w:t>
+      </w:r>
+      <w:r>
+        <w:t xml:space="preserve"> была искать сближения с Россией, стать</w:t>
+      </w:r>
+      <w:r>
+        <w:t xml:space="preserve"> от</w:t>
+      </w:r>
+      <w:r>
+        <w:t>части</w:t>
+      </w:r>
+      <w:r>
+        <w:t xml:space="preserve"> зависимой от неё. Европа вновь ощутила могущество северной державы, так решительно вступивший при Петре </w:t>
+      </w:r>
+      <w:r>
+        <w:rPr>
+          <w:lang w:val="en-US"/>
+        </w:rPr>
+        <w:t>I</w:t>
+      </w:r>
+      <w:r>
+        <w:t xml:space="preserve"> </w:t>
+      </w:r>
+      <w:r>
+        <w:t>на арен</w:t>
+      </w:r>
+      <w:r>
+        <w:t>у мировой политики.</w:t>
+      </w:r>
+    </w:p>
+    <w:p>
+      <w:pPr>
+        <w:pStyle w:val="afb"/>
+        <w:ind w:firstLine="0"/>
+        <w:jc w:val="center"/>
+        <w:rPr>
+          <w:b/>
+        </w:rPr>
+      </w:pPr>
+    </w:p>
+    <w:p>
+      <w:pPr>
+        <w:pStyle w:val="afb"/>
+        <w:ind w:firstLine="0"/>
+        <w:jc w:val="center"/>
+        <w:rPr>
+          <w:b/>
+        </w:rPr>
+      </w:pPr>
+    </w:p>
+    <w:p>
+      <w:pPr>
+        <w:pStyle w:val="afb"/>
+        <w:ind w:firstLine="0"/>
+        <w:jc w:val="center"/>
+        <w:rPr>
+          <w:b/>
+        </w:rPr>
+      </w:pPr>
+    </w:p>
+    <w:p>
+      <w:pPr>
+        <w:pStyle w:val="afb"/>
+        <w:ind w:firstLine="0"/>
+        <w:jc w:val="center"/>
+        <w:rPr>
+          <w:b/>
+        </w:rPr>
+      </w:pPr>
+      <w:r>
+        <w:rPr>
+          <w:b/>
+        </w:rPr>
+        <w:lastRenderedPageBreak/>
+        <w:t xml:space="preserve">Глава </w:t>
+      </w:r>
+      <w:r>
+        <w:rPr>
+          <w:b/>
+          <w:lang w:val="en-US"/>
+        </w:rPr>
+        <w:t>II</w:t>
+      </w:r>
+    </w:p>
+    <w:p>
+      <w:pPr>
+        <w:pStyle w:val="afb"/>
+        <w:ind w:firstLine="0"/>
+      </w:pPr>
+      <w:r>
+        <w:tab/>
+      </w:r>
+      <w:r>
+        <w:t xml:space="preserve">Казалось бы, Семилетняя война оказалась абсолютно бесплодной для Российской империи. Весь труд, потраченный на ведение войны, пролитая кровь, множество смертей – всё в пустую. </w:t>
+      </w:r>
+      <w:r>
+        <w:t>Россия, истощённая войны, несомненно ослабла после войны,</w:t>
+      </w:r>
+      <w:r>
+        <w:t xml:space="preserve"> её экономическое положение находилось в плачевном состоянии. </w:t>
+      </w:r>
+    </w:p>
+    <w:p>
+      <w:pPr>
+        <w:pStyle w:val="afb"/>
+        <w:ind w:firstLine="0"/>
+      </w:pPr>
+      <w:r>
+        <w:tab/>
+        <w:t>Однако, так кажется лишь на первый взгляд. Россия ослабла, но вместе с тем о</w:t>
+      </w:r>
+      <w:r>
+        <w:t xml:space="preserve">слабли и её </w:t>
+      </w:r>
+      <w:r>
+        <w:t>враги, причём гораздо сильнее -</w:t>
+      </w:r>
+      <w:r>
+        <w:t xml:space="preserve"> </w:t>
+      </w:r>
+      <w:r>
+        <w:t xml:space="preserve">Пруссия была на грани. </w:t>
+      </w:r>
+      <w:r>
+        <w:t>Тем не менее, Семилетняя война никак не затронула русские земли, что позволило ей достаточно быстро восстановиться. Кроме того, основная задача войны, заключавшаяся в стремлении России обезопасить себя от воинственной Пруссии была достигнута.</w:t>
+      </w:r>
+      <w:r>
+        <w:t xml:space="preserve"> Более того, теперь Фридрих вынужден был помогать</w:t>
+      </w:r>
+      <w:r>
+        <w:t xml:space="preserve"> Российской империи, что ни</w:t>
+      </w:r>
+      <w:r>
+        <w:t xml:space="preserve"> раз ей помогало, и способствова</w:t>
+      </w:r>
+      <w:r>
+        <w:t>ла ускорению развития страны.</w:t>
+      </w:r>
+      <w:r>
+        <w:t xml:space="preserve"> </w:t>
+      </w:r>
+    </w:p>
+    <w:p>
+      <w:pPr>
+        <w:pStyle w:val="afb"/>
+        <w:ind w:firstLine="0"/>
+      </w:pPr>
+      <w:r>
+        <w:tab/>
+        <w:t>Русская армия при всех недостатках своей организации, вопреки измене и предательству некоторых своих командиров, а потом и императора, всё же оказалось самой победоносной из армий союзников. Русские солдаты показали Европе образцы доблести и стойкости. Для Европы стало очевидным, что рост могущества России уже не может быть остановлен. Её место и роль в кругу европейских держав были закреплены.</w:t>
+      </w:r>
       <w:bookmarkStart w:id="0" w:name="_GoBack"/>
       <w:bookmarkEnd w:id="0"/>
-      <w:r>
-        <w:t xml:space="preserve"> мир с Пруссией, поэтому ей приходилось надеяться только на Россию, с которой она наладила отношения и как итог </w:t>
-      </w:r>
-      <w:r>
-        <w:t xml:space="preserve">23 марта 1760 г. </w:t>
-      </w:r>
-      <w:r>
-        <w:t xml:space="preserve"> </w:t>
-      </w:r>
-      <w:r>
-        <w:t xml:space="preserve">подписала </w:t>
-      </w:r>
-      <w:r>
-        <w:t>соглашение.</w:t>
-      </w:r>
-      <w:r>
-        <w:t xml:space="preserve"> </w:t>
-      </w:r>
     </w:p>
     <w:p>
       <w:pPr>
         <w:pStyle w:val="afb"/>
         <w:ind w:firstLine="0"/>
-        <w:jc w:val="center"/>
-        <w:rPr>
-          <w:i/>
-        </w:rPr>
-      </w:pPr>
-      <w:r>
-        <w:rPr>
-          <w:i/>
-        </w:rPr>
-        <w:t>Взятие Берлина</w:t>
-      </w:r>
-    </w:p>
-    <w:p>
-      <w:pPr>
-        <w:pStyle w:val="afb"/>
-        <w:ind w:firstLine="0"/>
       </w:pPr>
       <w:r>
         <w:tab/>
-        <w:t>В Петербурге приняли решение сделать новым гл</w:t>
-      </w:r>
-      <w:r>
-        <w:t xml:space="preserve">авнокомандующем А. Б. Бутурлина. </w:t>
-      </w:r>
-      <w:r>
-        <w:t>Б</w:t>
-      </w:r>
-      <w:r>
-        <w:t xml:space="preserve">ыл принят новый план – из армии </w:t>
-      </w:r>
-      <w:r>
-        <w:t>выделить</w:t>
-      </w:r>
-      <w:r>
-        <w:t xml:space="preserve"> два отряда: один для операций под Кольбергом, другой для захвата Берлина.</w:t>
-      </w:r>
-    </w:p>
-    <w:p>
-      <w:pPr>
-        <w:pStyle w:val="afb"/>
-        <w:ind w:firstLine="0"/>
-      </w:pPr>
-      <w:r>
-        <w:tab/>
-        <w:t xml:space="preserve">3 октября 1760 </w:t>
-      </w:r>
-      <w:r>
-        <w:t>г.</w:t>
-      </w:r>
-      <w:r>
-        <w:t xml:space="preserve"> То</w:t>
-      </w:r>
-      <w:r>
-        <w:t>тлебен выступил к Берлину</w:t>
-      </w:r>
-      <w:r>
-        <w:t>.</w:t>
-      </w:r>
-      <w:r>
-        <w:t xml:space="preserve"> После нескольких </w:t>
-      </w:r>
-      <w:r>
-        <w:t>атак</w:t>
-      </w:r>
-      <w:r>
-        <w:t xml:space="preserve"> </w:t>
-      </w:r>
-      <w:r>
-        <w:t>г</w:t>
-      </w:r>
-      <w:r>
-        <w:t xml:space="preserve">ород </w:t>
-      </w:r>
-      <w:r>
-        <w:t xml:space="preserve">сдался </w:t>
-      </w:r>
-      <w:r>
-        <w:t>и</w:t>
-      </w:r>
-      <w:r>
-        <w:t xml:space="preserve"> Тотлебен приступил к переговорам о капитуляции</w:t>
-      </w:r>
-      <w:r>
-        <w:t>.</w:t>
-      </w:r>
-    </w:p>
-    <w:p>
-      <w:pPr>
-        <w:pStyle w:val="afb"/>
-        <w:ind w:firstLine="0"/>
-      </w:pPr>
-      <w:r>
-        <w:tab/>
-      </w:r>
-      <w:r>
-        <w:t>С города была взята контрибуция, после чего русские отступили, ведь к ним приближалась армия Фридриха.</w:t>
-      </w:r>
-    </w:p>
-    <w:p>
-      <w:pPr>
-        <w:pStyle w:val="afb"/>
-        <w:ind w:firstLine="0"/>
-        <w:jc w:val="center"/>
-        <w:rPr>
-          <w:i/>
-        </w:rPr>
-      </w:pPr>
-      <w:r>
-        <w:rPr>
-          <w:i/>
-        </w:rPr>
-        <w:t>Падение Кольберга и з</w:t>
-      </w:r>
-      <w:r>
-        <w:rPr>
-          <w:i/>
-        </w:rPr>
-        <w:t>авоевание Померании</w:t>
-      </w:r>
-    </w:p>
-    <w:p>
-      <w:pPr>
-        <w:pStyle w:val="afb"/>
-        <w:ind w:firstLine="708"/>
-      </w:pPr>
-      <w:r>
-        <w:t>14 мая</w:t>
-      </w:r>
-      <w:r>
-        <w:t xml:space="preserve"> 1761 г.</w:t>
-      </w:r>
-      <w:r>
-        <w:t xml:space="preserve"> поступил рескрипт Конференции, предписывавший идти в Силезию на соединение с Лаудоном, выделив корпус под командой Румянцева для осады Кольберга.</w:t>
-      </w:r>
-      <w:r>
-        <w:t xml:space="preserve"> </w:t>
-      </w:r>
-      <w:r>
-        <w:t>Атаку назначали на 3 сентября</w:t>
-      </w:r>
-      <w:r>
-        <w:t xml:space="preserve">. 9-го </w:t>
-      </w:r>
-      <w:r>
-        <w:t>Лаудон взял Швейдницу. Внезапно выяснилось, что Тотлебен был предателем, его арестовали.</w:t>
-      </w:r>
-      <w:r>
-        <w:t xml:space="preserve"> </w:t>
-      </w:r>
-      <w:r>
-        <w:t xml:space="preserve">4 сентября </w:t>
-      </w:r>
-      <w:r>
-        <w:t xml:space="preserve">Румянцев </w:t>
-      </w:r>
-      <w:r>
-        <w:t xml:space="preserve">уже подступил к Кольбергу и </w:t>
-      </w:r>
-      <w:r>
-        <w:t>начал осаду крепости, которая сдалась 16 декабря</w:t>
-      </w:r>
-      <w:r>
-        <w:t>.</w:t>
-      </w:r>
-    </w:p>
-    <w:p>
-      <w:pPr>
-        <w:pStyle w:val="afb"/>
-        <w:ind w:firstLine="0"/>
-        <w:jc w:val="center"/>
-        <w:rPr>
-          <w:i/>
-        </w:rPr>
-      </w:pPr>
-      <w:r>
-        <w:rPr>
-          <w:i/>
-        </w:rPr>
-        <w:t>Окончание войны</w:t>
-      </w:r>
-    </w:p>
-    <w:p>
-      <w:pPr>
-        <w:pStyle w:val="afb"/>
-        <w:ind w:firstLine="0"/>
-      </w:pPr>
-      <w:r>
-        <w:tab/>
-        <w:t xml:space="preserve">5 января 1762 </w:t>
-      </w:r>
-      <w:r>
-        <w:t>г.</w:t>
-      </w:r>
-      <w:r>
-        <w:t xml:space="preserve"> в Петербурге было опубликовано сообщение о взятии</w:t>
-      </w:r>
-      <w:r>
-        <w:t xml:space="preserve"> Кольберга. В тот же день</w:t>
-      </w:r>
-      <w:r>
-        <w:t xml:space="preserve"> умерла императрица Елизавета.</w:t>
-      </w:r>
-    </w:p>
-    <w:p>
-      <w:pPr>
-        <w:pStyle w:val="afb"/>
-        <w:ind w:firstLine="0"/>
-      </w:pPr>
-      <w:r>
-        <w:tab/>
-        <w:t xml:space="preserve">Швеция вышла из войны 22 мая 1762 </w:t>
-      </w:r>
-      <w:r>
-        <w:t>г.</w:t>
-      </w:r>
-      <w:r>
-        <w:t xml:space="preserve"> по договору в Гамбурге. 24 ноября того же </w:t>
-      </w:r>
-      <w:r>
-        <w:t>г.</w:t>
-      </w:r>
-      <w:r>
-        <w:t xml:space="preserve"> Вена подписала с Фридрихом перемирие. Осенью 1762 </w:t>
-      </w:r>
-      <w:r>
-        <w:t>г.</w:t>
-      </w:r>
-      <w:r>
-        <w:t xml:space="preserve"> начались переговоры между Францией и Испанией, с одной стороны, и Англией – с другой. </w:t>
-      </w:r>
-      <w:r>
-        <w:t>У</w:t>
-      </w:r>
-      <w:r>
-        <w:t xml:space="preserve">словия, обеспечивавшие новые британские </w:t>
-      </w:r>
-      <w:r>
-        <w:lastRenderedPageBreak/>
-        <w:t xml:space="preserve">колониальные приобретения, были подписаны в Фонтенбло 3 ноября 1762 </w:t>
-      </w:r>
-      <w:r>
-        <w:t>г</w:t>
-      </w:r>
-      <w:r>
-        <w:t xml:space="preserve">. Мирный трактат окончательно утверждён в Париже 10 февраля 1763 </w:t>
-      </w:r>
-      <w:r>
-        <w:t>г</w:t>
-      </w:r>
-      <w:r>
-        <w:t xml:space="preserve">. </w:t>
-      </w:r>
-    </w:p>
-    <w:p>
-      <w:pPr>
-        <w:pStyle w:val="afb"/>
-        <w:ind w:firstLine="0"/>
-      </w:pPr>
-      <w:r>
-        <w:tab/>
-        <w:t>Австрия приступила к переговорам с Пруссией при посредн</w:t>
-      </w:r>
-      <w:r>
-        <w:t>и</w:t>
-      </w:r>
-      <w:r>
-        <w:t>честве Саксонии осенью 176</w:t>
-      </w:r>
-      <w:r>
-        <w:t>2</w:t>
-      </w:r>
-      <w:r>
-        <w:t xml:space="preserve"> </w:t>
-      </w:r>
-      <w:r>
-        <w:t>г. и 15 февраля 1763 г.</w:t>
-      </w:r>
-      <w:r>
-        <w:t xml:space="preserve"> подписала с ней в замке Губертсбург мирный договор, установивший </w:t>
-      </w:r>
-      <w:r>
-        <w:rPr>
-          <w:lang w:val="en-US"/>
-        </w:rPr>
-        <w:t>status</w:t>
-      </w:r>
-      <w:r>
-        <w:t xml:space="preserve"> </w:t>
-      </w:r>
-      <w:r>
-        <w:rPr>
-          <w:lang w:val="en-US"/>
-        </w:rPr>
-        <w:t>quo</w:t>
-      </w:r>
-      <w:r>
-        <w:t xml:space="preserve"> </w:t>
-      </w:r>
-      <w:r>
-        <w:rPr>
-          <w:lang w:val="en-US"/>
-        </w:rPr>
-        <w:t>ante</w:t>
-      </w:r>
-      <w:r>
-        <w:t xml:space="preserve"> </w:t>
-      </w:r>
-      <w:r>
-        <w:rPr>
-          <w:lang w:val="en-US"/>
-        </w:rPr>
-        <w:t>bellum</w:t>
-      </w:r>
-    </w:p>
-    <w:p>
-      <w:pPr>
-        <w:pStyle w:val="afb"/>
-        <w:ind w:left="1069" w:firstLine="0"/>
-        <w:jc w:val="center"/>
-        <w:rPr>
-          <w:b/>
-        </w:rPr>
-      </w:pPr>
-      <w:r>
-        <w:rPr>
-          <w:b/>
-        </w:rPr>
-        <w:t>Каковы итоги семилетней войны для Российской империи</w:t>
-      </w:r>
-      <w:r>
-        <w:rPr>
-          <w:b/>
-        </w:rPr>
-        <w:t>?</w:t>
-      </w:r>
-    </w:p>
-    <w:p>
-      <w:pPr>
-        <w:pStyle w:val="afb"/>
-        <w:ind w:firstLine="708"/>
-      </w:pPr>
-      <w:r>
-        <w:t>После смерти</w:t>
-      </w:r>
-      <w:r>
-        <w:t xml:space="preserve"> Елизаветы Петровны</w:t>
-      </w:r>
-      <w:r>
-        <w:t xml:space="preserve"> на престол взошёл Пётр </w:t>
-      </w:r>
-      <w:r>
-        <w:rPr>
-          <w:lang w:val="en-US"/>
-        </w:rPr>
-        <w:t>III</w:t>
-      </w:r>
-      <w:r>
-        <w:t>.</w:t>
-      </w:r>
-      <w:r>
-        <w:t xml:space="preserve"> 16 марта 1762 </w:t>
-      </w:r>
-      <w:r>
-        <w:t>г.</w:t>
-      </w:r>
-      <w:r>
-        <w:t xml:space="preserve"> новый император утвердил перемирие с Пруссией. 5 марта между Россией и Пруссией был подписан трактат, по которому Фридрих </w:t>
-      </w:r>
-      <w:r>
-        <w:t>возвращались</w:t>
-      </w:r>
-      <w:r>
-        <w:t xml:space="preserve"> все территории, занятые русскими. Особый пункт предусматривал начало переговоров о заключении русско-прусского союза. Этим сепаратским миром </w:t>
-      </w:r>
-      <w:r>
-        <w:t>были испорчены</w:t>
-      </w:r>
-      <w:r>
-        <w:t xml:space="preserve"> отношения с Францие</w:t>
-      </w:r>
-      <w:r>
-        <w:t>й и Австрией</w:t>
-      </w:r>
-      <w:r>
-        <w:t>.</w:t>
-      </w:r>
-    </w:p>
-    <w:p>
-      <w:pPr>
-        <w:pStyle w:val="afb"/>
-        <w:ind w:firstLine="708"/>
-      </w:pPr>
-      <w:r>
-        <w:t>Нелепое поведение Петра вызвало общее нег</w:t>
-      </w:r>
-      <w:r>
-        <w:t xml:space="preserve">одование, которым против </w:t>
-      </w:r>
-      <w:r>
-        <w:t>него</w:t>
-      </w:r>
-      <w:r>
-        <w:t xml:space="preserve"> воспользовалась Екатерина.</w:t>
-      </w:r>
-      <w:r>
-        <w:t xml:space="preserve"> В итоге дворцового переворота, произошедшего</w:t>
-      </w:r>
-      <w:r>
-        <w:t xml:space="preserve"> </w:t>
-      </w:r>
-      <w:r>
-        <w:t>9 июня</w:t>
-      </w:r>
-      <w:r>
-        <w:t>,</w:t>
-      </w:r>
-      <w:r>
-        <w:t xml:space="preserve"> она смогла стать императрицей.</w:t>
-      </w:r>
-    </w:p>
-    <w:p>
-      <w:pPr>
-        <w:pStyle w:val="afb"/>
-        <w:ind w:firstLine="0"/>
-      </w:pPr>
-      <w:r>
-        <w:tab/>
-      </w:r>
-      <w:r>
-        <w:t xml:space="preserve">Тем не менее </w:t>
-      </w:r>
-      <w:r>
-        <w:t xml:space="preserve">6 августа 1762 </w:t>
-      </w:r>
-      <w:r>
-        <w:t>г.</w:t>
-      </w:r>
-      <w:r>
-        <w:t xml:space="preserve"> население</w:t>
-      </w:r>
-      <w:r>
-        <w:t xml:space="preserve"> Кёнигсберга</w:t>
-      </w:r>
-      <w:r>
-        <w:t xml:space="preserve"> узнало об окончательном решении Петербурга передать провинцию прусскому королю.</w:t>
-      </w:r>
-      <w:r>
-        <w:t xml:space="preserve"> Восточная Пруссия вышла из состава России.</w:t>
-      </w:r>
-      <w:r>
-        <w:t xml:space="preserve"> </w:t>
-      </w:r>
-      <w:r>
-        <w:t>Екатерина подтвердила заключение с Пруссие</w:t>
-      </w:r>
-      <w:r>
-        <w:t>й мира, но отказалась от союза.</w:t>
-      </w:r>
-      <w:r>
-        <w:t xml:space="preserve"> </w:t>
-      </w:r>
-      <w:r>
-        <w:t>Конфликт по голштинскому воп</w:t>
-      </w:r>
-      <w:r>
-        <w:t>росу был разрешён безболезненно</w:t>
-      </w:r>
-      <w:r>
-        <w:t>.</w:t>
-      </w:r>
-      <w:r>
-        <w:t xml:space="preserve"> </w:t>
-      </w:r>
-    </w:p>
-    <w:p>
-      <w:pPr>
-        <w:pStyle w:val="afb"/>
-        <w:ind w:firstLine="0"/>
-      </w:pPr>
-      <w:r>
-        <w:tab/>
-        <w:t xml:space="preserve">Россия не сделала территориальных приобретений, но </w:t>
-      </w:r>
-      <w:r>
-        <w:t xml:space="preserve">война </w:t>
-      </w:r>
-      <w:r>
-        <w:t xml:space="preserve">не осталась для неё безрезультатной. </w:t>
-      </w:r>
-      <w:r>
-        <w:t>Фридрих</w:t>
-      </w:r>
-      <w:r>
-        <w:t xml:space="preserve"> о</w:t>
-      </w:r>
-      <w:r>
-        <w:t>казался надолго парализованным</w:t>
-      </w:r>
-      <w:r>
-        <w:t>,</w:t>
-      </w:r>
-      <w:r>
-        <w:t xml:space="preserve"> и л</w:t>
-      </w:r>
-      <w:r>
-        <w:t>ишён</w:t>
-      </w:r>
-      <w:r>
-        <w:t>ная союзников Пруссия вынуждена</w:t>
-      </w:r>
-      <w:r>
-        <w:t xml:space="preserve"> была искать сближения с Россией, стать</w:t>
-      </w:r>
-      <w:r>
-        <w:t xml:space="preserve"> от</w:t>
-      </w:r>
-      <w:r>
-        <w:t>части</w:t>
-      </w:r>
-      <w:r>
-        <w:t xml:space="preserve"> зависимой от неё. Европа вновь ощутила могущество северной державы, так решительно вступивший при Петре </w:t>
-      </w:r>
-      <w:r>
-        <w:rPr>
-          <w:lang w:val="en-US"/>
-        </w:rPr>
-        <w:t>I</w:t>
-      </w:r>
-      <w:r>
-        <w:t xml:space="preserve"> </w:t>
-      </w:r>
-      <w:r>
-        <w:t>на арен</w:t>
-      </w:r>
-      <w:r>
-        <w:t>у мировой политики.</w:t>
-      </w:r>
-    </w:p>
-    <w:p>
-      <w:pPr>
-        <w:pStyle w:val="afb"/>
-        <w:ind w:firstLine="0"/>
-        <w:jc w:val="center"/>
-        <w:rPr>
-          <w:b/>
-        </w:rPr>
-      </w:pPr>
-      <w:r>
-        <w:rPr>
-          <w:b/>
-        </w:rPr>
-        <w:t xml:space="preserve">Глава </w:t>
-      </w:r>
-      <w:r>
-        <w:rPr>
-          <w:b/>
-          <w:lang w:val="en-US"/>
-        </w:rPr>
-        <w:t>II</w:t>
-      </w:r>
-    </w:p>
-    <w:p>
-      <w:pPr>
-        <w:pStyle w:val="afb"/>
-        <w:ind w:firstLine="0"/>
-      </w:pPr>
-    </w:p>
-    <w:p>
-      <w:pPr>
-        <w:pStyle w:val="afb"/>
-        <w:ind w:firstLine="0"/>
-      </w:pPr>
-    </w:p>
-    <w:p>
-      <w:pPr>
-        <w:pStyle w:val="afb"/>
-        <w:ind w:firstLine="0"/>
-      </w:pPr>
+      </w:r>
     </w:p>
     <w:p>
       <w:pPr>
@@ -2401,7 +2596,25 @@
           <w:sz w:val="28"/>
           <w:szCs w:val="28"/>
         </w:rPr>
-        <w:t xml:space="preserve"> война (1756 - 1763). Это настолько крупная война, что Винстон Черчель даже назвал её </w:t>
+        <w:t xml:space="preserve"> война (1756 - 1763). Это настолько крупная война, что Винстон </w:t>
+      </w:r>
+      <w:proofErr w:type="spellStart"/>
+      <w:r>
+        <w:rPr>
+          <w:rFonts w:ascii="Times New Roman" w:hAnsi="Times New Roman" w:cs="Times New Roman"/>
+          <w:sz w:val="28"/>
+          <w:szCs w:val="28"/>
+        </w:rPr>
+        <w:t>Черчель</w:t>
+      </w:r>
+      <w:proofErr w:type="spellEnd"/>
+      <w:r>
+        <w:rPr>
+          <w:rFonts w:ascii="Times New Roman" w:hAnsi="Times New Roman" w:cs="Times New Roman"/>
+          <w:sz w:val="28"/>
+          <w:szCs w:val="28"/>
+        </w:rPr>
+        <w:t xml:space="preserve"> даже назвал её </w:t>
       </w:r>
       <w:r>
         <w:rPr>
@@ -2418,7 +2631,25 @@
           <w:sz w:val="28"/>
           <w:szCs w:val="28"/>
         </w:rPr>
-        <w:t xml:space="preserve">. Основное противостояние происходело в Европе между </w:t>
+        <w:t xml:space="preserve">. Основное противостояние </w:t>
+      </w:r>
+      <w:proofErr w:type="spellStart"/>
+      <w:r>
+        <w:rPr>
+          <w:rFonts w:ascii="Times New Roman" w:hAnsi="Times New Roman" w:cs="Times New Roman"/>
+          <w:sz w:val="28"/>
+          <w:szCs w:val="28"/>
+        </w:rPr>
+        <w:t>происходело</w:t>
+      </w:r>
+      <w:proofErr w:type="spellEnd"/>
+      <w:r>
+        <w:rPr>
+          <w:rFonts w:ascii="Times New Roman" w:hAnsi="Times New Roman" w:cs="Times New Roman"/>
+          <w:sz w:val="28"/>
+          <w:szCs w:val="28"/>
+        </w:rPr>
+        <w:t xml:space="preserve"> в Европе между </w:t>
       </w:r>
       <w:r>
         <w:rPr>
@@ -2437,6 +2668,7 @@
         </w:rPr>
         <w:t xml:space="preserve"> и </w:t>
       </w:r>
+      <w:proofErr w:type="spellStart"/>
       <w:r>
         <w:rPr>
           <w:rFonts w:ascii="Times New Roman" w:hAnsi="Times New Roman" w:cs="Times New Roman"/>
@@ -2446,6 +2678,7 @@
         </w:rPr>
         <w:t>Прусией</w:t>
       </w:r>
+      <w:proofErr w:type="spellEnd"/>
       <w:r>
         <w:rPr>
           <w:rFonts w:ascii="Times New Roman" w:hAnsi="Times New Roman" w:cs="Times New Roman"/>
@@ -2469,7 +2702,25 @@
           <w:sz w:val="28"/>
           <w:szCs w:val="28"/>
         </w:rPr>
-        <w:t xml:space="preserve">, поэтому Семилетнюю войну называют таже </w:t>
+        <w:t xml:space="preserve">, поэтому Семилетнюю войну называют </w:t>
+      </w:r>
+      <w:proofErr w:type="spellStart"/>
+      <w:r>
+        <w:rPr>
+          <w:rFonts w:ascii="Times New Roman" w:hAnsi="Times New Roman" w:cs="Times New Roman"/>
+          <w:sz w:val="28"/>
+          <w:szCs w:val="28"/>
+        </w:rPr>
+        <w:t>таже</w:t>
+      </w:r>
+      <w:proofErr w:type="spellEnd"/>
+      <w:r>
+        <w:rPr>
+          <w:rFonts w:ascii="Times New Roman" w:hAnsi="Times New Roman" w:cs="Times New Roman"/>
+          <w:sz w:val="28"/>
+          <w:szCs w:val="28"/>
+        </w:rPr>
+        <w:t xml:space="preserve"> </w:t>
       </w:r>
       <w:r>
         <w:rPr>
@@ -2479,7 +2730,29 @@
           <w:sz w:val="28"/>
           <w:szCs w:val="28"/>
         </w:rPr>
-        <w:t>третьей Силезской войной</w:t>
+        <w:t xml:space="preserve">третьей </w:t>
+      </w:r>
+      <w:proofErr w:type="spellStart"/>
+      <w:r>
+        <w:rPr>
+          <w:rFonts w:ascii="Times New Roman" w:hAnsi="Times New Roman" w:cs="Times New Roman"/>
+          <w:b/>
+          <w:i/>
+          <w:sz w:val="28"/>
+          <w:szCs w:val="28"/>
+        </w:rPr>
+        <w:t>Силезской</w:t>
+      </w:r>
+      <w:proofErr w:type="spellEnd"/>
+      <w:r>
+        <w:rPr>
+          <w:rFonts w:ascii="Times New Roman" w:hAnsi="Times New Roman" w:cs="Times New Roman"/>
+          <w:b/>
+          <w:i/>
+          <w:sz w:val="28"/>
+          <w:szCs w:val="28"/>
+        </w:rPr>
+        <w:t xml:space="preserve"> войной</w:t>
       </w:r>
       <w:r>
         <w:rPr>
@@ -2507,8 +2780,25 @@
           <w:sz w:val="28"/>
           <w:szCs w:val="28"/>
         </w:rPr>
-        <w:lastRenderedPageBreak/>
-        <w:t>Обозначение «семилетняя» война получила в 1780-х годах, до того о ней говорили как о «недавней войне».</w:t>
+        <w:t xml:space="preserve">Обозначение «семилетняя» война получила в 1780-х годах, до того о ней </w:t>
+      </w:r>
+      <w:proofErr w:type="gramStart"/>
+      <w:r>
+        <w:rPr>
+          <w:rFonts w:ascii="Times New Roman" w:hAnsi="Times New Roman" w:cs="Times New Roman"/>
+          <w:sz w:val="28"/>
+          <w:szCs w:val="28"/>
+        </w:rPr>
+        <w:t>говорили</w:t>
+      </w:r>
+      <w:proofErr w:type="gramEnd"/>
+      <w:r>
+        <w:rPr>
+          <w:rFonts w:ascii="Times New Roman" w:hAnsi="Times New Roman" w:cs="Times New Roman"/>
+          <w:sz w:val="28"/>
+          <w:szCs w:val="28"/>
+        </w:rPr>
+        <w:t xml:space="preserve"> как о «недавней войне».</w:t>
       </w:r>
     </w:p>
     <w:p>
@@ -2746,6 +3036,7 @@
           </w:rPr>
           <w:t>://</w:t>
         </w:r>
+        <w:proofErr w:type="spellStart"/>
         <w:r>
           <w:rPr>
             <w:rStyle w:val="afd"/>
@@ -2756,6 +3047,7 @@
           </w:rPr>
           <w:t>prussia</w:t>
         </w:r>
+        <w:proofErr w:type="spellEnd"/>
         <w:r>
           <w:rPr>
             <w:rStyle w:val="afd"/>
@@ -2841,6 +3133,7 @@
           </w:rPr>
           <w:t>/</w:t>
         </w:r>
+        <w:proofErr w:type="spellStart"/>
         <w:r>
           <w:rPr>
             <w:rStyle w:val="afd"/>
@@ -2851,6 +3144,7 @@
           </w:rPr>
           <w:t>semiletnyaya</w:t>
         </w:r>
+        <w:proofErr w:type="spellEnd"/>
         <w:r>
           <w:rPr>
             <w:rStyle w:val="afd"/>
@@ -2860,6 +3154,7 @@
           </w:rPr>
           <w:t>-</w:t>
         </w:r>
+        <w:proofErr w:type="spellStart"/>
         <w:r>
           <w:rPr>
             <w:rStyle w:val="afd"/>
@@ -2870,6 +3165,7 @@
           </w:rPr>
           <w:t>voyna</w:t>
         </w:r>
+        <w:proofErr w:type="spellEnd"/>
         <w:r>
           <w:rPr>
             <w:rStyle w:val="afd"/>
@@ -3873,8 +4169,13 @@
         <w:pStyle w:val="afb"/>
         <w:ind w:left="720" w:firstLine="0"/>
       </w:pPr>
-      <w:r>
-        <w:t>Крата Европы 1740-вых годов:</w:t>
+      <w:proofErr w:type="spellStart"/>
+      <w:r>
+        <w:t>Крата</w:t>
+      </w:r>
+      <w:proofErr w:type="spellEnd"/>
+      <w:r>
+        <w:t xml:space="preserve"> Европы 1740-вых годов:</w:t>
       </w:r>
     </w:p>
     <w:p>
@@ -3905,7 +4206,15 @@
         </w:numPr>
       </w:pPr>
       <w:r>
-        <w:t xml:space="preserve">Карта Европы времян Семилетней войны: </w:t>
+        <w:t xml:space="preserve">Карта Европы </w:t>
+      </w:r>
+      <w:proofErr w:type="spellStart"/>
+      <w:r>
+        <w:t>времян</w:t>
+      </w:r>
+      <w:proofErr w:type="spellEnd"/>
+      <w:r>
+        <w:t xml:space="preserve"> Семилетней войны: </w:t>
       </w:r>
       <w:hyperlink r:id="rId14" w:history="1">
         <w:r>
@@ -6167,7 +6476,7 @@
 </file>
 
 <file path=customXml/itemProps1.xml><?xml version="1.0" encoding="utf-8"?>
-<ds:datastoreItem xmlns:ds="http://schemas.openxmlformats.org/officeDocument/2006/customXml" ds:itemID="{578F3535-C484-43E6-970C-48AEEFC08369}">
+<ds:datastoreItem xmlns:ds="http://schemas.openxmlformats.org/officeDocument/2006/customXml" ds:itemID="{B144477B-2BD1-447F-BC20-E0EE7C82A8E4}">
   <ds:schemaRefs>
     <ds:schemaRef ds:uri="http://schemas.openxmlformats.org/officeDocument/2006/bibliography"/>
   </ds:schemaRefs>

</xml_diff>

<commit_message>
Removed waste material, but it yet needs to be rivised
</commit_message>
<xml_diff>
--- a/Реферат по истории на тему Семилетняя война.docx
+++ b/Реферат по истории на тему Семилетняя война.docx
@@ -116,7 +116,26 @@
     <w:p>
       <w:pPr>
         <w:spacing w:line="360" w:lineRule="auto"/>
-        <w:jc w:val="center"/>
+        <w:rPr>
+          <w:rFonts w:ascii="Times New Roman" w:hAnsi="Times New Roman" w:cs="Times New Roman"/>
+          <w:sz w:val="28"/>
+          <w:szCs w:val="28"/>
+        </w:rPr>
+      </w:pPr>
+    </w:p>
+    <w:p>
+      <w:pPr>
+        <w:spacing w:line="360" w:lineRule="auto"/>
+        <w:rPr>
+          <w:rFonts w:ascii="Times New Roman" w:hAnsi="Times New Roman" w:cs="Times New Roman"/>
+          <w:sz w:val="28"/>
+          <w:szCs w:val="28"/>
+        </w:rPr>
+      </w:pPr>
+    </w:p>
+    <w:p>
+      <w:pPr>
+        <w:spacing w:line="360" w:lineRule="auto"/>
         <w:rPr>
           <w:rFonts w:ascii="Times New Roman" w:hAnsi="Times New Roman" w:cs="Times New Roman"/>
           <w:sz w:val="28"/>
@@ -130,10 +149,22 @@
         <w:jc w:val="center"/>
         <w:rPr>
           <w:rFonts w:ascii="Times New Roman" w:hAnsi="Times New Roman" w:cs="Times New Roman"/>
-          <w:sz w:val="28"/>
-          <w:szCs w:val="28"/>
-        </w:rPr>
-      </w:pPr>
+          <w:b/>
+          <w:bCs/>
+          <w:sz w:val="28"/>
+          <w:szCs w:val="28"/>
+        </w:rPr>
+      </w:pPr>
+      <w:r>
+        <w:rPr>
+          <w:rFonts w:ascii="Times New Roman" w:hAnsi="Times New Roman" w:cs="Times New Roman"/>
+          <w:b/>
+          <w:bCs/>
+          <w:sz w:val="28"/>
+          <w:szCs w:val="28"/>
+        </w:rPr>
+        <w:t>РЕФЕРАТ ПО ИСТОРИИ</w:t>
+      </w:r>
     </w:p>
     <w:p>
       <w:pPr>
@@ -145,6 +176,148 @@
           <w:szCs w:val="28"/>
         </w:rPr>
       </w:pPr>
+      <w:r>
+        <w:rPr>
+          <w:rFonts w:ascii="Times New Roman" w:hAnsi="Times New Roman" w:cs="Times New Roman"/>
+          <w:sz w:val="28"/>
+          <w:szCs w:val="28"/>
+        </w:rPr>
+        <w:t>ТЕМА: «Российская империя в Семилетней войне»</w:t>
+      </w:r>
+    </w:p>
+    <w:p>
+      <w:pPr>
+        <w:spacing w:line="360" w:lineRule="auto"/>
+        <w:rPr>
+          <w:rFonts w:ascii="Times New Roman" w:hAnsi="Times New Roman" w:cs="Times New Roman"/>
+          <w:sz w:val="28"/>
+          <w:szCs w:val="28"/>
+        </w:rPr>
+      </w:pPr>
+    </w:p>
+    <w:p>
+      <w:pPr>
+        <w:spacing w:line="360" w:lineRule="auto"/>
+        <w:rPr>
+          <w:rFonts w:ascii="Times New Roman" w:hAnsi="Times New Roman" w:cs="Times New Roman"/>
+          <w:sz w:val="28"/>
+          <w:szCs w:val="28"/>
+        </w:rPr>
+      </w:pPr>
+    </w:p>
+    <w:p>
+      <w:pPr>
+        <w:spacing w:line="360" w:lineRule="auto"/>
+        <w:rPr>
+          <w:rFonts w:ascii="Times New Roman" w:hAnsi="Times New Roman" w:cs="Times New Roman"/>
+          <w:sz w:val="28"/>
+          <w:szCs w:val="28"/>
+        </w:rPr>
+      </w:pPr>
+    </w:p>
+    <w:p>
+      <w:pPr>
+        <w:spacing w:line="360" w:lineRule="auto"/>
+        <w:rPr>
+          <w:rFonts w:ascii="Times New Roman" w:hAnsi="Times New Roman" w:cs="Times New Roman"/>
+          <w:sz w:val="28"/>
+          <w:szCs w:val="28"/>
+        </w:rPr>
+      </w:pPr>
+    </w:p>
+    <w:p>
+      <w:pPr>
+        <w:spacing w:line="360" w:lineRule="auto"/>
+        <w:jc w:val="right"/>
+        <w:rPr>
+          <w:rFonts w:ascii="Times New Roman" w:hAnsi="Times New Roman" w:cs="Times New Roman"/>
+          <w:sz w:val="28"/>
+          <w:szCs w:val="28"/>
+        </w:rPr>
+      </w:pPr>
+      <w:r>
+        <w:rPr>
+          <w:rFonts w:ascii="Times New Roman" w:hAnsi="Times New Roman" w:cs="Times New Roman"/>
+          <w:sz w:val="28"/>
+          <w:szCs w:val="28"/>
+        </w:rPr>
+        <w:t>Выполнил студент гр. ИВТАСбд-11</w:t>
+      </w:r>
+    </w:p>
+    <w:p>
+      <w:pPr>
+        <w:spacing w:line="360" w:lineRule="auto"/>
+        <w:jc w:val="right"/>
+        <w:rPr>
+          <w:rFonts w:ascii="Times New Roman" w:hAnsi="Times New Roman" w:cs="Times New Roman"/>
+          <w:b/>
+          <w:bCs/>
+          <w:sz w:val="28"/>
+          <w:szCs w:val="28"/>
+        </w:rPr>
+      </w:pPr>
+      <w:r>
+        <w:rPr>
+          <w:rFonts w:ascii="Times New Roman" w:hAnsi="Times New Roman" w:cs="Times New Roman"/>
+          <w:b/>
+          <w:bCs/>
+          <w:sz w:val="28"/>
+          <w:szCs w:val="28"/>
+        </w:rPr>
+        <w:t>Долгов А. П.</w:t>
+      </w:r>
+    </w:p>
+    <w:p>
+      <w:pPr>
+        <w:spacing w:line="360" w:lineRule="auto"/>
+        <w:jc w:val="right"/>
+        <w:rPr>
+          <w:rFonts w:ascii="Times New Roman" w:hAnsi="Times New Roman" w:cs="Times New Roman"/>
+          <w:sz w:val="28"/>
+          <w:szCs w:val="28"/>
+        </w:rPr>
+      </w:pPr>
+      <w:r>
+        <w:rPr>
+          <w:rFonts w:ascii="Times New Roman" w:hAnsi="Times New Roman" w:cs="Times New Roman"/>
+          <w:sz w:val="28"/>
+          <w:szCs w:val="28"/>
+        </w:rPr>
+        <w:t>Проверил к.и.н., доцент</w:t>
+      </w:r>
+    </w:p>
+    <w:p>
+      <w:pPr>
+        <w:spacing w:line="360" w:lineRule="auto"/>
+        <w:jc w:val="right"/>
+        <w:rPr>
+          <w:rFonts w:ascii="Times New Roman" w:hAnsi="Times New Roman" w:cs="Times New Roman"/>
+          <w:b/>
+          <w:bCs/>
+          <w:sz w:val="28"/>
+          <w:szCs w:val="28"/>
+        </w:rPr>
+      </w:pPr>
+      <w:r>
+        <w:rPr>
+          <w:rFonts w:ascii="Times New Roman" w:hAnsi="Times New Roman" w:cs="Times New Roman"/>
+          <w:b/>
+          <w:bCs/>
+          <w:sz w:val="28"/>
+          <w:szCs w:val="28"/>
+        </w:rPr>
+        <w:t>Осипов С. В.</w:t>
+      </w:r>
+    </w:p>
+    <w:p>
+      <w:pPr>
+        <w:spacing w:line="360" w:lineRule="auto"/>
+        <w:rPr>
+          <w:rFonts w:ascii="Times New Roman" w:hAnsi="Times New Roman" w:cs="Times New Roman"/>
+          <w:sz w:val="28"/>
+          <w:szCs w:val="28"/>
+        </w:rPr>
+      </w:pPr>
     </w:p>
     <w:p>
       <w:pPr>
@@ -152,184 +325,6 @@
         <w:jc w:val="center"/>
         <w:rPr>
           <w:rFonts w:ascii="Times New Roman" w:hAnsi="Times New Roman" w:cs="Times New Roman"/>
-          <w:b/>
-          <w:bCs/>
-          <w:sz w:val="28"/>
-          <w:szCs w:val="28"/>
-        </w:rPr>
-      </w:pPr>
-      <w:r>
-        <w:rPr>
-          <w:rFonts w:ascii="Times New Roman" w:hAnsi="Times New Roman" w:cs="Times New Roman"/>
-          <w:b/>
-          <w:bCs/>
-          <w:sz w:val="28"/>
-          <w:szCs w:val="28"/>
-        </w:rPr>
-        <w:t>РЕФЕРАТ ПО ИСТОРИИ</w:t>
-      </w:r>
-    </w:p>
-    <w:p>
-      <w:pPr>
-        <w:spacing w:line="360" w:lineRule="auto"/>
-        <w:jc w:val="center"/>
-        <w:rPr>
-          <w:rFonts w:ascii="Times New Roman" w:hAnsi="Times New Roman" w:cs="Times New Roman"/>
-          <w:sz w:val="28"/>
-          <w:szCs w:val="28"/>
-        </w:rPr>
-      </w:pPr>
-      <w:r>
-        <w:rPr>
-          <w:rFonts w:ascii="Times New Roman" w:hAnsi="Times New Roman" w:cs="Times New Roman"/>
-          <w:sz w:val="28"/>
-          <w:szCs w:val="28"/>
-        </w:rPr>
-        <w:t>ТЕМА: «Российская империя в Семилетней войне»</w:t>
-      </w:r>
-    </w:p>
-    <w:p>
-      <w:pPr>
-        <w:spacing w:line="360" w:lineRule="auto"/>
-        <w:jc w:val="center"/>
-        <w:rPr>
-          <w:rFonts w:ascii="Times New Roman" w:hAnsi="Times New Roman" w:cs="Times New Roman"/>
-          <w:sz w:val="28"/>
-          <w:szCs w:val="28"/>
-        </w:rPr>
-      </w:pPr>
-    </w:p>
-    <w:p>
-      <w:pPr>
-        <w:spacing w:line="360" w:lineRule="auto"/>
-        <w:jc w:val="center"/>
-        <w:rPr>
-          <w:rFonts w:ascii="Times New Roman" w:hAnsi="Times New Roman" w:cs="Times New Roman"/>
-          <w:sz w:val="28"/>
-          <w:szCs w:val="28"/>
-        </w:rPr>
-      </w:pPr>
-    </w:p>
-    <w:p>
-      <w:pPr>
-        <w:spacing w:line="360" w:lineRule="auto"/>
-        <w:rPr>
-          <w:rFonts w:ascii="Times New Roman" w:hAnsi="Times New Roman" w:cs="Times New Roman"/>
-          <w:sz w:val="28"/>
-          <w:szCs w:val="28"/>
-        </w:rPr>
-      </w:pPr>
-    </w:p>
-    <w:p>
-      <w:pPr>
-        <w:spacing w:line="360" w:lineRule="auto"/>
-        <w:rPr>
-          <w:rFonts w:ascii="Times New Roman" w:hAnsi="Times New Roman" w:cs="Times New Roman"/>
-          <w:sz w:val="28"/>
-          <w:szCs w:val="28"/>
-        </w:rPr>
-      </w:pPr>
-    </w:p>
-    <w:p>
-      <w:pPr>
-        <w:spacing w:line="360" w:lineRule="auto"/>
-        <w:jc w:val="right"/>
-        <w:rPr>
-          <w:rFonts w:ascii="Times New Roman" w:hAnsi="Times New Roman" w:cs="Times New Roman"/>
-          <w:sz w:val="28"/>
-          <w:szCs w:val="28"/>
-        </w:rPr>
-      </w:pPr>
-      <w:r>
-        <w:rPr>
-          <w:rFonts w:ascii="Times New Roman" w:hAnsi="Times New Roman" w:cs="Times New Roman"/>
-          <w:sz w:val="28"/>
-          <w:szCs w:val="28"/>
-        </w:rPr>
-        <w:t>Выполнил студент гр. ИВТАСбд-11</w:t>
-      </w:r>
-    </w:p>
-    <w:p>
-      <w:pPr>
-        <w:spacing w:line="360" w:lineRule="auto"/>
-        <w:jc w:val="right"/>
-        <w:rPr>
-          <w:rFonts w:ascii="Times New Roman" w:hAnsi="Times New Roman" w:cs="Times New Roman"/>
-          <w:b/>
-          <w:bCs/>
-          <w:sz w:val="28"/>
-          <w:szCs w:val="28"/>
-        </w:rPr>
-      </w:pPr>
-      <w:r>
-        <w:rPr>
-          <w:rFonts w:ascii="Times New Roman" w:hAnsi="Times New Roman" w:cs="Times New Roman"/>
-          <w:b/>
-          <w:bCs/>
-          <w:sz w:val="28"/>
-          <w:szCs w:val="28"/>
-        </w:rPr>
-        <w:t>Долгов А. П.</w:t>
-      </w:r>
-    </w:p>
-    <w:p>
-      <w:pPr>
-        <w:spacing w:line="360" w:lineRule="auto"/>
-        <w:jc w:val="right"/>
-        <w:rPr>
-          <w:rFonts w:ascii="Times New Roman" w:hAnsi="Times New Roman" w:cs="Times New Roman"/>
-          <w:sz w:val="28"/>
-          <w:szCs w:val="28"/>
-        </w:rPr>
-      </w:pPr>
-      <w:r>
-        <w:rPr>
-          <w:rFonts w:ascii="Times New Roman" w:hAnsi="Times New Roman" w:cs="Times New Roman"/>
-          <w:sz w:val="28"/>
-          <w:szCs w:val="28"/>
-        </w:rPr>
-        <w:t>Проверил к.и.н., доцент</w:t>
-      </w:r>
-    </w:p>
-    <w:p>
-      <w:pPr>
-        <w:spacing w:line="360" w:lineRule="auto"/>
-        <w:jc w:val="right"/>
-        <w:rPr>
-          <w:rFonts w:ascii="Times New Roman" w:hAnsi="Times New Roman" w:cs="Times New Roman"/>
-          <w:b/>
-          <w:bCs/>
-          <w:sz w:val="28"/>
-          <w:szCs w:val="28"/>
-        </w:rPr>
-      </w:pPr>
-      <w:r>
-        <w:rPr>
-          <w:rFonts w:ascii="Times New Roman" w:hAnsi="Times New Roman" w:cs="Times New Roman"/>
-          <w:b/>
-          <w:bCs/>
-          <w:sz w:val="28"/>
-          <w:szCs w:val="28"/>
-        </w:rPr>
-        <w:t>Осипов С. В.</w:t>
-      </w:r>
-    </w:p>
-    <w:p>
-      <w:pPr>
-        <w:spacing w:line="360" w:lineRule="auto"/>
-        <w:rPr>
-          <w:rFonts w:ascii="Times New Roman" w:hAnsi="Times New Roman" w:cs="Times New Roman"/>
-          <w:sz w:val="28"/>
-          <w:szCs w:val="28"/>
-        </w:rPr>
-      </w:pPr>
-    </w:p>
-    <w:p>
-      <w:pPr>
-        <w:spacing w:line="360" w:lineRule="auto"/>
-        <w:jc w:val="center"/>
-        <w:rPr>
-          <w:rFonts w:ascii="Times New Roman" w:hAnsi="Times New Roman" w:cs="Times New Roman"/>
           <w:sz w:val="28"/>
           <w:szCs w:val="28"/>
         </w:rPr>
@@ -341,14 +336,6 @@
           <w:szCs w:val="28"/>
         </w:rPr>
         <w:t>Ульяновск, 2021</w:t>
-      </w:r>
-      <w:r>
-        <w:rPr>
-          <w:rFonts w:ascii="Times New Roman" w:hAnsi="Times New Roman" w:cs="Times New Roman"/>
-          <w:sz w:val="28"/>
-          <w:szCs w:val="28"/>
-        </w:rPr>
-        <w:br/>
       </w:r>
     </w:p>
     <w:p>
@@ -1194,12 +1181,7 @@
         <w:t>В том же</w:t>
       </w:r>
       <w:r>
-        <w:t xml:space="preserve"> году Фридрих отдал приказ о пополнении во</w:t>
-      </w:r>
-      <w:bookmarkStart w:id="0" w:name="_GoBack"/>
-      <w:bookmarkEnd w:id="0"/>
-      <w:r>
-        <w:t xml:space="preserve">йск. Через некоторое время он </w:t>
+        <w:t xml:space="preserve"> году Фридрих отдал приказ о пополнении войск. Через некоторое время он </w:t>
       </w:r>
       <w:r>
         <w:t xml:space="preserve">смог </w:t>
@@ -2346,7 +2328,6 @@
       <w:pPr>
         <w:pStyle w:val="afb"/>
         <w:ind w:firstLine="0"/>
-        <w:jc w:val="center"/>
         <w:rPr>
           <w:b/>
         </w:rPr>
@@ -2527,9 +2508,6 @@
         <w:pStyle w:val="afb"/>
         <w:ind w:firstLine="0"/>
       </w:pPr>
-      <w:r>
-        <w:tab/>
-      </w:r>
     </w:p>
     <w:p>
       <w:pPr>
@@ -2743,7 +2721,24 @@
       <w:pPr>
         <w:pStyle w:val="afb"/>
         <w:ind w:firstLine="0"/>
-        <w:jc w:val="center"/>
+        <w:rPr>
+          <w:b/>
+        </w:rPr>
+      </w:pPr>
+    </w:p>
+    <w:p>
+      <w:pPr>
+        <w:pStyle w:val="afb"/>
+        <w:ind w:firstLine="0"/>
+        <w:rPr>
+          <w:b/>
+        </w:rPr>
+      </w:pPr>
+    </w:p>
+    <w:p>
+      <w:pPr>
+        <w:pStyle w:val="afb"/>
+        <w:ind w:firstLine="0"/>
         <w:rPr>
           <w:b/>
         </w:rPr>
@@ -2758,26 +2753,6 @@
           <w:b/>
         </w:rPr>
       </w:pPr>
-    </w:p>
-    <w:p>
-      <w:pPr>
-        <w:pStyle w:val="afb"/>
-        <w:ind w:firstLine="0"/>
-        <w:jc w:val="center"/>
-        <w:rPr>
-          <w:b/>
-        </w:rPr>
-      </w:pPr>
-    </w:p>
-    <w:p>
-      <w:pPr>
-        <w:pStyle w:val="afb"/>
-        <w:ind w:firstLine="0"/>
-        <w:jc w:val="center"/>
-        <w:rPr>
-          <w:b/>
-        </w:rPr>
-      </w:pPr>
       <w:r>
         <w:rPr>
           <w:b/>
@@ -2881,30 +2856,30 @@
     <w:p>
       <w:pPr>
         <w:pStyle w:val="afb"/>
-        <w:ind w:firstLine="708"/>
-      </w:pPr>
-    </w:p>
-    <w:p>
-      <w:pPr>
-        <w:pStyle w:val="afb"/>
         <w:ind w:firstLine="0"/>
       </w:pPr>
     </w:p>
     <w:p>
       <w:pPr>
         <w:pStyle w:val="afb"/>
-        <w:ind w:firstLine="708"/>
-        <w:jc w:val="center"/>
+        <w:ind w:firstLine="0"/>
+      </w:pPr>
+    </w:p>
+    <w:p>
+      <w:pPr>
+        <w:pStyle w:val="afb"/>
+        <w:ind w:firstLine="0"/>
         <w:rPr>
           <w:b/>
         </w:rPr>
       </w:pPr>
-    </w:p>
-    <w:p>
-      <w:pPr>
-        <w:pStyle w:val="afb"/>
-        <w:ind w:firstLine="708"/>
-        <w:jc w:val="center"/>
+      <w:bookmarkStart w:id="0" w:name="_GoBack"/>
+      <w:bookmarkEnd w:id="0"/>
+    </w:p>
+    <w:p>
+      <w:pPr>
+        <w:pStyle w:val="afb"/>
+        <w:ind w:firstLine="0"/>
         <w:rPr>
           <w:b/>
         </w:rPr>
@@ -2913,8 +2888,7 @@
     <w:p>
       <w:pPr>
         <w:pStyle w:val="afb"/>
-        <w:ind w:firstLine="708"/>
-        <w:jc w:val="center"/>
+        <w:ind w:firstLine="0"/>
         <w:rPr>
           <w:b/>
         </w:rPr>
@@ -4300,1815 +4274,8 @@
         </w:r>
       </w:hyperlink>
     </w:p>
-    <w:p>
-      <w:pPr>
-        <w:shd w:val="clear" w:color="auto" w:fill="FFFFFF"/>
-        <w:suppressAutoHyphens w:val="0"/>
-        <w:spacing w:before="100" w:beforeAutospacing="1" w:after="24" w:line="240" w:lineRule="auto"/>
-        <w:ind w:left="720"/>
-        <w:rPr>
-          <w:rFonts w:ascii="Times New Roman" w:hAnsi="Times New Roman" w:cs="Times New Roman"/>
-          <w:color w:val="202122"/>
-          <w:sz w:val="28"/>
-          <w:szCs w:val="28"/>
-        </w:rPr>
-      </w:pPr>
-    </w:p>
-    <w:p>
-      <w:pPr>
-        <w:pStyle w:val="af3"/>
-        <w:spacing w:line="360" w:lineRule="auto"/>
-        <w:rPr>
-          <w:rFonts w:ascii="Times New Roman" w:hAnsi="Times New Roman" w:cs="Times New Roman"/>
-          <w:sz w:val="28"/>
-          <w:szCs w:val="28"/>
-        </w:rPr>
-      </w:pPr>
-    </w:p>
-    <w:p>
-      <w:pPr>
-        <w:pStyle w:val="afa"/>
-        <w:rPr>
-          <w:rFonts w:ascii="Times New Roman" w:hAnsi="Times New Roman" w:cs="Times New Roman"/>
-          <w:sz w:val="28"/>
-          <w:szCs w:val="28"/>
-        </w:rPr>
-      </w:pPr>
-    </w:p>
-    <w:p>
-      <w:pPr>
-        <w:pStyle w:val="afb"/>
-        <w:ind w:firstLine="708"/>
-      </w:pPr>
-    </w:p>
-    <w:p>
-      <w:pPr>
-        <w:pStyle w:val="afb"/>
-        <w:ind w:firstLine="708"/>
-      </w:pPr>
-    </w:p>
-    <w:p>
-      <w:pPr>
-        <w:pStyle w:val="afb"/>
-        <w:ind w:firstLine="0"/>
-      </w:pPr>
-    </w:p>
-    <w:p>
-      <w:pPr>
-        <w:pStyle w:val="afb"/>
-        <w:ind w:firstLine="0"/>
-      </w:pPr>
-    </w:p>
-    <w:p>
-      <w:pPr>
-        <w:pStyle w:val="afb"/>
-        <w:ind w:firstLine="0"/>
-      </w:pPr>
-    </w:p>
-    <w:p>
-      <w:pPr>
-        <w:pStyle w:val="afb"/>
-        <w:ind w:firstLine="0"/>
-      </w:pPr>
-    </w:p>
-    <w:p>
-      <w:pPr>
-        <w:pStyle w:val="afb"/>
-        <w:ind w:firstLine="0"/>
-      </w:pPr>
-    </w:p>
-    <w:p>
-      <w:pPr>
-        <w:pStyle w:val="afb"/>
-        <w:ind w:firstLine="0"/>
-      </w:pPr>
-    </w:p>
-    <w:p>
-      <w:pPr>
-        <w:pStyle w:val="afb"/>
-        <w:ind w:firstLine="0"/>
-      </w:pPr>
-    </w:p>
-    <w:p>
-      <w:pPr>
-        <w:pStyle w:val="afb"/>
-        <w:ind w:firstLine="0"/>
-      </w:pPr>
-    </w:p>
-    <w:p>
-      <w:pPr>
-        <w:pStyle w:val="afb"/>
-        <w:ind w:firstLine="0"/>
-      </w:pPr>
-    </w:p>
-    <w:p>
-      <w:pPr>
-        <w:pStyle w:val="afb"/>
-        <w:ind w:firstLine="0"/>
-      </w:pPr>
-    </w:p>
-    <w:p>
-      <w:pPr>
-        <w:pStyle w:val="afb"/>
-        <w:ind w:firstLine="0"/>
-      </w:pPr>
-      <w:r>
-        <w:t xml:space="preserve">Теперь ясны причины, почему Российская империя приняла участие в войне. </w:t>
-      </w:r>
-    </w:p>
-    <w:p>
-      <w:pPr>
-        <w:pStyle w:val="afb"/>
-        <w:ind w:firstLine="0"/>
-      </w:pPr>
-    </w:p>
-    <w:p>
-      <w:pPr>
-        <w:pStyle w:val="afb"/>
-        <w:ind w:firstLine="0"/>
-      </w:pPr>
-    </w:p>
-    <w:p>
-      <w:pPr>
-        <w:pStyle w:val="afb"/>
-        <w:ind w:firstLine="0"/>
-      </w:pPr>
-      <w:r>
-        <w:t xml:space="preserve">Фридрих </w:t>
-      </w:r>
-      <w:r>
-        <w:rPr>
-          <w:lang w:val="en-US"/>
-        </w:rPr>
-        <w:t>II</w:t>
-      </w:r>
-      <w:r>
-        <w:t xml:space="preserve">, потерпевший серьёзное поражение и выбравшийся из такой плачевной ситуации лишь благодаря везению, теперь был вынужден помогать России. А Пруссия, </w:t>
-      </w:r>
-    </w:p>
-    <w:p>
-      <w:pPr>
-        <w:pStyle w:val="afb"/>
-        <w:ind w:firstLine="0"/>
-      </w:pPr>
-    </w:p>
-    <w:p>
-      <w:pPr>
-        <w:pStyle w:val="afb"/>
-        <w:ind w:firstLine="0"/>
-      </w:pPr>
-    </w:p>
-    <w:p>
-      <w:pPr>
-        <w:pStyle w:val="afb"/>
-        <w:ind w:firstLine="0"/>
-      </w:pPr>
-    </w:p>
-    <w:p>
-      <w:pPr>
-        <w:pStyle w:val="afb"/>
-        <w:ind w:firstLine="0"/>
-      </w:pPr>
-    </w:p>
-    <w:p>
-      <w:pPr>
-        <w:pStyle w:val="afb"/>
-        <w:ind w:firstLine="0"/>
-      </w:pPr>
-    </w:p>
-    <w:p>
-      <w:pPr>
-        <w:pStyle w:val="afb"/>
-        <w:ind w:firstLine="0"/>
-      </w:pPr>
-    </w:p>
-    <w:p>
-      <w:pPr>
-        <w:pStyle w:val="afb"/>
-        <w:ind w:firstLine="0"/>
-      </w:pPr>
-    </w:p>
-    <w:p>
-      <w:pPr>
-        <w:pStyle w:val="afb"/>
-        <w:ind w:firstLine="0"/>
-      </w:pPr>
-    </w:p>
-    <w:p>
-      <w:pPr>
-        <w:pStyle w:val="afb"/>
-        <w:ind w:firstLine="0"/>
-      </w:pPr>
-    </w:p>
-    <w:p>
-      <w:pPr>
-        <w:pStyle w:val="afb"/>
-        <w:ind w:firstLine="0"/>
-      </w:pPr>
-    </w:p>
-    <w:p>
-      <w:pPr>
-        <w:pStyle w:val="afb"/>
-        <w:ind w:firstLine="0"/>
-        <w:sectPr>
-          <w:footerReference w:type="default" r:id="rId14"/>
-          <w:footnotePr>
-            <w:numRestart w:val="eachPage"/>
-          </w:footnotePr>
-          <w:type w:val="continuous"/>
-          <w:pgSz w:w="11906" w:h="16838"/>
-          <w:pgMar w:top="1418" w:right="1418" w:bottom="1418" w:left="1418" w:header="0" w:footer="709" w:gutter="0"/>
-          <w:pgNumType w:start="1"/>
-          <w:cols w:space="720"/>
-          <w:formProt w:val="0"/>
-          <w:titlePg/>
-          <w:docGrid w:linePitch="360" w:charSpace="4096"/>
-        </w:sectPr>
-      </w:pPr>
-    </w:p>
-    <w:p>
-      <w:pPr>
-        <w:spacing w:line="360" w:lineRule="auto"/>
-        <w:rPr>
-          <w:rFonts w:ascii="Times New Roman" w:hAnsi="Times New Roman" w:cs="Times New Roman"/>
-          <w:b/>
-          <w:sz w:val="28"/>
-          <w:szCs w:val="28"/>
-        </w:rPr>
-      </w:pPr>
-    </w:p>
-    <w:p>
-      <w:pPr>
-        <w:pStyle w:val="af3"/>
-        <w:spacing w:line="360" w:lineRule="auto"/>
-        <w:ind w:left="0" w:firstLine="709"/>
-        <w:rPr>
-          <w:rFonts w:ascii="Times New Roman" w:hAnsi="Times New Roman" w:cs="Times New Roman"/>
-          <w:b/>
-          <w:sz w:val="28"/>
-          <w:szCs w:val="28"/>
-        </w:rPr>
-      </w:pPr>
-    </w:p>
-    <w:p>
-      <w:pPr>
-        <w:pStyle w:val="af3"/>
-        <w:spacing w:line="360" w:lineRule="auto"/>
-        <w:ind w:left="0" w:firstLine="709"/>
-        <w:rPr>
-          <w:rFonts w:ascii="Times New Roman" w:hAnsi="Times New Roman" w:cs="Times New Roman"/>
-          <w:sz w:val="28"/>
-          <w:szCs w:val="28"/>
-        </w:rPr>
-      </w:pPr>
-      <w:r>
-        <w:rPr>
-          <w:rStyle w:val="afc"/>
-        </w:rPr>
-        <w:t>Семилетняя</w:t>
-      </w:r>
-      <w:r>
-        <w:rPr>
-          <w:rFonts w:ascii="Times New Roman" w:hAnsi="Times New Roman" w:cs="Times New Roman"/>
-          <w:sz w:val="28"/>
-          <w:szCs w:val="28"/>
-        </w:rPr>
-        <w:t xml:space="preserve"> война (1756 - 1763). Это настолько крупная война, что Винстон Черчель даже назвал её </w:t>
-      </w:r>
-      <w:r>
-        <w:rPr>
-          <w:rFonts w:ascii="Times New Roman" w:hAnsi="Times New Roman" w:cs="Times New Roman"/>
-          <w:i/>
-          <w:sz w:val="28"/>
-          <w:szCs w:val="28"/>
-        </w:rPr>
-        <w:t>первой мировой</w:t>
-      </w:r>
-      <w:r>
-        <w:rPr>
-          <w:rFonts w:ascii="Times New Roman" w:hAnsi="Times New Roman" w:cs="Times New Roman"/>
-          <w:sz w:val="28"/>
-          <w:szCs w:val="28"/>
-        </w:rPr>
-        <w:t xml:space="preserve">. Основное противостояние происходело в Европе между </w:t>
-      </w:r>
-      <w:r>
-        <w:rPr>
-          <w:rFonts w:ascii="Times New Roman" w:hAnsi="Times New Roman" w:cs="Times New Roman"/>
-          <w:i/>
-          <w:sz w:val="28"/>
-          <w:szCs w:val="28"/>
-        </w:rPr>
-        <w:t>Австрией</w:t>
-      </w:r>
-      <w:r>
-        <w:rPr>
-          <w:rFonts w:ascii="Times New Roman" w:hAnsi="Times New Roman" w:cs="Times New Roman"/>
-          <w:sz w:val="28"/>
-          <w:szCs w:val="28"/>
-        </w:rPr>
-        <w:t xml:space="preserve"> и </w:t>
-      </w:r>
-      <w:r>
-        <w:rPr>
-          <w:rFonts w:ascii="Times New Roman" w:hAnsi="Times New Roman" w:cs="Times New Roman"/>
-          <w:i/>
-          <w:sz w:val="28"/>
-          <w:szCs w:val="28"/>
-        </w:rPr>
-        <w:t>Прусией</w:t>
-      </w:r>
-      <w:r>
-        <w:rPr>
-          <w:rFonts w:ascii="Times New Roman" w:hAnsi="Times New Roman" w:cs="Times New Roman"/>
-          <w:sz w:val="28"/>
-          <w:szCs w:val="28"/>
-        </w:rPr>
-        <w:t xml:space="preserve"> из-за </w:t>
-      </w:r>
-      <w:r>
-        <w:rPr>
-          <w:rFonts w:ascii="Times New Roman" w:hAnsi="Times New Roman" w:cs="Times New Roman"/>
-          <w:i/>
-          <w:sz w:val="28"/>
-          <w:szCs w:val="28"/>
-        </w:rPr>
-        <w:t>Силезии</w:t>
-      </w:r>
-      <w:r>
-        <w:rPr>
-          <w:rFonts w:ascii="Times New Roman" w:hAnsi="Times New Roman" w:cs="Times New Roman"/>
-          <w:sz w:val="28"/>
-          <w:szCs w:val="28"/>
-        </w:rPr>
-        <w:t xml:space="preserve">, поэтому Семилетнюю войну называют таже </w:t>
-      </w:r>
-      <w:r>
-        <w:rPr>
-          <w:rFonts w:ascii="Times New Roman" w:hAnsi="Times New Roman" w:cs="Times New Roman"/>
-          <w:b/>
-          <w:i/>
-          <w:sz w:val="28"/>
-          <w:szCs w:val="28"/>
-        </w:rPr>
-        <w:t>третьей Силезской войной</w:t>
-      </w:r>
-      <w:r>
-        <w:rPr>
-          <w:rFonts w:ascii="Times New Roman" w:hAnsi="Times New Roman" w:cs="Times New Roman"/>
-          <w:sz w:val="28"/>
-          <w:szCs w:val="28"/>
-        </w:rPr>
-        <w:t xml:space="preserve">. </w:t>
-      </w:r>
-    </w:p>
-    <w:p>
-      <w:pPr>
-        <w:pStyle w:val="af3"/>
-        <w:spacing w:line="360" w:lineRule="auto"/>
-        <w:ind w:left="0" w:firstLine="709"/>
-        <w:rPr>
-          <w:rFonts w:ascii="Times New Roman" w:hAnsi="Times New Roman" w:cs="Times New Roman"/>
-          <w:sz w:val="28"/>
-          <w:szCs w:val="28"/>
-        </w:rPr>
-      </w:pPr>
-      <w:r>
-        <w:rPr>
-          <w:rFonts w:ascii="Times New Roman" w:hAnsi="Times New Roman" w:cs="Times New Roman"/>
-          <w:sz w:val="28"/>
-          <w:szCs w:val="28"/>
-        </w:rPr>
-        <w:t xml:space="preserve">Обозначение «семилетняя» война получила в 1780-х годах, до того о ней </w:t>
-      </w:r>
-      <w:r>
-        <w:rPr>
-          <w:rFonts w:ascii="Times New Roman" w:hAnsi="Times New Roman" w:cs="Times New Roman"/>
-          <w:sz w:val="28"/>
-          <w:szCs w:val="28"/>
-        </w:rPr>
-        <w:t xml:space="preserve">говорили как о «недавней войне» </w:t>
-      </w:r>
-    </w:p>
-    <w:p>
-      <w:pPr>
-        <w:pStyle w:val="af3"/>
-        <w:spacing w:line="360" w:lineRule="auto"/>
-        <w:ind w:left="0" w:firstLine="709"/>
-        <w:rPr>
-          <w:rFonts w:ascii="Times New Roman" w:hAnsi="Times New Roman" w:cs="Times New Roman"/>
-          <w:sz w:val="28"/>
-          <w:szCs w:val="28"/>
-        </w:rPr>
-      </w:pPr>
-    </w:p>
-    <w:p>
-      <w:pPr>
-        <w:pStyle w:val="af3"/>
-        <w:spacing w:line="360" w:lineRule="auto"/>
-        <w:ind w:left="0" w:firstLine="709"/>
-        <w:rPr>
-          <w:rFonts w:ascii="Times New Roman" w:hAnsi="Times New Roman" w:cs="Times New Roman"/>
-          <w:sz w:val="28"/>
-          <w:szCs w:val="28"/>
-        </w:rPr>
-      </w:pPr>
-    </w:p>
-    <w:p>
-      <w:pPr>
-        <w:pStyle w:val="af3"/>
-        <w:spacing w:line="360" w:lineRule="auto"/>
-        <w:ind w:left="0" w:firstLine="709"/>
-        <w:rPr>
-          <w:rFonts w:ascii="Times New Roman" w:hAnsi="Times New Roman" w:cs="Times New Roman"/>
-          <w:sz w:val="28"/>
-          <w:szCs w:val="28"/>
-        </w:rPr>
-      </w:pPr>
-    </w:p>
-    <w:p>
-      <w:pPr>
-        <w:pStyle w:val="af3"/>
-        <w:spacing w:line="360" w:lineRule="auto"/>
-        <w:ind w:left="0" w:firstLine="709"/>
-        <w:rPr>
-          <w:rFonts w:ascii="Times New Roman" w:hAnsi="Times New Roman" w:cs="Times New Roman"/>
-          <w:sz w:val="28"/>
-          <w:szCs w:val="28"/>
-        </w:rPr>
-      </w:pPr>
-    </w:p>
-    <w:p>
-      <w:pPr>
-        <w:pStyle w:val="af3"/>
-        <w:spacing w:line="360" w:lineRule="auto"/>
-        <w:ind w:left="0" w:firstLine="709"/>
-        <w:rPr>
-          <w:rFonts w:ascii="Times New Roman" w:hAnsi="Times New Roman" w:cs="Times New Roman"/>
-          <w:sz w:val="28"/>
-          <w:szCs w:val="28"/>
-        </w:rPr>
-      </w:pPr>
-    </w:p>
-    <w:p>
-      <w:pPr>
-        <w:pStyle w:val="af3"/>
-        <w:spacing w:line="360" w:lineRule="auto"/>
-        <w:ind w:left="0" w:firstLine="709"/>
-        <w:rPr>
-          <w:rFonts w:ascii="Times New Roman" w:hAnsi="Times New Roman" w:cs="Times New Roman"/>
-          <w:sz w:val="28"/>
-          <w:szCs w:val="28"/>
-        </w:rPr>
-      </w:pPr>
-    </w:p>
-    <w:p>
-      <w:pPr>
-        <w:pStyle w:val="af3"/>
-        <w:spacing w:line="360" w:lineRule="auto"/>
-        <w:ind w:left="0" w:firstLine="709"/>
-        <w:rPr>
-          <w:rFonts w:ascii="Times New Roman" w:hAnsi="Times New Roman" w:cs="Times New Roman"/>
-          <w:sz w:val="28"/>
-          <w:szCs w:val="28"/>
-        </w:rPr>
-      </w:pPr>
-    </w:p>
-    <w:p>
-      <w:pPr>
-        <w:pStyle w:val="af3"/>
-        <w:spacing w:line="360" w:lineRule="auto"/>
-        <w:ind w:left="0" w:firstLine="709"/>
-        <w:rPr>
-          <w:rFonts w:ascii="Times New Roman" w:hAnsi="Times New Roman" w:cs="Times New Roman"/>
-          <w:sz w:val="28"/>
-          <w:szCs w:val="28"/>
-        </w:rPr>
-      </w:pPr>
-    </w:p>
-    <w:p>
-      <w:pPr>
-        <w:pStyle w:val="af3"/>
-        <w:spacing w:line="360" w:lineRule="auto"/>
-        <w:ind w:left="0" w:firstLine="709"/>
-        <w:rPr>
-          <w:rFonts w:ascii="Times New Roman" w:hAnsi="Times New Roman" w:cs="Times New Roman"/>
-          <w:sz w:val="28"/>
-          <w:szCs w:val="28"/>
-        </w:rPr>
-      </w:pPr>
-    </w:p>
-    <w:p>
-      <w:pPr>
-        <w:pStyle w:val="af3"/>
-        <w:spacing w:line="360" w:lineRule="auto"/>
-        <w:ind w:left="0" w:firstLine="709"/>
-        <w:rPr>
-          <w:rFonts w:ascii="Times New Roman" w:hAnsi="Times New Roman" w:cs="Times New Roman"/>
-          <w:sz w:val="28"/>
-          <w:szCs w:val="28"/>
-        </w:rPr>
-      </w:pPr>
-    </w:p>
-    <w:p>
-      <w:pPr>
-        <w:pStyle w:val="af3"/>
-        <w:spacing w:line="360" w:lineRule="auto"/>
-        <w:ind w:left="0" w:firstLine="709"/>
-        <w:rPr>
-          <w:rFonts w:ascii="Times New Roman" w:hAnsi="Times New Roman" w:cs="Times New Roman"/>
-          <w:sz w:val="28"/>
-          <w:szCs w:val="28"/>
-        </w:rPr>
-      </w:pPr>
-    </w:p>
-    <w:p>
-      <w:pPr>
-        <w:pStyle w:val="af3"/>
-        <w:spacing w:line="360" w:lineRule="auto"/>
-        <w:ind w:left="0" w:firstLine="709"/>
-        <w:rPr>
-          <w:rFonts w:ascii="Times New Roman" w:hAnsi="Times New Roman" w:cs="Times New Roman"/>
-          <w:sz w:val="28"/>
-          <w:szCs w:val="28"/>
-        </w:rPr>
-      </w:pPr>
-    </w:p>
-    <w:p>
-      <w:pPr>
-        <w:pStyle w:val="af3"/>
-        <w:spacing w:line="360" w:lineRule="auto"/>
-        <w:ind w:left="0" w:firstLine="709"/>
-        <w:rPr>
-          <w:rFonts w:ascii="Times New Roman" w:hAnsi="Times New Roman" w:cs="Times New Roman"/>
-          <w:sz w:val="28"/>
-          <w:szCs w:val="28"/>
-        </w:rPr>
-      </w:pPr>
-    </w:p>
-    <w:p>
-      <w:pPr>
-        <w:pStyle w:val="af3"/>
-        <w:spacing w:line="360" w:lineRule="auto"/>
-        <w:ind w:left="0" w:firstLine="709"/>
-        <w:rPr>
-          <w:rFonts w:ascii="Times New Roman" w:hAnsi="Times New Roman" w:cs="Times New Roman"/>
-          <w:sz w:val="28"/>
-          <w:szCs w:val="28"/>
-        </w:rPr>
-      </w:pPr>
-      <w:r>
-        <w:rPr>
-          <w:rFonts w:ascii="Times New Roman" w:hAnsi="Times New Roman" w:cs="Times New Roman"/>
-          <w:sz w:val="28"/>
-          <w:szCs w:val="28"/>
-        </w:rPr>
-        <w:t>Источники:</w:t>
-      </w:r>
-    </w:p>
-    <w:p>
-      <w:pPr>
-        <w:pStyle w:val="af3"/>
-        <w:numPr>
-          <w:ilvl w:val="0"/>
-          <w:numId w:val="6"/>
-        </w:numPr>
-        <w:spacing w:line="360" w:lineRule="auto"/>
-        <w:rPr>
-          <w:rFonts w:ascii="Times New Roman" w:hAnsi="Times New Roman" w:cs="Times New Roman"/>
-          <w:sz w:val="28"/>
-          <w:szCs w:val="28"/>
-        </w:rPr>
-      </w:pPr>
-      <w:r>
-        <w:rPr>
-          <w:rFonts w:ascii="Times New Roman" w:hAnsi="Times New Roman" w:cs="Times New Roman"/>
-          <w:sz w:val="28"/>
-          <w:szCs w:val="28"/>
-        </w:rPr>
-        <w:t xml:space="preserve">Коробков Н. Семилетняя война. </w:t>
-      </w:r>
-      <w:r>
-        <w:rPr>
-          <w:rFonts w:ascii="Times New Roman" w:hAnsi="Times New Roman" w:cs="Times New Roman"/>
-          <w:sz w:val="28"/>
-          <w:szCs w:val="28"/>
-          <w:lang w:val="en-US"/>
-        </w:rPr>
-        <w:t>URL</w:t>
-      </w:r>
-      <w:r>
-        <w:rPr>
-          <w:rFonts w:ascii="Times New Roman" w:hAnsi="Times New Roman" w:cs="Times New Roman"/>
-          <w:sz w:val="28"/>
-          <w:szCs w:val="28"/>
-        </w:rPr>
-        <w:t xml:space="preserve">: </w:t>
-      </w:r>
-      <w:hyperlink r:id="rId15" w:history="1">
-        <w:r>
-          <w:rPr>
-            <w:rStyle w:val="afd"/>
-            <w:rFonts w:ascii="Times New Roman" w:hAnsi="Times New Roman" w:cs="Times New Roman"/>
-            <w:sz w:val="28"/>
-            <w:szCs w:val="28"/>
-            <w:lang w:val="en-US"/>
-          </w:rPr>
-          <w:t>http</w:t>
-        </w:r>
-        <w:r>
-          <w:rPr>
-            <w:rStyle w:val="afd"/>
-            <w:rFonts w:ascii="Times New Roman" w:hAnsi="Times New Roman" w:cs="Times New Roman"/>
-            <w:sz w:val="28"/>
-            <w:szCs w:val="28"/>
-          </w:rPr>
-          <w:t>://</w:t>
-        </w:r>
-        <w:r>
-          <w:rPr>
-            <w:rStyle w:val="afd"/>
-            <w:rFonts w:ascii="Times New Roman" w:hAnsi="Times New Roman" w:cs="Times New Roman"/>
-            <w:sz w:val="28"/>
-            <w:szCs w:val="28"/>
-            <w:lang w:val="en-US"/>
-          </w:rPr>
-          <w:t>prussia</w:t>
-        </w:r>
-        <w:r>
-          <w:rPr>
-            <w:rStyle w:val="afd"/>
-            <w:rFonts w:ascii="Times New Roman" w:hAnsi="Times New Roman" w:cs="Times New Roman"/>
-            <w:sz w:val="28"/>
-            <w:szCs w:val="28"/>
-          </w:rPr>
-          <w:t>.</w:t>
-        </w:r>
-        <w:r>
-          <w:rPr>
-            <w:rStyle w:val="afd"/>
-            <w:rFonts w:ascii="Times New Roman" w:hAnsi="Times New Roman" w:cs="Times New Roman"/>
-            <w:sz w:val="28"/>
-            <w:szCs w:val="28"/>
-            <w:lang w:val="en-US"/>
-          </w:rPr>
-          <w:t>online</w:t>
-        </w:r>
-        <w:r>
-          <w:rPr>
-            <w:rStyle w:val="afd"/>
-            <w:rFonts w:ascii="Times New Roman" w:hAnsi="Times New Roman" w:cs="Times New Roman"/>
-            <w:sz w:val="28"/>
-            <w:szCs w:val="28"/>
-          </w:rPr>
-          <w:t>/</w:t>
-        </w:r>
-        <w:r>
-          <w:rPr>
-            <w:rStyle w:val="afd"/>
-            <w:rFonts w:ascii="Times New Roman" w:hAnsi="Times New Roman" w:cs="Times New Roman"/>
-            <w:sz w:val="28"/>
-            <w:szCs w:val="28"/>
-            <w:lang w:val="en-US"/>
-          </w:rPr>
-          <w:t>Data</w:t>
-        </w:r>
-        <w:r>
-          <w:rPr>
-            <w:rStyle w:val="afd"/>
-            <w:rFonts w:ascii="Times New Roman" w:hAnsi="Times New Roman" w:cs="Times New Roman"/>
-            <w:sz w:val="28"/>
-            <w:szCs w:val="28"/>
-          </w:rPr>
-          <w:t>/</w:t>
-        </w:r>
-        <w:r>
-          <w:rPr>
-            <w:rStyle w:val="afd"/>
-            <w:rFonts w:ascii="Times New Roman" w:hAnsi="Times New Roman" w:cs="Times New Roman"/>
-            <w:sz w:val="28"/>
-            <w:szCs w:val="28"/>
-            <w:lang w:val="en-US"/>
-          </w:rPr>
-          <w:t>Book</w:t>
-        </w:r>
-        <w:r>
-          <w:rPr>
-            <w:rStyle w:val="afd"/>
-            <w:rFonts w:ascii="Times New Roman" w:hAnsi="Times New Roman" w:cs="Times New Roman"/>
-            <w:sz w:val="28"/>
-            <w:szCs w:val="28"/>
-          </w:rPr>
-          <w:t>/</w:t>
-        </w:r>
-        <w:r>
-          <w:rPr>
-            <w:rStyle w:val="afd"/>
-            <w:rFonts w:ascii="Times New Roman" w:hAnsi="Times New Roman" w:cs="Times New Roman"/>
-            <w:sz w:val="28"/>
-            <w:szCs w:val="28"/>
-            <w:lang w:val="en-US"/>
-          </w:rPr>
-          <w:t>se</w:t>
-        </w:r>
-        <w:r>
-          <w:rPr>
-            <w:rStyle w:val="afd"/>
-            <w:rFonts w:ascii="Times New Roman" w:hAnsi="Times New Roman" w:cs="Times New Roman"/>
-            <w:sz w:val="28"/>
-            <w:szCs w:val="28"/>
-          </w:rPr>
-          <w:t>/</w:t>
-        </w:r>
-        <w:r>
-          <w:rPr>
-            <w:rStyle w:val="afd"/>
-            <w:rFonts w:ascii="Times New Roman" w:hAnsi="Times New Roman" w:cs="Times New Roman"/>
-            <w:sz w:val="28"/>
-            <w:szCs w:val="28"/>
-            <w:lang w:val="en-US"/>
-          </w:rPr>
-          <w:t>semiletnyaya</w:t>
-        </w:r>
-        <w:r>
-          <w:rPr>
-            <w:rStyle w:val="afd"/>
-            <w:rFonts w:ascii="Times New Roman" w:hAnsi="Times New Roman" w:cs="Times New Roman"/>
-            <w:sz w:val="28"/>
-            <w:szCs w:val="28"/>
-          </w:rPr>
-          <w:t>-</w:t>
-        </w:r>
-        <w:r>
-          <w:rPr>
-            <w:rStyle w:val="afd"/>
-            <w:rFonts w:ascii="Times New Roman" w:hAnsi="Times New Roman" w:cs="Times New Roman"/>
-            <w:sz w:val="28"/>
-            <w:szCs w:val="28"/>
-            <w:lang w:val="en-US"/>
-          </w:rPr>
-          <w:t>voyna</w:t>
-        </w:r>
-        <w:r>
-          <w:rPr>
-            <w:rStyle w:val="afd"/>
-            <w:rFonts w:ascii="Times New Roman" w:hAnsi="Times New Roman" w:cs="Times New Roman"/>
-            <w:sz w:val="28"/>
-            <w:szCs w:val="28"/>
-          </w:rPr>
-          <w:t>/%</w:t>
-        </w:r>
-        <w:r>
-          <w:rPr>
-            <w:rStyle w:val="afd"/>
-            <w:rFonts w:ascii="Times New Roman" w:hAnsi="Times New Roman" w:cs="Times New Roman"/>
-            <w:sz w:val="28"/>
-            <w:szCs w:val="28"/>
-            <w:lang w:val="en-US"/>
-          </w:rPr>
-          <w:t>D</w:t>
-        </w:r>
-        <w:r>
-          <w:rPr>
-            <w:rStyle w:val="afd"/>
-            <w:rFonts w:ascii="Times New Roman" w:hAnsi="Times New Roman" w:cs="Times New Roman"/>
-            <w:sz w:val="28"/>
-            <w:szCs w:val="28"/>
-          </w:rPr>
-          <w:t>0%9</w:t>
-        </w:r>
-        <w:r>
-          <w:rPr>
-            <w:rStyle w:val="afd"/>
-            <w:rFonts w:ascii="Times New Roman" w:hAnsi="Times New Roman" w:cs="Times New Roman"/>
-            <w:sz w:val="28"/>
-            <w:szCs w:val="28"/>
-            <w:lang w:val="en-US"/>
-          </w:rPr>
-          <w:t>A</w:t>
-        </w:r>
-        <w:r>
-          <w:rPr>
-            <w:rStyle w:val="afd"/>
-            <w:rFonts w:ascii="Times New Roman" w:hAnsi="Times New Roman" w:cs="Times New Roman"/>
-            <w:sz w:val="28"/>
-            <w:szCs w:val="28"/>
-          </w:rPr>
-          <w:t>%</w:t>
-        </w:r>
-        <w:r>
-          <w:rPr>
-            <w:rStyle w:val="afd"/>
-            <w:rFonts w:ascii="Times New Roman" w:hAnsi="Times New Roman" w:cs="Times New Roman"/>
-            <w:sz w:val="28"/>
-            <w:szCs w:val="28"/>
-            <w:lang w:val="en-US"/>
-          </w:rPr>
-          <w:t>D</w:t>
-        </w:r>
-        <w:r>
-          <w:rPr>
-            <w:rStyle w:val="afd"/>
-            <w:rFonts w:ascii="Times New Roman" w:hAnsi="Times New Roman" w:cs="Times New Roman"/>
-            <w:sz w:val="28"/>
-            <w:szCs w:val="28"/>
-          </w:rPr>
-          <w:t>0%</w:t>
-        </w:r>
-        <w:r>
-          <w:rPr>
-            <w:rStyle w:val="afd"/>
-            <w:rFonts w:ascii="Times New Roman" w:hAnsi="Times New Roman" w:cs="Times New Roman"/>
-            <w:sz w:val="28"/>
-            <w:szCs w:val="28"/>
-            <w:lang w:val="en-US"/>
-          </w:rPr>
-          <w:t>BE</w:t>
-        </w:r>
-        <w:r>
-          <w:rPr>
-            <w:rStyle w:val="afd"/>
-            <w:rFonts w:ascii="Times New Roman" w:hAnsi="Times New Roman" w:cs="Times New Roman"/>
-            <w:sz w:val="28"/>
-            <w:szCs w:val="28"/>
-          </w:rPr>
-          <w:t>%</w:t>
-        </w:r>
-        <w:r>
-          <w:rPr>
-            <w:rStyle w:val="afd"/>
-            <w:rFonts w:ascii="Times New Roman" w:hAnsi="Times New Roman" w:cs="Times New Roman"/>
-            <w:sz w:val="28"/>
-            <w:szCs w:val="28"/>
-            <w:lang w:val="en-US"/>
-          </w:rPr>
-          <w:t>D</w:t>
-        </w:r>
-        <w:r>
-          <w:rPr>
-            <w:rStyle w:val="afd"/>
-            <w:rFonts w:ascii="Times New Roman" w:hAnsi="Times New Roman" w:cs="Times New Roman"/>
-            <w:sz w:val="28"/>
-            <w:szCs w:val="28"/>
-          </w:rPr>
-          <w:t>1%80%</w:t>
-        </w:r>
-        <w:r>
-          <w:rPr>
-            <w:rStyle w:val="afd"/>
-            <w:rFonts w:ascii="Times New Roman" w:hAnsi="Times New Roman" w:cs="Times New Roman"/>
-            <w:sz w:val="28"/>
-            <w:szCs w:val="28"/>
-            <w:lang w:val="en-US"/>
-          </w:rPr>
-          <w:t>D</w:t>
-        </w:r>
-        <w:r>
-          <w:rPr>
-            <w:rStyle w:val="afd"/>
-            <w:rFonts w:ascii="Times New Roman" w:hAnsi="Times New Roman" w:cs="Times New Roman"/>
-            <w:sz w:val="28"/>
-            <w:szCs w:val="28"/>
-          </w:rPr>
-          <w:t>0%</w:t>
-        </w:r>
-        <w:r>
-          <w:rPr>
-            <w:rStyle w:val="afd"/>
-            <w:rFonts w:ascii="Times New Roman" w:hAnsi="Times New Roman" w:cs="Times New Roman"/>
-            <w:sz w:val="28"/>
-            <w:szCs w:val="28"/>
-            <w:lang w:val="en-US"/>
-          </w:rPr>
-          <w:t>BE</w:t>
-        </w:r>
-        <w:r>
-          <w:rPr>
-            <w:rStyle w:val="afd"/>
-            <w:rFonts w:ascii="Times New Roman" w:hAnsi="Times New Roman" w:cs="Times New Roman"/>
-            <w:sz w:val="28"/>
-            <w:szCs w:val="28"/>
-          </w:rPr>
-          <w:t>%</w:t>
-        </w:r>
-        <w:r>
-          <w:rPr>
-            <w:rStyle w:val="afd"/>
-            <w:rFonts w:ascii="Times New Roman" w:hAnsi="Times New Roman" w:cs="Times New Roman"/>
-            <w:sz w:val="28"/>
-            <w:szCs w:val="28"/>
-            <w:lang w:val="en-US"/>
-          </w:rPr>
-          <w:t>D</w:t>
-        </w:r>
-        <w:r>
-          <w:rPr>
-            <w:rStyle w:val="afd"/>
-            <w:rFonts w:ascii="Times New Roman" w:hAnsi="Times New Roman" w:cs="Times New Roman"/>
-            <w:sz w:val="28"/>
-            <w:szCs w:val="28"/>
-          </w:rPr>
-          <w:t>0%</w:t>
-        </w:r>
-        <w:r>
-          <w:rPr>
-            <w:rStyle w:val="afd"/>
-            <w:rFonts w:ascii="Times New Roman" w:hAnsi="Times New Roman" w:cs="Times New Roman"/>
-            <w:sz w:val="28"/>
-            <w:szCs w:val="28"/>
-            <w:lang w:val="en-US"/>
-          </w:rPr>
-          <w:t>B</w:t>
-        </w:r>
-        <w:r>
-          <w:rPr>
-            <w:rStyle w:val="afd"/>
-            <w:rFonts w:ascii="Times New Roman" w:hAnsi="Times New Roman" w:cs="Times New Roman"/>
-            <w:sz w:val="28"/>
-            <w:szCs w:val="28"/>
-          </w:rPr>
-          <w:t>1%</w:t>
-        </w:r>
-        <w:r>
-          <w:rPr>
-            <w:rStyle w:val="afd"/>
-            <w:rFonts w:ascii="Times New Roman" w:hAnsi="Times New Roman" w:cs="Times New Roman"/>
-            <w:sz w:val="28"/>
-            <w:szCs w:val="28"/>
-            <w:lang w:val="en-US"/>
-          </w:rPr>
-          <w:t>D</w:t>
-        </w:r>
-        <w:r>
-          <w:rPr>
-            <w:rStyle w:val="afd"/>
-            <w:rFonts w:ascii="Times New Roman" w:hAnsi="Times New Roman" w:cs="Times New Roman"/>
-            <w:sz w:val="28"/>
-            <w:szCs w:val="28"/>
-          </w:rPr>
-          <w:t>0%</w:t>
-        </w:r>
-        <w:r>
-          <w:rPr>
-            <w:rStyle w:val="afd"/>
-            <w:rFonts w:ascii="Times New Roman" w:hAnsi="Times New Roman" w:cs="Times New Roman"/>
-            <w:sz w:val="28"/>
-            <w:szCs w:val="28"/>
-            <w:lang w:val="en-US"/>
-          </w:rPr>
-          <w:t>BA</w:t>
-        </w:r>
-        <w:r>
-          <w:rPr>
-            <w:rStyle w:val="afd"/>
-            <w:rFonts w:ascii="Times New Roman" w:hAnsi="Times New Roman" w:cs="Times New Roman"/>
-            <w:sz w:val="28"/>
-            <w:szCs w:val="28"/>
-          </w:rPr>
-          <w:t>%</w:t>
-        </w:r>
-        <w:r>
-          <w:rPr>
-            <w:rStyle w:val="afd"/>
-            <w:rFonts w:ascii="Times New Roman" w:hAnsi="Times New Roman" w:cs="Times New Roman"/>
-            <w:sz w:val="28"/>
-            <w:szCs w:val="28"/>
-            <w:lang w:val="en-US"/>
-          </w:rPr>
-          <w:t>D</w:t>
-        </w:r>
-        <w:r>
-          <w:rPr>
-            <w:rStyle w:val="afd"/>
-            <w:rFonts w:ascii="Times New Roman" w:hAnsi="Times New Roman" w:cs="Times New Roman"/>
-            <w:sz w:val="28"/>
-            <w:szCs w:val="28"/>
-          </w:rPr>
-          <w:t>0%</w:t>
-        </w:r>
-        <w:r>
-          <w:rPr>
-            <w:rStyle w:val="afd"/>
-            <w:rFonts w:ascii="Times New Roman" w:hAnsi="Times New Roman" w:cs="Times New Roman"/>
-            <w:sz w:val="28"/>
-            <w:szCs w:val="28"/>
-            <w:lang w:val="en-US"/>
-          </w:rPr>
-          <w:t>BE</w:t>
-        </w:r>
-        <w:r>
-          <w:rPr>
-            <w:rStyle w:val="afd"/>
-            <w:rFonts w:ascii="Times New Roman" w:hAnsi="Times New Roman" w:cs="Times New Roman"/>
-            <w:sz w:val="28"/>
-            <w:szCs w:val="28"/>
-          </w:rPr>
-          <w:t>%</w:t>
-        </w:r>
-        <w:r>
-          <w:rPr>
-            <w:rStyle w:val="afd"/>
-            <w:rFonts w:ascii="Times New Roman" w:hAnsi="Times New Roman" w:cs="Times New Roman"/>
-            <w:sz w:val="28"/>
-            <w:szCs w:val="28"/>
-            <w:lang w:val="en-US"/>
-          </w:rPr>
-          <w:t>D</w:t>
-        </w:r>
-        <w:r>
-          <w:rPr>
-            <w:rStyle w:val="afd"/>
-            <w:rFonts w:ascii="Times New Roman" w:hAnsi="Times New Roman" w:cs="Times New Roman"/>
-            <w:sz w:val="28"/>
-            <w:szCs w:val="28"/>
-          </w:rPr>
-          <w:t>0%</w:t>
-        </w:r>
-        <w:r>
-          <w:rPr>
-            <w:rStyle w:val="afd"/>
-            <w:rFonts w:ascii="Times New Roman" w:hAnsi="Times New Roman" w:cs="Times New Roman"/>
-            <w:sz w:val="28"/>
-            <w:szCs w:val="28"/>
-            <w:lang w:val="en-US"/>
-          </w:rPr>
-          <w:t>B</w:t>
-        </w:r>
-        <w:r>
-          <w:rPr>
-            <w:rStyle w:val="afd"/>
-            <w:rFonts w:ascii="Times New Roman" w:hAnsi="Times New Roman" w:cs="Times New Roman"/>
-            <w:sz w:val="28"/>
-            <w:szCs w:val="28"/>
-          </w:rPr>
-          <w:t>2%20%</w:t>
-        </w:r>
-        <w:r>
-          <w:rPr>
-            <w:rStyle w:val="afd"/>
-            <w:rFonts w:ascii="Times New Roman" w:hAnsi="Times New Roman" w:cs="Times New Roman"/>
-            <w:sz w:val="28"/>
-            <w:szCs w:val="28"/>
-            <w:lang w:val="en-US"/>
-          </w:rPr>
-          <w:t>D</w:t>
-        </w:r>
-        <w:r>
-          <w:rPr>
-            <w:rStyle w:val="afd"/>
-            <w:rFonts w:ascii="Times New Roman" w:hAnsi="Times New Roman" w:cs="Times New Roman"/>
-            <w:sz w:val="28"/>
-            <w:szCs w:val="28"/>
-          </w:rPr>
-          <w:t>0%9</w:t>
-        </w:r>
-        <w:r>
-          <w:rPr>
-            <w:rStyle w:val="afd"/>
-            <w:rFonts w:ascii="Times New Roman" w:hAnsi="Times New Roman" w:cs="Times New Roman"/>
-            <w:sz w:val="28"/>
-            <w:szCs w:val="28"/>
-            <w:lang w:val="en-US"/>
-          </w:rPr>
-          <w:t>D</w:t>
-        </w:r>
-        <w:r>
-          <w:rPr>
-            <w:rStyle w:val="afd"/>
-            <w:rFonts w:ascii="Times New Roman" w:hAnsi="Times New Roman" w:cs="Times New Roman"/>
-            <w:sz w:val="28"/>
-            <w:szCs w:val="28"/>
-          </w:rPr>
-          <w:t>.%20%</w:t>
-        </w:r>
-        <w:r>
-          <w:rPr>
-            <w:rStyle w:val="afd"/>
-            <w:rFonts w:ascii="Times New Roman" w:hAnsi="Times New Roman" w:cs="Times New Roman"/>
-            <w:sz w:val="28"/>
-            <w:szCs w:val="28"/>
-            <w:lang w:val="en-US"/>
-          </w:rPr>
-          <w:t>D</w:t>
-        </w:r>
-        <w:r>
-          <w:rPr>
-            <w:rStyle w:val="afd"/>
-            <w:rFonts w:ascii="Times New Roman" w:hAnsi="Times New Roman" w:cs="Times New Roman"/>
-            <w:sz w:val="28"/>
-            <w:szCs w:val="28"/>
-          </w:rPr>
-          <w:t>0%</w:t>
-        </w:r>
-        <w:r>
-          <w:rPr>
-            <w:rStyle w:val="afd"/>
-            <w:rFonts w:ascii="Times New Roman" w:hAnsi="Times New Roman" w:cs="Times New Roman"/>
-            <w:sz w:val="28"/>
-            <w:szCs w:val="28"/>
-            <w:lang w:val="en-US"/>
-          </w:rPr>
-          <w:t>A</w:t>
-        </w:r>
-        <w:r>
-          <w:rPr>
-            <w:rStyle w:val="afd"/>
-            <w:rFonts w:ascii="Times New Roman" w:hAnsi="Times New Roman" w:cs="Times New Roman"/>
-            <w:sz w:val="28"/>
-            <w:szCs w:val="28"/>
-          </w:rPr>
-          <w:t>1%</w:t>
-        </w:r>
-        <w:r>
-          <w:rPr>
-            <w:rStyle w:val="afd"/>
-            <w:rFonts w:ascii="Times New Roman" w:hAnsi="Times New Roman" w:cs="Times New Roman"/>
-            <w:sz w:val="28"/>
-            <w:szCs w:val="28"/>
-            <w:lang w:val="en-US"/>
-          </w:rPr>
-          <w:t>D</w:t>
-        </w:r>
-        <w:r>
-          <w:rPr>
-            <w:rStyle w:val="afd"/>
-            <w:rFonts w:ascii="Times New Roman" w:hAnsi="Times New Roman" w:cs="Times New Roman"/>
-            <w:sz w:val="28"/>
-            <w:szCs w:val="28"/>
-          </w:rPr>
-          <w:t>0%</w:t>
-        </w:r>
-        <w:r>
-          <w:rPr>
-            <w:rStyle w:val="afd"/>
-            <w:rFonts w:ascii="Times New Roman" w:hAnsi="Times New Roman" w:cs="Times New Roman"/>
-            <w:sz w:val="28"/>
-            <w:szCs w:val="28"/>
-            <w:lang w:val="en-US"/>
-          </w:rPr>
-          <w:t>B</w:t>
-        </w:r>
-        <w:r>
-          <w:rPr>
-            <w:rStyle w:val="afd"/>
-            <w:rFonts w:ascii="Times New Roman" w:hAnsi="Times New Roman" w:cs="Times New Roman"/>
-            <w:sz w:val="28"/>
-            <w:szCs w:val="28"/>
-          </w:rPr>
-          <w:t>5%</w:t>
-        </w:r>
-        <w:r>
-          <w:rPr>
-            <w:rStyle w:val="afd"/>
-            <w:rFonts w:ascii="Times New Roman" w:hAnsi="Times New Roman" w:cs="Times New Roman"/>
-            <w:sz w:val="28"/>
-            <w:szCs w:val="28"/>
-            <w:lang w:val="en-US"/>
-          </w:rPr>
-          <w:t>D</w:t>
-        </w:r>
-        <w:r>
-          <w:rPr>
-            <w:rStyle w:val="afd"/>
-            <w:rFonts w:ascii="Times New Roman" w:hAnsi="Times New Roman" w:cs="Times New Roman"/>
-            <w:sz w:val="28"/>
-            <w:szCs w:val="28"/>
-          </w:rPr>
-          <w:t>0%</w:t>
-        </w:r>
-        <w:r>
-          <w:rPr>
-            <w:rStyle w:val="afd"/>
-            <w:rFonts w:ascii="Times New Roman" w:hAnsi="Times New Roman" w:cs="Times New Roman"/>
-            <w:sz w:val="28"/>
-            <w:szCs w:val="28"/>
-            <w:lang w:val="en-US"/>
-          </w:rPr>
-          <w:t>BC</w:t>
-        </w:r>
-        <w:r>
-          <w:rPr>
-            <w:rStyle w:val="afd"/>
-            <w:rFonts w:ascii="Times New Roman" w:hAnsi="Times New Roman" w:cs="Times New Roman"/>
-            <w:sz w:val="28"/>
-            <w:szCs w:val="28"/>
-          </w:rPr>
-          <w:t>%</w:t>
-        </w:r>
-        <w:r>
-          <w:rPr>
-            <w:rStyle w:val="afd"/>
-            <w:rFonts w:ascii="Times New Roman" w:hAnsi="Times New Roman" w:cs="Times New Roman"/>
-            <w:sz w:val="28"/>
-            <w:szCs w:val="28"/>
-            <w:lang w:val="en-US"/>
-          </w:rPr>
-          <w:t>D</w:t>
-        </w:r>
-        <w:r>
-          <w:rPr>
-            <w:rStyle w:val="afd"/>
-            <w:rFonts w:ascii="Times New Roman" w:hAnsi="Times New Roman" w:cs="Times New Roman"/>
-            <w:sz w:val="28"/>
-            <w:szCs w:val="28"/>
-          </w:rPr>
-          <w:t>0%</w:t>
-        </w:r>
-        <w:r>
-          <w:rPr>
-            <w:rStyle w:val="afd"/>
-            <w:rFonts w:ascii="Times New Roman" w:hAnsi="Times New Roman" w:cs="Times New Roman"/>
-            <w:sz w:val="28"/>
-            <w:szCs w:val="28"/>
-            <w:lang w:val="en-US"/>
-          </w:rPr>
-          <w:t>B</w:t>
-        </w:r>
-        <w:r>
-          <w:rPr>
-            <w:rStyle w:val="afd"/>
-            <w:rFonts w:ascii="Times New Roman" w:hAnsi="Times New Roman" w:cs="Times New Roman"/>
-            <w:sz w:val="28"/>
-            <w:szCs w:val="28"/>
-          </w:rPr>
-          <w:t>8%</w:t>
-        </w:r>
-        <w:r>
-          <w:rPr>
-            <w:rStyle w:val="afd"/>
-            <w:rFonts w:ascii="Times New Roman" w:hAnsi="Times New Roman" w:cs="Times New Roman"/>
-            <w:sz w:val="28"/>
-            <w:szCs w:val="28"/>
-            <w:lang w:val="en-US"/>
-          </w:rPr>
-          <w:t>D</w:t>
-        </w:r>
-        <w:r>
-          <w:rPr>
-            <w:rStyle w:val="afd"/>
-            <w:rFonts w:ascii="Times New Roman" w:hAnsi="Times New Roman" w:cs="Times New Roman"/>
-            <w:sz w:val="28"/>
-            <w:szCs w:val="28"/>
-          </w:rPr>
-          <w:t>0%</w:t>
-        </w:r>
-        <w:r>
-          <w:rPr>
-            <w:rStyle w:val="afd"/>
-            <w:rFonts w:ascii="Times New Roman" w:hAnsi="Times New Roman" w:cs="Times New Roman"/>
-            <w:sz w:val="28"/>
-            <w:szCs w:val="28"/>
-            <w:lang w:val="en-US"/>
-          </w:rPr>
-          <w:t>BB</w:t>
-        </w:r>
-        <w:r>
-          <w:rPr>
-            <w:rStyle w:val="afd"/>
-            <w:rFonts w:ascii="Times New Roman" w:hAnsi="Times New Roman" w:cs="Times New Roman"/>
-            <w:sz w:val="28"/>
-            <w:szCs w:val="28"/>
-          </w:rPr>
-          <w:t>%</w:t>
-        </w:r>
-        <w:r>
-          <w:rPr>
-            <w:rStyle w:val="afd"/>
-            <w:rFonts w:ascii="Times New Roman" w:hAnsi="Times New Roman" w:cs="Times New Roman"/>
-            <w:sz w:val="28"/>
-            <w:szCs w:val="28"/>
-            <w:lang w:val="en-US"/>
-          </w:rPr>
-          <w:t>D</w:t>
-        </w:r>
-        <w:r>
-          <w:rPr>
-            <w:rStyle w:val="afd"/>
-            <w:rFonts w:ascii="Times New Roman" w:hAnsi="Times New Roman" w:cs="Times New Roman"/>
-            <w:sz w:val="28"/>
-            <w:szCs w:val="28"/>
-          </w:rPr>
-          <w:t>0%</w:t>
-        </w:r>
-        <w:r>
-          <w:rPr>
-            <w:rStyle w:val="afd"/>
-            <w:rFonts w:ascii="Times New Roman" w:hAnsi="Times New Roman" w:cs="Times New Roman"/>
-            <w:sz w:val="28"/>
-            <w:szCs w:val="28"/>
-            <w:lang w:val="en-US"/>
-          </w:rPr>
-          <w:t>B</w:t>
-        </w:r>
-        <w:r>
-          <w:rPr>
-            <w:rStyle w:val="afd"/>
-            <w:rFonts w:ascii="Times New Roman" w:hAnsi="Times New Roman" w:cs="Times New Roman"/>
-            <w:sz w:val="28"/>
-            <w:szCs w:val="28"/>
-          </w:rPr>
-          <w:t>5%</w:t>
-        </w:r>
-        <w:r>
-          <w:rPr>
-            <w:rStyle w:val="afd"/>
-            <w:rFonts w:ascii="Times New Roman" w:hAnsi="Times New Roman" w:cs="Times New Roman"/>
-            <w:sz w:val="28"/>
-            <w:szCs w:val="28"/>
-            <w:lang w:val="en-US"/>
-          </w:rPr>
-          <w:t>D</w:t>
-        </w:r>
-        <w:r>
-          <w:rPr>
-            <w:rStyle w:val="afd"/>
-            <w:rFonts w:ascii="Times New Roman" w:hAnsi="Times New Roman" w:cs="Times New Roman"/>
-            <w:sz w:val="28"/>
-            <w:szCs w:val="28"/>
-          </w:rPr>
-          <w:t>1%82%</w:t>
-        </w:r>
-        <w:r>
-          <w:rPr>
-            <w:rStyle w:val="afd"/>
-            <w:rFonts w:ascii="Times New Roman" w:hAnsi="Times New Roman" w:cs="Times New Roman"/>
-            <w:sz w:val="28"/>
-            <w:szCs w:val="28"/>
-            <w:lang w:val="en-US"/>
-          </w:rPr>
-          <w:t>D</w:t>
-        </w:r>
-        <w:r>
-          <w:rPr>
-            <w:rStyle w:val="afd"/>
-            <w:rFonts w:ascii="Times New Roman" w:hAnsi="Times New Roman" w:cs="Times New Roman"/>
-            <w:sz w:val="28"/>
-            <w:szCs w:val="28"/>
-          </w:rPr>
-          <w:t>0%</w:t>
-        </w:r>
-        <w:r>
-          <w:rPr>
-            <w:rStyle w:val="afd"/>
-            <w:rFonts w:ascii="Times New Roman" w:hAnsi="Times New Roman" w:cs="Times New Roman"/>
-            <w:sz w:val="28"/>
-            <w:szCs w:val="28"/>
-            <w:lang w:val="en-US"/>
-          </w:rPr>
-          <w:t>BD</w:t>
-        </w:r>
-        <w:r>
-          <w:rPr>
-            <w:rStyle w:val="afd"/>
-            <w:rFonts w:ascii="Times New Roman" w:hAnsi="Times New Roman" w:cs="Times New Roman"/>
-            <w:sz w:val="28"/>
-            <w:szCs w:val="28"/>
-          </w:rPr>
-          <w:t>%</w:t>
-        </w:r>
-        <w:r>
-          <w:rPr>
-            <w:rStyle w:val="afd"/>
-            <w:rFonts w:ascii="Times New Roman" w:hAnsi="Times New Roman" w:cs="Times New Roman"/>
-            <w:sz w:val="28"/>
-            <w:szCs w:val="28"/>
-            <w:lang w:val="en-US"/>
-          </w:rPr>
-          <w:t>D</w:t>
-        </w:r>
-        <w:r>
-          <w:rPr>
-            <w:rStyle w:val="afd"/>
-            <w:rFonts w:ascii="Times New Roman" w:hAnsi="Times New Roman" w:cs="Times New Roman"/>
-            <w:sz w:val="28"/>
-            <w:szCs w:val="28"/>
-          </w:rPr>
-          <w:t>1%8</w:t>
-        </w:r>
-        <w:r>
-          <w:rPr>
-            <w:rStyle w:val="afd"/>
-            <w:rFonts w:ascii="Times New Roman" w:hAnsi="Times New Roman" w:cs="Times New Roman"/>
-            <w:sz w:val="28"/>
-            <w:szCs w:val="28"/>
-            <w:lang w:val="en-US"/>
-          </w:rPr>
-          <w:t>F</w:t>
-        </w:r>
-        <w:r>
-          <w:rPr>
-            <w:rStyle w:val="afd"/>
-            <w:rFonts w:ascii="Times New Roman" w:hAnsi="Times New Roman" w:cs="Times New Roman"/>
-            <w:sz w:val="28"/>
-            <w:szCs w:val="28"/>
-          </w:rPr>
-          <w:t>%</w:t>
-        </w:r>
-        <w:r>
-          <w:rPr>
-            <w:rStyle w:val="afd"/>
-            <w:rFonts w:ascii="Times New Roman" w:hAnsi="Times New Roman" w:cs="Times New Roman"/>
-            <w:sz w:val="28"/>
-            <w:szCs w:val="28"/>
-            <w:lang w:val="en-US"/>
-          </w:rPr>
-          <w:t>D</w:t>
-        </w:r>
-        <w:r>
-          <w:rPr>
-            <w:rStyle w:val="afd"/>
-            <w:rFonts w:ascii="Times New Roman" w:hAnsi="Times New Roman" w:cs="Times New Roman"/>
-            <w:sz w:val="28"/>
-            <w:szCs w:val="28"/>
-          </w:rPr>
-          <w:t>1%8</w:t>
-        </w:r>
-        <w:r>
-          <w:rPr>
-            <w:rStyle w:val="afd"/>
-            <w:rFonts w:ascii="Times New Roman" w:hAnsi="Times New Roman" w:cs="Times New Roman"/>
-            <w:sz w:val="28"/>
-            <w:szCs w:val="28"/>
-            <w:lang w:val="en-US"/>
-          </w:rPr>
-          <w:t>F</w:t>
-        </w:r>
-        <w:r>
-          <w:rPr>
-            <w:rStyle w:val="afd"/>
-            <w:rFonts w:ascii="Times New Roman" w:hAnsi="Times New Roman" w:cs="Times New Roman"/>
-            <w:sz w:val="28"/>
-            <w:szCs w:val="28"/>
-          </w:rPr>
-          <w:t>%20%</w:t>
-        </w:r>
-        <w:r>
-          <w:rPr>
-            <w:rStyle w:val="afd"/>
-            <w:rFonts w:ascii="Times New Roman" w:hAnsi="Times New Roman" w:cs="Times New Roman"/>
-            <w:sz w:val="28"/>
-            <w:szCs w:val="28"/>
-            <w:lang w:val="en-US"/>
-          </w:rPr>
-          <w:t>D</w:t>
-        </w:r>
-        <w:r>
-          <w:rPr>
-            <w:rStyle w:val="afd"/>
-            <w:rFonts w:ascii="Times New Roman" w:hAnsi="Times New Roman" w:cs="Times New Roman"/>
-            <w:sz w:val="28"/>
-            <w:szCs w:val="28"/>
-          </w:rPr>
-          <w:t>0%</w:t>
-        </w:r>
-        <w:r>
-          <w:rPr>
-            <w:rStyle w:val="afd"/>
-            <w:rFonts w:ascii="Times New Roman" w:hAnsi="Times New Roman" w:cs="Times New Roman"/>
-            <w:sz w:val="28"/>
-            <w:szCs w:val="28"/>
-            <w:lang w:val="en-US"/>
-          </w:rPr>
-          <w:t>B</w:t>
-        </w:r>
-        <w:r>
-          <w:rPr>
-            <w:rStyle w:val="afd"/>
-            <w:rFonts w:ascii="Times New Roman" w:hAnsi="Times New Roman" w:cs="Times New Roman"/>
-            <w:sz w:val="28"/>
-            <w:szCs w:val="28"/>
-          </w:rPr>
-          <w:t>2%</w:t>
-        </w:r>
-        <w:r>
-          <w:rPr>
-            <w:rStyle w:val="afd"/>
-            <w:rFonts w:ascii="Times New Roman" w:hAnsi="Times New Roman" w:cs="Times New Roman"/>
-            <w:sz w:val="28"/>
-            <w:szCs w:val="28"/>
-            <w:lang w:val="en-US"/>
-          </w:rPr>
-          <w:t>D</w:t>
-        </w:r>
-        <w:r>
-          <w:rPr>
-            <w:rStyle w:val="afd"/>
-            <w:rFonts w:ascii="Times New Roman" w:hAnsi="Times New Roman" w:cs="Times New Roman"/>
-            <w:sz w:val="28"/>
-            <w:szCs w:val="28"/>
-          </w:rPr>
-          <w:t>0%</w:t>
-        </w:r>
-        <w:r>
-          <w:rPr>
-            <w:rStyle w:val="afd"/>
-            <w:rFonts w:ascii="Times New Roman" w:hAnsi="Times New Roman" w:cs="Times New Roman"/>
-            <w:sz w:val="28"/>
-            <w:szCs w:val="28"/>
-            <w:lang w:val="en-US"/>
-          </w:rPr>
-          <w:t>BE</w:t>
-        </w:r>
-        <w:r>
-          <w:rPr>
-            <w:rStyle w:val="afd"/>
-            <w:rFonts w:ascii="Times New Roman" w:hAnsi="Times New Roman" w:cs="Times New Roman"/>
-            <w:sz w:val="28"/>
-            <w:szCs w:val="28"/>
-          </w:rPr>
-          <w:t>%</w:t>
-        </w:r>
-        <w:r>
-          <w:rPr>
-            <w:rStyle w:val="afd"/>
-            <w:rFonts w:ascii="Times New Roman" w:hAnsi="Times New Roman" w:cs="Times New Roman"/>
-            <w:sz w:val="28"/>
-            <w:szCs w:val="28"/>
-            <w:lang w:val="en-US"/>
-          </w:rPr>
-          <w:t>D</w:t>
-        </w:r>
-        <w:r>
-          <w:rPr>
-            <w:rStyle w:val="afd"/>
-            <w:rFonts w:ascii="Times New Roman" w:hAnsi="Times New Roman" w:cs="Times New Roman"/>
-            <w:sz w:val="28"/>
-            <w:szCs w:val="28"/>
-          </w:rPr>
-          <w:t>0%</w:t>
-        </w:r>
-        <w:r>
-          <w:rPr>
-            <w:rStyle w:val="afd"/>
-            <w:rFonts w:ascii="Times New Roman" w:hAnsi="Times New Roman" w:cs="Times New Roman"/>
-            <w:sz w:val="28"/>
-            <w:szCs w:val="28"/>
-            <w:lang w:val="en-US"/>
-          </w:rPr>
-          <w:t>B</w:t>
-        </w:r>
-        <w:r>
-          <w:rPr>
-            <w:rStyle w:val="afd"/>
-            <w:rFonts w:ascii="Times New Roman" w:hAnsi="Times New Roman" w:cs="Times New Roman"/>
-            <w:sz w:val="28"/>
-            <w:szCs w:val="28"/>
-          </w:rPr>
-          <w:t>9%</w:t>
-        </w:r>
-        <w:r>
-          <w:rPr>
-            <w:rStyle w:val="afd"/>
-            <w:rFonts w:ascii="Times New Roman" w:hAnsi="Times New Roman" w:cs="Times New Roman"/>
-            <w:sz w:val="28"/>
-            <w:szCs w:val="28"/>
-            <w:lang w:val="en-US"/>
-          </w:rPr>
-          <w:t>D</w:t>
-        </w:r>
-        <w:r>
-          <w:rPr>
-            <w:rStyle w:val="afd"/>
-            <w:rFonts w:ascii="Times New Roman" w:hAnsi="Times New Roman" w:cs="Times New Roman"/>
-            <w:sz w:val="28"/>
-            <w:szCs w:val="28"/>
-          </w:rPr>
-          <w:t>0%</w:t>
-        </w:r>
-        <w:r>
-          <w:rPr>
-            <w:rStyle w:val="afd"/>
-            <w:rFonts w:ascii="Times New Roman" w:hAnsi="Times New Roman" w:cs="Times New Roman"/>
-            <w:sz w:val="28"/>
-            <w:szCs w:val="28"/>
-            <w:lang w:val="en-US"/>
-          </w:rPr>
-          <w:t>BD</w:t>
-        </w:r>
-        <w:r>
-          <w:rPr>
-            <w:rStyle w:val="afd"/>
-            <w:rFonts w:ascii="Times New Roman" w:hAnsi="Times New Roman" w:cs="Times New Roman"/>
-            <w:sz w:val="28"/>
-            <w:szCs w:val="28"/>
-          </w:rPr>
-          <w:t>%</w:t>
-        </w:r>
-        <w:r>
-          <w:rPr>
-            <w:rStyle w:val="afd"/>
-            <w:rFonts w:ascii="Times New Roman" w:hAnsi="Times New Roman" w:cs="Times New Roman"/>
-            <w:sz w:val="28"/>
-            <w:szCs w:val="28"/>
-            <w:lang w:val="en-US"/>
-          </w:rPr>
-          <w:t>D</w:t>
-        </w:r>
-        <w:r>
-          <w:rPr>
-            <w:rStyle w:val="afd"/>
-            <w:rFonts w:ascii="Times New Roman" w:hAnsi="Times New Roman" w:cs="Times New Roman"/>
-            <w:sz w:val="28"/>
-            <w:szCs w:val="28"/>
-          </w:rPr>
-          <w:t>0%</w:t>
-        </w:r>
-        <w:r>
-          <w:rPr>
-            <w:rStyle w:val="afd"/>
-            <w:rFonts w:ascii="Times New Roman" w:hAnsi="Times New Roman" w:cs="Times New Roman"/>
-            <w:sz w:val="28"/>
-            <w:szCs w:val="28"/>
-            <w:lang w:val="en-US"/>
-          </w:rPr>
-          <w:t>B</w:t>
-        </w:r>
-        <w:r>
-          <w:rPr>
-            <w:rStyle w:val="afd"/>
-            <w:rFonts w:ascii="Times New Roman" w:hAnsi="Times New Roman" w:cs="Times New Roman"/>
-            <w:sz w:val="28"/>
-            <w:szCs w:val="28"/>
-          </w:rPr>
-          <w:t>0%20(1940).</w:t>
-        </w:r>
-        <w:r>
-          <w:rPr>
-            <w:rStyle w:val="afd"/>
-            <w:rFonts w:ascii="Times New Roman" w:hAnsi="Times New Roman" w:cs="Times New Roman"/>
-            <w:sz w:val="28"/>
-            <w:szCs w:val="28"/>
-            <w:lang w:val="en-US"/>
-          </w:rPr>
-          <w:t>pdf</w:t>
-        </w:r>
-      </w:hyperlink>
-    </w:p>
-    <w:p>
-      <w:pPr>
-        <w:pStyle w:val="af3"/>
-        <w:numPr>
-          <w:ilvl w:val="0"/>
-          <w:numId w:val="6"/>
-        </w:numPr>
-        <w:spacing w:line="360" w:lineRule="auto"/>
-        <w:rPr>
-          <w:rFonts w:ascii="Times New Roman" w:hAnsi="Times New Roman" w:cs="Times New Roman"/>
-          <w:sz w:val="28"/>
-          <w:szCs w:val="28"/>
-        </w:rPr>
-      </w:pPr>
-    </w:p>
-    <w:p>
-      <w:pPr>
-        <w:pStyle w:val="afb"/>
-        <w:numPr>
-          <w:ilvl w:val="0"/>
-          <w:numId w:val="6"/>
-        </w:numPr>
-      </w:pPr>
-      <w:hyperlink r:id="rId16" w:tooltip="Архенгольц, Иоганн Вильгельм фон" w:history="1">
-        <w:r>
-          <w:rPr>
-            <w:rStyle w:val="afd"/>
-            <w:color w:val="auto"/>
-            <w:u w:val="none"/>
-          </w:rPr>
-          <w:t>Архенгольц И. В.</w:t>
-        </w:r>
-      </w:hyperlink>
-      <w:r>
-        <w:t> История семилетней войны / Пер. с нем.; комментарии Романа Светлова и Валерия Смолянинова; послесловие Романа Светлова. — М.: </w:t>
-      </w:r>
-      <w:hyperlink r:id="rId17" w:tooltip="АСТ (издательство)" w:history="1">
-        <w:r>
-          <w:rPr>
-            <w:rStyle w:val="afd"/>
-            <w:color w:val="auto"/>
-            <w:u w:val="none"/>
-          </w:rPr>
-          <w:t>ACT</w:t>
-        </w:r>
-      </w:hyperlink>
-      <w:r>
-        <w:t xml:space="preserve">, 2001. — 560 с. </w:t>
-      </w:r>
-      <w:r>
-        <w:rPr>
-          <w:lang w:val="en-US"/>
-        </w:rPr>
-        <w:t>URL</w:t>
-      </w:r>
-      <w:r>
-        <w:t xml:space="preserve">: </w:t>
-      </w:r>
-      <w:hyperlink r:id="rId18" w:history="1">
-        <w:r>
-          <w:rPr>
-            <w:rStyle w:val="afd"/>
-          </w:rPr>
-          <w:t>http://militera.lib.ru/h/archenholz/index.html</w:t>
-        </w:r>
-      </w:hyperlink>
-    </w:p>
-    <w:p>
-      <w:pPr>
-        <w:pStyle w:val="afb"/>
-        <w:numPr>
-          <w:ilvl w:val="0"/>
-          <w:numId w:val="6"/>
-        </w:numPr>
-        <w:rPr>
-          <w:lang w:val="en-US"/>
-        </w:rPr>
-      </w:pPr>
-      <w:r>
-        <w:rPr>
-          <w:lang w:val="en-US"/>
-        </w:rPr>
-        <w:t xml:space="preserve">URL: </w:t>
-      </w:r>
-      <w:hyperlink r:id="rId19" w:anchor="page/24/mode/1up" w:history="1">
-        <w:r>
-          <w:rPr>
-            <w:rStyle w:val="afd"/>
-            <w:lang w:val="en-US"/>
-          </w:rPr>
-          <w:t>https://runivers.ru/bookreader/book10070/#page/24/mode/1up</w:t>
-        </w:r>
-      </w:hyperlink>
-    </w:p>
-    <w:p>
-      <w:pPr>
-        <w:pStyle w:val="afb"/>
-        <w:ind w:left="720" w:firstLine="0"/>
-        <w:rPr>
-          <w:lang w:val="en-US"/>
-        </w:rPr>
-      </w:pPr>
-    </w:p>
-    <w:p>
-      <w:pPr>
-        <w:pStyle w:val="afb"/>
-        <w:ind w:left="720" w:firstLine="0"/>
-      </w:pPr>
-      <w:r>
-        <w:t>Крата Европы 1740-вых годов:</w:t>
-      </w:r>
-    </w:p>
-    <w:p>
-      <w:pPr>
-        <w:pStyle w:val="afb"/>
-        <w:ind w:left="720" w:firstLine="0"/>
-      </w:pPr>
-      <w:hyperlink r:id="rId20" w:history="1">
-        <w:r>
-          <w:rPr>
-            <w:rStyle w:val="afd"/>
-          </w:rPr>
-          <w:t>https://seosait.com/karta-evropy-s-drevnix-vremen-do-sovremennyx-dnej/</w:t>
-        </w:r>
-      </w:hyperlink>
-    </w:p>
-    <w:p>
-      <w:pPr>
-        <w:pStyle w:val="afb"/>
-      </w:pPr>
-    </w:p>
-    <w:p>
-      <w:pPr>
-        <w:pStyle w:val="afb"/>
-        <w:numPr>
-          <w:ilvl w:val="0"/>
-          <w:numId w:val="6"/>
-        </w:numPr>
-      </w:pPr>
-      <w:r>
-        <w:t xml:space="preserve">Карта Европы времян Семилетней войны: </w:t>
-      </w:r>
-      <w:hyperlink r:id="rId21" w:history="1">
-        <w:r>
-          <w:rPr>
-            <w:rStyle w:val="afd"/>
-          </w:rPr>
-          <w:t>https://upload.wikimedia.org/wikipedia/ru/6/6e/Seven_years_war.gif</w:t>
-        </w:r>
-      </w:hyperlink>
-    </w:p>
-    <w:p>
-      <w:pPr>
-        <w:pStyle w:val="afb"/>
-        <w:ind w:left="720" w:firstLine="0"/>
-      </w:pPr>
-    </w:p>
-    <w:p>
-      <w:pPr>
-        <w:pStyle w:val="afb"/>
-        <w:ind w:left="720" w:firstLine="0"/>
-      </w:pPr>
-    </w:p>
-    <w:p/>
     <w:sectPr>
+      <w:footerReference w:type="default" r:id="rId14"/>
       <w:type w:val="continuous"/>
       <w:pgSz w:w="11906" w:h="16838"/>
       <w:pgMar w:top="1418" w:right="1418" w:bottom="1418" w:left="1418" w:header="0" w:footer="709" w:gutter="0"/>
@@ -6206,7 +4373,7 @@
             <w:sz w:val="28"/>
             <w:szCs w:val="28"/>
           </w:rPr>
-          <w:t>5</w:t>
+          <w:t>12</w:t>
         </w:r>
         <w:r>
           <w:rPr>
@@ -8951,7 +7118,7 @@
 </file>
 
 <file path=customXml/itemProps1.xml><?xml version="1.0" encoding="utf-8"?>
-<ds:datastoreItem xmlns:ds="http://schemas.openxmlformats.org/officeDocument/2006/customXml" ds:itemID="{7A65F586-0761-4960-936C-780F5AA99908}">
+<ds:datastoreItem xmlns:ds="http://schemas.openxmlformats.org/officeDocument/2006/customXml" ds:itemID="{9BBA2E3F-8B53-40EE-B9E5-68CD20C916A3}">
   <ds:schemaRefs>
     <ds:schemaRef ds:uri="http://schemas.openxmlformats.org/officeDocument/2006/bibliography"/>
   </ds:schemaRefs>

</xml_diff>